<commit_message>
finished 'detailed' view of diagrams/projectstatus
</commit_message>
<xml_diff>
--- a/Lab1/ManagementBericht.docx
+++ b/Lab1/ManagementBericht.docx
@@ -6,8 +6,6 @@
       <w:r>
         <w:t>TODO Titelblatt</w:t>
       </w:r>
-      <w:bookmarkStart w:id="0" w:name="_GoBack"/>
-      <w:bookmarkEnd w:id="0"/>
     </w:p>
     <w:p>
       <w:r>
@@ -1878,12 +1876,12 @@
       <w:pPr>
         <w:pStyle w:val="berschrift1"/>
       </w:pPr>
-      <w:bookmarkStart w:id="1" w:name="_Toc477896559"/>
+      <w:bookmarkStart w:id="0" w:name="_Toc477896559"/>
       <w:r>
         <w:lastRenderedPageBreak/>
         <w:t>Kennzahlen</w:t>
       </w:r>
-      <w:bookmarkEnd w:id="1"/>
+      <w:bookmarkEnd w:id="0"/>
     </w:p>
     <w:p/>
     <w:p>
@@ -1896,46 +1894,25 @@
       <w:pPr>
         <w:pStyle w:val="berschrift3"/>
       </w:pPr>
-      <w:bookmarkStart w:id="2" w:name="_Planned_Value_(PV)"/>
-      <w:bookmarkStart w:id="3" w:name="_Toc477896560"/>
-      <w:bookmarkEnd w:id="2"/>
-      <w:proofErr w:type="spellStart"/>
+      <w:bookmarkStart w:id="1" w:name="_Planned_Value_(PV)"/>
+      <w:bookmarkStart w:id="2" w:name="_Toc477896560"/>
+      <w:bookmarkEnd w:id="1"/>
       <w:r>
-        <w:t>Planned</w:t>
-      </w:r>
-      <w:proofErr w:type="spellEnd"/>
-      <w:r>
-        <w:t xml:space="preserve"> Value</w:t>
+        <w:t>Planned Value</w:t>
       </w:r>
       <w:r>
         <w:t xml:space="preserve"> (PV)</w:t>
       </w:r>
-      <w:bookmarkEnd w:id="3"/>
+      <w:bookmarkEnd w:id="2"/>
     </w:p>
     <w:p>
       <w:r>
-        <w:t xml:space="preserve">Der </w:t>
-      </w:r>
-      <w:proofErr w:type="spellStart"/>
-      <w:r>
-        <w:t>Planned</w:t>
-      </w:r>
-      <w:proofErr w:type="spellEnd"/>
-      <w:r>
-        <w:t xml:space="preserve"> Value ist der Wert, von dem man annimmt, ihn zu einem gewissen zukünftigen Zeitpunkt erwirtschaftet zu haben.</w:t>
+        <w:t>Der Planned Value ist der Wert, von dem man annimmt, ihn zu einem gewissen zukünftigen Zeitpunkt erwirtschaftet zu haben.</w:t>
       </w:r>
     </w:p>
     <w:p>
       <w:r>
-        <w:t xml:space="preserve">Beispiel: Ein Projekt hat eine Laufzeit von 10 Monaten und ist mit 10000 € budgetiert. Bei linearem Projektfortschritt wäre der </w:t>
-      </w:r>
-      <w:proofErr w:type="spellStart"/>
-      <w:r>
-        <w:t>Planned</w:t>
-      </w:r>
-      <w:proofErr w:type="spellEnd"/>
-      <w:r>
-        <w:t xml:space="preserve"> Value nach 6 Monaten (6 Monate/10 Monate) * 10000€ = 6000€.</w:t>
+        <w:t>Beispiel: Ein Projekt hat eine Laufzeit von 10 Monaten und ist mit 10000 € budgetiert. Bei linearem Projektfortschritt wäre der Planned Value nach 6 Monaten (6 Monate/10 Monate) * 10000€ = 6000€.</w:t>
       </w:r>
     </w:p>
     <w:p/>
@@ -1943,54 +1920,17 @@
       <w:pPr>
         <w:pStyle w:val="berschrift3"/>
       </w:pPr>
-      <w:bookmarkStart w:id="4" w:name="_Actual_Costs_(AC)"/>
-      <w:bookmarkStart w:id="5" w:name="_Toc477896561"/>
+      <w:bookmarkStart w:id="3" w:name="_Actual_Costs_(AC)"/>
+      <w:bookmarkStart w:id="4" w:name="_Toc477896561"/>
+      <w:bookmarkEnd w:id="3"/>
+      <w:r>
+        <w:t>Actual Costs (AC)</w:t>
+      </w:r>
       <w:bookmarkEnd w:id="4"/>
-      <w:proofErr w:type="spellStart"/>
-      <w:r>
-        <w:t>Actual</w:t>
-      </w:r>
-      <w:proofErr w:type="spellEnd"/>
-      <w:r>
-        <w:t xml:space="preserve"> </w:t>
-      </w:r>
-      <w:proofErr w:type="spellStart"/>
-      <w:r>
-        <w:t>Costs</w:t>
-      </w:r>
-      <w:proofErr w:type="spellEnd"/>
-      <w:r>
-        <w:t xml:space="preserve"> (AC)</w:t>
-      </w:r>
-      <w:bookmarkEnd w:id="5"/>
     </w:p>
     <w:p>
       <w:r>
-        <w:t xml:space="preserve">Die </w:t>
-      </w:r>
-      <w:proofErr w:type="spellStart"/>
-      <w:r>
-        <w:t>Actual</w:t>
-      </w:r>
-      <w:proofErr w:type="spellEnd"/>
-      <w:r>
-        <w:t xml:space="preserve"> </w:t>
-      </w:r>
-      <w:proofErr w:type="spellStart"/>
-      <w:r>
-        <w:t>Costs</w:t>
-      </w:r>
-      <w:proofErr w:type="spellEnd"/>
-      <w:r>
-        <w:t xml:space="preserve"> umfassen alle bisher angefallenen Kosten. Sie werden daher auch als </w:t>
-      </w:r>
-      <w:proofErr w:type="spellStart"/>
-      <w:r>
-        <w:t>Istkosten</w:t>
-      </w:r>
-      <w:proofErr w:type="spellEnd"/>
-      <w:r>
-        <w:t xml:space="preserve"> bezeichnet.</w:t>
+        <w:t>Die Actual Costs umfassen alle bisher angefallenen Kosten. Sie werden daher auch als Istkosten bezeichnet.</w:t>
       </w:r>
     </w:p>
     <w:p/>
@@ -1998,30 +1938,17 @@
       <w:pPr>
         <w:pStyle w:val="berschrift3"/>
       </w:pPr>
-      <w:bookmarkStart w:id="6" w:name="_Earned_Value_(EV)"/>
-      <w:bookmarkStart w:id="7" w:name="_Toc477896562"/>
+      <w:bookmarkStart w:id="5" w:name="_Earned_Value_(EV)"/>
+      <w:bookmarkStart w:id="6" w:name="_Toc477896562"/>
+      <w:bookmarkEnd w:id="5"/>
+      <w:r>
+        <w:t>Earned Value (EV)</w:t>
+      </w:r>
       <w:bookmarkEnd w:id="6"/>
-      <w:proofErr w:type="spellStart"/>
-      <w:r>
-        <w:t>Earned</w:t>
-      </w:r>
-      <w:proofErr w:type="spellEnd"/>
-      <w:r>
-        <w:t xml:space="preserve"> Value (EV)</w:t>
-      </w:r>
-      <w:bookmarkEnd w:id="7"/>
     </w:p>
     <w:p>
       <w:r>
-        <w:t xml:space="preserve">Der </w:t>
-      </w:r>
-      <w:proofErr w:type="spellStart"/>
-      <w:r>
-        <w:t>Earned</w:t>
-      </w:r>
-      <w:proofErr w:type="spellEnd"/>
-      <w:r>
-        <w:t xml:space="preserve"> Value repräsentiert jenen Wert, </w:t>
+        <w:t xml:space="preserve">Der Earned Value repräsentiert jenen Wert, </w:t>
       </w:r>
       <w:r>
         <w:t xml:space="preserve">der bis zu einem Zeitpunkt geleisteten Arbeit. </w:t>
@@ -2042,18 +1969,10 @@
     </w:p>
     <w:p>
       <w:r>
-        <w:t xml:space="preserve">Interpretation: Je höher der </w:t>
-      </w:r>
-      <w:proofErr w:type="spellStart"/>
-      <w:r>
-        <w:t>Earne</w:t>
+        <w:t>Interpretation: Je höher der Earne</w:t>
       </w:r>
       <w:r>
-        <w:t>d</w:t>
-      </w:r>
-      <w:proofErr w:type="spellEnd"/>
-      <w:r>
-        <w:t xml:space="preserve"> Value ist, desto mehr hat das Projektteam </w:t>
+        <w:t xml:space="preserve">d Value ist, desto mehr hat das Projektteam </w:t>
       </w:r>
       <w:r>
         <w:t xml:space="preserve">bereits </w:t>
@@ -2062,15 +1981,7 @@
         <w:t>geleistet</w:t>
       </w:r>
       <w:r>
-        <w:t xml:space="preserve">. Ein hoher </w:t>
-      </w:r>
-      <w:proofErr w:type="spellStart"/>
-      <w:r>
-        <w:t>Earned</w:t>
-      </w:r>
-      <w:proofErr w:type="spellEnd"/>
-      <w:r>
-        <w:t xml:space="preserve"> Value wird angestrebt.</w:t>
+        <w:t>. Ein hoher Earned Value wird angestrebt.</w:t>
       </w:r>
     </w:p>
     <w:p>
@@ -2081,26 +1992,10 @@
         <w:t>nach 5 Monaten</w:t>
       </w:r>
       <w:r>
-        <w:t xml:space="preserve"> einen </w:t>
-      </w:r>
-      <w:proofErr w:type="spellStart"/>
-      <w:r>
-        <w:t>Planned</w:t>
-      </w:r>
-      <w:proofErr w:type="spellEnd"/>
-      <w:r>
-        <w:t xml:space="preserve"> Value von 100.000€ hat ist </w:t>
+        <w:t xml:space="preserve"> einen Planned Value von 100.000€ hat ist </w:t>
       </w:r>
       <w:r>
-        <w:t xml:space="preserve">zu 80% fertiggestellt. Der </w:t>
-      </w:r>
-      <w:proofErr w:type="spellStart"/>
-      <w:r>
-        <w:t>Earned</w:t>
-      </w:r>
-      <w:proofErr w:type="spellEnd"/>
-      <w:r>
-        <w:t xml:space="preserve"> Value ist (80% * 100.000€) = 80.000€.</w:t>
+        <w:t>zu 80% fertiggestellt. Der Earned Value ist (80% * 100.000€) = 80.000€.</w:t>
       </w:r>
     </w:p>
     <w:p/>
@@ -2109,42 +2004,16 @@
       <w:pPr>
         <w:pStyle w:val="berschrift3"/>
       </w:pPr>
-      <w:bookmarkStart w:id="8" w:name="_Toc477896563"/>
-      <w:proofErr w:type="spellStart"/>
+      <w:bookmarkStart w:id="7" w:name="_Toc477896563"/>
       <w:r>
-        <w:t>Cost</w:t>
+        <w:t>Cost Variance (CV)</w:t>
       </w:r>
-      <w:proofErr w:type="spellEnd"/>
-      <w:r>
-        <w:t xml:space="preserve"> </w:t>
-      </w:r>
-      <w:proofErr w:type="spellStart"/>
-      <w:r>
-        <w:t>Variance</w:t>
-      </w:r>
-      <w:proofErr w:type="spellEnd"/>
-      <w:r>
-        <w:t xml:space="preserve"> (CV)</w:t>
-      </w:r>
-      <w:bookmarkEnd w:id="8"/>
+      <w:bookmarkEnd w:id="7"/>
     </w:p>
     <w:p>
       <w:r>
-        <w:t xml:space="preserve">Die </w:t>
+        <w:t>Die Cost Variance</w:t>
       </w:r>
-      <w:proofErr w:type="spellStart"/>
-      <w:r>
-        <w:t>Cost</w:t>
-      </w:r>
-      <w:proofErr w:type="spellEnd"/>
-      <w:r>
-        <w:t xml:space="preserve"> </w:t>
-      </w:r>
-      <w:proofErr w:type="spellStart"/>
-      <w:r>
-        <w:t>Variance</w:t>
-      </w:r>
-      <w:proofErr w:type="spellEnd"/>
       <w:r>
         <w:t>(Kostenabweichung)</w:t>
       </w:r>
@@ -2179,60 +2048,12 @@
         <w:t>Eine positive Kostenabweichung gibt an, dass mit den angefallenen Kosten mehr Leistung gebracht wurde als ursprünglich geplant.</w:t>
       </w:r>
       <w:r>
-        <w:t xml:space="preserve"> Eine hohe </w:t>
-      </w:r>
-      <w:proofErr w:type="spellStart"/>
-      <w:r>
-        <w:t>Cost</w:t>
-      </w:r>
-      <w:proofErr w:type="spellEnd"/>
-      <w:r>
-        <w:t xml:space="preserve"> </w:t>
-      </w:r>
-      <w:proofErr w:type="spellStart"/>
-      <w:r>
-        <w:t>Variance</w:t>
-      </w:r>
-      <w:proofErr w:type="spellEnd"/>
-      <w:r>
-        <w:t xml:space="preserve"> wird angestrebt.</w:t>
+        <w:t xml:space="preserve"> Eine hohe Cost Variance wird angestrebt.</w:t>
       </w:r>
     </w:p>
     <w:p>
       <w:r>
-        <w:t xml:space="preserve">Beispiel: Ein Projekt, das nach 5 Monaten einen </w:t>
-      </w:r>
-      <w:proofErr w:type="spellStart"/>
-      <w:r>
-        <w:t>Planned</w:t>
-      </w:r>
-      <w:proofErr w:type="spellEnd"/>
-      <w:r>
-        <w:t xml:space="preserve"> Value von 100.000€ hat ist zu 80% fertiggestellt. Außerdem wurden bereits 30.000€ für Lohnkosten, Materialkosten, etc. ausgegeben. Der </w:t>
-      </w:r>
-      <w:proofErr w:type="spellStart"/>
-      <w:r>
-        <w:t>Earned</w:t>
-      </w:r>
-      <w:proofErr w:type="spellEnd"/>
-      <w:r>
-        <w:t xml:space="preserve"> Value ist (80% * 100.000€) = 80.000€. Die </w:t>
-      </w:r>
-      <w:proofErr w:type="spellStart"/>
-      <w:r>
-        <w:t>Cost</w:t>
-      </w:r>
-      <w:proofErr w:type="spellEnd"/>
-      <w:r>
-        <w:t xml:space="preserve"> </w:t>
-      </w:r>
-      <w:proofErr w:type="spellStart"/>
-      <w:r>
-        <w:t>Variance</w:t>
-      </w:r>
-      <w:proofErr w:type="spellEnd"/>
-      <w:r>
-        <w:t xml:space="preserve"> beträgt 80.000€ – 30.000€ = 50.000€.</w:t>
+        <w:t>Beispiel: Ein Projekt, das nach 5 Monaten einen Planned Value von 100.000€ hat ist zu 80% fertiggestellt. Außerdem wurden bereits 30.000€ für Lohnkosten, Materialkosten, etc. ausgegeben. Der Earned Value ist (80% * 100.000€) = 80.000€. Die Cost Variance beträgt 80.000€ – 30.000€ = 50.000€.</w:t>
       </w:r>
     </w:p>
     <w:p/>
@@ -2240,32 +2061,16 @@
       <w:pPr>
         <w:pStyle w:val="berschrift3"/>
       </w:pPr>
-      <w:bookmarkStart w:id="9" w:name="_Toc477896564"/>
+      <w:bookmarkStart w:id="8" w:name="_Toc477896564"/>
       <w:r>
         <w:lastRenderedPageBreak/>
-        <w:t xml:space="preserve">Schedule </w:t>
+        <w:t>Schedule Variance (SV)</w:t>
       </w:r>
-      <w:proofErr w:type="spellStart"/>
-      <w:r>
-        <w:t>Variance</w:t>
-      </w:r>
-      <w:proofErr w:type="spellEnd"/>
-      <w:r>
-        <w:t xml:space="preserve"> (SV)</w:t>
-      </w:r>
-      <w:bookmarkEnd w:id="9"/>
+      <w:bookmarkEnd w:id="8"/>
     </w:p>
     <w:p>
       <w:r>
-        <w:t xml:space="preserve">Die Schedule </w:t>
-      </w:r>
-      <w:proofErr w:type="spellStart"/>
-      <w:r>
-        <w:t>Variance</w:t>
-      </w:r>
-      <w:proofErr w:type="spellEnd"/>
-      <w:r>
-        <w:t xml:space="preserve"> ist ein Indikator dafür, wie das Projekt zeitlich dasteht. </w:t>
+        <w:t xml:space="preserve">Die Schedule Variance ist ein Indikator dafür, wie das Projekt zeitlich dasteht. </w:t>
       </w:r>
       <w:r>
         <w:t xml:space="preserve">Es wird bestimmt wie weit der aktuelle Fertigstellungsgrad von dem geplanten Fertigstellungsgrad abweicht. </w:t>
@@ -2307,30 +2112,17 @@
       <w:pPr>
         <w:pStyle w:val="berschrift3"/>
       </w:pPr>
-      <w:bookmarkStart w:id="10" w:name="_Cost_Performance_Index"/>
-      <w:bookmarkStart w:id="11" w:name="_Toc477896565"/>
+      <w:bookmarkStart w:id="9" w:name="_Cost_Performance_Index"/>
+      <w:bookmarkStart w:id="10" w:name="_Toc477896565"/>
+      <w:bookmarkEnd w:id="9"/>
+      <w:r>
+        <w:t>Cost Performance Index (CPI)</w:t>
+      </w:r>
       <w:bookmarkEnd w:id="10"/>
-      <w:proofErr w:type="spellStart"/>
-      <w:r>
-        <w:t>Cost</w:t>
-      </w:r>
-      <w:proofErr w:type="spellEnd"/>
-      <w:r>
-        <w:t xml:space="preserve"> Performance Index (CPI)</w:t>
-      </w:r>
-      <w:bookmarkEnd w:id="11"/>
     </w:p>
     <w:p>
       <w:r>
-        <w:t xml:space="preserve">Der </w:t>
-      </w:r>
-      <w:proofErr w:type="spellStart"/>
-      <w:r>
-        <w:t>Cost</w:t>
-      </w:r>
-      <w:proofErr w:type="spellEnd"/>
-      <w:r>
-        <w:t xml:space="preserve"> Performance Index stellt den EV und die AC in Relation.</w:t>
+        <w:t>Der Cost Performance Index stellt den EV und die AC in Relation.</w:t>
       </w:r>
     </w:p>
     <w:p>
@@ -2357,9 +2149,9 @@
       <w:pPr>
         <w:pStyle w:val="berschrift3"/>
       </w:pPr>
-      <w:bookmarkStart w:id="12" w:name="_Schedule_Performance_Index"/>
-      <w:bookmarkStart w:id="13" w:name="_Toc477896566"/>
-      <w:bookmarkEnd w:id="12"/>
+      <w:bookmarkStart w:id="11" w:name="_Schedule_Performance_Index"/>
+      <w:bookmarkStart w:id="12" w:name="_Toc477896566"/>
+      <w:bookmarkEnd w:id="11"/>
       <w:r>
         <w:t>Schedule Performance Index (</w:t>
       </w:r>
@@ -2369,7 +2161,7 @@
       <w:r>
         <w:t>)</w:t>
       </w:r>
-      <w:bookmarkEnd w:id="13"/>
+      <w:bookmarkEnd w:id="12"/>
     </w:p>
     <w:p>
       <w:r>
@@ -2399,33 +2191,17 @@
       <w:pPr>
         <w:pStyle w:val="berschrift3"/>
       </w:pPr>
-      <w:bookmarkStart w:id="14" w:name="_Budget_at_Completion"/>
-      <w:bookmarkStart w:id="15" w:name="_Toc477896567"/>
+      <w:bookmarkStart w:id="13" w:name="_Budget_at_Completion"/>
+      <w:bookmarkStart w:id="14" w:name="_Toc477896567"/>
+      <w:bookmarkEnd w:id="13"/>
+      <w:r>
+        <w:t>Budget at Completion (BAC)</w:t>
+      </w:r>
       <w:bookmarkEnd w:id="14"/>
-      <w:r>
-        <w:t xml:space="preserve">Budget at </w:t>
-      </w:r>
-      <w:proofErr w:type="spellStart"/>
-      <w:r>
-        <w:t>Completion</w:t>
-      </w:r>
-      <w:proofErr w:type="spellEnd"/>
-      <w:r>
-        <w:t xml:space="preserve"> (BAC)</w:t>
-      </w:r>
-      <w:bookmarkEnd w:id="15"/>
     </w:p>
     <w:p>
       <w:r>
-        <w:t xml:space="preserve">Das Budget at </w:t>
-      </w:r>
-      <w:proofErr w:type="spellStart"/>
-      <w:r>
-        <w:t>Completion</w:t>
-      </w:r>
-      <w:proofErr w:type="spellEnd"/>
-      <w:r>
-        <w:t xml:space="preserve"> entspricht dem geplanten Gesamtbudget und somit dem PV zum Projektende.</w:t>
+        <w:t>Das Budget at Completion entspricht dem geplanten Gesamtbudget und somit dem PV zum Projektende.</w:t>
       </w:r>
     </w:p>
     <w:p/>
@@ -2433,58 +2209,16 @@
       <w:pPr>
         <w:pStyle w:val="berschrift3"/>
       </w:pPr>
-      <w:bookmarkStart w:id="16" w:name="_Toc477896568"/>
-      <w:proofErr w:type="spellStart"/>
+      <w:bookmarkStart w:id="15" w:name="_Toc477896568"/>
       <w:r>
-        <w:t>Estimate</w:t>
+        <w:t>Estimate to Complete (ETC)</w:t>
       </w:r>
-      <w:proofErr w:type="spellEnd"/>
-      <w:r>
-        <w:t xml:space="preserve"> </w:t>
-      </w:r>
-      <w:proofErr w:type="spellStart"/>
-      <w:r>
-        <w:t>to</w:t>
-      </w:r>
-      <w:proofErr w:type="spellEnd"/>
-      <w:r>
-        <w:t xml:space="preserve"> </w:t>
-      </w:r>
-      <w:proofErr w:type="spellStart"/>
-      <w:r>
-        <w:t>Complete</w:t>
-      </w:r>
-      <w:proofErr w:type="spellEnd"/>
-      <w:r>
-        <w:t xml:space="preserve"> (ETC)</w:t>
-      </w:r>
-      <w:bookmarkEnd w:id="16"/>
+      <w:bookmarkEnd w:id="15"/>
     </w:p>
     <w:p>
       <w:r>
-        <w:t xml:space="preserve">Der </w:t>
+        <w:t>Der Estimate to Complete</w:t>
       </w:r>
-      <w:proofErr w:type="spellStart"/>
-      <w:r>
-        <w:t>Estimate</w:t>
-      </w:r>
-      <w:proofErr w:type="spellEnd"/>
-      <w:r>
-        <w:t xml:space="preserve"> </w:t>
-      </w:r>
-      <w:proofErr w:type="spellStart"/>
-      <w:r>
-        <w:t>to</w:t>
-      </w:r>
-      <w:proofErr w:type="spellEnd"/>
-      <w:r>
-        <w:t xml:space="preserve"> </w:t>
-      </w:r>
-      <w:proofErr w:type="spellStart"/>
-      <w:r>
-        <w:t>Complete</w:t>
-      </w:r>
-      <w:proofErr w:type="spellEnd"/>
       <w:r>
         <w:t xml:space="preserve"> Wert</w:t>
       </w:r>
@@ -2518,45 +2252,16 @@
       <w:pPr>
         <w:pStyle w:val="berschrift3"/>
       </w:pPr>
-      <w:bookmarkStart w:id="17" w:name="_Toc477896569"/>
-      <w:proofErr w:type="spellStart"/>
+      <w:bookmarkStart w:id="16" w:name="_Toc477896569"/>
       <w:r>
         <w:lastRenderedPageBreak/>
-        <w:t>Estimate</w:t>
+        <w:t>Estimate at Completion (EAC)</w:t>
       </w:r>
-      <w:proofErr w:type="spellEnd"/>
-      <w:r>
-        <w:t xml:space="preserve"> at </w:t>
-      </w:r>
-      <w:proofErr w:type="spellStart"/>
-      <w:r>
-        <w:t>Completion</w:t>
-      </w:r>
-      <w:proofErr w:type="spellEnd"/>
-      <w:r>
-        <w:t xml:space="preserve"> (EAC)</w:t>
-      </w:r>
-      <w:bookmarkEnd w:id="17"/>
+      <w:bookmarkEnd w:id="16"/>
     </w:p>
     <w:p>
       <w:r>
-        <w:t xml:space="preserve">Der </w:t>
-      </w:r>
-      <w:proofErr w:type="spellStart"/>
-      <w:r>
-        <w:t>Estimate</w:t>
-      </w:r>
-      <w:proofErr w:type="spellEnd"/>
-      <w:r>
-        <w:t xml:space="preserve"> at </w:t>
-      </w:r>
-      <w:proofErr w:type="spellStart"/>
-      <w:r>
-        <w:t>Completion</w:t>
-      </w:r>
-      <w:proofErr w:type="spellEnd"/>
-      <w:r>
-        <w:t xml:space="preserve"> Wert beschreibt, wie viel an finanziellen Mitteln man zum Beendigungszeitpunkt des Projektes in dieses investiert hätte, falls die Kosteneffizienz über das gesamte Projekt betrachtet so ausfiele wie zum aktuellen Zeitpunkt.</w:t>
+        <w:t>Der Estimate at Completion Wert beschreibt, wie viel an finanziellen Mitteln man zum Beendigungszeitpunkt des Projektes in dieses investiert hätte, falls die Kosteneffizienz über das gesamte Projekt betrachtet so ausfiele wie zum aktuellen Zeitpunkt.</w:t>
       </w:r>
     </w:p>
     <w:p>
@@ -2586,23 +2291,23 @@
       <w:pPr>
         <w:pStyle w:val="berschrift1"/>
       </w:pPr>
-      <w:bookmarkStart w:id="18" w:name="_Toc477896570"/>
+      <w:bookmarkStart w:id="17" w:name="_Toc477896570"/>
       <w:r>
         <w:lastRenderedPageBreak/>
         <w:t>Projektsituation</w:t>
       </w:r>
-      <w:bookmarkEnd w:id="18"/>
+      <w:bookmarkEnd w:id="17"/>
     </w:p>
     <w:p/>
     <w:p>
       <w:pPr>
         <w:pStyle w:val="berschrift1"/>
       </w:pPr>
-      <w:bookmarkStart w:id="19" w:name="_Toc477896571"/>
+      <w:bookmarkStart w:id="18" w:name="_Toc477896571"/>
       <w:r>
         <w:t>Zusammenfassend</w:t>
       </w:r>
-      <w:bookmarkEnd w:id="19"/>
+      <w:bookmarkEnd w:id="18"/>
     </w:p>
     <w:p/>
     <w:p>
@@ -2635,23 +2340,21 @@
     <w:p/>
     <w:p>
       <w:r>
-        <w:t>&lt;&lt;Reihenfolge??&gt;&gt;</w:t>
+        <w:t>&lt;&lt;Reihenfolge</w:t>
+      </w:r>
+      <w:r>
+        <w:t>/Einleitung</w:t>
+      </w:r>
+      <w:r>
+        <w:t>??&gt;&gt;</w:t>
       </w:r>
     </w:p>
     <w:p>
       <w:r>
-        <w:t xml:space="preserve">&lt;&lt;Feiner ausdrücken&gt;&gt; Das Projekt hatte von Beginn an ein </w:t>
+        <w:t>Das Projekt hatte von Beginn an ein</w:t>
       </w:r>
-      <w:hyperlink w:anchor="_Budget_at_Completion" w:history="1">
-        <w:r>
-          <w:rPr>
-            <w:rStyle w:val="Hyperlink"/>
-          </w:rPr>
-          <w:t>BAC</w:t>
-        </w:r>
-      </w:hyperlink>
       <w:r>
-        <w:t xml:space="preserve"> von </w:t>
+        <w:t xml:space="preserve">en geplanten Wert von insgesamt </w:t>
       </w:r>
       <w:r>
         <w:rPr>
@@ -2713,11 +2416,11 @@
       <w:pPr>
         <w:pStyle w:val="berschrift2"/>
       </w:pPr>
-      <w:bookmarkStart w:id="20" w:name="_Toc477896572"/>
+      <w:bookmarkStart w:id="19" w:name="_Toc477896572"/>
       <w:r>
         <w:t>Aktueller Projektstatus</w:t>
       </w:r>
-      <w:bookmarkEnd w:id="20"/>
+      <w:bookmarkEnd w:id="19"/>
     </w:p>
     <w:p/>
     <w:p>
@@ -2836,21 +2539,19 @@
         <w:t>.</w:t>
       </w:r>
       <w:r>
-        <w:t xml:space="preserve">  In den letzten zwei Monaten konnte der </w:t>
-      </w:r>
-      <w:hyperlink w:anchor="_Earned_Value_(EV)" w:history="1">
-        <w:r>
-          <w:rPr>
-            <w:rStyle w:val="Hyperlink"/>
-          </w:rPr>
-          <w:t>EV</w:t>
-        </w:r>
-      </w:hyperlink>
-      <w:r>
-        <w:t xml:space="preserve"> </w:t>
+        <w:t xml:space="preserve">  In </w:t>
       </w:r>
       <w:r>
-        <w:t xml:space="preserve">stark zulegen und liegt nur noch </w:t>
+        <w:t>den letzten zwei Monaten erhöhte sich die effektive Arbeitsleistung</w:t>
+      </w:r>
+      <w:r>
+        <w:t xml:space="preserve"> und liegt</w:t>
+      </w:r>
+      <w:r>
+        <w:t xml:space="preserve"> nun</w:t>
+      </w:r>
+      <w:r>
+        <w:t xml:space="preserve"> nur noch </w:t>
       </w:r>
       <w:r>
         <w:rPr>
@@ -2861,14 +2562,9 @@
       <w:r>
         <w:t xml:space="preserve"> hinter dem </w:t>
       </w:r>
-      <w:hyperlink w:anchor="_Planned_Value_(PV)" w:history="1">
-        <w:r>
-          <w:rPr>
-            <w:rStyle w:val="Hyperlink"/>
-          </w:rPr>
-          <w:t>PV</w:t>
-        </w:r>
-      </w:hyperlink>
+      <w:r>
+        <w:t>Plan</w:t>
+      </w:r>
       <w:r>
         <w:t>. Die aktuellen Kosten stiegen jedoch auch an</w:t>
       </w:r>
@@ -2876,16 +2572,11 @@
         <w:t xml:space="preserve"> und</w:t>
       </w:r>
       <w:r>
-        <w:t xml:space="preserve"> übertreffen den </w:t>
+        <w:t xml:space="preserve"> übertreffen </w:t>
       </w:r>
-      <w:hyperlink w:anchor="_Earned_Value_(EV)" w:history="1">
-        <w:r>
-          <w:rPr>
-            <w:rStyle w:val="Hyperlink"/>
-          </w:rPr>
-          <w:t>EV</w:t>
-        </w:r>
-      </w:hyperlink>
+      <w:r>
+        <w:t>das bisher Geleistete</w:t>
+      </w:r>
       <w:r>
         <w:t xml:space="preserve"> um </w:t>
       </w:r>
@@ -2926,6 +2617,7 @@
         </w:drawing>
       </w:r>
     </w:p>
+    <w:p/>
     <w:p>
       <w:r>
         <w:t xml:space="preserve">Dieser Trend spiegelt sich auch bei dem </w:t>
@@ -2958,25 +2650,15 @@
       <w:r>
         <w:t xml:space="preserve"> Aufgrund der anfangs sehr hohen Diskrepanz zwischen </w:t>
       </w:r>
-      <w:hyperlink w:anchor="_Earned_Value_(EV)" w:history="1">
-        <w:r>
-          <w:rPr>
-            <w:rStyle w:val="Hyperlink"/>
-          </w:rPr>
-          <w:t>EV</w:t>
-        </w:r>
-      </w:hyperlink>
+      <w:r>
+        <w:t>bereits Geleistetem</w:t>
+      </w:r>
       <w:r>
         <w:t xml:space="preserve"> und </w:t>
       </w:r>
-      <w:hyperlink w:anchor="_Actual_Costs_(AC)" w:history="1">
-        <w:r>
-          <w:rPr>
-            <w:rStyle w:val="Hyperlink"/>
-          </w:rPr>
-          <w:t>AC</w:t>
-        </w:r>
-      </w:hyperlink>
+      <w:r>
+        <w:t>den Ist-Kosten</w:t>
+      </w:r>
       <w:r>
         <w:t xml:space="preserve"> erreichte der </w:t>
       </w:r>
@@ -5752,11 +5434,11 @@
       <w:pPr>
         <w:pStyle w:val="berschrift2"/>
       </w:pPr>
-      <w:bookmarkStart w:id="21" w:name="_Toc477896573"/>
+      <w:bookmarkStart w:id="20" w:name="_Toc477896573"/>
       <w:r>
         <w:t>Schwachstellen (kritische Posten)</w:t>
       </w:r>
-      <w:bookmarkEnd w:id="21"/>
+      <w:bookmarkEnd w:id="20"/>
     </w:p>
     <w:p/>
     <w:p>
@@ -5774,11 +5456,11 @@
       <w:pPr>
         <w:pStyle w:val="berschrift2"/>
       </w:pPr>
-      <w:bookmarkStart w:id="22" w:name="_Toc477896574"/>
+      <w:bookmarkStart w:id="21" w:name="_Toc477896574"/>
       <w:r>
         <w:t>Starke Posten</w:t>
       </w:r>
-      <w:bookmarkEnd w:id="22"/>
+      <w:bookmarkEnd w:id="21"/>
     </w:p>
     <w:p/>
     <w:p>
@@ -5855,16 +5537,16 @@
       <w:pPr>
         <w:pStyle w:val="berschrift2"/>
       </w:pPr>
-      <w:bookmarkStart w:id="23" w:name="_Toc477896575"/>
+      <w:bookmarkStart w:id="22" w:name="_Toc477896575"/>
       <w:r>
+        <w:lastRenderedPageBreak/>
         <w:t>Wie kam es zu diesem Projektverlauf?</w:t>
       </w:r>
-      <w:bookmarkEnd w:id="23"/>
+      <w:bookmarkEnd w:id="22"/>
     </w:p>
     <w:p/>
     <w:p>
       <w:r>
-        <w:lastRenderedPageBreak/>
         <w:t>TODO</w:t>
       </w:r>
     </w:p>
@@ -5875,11 +5557,11 @@
       <w:pPr>
         <w:pStyle w:val="berschrift2"/>
       </w:pPr>
-      <w:bookmarkStart w:id="24" w:name="_Toc477896576"/>
+      <w:bookmarkStart w:id="23" w:name="_Toc477896576"/>
       <w:r>
         <w:t>Potenzielle zukünftige Entscheidungen samt prognostizierten Auswirkungen</w:t>
       </w:r>
-      <w:bookmarkEnd w:id="24"/>
+      <w:bookmarkEnd w:id="23"/>
     </w:p>
     <w:p/>
     <w:p>
@@ -5898,7 +5580,7 @@
       <w:pPr>
         <w:pStyle w:val="berschrift1"/>
       </w:pPr>
-      <w:bookmarkStart w:id="25" w:name="_Toc477896577"/>
+      <w:bookmarkStart w:id="24" w:name="_Toc477896577"/>
       <w:r>
         <w:lastRenderedPageBreak/>
         <w:t xml:space="preserve">Anhang: </w:t>
@@ -5906,7 +5588,7 @@
       <w:r>
         <w:t>Detail</w:t>
       </w:r>
-      <w:bookmarkEnd w:id="25"/>
+      <w:bookmarkEnd w:id="24"/>
       <w:r>
         <w:t>informationen zu einzelnen Posten</w:t>
       </w:r>
@@ -5921,14 +5603,18 @@
       <w:pPr>
         <w:pStyle w:val="berschrift2"/>
       </w:pPr>
-      <w:bookmarkStart w:id="26" w:name="_Toc477896578"/>
+      <w:bookmarkStart w:id="25" w:name="_Toc477896578"/>
       <w:r>
         <w:lastRenderedPageBreak/>
         <w:t>Anforderungsanalyse</w:t>
       </w:r>
-      <w:bookmarkEnd w:id="26"/>
+      <w:bookmarkEnd w:id="25"/>
     </w:p>
-    <w:p/>
+    <w:p>
+      <w:r>
+        <w:br/>
+      </w:r>
+    </w:p>
     <w:p>
       <w:r>
         <w:rPr>
@@ -5956,9 +5642,6 @@
         </w:drawing>
       </w:r>
     </w:p>
-    <w:p/>
-    <w:p/>
-    <w:p/>
     <w:p>
       <w:r>
         <w:rPr>
@@ -5989,6 +5672,42 @@
     <w:p/>
     <w:p>
       <w:r>
+        <w:t xml:space="preserve">Aufgrund einer Fehleinschätzung des Fertigstellungsgrades sank die insgesamt bisher geleistete Arbeit nach dem ersten Monat. Die </w:t>
+      </w:r>
+      <w:r>
+        <w:t xml:space="preserve">tatsächlichen </w:t>
+      </w:r>
+      <w:r>
+        <w:t xml:space="preserve">Kosten </w:t>
+      </w:r>
+      <w:r>
+        <w:t>verliefen</w:t>
+      </w:r>
+      <w:r>
+        <w:t xml:space="preserve"> über das gesamte Projekt hinweg knapp unter dem geplanten Wert. Nach den anfänglichen Schwierigkeiten kam </w:t>
+      </w:r>
+      <w:r>
+        <w:t>das Geleistete</w:t>
+      </w:r>
+      <w:r>
+        <w:t xml:space="preserve"> Ende des Monats 7 auf </w:t>
+      </w:r>
+      <w:r>
+        <w:rPr>
+          <w:b/>
+        </w:rPr>
+        <w:t>5.550€</w:t>
+      </w:r>
+      <w:r>
+        <w:t xml:space="preserve"> an die Kosten heran.</w:t>
+      </w:r>
+      <w:r>
+        <w:t xml:space="preserve"> Außerdem war geplant, zu diesem Zeitpunkt bereits 14.400€ mehr erwirtschaftet zu haben als bisher.</w:t>
+      </w:r>
+    </w:p>
+    <w:p/>
+    <w:p>
+      <w:r>
         <w:rPr>
           <w:noProof/>
           <w:lang w:eastAsia="de-AT"/>
@@ -6013,6 +5732,84 @@
             </a:graphic>
           </wp:inline>
         </w:drawing>
+      </w:r>
+      <w:r>
+        <w:br/>
+      </w:r>
+    </w:p>
+    <w:p>
+      <w:r>
+        <w:t xml:space="preserve">Die </w:t>
+      </w:r>
+      <w:r>
+        <w:t xml:space="preserve">in </w:t>
+      </w:r>
+      <w:r>
+        <w:t>obe</w:t>
+      </w:r>
+      <w:r>
+        <w:t>rer Grafik</w:t>
+      </w:r>
+      <w:r>
+        <w:t xml:space="preserve"> erläuterten absoluten Abweichungen von </w:t>
+      </w:r>
+      <w:r>
+        <w:t>bisher</w:t>
+      </w:r>
+      <w:r>
+        <w:t xml:space="preserve"> Geleistetem und </w:t>
+      </w:r>
+      <w:r>
+        <w:t xml:space="preserve">den tatsächlichen/geplanten Kosten spiegeln sich auch in den indexbasierten Kennzahlen wieder. Der </w:t>
+      </w:r>
+      <w:hyperlink w:anchor="_Schedule_Performance_Index" w:history="1">
+        <w:r>
+          <w:rPr>
+            <w:rStyle w:val="Hyperlink"/>
+          </w:rPr>
+          <w:t>SPI</w:t>
+        </w:r>
+      </w:hyperlink>
+      <w:r>
+        <w:t xml:space="preserve"> kletterte nach einem tief im 2. Monat (</w:t>
+      </w:r>
+      <w:r>
+        <w:rPr>
+          <w:b/>
+        </w:rPr>
+        <w:t>0,08</w:t>
+      </w:r>
+      <w:r>
+        <w:t xml:space="preserve">) auf </w:t>
+      </w:r>
+      <w:r>
+        <w:rPr>
+          <w:b/>
+        </w:rPr>
+        <w:t>0,9</w:t>
+      </w:r>
+      <w:r>
+        <w:t xml:space="preserve">. Der </w:t>
+      </w:r>
+      <w:hyperlink w:anchor="_Cost_Performance_Index" w:history="1">
+        <w:r>
+          <w:rPr>
+            <w:rStyle w:val="Hyperlink"/>
+          </w:rPr>
+          <w:t>CPI</w:t>
+        </w:r>
+      </w:hyperlink>
+      <w:r>
+        <w:t xml:space="preserve"> konnte sich sogar auf </w:t>
+      </w:r>
+      <w:r>
+        <w:rPr>
+          <w:b/>
+        </w:rPr>
+        <w:t>0,96</w:t>
+      </w:r>
+      <w:r>
+        <w:t xml:space="preserve"> verbessern.</w:t>
       </w:r>
     </w:p>
     <w:p/>
@@ -6042,6 +5839,39 @@
           </wp:inline>
         </w:drawing>
       </w:r>
+    </w:p>
+    <w:p/>
+    <w:p>
+      <w:r>
+        <w:t xml:space="preserve">Ende des Monats 2 sah es so aus als würden für diesen Posten alleine </w:t>
+      </w:r>
+      <w:r>
+        <w:rPr>
+          <w:b/>
+        </w:rPr>
+        <w:t xml:space="preserve">1.700.000€ </w:t>
+      </w:r>
+      <w:r>
+        <w:t xml:space="preserve">notwendig sein, um ihn fertigzustellen. Nun sieht die Lage mit erwarteten </w:t>
+      </w:r>
+      <w:r>
+        <w:rPr>
+          <w:b/>
+        </w:rPr>
+        <w:t>150170€</w:t>
+      </w:r>
+      <w:r>
+        <w:t xml:space="preserve"> schon etwas besser aus. Dabei müssen nach aktuellen Berechnungsgrundlagen noch </w:t>
+      </w:r>
+      <w:r>
+        <w:rPr>
+          <w:b/>
+        </w:rPr>
+        <w:t>15020€</w:t>
+      </w:r>
+      <w:r>
+        <w:t xml:space="preserve"> investiert werden.</w:t>
+      </w:r>
       <w:r>
         <w:br w:type="page"/>
       </w:r>
@@ -6060,22 +5890,18 @@
       <w:pPr>
         <w:pStyle w:val="berschrift2"/>
       </w:pPr>
-      <w:bookmarkStart w:id="27" w:name="_Toc477896579"/>
+      <w:bookmarkStart w:id="26" w:name="_Toc477896579"/>
       <w:r>
         <w:t>Design und Architektur</w:t>
       </w:r>
-      <w:bookmarkEnd w:id="27"/>
+      <w:bookmarkEnd w:id="26"/>
     </w:p>
-    <w:p/>
     <w:p>
-      <w:pPr>
-        <w:rPr>
-          <w:rFonts w:asciiTheme="majorHAnsi" w:eastAsiaTheme="majorEastAsia" w:hAnsiTheme="majorHAnsi" w:cstheme="majorBidi"/>
-          <w:color w:val="2F5496" w:themeColor="accent1" w:themeShade="BF"/>
-          <w:sz w:val="26"/>
-          <w:szCs w:val="26"/>
-        </w:rPr>
-      </w:pPr>
+      <w:r>
+        <w:br/>
+      </w:r>
+    </w:p>
+    <w:p>
       <w:r>
         <w:rPr>
           <w:noProof/>
@@ -6102,6 +5928,12 @@
         </w:drawing>
       </w:r>
       <w:r>
+        <w:br/>
+      </w:r>
+      <w:r>
+        <w:br/>
+      </w:r>
+      <w:r>
         <w:rPr>
           <w:noProof/>
           <w:lang w:eastAsia="de-AT"/>
@@ -6126,6 +5958,33 @@
           </wp:inline>
         </w:drawing>
       </w:r>
+    </w:p>
+    <w:p/>
+    <w:p>
+      <w:r>
+        <w:t xml:space="preserve">Aufgrund Verzögerungen in der Anforderungsanalyse starteten die Arbeit und die Kosten erst im Monat 3 statt im Monat 2. Die Kosten übertrafen das Geleistete in den ersten Monaten, Ende des 7. Monats waren wir jedoch erstmals mit </w:t>
+      </w:r>
+      <w:r>
+        <w:rPr>
+          <w:b/>
+        </w:rPr>
+        <w:t>6850€</w:t>
+      </w:r>
+      <w:r>
+        <w:t xml:space="preserve"> im Plus. Dennoch liegen wir noch </w:t>
+      </w:r>
+      <w:r>
+        <w:rPr>
+          <w:b/>
+        </w:rPr>
+        <w:t>77600€</w:t>
+      </w:r>
+      <w:r>
+        <w:t xml:space="preserve"> hinter unserem ursprünglichen Projektplan.</w:t>
+      </w:r>
+    </w:p>
+    <w:p/>
+    <w:p>
       <w:r>
         <w:rPr>
           <w:noProof/>
@@ -6152,6 +6011,63 @@
           </wp:inline>
         </w:drawing>
       </w:r>
+    </w:p>
+    <w:p/>
+    <w:p>
+      <w:r>
+        <w:t xml:space="preserve">Die in oberer Grafik erläuterten absoluten Abweichungen von bisher Geleistetem und den tatsächlichen/geplanten Kosten spiegeln sich auch in den indexbasierten Kennzahlen wieder. Der </w:t>
+      </w:r>
+      <w:hyperlink w:anchor="_Schedule_Performance_Index" w:history="1">
+        <w:r>
+          <w:rPr>
+            <w:rStyle w:val="Hyperlink"/>
+          </w:rPr>
+          <w:t>SPI</w:t>
+        </w:r>
+      </w:hyperlink>
+      <w:r>
+        <w:t xml:space="preserve"> hält aktuell bei </w:t>
+      </w:r>
+      <w:r>
+        <w:rPr>
+          <w:b/>
+        </w:rPr>
+        <w:t>1,08</w:t>
+      </w:r>
+      <w:r>
+        <w:t xml:space="preserve">. Der </w:t>
+      </w:r>
+      <w:hyperlink w:anchor="_Cost_Performance_Index" w:history="1">
+        <w:r>
+          <w:rPr>
+            <w:rStyle w:val="Hyperlink"/>
+          </w:rPr>
+          <w:t>CPI</w:t>
+        </w:r>
+      </w:hyperlink>
+      <w:r>
+        <w:t xml:space="preserve"> ist mit </w:t>
+      </w:r>
+      <w:r>
+        <w:rPr>
+          <w:b/>
+        </w:rPr>
+        <w:t>0,</w:t>
+      </w:r>
+      <w:r>
+        <w:rPr>
+          <w:b/>
+        </w:rPr>
+        <w:t>55</w:t>
+      </w:r>
+      <w:r>
+        <w:t xml:space="preserve"> noch verbesserungswürdig.</w:t>
+      </w:r>
+    </w:p>
+    <w:p/>
+    <w:p/>
+    <w:p/>
+    <w:p>
       <w:r>
         <w:rPr>
           <w:noProof/>
@@ -6177,6 +6093,69 @@
           </wp:inline>
         </w:drawing>
       </w:r>
+    </w:p>
+    <w:p/>
+    <w:p>
+      <w:r>
+        <w:t xml:space="preserve">Ende des Monats </w:t>
+      </w:r>
+      <w:r>
+        <w:t>5</w:t>
+      </w:r>
+      <w:r>
+        <w:t xml:space="preserve"> sah es so aus als würden für diesen Posten alleine </w:t>
+      </w:r>
+      <w:r>
+        <w:rPr>
+          <w:b/>
+        </w:rPr>
+        <w:t>1.</w:t>
+      </w:r>
+      <w:r>
+        <w:rPr>
+          <w:b/>
+        </w:rPr>
+        <w:t>19</w:t>
+      </w:r>
+      <w:r>
+        <w:rPr>
+          <w:b/>
+        </w:rPr>
+        <w:t xml:space="preserve">0.000€ </w:t>
+      </w:r>
+      <w:r>
+        <w:t xml:space="preserve">notwendig sein, um ihn fertigzustellen. Nun sieht die Lage mit erwarteten </w:t>
+      </w:r>
+      <w:r>
+        <w:rPr>
+          <w:b/>
+        </w:rPr>
+        <w:t>21888</w:t>
+      </w:r>
+      <w:r>
+        <w:rPr>
+          <w:b/>
+        </w:rPr>
+        <w:t>0€</w:t>
+      </w:r>
+      <w:r>
+        <w:t xml:space="preserve"> schon etwas besser aus. Dabei müssen nach aktuellen Berechnungsgrundlagen noch </w:t>
+      </w:r>
+      <w:r>
+        <w:rPr>
+          <w:b/>
+        </w:rPr>
+        <w:t>131330</w:t>
+      </w:r>
+      <w:r>
+        <w:rPr>
+          <w:b/>
+        </w:rPr>
+        <w:t>€</w:t>
+      </w:r>
+      <w:r>
+        <w:t xml:space="preserve"> investiert werden.</w:t>
+      </w:r>
       <w:r>
         <w:br w:type="page"/>
       </w:r>
@@ -6185,23 +6164,15 @@
       <w:pPr>
         <w:pStyle w:val="berschrift2"/>
       </w:pPr>
-      <w:bookmarkStart w:id="28" w:name="_Toc477896580"/>
+      <w:bookmarkStart w:id="27" w:name="_Toc477896580"/>
       <w:r>
         <w:lastRenderedPageBreak/>
         <w:t>Implementierung</w:t>
       </w:r>
-      <w:bookmarkEnd w:id="28"/>
+      <w:bookmarkEnd w:id="27"/>
     </w:p>
     <w:p/>
     <w:p>
-      <w:pPr>
-        <w:rPr>
-          <w:rFonts w:asciiTheme="majorHAnsi" w:eastAsiaTheme="majorEastAsia" w:hAnsiTheme="majorHAnsi" w:cstheme="majorBidi"/>
-          <w:color w:val="2F5496" w:themeColor="accent1" w:themeShade="BF"/>
-          <w:sz w:val="26"/>
-          <w:szCs w:val="26"/>
-        </w:rPr>
-      </w:pPr>
       <w:r>
         <w:rPr>
           <w:noProof/>
@@ -6228,6 +6199,12 @@
         </w:drawing>
       </w:r>
       <w:r>
+        <w:br/>
+      </w:r>
+      <w:r>
+        <w:br/>
+      </w:r>
+      <w:r>
         <w:rPr>
           <w:noProof/>
           <w:lang w:eastAsia="de-AT"/>
@@ -6252,6 +6229,45 @@
           </wp:inline>
         </w:drawing>
       </w:r>
+    </w:p>
+    <w:p/>
+    <w:p>
+      <w:r>
+        <w:t xml:space="preserve">Aufgrund der Verzögerungen in den vorigen Lebenszykluseinheiten startete die Arbeit in der Implementierung und somit auch die dafür anfallenden Kosten erst im Monat 5 statt wie geplant im Monat 3. Aufgrund dessen liegen wir </w:t>
+      </w:r>
+      <w:r>
+        <w:rPr>
+          <w:b/>
+        </w:rPr>
+        <w:t>62</w:t>
+      </w:r>
+      <w:r>
+        <w:rPr>
+          <w:b/>
+        </w:rPr>
+        <w:t>.</w:t>
+      </w:r>
+      <w:r>
+        <w:rPr>
+          <w:b/>
+        </w:rPr>
+        <w:t>000€</w:t>
+      </w:r>
+      <w:r>
+        <w:t xml:space="preserve"> hinter dem ursprünglichen Projektplan. Positiv ist jedoch, dass die Produktivität sehr hoch ist, was zur Auswirkung hat, dass der Wert der bereits geleisteten Arbeit die Kosten um </w:t>
+      </w:r>
+      <w:r>
+        <w:rPr>
+          <w:b/>
+        </w:rPr>
+        <w:t>55.500€</w:t>
+      </w:r>
+      <w:r>
+        <w:t xml:space="preserve"> übertrumpft.</w:t>
+      </w:r>
+    </w:p>
+    <w:p/>
+    <w:p>
       <w:r>
         <w:rPr>
           <w:noProof/>
@@ -6278,6 +6294,55 @@
           </wp:inline>
         </w:drawing>
       </w:r>
+    </w:p>
+    <w:p/>
+    <w:p>
+      <w:r>
+        <w:t xml:space="preserve">Die in oberer Grafik erläuterten absoluten Abweichungen von bisher Geleistetem und den tatsächlichen/geplanten Kosten spiegeln sich auch in den indexbasierten Kennzahlen wieder. Der </w:t>
+      </w:r>
+      <w:hyperlink w:anchor="_Schedule_Performance_Index" w:history="1">
+        <w:r>
+          <w:rPr>
+            <w:rStyle w:val="Hyperlink"/>
+          </w:rPr>
+          <w:t>SPI</w:t>
+        </w:r>
+      </w:hyperlink>
+      <w:r>
+        <w:t xml:space="preserve"> hält aktuell bei </w:t>
+      </w:r>
+      <w:r>
+        <w:rPr>
+          <w:b/>
+        </w:rPr>
+        <w:t xml:space="preserve">0,61 </w:t>
+      </w:r>
+      <w:r>
+        <w:t xml:space="preserve">und ist noch zu verbessern.  Der </w:t>
+      </w:r>
+      <w:hyperlink w:anchor="_Cost_Performance_Index" w:history="1">
+        <w:r>
+          <w:rPr>
+            <w:rStyle w:val="Hyperlink"/>
+          </w:rPr>
+          <w:t>CPI</w:t>
+        </w:r>
+      </w:hyperlink>
+      <w:r>
+        <w:t xml:space="preserve"> erreichte Ende des 7. Monats ein Hoch von </w:t>
+      </w:r>
+      <w:r>
+        <w:rPr>
+          <w:b/>
+        </w:rPr>
+        <w:t>2,31</w:t>
+      </w:r>
+      <w:r>
+        <w:t>.</w:t>
+      </w:r>
+    </w:p>
+    <w:p/>
+    <w:p>
       <w:r>
         <w:rPr>
           <w:noProof/>
@@ -6303,6 +6368,69 @@
           </wp:inline>
         </w:drawing>
       </w:r>
+    </w:p>
+    <w:p/>
+    <w:p>
+      <w:r>
+        <w:t xml:space="preserve">Ende des Monats </w:t>
+      </w:r>
+      <w:r>
+        <w:t>6</w:t>
+      </w:r>
+      <w:r>
+        <w:t xml:space="preserve"> sah es so aus als würden für diesen Posten alleine </w:t>
+      </w:r>
+      <w:r>
+        <w:rPr>
+          <w:b/>
+        </w:rPr>
+        <w:t>212500</w:t>
+      </w:r>
+      <w:r>
+        <w:rPr>
+          <w:b/>
+        </w:rPr>
+        <w:t xml:space="preserve">€ </w:t>
+      </w:r>
+      <w:r>
+        <w:t xml:space="preserve">notwendig sein, um ihn fertigzustellen. Nun sieht die Lage mit erwarteten </w:t>
+      </w:r>
+      <w:r>
+        <w:rPr>
+          <w:b/>
+        </w:rPr>
+        <w:t>17000</w:t>
+      </w:r>
+      <w:r>
+        <w:rPr>
+          <w:b/>
+        </w:rPr>
+        <w:t>0€</w:t>
+      </w:r>
+      <w:r>
+        <w:t xml:space="preserve"> schon etwas besser aus. Dabei müssen nach aktuellen Berechnungsgrundlagen noch </w:t>
+      </w:r>
+      <w:r>
+        <w:rPr>
+          <w:b/>
+        </w:rPr>
+        <w:t>12750</w:t>
+      </w:r>
+      <w:r>
+        <w:rPr>
+          <w:b/>
+        </w:rPr>
+        <w:t>0</w:t>
+      </w:r>
+      <w:r>
+        <w:rPr>
+          <w:b/>
+        </w:rPr>
+        <w:t>€</w:t>
+      </w:r>
+      <w:r>
+        <w:t xml:space="preserve"> investiert werden.</w:t>
+      </w:r>
       <w:r>
         <w:br w:type="page"/>
       </w:r>
@@ -6311,22 +6439,15 @@
       <w:pPr>
         <w:pStyle w:val="berschrift2"/>
       </w:pPr>
-      <w:bookmarkStart w:id="29" w:name="_Toc477896581"/>
+      <w:bookmarkStart w:id="28" w:name="_Toc477896581"/>
       <w:r>
         <w:lastRenderedPageBreak/>
         <w:t>Integration und Test</w:t>
       </w:r>
-      <w:bookmarkEnd w:id="29"/>
+      <w:bookmarkEnd w:id="28"/>
     </w:p>
+    <w:p/>
     <w:p>
-      <w:pPr>
-        <w:rPr>
-          <w:rFonts w:asciiTheme="majorHAnsi" w:eastAsiaTheme="majorEastAsia" w:hAnsiTheme="majorHAnsi" w:cstheme="majorBidi"/>
-          <w:color w:val="2F5496" w:themeColor="accent1" w:themeShade="BF"/>
-          <w:sz w:val="26"/>
-          <w:szCs w:val="26"/>
-        </w:rPr>
-      </w:pPr>
       <w:r>
         <w:rPr>
           <w:noProof/>
@@ -6353,6 +6474,12 @@
         </w:drawing>
       </w:r>
       <w:r>
+        <w:br/>
+      </w:r>
+      <w:r>
+        <w:br/>
+      </w:r>
+      <w:r>
         <w:rPr>
           <w:noProof/>
           <w:lang w:eastAsia="de-AT"/>
@@ -6377,6 +6504,32 @@
           </wp:inline>
         </w:drawing>
       </w:r>
+    </w:p>
+    <w:p/>
+    <w:p>
+      <w:r>
+        <w:t xml:space="preserve">Pünktlich im 6. Monat konnte mit der Integration und dem Testen begonnen werden. Aufgrund zeitlich effizienter Arbeit wurde Ende des 7. Monats bereits </w:t>
+      </w:r>
+      <w:r>
+        <w:rPr>
+          <w:b/>
+        </w:rPr>
+        <w:t>47.000€</w:t>
+      </w:r>
+      <w:r>
+        <w:t xml:space="preserve"> mehr geleistet als geplant. Auch die Kostenbetrachtung fällt positiv aus. Aktuell wurden </w:t>
+      </w:r>
+      <w:r>
+        <w:rPr>
+          <w:b/>
+        </w:rPr>
+        <w:t>33.250€</w:t>
+      </w:r>
+      <w:r>
+        <w:t xml:space="preserve"> mehr geleistet, als ausgegeben.</w:t>
+      </w:r>
+    </w:p>
+    <w:p>
       <w:r>
         <w:rPr>
           <w:noProof/>
@@ -6403,6 +6556,55 @@
           </wp:inline>
         </w:drawing>
       </w:r>
+    </w:p>
+    <w:p/>
+    <w:p>
+      <w:r>
+        <w:t xml:space="preserve">Die in oberer Grafik erläuterten absoluten Abweichungen von bisher Geleistetem und den tatsächlichen/geplanten Kosten spiegeln sich auch in den indexbasierten Kennzahlen wieder. Der </w:t>
+      </w:r>
+      <w:hyperlink w:anchor="_Schedule_Performance_Index" w:history="1">
+        <w:r>
+          <w:rPr>
+            <w:rStyle w:val="Hyperlink"/>
+          </w:rPr>
+          <w:t>SPI</w:t>
+        </w:r>
+      </w:hyperlink>
+      <w:r>
+        <w:t xml:space="preserve"> hält aktuell bei </w:t>
+      </w:r>
+      <w:r>
+        <w:rPr>
+          <w:b/>
+        </w:rPr>
+        <w:t>3,94</w:t>
+      </w:r>
+      <w:r>
+        <w:t xml:space="preserve">. Der </w:t>
+      </w:r>
+      <w:hyperlink w:anchor="_Cost_Performance_Index" w:history="1">
+        <w:r>
+          <w:rPr>
+            <w:rStyle w:val="Hyperlink"/>
+          </w:rPr>
+          <w:t>CPI</w:t>
+        </w:r>
+      </w:hyperlink>
+      <w:r>
+        <w:t xml:space="preserve"> ist mit </w:t>
+      </w:r>
+      <w:r>
+        <w:rPr>
+          <w:b/>
+        </w:rPr>
+        <w:t>2,12</w:t>
+      </w:r>
+      <w:r>
+        <w:t xml:space="preserve"> auch überdurchschnittlich gut.</w:t>
+      </w:r>
+    </w:p>
+    <w:p/>
+    <w:p>
       <w:r>
         <w:rPr>
           <w:noProof/>
@@ -6428,21 +6630,8 @@
           </wp:inline>
         </w:drawing>
       </w:r>
-      <w:r>
-        <w:br w:type="page"/>
-      </w:r>
     </w:p>
-    <w:p>
-      <w:pPr>
-        <w:pStyle w:val="berschrift2"/>
-      </w:pPr>
-      <w:bookmarkStart w:id="30" w:name="_Toc477896582"/>
-      <w:r>
-        <w:lastRenderedPageBreak/>
-        <w:t>Projektmanagement</w:t>
-      </w:r>
-      <w:bookmarkEnd w:id="30"/>
-    </w:p>
+    <w:p/>
     <w:p>
       <w:pPr>
         <w:rPr>
@@ -6452,6 +6641,55 @@
           <w:szCs w:val="26"/>
         </w:rPr>
       </w:pPr>
+      <w:r>
+        <w:t xml:space="preserve">Laut aktuellen Berechnungsgrundlagen werden </w:t>
+      </w:r>
+      <w:r>
+        <w:rPr>
+          <w:b/>
+        </w:rPr>
+        <w:t>119000€</w:t>
+      </w:r>
+      <w:r>
+        <w:t xml:space="preserve"> notwendig sein, um diesen Posten fertigzustellen.</w:t>
+      </w:r>
+      <w:r>
+        <w:t xml:space="preserve"> Dabei müssen noch </w:t>
+      </w:r>
+      <w:r>
+        <w:rPr>
+          <w:b/>
+        </w:rPr>
+        <w:t>89250</w:t>
+      </w:r>
+      <w:r>
+        <w:rPr>
+          <w:b/>
+        </w:rPr>
+        <w:t>€</w:t>
+      </w:r>
+      <w:r>
+        <w:t xml:space="preserve"> investiert werden.</w:t>
+      </w:r>
+      <w:r>
+        <w:br w:type="page"/>
+      </w:r>
+    </w:p>
+    <w:p>
+      <w:pPr>
+        <w:pStyle w:val="berschrift2"/>
+      </w:pPr>
+      <w:bookmarkStart w:id="29" w:name="_Toc477896582"/>
+      <w:r>
+        <w:lastRenderedPageBreak/>
+        <w:t>Projektmanagement</w:t>
+      </w:r>
+      <w:bookmarkEnd w:id="29"/>
+      <w:r>
+        <w:br/>
+      </w:r>
+    </w:p>
+    <w:p>
       <w:r>
         <w:rPr>
           <w:noProof/>
@@ -6478,6 +6716,12 @@
         </w:drawing>
       </w:r>
       <w:r>
+        <w:br/>
+      </w:r>
+      <w:r>
+        <w:br/>
+      </w:r>
+      <w:r>
         <w:rPr>
           <w:noProof/>
           <w:lang w:eastAsia="de-AT"/>
@@ -6502,6 +6746,44 @@
           </wp:inline>
         </w:drawing>
       </w:r>
+    </w:p>
+    <w:p/>
+    <w:p>
+      <w:r>
+        <w:t xml:space="preserve">Die Kosten für das Projektmanagement übertrafen die Erwartungen. Auch die Eigene Leistung wurde überschätzt. Dies hatte zur Folge, dass Ende des 4. Monats </w:t>
+      </w:r>
+      <w:r>
+        <w:rPr>
+          <w:b/>
+        </w:rPr>
+        <w:t>95.800€</w:t>
+      </w:r>
+      <w:r>
+        <w:t xml:space="preserve"> weniger geleistet wurde als aktuell ausgegeben. Ende des 7. Monats hat sich dieser Betrag nun auf </w:t>
+      </w:r>
+      <w:r>
+        <w:rPr>
+          <w:b/>
+        </w:rPr>
+        <w:t>61000€</w:t>
+      </w:r>
+      <w:r>
+        <w:t xml:space="preserve"> reduziert.</w:t>
+      </w:r>
+      <w:r>
+        <w:t xml:space="preserve"> Außerdem liegen wir aktuell </w:t>
+      </w:r>
+      <w:r>
+        <w:rPr>
+          <w:b/>
+        </w:rPr>
+        <w:t>11000€</w:t>
+      </w:r>
+      <w:r>
+        <w:t xml:space="preserve"> hinter dem geplanten Vorhaben.</w:t>
+      </w:r>
+    </w:p>
+    <w:p>
       <w:r>
         <w:rPr>
           <w:noProof/>
@@ -6528,6 +6810,62 @@
           </wp:inline>
         </w:drawing>
       </w:r>
+    </w:p>
+    <w:p/>
+    <w:p>
+      <w:r>
+        <w:t xml:space="preserve">Die in oberer Grafik erläuterten absoluten Abweichungen von bisher Geleistetem und den tatsächlichen/geplanten Kosten spiegeln sich auch in den indexbasierten Kennzahlen wieder. Der </w:t>
+      </w:r>
+      <w:hyperlink w:anchor="_Schedule_Performance_Index" w:history="1">
+        <w:r>
+          <w:rPr>
+            <w:rStyle w:val="Hyperlink"/>
+          </w:rPr>
+          <w:t>SPI</w:t>
+        </w:r>
+      </w:hyperlink>
+      <w:r>
+        <w:t xml:space="preserve"> hält aktuell bei </w:t>
+      </w:r>
+      <w:r>
+        <w:rPr>
+          <w:b/>
+        </w:rPr>
+        <w:t>0.93</w:t>
+      </w:r>
+      <w:r>
+        <w:t xml:space="preserve">. Der </w:t>
+      </w:r>
+      <w:hyperlink w:anchor="_Cost_Performance_Index" w:history="1">
+        <w:r>
+          <w:rPr>
+            <w:rStyle w:val="Hyperlink"/>
+          </w:rPr>
+          <w:t>CPI</w:t>
+        </w:r>
+      </w:hyperlink>
+      <w:r>
+        <w:t xml:space="preserve"> ist mit </w:t>
+      </w:r>
+      <w:r>
+        <w:rPr>
+          <w:b/>
+        </w:rPr>
+        <w:t>0,</w:t>
+      </w:r>
+      <w:r>
+        <w:rPr>
+          <w:b/>
+        </w:rPr>
+        <w:t xml:space="preserve">7 </w:t>
+      </w:r>
+      <w:r>
+        <w:t>auch noch verbesserungswürdig.</w:t>
+      </w:r>
+    </w:p>
+    <w:p/>
+    <w:p/>
+    <w:p>
       <w:r>
         <w:rPr>
           <w:noProof/>
@@ -6553,21 +6891,8 @@
           </wp:inline>
         </w:drawing>
       </w:r>
-      <w:r>
-        <w:br w:type="page"/>
-      </w:r>
     </w:p>
-    <w:p>
-      <w:pPr>
-        <w:pStyle w:val="berschrift2"/>
-      </w:pPr>
-      <w:bookmarkStart w:id="31" w:name="_Toc477896583"/>
-      <w:r>
-        <w:lastRenderedPageBreak/>
-        <w:t>Puffer für Unerwartetes</w:t>
-      </w:r>
-      <w:bookmarkEnd w:id="31"/>
-    </w:p>
+    <w:p/>
     <w:p>
       <w:pPr>
         <w:rPr>
@@ -6577,6 +6902,85 @@
           <w:szCs w:val="26"/>
         </w:rPr>
       </w:pPr>
+      <w:r>
+        <w:t xml:space="preserve">Ende des Monats </w:t>
+      </w:r>
+      <w:r>
+        <w:t>2</w:t>
+      </w:r>
+      <w:r>
+        <w:t xml:space="preserve"> sah es so aus als würden für diesen Posten alleine </w:t>
+      </w:r>
+      <w:r>
+        <w:rPr>
+          <w:b/>
+        </w:rPr>
+        <w:t>1.</w:t>
+      </w:r>
+      <w:r>
+        <w:rPr>
+          <w:b/>
+        </w:rPr>
+        <w:t>87</w:t>
+      </w:r>
+      <w:r>
+        <w:rPr>
+          <w:b/>
+        </w:rPr>
+        <w:t xml:space="preserve">0.000€ </w:t>
+      </w:r>
+      <w:r>
+        <w:t xml:space="preserve">notwendig sein, um ihn fertigzustellen. Nun sieht die Lage mit erwarteten </w:t>
+      </w:r>
+      <w:r>
+        <w:rPr>
+          <w:b/>
+        </w:rPr>
+        <w:t>408.000</w:t>
+      </w:r>
+      <w:r>
+        <w:rPr>
+          <w:b/>
+        </w:rPr>
+        <w:t>€</w:t>
+      </w:r>
+      <w:r>
+        <w:t xml:space="preserve"> schon etwas besser aus. Dabei müssen nach aktuellen Berechnungsgrundlagen noch </w:t>
+      </w:r>
+      <w:r>
+        <w:rPr>
+          <w:b/>
+        </w:rPr>
+        <w:t>204.000</w:t>
+      </w:r>
+      <w:r>
+        <w:rPr>
+          <w:b/>
+        </w:rPr>
+        <w:t>€</w:t>
+      </w:r>
+      <w:r>
+        <w:t xml:space="preserve"> investiert werden.</w:t>
+      </w:r>
+      <w:r>
+        <w:br w:type="page"/>
+      </w:r>
+    </w:p>
+    <w:p>
+      <w:pPr>
+        <w:pStyle w:val="berschrift2"/>
+      </w:pPr>
+      <w:bookmarkStart w:id="30" w:name="_Toc477896583"/>
+      <w:r>
+        <w:lastRenderedPageBreak/>
+        <w:t>Puffer für Unerwartetes</w:t>
+      </w:r>
+      <w:bookmarkEnd w:id="30"/>
+      <w:r>
+        <w:br/>
+      </w:r>
+    </w:p>
+    <w:p>
       <w:r>
         <w:rPr>
           <w:noProof/>
@@ -6603,6 +7007,12 @@
         </w:drawing>
       </w:r>
       <w:r>
+        <w:br/>
+      </w:r>
+      <w:r>
+        <w:br/>
+      </w:r>
+      <w:r>
         <w:rPr>
           <w:noProof/>
           <w:lang w:eastAsia="de-AT"/>
@@ -6627,6 +7037,41 @@
           </wp:inline>
         </w:drawing>
       </w:r>
+    </w:p>
+    <w:p/>
+    <w:p>
+      <w:r>
+        <w:t xml:space="preserve">Die Kosten für das Unerwartete wurden unterschätzt. Bis zum Ende des 4. Monats wurden um </w:t>
+      </w:r>
+      <w:r>
+        <w:rPr>
+          <w:b/>
+        </w:rPr>
+        <w:t>320.050€</w:t>
+      </w:r>
+      <w:r>
+        <w:t xml:space="preserve"> weniger geleistet als ausgegeben. Aktuell liegen wir immer noch </w:t>
+      </w:r>
+      <w:r>
+        <w:rPr>
+          <w:b/>
+        </w:rPr>
+        <w:t>296.400€</w:t>
+      </w:r>
+      <w:r>
+        <w:t xml:space="preserve"> im Minus. Geleistet wurde ziemlich genau nach Plan. Es wurde </w:t>
+      </w:r>
+      <w:r>
+        <w:rPr>
+          <w:b/>
+        </w:rPr>
+        <w:t>1.200€</w:t>
+      </w:r>
+      <w:r>
+        <w:t xml:space="preserve"> mehr geleistet als zu diesem Zeitpunkt vorgesehen war.</w:t>
+      </w:r>
+    </w:p>
+    <w:p>
       <w:r>
         <w:rPr>
           <w:noProof/>
@@ -6653,6 +7098,73 @@
           </wp:inline>
         </w:drawing>
       </w:r>
+    </w:p>
+    <w:p/>
+    <w:p>
+      <w:r>
+        <w:t xml:space="preserve">Die in oberer Grafik erläuterten absoluten Abweichungen von bisher Geleistetem und den tatsächlichen/geplanten Kosten spiegeln sich auch in den indexbasierten Kennzahlen wieder. Der </w:t>
+      </w:r>
+      <w:hyperlink w:anchor="_Schedule_Performance_Index" w:history="1">
+        <w:r>
+          <w:rPr>
+            <w:rStyle w:val="Hyperlink"/>
+          </w:rPr>
+          <w:t>SPI</w:t>
+        </w:r>
+      </w:hyperlink>
+      <w:r>
+        <w:t xml:space="preserve"> hält aktuell bei </w:t>
+      </w:r>
+      <w:r>
+        <w:rPr>
+          <w:b/>
+        </w:rPr>
+        <w:t>1,0</w:t>
+      </w:r>
+      <w:r>
+        <w:rPr>
+          <w:b/>
+        </w:rPr>
+        <w:t>2</w:t>
+      </w:r>
+      <w:r>
+        <w:t xml:space="preserve">. Der </w:t>
+      </w:r>
+      <w:hyperlink w:anchor="_Cost_Performance_Index" w:history="1">
+        <w:r>
+          <w:rPr>
+            <w:rStyle w:val="Hyperlink"/>
+          </w:rPr>
+          <w:t>CPI</w:t>
+        </w:r>
+      </w:hyperlink>
+      <w:r>
+        <w:t xml:space="preserve"> ist mit </w:t>
+      </w:r>
+      <w:r>
+        <w:rPr>
+          <w:b/>
+        </w:rPr>
+        <w:t>0,</w:t>
+      </w:r>
+      <w:r>
+        <w:rPr>
+          <w:b/>
+        </w:rPr>
+        <w:t>16</w:t>
+      </w:r>
+      <w:r>
+        <w:t xml:space="preserve"> </w:t>
+      </w:r>
+      <w:r>
+        <w:t>unterdurchnittlich</w:t>
+      </w:r>
+      <w:r>
+        <w:t>.</w:t>
+      </w:r>
+    </w:p>
+    <w:p/>
+    <w:p>
       <w:r>
         <w:rPr>
           <w:noProof/>
@@ -6678,6 +7190,77 @@
           </wp:inline>
         </w:drawing>
       </w:r>
+    </w:p>
+    <w:p/>
+    <w:p>
+      <w:pPr>
+        <w:rPr>
+          <w:rFonts w:asciiTheme="majorHAnsi" w:eastAsiaTheme="majorEastAsia" w:hAnsiTheme="majorHAnsi" w:cstheme="majorBidi"/>
+          <w:color w:val="2F5496" w:themeColor="accent1" w:themeShade="BF"/>
+          <w:sz w:val="26"/>
+          <w:szCs w:val="26"/>
+        </w:rPr>
+      </w:pPr>
+      <w:r>
+        <w:t xml:space="preserve">Ende des Monats </w:t>
+      </w:r>
+      <w:r>
+        <w:t>2</w:t>
+      </w:r>
+      <w:r>
+        <w:t xml:space="preserve"> sah es so aus als würden für diesen Posten alleine </w:t>
+      </w:r>
+      <w:r>
+        <w:rPr>
+          <w:b/>
+        </w:rPr>
+        <w:t>3.320</w:t>
+      </w:r>
+      <w:r>
+        <w:rPr>
+          <w:b/>
+        </w:rPr>
+        <w:t xml:space="preserve">.000€ </w:t>
+      </w:r>
+      <w:r>
+        <w:t xml:space="preserve">notwendig sein, um ihn fertigzustellen. Nun sieht die Lage mit erwarteten </w:t>
+      </w:r>
+      <w:r>
+        <w:rPr>
+          <w:b/>
+        </w:rPr>
+        <w:t>642.91</w:t>
+      </w:r>
+      <w:r>
+        <w:rPr>
+          <w:b/>
+        </w:rPr>
+        <w:t>0€</w:t>
+      </w:r>
+      <w:r>
+        <w:t xml:space="preserve"> schon etwas besser aus. Dabei müssen nach aktuellen Berechnungsgrundlagen noch </w:t>
+      </w:r>
+      <w:r>
+        <w:rPr>
+          <w:b/>
+        </w:rPr>
+        <w:t>289.31</w:t>
+      </w:r>
+      <w:r>
+        <w:rPr>
+          <w:b/>
+        </w:rPr>
+        <w:t>0</w:t>
+      </w:r>
+      <w:r>
+        <w:rPr>
+          <w:b/>
+        </w:rPr>
+        <w:t>€</w:t>
+      </w:r>
+      <w:r>
+        <w:t xml:space="preserve"> investiert werden.</w:t>
+      </w:r>
       <w:r>
         <w:br w:type="page"/>
       </w:r>
@@ -6686,12 +7269,12 @@
       <w:pPr>
         <w:pStyle w:val="berschrift2"/>
       </w:pPr>
-      <w:bookmarkStart w:id="32" w:name="_Toc477896584"/>
+      <w:bookmarkStart w:id="31" w:name="_Toc477896584"/>
       <w:r>
         <w:lastRenderedPageBreak/>
         <w:t>Materialkosten</w:t>
       </w:r>
-      <w:bookmarkEnd w:id="32"/>
+      <w:bookmarkEnd w:id="31"/>
     </w:p>
     <w:p/>
     <w:p>
@@ -6721,6 +7304,12 @@
         </w:drawing>
       </w:r>
       <w:r>
+        <w:br/>
+      </w:r>
+      <w:r>
+        <w:br/>
+      </w:r>
+      <w:r>
         <w:rPr>
           <w:noProof/>
           <w:lang w:eastAsia="de-AT"/>
@@ -6745,6 +7334,45 @@
           </wp:inline>
         </w:drawing>
       </w:r>
+    </w:p>
+    <w:p/>
+    <w:p>
+      <w:r>
+        <w:t xml:space="preserve">Die erforderlichen Materialkosten wurden überschätzt. Dennoch wurde ein Minus von </w:t>
+      </w:r>
+      <w:r>
+        <w:rPr>
+          <w:b/>
+        </w:rPr>
+        <w:t>4</w:t>
+      </w:r>
+      <w:r>
+        <w:rPr>
+          <w:b/>
+        </w:rPr>
+        <w:t>.</w:t>
+      </w:r>
+      <w:r>
+        <w:rPr>
+          <w:b/>
+        </w:rPr>
+        <w:t>160€</w:t>
+      </w:r>
+      <w:r>
+        <w:t xml:space="preserve"> erwirtschaftet, da weniger geleistet wurde, als tatsächliche Kosten vorhanden waren. Außerdem war geplant, dass zu diesem Zeitpunkt bereits </w:t>
+      </w:r>
+      <w:r>
+        <w:rPr>
+          <w:b/>
+        </w:rPr>
+        <w:t>8.960€</w:t>
+      </w:r>
+      <w:r>
+        <w:t xml:space="preserve"> mehr geleistet werden hätte sollen.</w:t>
+      </w:r>
+    </w:p>
+    <w:p/>
+    <w:p>
       <w:r>
         <w:rPr>
           <w:noProof/>
@@ -6771,6 +7399,67 @@
           </wp:inline>
         </w:drawing>
       </w:r>
+    </w:p>
+    <w:p/>
+    <w:p>
+      <w:r>
+        <w:t xml:space="preserve">Die in oberer Grafik erläuterten absoluten Abweichungen von bisher Geleistetem und den tatsächlichen/geplanten Kosten spiegeln sich auch in den indexbasierten Kennzahlen wieder. Der </w:t>
+      </w:r>
+      <w:hyperlink w:anchor="_Schedule_Performance_Index" w:history="1">
+        <w:r>
+          <w:rPr>
+            <w:rStyle w:val="Hyperlink"/>
+          </w:rPr>
+          <w:t>SPI</w:t>
+        </w:r>
+      </w:hyperlink>
+      <w:r>
+        <w:t xml:space="preserve"> hält aktuell bei </w:t>
+      </w:r>
+      <w:r>
+        <w:rPr>
+          <w:b/>
+        </w:rPr>
+        <w:t>0,57</w:t>
+      </w:r>
+      <w:r>
+        <w:t xml:space="preserve">. Der </w:t>
+      </w:r>
+      <w:hyperlink w:anchor="_Cost_Performance_Index" w:history="1">
+        <w:r>
+          <w:rPr>
+            <w:rStyle w:val="Hyperlink"/>
+          </w:rPr>
+          <w:t>CPI</w:t>
+        </w:r>
+      </w:hyperlink>
+      <w:r>
+        <w:t xml:space="preserve"> ist mit </w:t>
+      </w:r>
+      <w:r>
+        <w:rPr>
+          <w:b/>
+        </w:rPr>
+        <w:t>0,</w:t>
+      </w:r>
+      <w:r>
+        <w:rPr>
+          <w:b/>
+        </w:rPr>
+        <w:t>74</w:t>
+      </w:r>
+      <w:r>
+        <w:t xml:space="preserve"> </w:t>
+      </w:r>
+      <w:r>
+        <w:t xml:space="preserve">auch </w:t>
+      </w:r>
+      <w:r>
+        <w:t>noch verbesserungswürdig.</w:t>
+      </w:r>
+    </w:p>
+    <w:p/>
+    <w:p>
       <w:r>
         <w:rPr>
           <w:noProof/>
@@ -6795,6 +7484,44 @@
             </a:graphic>
           </wp:inline>
         </w:drawing>
+      </w:r>
+    </w:p>
+    <w:p/>
+    <w:p>
+      <w:r>
+        <w:t xml:space="preserve">Laut aktuellen Berechnungsgrundlagen werden </w:t>
+      </w:r>
+      <w:r>
+        <w:rPr>
+          <w:b/>
+        </w:rPr>
+        <w:t>115.710</w:t>
+      </w:r>
+      <w:r>
+        <w:rPr>
+          <w:b/>
+        </w:rPr>
+        <w:t>€</w:t>
+      </w:r>
+      <w:r>
+        <w:t xml:space="preserve"> notwendig sein, um diesen Posten fertigzustellen. Dabei müssen noch </w:t>
+      </w:r>
+      <w:r>
+        <w:rPr>
+          <w:b/>
+        </w:rPr>
+        <w:t>99.510</w:t>
+      </w:r>
+      <w:bookmarkStart w:id="32" w:name="_GoBack"/>
+      <w:bookmarkEnd w:id="32"/>
+      <w:r>
+        <w:rPr>
+          <w:b/>
+        </w:rPr>
+        <w:t>€</w:t>
+      </w:r>
+      <w:r>
+        <w:t xml:space="preserve"> investiert werden.</w:t>
       </w:r>
     </w:p>
     <w:sectPr>
@@ -47510,7 +48237,7 @@
 </file>
 
 <file path=customXml/itemProps1.xml><?xml version="1.0" encoding="utf-8"?>
-<ds:datastoreItem xmlns:ds="http://schemas.openxmlformats.org/officeDocument/2006/customXml" ds:itemID="{D9DC74BE-010C-4C43-BBDC-D37BCA8ADE9A}">
+<ds:datastoreItem xmlns:ds="http://schemas.openxmlformats.org/officeDocument/2006/customXml" ds:itemID="{D9E35672-9E0B-45F5-B808-26E727F1B38B}">
   <ds:schemaRefs>
     <ds:schemaRef ds:uri="http://schemas.openxmlformats.org/officeDocument/2006/bibliography"/>
   </ds:schemaRefs>

</xml_diff>

<commit_message>
added strong/weak project phases
</commit_message>
<xml_diff>
--- a/Lab1/ManagementBericht.docx
+++ b/Lab1/ManagementBericht.docx
@@ -1897,8 +1897,13 @@
       <w:bookmarkStart w:id="1" w:name="_Planned_Value_(PV)"/>
       <w:bookmarkStart w:id="2" w:name="_Toc477896560"/>
       <w:bookmarkEnd w:id="1"/>
-      <w:r>
-        <w:t>Planned Value</w:t>
+      <w:proofErr w:type="spellStart"/>
+      <w:r>
+        <w:t>Planned</w:t>
+      </w:r>
+      <w:proofErr w:type="spellEnd"/>
+      <w:r>
+        <w:t xml:space="preserve"> Value</w:t>
       </w:r>
       <w:r>
         <w:t xml:space="preserve"> (PV)</w:t>
@@ -1907,12 +1912,28 @@
     </w:p>
     <w:p>
       <w:r>
-        <w:t>Der Planned Value ist der Wert, von dem man annimmt, ihn zu einem gewissen zukünftigen Zeitpunkt erwirtschaftet zu haben.</w:t>
+        <w:t xml:space="preserve">Der </w:t>
+      </w:r>
+      <w:proofErr w:type="spellStart"/>
+      <w:r>
+        <w:t>Planned</w:t>
+      </w:r>
+      <w:proofErr w:type="spellEnd"/>
+      <w:r>
+        <w:t xml:space="preserve"> Value ist der Wert, von dem man annimmt, ihn zu einem gewissen zukünftigen Zeitpunkt erwirtschaftet zu haben.</w:t>
       </w:r>
     </w:p>
     <w:p>
       <w:r>
-        <w:t>Beispiel: Ein Projekt hat eine Laufzeit von 10 Monaten und ist mit 10000 € budgetiert. Bei linearem Projektfortschritt wäre der Planned Value nach 6 Monaten (6 Monate/10 Monate) * 10000€ = 6000€.</w:t>
+        <w:t xml:space="preserve">Beispiel: Ein Projekt hat eine Laufzeit von 10 Monaten und ist mit 10000 € budgetiert. Bei linearem Projektfortschritt wäre der </w:t>
+      </w:r>
+      <w:proofErr w:type="spellStart"/>
+      <w:r>
+        <w:t>Planned</w:t>
+      </w:r>
+      <w:proofErr w:type="spellEnd"/>
+      <w:r>
+        <w:t xml:space="preserve"> Value nach 6 Monaten (6 Monate/10 Monate) * 10000€ = 6000€.</w:t>
       </w:r>
     </w:p>
     <w:p/>
@@ -1923,14 +1944,51 @@
       <w:bookmarkStart w:id="3" w:name="_Actual_Costs_(AC)"/>
       <w:bookmarkStart w:id="4" w:name="_Toc477896561"/>
       <w:bookmarkEnd w:id="3"/>
-      <w:r>
-        <w:t>Actual Costs (AC)</w:t>
+      <w:proofErr w:type="spellStart"/>
+      <w:r>
+        <w:t>Actual</w:t>
+      </w:r>
+      <w:proofErr w:type="spellEnd"/>
+      <w:r>
+        <w:t xml:space="preserve"> </w:t>
+      </w:r>
+      <w:proofErr w:type="spellStart"/>
+      <w:r>
+        <w:t>Costs</w:t>
+      </w:r>
+      <w:proofErr w:type="spellEnd"/>
+      <w:r>
+        <w:t xml:space="preserve"> (AC)</w:t>
       </w:r>
       <w:bookmarkEnd w:id="4"/>
     </w:p>
     <w:p>
       <w:r>
-        <w:t>Die Actual Costs umfassen alle bisher angefallenen Kosten. Sie werden daher auch als Istkosten bezeichnet.</w:t>
+        <w:t xml:space="preserve">Die </w:t>
+      </w:r>
+      <w:proofErr w:type="spellStart"/>
+      <w:r>
+        <w:t>Actual</w:t>
+      </w:r>
+      <w:proofErr w:type="spellEnd"/>
+      <w:r>
+        <w:t xml:space="preserve"> </w:t>
+      </w:r>
+      <w:proofErr w:type="spellStart"/>
+      <w:r>
+        <w:t>Costs</w:t>
+      </w:r>
+      <w:proofErr w:type="spellEnd"/>
+      <w:r>
+        <w:t xml:space="preserve"> umfassen alle bisher angefallenen Kosten. Sie werden daher auch als </w:t>
+      </w:r>
+      <w:proofErr w:type="spellStart"/>
+      <w:r>
+        <w:t>Istkosten</w:t>
+      </w:r>
+      <w:proofErr w:type="spellEnd"/>
+      <w:r>
+        <w:t xml:space="preserve"> bezeichnet.</w:t>
       </w:r>
     </w:p>
     <w:p/>
@@ -1941,14 +1999,27 @@
       <w:bookmarkStart w:id="5" w:name="_Earned_Value_(EV)"/>
       <w:bookmarkStart w:id="6" w:name="_Toc477896562"/>
       <w:bookmarkEnd w:id="5"/>
-      <w:r>
-        <w:t>Earned Value (EV)</w:t>
+      <w:proofErr w:type="spellStart"/>
+      <w:r>
+        <w:t>Earned</w:t>
+      </w:r>
+      <w:proofErr w:type="spellEnd"/>
+      <w:r>
+        <w:t xml:space="preserve"> Value (EV)</w:t>
       </w:r>
       <w:bookmarkEnd w:id="6"/>
     </w:p>
     <w:p>
       <w:r>
-        <w:t xml:space="preserve">Der Earned Value repräsentiert jenen Wert, </w:t>
+        <w:t xml:space="preserve">Der </w:t>
+      </w:r>
+      <w:proofErr w:type="spellStart"/>
+      <w:r>
+        <w:t>Earned</w:t>
+      </w:r>
+      <w:proofErr w:type="spellEnd"/>
+      <w:r>
+        <w:t xml:space="preserve"> Value repräsentiert jenen Wert, </w:t>
       </w:r>
       <w:r>
         <w:t xml:space="preserve">der bis zu einem Zeitpunkt geleisteten Arbeit. </w:t>
@@ -1969,10 +2040,18 @@
     </w:p>
     <w:p>
       <w:r>
-        <w:t>Interpretation: Je höher der Earne</w:t>
-      </w:r>
-      <w:r>
-        <w:t xml:space="preserve">d Value ist, desto mehr hat das Projektteam </w:t>
+        <w:t xml:space="preserve">Interpretation: Je höher der </w:t>
+      </w:r>
+      <w:proofErr w:type="spellStart"/>
+      <w:r>
+        <w:t>Earne</w:t>
+      </w:r>
+      <w:r>
+        <w:t>d</w:t>
+      </w:r>
+      <w:proofErr w:type="spellEnd"/>
+      <w:r>
+        <w:t xml:space="preserve"> Value ist, desto mehr hat das Projektteam </w:t>
       </w:r>
       <w:r>
         <w:t xml:space="preserve">bereits </w:t>
@@ -1981,7 +2060,15 @@
         <w:t>geleistet</w:t>
       </w:r>
       <w:r>
-        <w:t>. Ein hoher Earned Value wird angestrebt.</w:t>
+        <w:t xml:space="preserve">. Ein hoher </w:t>
+      </w:r>
+      <w:proofErr w:type="spellStart"/>
+      <w:r>
+        <w:t>Earned</w:t>
+      </w:r>
+      <w:proofErr w:type="spellEnd"/>
+      <w:r>
+        <w:t xml:space="preserve"> Value wird angestrebt.</w:t>
       </w:r>
     </w:p>
     <w:p>
@@ -1992,10 +2079,26 @@
         <w:t>nach 5 Monaten</w:t>
       </w:r>
       <w:r>
-        <w:t xml:space="preserve"> einen Planned Value von 100.000€ hat ist </w:t>
-      </w:r>
-      <w:r>
-        <w:t>zu 80% fertiggestellt. Der Earned Value ist (80% * 100.000€) = 80.000€.</w:t>
+        <w:t xml:space="preserve"> einen </w:t>
+      </w:r>
+      <w:proofErr w:type="spellStart"/>
+      <w:r>
+        <w:t>Planned</w:t>
+      </w:r>
+      <w:proofErr w:type="spellEnd"/>
+      <w:r>
+        <w:t xml:space="preserve"> Value von 100.000€ hat ist </w:t>
+      </w:r>
+      <w:r>
+        <w:t xml:space="preserve">zu 80% fertiggestellt. Der </w:t>
+      </w:r>
+      <w:proofErr w:type="spellStart"/>
+      <w:r>
+        <w:t>Earned</w:t>
+      </w:r>
+      <w:proofErr w:type="spellEnd"/>
+      <w:r>
+        <w:t xml:space="preserve"> Value ist (80% * 100.000€) = 80.000€.</w:t>
       </w:r>
     </w:p>
     <w:p/>
@@ -2005,15 +2108,41 @@
         <w:pStyle w:val="berschrift3"/>
       </w:pPr>
       <w:bookmarkStart w:id="7" w:name="_Toc477896563"/>
-      <w:r>
-        <w:t>Cost Variance (CV)</w:t>
+      <w:proofErr w:type="spellStart"/>
+      <w:r>
+        <w:t>Cost</w:t>
+      </w:r>
+      <w:proofErr w:type="spellEnd"/>
+      <w:r>
+        <w:t xml:space="preserve"> </w:t>
+      </w:r>
+      <w:proofErr w:type="spellStart"/>
+      <w:r>
+        <w:t>Variance</w:t>
+      </w:r>
+      <w:proofErr w:type="spellEnd"/>
+      <w:r>
+        <w:t xml:space="preserve"> (CV)</w:t>
       </w:r>
       <w:bookmarkEnd w:id="7"/>
     </w:p>
     <w:p>
       <w:r>
-        <w:t>Die Cost Variance</w:t>
-      </w:r>
+        <w:t xml:space="preserve">Die </w:t>
+      </w:r>
+      <w:proofErr w:type="spellStart"/>
+      <w:r>
+        <w:t>Cost</w:t>
+      </w:r>
+      <w:proofErr w:type="spellEnd"/>
+      <w:r>
+        <w:t xml:space="preserve"> </w:t>
+      </w:r>
+      <w:proofErr w:type="spellStart"/>
+      <w:r>
+        <w:t>Variance</w:t>
+      </w:r>
+      <w:proofErr w:type="spellEnd"/>
       <w:r>
         <w:t>(Kostenabweichung)</w:t>
       </w:r>
@@ -2048,12 +2177,60 @@
         <w:t>Eine positive Kostenabweichung gibt an, dass mit den angefallenen Kosten mehr Leistung gebracht wurde als ursprünglich geplant.</w:t>
       </w:r>
       <w:r>
-        <w:t xml:space="preserve"> Eine hohe Cost Variance wird angestrebt.</w:t>
+        <w:t xml:space="preserve"> Eine hohe </w:t>
+      </w:r>
+      <w:proofErr w:type="spellStart"/>
+      <w:r>
+        <w:t>Cost</w:t>
+      </w:r>
+      <w:proofErr w:type="spellEnd"/>
+      <w:r>
+        <w:t xml:space="preserve"> </w:t>
+      </w:r>
+      <w:proofErr w:type="spellStart"/>
+      <w:r>
+        <w:t>Variance</w:t>
+      </w:r>
+      <w:proofErr w:type="spellEnd"/>
+      <w:r>
+        <w:t xml:space="preserve"> wird angestrebt.</w:t>
       </w:r>
     </w:p>
     <w:p>
       <w:r>
-        <w:t>Beispiel: Ein Projekt, das nach 5 Monaten einen Planned Value von 100.000€ hat ist zu 80% fertiggestellt. Außerdem wurden bereits 30.000€ für Lohnkosten, Materialkosten, etc. ausgegeben. Der Earned Value ist (80% * 100.000€) = 80.000€. Die Cost Variance beträgt 80.000€ – 30.000€ = 50.000€.</w:t>
+        <w:t xml:space="preserve">Beispiel: Ein Projekt, das nach 5 Monaten einen </w:t>
+      </w:r>
+      <w:proofErr w:type="spellStart"/>
+      <w:r>
+        <w:t>Planned</w:t>
+      </w:r>
+      <w:proofErr w:type="spellEnd"/>
+      <w:r>
+        <w:t xml:space="preserve"> Value von 100.000€ hat ist zu 80% fertiggestellt. Außerdem wurden bereits 30.000€ für Lohnkosten, Materialkosten, etc. ausgegeben. Der </w:t>
+      </w:r>
+      <w:proofErr w:type="spellStart"/>
+      <w:r>
+        <w:t>Earned</w:t>
+      </w:r>
+      <w:proofErr w:type="spellEnd"/>
+      <w:r>
+        <w:t xml:space="preserve"> Value ist (80% * 100.000€) = 80.000€. Die </w:t>
+      </w:r>
+      <w:proofErr w:type="spellStart"/>
+      <w:r>
+        <w:t>Cost</w:t>
+      </w:r>
+      <w:proofErr w:type="spellEnd"/>
+      <w:r>
+        <w:t xml:space="preserve"> </w:t>
+      </w:r>
+      <w:proofErr w:type="spellStart"/>
+      <w:r>
+        <w:t>Variance</w:t>
+      </w:r>
+      <w:proofErr w:type="spellEnd"/>
+      <w:r>
+        <w:t xml:space="preserve"> beträgt 80.000€ – 30.000€ = 50.000€.</w:t>
       </w:r>
     </w:p>
     <w:p/>
@@ -2064,13 +2241,29 @@
       <w:bookmarkStart w:id="8" w:name="_Toc477896564"/>
       <w:r>
         <w:lastRenderedPageBreak/>
-        <w:t>Schedule Variance (SV)</w:t>
+        <w:t xml:space="preserve">Schedule </w:t>
+      </w:r>
+      <w:proofErr w:type="spellStart"/>
+      <w:r>
+        <w:t>Variance</w:t>
+      </w:r>
+      <w:proofErr w:type="spellEnd"/>
+      <w:r>
+        <w:t xml:space="preserve"> (SV)</w:t>
       </w:r>
       <w:bookmarkEnd w:id="8"/>
     </w:p>
     <w:p>
       <w:r>
-        <w:t xml:space="preserve">Die Schedule Variance ist ein Indikator dafür, wie das Projekt zeitlich dasteht. </w:t>
+        <w:t xml:space="preserve">Die Schedule </w:t>
+      </w:r>
+      <w:proofErr w:type="spellStart"/>
+      <w:r>
+        <w:t>Variance</w:t>
+      </w:r>
+      <w:proofErr w:type="spellEnd"/>
+      <w:r>
+        <w:t xml:space="preserve"> ist ein Indikator dafür, wie das Projekt zeitlich dasteht. </w:t>
       </w:r>
       <w:r>
         <w:t xml:space="preserve">Es wird bestimmt wie weit der aktuelle Fertigstellungsgrad von dem geplanten Fertigstellungsgrad abweicht. </w:t>
@@ -2115,14 +2308,27 @@
       <w:bookmarkStart w:id="9" w:name="_Cost_Performance_Index"/>
       <w:bookmarkStart w:id="10" w:name="_Toc477896565"/>
       <w:bookmarkEnd w:id="9"/>
-      <w:r>
-        <w:t>Cost Performance Index (CPI)</w:t>
+      <w:proofErr w:type="spellStart"/>
+      <w:r>
+        <w:t>Cost</w:t>
+      </w:r>
+      <w:proofErr w:type="spellEnd"/>
+      <w:r>
+        <w:t xml:space="preserve"> Performance Index (CPI)</w:t>
       </w:r>
       <w:bookmarkEnd w:id="10"/>
     </w:p>
     <w:p>
       <w:r>
-        <w:t>Der Cost Performance Index stellt den EV und die AC in Relation.</w:t>
+        <w:t xml:space="preserve">Der </w:t>
+      </w:r>
+      <w:proofErr w:type="spellStart"/>
+      <w:r>
+        <w:t>Cost</w:t>
+      </w:r>
+      <w:proofErr w:type="spellEnd"/>
+      <w:r>
+        <w:t xml:space="preserve"> Performance Index stellt den EV und die AC in Relation.</w:t>
       </w:r>
     </w:p>
     <w:p>
@@ -2195,13 +2401,29 @@
       <w:bookmarkStart w:id="14" w:name="_Toc477896567"/>
       <w:bookmarkEnd w:id="13"/>
       <w:r>
-        <w:t>Budget at Completion (BAC)</w:t>
+        <w:t xml:space="preserve">Budget at </w:t>
+      </w:r>
+      <w:proofErr w:type="spellStart"/>
+      <w:r>
+        <w:t>Completion</w:t>
+      </w:r>
+      <w:proofErr w:type="spellEnd"/>
+      <w:r>
+        <w:t xml:space="preserve"> (BAC)</w:t>
       </w:r>
       <w:bookmarkEnd w:id="14"/>
     </w:p>
     <w:p>
       <w:r>
-        <w:t>Das Budget at Completion entspricht dem geplanten Gesamtbudget und somit dem PV zum Projektende.</w:t>
+        <w:t xml:space="preserve">Das Budget at </w:t>
+      </w:r>
+      <w:proofErr w:type="spellStart"/>
+      <w:r>
+        <w:t>Completion</w:t>
+      </w:r>
+      <w:proofErr w:type="spellEnd"/>
+      <w:r>
+        <w:t xml:space="preserve"> entspricht dem geplanten Gesamtbudget und somit dem PV zum Projektende.</w:t>
       </w:r>
     </w:p>
     <w:p/>
@@ -2210,15 +2432,57 @@
         <w:pStyle w:val="berschrift3"/>
       </w:pPr>
       <w:bookmarkStart w:id="15" w:name="_Toc477896568"/>
-      <w:r>
-        <w:t>Estimate to Complete (ETC)</w:t>
+      <w:proofErr w:type="spellStart"/>
+      <w:r>
+        <w:t>Estimate</w:t>
+      </w:r>
+      <w:proofErr w:type="spellEnd"/>
+      <w:r>
+        <w:t xml:space="preserve"> </w:t>
+      </w:r>
+      <w:proofErr w:type="spellStart"/>
+      <w:r>
+        <w:t>to</w:t>
+      </w:r>
+      <w:proofErr w:type="spellEnd"/>
+      <w:r>
+        <w:t xml:space="preserve"> </w:t>
+      </w:r>
+      <w:proofErr w:type="spellStart"/>
+      <w:r>
+        <w:t>Complete</w:t>
+      </w:r>
+      <w:proofErr w:type="spellEnd"/>
+      <w:r>
+        <w:t xml:space="preserve"> (ETC)</w:t>
       </w:r>
       <w:bookmarkEnd w:id="15"/>
     </w:p>
     <w:p>
       <w:r>
-        <w:t>Der Estimate to Complete</w:t>
-      </w:r>
+        <w:t xml:space="preserve">Der </w:t>
+      </w:r>
+      <w:proofErr w:type="spellStart"/>
+      <w:r>
+        <w:t>Estimate</w:t>
+      </w:r>
+      <w:proofErr w:type="spellEnd"/>
+      <w:r>
+        <w:t xml:space="preserve"> </w:t>
+      </w:r>
+      <w:proofErr w:type="spellStart"/>
+      <w:r>
+        <w:t>to</w:t>
+      </w:r>
+      <w:proofErr w:type="spellEnd"/>
+      <w:r>
+        <w:t xml:space="preserve"> </w:t>
+      </w:r>
+      <w:proofErr w:type="spellStart"/>
+      <w:r>
+        <w:t>Complete</w:t>
+      </w:r>
+      <w:proofErr w:type="spellEnd"/>
       <w:r>
         <w:t xml:space="preserve"> Wert</w:t>
       </w:r>
@@ -2253,15 +2517,44 @@
         <w:pStyle w:val="berschrift3"/>
       </w:pPr>
       <w:bookmarkStart w:id="16" w:name="_Toc477896569"/>
+      <w:proofErr w:type="spellStart"/>
       <w:r>
         <w:lastRenderedPageBreak/>
-        <w:t>Estimate at Completion (EAC)</w:t>
+        <w:t>Estimate</w:t>
+      </w:r>
+      <w:proofErr w:type="spellEnd"/>
+      <w:r>
+        <w:t xml:space="preserve"> at </w:t>
+      </w:r>
+      <w:proofErr w:type="spellStart"/>
+      <w:r>
+        <w:t>Completion</w:t>
+      </w:r>
+      <w:proofErr w:type="spellEnd"/>
+      <w:r>
+        <w:t xml:space="preserve"> (EAC)</w:t>
       </w:r>
       <w:bookmarkEnd w:id="16"/>
     </w:p>
     <w:p>
       <w:r>
-        <w:t>Der Estimate at Completion Wert beschreibt, wie viel an finanziellen Mitteln man zum Beendigungszeitpunkt des Projektes in dieses investiert hätte, falls die Kosteneffizienz über das gesamte Projekt betrachtet so ausfiele wie zum aktuellen Zeitpunkt.</w:t>
+        <w:t xml:space="preserve">Der </w:t>
+      </w:r>
+      <w:proofErr w:type="spellStart"/>
+      <w:r>
+        <w:t>Estimate</w:t>
+      </w:r>
+      <w:proofErr w:type="spellEnd"/>
+      <w:r>
+        <w:t xml:space="preserve"> at </w:t>
+      </w:r>
+      <w:proofErr w:type="spellStart"/>
+      <w:r>
+        <w:t>Completion</w:t>
+      </w:r>
+      <w:proofErr w:type="spellEnd"/>
+      <w:r>
+        <w:t xml:space="preserve"> Wert beschreibt, wie viel an finanziellen Mitteln man zum Beendigungszeitpunkt des Projektes in dieses investiert hätte, falls die Kosteneffizienz über das gesamte Projekt betrachtet so ausfiele wie zum aktuellen Zeitpunkt.</w:t>
       </w:r>
     </w:p>
     <w:p>
@@ -2410,17 +2703,6 @@
       <w:r>
         <w:t>/h ausbezahlt.</w:t>
       </w:r>
-    </w:p>
-    <w:p/>
-    <w:p>
-      <w:pPr>
-        <w:pStyle w:val="berschrift2"/>
-      </w:pPr>
-      <w:bookmarkStart w:id="19" w:name="_Toc477896572"/>
-      <w:r>
-        <w:t>Aktueller Projektstatus</w:t>
-      </w:r>
-      <w:bookmarkEnd w:id="19"/>
     </w:p>
     <w:p/>
     <w:p>
@@ -2886,7 +3168,55 @@
           <w:szCs w:val="20"/>
           <w:lang w:eastAsia="de-AT"/>
         </w:rPr>
-        <w:t>2181910€</w:t>
+        <w:t>2</w:t>
+      </w:r>
+      <w:r>
+        <w:rPr>
+          <w:rFonts w:ascii="Arial" w:eastAsia="Times New Roman" w:hAnsi="Arial" w:cs="Arial"/>
+          <w:b/>
+          <w:bCs/>
+          <w:color w:val="000000"/>
+          <w:sz w:val="20"/>
+          <w:szCs w:val="20"/>
+          <w:lang w:eastAsia="de-AT"/>
+        </w:rPr>
+        <w:t>.</w:t>
+      </w:r>
+      <w:r>
+        <w:rPr>
+          <w:rFonts w:ascii="Arial" w:eastAsia="Times New Roman" w:hAnsi="Arial" w:cs="Arial"/>
+          <w:b/>
+          <w:bCs/>
+          <w:color w:val="000000"/>
+          <w:sz w:val="20"/>
+          <w:szCs w:val="20"/>
+          <w:lang w:eastAsia="de-AT"/>
+        </w:rPr>
+        <w:t>181</w:t>
+      </w:r>
+      <w:r>
+        <w:rPr>
+          <w:rFonts w:ascii="Arial" w:eastAsia="Times New Roman" w:hAnsi="Arial" w:cs="Arial"/>
+          <w:b/>
+          <w:bCs/>
+          <w:color w:val="000000"/>
+          <w:sz w:val="20"/>
+          <w:szCs w:val="20"/>
+          <w:lang w:eastAsia="de-AT"/>
+        </w:rPr>
+        <w:t>.</w:t>
+      </w:r>
+      <w:r>
+        <w:rPr>
+          <w:rFonts w:ascii="Arial" w:eastAsia="Times New Roman" w:hAnsi="Arial" w:cs="Arial"/>
+          <w:b/>
+          <w:bCs/>
+          <w:color w:val="000000"/>
+          <w:sz w:val="20"/>
+          <w:szCs w:val="20"/>
+          <w:lang w:eastAsia="de-AT"/>
+        </w:rPr>
+        <w:t>910€</w:t>
       </w:r>
       <w:r>
         <w:rPr>
@@ -2909,7 +3239,55 @@
           <w:szCs w:val="20"/>
           <w:lang w:eastAsia="de-AT"/>
         </w:rPr>
-        <w:t xml:space="preserve">1313160€ </w:t>
+        <w:t>1</w:t>
+      </w:r>
+      <w:r>
+        <w:rPr>
+          <w:rFonts w:ascii="Arial" w:eastAsia="Times New Roman" w:hAnsi="Arial" w:cs="Arial"/>
+          <w:b/>
+          <w:bCs/>
+          <w:color w:val="000000"/>
+          <w:sz w:val="20"/>
+          <w:szCs w:val="20"/>
+          <w:lang w:eastAsia="de-AT"/>
+        </w:rPr>
+        <w:t>.</w:t>
+      </w:r>
+      <w:r>
+        <w:rPr>
+          <w:rFonts w:ascii="Arial" w:eastAsia="Times New Roman" w:hAnsi="Arial" w:cs="Arial"/>
+          <w:b/>
+          <w:bCs/>
+          <w:color w:val="000000"/>
+          <w:sz w:val="20"/>
+          <w:szCs w:val="20"/>
+          <w:lang w:eastAsia="de-AT"/>
+        </w:rPr>
+        <w:t>313</w:t>
+      </w:r>
+      <w:r>
+        <w:rPr>
+          <w:rFonts w:ascii="Arial" w:eastAsia="Times New Roman" w:hAnsi="Arial" w:cs="Arial"/>
+          <w:b/>
+          <w:bCs/>
+          <w:color w:val="000000"/>
+          <w:sz w:val="20"/>
+          <w:szCs w:val="20"/>
+          <w:lang w:eastAsia="de-AT"/>
+        </w:rPr>
+        <w:t>.</w:t>
+      </w:r>
+      <w:r>
+        <w:rPr>
+          <w:rFonts w:ascii="Arial" w:eastAsia="Times New Roman" w:hAnsi="Arial" w:cs="Arial"/>
+          <w:b/>
+          <w:bCs/>
+          <w:color w:val="000000"/>
+          <w:sz w:val="20"/>
+          <w:szCs w:val="20"/>
+          <w:lang w:eastAsia="de-AT"/>
+        </w:rPr>
+        <w:t xml:space="preserve">160€ </w:t>
       </w:r>
       <w:r>
         <w:rPr>
@@ -5434,19 +5812,110 @@
       <w:pPr>
         <w:pStyle w:val="berschrift2"/>
       </w:pPr>
-      <w:bookmarkStart w:id="20" w:name="_Toc477896573"/>
+      <w:bookmarkStart w:id="19" w:name="_Toc477896573"/>
       <w:r>
         <w:t>Schwachstellen (kritische Posten)</w:t>
       </w:r>
-      <w:bookmarkEnd w:id="20"/>
+      <w:bookmarkEnd w:id="19"/>
     </w:p>
     <w:p/>
     <w:p>
       <w:r>
-        <w:t>TODO</w:t>
-      </w:r>
-      <w:r>
-        <w:t xml:space="preserve"> alle</w:t>
+        <w:t>Anforderungsanalyse</w:t>
+      </w:r>
+    </w:p>
+    <w:p>
+      <w:r>
+        <w:t>Obwohl im Vergleich zu den letzten Monaten ein positiver Trend zu erkennen ist, ist die Anforderungsanalyse dennoch in einem kritischen Projektzustand. Dies kommt hauptsächlich davon, dass die budgetierten Kosten nicht durch die erbrachte Leistung abgedeckt werden können.</w:t>
+      </w:r>
+    </w:p>
+    <w:p/>
+    <w:p>
+      <w:r>
+        <w:t>Design und Architektur</w:t>
+      </w:r>
+    </w:p>
+    <w:p>
+      <w:r>
+        <w:t>Trotz des positiven Verhältnisses der Arbeitsleistung zu den tatsächlichen Kosten ist dieser Posten in einem kritischen Zustand. Dies liegt daran, dass der Leistungsplan sehr schlecht eingehalten werden kann.</w:t>
+      </w:r>
+    </w:p>
+    <w:p/>
+    <w:p>
+      <w:r>
+        <w:t>Implementierung</w:t>
+      </w:r>
+    </w:p>
+    <w:p>
+      <w:r>
+        <w:t>Trotz des positiven Verhältnisses der Arbeitsleistung zu den tatsächlichen Kosten ist dieser Posten in einem kritischen Zustand. Dies liegt daran, dass der Leistungsplan sehr schlecht eingehalten werden kann.</w:t>
+      </w:r>
+    </w:p>
+    <w:p/>
+    <w:p>
+      <w:r>
+        <w:lastRenderedPageBreak/>
+        <w:t>Projektmanagement</w:t>
+      </w:r>
+    </w:p>
+    <w:p>
+      <w:r>
+        <w:t>Dieser Posten ist sowohl was den Leistun</w:t>
+      </w:r>
+      <w:r>
+        <w:t xml:space="preserve">gsplan, als auch das Kosten/-Leistungsverhältnis anbelangt </w:t>
+      </w:r>
+      <w:r>
+        <w:t xml:space="preserve">in </w:t>
+      </w:r>
+      <w:r>
+        <w:t>sehr schlecht</w:t>
+      </w:r>
+      <w:r>
+        <w:t>em Zustand</w:t>
+      </w:r>
+      <w:r>
+        <w:t>. In Kombination mit dem hohen relativen Beitrag zum Gesamtprojekt stellt dieser Posten ein hohes Risiko dar.</w:t>
+      </w:r>
+    </w:p>
+    <w:p/>
+    <w:p>
+      <w:r>
+        <w:t>Puffer für Unerwartetes</w:t>
+      </w:r>
+    </w:p>
+    <w:p>
+      <w:r>
+        <w:t xml:space="preserve">Obwohl die geplante Leistung erreicht wurde ist der Puffer für Unerwartetes eines der Hauptprobleme des gesamten Projektes. Dies liegt an den enorm hohen Kosten, mit denen nicht gerechnet wurde. </w:t>
+      </w:r>
+    </w:p>
+    <w:p/>
+    <w:p>
+      <w:r>
+        <w:t>Materialkosten</w:t>
+      </w:r>
+    </w:p>
+    <w:p>
+      <w:r>
+        <w:t>Dieser Posten ist sowohl was den Leistungsplan, als auch das Kosten/-Leistungsverh</w:t>
+      </w:r>
+      <w:r>
+        <w:t xml:space="preserve">ältnis anbelangt </w:t>
+      </w:r>
+      <w:r>
+        <w:t xml:space="preserve">in </w:t>
+      </w:r>
+      <w:r>
+        <w:t>sehr schlecht</w:t>
+      </w:r>
+      <w:r>
+        <w:t>em Zustand</w:t>
+      </w:r>
+      <w:r>
+        <w:t>.</w:t>
+      </w:r>
+      <w:r>
+        <w:t xml:space="preserve"> Auch der Trend des letzten Monats ist negativ.</w:t>
       </w:r>
     </w:p>
     <w:p/>
@@ -5456,13 +5925,18 @@
       <w:pPr>
         <w:pStyle w:val="berschrift2"/>
       </w:pPr>
-      <w:bookmarkStart w:id="21" w:name="_Toc477896574"/>
+      <w:bookmarkStart w:id="20" w:name="_Toc477896574"/>
       <w:r>
         <w:t>Starke Posten</w:t>
       </w:r>
-      <w:bookmarkEnd w:id="21"/>
+      <w:bookmarkEnd w:id="20"/>
     </w:p>
     <w:p/>
+    <w:p>
+      <w:r>
+        <w:t>Integration und Test</w:t>
+      </w:r>
+    </w:p>
     <w:p>
       <w:r>
         <w:t>Im Bereich „Integration und Test“ wird sowohl schnell</w:t>
@@ -5537,21 +6011,24 @@
       <w:pPr>
         <w:pStyle w:val="berschrift2"/>
       </w:pPr>
-      <w:bookmarkStart w:id="22" w:name="_Toc477896575"/>
-      <w:r>
-        <w:lastRenderedPageBreak/>
+      <w:bookmarkStart w:id="21" w:name="_Toc477896575"/>
+      <w:r>
         <w:t>Wie kam es zu diesem Projektverlauf?</w:t>
       </w:r>
-      <w:bookmarkEnd w:id="22"/>
+      <w:bookmarkEnd w:id="21"/>
     </w:p>
     <w:p/>
     <w:p>
       <w:r>
-        <w:t>TODO</w:t>
+        <w:t>Szenario 1:</w:t>
       </w:r>
     </w:p>
     <w:p/>
     <w:p/>
+    <w:p>
+      <w:bookmarkStart w:id="22" w:name="_GoBack"/>
+      <w:bookmarkEnd w:id="22"/>
+    </w:p>
     <w:p/>
     <w:p>
       <w:pPr>
@@ -5566,6 +6043,7 @@
     <w:p/>
     <w:p>
       <w:r>
+        <w:lastRenderedPageBreak/>
         <w:t>TODO</w:t>
       </w:r>
     </w:p>
@@ -6097,13 +6575,7 @@
     <w:p/>
     <w:p>
       <w:r>
-        <w:t xml:space="preserve">Ende des Monats </w:t>
-      </w:r>
-      <w:r>
-        <w:t>5</w:t>
-      </w:r>
-      <w:r>
-        <w:t xml:space="preserve"> sah es so aus als würden für diesen Posten alleine </w:t>
+        <w:t xml:space="preserve">Ende des Monats 5 sah es so aus als würden für diesen Posten alleine </w:t>
       </w:r>
       <w:r>
         <w:rPr>
@@ -6651,10 +7123,7 @@
         <w:t>119000€</w:t>
       </w:r>
       <w:r>
-        <w:t xml:space="preserve"> notwendig sein, um diesen Posten fertigzustellen.</w:t>
-      </w:r>
-      <w:r>
-        <w:t xml:space="preserve"> Dabei müssen noch </w:t>
+        <w:t xml:space="preserve"> notwendig sein, um diesen Posten fertigzustellen. Dabei müssen noch </w:t>
       </w:r>
       <w:r>
         <w:rPr>
@@ -6903,13 +7372,7 @@
         </w:rPr>
       </w:pPr>
       <w:r>
-        <w:t xml:space="preserve">Ende des Monats </w:t>
-      </w:r>
-      <w:r>
-        <w:t>2</w:t>
-      </w:r>
-      <w:r>
-        <w:t xml:space="preserve"> sah es so aus als würden für diesen Posten alleine </w:t>
+        <w:t xml:space="preserve">Ende des Monats 2 sah es so aus als würden für diesen Posten alleine </w:t>
       </w:r>
       <w:r>
         <w:rPr>
@@ -7156,9 +7619,11 @@
       <w:r>
         <w:t xml:space="preserve"> </w:t>
       </w:r>
+      <w:proofErr w:type="spellStart"/>
       <w:r>
         <w:t>unterdurchnittlich</w:t>
       </w:r>
+      <w:proofErr w:type="spellEnd"/>
       <w:r>
         <w:t>.</w:t>
       </w:r>
@@ -7202,13 +7667,7 @@
         </w:rPr>
       </w:pPr>
       <w:r>
-        <w:t xml:space="preserve">Ende des Monats </w:t>
-      </w:r>
-      <w:r>
-        <w:t>2</w:t>
-      </w:r>
-      <w:r>
-        <w:t xml:space="preserve"> sah es so aus als würden für diesen Posten alleine </w:t>
+        <w:t xml:space="preserve">Ende des Monats 2 sah es so aus als würden für diesen Posten alleine </w:t>
       </w:r>
       <w:r>
         <w:rPr>
@@ -7244,13 +7703,7 @@
         <w:rPr>
           <w:b/>
         </w:rPr>
-        <w:t>289.31</w:t>
-      </w:r>
-      <w:r>
-        <w:rPr>
-          <w:b/>
-        </w:rPr>
-        <w:t>0</w:t>
+        <w:t>289.310</w:t>
       </w:r>
       <w:r>
         <w:rPr>
@@ -7449,13 +7902,7 @@
         <w:t>74</w:t>
       </w:r>
       <w:r>
-        <w:t xml:space="preserve"> </w:t>
-      </w:r>
-      <w:r>
-        <w:t xml:space="preserve">auch </w:t>
-      </w:r>
-      <w:r>
-        <w:t>noch verbesserungswürdig.</w:t>
+        <w:t xml:space="preserve"> auch noch verbesserungswürdig.</w:t>
       </w:r>
     </w:p>
     <w:p/>
@@ -7512,8 +7959,6 @@
         </w:rPr>
         <w:t>99.510</w:t>
       </w:r>
-      <w:bookmarkStart w:id="32" w:name="_GoBack"/>
-      <w:bookmarkEnd w:id="32"/>
       <w:r>
         <w:rPr>
           <w:b/>
@@ -48237,7 +48682,7 @@
 </file>
 
 <file path=customXml/itemProps1.xml><?xml version="1.0" encoding="utf-8"?>
-<ds:datastoreItem xmlns:ds="http://schemas.openxmlformats.org/officeDocument/2006/customXml" ds:itemID="{D9E35672-9E0B-45F5-B808-26E727F1B38B}">
+<ds:datastoreItem xmlns:ds="http://schemas.openxmlformats.org/officeDocument/2006/customXml" ds:itemID="{915FDDBD-8C1A-4393-B692-DA13D1064AEE}">
   <ds:schemaRefs>
     <ds:schemaRef ds:uri="http://schemas.openxmlformats.org/officeDocument/2006/bibliography"/>
   </ds:schemaRefs>

</xml_diff>

<commit_message>
Titelblatt geändert: Datum hinzugefügt, Status hinzugefügt
</commit_message>
<xml_diff>
--- a/Lab1/ManagementBericht.docx
+++ b/Lab1/ManagementBericht.docx
@@ -1,6 +1,6 @@
 
 <file path=word/document.xml><?xml version="1.0" encoding="utf-8"?>
-<w:document xmlns:wpc="http://schemas.microsoft.com/office/word/2010/wordprocessingCanvas" xmlns:cx="http://schemas.microsoft.com/office/drawing/2014/chartex" xmlns:cx1="http://schemas.microsoft.com/office/drawing/2015/9/8/chartex" xmlns:cx2="http://schemas.microsoft.com/office/drawing/2015/10/21/chartex" xmlns:cx3="http://schemas.microsoft.com/office/drawing/2016/5/9/chartex" xmlns:cx4="http://schemas.microsoft.com/office/drawing/2016/5/10/chartex" xmlns:cx5="http://schemas.microsoft.com/office/drawing/2016/5/11/chartex" xmlns:cx6="http://schemas.microsoft.com/office/drawing/2016/5/12/chartex" xmlns:cx7="http://schemas.microsoft.com/office/drawing/2016/5/13/chartex" xmlns:cx8="http://schemas.microsoft.com/office/drawing/2016/5/14/chartex" xmlns:mc="http://schemas.openxmlformats.org/markup-compatibility/2006" xmlns:o="urn:schemas-microsoft-com:office:office" xmlns:r="http://schemas.openxmlformats.org/officeDocument/2006/relationships" xmlns:m="http://schemas.openxmlformats.org/officeDocument/2006/math" xmlns:v="urn:schemas-microsoft-com:vml" xmlns:wp14="http://schemas.microsoft.com/office/word/2010/wordprocessingDrawing" xmlns:wp="http://schemas.openxmlformats.org/drawingml/2006/wordprocessingDrawing" xmlns:w10="urn:schemas-microsoft-com:office:word" xmlns:w="http://schemas.openxmlformats.org/wordprocessingml/2006/main" xmlns:w14="http://schemas.microsoft.com/office/word/2010/wordml" xmlns:w15="http://schemas.microsoft.com/office/word/2012/wordml" xmlns:w16se="http://schemas.microsoft.com/office/word/2015/wordml/symex" xmlns:wpg="http://schemas.microsoft.com/office/word/2010/wordprocessingGroup" xmlns:wpi="http://schemas.microsoft.com/office/word/2010/wordprocessingInk" xmlns:wne="http://schemas.microsoft.com/office/word/2006/wordml" xmlns:wps="http://schemas.microsoft.com/office/word/2010/wordprocessingShape" mc:Ignorable="w14 w15 w16se wp14">
+<w:document xmlns:wpc="http://schemas.microsoft.com/office/word/2010/wordprocessingCanvas" xmlns:cx="http://schemas.microsoft.com/office/drawing/2014/chartex" xmlns:cx1="http://schemas.microsoft.com/office/drawing/2015/9/8/chartex" xmlns:cx2="http://schemas.microsoft.com/office/drawing/2015/10/21/chartex" xmlns:cx3="http://schemas.microsoft.com/office/drawing/2016/5/9/chartex" xmlns:cx4="http://schemas.microsoft.com/office/drawing/2016/5/10/chartex" xmlns:cx5="http://schemas.microsoft.com/office/drawing/2016/5/11/chartex" xmlns:mc="http://schemas.openxmlformats.org/markup-compatibility/2006" xmlns:o="urn:schemas-microsoft-com:office:office" xmlns:r="http://schemas.openxmlformats.org/officeDocument/2006/relationships" xmlns:m="http://schemas.openxmlformats.org/officeDocument/2006/math" xmlns:v="urn:schemas-microsoft-com:vml" xmlns:wp14="http://schemas.microsoft.com/office/word/2010/wordprocessingDrawing" xmlns:wp="http://schemas.openxmlformats.org/drawingml/2006/wordprocessingDrawing" xmlns:w10="urn:schemas-microsoft-com:office:word" xmlns:w="http://schemas.openxmlformats.org/wordprocessingml/2006/main" xmlns:w14="http://schemas.microsoft.com/office/word/2010/wordml" xmlns:w15="http://schemas.microsoft.com/office/word/2012/wordml" xmlns:w16se="http://schemas.microsoft.com/office/word/2015/wordml/symex" xmlns:wpg="http://schemas.microsoft.com/office/word/2010/wordprocessingGroup" xmlns:wpi="http://schemas.microsoft.com/office/word/2010/wordprocessingInk" xmlns:wne="http://schemas.microsoft.com/office/word/2006/wordml" xmlns:wps="http://schemas.microsoft.com/office/word/2010/wordprocessingShape" mc:Ignorable="w14 w15 w16se wp14">
   <w:body>
     <w:sdt>
       <w:sdtPr>
@@ -10,13 +10,147 @@
           <w:docPartUnique/>
         </w:docPartObj>
       </w:sdtPr>
+      <w:sdtEndPr/>
       <w:sdtContent>
-        <w:p/>
         <w:p>
           <w:r>
             <w:rPr>
               <w:noProof/>
-              <w:lang w:eastAsia="de-AT"/>
+              <w:lang w:val="en-US"/>
+            </w:rPr>
+            <mc:AlternateContent>
+              <mc:Choice Requires="wps">
+                <w:drawing>
+                  <wp:anchor distT="0" distB="0" distL="114300" distR="114300" simplePos="0" relativeHeight="251660288" behindDoc="0" locked="0" layoutInCell="1" allowOverlap="1">
+                    <wp:simplePos x="0" y="0"/>
+                    <wp:positionH relativeFrom="margin">
+                      <wp:align>right</wp:align>
+                    </wp:positionH>
+                    <wp:positionV relativeFrom="page">
+                      <wp:posOffset>250166</wp:posOffset>
+                    </wp:positionV>
+                    <wp:extent cx="876600" cy="987425"/>
+                    <wp:effectExtent l="0" t="0" r="0" b="0"/>
+                    <wp:wrapNone/>
+                    <wp:docPr id="130" name="Rechteck 130"/>
+                    <wp:cNvGraphicFramePr>
+                      <a:graphicFrameLocks xmlns:a="http://schemas.openxmlformats.org/drawingml/2006/main" noChangeAspect="1"/>
+                    </wp:cNvGraphicFramePr>
+                    <a:graphic xmlns:a="http://schemas.openxmlformats.org/drawingml/2006/main">
+                      <a:graphicData uri="http://schemas.microsoft.com/office/word/2010/wordprocessingShape">
+                        <wps:wsp>
+                          <wps:cNvSpPr>
+                            <a:spLocks noChangeAspect="1"/>
+                          </wps:cNvSpPr>
+                          <wps:spPr>
+                            <a:xfrm>
+                              <a:off x="0" y="0"/>
+                              <a:ext cx="876600" cy="987425"/>
+                            </a:xfrm>
+                            <a:prstGeom prst="rect">
+                              <a:avLst/>
+                            </a:prstGeom>
+                            <a:ln>
+                              <a:noFill/>
+                            </a:ln>
+                          </wps:spPr>
+                          <wps:style>
+                            <a:lnRef idx="2">
+                              <a:schemeClr val="accent1">
+                                <a:shade val="50000"/>
+                              </a:schemeClr>
+                            </a:lnRef>
+                            <a:fillRef idx="1">
+                              <a:schemeClr val="accent1"/>
+                            </a:fillRef>
+                            <a:effectRef idx="0">
+                              <a:schemeClr val="accent1"/>
+                            </a:effectRef>
+                            <a:fontRef idx="minor">
+                              <a:schemeClr val="lt1"/>
+                            </a:fontRef>
+                          </wps:style>
+                          <wps:txbx>
+                            <w:txbxContent>
+                              <w:p>
+                                <w:pPr>
+                                  <w:pStyle w:val="KeinLeerraum"/>
+                                  <w:jc w:val="center"/>
+                                  <w:rPr>
+                                    <w:color w:val="FFFFFF" w:themeColor="background1"/>
+                                    <w:sz w:val="24"/>
+                                    <w:szCs w:val="24"/>
+                                  </w:rPr>
+                                </w:pPr>
+                                <w:r>
+                                  <w:rPr>
+                                    <w:color w:val="FFFFFF" w:themeColor="background1"/>
+                                    <w:sz w:val="24"/>
+                                    <w:szCs w:val="24"/>
+                                  </w:rPr>
+                                  <w:t>31.03.2017</w:t>
+                                </w:r>
+                              </w:p>
+                            </w:txbxContent>
+                          </wps:txbx>
+                          <wps:bodyPr rot="0" spcFirstLastPara="0" vertOverflow="overflow" horzOverflow="overflow" vert="horz" wrap="square" lIns="45720" tIns="45720" rIns="45720" bIns="45720" numCol="1" spcCol="0" rtlCol="0" fromWordArt="0" anchor="b" anchorCtr="0" forceAA="0" compatLnSpc="1">
+                            <a:prstTxWarp prst="textNoShape">
+                              <a:avLst/>
+                            </a:prstTxWarp>
+                            <a:noAutofit/>
+                          </wps:bodyPr>
+                        </wps:wsp>
+                      </a:graphicData>
+                    </a:graphic>
+                    <wp14:sizeRelH relativeFrom="page">
+                      <wp14:pctWidth>0</wp14:pctWidth>
+                    </wp14:sizeRelH>
+                    <wp14:sizeRelV relativeFrom="page">
+                      <wp14:pctHeight>9800</wp14:pctHeight>
+                    </wp14:sizeRelV>
+                  </wp:anchor>
+                </w:drawing>
+              </mc:Choice>
+              <mc:Fallback>
+                <w:pict>
+                  <v:rect id="Rechteck 130" o:spid="_x0000_s1026" style="position:absolute;margin-left:17.8pt;margin-top:19.7pt;width:69pt;height:77.75pt;z-index:251660288;visibility:visible;mso-wrap-style:square;mso-width-percent:0;mso-height-percent:98;mso-wrap-distance-left:9pt;mso-wrap-distance-top:0;mso-wrap-distance-right:9pt;mso-wrap-distance-bottom:0;mso-position-horizontal:right;mso-position-horizontal-relative:margin;mso-position-vertical:absolute;mso-position-vertical-relative:page;mso-width-percent:0;mso-height-percent:98;mso-width-relative:page;mso-height-relative:page;v-text-anchor:bottom" o:gfxdata="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" fillcolor="#4472c4 [3204]" stroked="f" strokeweight="1pt">
+                    <v:path arrowok="t"/>
+                    <o:lock v:ext="edit" aspectratio="t"/>
+                    <v:textbox inset="3.6pt,,3.6pt">
+                      <w:txbxContent>
+                        <w:p>
+                          <w:pPr>
+                            <w:pStyle w:val="KeinLeerraum"/>
+                            <w:jc w:val="center"/>
+                            <w:rPr>
+                              <w:color w:val="FFFFFF" w:themeColor="background1"/>
+                              <w:sz w:val="24"/>
+                              <w:szCs w:val="24"/>
+                            </w:rPr>
+                          </w:pPr>
+                          <w:r>
+                            <w:rPr>
+                              <w:color w:val="FFFFFF" w:themeColor="background1"/>
+                              <w:sz w:val="24"/>
+                              <w:szCs w:val="24"/>
+                            </w:rPr>
+                            <w:t>31.03.2017</w:t>
+                          </w:r>
+                        </w:p>
+                      </w:txbxContent>
+                    </v:textbox>
+                    <w10:wrap anchorx="margin" anchory="page"/>
+                  </v:rect>
+                </w:pict>
+              </mc:Fallback>
+            </mc:AlternateContent>
+          </w:r>
+        </w:p>
+        <w:p>
+          <w:r>
+            <w:rPr>
+              <w:noProof/>
+              <w:lang w:val="en-US"/>
             </w:rPr>
             <mc:AlternateContent>
               <mc:Choice Requires="wps">
@@ -91,6 +225,7 @@
                                   <w:dataBinding w:prefixMappings="xmlns:ns0='http://purl.org/dc/elements/1.1/' xmlns:ns1='http://schemas.openxmlformats.org/package/2006/metadata/core-properties' " w:xpath="/ns1:coreProperties[1]/ns0:subject[1]" w:storeItemID="{6C3C8BC8-F283-45AE-878A-BAB7291924A1}"/>
                                   <w:text/>
                                 </w:sdtPr>
+                                <w:sdtEndPr/>
                                 <w:sdtContent>
                                   <w:p>
                                     <w:pPr>
@@ -141,6 +276,7 @@
                                     <w:dataBinding w:prefixMappings="xmlns:ns0='http://purl.org/dc/elements/1.1/' xmlns:ns1='http://schemas.openxmlformats.org/package/2006/metadata/core-properties' " w:xpath="/ns1:coreProperties[1]/ns0:creator[1]" w:storeItemID="{6C3C8BC8-F283-45AE-878A-BAB7291924A1}"/>
                                     <w:text/>
                                   </w:sdtPr>
+                                  <w:sdtEndPr/>
                                   <w:sdtContent>
                                     <w:r>
                                       <w:rPr>
@@ -191,7 +327,7 @@
                     <v:stroke joinstyle="miter"/>
                     <v:path gradientshapeok="t" o:connecttype="rect"/>
                   </v:shapetype>
-                  <v:shape id="Textfeld 129" o:spid="_x0000_s1026" type="#_x0000_t202" style="position:absolute;margin-left:0;margin-top:0;width:453pt;height:54.75pt;z-index:251661312;visibility:visible;mso-wrap-style:square;mso-width-percent:1154;mso-height-percent:0;mso-top-percent:790;mso-wrap-distance-left:9pt;mso-wrap-distance-top:0;mso-wrap-distance-right:9pt;mso-wrap-distance-bottom:0;mso-position-horizontal:center;mso-position-horizontal-relative:page;mso-position-vertical-relative:page;mso-width-percent:1154;mso-height-percent:0;mso-top-percent:790;mso-width-relative:margin;mso-height-relative:margin;v-text-anchor:top" o:gfxdata="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" filled="f" stroked="f" strokeweight=".5pt">
+                  <v:shape id="Textfeld 129" o:spid="_x0000_s1027" type="#_x0000_t202" style="position:absolute;margin-left:0;margin-top:0;width:453pt;height:54.75pt;z-index:251661312;visibility:visible;mso-wrap-style:square;mso-width-percent:1154;mso-height-percent:0;mso-top-percent:790;mso-wrap-distance-left:9pt;mso-wrap-distance-top:0;mso-wrap-distance-right:9pt;mso-wrap-distance-bottom:0;mso-position-horizontal:center;mso-position-horizontal-relative:page;mso-position-vertical-relative:page;mso-width-percent:1154;mso-height-percent:0;mso-top-percent:790;mso-width-relative:margin;mso-height-relative:margin;v-text-anchor:top" o:gfxdata="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" filled="f" stroked="f" strokeweight=".5pt">
                     <v:textbox inset="1in,0,86.4pt,0">
                       <w:txbxContent>
                         <w:sdt>
@@ -208,6 +344,7 @@
                             <w:dataBinding w:prefixMappings="xmlns:ns0='http://purl.org/dc/elements/1.1/' xmlns:ns1='http://schemas.openxmlformats.org/package/2006/metadata/core-properties' " w:xpath="/ns1:coreProperties[1]/ns0:subject[1]" w:storeItemID="{6C3C8BC8-F283-45AE-878A-BAB7291924A1}"/>
                             <w:text/>
                           </w:sdtPr>
+                          <w:sdtEndPr/>
                           <w:sdtContent>
                             <w:p>
                               <w:pPr>
@@ -258,6 +395,7 @@
                               <w:dataBinding w:prefixMappings="xmlns:ns0='http://purl.org/dc/elements/1.1/' xmlns:ns1='http://schemas.openxmlformats.org/package/2006/metadata/core-properties' " w:xpath="/ns1:coreProperties[1]/ns0:creator[1]" w:storeItemID="{6C3C8BC8-F283-45AE-878A-BAB7291924A1}"/>
                               <w:text/>
                             </w:sdtPr>
+                            <w:sdtEndPr/>
                             <w:sdtContent>
                               <w:r>
                                 <w:rPr>
@@ -293,7 +431,7 @@
           <w:r>
             <w:rPr>
               <w:noProof/>
-              <w:lang w:eastAsia="de-AT"/>
+              <w:lang w:val="en-US"/>
             </w:rPr>
             <mc:AlternateContent>
               <mc:Choice Requires="wpg">
@@ -467,6 +605,7 @@
                                       <w:dataBinding w:prefixMappings="xmlns:ns0='http://purl.org/dc/elements/1.1/' xmlns:ns1='http://schemas.openxmlformats.org/package/2006/metadata/core-properties' " w:xpath="/ns1:coreProperties[1]/ns0:title[1]" w:storeItemID="{6C3C8BC8-F283-45AE-878A-BAB7291924A1}"/>
                                       <w:text/>
                                     </w:sdtPr>
+                                    <w:sdtEndPr/>
                                     <w:sdtContent>
                                       <w:r>
                                         <w:rPr>
@@ -478,6 +617,24 @@
                                       </w:r>
                                     </w:sdtContent>
                                   </w:sdt>
+                                </w:p>
+                                <w:p>
+                                  <w:pPr>
+                                    <w:jc w:val="center"/>
+                                    <w:rPr>
+                                      <w:color w:val="FFFFFF" w:themeColor="background1"/>
+                                      <w:sz w:val="72"/>
+                                      <w:szCs w:val="72"/>
+                                    </w:rPr>
+                                  </w:pPr>
+                                  <w:r>
+                                    <w:rPr>
+                                      <w:color w:val="FFFFFF" w:themeColor="background1"/>
+                                      <w:sz w:val="36"/>
+                                      <w:szCs w:val="72"/>
+                                    </w:rPr>
+                                    <w:t>Status: End of Month 7</w:t>
+                                  </w:r>
                                 </w:p>
                               </w:txbxContent>
                             </wps:txbx>
@@ -605,9 +762,9 @@
               </mc:Choice>
               <mc:Fallback>
                 <w:pict>
-                  <v:group id="Gruppe 125" o:spid="_x0000_s1027" style="position:absolute;margin-left:0;margin-top:0;width:540pt;height:556.55pt;z-index:-251657216;mso-width-percent:1154;mso-height-percent:670;mso-top-percent:45;mso-position-horizontal:center;mso-position-horizontal-relative:margin;mso-position-vertical-relative:page;mso-width-percent:1154;mso-height-percent:670;mso-top-percent:45;mso-width-relative:margin" coordsize="55613,54044" o:gfxdata="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">
+                  <v:group id="Gruppe 125" o:spid="_x0000_s1028" style="position:absolute;margin-left:0;margin-top:0;width:540pt;height:556.55pt;z-index:-251657216;mso-width-percent:1154;mso-height-percent:670;mso-top-percent:45;mso-position-horizontal:center;mso-position-horizontal-relative:margin;mso-position-vertical-relative:page;mso-width-percent:1154;mso-height-percent:670;mso-top-percent:45;mso-width-relative:margin" coordsize="55613,54044" o:gfxdata="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">
                     <o:lock v:ext="edit" aspectratio="t"/>
-                    <v:shape id="Freihandform 10" o:spid="_x0000_s1028" style="position:absolute;width:55575;height:54044;visibility:visible;mso-wrap-style:square;v-text-anchor:bottom" coordsize="720,700" o:spt="100" o:gfxdata="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" adj="-11796480,,5400" path="m,c,644,,644,,644v23,6,62,14,113,21c250,685,476,700,720,644v,-27,,-27,,-27c720,,720,,720,,,,,,,e" fillcolor="#4d5f78 [2994]" stroked="f">
+                    <v:shape id="Freihandform 10" o:spid="_x0000_s1029" style="position:absolute;width:55575;height:54044;visibility:visible;mso-wrap-style:square;v-text-anchor:bottom" coordsize="720,700" o:spt="100" o:gfxdata="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" adj="-11796480,,5400" path="m,c,644,,644,,644v23,6,62,14,113,21c250,685,476,700,720,644v,-27,,-27,,-27c720,,720,,720,,,,,,,e" fillcolor="#4d5f78 [2994]" stroked="f">
                       <v:fill color2="#2a3442 [2018]" rotate="t" colors="0 #5d6d85;.5 #485972;1 #334258" focus="100%" type="gradient">
                         <o:fill v:ext="view" type="gradientUnscaled"/>
                       </v:fill>
@@ -638,6 +795,7 @@
                                 <w:dataBinding w:prefixMappings="xmlns:ns0='http://purl.org/dc/elements/1.1/' xmlns:ns1='http://schemas.openxmlformats.org/package/2006/metadata/core-properties' " w:xpath="/ns1:coreProperties[1]/ns0:title[1]" w:storeItemID="{6C3C8BC8-F283-45AE-878A-BAB7291924A1}"/>
                                 <w:text/>
                               </w:sdtPr>
+                              <w:sdtEndPr/>
                               <w:sdtContent>
                                 <w:r>
                                   <w:rPr>
@@ -650,10 +808,28 @@
                               </w:sdtContent>
                             </w:sdt>
                           </w:p>
+                          <w:p>
+                            <w:pPr>
+                              <w:jc w:val="center"/>
+                              <w:rPr>
+                                <w:color w:val="FFFFFF" w:themeColor="background1"/>
+                                <w:sz w:val="72"/>
+                                <w:szCs w:val="72"/>
+                              </w:rPr>
+                            </w:pPr>
+                            <w:r>
+                              <w:rPr>
+                                <w:color w:val="FFFFFF" w:themeColor="background1"/>
+                                <w:sz w:val="36"/>
+                                <w:szCs w:val="72"/>
+                              </w:rPr>
+                              <w:t>Status: End of Month 7</w:t>
+                            </w:r>
+                          </w:p>
                         </w:txbxContent>
                       </v:textbox>
                     </v:shape>
-                    <v:shape id="Freihandform 11" o:spid="_x0000_s1029" style="position:absolute;left:8763;top:47697;width:46850;height:5099;visibility:visible;mso-wrap-style:square;v-text-anchor:bottom" coordsize="607,66" o:gfxdata="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" path="m607,c450,44,300,57,176,57,109,57,49,53,,48,66,58,152,66,251,66,358,66,480,56,607,27,607,,607,,607,e" fillcolor="white [3212]" stroked="f">
+                    <v:shape id="Freihandform 11" o:spid="_x0000_s1030" style="position:absolute;left:8763;top:47697;width:46850;height:5099;visibility:visible;mso-wrap-style:square;v-text-anchor:bottom" coordsize="607,66" o:gfxdata="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" path="m607,c450,44,300,57,176,57,109,57,49,53,,48,66,58,152,66,251,66,358,66,480,56,607,27,607,,607,,607,e" fillcolor="white [3212]" stroked="f">
                       <v:fill opacity="19789f"/>
                       <v:path arrowok="t" o:connecttype="custom" o:connectlocs="4685030,0;1358427,440373;0,370840;1937302,509905;4685030,208598;4685030,0" o:connectangles="0,0,0,0,0,0"/>
                     </v:shape>
@@ -666,7 +842,7 @@
           <w:r>
             <w:rPr>
               <w:noProof/>
-              <w:lang w:eastAsia="de-AT"/>
+              <w:lang w:val="en-US"/>
             </w:rPr>
             <mc:AlternateContent>
               <mc:Choice Requires="wps">
@@ -741,6 +917,7 @@
                                     <w:dataBinding w:prefixMappings="xmlns:ns0='http://schemas.openxmlformats.org/officeDocument/2006/extended-properties' " w:xpath="/ns0:Properties[1]/ns0:Company[1]" w:storeItemID="{6668398D-A668-4E3E-A5EB-62B293D839F1}"/>
                                     <w:text/>
                                   </w:sdtPr>
+                                  <w:sdtEndPr/>
                                   <w:sdtContent>
                                     <w:r>
                                       <w:rPr>
@@ -785,42 +962,15 @@
                                     <w:dataBinding w:prefixMappings="xmlns:ns0='http://schemas.microsoft.com/office/2006/coverPageProps' " w:xpath="/ns0:CoverPageProperties[1]/ns0:CompanyAddress[1]" w:storeItemID="{55AF091B-3C7A-41E3-B477-F2FDAA23CFDA}"/>
                                     <w:text/>
                                   </w:sdtPr>
+                                  <w:sdtEndPr/>
                                   <w:sdtContent>
-                                    <w:proofErr w:type="spellStart"/>
                                     <w:r>
                                       <w:rPr>
                                         <w:color w:val="7F7F7F" w:themeColor="text1" w:themeTint="80"/>
                                         <w:sz w:val="18"/>
                                         <w:szCs w:val="18"/>
                                       </w:rPr>
-                                      <w:t>Wiedner</w:t>
-                                    </w:r>
-                                    <w:proofErr w:type="spellEnd"/>
-                                    <w:r>
-                                      <w:rPr>
-                                        <w:color w:val="7F7F7F" w:themeColor="text1" w:themeTint="80"/>
-                                        <w:sz w:val="18"/>
-                                        <w:szCs w:val="18"/>
-                                      </w:rPr>
-                                      <w:t xml:space="preserve"> </w:t>
-                                    </w:r>
-                                    <w:proofErr w:type="spellStart"/>
-                                    <w:r>
-                                      <w:rPr>
-                                        <w:color w:val="7F7F7F" w:themeColor="text1" w:themeTint="80"/>
-                                        <w:sz w:val="18"/>
-                                        <w:szCs w:val="18"/>
-                                      </w:rPr>
-                                      <w:t>Hauptstrasse</w:t>
-                                    </w:r>
-                                    <w:proofErr w:type="spellEnd"/>
-                                    <w:r>
-                                      <w:rPr>
-                                        <w:color w:val="7F7F7F" w:themeColor="text1" w:themeTint="80"/>
-                                        <w:sz w:val="18"/>
-                                        <w:szCs w:val="18"/>
-                                      </w:rPr>
-                                      <w:t xml:space="preserve"> 76</w:t>
+                                      <w:t>Wiedner Hauptstrasse 76</w:t>
                                     </w:r>
                                   </w:sdtContent>
                                 </w:sdt>
@@ -847,7 +997,7 @@
               </mc:Choice>
               <mc:Fallback>
                 <w:pict>
-                  <v:shape id="Textfeld 128" o:spid="_x0000_s1030" type="#_x0000_t202" style="position:absolute;margin-left:0;margin-top:0;width:453pt;height:11.5pt;z-index:251662336;visibility:visible;mso-wrap-style:square;mso-width-percent:1154;mso-height-percent:0;mso-wrap-distance-left:9pt;mso-wrap-distance-top:0;mso-wrap-distance-right:9pt;mso-wrap-distance-bottom:0;mso-position-horizontal:center;mso-position-horizontal-relative:page;mso-position-vertical:bottom;mso-position-vertical-relative:margin;mso-width-percent:1154;mso-height-percent:0;mso-width-relative:margin;mso-height-relative:margin;v-text-anchor:bottom" o:gfxdata="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" filled="f" stroked="f" strokeweight=".5pt">
+                  <v:shape id="Textfeld 128" o:spid="_x0000_s1031" type="#_x0000_t202" style="position:absolute;margin-left:0;margin-top:0;width:453pt;height:11.5pt;z-index:251662336;visibility:visible;mso-wrap-style:square;mso-width-percent:1154;mso-height-percent:0;mso-wrap-distance-left:9pt;mso-wrap-distance-top:0;mso-wrap-distance-right:9pt;mso-wrap-distance-bottom:0;mso-position-horizontal:center;mso-position-horizontal-relative:page;mso-position-vertical:bottom;mso-position-vertical-relative:margin;mso-width-percent:1154;mso-height-percent:0;mso-width-relative:margin;mso-height-relative:margin;v-text-anchor:bottom" o:gfxdata="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" filled="f" stroked="f" strokeweight=".5pt">
                     <v:textbox style="mso-fit-shape-to-text:t" inset="1in,0,86.4pt,0">
                       <w:txbxContent>
                         <w:p>
@@ -873,6 +1023,7 @@
                               <w:dataBinding w:prefixMappings="xmlns:ns0='http://schemas.openxmlformats.org/officeDocument/2006/extended-properties' " w:xpath="/ns0:Properties[1]/ns0:Company[1]" w:storeItemID="{6668398D-A668-4E3E-A5EB-62B293D839F1}"/>
                               <w:text/>
                             </w:sdtPr>
+                            <w:sdtEndPr/>
                             <w:sdtContent>
                               <w:r>
                                 <w:rPr>
@@ -917,42 +1068,15 @@
                               <w:dataBinding w:prefixMappings="xmlns:ns0='http://schemas.microsoft.com/office/2006/coverPageProps' " w:xpath="/ns0:CoverPageProperties[1]/ns0:CompanyAddress[1]" w:storeItemID="{55AF091B-3C7A-41E3-B477-F2FDAA23CFDA}"/>
                               <w:text/>
                             </w:sdtPr>
+                            <w:sdtEndPr/>
                             <w:sdtContent>
-                              <w:proofErr w:type="spellStart"/>
                               <w:r>
                                 <w:rPr>
                                   <w:color w:val="7F7F7F" w:themeColor="text1" w:themeTint="80"/>
                                   <w:sz w:val="18"/>
                                   <w:szCs w:val="18"/>
                                 </w:rPr>
-                                <w:t>Wiedner</w:t>
-                              </w:r>
-                              <w:proofErr w:type="spellEnd"/>
-                              <w:r>
-                                <w:rPr>
-                                  <w:color w:val="7F7F7F" w:themeColor="text1" w:themeTint="80"/>
-                                  <w:sz w:val="18"/>
-                                  <w:szCs w:val="18"/>
-                                </w:rPr>
-                                <w:t xml:space="preserve"> </w:t>
-                              </w:r>
-                              <w:proofErr w:type="spellStart"/>
-                              <w:r>
-                                <w:rPr>
-                                  <w:color w:val="7F7F7F" w:themeColor="text1" w:themeTint="80"/>
-                                  <w:sz w:val="18"/>
-                                  <w:szCs w:val="18"/>
-                                </w:rPr>
-                                <w:t>Hauptstrasse</w:t>
-                              </w:r>
-                              <w:proofErr w:type="spellEnd"/>
-                              <w:r>
-                                <w:rPr>
-                                  <w:color w:val="7F7F7F" w:themeColor="text1" w:themeTint="80"/>
-                                  <w:sz w:val="18"/>
-                                  <w:szCs w:val="18"/>
-                                </w:rPr>
-                                <w:t xml:space="preserve"> 76</w:t>
+                                <w:t>Wiedner Hauptstrasse 76</w:t>
                               </w:r>
                             </w:sdtContent>
                           </w:sdt>
@@ -966,192 +1090,11 @@
             </mc:AlternateContent>
           </w:r>
           <w:r>
-            <w:rPr>
-              <w:noProof/>
-              <w:lang w:eastAsia="de-AT"/>
-            </w:rPr>
-            <mc:AlternateContent>
-              <mc:Choice Requires="wps">
-                <w:drawing>
-                  <wp:anchor distT="0" distB="0" distL="114300" distR="114300" simplePos="0" relativeHeight="251660288" behindDoc="0" locked="0" layoutInCell="1" allowOverlap="1">
-                    <wp:simplePos x="0" y="0"/>
-                    <wp:positionH relativeFrom="margin">
-                      <wp:align>right</wp:align>
-                    </wp:positionH>
-                    <mc:AlternateContent>
-                      <mc:Choice Requires="wp14">
-                        <wp:positionV relativeFrom="page">
-                          <wp14:pctPosVOffset>2300</wp14:pctPosVOffset>
-                        </wp:positionV>
-                      </mc:Choice>
-                      <mc:Fallback>
-                        <wp:positionV relativeFrom="page">
-                          <wp:posOffset>245745</wp:posOffset>
-                        </wp:positionV>
-                      </mc:Fallback>
-                    </mc:AlternateContent>
-                    <wp:extent cx="594360" cy="987552"/>
-                    <wp:effectExtent l="0" t="0" r="0" b="5080"/>
-                    <wp:wrapNone/>
-                    <wp:docPr id="130" name="Rechteck 130"/>
-                    <wp:cNvGraphicFramePr>
-                      <a:graphicFrameLocks xmlns:a="http://schemas.openxmlformats.org/drawingml/2006/main" noChangeAspect="1"/>
-                    </wp:cNvGraphicFramePr>
-                    <a:graphic xmlns:a="http://schemas.openxmlformats.org/drawingml/2006/main">
-                      <a:graphicData uri="http://schemas.microsoft.com/office/word/2010/wordprocessingShape">
-                        <wps:wsp>
-                          <wps:cNvSpPr>
-                            <a:spLocks noChangeAspect="1"/>
-                          </wps:cNvSpPr>
-                          <wps:spPr>
-                            <a:xfrm>
-                              <a:off x="0" y="0"/>
-                              <a:ext cx="594360" cy="987552"/>
-                            </a:xfrm>
-                            <a:prstGeom prst="rect">
-                              <a:avLst/>
-                            </a:prstGeom>
-                            <a:ln>
-                              <a:noFill/>
-                            </a:ln>
-                          </wps:spPr>
-                          <wps:style>
-                            <a:lnRef idx="2">
-                              <a:schemeClr val="accent1">
-                                <a:shade val="50000"/>
-                              </a:schemeClr>
-                            </a:lnRef>
-                            <a:fillRef idx="1">
-                              <a:schemeClr val="accent1"/>
-                            </a:fillRef>
-                            <a:effectRef idx="0">
-                              <a:schemeClr val="accent1"/>
-                            </a:effectRef>
-                            <a:fontRef idx="minor">
-                              <a:schemeClr val="lt1"/>
-                            </a:fontRef>
-                          </wps:style>
-                          <wps:txbx>
-                            <w:txbxContent>
-                              <w:sdt>
-                                <w:sdtPr>
-                                  <w:rPr>
-                                    <w:color w:val="FFFFFF" w:themeColor="background1"/>
-                                    <w:sz w:val="24"/>
-                                    <w:szCs w:val="24"/>
-                                  </w:rPr>
-                                  <w:alias w:val="Jahr"/>
-                                  <w:tag w:val=""/>
-                                  <w:id w:val="1595126926"/>
-                                  <w:dataBinding w:prefixMappings="xmlns:ns0='http://schemas.microsoft.com/office/2006/coverPageProps' " w:xpath="/ns0:CoverPageProperties[1]/ns0:PublishDate[1]" w:storeItemID="{55AF091B-3C7A-41E3-B477-F2FDAA23CFDA}"/>
-                                  <w:date w:fullDate="2017-01-01T00:00:00Z">
-                                    <w:dateFormat w:val="yyyy"/>
-                                    <w:lid w:val="de-DE"/>
-                                    <w:storeMappedDataAs w:val="dateTime"/>
-                                    <w:calendar w:val="gregorian"/>
-                                  </w:date>
-                                </w:sdtPr>
-                                <w:sdtContent>
-                                  <w:p>
-                                    <w:pPr>
-                                      <w:pStyle w:val="KeinLeerraum"/>
-                                      <w:jc w:val="right"/>
-                                      <w:rPr>
-                                        <w:color w:val="FFFFFF" w:themeColor="background1"/>
-                                        <w:sz w:val="24"/>
-                                        <w:szCs w:val="24"/>
-                                      </w:rPr>
-                                    </w:pPr>
-                                    <w:r>
-                                      <w:rPr>
-                                        <w:color w:val="FFFFFF" w:themeColor="background1"/>
-                                        <w:sz w:val="24"/>
-                                        <w:szCs w:val="24"/>
-                                      </w:rPr>
-                                      <w:t>2017</w:t>
-                                    </w:r>
-                                  </w:p>
-                                </w:sdtContent>
-                              </w:sdt>
-                            </w:txbxContent>
-                          </wps:txbx>
-                          <wps:bodyPr rot="0" spcFirstLastPara="0" vertOverflow="overflow" horzOverflow="overflow" vert="horz" wrap="square" lIns="45720" tIns="45720" rIns="45720" bIns="45720" numCol="1" spcCol="0" rtlCol="0" fromWordArt="0" anchor="b" anchorCtr="0" forceAA="0" compatLnSpc="1">
-                            <a:prstTxWarp prst="textNoShape">
-                              <a:avLst/>
-                            </a:prstTxWarp>
-                            <a:noAutofit/>
-                          </wps:bodyPr>
-                        </wps:wsp>
-                      </a:graphicData>
-                    </a:graphic>
-                    <wp14:sizeRelH relativeFrom="page">
-                      <wp14:pctWidth>7600</wp14:pctWidth>
-                    </wp14:sizeRelH>
-                    <wp14:sizeRelV relativeFrom="page">
-                      <wp14:pctHeight>9800</wp14:pctHeight>
-                    </wp14:sizeRelV>
-                  </wp:anchor>
-                </w:drawing>
-              </mc:Choice>
-              <mc:Fallback>
-                <w:pict>
-                  <v:rect id="Rechteck 130" o:spid="_x0000_s1031" style="position:absolute;margin-left:-4.4pt;margin-top:0;width:46.8pt;height:77.75pt;z-index:251660288;visibility:visible;mso-wrap-style:square;mso-width-percent:76;mso-height-percent:98;mso-top-percent:23;mso-wrap-distance-left:9pt;mso-wrap-distance-top:0;mso-wrap-distance-right:9pt;mso-wrap-distance-bottom:0;mso-position-horizontal:right;mso-position-horizontal-relative:margin;mso-position-vertical-relative:page;mso-width-percent:76;mso-height-percent:98;mso-top-percent:23;mso-width-relative:page;mso-height-relative:page;v-text-anchor:bottom" o:gfxdata="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" fillcolor="#4472c4 [3204]" stroked="f" strokeweight="1pt">
-                    <v:path arrowok="t"/>
-                    <o:lock v:ext="edit" aspectratio="t"/>
-                    <v:textbox inset="3.6pt,,3.6pt">
-                      <w:txbxContent>
-                        <w:sdt>
-                          <w:sdtPr>
-                            <w:rPr>
-                              <w:color w:val="FFFFFF" w:themeColor="background1"/>
-                              <w:sz w:val="24"/>
-                              <w:szCs w:val="24"/>
-                            </w:rPr>
-                            <w:alias w:val="Jahr"/>
-                            <w:tag w:val=""/>
-                            <w:id w:val="1595126926"/>
-                            <w:dataBinding w:prefixMappings="xmlns:ns0='http://schemas.microsoft.com/office/2006/coverPageProps' " w:xpath="/ns0:CoverPageProperties[1]/ns0:PublishDate[1]" w:storeItemID="{55AF091B-3C7A-41E3-B477-F2FDAA23CFDA}"/>
-                            <w:date w:fullDate="2017-01-01T00:00:00Z">
-                              <w:dateFormat w:val="yyyy"/>
-                              <w:lid w:val="de-DE"/>
-                              <w:storeMappedDataAs w:val="dateTime"/>
-                              <w:calendar w:val="gregorian"/>
-                            </w:date>
-                          </w:sdtPr>
-                          <w:sdtContent>
-                            <w:p>
-                              <w:pPr>
-                                <w:pStyle w:val="KeinLeerraum"/>
-                                <w:jc w:val="right"/>
-                                <w:rPr>
-                                  <w:color w:val="FFFFFF" w:themeColor="background1"/>
-                                  <w:sz w:val="24"/>
-                                  <w:szCs w:val="24"/>
-                                </w:rPr>
-                              </w:pPr>
-                              <w:r>
-                                <w:rPr>
-                                  <w:color w:val="FFFFFF" w:themeColor="background1"/>
-                                  <w:sz w:val="24"/>
-                                  <w:szCs w:val="24"/>
-                                </w:rPr>
-                                <w:t>2017</w:t>
-                              </w:r>
-                            </w:p>
-                          </w:sdtContent>
-                        </w:sdt>
-                      </w:txbxContent>
-                    </v:textbox>
-                    <w10:wrap anchorx="margin" anchory="page"/>
-                  </v:rect>
-                </w:pict>
-              </mc:Fallback>
-            </mc:AlternateContent>
-          </w:r>
-          <w:r>
             <w:br w:type="page"/>
           </w:r>
         </w:p>
+        <w:bookmarkStart w:id="0" w:name="_GoBack" w:displacedByCustomXml="next"/>
+        <w:bookmarkEnd w:id="0" w:displacedByCustomXml="next"/>
       </w:sdtContent>
     </w:sdt>
     <w:sdt>
@@ -4368,12 +4311,12 @@
       <w:pPr>
         <w:pStyle w:val="berschrift1"/>
       </w:pPr>
-      <w:bookmarkStart w:id="0" w:name="_Toc478130681"/>
+      <w:bookmarkStart w:id="1" w:name="_Toc478130681"/>
       <w:r>
         <w:lastRenderedPageBreak/>
         <w:t>Kennzahlen</w:t>
       </w:r>
-      <w:bookmarkEnd w:id="0"/>
+      <w:bookmarkEnd w:id="1"/>
     </w:p>
     <w:p/>
     <w:p>
@@ -4386,46 +4329,25 @@
       <w:pPr>
         <w:pStyle w:val="berschrift3"/>
       </w:pPr>
-      <w:bookmarkStart w:id="1" w:name="_Planned_Value_(PV)"/>
-      <w:bookmarkStart w:id="2" w:name="_Toc478130682"/>
-      <w:bookmarkEnd w:id="1"/>
-      <w:proofErr w:type="spellStart"/>
-      <w:r>
-        <w:t>Planned</w:t>
-      </w:r>
-      <w:proofErr w:type="spellEnd"/>
-      <w:r>
-        <w:t xml:space="preserve"> Value</w:t>
+      <w:bookmarkStart w:id="2" w:name="_Planned_Value_(PV)"/>
+      <w:bookmarkStart w:id="3" w:name="_Toc478130682"/>
+      <w:bookmarkEnd w:id="2"/>
+      <w:r>
+        <w:t>Planned Value</w:t>
       </w:r>
       <w:r>
         <w:t xml:space="preserve"> (PV)</w:t>
       </w:r>
-      <w:bookmarkEnd w:id="2"/>
+      <w:bookmarkEnd w:id="3"/>
     </w:p>
     <w:p>
       <w:r>
-        <w:t xml:space="preserve">Der </w:t>
-      </w:r>
-      <w:proofErr w:type="spellStart"/>
-      <w:r>
-        <w:t>Planned</w:t>
-      </w:r>
-      <w:proofErr w:type="spellEnd"/>
-      <w:r>
-        <w:t xml:space="preserve"> Value ist der Wert, von dem man annimmt, ihn zu einem gewissen zukünftigen Zeitpunkt erwirtschaftet zu haben.</w:t>
+        <w:t>Der Planned Value ist der Wert, von dem man annimmt, ihn zu einem gewissen zukünftigen Zeitpunkt erwirtschaftet zu haben.</w:t>
       </w:r>
     </w:p>
     <w:p>
       <w:r>
-        <w:t xml:space="preserve">Beispiel: Ein Projekt hat eine Laufzeit von 10 Monaten und ist mit 10000 € budgetiert. Bei linearem Projektfortschritt wäre der </w:t>
-      </w:r>
-      <w:proofErr w:type="spellStart"/>
-      <w:r>
-        <w:t>Planned</w:t>
-      </w:r>
-      <w:proofErr w:type="spellEnd"/>
-      <w:r>
-        <w:t xml:space="preserve"> Value nach 6 Monaten (6 Monate/10 Monate) * 10000€ = 6000€.</w:t>
+        <w:t>Beispiel: Ein Projekt hat eine Laufzeit von 10 Monaten und ist mit 10000 € budgetiert. Bei linearem Projektfortschritt wäre der Planned Value nach 6 Monaten (6 Monate/10 Monate) * 10000€ = 6000€.</w:t>
       </w:r>
     </w:p>
     <w:p/>
@@ -4433,38 +4355,17 @@
       <w:pPr>
         <w:pStyle w:val="berschrift3"/>
       </w:pPr>
-      <w:bookmarkStart w:id="3" w:name="_Actual_Costs_(AC)"/>
-      <w:bookmarkStart w:id="4" w:name="_Toc478130683"/>
-      <w:bookmarkEnd w:id="3"/>
-      <w:proofErr w:type="spellStart"/>
-      <w:r>
-        <w:t>Actual</w:t>
-      </w:r>
-      <w:proofErr w:type="spellEnd"/>
-      <w:r>
-        <w:t xml:space="preserve"> Costs (AC)</w:t>
-      </w:r>
+      <w:bookmarkStart w:id="4" w:name="_Actual_Costs_(AC)"/>
+      <w:bookmarkStart w:id="5" w:name="_Toc478130683"/>
       <w:bookmarkEnd w:id="4"/>
+      <w:r>
+        <w:t>Actual Costs (AC)</w:t>
+      </w:r>
+      <w:bookmarkEnd w:id="5"/>
     </w:p>
     <w:p>
       <w:r>
-        <w:t xml:space="preserve">Die </w:t>
-      </w:r>
-      <w:proofErr w:type="spellStart"/>
-      <w:r>
-        <w:t>Actual</w:t>
-      </w:r>
-      <w:proofErr w:type="spellEnd"/>
-      <w:r>
-        <w:t xml:space="preserve"> Costs umfassen alle bisher angefallenen Kosten. Sie werden daher auch als </w:t>
-      </w:r>
-      <w:proofErr w:type="spellStart"/>
-      <w:r>
-        <w:t>Istkosten</w:t>
-      </w:r>
-      <w:proofErr w:type="spellEnd"/>
-      <w:r>
-        <w:t xml:space="preserve"> bezeichnet.</w:t>
+        <w:t>Die Actual Costs umfassen alle bisher angefallenen Kosten. Sie werden daher auch als Istkosten bezeichnet.</w:t>
       </w:r>
     </w:p>
     <w:p/>
@@ -4472,30 +4373,17 @@
       <w:pPr>
         <w:pStyle w:val="berschrift3"/>
       </w:pPr>
-      <w:bookmarkStart w:id="5" w:name="_Earned_Value_(EV)"/>
-      <w:bookmarkStart w:id="6" w:name="_Toc478130684"/>
-      <w:bookmarkEnd w:id="5"/>
-      <w:proofErr w:type="spellStart"/>
-      <w:r>
-        <w:t>Earned</w:t>
-      </w:r>
-      <w:proofErr w:type="spellEnd"/>
-      <w:r>
-        <w:t xml:space="preserve"> Value (EV)</w:t>
-      </w:r>
+      <w:bookmarkStart w:id="6" w:name="_Earned_Value_(EV)"/>
+      <w:bookmarkStart w:id="7" w:name="_Toc478130684"/>
       <w:bookmarkEnd w:id="6"/>
+      <w:r>
+        <w:t>Earned Value (EV)</w:t>
+      </w:r>
+      <w:bookmarkEnd w:id="7"/>
     </w:p>
     <w:p>
       <w:r>
-        <w:t xml:space="preserve">Der </w:t>
-      </w:r>
-      <w:proofErr w:type="spellStart"/>
-      <w:r>
-        <w:t>Earned</w:t>
-      </w:r>
-      <w:proofErr w:type="spellEnd"/>
-      <w:r>
-        <w:t xml:space="preserve"> Value repräsentiert jenen Wert, </w:t>
+        <w:t xml:space="preserve">Der Earned Value repräsentiert jenen Wert, </w:t>
       </w:r>
       <w:r>
         <w:t xml:space="preserve">der bis zu einem Zeitpunkt geleisteten Arbeit. </w:t>
@@ -4508,18 +4396,10 @@
     </w:p>
     <w:p>
       <w:r>
-        <w:t xml:space="preserve">Interpretation: Je höher der </w:t>
-      </w:r>
-      <w:proofErr w:type="spellStart"/>
-      <w:r>
-        <w:t>Earne</w:t>
-      </w:r>
-      <w:r>
-        <w:t>d</w:t>
-      </w:r>
-      <w:proofErr w:type="spellEnd"/>
-      <w:r>
-        <w:t xml:space="preserve"> Value ist, desto mehr hat das Projektteam </w:t>
+        <w:t>Interpretation: Je höher der Earne</w:t>
+      </w:r>
+      <w:r>
+        <w:t xml:space="preserve">d Value ist, desto mehr hat das Projektteam </w:t>
       </w:r>
       <w:r>
         <w:t xml:space="preserve">bereits </w:t>
@@ -4528,15 +4408,7 @@
         <w:t>geleistet</w:t>
       </w:r>
       <w:r>
-        <w:t xml:space="preserve">. Ein hoher </w:t>
-      </w:r>
-      <w:proofErr w:type="spellStart"/>
-      <w:r>
-        <w:t>Earned</w:t>
-      </w:r>
-      <w:proofErr w:type="spellEnd"/>
-      <w:r>
-        <w:t xml:space="preserve"> Value wird angestrebt.</w:t>
+        <w:t>. Ein hoher Earned Value wird angestrebt.</w:t>
       </w:r>
     </w:p>
     <w:p>
@@ -4547,26 +4419,10 @@
         <w:t>nach 5 Monaten</w:t>
       </w:r>
       <w:r>
-        <w:t xml:space="preserve"> einen </w:t>
-      </w:r>
-      <w:proofErr w:type="spellStart"/>
-      <w:r>
-        <w:t>Planned</w:t>
-      </w:r>
-      <w:proofErr w:type="spellEnd"/>
-      <w:r>
-        <w:t xml:space="preserve"> Value von 100.000€ hat ist </w:t>
-      </w:r>
-      <w:r>
-        <w:t xml:space="preserve">zu 80% fertiggestellt. Der </w:t>
-      </w:r>
-      <w:proofErr w:type="spellStart"/>
-      <w:r>
-        <w:t>Earned</w:t>
-      </w:r>
-      <w:proofErr w:type="spellEnd"/>
-      <w:r>
-        <w:t xml:space="preserve"> Value ist (80% * 100.000€) = 80.000€.</w:t>
+        <w:t xml:space="preserve"> einen Planned Value von 100.000€ hat ist </w:t>
+      </w:r>
+      <w:r>
+        <w:t>zu 80% fertiggestellt. Der Earned Value ist (80% * 100.000€) = 80.000€.</w:t>
       </w:r>
     </w:p>
     <w:p/>
@@ -4574,42 +4430,16 @@
       <w:pPr>
         <w:pStyle w:val="berschrift3"/>
       </w:pPr>
-      <w:bookmarkStart w:id="7" w:name="_Toc478130685"/>
-      <w:proofErr w:type="spellStart"/>
-      <w:r>
-        <w:t>Cost</w:t>
-      </w:r>
-      <w:proofErr w:type="spellEnd"/>
-      <w:r>
-        <w:t xml:space="preserve"> </w:t>
-      </w:r>
-      <w:proofErr w:type="spellStart"/>
-      <w:r>
-        <w:t>Variance</w:t>
-      </w:r>
-      <w:proofErr w:type="spellEnd"/>
-      <w:r>
-        <w:t xml:space="preserve"> (CV)</w:t>
-      </w:r>
-      <w:bookmarkEnd w:id="7"/>
+      <w:bookmarkStart w:id="8" w:name="_Toc478130685"/>
+      <w:r>
+        <w:t>Cost Variance (CV)</w:t>
+      </w:r>
+      <w:bookmarkEnd w:id="8"/>
     </w:p>
     <w:p>
       <w:r>
-        <w:t xml:space="preserve">Die </w:t>
-      </w:r>
-      <w:proofErr w:type="spellStart"/>
-      <w:r>
-        <w:t>Cost</w:t>
-      </w:r>
-      <w:proofErr w:type="spellEnd"/>
-      <w:r>
-        <w:t xml:space="preserve"> </w:t>
-      </w:r>
-      <w:proofErr w:type="spellStart"/>
-      <w:r>
-        <w:t>Variance</w:t>
-      </w:r>
-      <w:proofErr w:type="spellEnd"/>
+        <w:t>Die Cost Variance</w:t>
+      </w:r>
       <w:r>
         <w:t>(Kostenabweichung)</w:t>
       </w:r>
@@ -4636,60 +4466,12 @@
         <w:t>Eine positive Kostenabweichung gibt an, dass mit den angefallenen Kosten mehr Leistung gebracht wurde als ursprünglich geplant.</w:t>
       </w:r>
       <w:r>
-        <w:t xml:space="preserve"> Eine hohe </w:t>
-      </w:r>
-      <w:proofErr w:type="spellStart"/>
-      <w:r>
-        <w:t>Cost</w:t>
-      </w:r>
-      <w:proofErr w:type="spellEnd"/>
-      <w:r>
-        <w:t xml:space="preserve"> </w:t>
-      </w:r>
-      <w:proofErr w:type="spellStart"/>
-      <w:r>
-        <w:t>Variance</w:t>
-      </w:r>
-      <w:proofErr w:type="spellEnd"/>
-      <w:r>
-        <w:t xml:space="preserve"> wird angestrebt.</w:t>
+        <w:t xml:space="preserve"> Eine hohe Cost Variance wird angestrebt.</w:t>
       </w:r>
     </w:p>
     <w:p>
       <w:r>
-        <w:t xml:space="preserve">Beispiel: Ein Projekt, das nach 5 Monaten einen </w:t>
-      </w:r>
-      <w:proofErr w:type="spellStart"/>
-      <w:r>
-        <w:t>Planned</w:t>
-      </w:r>
-      <w:proofErr w:type="spellEnd"/>
-      <w:r>
-        <w:t xml:space="preserve"> Value von 100.000€ hat ist zu 80% fertiggestellt. Außerdem wurden bereits 30.000€ für Lohnkosten, Materialkosten, etc. ausgegeben. Der </w:t>
-      </w:r>
-      <w:proofErr w:type="spellStart"/>
-      <w:r>
-        <w:t>Earned</w:t>
-      </w:r>
-      <w:proofErr w:type="spellEnd"/>
-      <w:r>
-        <w:t xml:space="preserve"> Value ist (80% * 100.000€) = 80.000€. Die </w:t>
-      </w:r>
-      <w:proofErr w:type="spellStart"/>
-      <w:r>
-        <w:t>Cost</w:t>
-      </w:r>
-      <w:proofErr w:type="spellEnd"/>
-      <w:r>
-        <w:t xml:space="preserve"> </w:t>
-      </w:r>
-      <w:proofErr w:type="spellStart"/>
-      <w:r>
-        <w:t>Variance</w:t>
-      </w:r>
-      <w:proofErr w:type="spellEnd"/>
-      <w:r>
-        <w:t xml:space="preserve"> beträgt 80.000€ – 30.000€ = 50.000€.</w:t>
+        <w:t>Beispiel: Ein Projekt, das nach 5 Monaten einen Planned Value von 100.000€ hat ist zu 80% fertiggestellt. Außerdem wurden bereits 30.000€ für Lohnkosten, Materialkosten, etc. ausgegeben. Der Earned Value ist (80% * 100.000€) = 80.000€. Die Cost Variance beträgt 80.000€ – 30.000€ = 50.000€.</w:t>
       </w:r>
     </w:p>
     <w:p/>
@@ -4697,31 +4479,15 @@
       <w:pPr>
         <w:pStyle w:val="berschrift3"/>
       </w:pPr>
-      <w:bookmarkStart w:id="8" w:name="_Toc478130686"/>
-      <w:r>
-        <w:t xml:space="preserve">Schedule </w:t>
-      </w:r>
-      <w:proofErr w:type="spellStart"/>
-      <w:r>
-        <w:t>Variance</w:t>
-      </w:r>
-      <w:proofErr w:type="spellEnd"/>
-      <w:r>
-        <w:t xml:space="preserve"> (SV)</w:t>
-      </w:r>
-      <w:bookmarkEnd w:id="8"/>
+      <w:bookmarkStart w:id="9" w:name="_Toc478130686"/>
+      <w:r>
+        <w:t>Schedule Variance (SV)</w:t>
+      </w:r>
+      <w:bookmarkEnd w:id="9"/>
     </w:p>
     <w:p>
       <w:r>
-        <w:t xml:space="preserve">Die Schedule </w:t>
-      </w:r>
-      <w:proofErr w:type="spellStart"/>
-      <w:r>
-        <w:t>Variance</w:t>
-      </w:r>
-      <w:proofErr w:type="spellEnd"/>
-      <w:r>
-        <w:t xml:space="preserve"> ist ein Indikator dafür, wie das Projekt zeitlich dasteht. </w:t>
+        <w:t xml:space="preserve">Die Schedule Variance ist ein Indikator dafür, wie das Projekt zeitlich dasteht. </w:t>
       </w:r>
       <w:r>
         <w:t xml:space="preserve">Es wird bestimmt wie weit der aktuelle Fertigstellungsgrad von dem geplanten Fertigstellungsgrad abweicht. </w:t>
@@ -4749,30 +4515,17 @@
       <w:pPr>
         <w:pStyle w:val="berschrift3"/>
       </w:pPr>
-      <w:bookmarkStart w:id="9" w:name="_Cost_Performance_Index"/>
-      <w:bookmarkStart w:id="10" w:name="_Toc478130687"/>
-      <w:bookmarkEnd w:id="9"/>
-      <w:proofErr w:type="spellStart"/>
-      <w:r>
-        <w:t>Cost</w:t>
-      </w:r>
-      <w:proofErr w:type="spellEnd"/>
-      <w:r>
-        <w:t xml:space="preserve"> Performance Index (CPI)</w:t>
-      </w:r>
+      <w:bookmarkStart w:id="10" w:name="_Cost_Performance_Index"/>
+      <w:bookmarkStart w:id="11" w:name="_Toc478130687"/>
       <w:bookmarkEnd w:id="10"/>
+      <w:r>
+        <w:t>Cost Performance Index (CPI)</w:t>
+      </w:r>
+      <w:bookmarkEnd w:id="11"/>
     </w:p>
     <w:p>
       <w:r>
-        <w:t xml:space="preserve">Der </w:t>
-      </w:r>
-      <w:proofErr w:type="spellStart"/>
-      <w:r>
-        <w:t>Cost</w:t>
-      </w:r>
-      <w:proofErr w:type="spellEnd"/>
-      <w:r>
-        <w:t xml:space="preserve"> Performance Index stellt den EV und die AC in Relation.</w:t>
+        <w:t>Der Cost Performance Index stellt den EV und die AC in Relation.</w:t>
       </w:r>
     </w:p>
     <w:p>
@@ -4790,9 +4543,9 @@
       <w:pPr>
         <w:pStyle w:val="berschrift3"/>
       </w:pPr>
-      <w:bookmarkStart w:id="11" w:name="_Schedule_Performance_Index"/>
-      <w:bookmarkStart w:id="12" w:name="_Toc478130688"/>
-      <w:bookmarkEnd w:id="11"/>
+      <w:bookmarkStart w:id="12" w:name="_Schedule_Performance_Index"/>
+      <w:bookmarkStart w:id="13" w:name="_Toc478130688"/>
+      <w:bookmarkEnd w:id="12"/>
       <w:r>
         <w:t>Schedule Performance Index (</w:t>
       </w:r>
@@ -4802,7 +4555,7 @@
       <w:r>
         <w:t>)</w:t>
       </w:r>
-      <w:bookmarkEnd w:id="12"/>
+      <w:bookmarkEnd w:id="13"/>
     </w:p>
     <w:p>
       <w:r>
@@ -4824,33 +4577,17 @@
       <w:pPr>
         <w:pStyle w:val="berschrift3"/>
       </w:pPr>
-      <w:bookmarkStart w:id="13" w:name="_Budget_at_Completion"/>
-      <w:bookmarkStart w:id="14" w:name="_Toc478130689"/>
-      <w:bookmarkEnd w:id="13"/>
-      <w:r>
-        <w:t xml:space="preserve">Budget at </w:t>
-      </w:r>
-      <w:proofErr w:type="spellStart"/>
-      <w:r>
-        <w:t>Completion</w:t>
-      </w:r>
-      <w:proofErr w:type="spellEnd"/>
-      <w:r>
-        <w:t xml:space="preserve"> (BAC)</w:t>
-      </w:r>
+      <w:bookmarkStart w:id="14" w:name="_Budget_at_Completion"/>
+      <w:bookmarkStart w:id="15" w:name="_Toc478130689"/>
       <w:bookmarkEnd w:id="14"/>
+      <w:r>
+        <w:t>Budget at Completion (BAC)</w:t>
+      </w:r>
+      <w:bookmarkEnd w:id="15"/>
     </w:p>
     <w:p>
       <w:r>
-        <w:t xml:space="preserve">Das Budget at </w:t>
-      </w:r>
-      <w:proofErr w:type="spellStart"/>
-      <w:r>
-        <w:t>Completion</w:t>
-      </w:r>
-      <w:proofErr w:type="spellEnd"/>
-      <w:r>
-        <w:t xml:space="preserve"> entspricht dem geplanten Gesamtbudget und somit dem PV zum Projektende.</w:t>
+        <w:t>Das Budget at Completion entspricht dem geplanten Gesamtbudget und somit dem PV zum Projektende.</w:t>
       </w:r>
     </w:p>
     <w:p/>
@@ -4858,58 +4595,16 @@
       <w:pPr>
         <w:pStyle w:val="berschrift3"/>
       </w:pPr>
-      <w:bookmarkStart w:id="15" w:name="_Toc478130690"/>
-      <w:proofErr w:type="spellStart"/>
-      <w:r>
-        <w:t>Estimate</w:t>
-      </w:r>
-      <w:proofErr w:type="spellEnd"/>
-      <w:r>
-        <w:t xml:space="preserve"> </w:t>
-      </w:r>
-      <w:proofErr w:type="spellStart"/>
-      <w:r>
-        <w:t>to</w:t>
-      </w:r>
-      <w:proofErr w:type="spellEnd"/>
-      <w:r>
-        <w:t xml:space="preserve"> </w:t>
-      </w:r>
-      <w:proofErr w:type="spellStart"/>
-      <w:r>
-        <w:t>Complete</w:t>
-      </w:r>
-      <w:proofErr w:type="spellEnd"/>
-      <w:r>
-        <w:t xml:space="preserve"> (ETC)</w:t>
-      </w:r>
-      <w:bookmarkEnd w:id="15"/>
+      <w:bookmarkStart w:id="16" w:name="_Toc478130690"/>
+      <w:r>
+        <w:t>Estimate to Complete (ETC)</w:t>
+      </w:r>
+      <w:bookmarkEnd w:id="16"/>
     </w:p>
     <w:p>
       <w:r>
-        <w:t xml:space="preserve">Der </w:t>
-      </w:r>
-      <w:proofErr w:type="spellStart"/>
-      <w:r>
-        <w:t>Estimate</w:t>
-      </w:r>
-      <w:proofErr w:type="spellEnd"/>
-      <w:r>
-        <w:t xml:space="preserve"> </w:t>
-      </w:r>
-      <w:proofErr w:type="spellStart"/>
-      <w:r>
-        <w:t>to</w:t>
-      </w:r>
-      <w:proofErr w:type="spellEnd"/>
-      <w:r>
-        <w:t xml:space="preserve"> </w:t>
-      </w:r>
-      <w:proofErr w:type="spellStart"/>
-      <w:r>
-        <w:t>Complete</w:t>
-      </w:r>
-      <w:proofErr w:type="spellEnd"/>
+        <w:t>Der Estimate to Complete</w:t>
+      </w:r>
       <w:r>
         <w:t xml:space="preserve"> Wert</w:t>
       </w:r>
@@ -4935,44 +4630,15 @@
       <w:pPr>
         <w:pStyle w:val="berschrift3"/>
       </w:pPr>
-      <w:bookmarkStart w:id="16" w:name="_Toc478130691"/>
-      <w:proofErr w:type="spellStart"/>
-      <w:r>
-        <w:t>Estimate</w:t>
-      </w:r>
-      <w:proofErr w:type="spellEnd"/>
-      <w:r>
-        <w:t xml:space="preserve"> at </w:t>
-      </w:r>
-      <w:proofErr w:type="spellStart"/>
-      <w:r>
-        <w:t>Completion</w:t>
-      </w:r>
-      <w:proofErr w:type="spellEnd"/>
-      <w:r>
-        <w:t xml:space="preserve"> (EAC)</w:t>
-      </w:r>
-      <w:bookmarkEnd w:id="16"/>
+      <w:bookmarkStart w:id="17" w:name="_Toc478130691"/>
+      <w:r>
+        <w:t>Estimate at Completion (EAC)</w:t>
+      </w:r>
+      <w:bookmarkEnd w:id="17"/>
     </w:p>
     <w:p>
       <w:r>
-        <w:t xml:space="preserve">Der </w:t>
-      </w:r>
-      <w:proofErr w:type="spellStart"/>
-      <w:r>
-        <w:t>Estimate</w:t>
-      </w:r>
-      <w:proofErr w:type="spellEnd"/>
-      <w:r>
-        <w:t xml:space="preserve"> at </w:t>
-      </w:r>
-      <w:proofErr w:type="spellStart"/>
-      <w:r>
-        <w:t>Completion</w:t>
-      </w:r>
-      <w:proofErr w:type="spellEnd"/>
-      <w:r>
-        <w:t xml:space="preserve"> Wert beschreibt, wie viel an finanziellen Mitteln man zum Beendigungszeitpunkt des Projektes in dieses investiert hätte, falls die Kosteneffizienz über das gesamte Projekt betrachtet so ausfiele wie zum aktuellen Zeitpunkt.</w:t>
+        <w:t>Der Estimate at Completion Wert beschreibt, wie viel an finanziellen Mitteln man zum Beendigungszeitpunkt des Projektes in dieses investiert hätte, falls die Kosteneffizienz über das gesamte Projekt betrachtet so ausfiele wie zum aktuellen Zeitpunkt.</w:t>
       </w:r>
     </w:p>
     <w:p>
@@ -4992,30 +4658,30 @@
       <w:pPr>
         <w:pStyle w:val="berschrift1"/>
       </w:pPr>
-      <w:bookmarkStart w:id="17" w:name="_Toc478130692"/>
+      <w:bookmarkStart w:id="18" w:name="_Toc478130692"/>
       <w:r>
         <w:lastRenderedPageBreak/>
         <w:t>Projektsituation</w:t>
       </w:r>
-      <w:bookmarkEnd w:id="17"/>
+      <w:bookmarkEnd w:id="18"/>
     </w:p>
     <w:p/>
     <w:p>
       <w:pPr>
         <w:pStyle w:val="berschrift1"/>
       </w:pPr>
-      <w:bookmarkStart w:id="18" w:name="_Toc478130693"/>
+      <w:bookmarkStart w:id="19" w:name="_Toc478130693"/>
       <w:r>
         <w:t>Zusammenfassend</w:t>
       </w:r>
-      <w:bookmarkEnd w:id="18"/>
+      <w:bookmarkEnd w:id="19"/>
     </w:p>
     <w:p/>
     <w:p>
       <w:r>
         <w:rPr>
           <w:noProof/>
-          <w:lang w:eastAsia="de-AT"/>
+          <w:lang w:val="en-US"/>
         </w:rPr>
         <w:drawing>
           <wp:inline distT="0" distB="0" distL="0" distR="0" wp14:anchorId="2019174D" wp14:editId="7D9F99B8">
@@ -5078,7 +4744,7 @@
       <w:r>
         <w:rPr>
           <w:noProof/>
-          <w:lang w:eastAsia="de-AT"/>
+          <w:lang w:val="en-US"/>
         </w:rPr>
         <w:drawing>
           <wp:inline distT="0" distB="0" distL="0" distR="0" wp14:anchorId="7A638D88" wp14:editId="2E7181F1">
@@ -5180,7 +4846,7 @@
       <w:r>
         <w:rPr>
           <w:noProof/>
-          <w:lang w:eastAsia="de-AT"/>
+          <w:lang w:val="en-US"/>
         </w:rPr>
         <w:drawing>
           <wp:inline distT="0" distB="0" distL="0" distR="0" wp14:anchorId="268A9726" wp14:editId="35BA516E">
@@ -5349,7 +5015,7 @@
       <w:r>
         <w:rPr>
           <w:noProof/>
-          <w:lang w:eastAsia="de-AT"/>
+          <w:lang w:val="en-US"/>
         </w:rPr>
         <w:drawing>
           <wp:inline distT="0" distB="0" distL="0" distR="0" wp14:anchorId="64A78928" wp14:editId="70C8BE43">
@@ -5631,12 +5297,12 @@
       <w:pPr>
         <w:pStyle w:val="berschrift2"/>
       </w:pPr>
-      <w:bookmarkStart w:id="19" w:name="_Toc478130694"/>
+      <w:bookmarkStart w:id="20" w:name="_Toc478130694"/>
       <w:r>
         <w:lastRenderedPageBreak/>
         <w:t>Beitrag zur Multiprojekt-Management-Vergleichstabelle</w:t>
       </w:r>
-      <w:bookmarkEnd w:id="19"/>
+      <w:bookmarkEnd w:id="20"/>
     </w:p>
     <w:p/>
     <w:tbl>
@@ -8113,10 +7779,7 @@
         </w:tc>
       </w:tr>
     </w:tbl>
-    <w:p>
-      <w:bookmarkStart w:id="20" w:name="_GoBack"/>
-      <w:bookmarkEnd w:id="20"/>
-    </w:p>
+    <w:p/>
     <w:p>
       <w:r>
         <w:t xml:space="preserve">Nach 7 Monaten </w:t>
@@ -8183,7 +7846,7 @@
       <w:r>
         <w:rPr>
           <w:noProof/>
-          <w:lang w:eastAsia="de-AT"/>
+          <w:lang w:val="en-US"/>
         </w:rPr>
         <w:drawing>
           <wp:inline distT="0" distB="0" distL="0" distR="0" wp14:anchorId="5C659045" wp14:editId="3F5C998F">
@@ -8269,7 +7932,7 @@
       <w:r>
         <w:rPr>
           <w:noProof/>
-          <w:lang w:eastAsia="de-AT"/>
+          <w:lang w:val="en-US"/>
         </w:rPr>
         <w:drawing>
           <wp:anchor distT="0" distB="0" distL="114300" distR="114300" simplePos="0" relativeHeight="251665408" behindDoc="0" locked="0" layoutInCell="1" allowOverlap="1">
@@ -8492,7 +8155,7 @@
       <w:r>
         <w:rPr>
           <w:noProof/>
-          <w:lang w:eastAsia="de-AT"/>
+          <w:lang w:val="en-US"/>
         </w:rPr>
         <w:drawing>
           <wp:anchor distT="0" distB="0" distL="114300" distR="114300" simplePos="0" relativeHeight="251664384" behindDoc="0" locked="0" layoutInCell="1" allowOverlap="1">
@@ -9024,7 +8687,7 @@
       <w:r>
         <w:rPr>
           <w:noProof/>
-          <w:lang w:eastAsia="de-AT"/>
+          <w:lang w:val="en-US"/>
         </w:rPr>
         <w:drawing>
           <wp:anchor distT="0" distB="0" distL="114300" distR="114300" simplePos="0" relativeHeight="251663360" behindDoc="0" locked="0" layoutInCell="1" allowOverlap="1">
@@ -9196,7 +8859,7 @@
       <w:r>
         <w:rPr>
           <w:noProof/>
-          <w:lang w:eastAsia="de-AT"/>
+          <w:lang w:val="en-US"/>
         </w:rPr>
         <w:drawing>
           <wp:anchor distT="0" distB="0" distL="114300" distR="114300" simplePos="0" relativeHeight="251666432" behindDoc="0" locked="0" layoutInCell="1" allowOverlap="1">
@@ -9368,7 +9031,7 @@
       <w:r>
         <w:rPr>
           <w:noProof/>
-          <w:lang w:eastAsia="de-AT"/>
+          <w:lang w:val="en-US"/>
         </w:rPr>
         <w:drawing>
           <wp:inline distT="0" distB="0" distL="0" distR="0" wp14:anchorId="4199FE74" wp14:editId="23C6F335">
@@ -9395,7 +9058,7 @@
       <w:r>
         <w:rPr>
           <w:noProof/>
-          <w:lang w:eastAsia="de-AT"/>
+          <w:lang w:val="en-US"/>
         </w:rPr>
         <w:drawing>
           <wp:inline distT="0" distB="0" distL="0" distR="0" wp14:anchorId="36DA28EB" wp14:editId="78D69496">
@@ -9459,7 +9122,7 @@
       <w:r>
         <w:rPr>
           <w:noProof/>
-          <w:lang w:eastAsia="de-AT"/>
+          <w:lang w:val="en-US"/>
         </w:rPr>
         <w:lastRenderedPageBreak/>
         <w:drawing>
@@ -9566,7 +9229,7 @@
       <w:r>
         <w:rPr>
           <w:noProof/>
-          <w:lang w:eastAsia="de-AT"/>
+          <w:lang w:val="en-US"/>
         </w:rPr>
         <w:drawing>
           <wp:inline distT="0" distB="0" distL="0" distR="0" wp14:anchorId="27E940BE" wp14:editId="778FDF07">
@@ -9654,7 +9317,7 @@
       <w:r>
         <w:rPr>
           <w:noProof/>
-          <w:lang w:eastAsia="de-AT"/>
+          <w:lang w:val="en-US"/>
         </w:rPr>
         <w:drawing>
           <wp:inline distT="0" distB="0" distL="0" distR="0" wp14:anchorId="3C705128" wp14:editId="5969666D">
@@ -9685,7 +9348,7 @@
       <w:r>
         <w:rPr>
           <w:noProof/>
-          <w:lang w:eastAsia="de-AT"/>
+          <w:lang w:val="en-US"/>
         </w:rPr>
         <w:drawing>
           <wp:inline distT="0" distB="0" distL="0" distR="0" wp14:anchorId="047B091F" wp14:editId="63AE41FB">
@@ -9737,7 +9400,7 @@
       <w:r>
         <w:rPr>
           <w:noProof/>
-          <w:lang w:eastAsia="de-AT"/>
+          <w:lang w:val="en-US"/>
         </w:rPr>
         <w:lastRenderedPageBreak/>
         <w:drawing>
@@ -9820,7 +9483,7 @@
       <w:r>
         <w:rPr>
           <w:noProof/>
-          <w:lang w:eastAsia="de-AT"/>
+          <w:lang w:val="en-US"/>
         </w:rPr>
         <w:drawing>
           <wp:inline distT="0" distB="0" distL="0" distR="0" wp14:anchorId="019CEE97" wp14:editId="67DD8210">
@@ -9919,7 +9582,7 @@
       <w:r>
         <w:rPr>
           <w:noProof/>
-          <w:lang w:eastAsia="de-AT"/>
+          <w:lang w:val="en-US"/>
         </w:rPr>
         <w:drawing>
           <wp:inline distT="0" distB="0" distL="0" distR="0" wp14:anchorId="62DDB844" wp14:editId="31A5E9D5">
@@ -9950,7 +9613,7 @@
       <w:r>
         <w:rPr>
           <w:noProof/>
-          <w:lang w:eastAsia="de-AT"/>
+          <w:lang w:val="en-US"/>
         </w:rPr>
         <w:drawing>
           <wp:inline distT="0" distB="0" distL="0" distR="0" wp14:anchorId="32D42FC6" wp14:editId="573F1B99">
@@ -10014,7 +9677,7 @@
       <w:r>
         <w:rPr>
           <w:noProof/>
-          <w:lang w:eastAsia="de-AT"/>
+          <w:lang w:val="en-US"/>
         </w:rPr>
         <w:lastRenderedPageBreak/>
         <w:drawing>
@@ -10089,7 +9752,7 @@
       <w:r>
         <w:rPr>
           <w:noProof/>
-          <w:lang w:eastAsia="de-AT"/>
+          <w:lang w:val="en-US"/>
         </w:rPr>
         <w:drawing>
           <wp:inline distT="0" distB="0" distL="0" distR="0" wp14:anchorId="0DAEC6A1" wp14:editId="6BE8DA28">
@@ -10194,7 +9857,7 @@
       <w:r>
         <w:rPr>
           <w:noProof/>
-          <w:lang w:eastAsia="de-AT"/>
+          <w:lang w:val="en-US"/>
         </w:rPr>
         <w:drawing>
           <wp:inline distT="0" distB="0" distL="0" distR="0" wp14:anchorId="5823149C" wp14:editId="7C27B3B9">
@@ -10225,7 +9888,7 @@
       <w:r>
         <w:rPr>
           <w:noProof/>
-          <w:lang w:eastAsia="de-AT"/>
+          <w:lang w:val="en-US"/>
         </w:rPr>
         <w:drawing>
           <wp:inline distT="0" distB="0" distL="0" distR="0" wp14:anchorId="68E5C54E" wp14:editId="256B7114">
@@ -10276,7 +9939,7 @@
       <w:r>
         <w:rPr>
           <w:noProof/>
-          <w:lang w:eastAsia="de-AT"/>
+          <w:lang w:val="en-US"/>
         </w:rPr>
         <w:lastRenderedPageBreak/>
         <w:drawing>
@@ -10351,7 +10014,7 @@
       <w:r>
         <w:rPr>
           <w:noProof/>
-          <w:lang w:eastAsia="de-AT"/>
+          <w:lang w:val="en-US"/>
         </w:rPr>
         <w:drawing>
           <wp:inline distT="0" distB="0" distL="0" distR="0" wp14:anchorId="41E52C65" wp14:editId="5D9BD7DA">
@@ -10433,7 +10096,7 @@
       <w:r>
         <w:rPr>
           <w:noProof/>
-          <w:lang w:eastAsia="de-AT"/>
+          <w:lang w:val="en-US"/>
         </w:rPr>
         <w:drawing>
           <wp:inline distT="0" distB="0" distL="0" distR="0" wp14:anchorId="2593BD74" wp14:editId="4B1AEEE7">
@@ -10464,7 +10127,7 @@
       <w:r>
         <w:rPr>
           <w:noProof/>
-          <w:lang w:eastAsia="de-AT"/>
+          <w:lang w:val="en-US"/>
         </w:rPr>
         <w:drawing>
           <wp:inline distT="0" distB="0" distL="0" distR="0" wp14:anchorId="7AB73E27" wp14:editId="6BAB1814">
@@ -10527,7 +10190,7 @@
       <w:r>
         <w:rPr>
           <w:noProof/>
-          <w:lang w:eastAsia="de-AT"/>
+          <w:lang w:val="en-US"/>
         </w:rPr>
         <w:lastRenderedPageBreak/>
         <w:drawing>
@@ -10609,7 +10272,7 @@
       <w:r>
         <w:rPr>
           <w:noProof/>
-          <w:lang w:eastAsia="de-AT"/>
+          <w:lang w:val="en-US"/>
         </w:rPr>
         <w:drawing>
           <wp:inline distT="0" distB="0" distL="0" distR="0" wp14:anchorId="4AF9274D" wp14:editId="750964D5">
@@ -10718,7 +10381,7 @@
       <w:r>
         <w:rPr>
           <w:noProof/>
-          <w:lang w:eastAsia="de-AT"/>
+          <w:lang w:val="en-US"/>
         </w:rPr>
         <w:drawing>
           <wp:inline distT="0" distB="0" distL="0" distR="0" wp14:anchorId="0ECFA6F1" wp14:editId="09C485CB">
@@ -10749,7 +10412,7 @@
       <w:r>
         <w:rPr>
           <w:noProof/>
-          <w:lang w:eastAsia="de-AT"/>
+          <w:lang w:val="en-US"/>
         </w:rPr>
         <w:drawing>
           <wp:inline distT="0" distB="0" distL="0" distR="0" wp14:anchorId="15348794" wp14:editId="7F8ADC52">
@@ -10809,7 +10472,7 @@
       <w:r>
         <w:rPr>
           <w:noProof/>
-          <w:lang w:eastAsia="de-AT"/>
+          <w:lang w:val="en-US"/>
         </w:rPr>
         <w:lastRenderedPageBreak/>
         <w:drawing>
@@ -10890,11 +10553,9 @@
       <w:r>
         <w:t xml:space="preserve"> </w:t>
       </w:r>
-      <w:proofErr w:type="spellStart"/>
       <w:r>
         <w:t>unterdurchnittlich</w:t>
       </w:r>
-      <w:proofErr w:type="spellEnd"/>
       <w:r>
         <w:t>.</w:t>
       </w:r>
@@ -10904,7 +10565,7 @@
       <w:r>
         <w:rPr>
           <w:noProof/>
-          <w:lang w:eastAsia="de-AT"/>
+          <w:lang w:val="en-US"/>
         </w:rPr>
         <w:drawing>
           <wp:inline distT="0" distB="0" distL="0" distR="0" wp14:anchorId="38EF35CB" wp14:editId="5CB1AE0F">
@@ -11005,7 +10666,7 @@
       <w:r>
         <w:rPr>
           <w:noProof/>
-          <w:lang w:eastAsia="de-AT"/>
+          <w:lang w:val="en-US"/>
         </w:rPr>
         <w:drawing>
           <wp:inline distT="0" distB="0" distL="0" distR="0" wp14:anchorId="3C42ADA0" wp14:editId="177116A6">
@@ -11036,7 +10697,7 @@
       <w:r>
         <w:rPr>
           <w:noProof/>
-          <w:lang w:eastAsia="de-AT"/>
+          <w:lang w:val="en-US"/>
         </w:rPr>
         <w:drawing>
           <wp:inline distT="0" distB="0" distL="0" distR="0" wp14:anchorId="5FEC1C52" wp14:editId="4AF27884">
@@ -11100,7 +10761,7 @@
       <w:r>
         <w:rPr>
           <w:noProof/>
-          <w:lang w:eastAsia="de-AT"/>
+          <w:lang w:val="en-US"/>
         </w:rPr>
         <w:lastRenderedPageBreak/>
         <w:drawing>
@@ -11181,7 +10842,7 @@
       <w:r>
         <w:rPr>
           <w:noProof/>
-          <w:lang w:eastAsia="de-AT"/>
+          <w:lang w:val="en-US"/>
         </w:rPr>
         <w:drawing>
           <wp:inline distT="0" distB="0" distL="0" distR="0" wp14:anchorId="23BFE747" wp14:editId="59DC80A3">
@@ -11253,7 +10914,7 @@
 </file>
 
 <file path=word/endnotes.xml><?xml version="1.0" encoding="utf-8"?>
-<w:endnotes xmlns:wpc="http://schemas.microsoft.com/office/word/2010/wordprocessingCanvas" xmlns:cx="http://schemas.microsoft.com/office/drawing/2014/chartex" xmlns:cx1="http://schemas.microsoft.com/office/drawing/2015/9/8/chartex" xmlns:cx2="http://schemas.microsoft.com/office/drawing/2015/10/21/chartex" xmlns:cx3="http://schemas.microsoft.com/office/drawing/2016/5/9/chartex" xmlns:cx4="http://schemas.microsoft.com/office/drawing/2016/5/10/chartex" xmlns:cx5="http://schemas.microsoft.com/office/drawing/2016/5/11/chartex" xmlns:cx6="http://schemas.microsoft.com/office/drawing/2016/5/12/chartex" xmlns:cx7="http://schemas.microsoft.com/office/drawing/2016/5/13/chartex" xmlns:cx8="http://schemas.microsoft.com/office/drawing/2016/5/14/chartex" xmlns:mc="http://schemas.openxmlformats.org/markup-compatibility/2006" xmlns:o="urn:schemas-microsoft-com:office:office" xmlns:r="http://schemas.openxmlformats.org/officeDocument/2006/relationships" xmlns:m="http://schemas.openxmlformats.org/officeDocument/2006/math" xmlns:v="urn:schemas-microsoft-com:vml" xmlns:wp14="http://schemas.microsoft.com/office/word/2010/wordprocessingDrawing" xmlns:wp="http://schemas.openxmlformats.org/drawingml/2006/wordprocessingDrawing" xmlns:w10="urn:schemas-microsoft-com:office:word" xmlns:w="http://schemas.openxmlformats.org/wordprocessingml/2006/main" xmlns:w14="http://schemas.microsoft.com/office/word/2010/wordml" xmlns:w15="http://schemas.microsoft.com/office/word/2012/wordml" xmlns:w16se="http://schemas.microsoft.com/office/word/2015/wordml/symex" xmlns:wpg="http://schemas.microsoft.com/office/word/2010/wordprocessingGroup" xmlns:wpi="http://schemas.microsoft.com/office/word/2010/wordprocessingInk" xmlns:wne="http://schemas.microsoft.com/office/word/2006/wordml" xmlns:wps="http://schemas.microsoft.com/office/word/2010/wordprocessingShape" mc:Ignorable="w14 w15 w16se wp14">
+<w:endnotes xmlns:wpc="http://schemas.microsoft.com/office/word/2010/wordprocessingCanvas" xmlns:cx="http://schemas.microsoft.com/office/drawing/2014/chartex" xmlns:cx1="http://schemas.microsoft.com/office/drawing/2015/9/8/chartex" xmlns:cx2="http://schemas.microsoft.com/office/drawing/2015/10/21/chartex" xmlns:cx3="http://schemas.microsoft.com/office/drawing/2016/5/9/chartex" xmlns:cx4="http://schemas.microsoft.com/office/drawing/2016/5/10/chartex" xmlns:cx5="http://schemas.microsoft.com/office/drawing/2016/5/11/chartex" xmlns:mc="http://schemas.openxmlformats.org/markup-compatibility/2006" xmlns:o="urn:schemas-microsoft-com:office:office" xmlns:r="http://schemas.openxmlformats.org/officeDocument/2006/relationships" xmlns:m="http://schemas.openxmlformats.org/officeDocument/2006/math" xmlns:v="urn:schemas-microsoft-com:vml" xmlns:wp14="http://schemas.microsoft.com/office/word/2010/wordprocessingDrawing" xmlns:wp="http://schemas.openxmlformats.org/drawingml/2006/wordprocessingDrawing" xmlns:w10="urn:schemas-microsoft-com:office:word" xmlns:w="http://schemas.openxmlformats.org/wordprocessingml/2006/main" xmlns:w14="http://schemas.microsoft.com/office/word/2010/wordml" xmlns:w15="http://schemas.microsoft.com/office/word/2012/wordml" xmlns:w16se="http://schemas.microsoft.com/office/word/2015/wordml/symex" xmlns:wpg="http://schemas.microsoft.com/office/word/2010/wordprocessingGroup" xmlns:wpi="http://schemas.microsoft.com/office/word/2010/wordprocessingInk" xmlns:wne="http://schemas.microsoft.com/office/word/2006/wordml" xmlns:wps="http://schemas.microsoft.com/office/word/2010/wordprocessingShape" mc:Ignorable="w14 w15 w16se wp14">
   <w:endnote w:type="separator" w:id="-1">
     <w:p>
       <w:pPr>
@@ -11278,7 +10939,7 @@
 </file>
 
 <file path=word/footnotes.xml><?xml version="1.0" encoding="utf-8"?>
-<w:footnotes xmlns:wpc="http://schemas.microsoft.com/office/word/2010/wordprocessingCanvas" xmlns:cx="http://schemas.microsoft.com/office/drawing/2014/chartex" xmlns:cx1="http://schemas.microsoft.com/office/drawing/2015/9/8/chartex" xmlns:cx2="http://schemas.microsoft.com/office/drawing/2015/10/21/chartex" xmlns:cx3="http://schemas.microsoft.com/office/drawing/2016/5/9/chartex" xmlns:cx4="http://schemas.microsoft.com/office/drawing/2016/5/10/chartex" xmlns:cx5="http://schemas.microsoft.com/office/drawing/2016/5/11/chartex" xmlns:cx6="http://schemas.microsoft.com/office/drawing/2016/5/12/chartex" xmlns:cx7="http://schemas.microsoft.com/office/drawing/2016/5/13/chartex" xmlns:cx8="http://schemas.microsoft.com/office/drawing/2016/5/14/chartex" xmlns:mc="http://schemas.openxmlformats.org/markup-compatibility/2006" xmlns:o="urn:schemas-microsoft-com:office:office" xmlns:r="http://schemas.openxmlformats.org/officeDocument/2006/relationships" xmlns:m="http://schemas.openxmlformats.org/officeDocument/2006/math" xmlns:v="urn:schemas-microsoft-com:vml" xmlns:wp14="http://schemas.microsoft.com/office/word/2010/wordprocessingDrawing" xmlns:wp="http://schemas.openxmlformats.org/drawingml/2006/wordprocessingDrawing" xmlns:w10="urn:schemas-microsoft-com:office:word" xmlns:w="http://schemas.openxmlformats.org/wordprocessingml/2006/main" xmlns:w14="http://schemas.microsoft.com/office/word/2010/wordml" xmlns:w15="http://schemas.microsoft.com/office/word/2012/wordml" xmlns:w16se="http://schemas.microsoft.com/office/word/2015/wordml/symex" xmlns:wpg="http://schemas.microsoft.com/office/word/2010/wordprocessingGroup" xmlns:wpi="http://schemas.microsoft.com/office/word/2010/wordprocessingInk" xmlns:wne="http://schemas.microsoft.com/office/word/2006/wordml" xmlns:wps="http://schemas.microsoft.com/office/word/2010/wordprocessingShape" mc:Ignorable="w14 w15 w16se wp14">
+<w:footnotes xmlns:wpc="http://schemas.microsoft.com/office/word/2010/wordprocessingCanvas" xmlns:cx="http://schemas.microsoft.com/office/drawing/2014/chartex" xmlns:cx1="http://schemas.microsoft.com/office/drawing/2015/9/8/chartex" xmlns:cx2="http://schemas.microsoft.com/office/drawing/2015/10/21/chartex" xmlns:cx3="http://schemas.microsoft.com/office/drawing/2016/5/9/chartex" xmlns:cx4="http://schemas.microsoft.com/office/drawing/2016/5/10/chartex" xmlns:cx5="http://schemas.microsoft.com/office/drawing/2016/5/11/chartex" xmlns:mc="http://schemas.openxmlformats.org/markup-compatibility/2006" xmlns:o="urn:schemas-microsoft-com:office:office" xmlns:r="http://schemas.openxmlformats.org/officeDocument/2006/relationships" xmlns:m="http://schemas.openxmlformats.org/officeDocument/2006/math" xmlns:v="urn:schemas-microsoft-com:vml" xmlns:wp14="http://schemas.microsoft.com/office/word/2010/wordprocessingDrawing" xmlns:wp="http://schemas.openxmlformats.org/drawingml/2006/wordprocessingDrawing" xmlns:w10="urn:schemas-microsoft-com:office:word" xmlns:w="http://schemas.openxmlformats.org/wordprocessingml/2006/main" xmlns:w14="http://schemas.microsoft.com/office/word/2010/wordml" xmlns:w15="http://schemas.microsoft.com/office/word/2012/wordml" xmlns:w16se="http://schemas.microsoft.com/office/word/2015/wordml/symex" xmlns:wpg="http://schemas.microsoft.com/office/word/2010/wordprocessingGroup" xmlns:wpi="http://schemas.microsoft.com/office/word/2010/wordprocessingInk" xmlns:wne="http://schemas.microsoft.com/office/word/2006/wordml" xmlns:wps="http://schemas.microsoft.com/office/word/2010/wordprocessingShape" mc:Ignorable="w14 w15 w16se wp14">
   <w:footnote w:type="separator" w:id="-1">
     <w:p>
       <w:pPr>
@@ -11319,7 +10980,7 @@
 </file>
 
 <file path=word/numbering.xml><?xml version="1.0" encoding="utf-8"?>
-<w:numbering xmlns:wpc="http://schemas.microsoft.com/office/word/2010/wordprocessingCanvas" xmlns:cx="http://schemas.microsoft.com/office/drawing/2014/chartex" xmlns:cx1="http://schemas.microsoft.com/office/drawing/2015/9/8/chartex" xmlns:cx2="http://schemas.microsoft.com/office/drawing/2015/10/21/chartex" xmlns:cx3="http://schemas.microsoft.com/office/drawing/2016/5/9/chartex" xmlns:cx4="http://schemas.microsoft.com/office/drawing/2016/5/10/chartex" xmlns:cx5="http://schemas.microsoft.com/office/drawing/2016/5/11/chartex" xmlns:cx6="http://schemas.microsoft.com/office/drawing/2016/5/12/chartex" xmlns:cx7="http://schemas.microsoft.com/office/drawing/2016/5/13/chartex" xmlns:cx8="http://schemas.microsoft.com/office/drawing/2016/5/14/chartex" xmlns:mc="http://schemas.openxmlformats.org/markup-compatibility/2006" xmlns:o="urn:schemas-microsoft-com:office:office" xmlns:r="http://schemas.openxmlformats.org/officeDocument/2006/relationships" xmlns:m="http://schemas.openxmlformats.org/officeDocument/2006/math" xmlns:v="urn:schemas-microsoft-com:vml" xmlns:wp14="http://schemas.microsoft.com/office/word/2010/wordprocessingDrawing" xmlns:wp="http://schemas.openxmlformats.org/drawingml/2006/wordprocessingDrawing" xmlns:w10="urn:schemas-microsoft-com:office:word" xmlns:w="http://schemas.openxmlformats.org/wordprocessingml/2006/main" xmlns:w14="http://schemas.microsoft.com/office/word/2010/wordml" xmlns:w15="http://schemas.microsoft.com/office/word/2012/wordml" xmlns:w16se="http://schemas.microsoft.com/office/word/2015/wordml/symex" xmlns:wpg="http://schemas.microsoft.com/office/word/2010/wordprocessingGroup" xmlns:wpi="http://schemas.microsoft.com/office/word/2010/wordprocessingInk" xmlns:wne="http://schemas.microsoft.com/office/word/2006/wordml" xmlns:wps="http://schemas.microsoft.com/office/word/2010/wordprocessingShape" mc:Ignorable="w14 w15 w16se wp14">
+<w:numbering xmlns:wpc="http://schemas.microsoft.com/office/word/2010/wordprocessingCanvas" xmlns:cx="http://schemas.microsoft.com/office/drawing/2014/chartex" xmlns:cx1="http://schemas.microsoft.com/office/drawing/2015/9/8/chartex" xmlns:cx2="http://schemas.microsoft.com/office/drawing/2015/10/21/chartex" xmlns:cx3="http://schemas.microsoft.com/office/drawing/2016/5/9/chartex" xmlns:cx4="http://schemas.microsoft.com/office/drawing/2016/5/10/chartex" xmlns:cx5="http://schemas.microsoft.com/office/drawing/2016/5/11/chartex" xmlns:mc="http://schemas.openxmlformats.org/markup-compatibility/2006" xmlns:o="urn:schemas-microsoft-com:office:office" xmlns:r="http://schemas.openxmlformats.org/officeDocument/2006/relationships" xmlns:m="http://schemas.openxmlformats.org/officeDocument/2006/math" xmlns:v="urn:schemas-microsoft-com:vml" xmlns:wp14="http://schemas.microsoft.com/office/word/2010/wordprocessingDrawing" xmlns:wp="http://schemas.openxmlformats.org/drawingml/2006/wordprocessingDrawing" xmlns:w10="urn:schemas-microsoft-com:office:word" xmlns:w="http://schemas.openxmlformats.org/wordprocessingml/2006/main" xmlns:w14="http://schemas.microsoft.com/office/word/2010/wordml" xmlns:w15="http://schemas.microsoft.com/office/word/2012/wordml" xmlns:w16se="http://schemas.microsoft.com/office/word/2015/wordml/symex" xmlns:wpg="http://schemas.microsoft.com/office/word/2010/wordprocessingGroup" xmlns:wpi="http://schemas.microsoft.com/office/word/2010/wordprocessingInk" xmlns:wne="http://schemas.microsoft.com/office/word/2006/wordml" xmlns:wps="http://schemas.microsoft.com/office/word/2010/wordprocessingShape" mc:Ignorable="w14 w15 w16se wp14">
   <w:abstractNum w:abstractNumId="0" w15:restartNumberingAfterBreak="0">
     <w:nsid w:val="23D25C6D"/>
     <w:multiLevelType w:val="hybridMultilevel"/>
@@ -12222,7 +11883,7 @@
               <a:cs typeface="+mn-cs"/>
             </a:defRPr>
           </a:pPr>
-          <a:endParaRPr lang="de-DE"/>
+          <a:endParaRPr lang="en-US"/>
         </a:p>
       </c:txPr>
     </c:title>
@@ -12621,7 +12282,7 @@
                   <a:cs typeface="+mn-cs"/>
                 </a:defRPr>
               </a:pPr>
-              <a:endParaRPr lang="de-DE"/>
+              <a:endParaRPr lang="en-US"/>
             </a:p>
           </c:txPr>
         </c:title>
@@ -12658,7 +12319,7 @@
                 <a:cs typeface="+mn-cs"/>
               </a:defRPr>
             </a:pPr>
-            <a:endParaRPr lang="de-DE"/>
+            <a:endParaRPr lang="en-US"/>
           </a:p>
         </c:txPr>
         <c:crossAx val="270221696"/>
@@ -12720,7 +12381,7 @@
                 <a:cs typeface="+mn-cs"/>
               </a:defRPr>
             </a:pPr>
-            <a:endParaRPr lang="de-DE"/>
+            <a:endParaRPr lang="en-US"/>
           </a:p>
         </c:txPr>
         <c:crossAx val="270223336"/>
@@ -12772,7 +12433,7 @@
               <a:cs typeface="+mn-cs"/>
             </a:defRPr>
           </a:pPr>
-          <a:endParaRPr lang="de-DE"/>
+          <a:endParaRPr lang="en-US"/>
         </a:p>
       </c:txPr>
     </c:legend>
@@ -12802,7 +12463,7 @@
       <a:pPr>
         <a:defRPr/>
       </a:pPr>
-      <a:endParaRPr lang="de-DE"/>
+      <a:endParaRPr lang="en-US"/>
     </a:p>
   </c:txPr>
   <c:externalData r:id="rId3">
@@ -12862,7 +12523,7 @@
               <a:cs typeface="+mn-cs"/>
             </a:defRPr>
           </a:pPr>
-          <a:endParaRPr lang="de-DE"/>
+          <a:endParaRPr lang="en-US"/>
         </a:p>
       </c:txPr>
     </c:title>
@@ -13261,7 +12922,7 @@
                   <a:cs typeface="+mn-cs"/>
                 </a:defRPr>
               </a:pPr>
-              <a:endParaRPr lang="de-DE"/>
+              <a:endParaRPr lang="en-US"/>
             </a:p>
           </c:txPr>
         </c:title>
@@ -13298,7 +12959,7 @@
                 <a:cs typeface="+mn-cs"/>
               </a:defRPr>
             </a:pPr>
-            <a:endParaRPr lang="de-DE"/>
+            <a:endParaRPr lang="en-US"/>
           </a:p>
         </c:txPr>
         <c:crossAx val="270221696"/>
@@ -13360,7 +13021,7 @@
                 <a:cs typeface="+mn-cs"/>
               </a:defRPr>
             </a:pPr>
-            <a:endParaRPr lang="de-DE"/>
+            <a:endParaRPr lang="en-US"/>
           </a:p>
         </c:txPr>
         <c:crossAx val="270223336"/>
@@ -13412,7 +13073,7 @@
               <a:cs typeface="+mn-cs"/>
             </a:defRPr>
           </a:pPr>
-          <a:endParaRPr lang="de-DE"/>
+          <a:endParaRPr lang="en-US"/>
         </a:p>
       </c:txPr>
     </c:legend>
@@ -13442,7 +13103,7 @@
       <a:pPr>
         <a:defRPr/>
       </a:pPr>
-      <a:endParaRPr lang="de-DE"/>
+      <a:endParaRPr lang="en-US"/>
     </a:p>
   </c:txPr>
   <c:externalData r:id="rId3">
@@ -13502,7 +13163,7 @@
               <a:cs typeface="+mn-cs"/>
             </a:defRPr>
           </a:pPr>
-          <a:endParaRPr lang="de-DE"/>
+          <a:endParaRPr lang="en-US"/>
         </a:p>
       </c:txPr>
     </c:title>
@@ -13909,7 +13570,7 @@
                   <a:cs typeface="+mn-cs"/>
                 </a:defRPr>
               </a:pPr>
-              <a:endParaRPr lang="de-DE"/>
+              <a:endParaRPr lang="en-US"/>
             </a:p>
           </c:txPr>
         </c:title>
@@ -13946,7 +13607,7 @@
                 <a:cs typeface="+mn-cs"/>
               </a:defRPr>
             </a:pPr>
-            <a:endParaRPr lang="de-DE"/>
+            <a:endParaRPr lang="en-US"/>
           </a:p>
         </c:txPr>
         <c:crossAx val="270221696"/>
@@ -14008,7 +13669,7 @@
                 <a:cs typeface="+mn-cs"/>
               </a:defRPr>
             </a:pPr>
-            <a:endParaRPr lang="de-DE"/>
+            <a:endParaRPr lang="en-US"/>
           </a:p>
         </c:txPr>
         <c:crossAx val="270223336"/>
@@ -14060,7 +13721,7 @@
               <a:cs typeface="+mn-cs"/>
             </a:defRPr>
           </a:pPr>
-          <a:endParaRPr lang="de-DE"/>
+          <a:endParaRPr lang="en-US"/>
         </a:p>
       </c:txPr>
     </c:legend>
@@ -14090,7 +13751,7 @@
       <a:pPr>
         <a:defRPr/>
       </a:pPr>
-      <a:endParaRPr lang="de-DE"/>
+      <a:endParaRPr lang="en-US"/>
     </a:p>
   </c:txPr>
   <c:externalData r:id="rId3">
@@ -14150,7 +13811,7 @@
               <a:cs typeface="+mn-cs"/>
             </a:defRPr>
           </a:pPr>
-          <a:endParaRPr lang="de-DE"/>
+          <a:endParaRPr lang="en-US"/>
         </a:p>
       </c:txPr>
     </c:title>
@@ -14541,7 +14202,7 @@
                   <a:cs typeface="+mn-cs"/>
                 </a:defRPr>
               </a:pPr>
-              <a:endParaRPr lang="de-DE"/>
+              <a:endParaRPr lang="en-US"/>
             </a:p>
           </c:txPr>
         </c:title>
@@ -14578,7 +14239,7 @@
                 <a:cs typeface="+mn-cs"/>
               </a:defRPr>
             </a:pPr>
-            <a:endParaRPr lang="de-DE"/>
+            <a:endParaRPr lang="en-US"/>
           </a:p>
         </c:txPr>
         <c:crossAx val="270221696"/>
@@ -14640,7 +14301,7 @@
                 <a:cs typeface="+mn-cs"/>
               </a:defRPr>
             </a:pPr>
-            <a:endParaRPr lang="de-DE"/>
+            <a:endParaRPr lang="en-US"/>
           </a:p>
         </c:txPr>
         <c:crossAx val="270223336"/>
@@ -14692,7 +14353,7 @@
               <a:cs typeface="+mn-cs"/>
             </a:defRPr>
           </a:pPr>
-          <a:endParaRPr lang="de-DE"/>
+          <a:endParaRPr lang="en-US"/>
         </a:p>
       </c:txPr>
     </c:legend>
@@ -14722,7 +14383,7 @@
       <a:pPr>
         <a:defRPr/>
       </a:pPr>
-      <a:endParaRPr lang="de-DE"/>
+      <a:endParaRPr lang="en-US"/>
     </a:p>
   </c:txPr>
   <c:externalData r:id="rId3">
@@ -14782,7 +14443,7 @@
               <a:cs typeface="+mn-cs"/>
             </a:defRPr>
           </a:pPr>
-          <a:endParaRPr lang="de-DE"/>
+          <a:endParaRPr lang="en-US"/>
         </a:p>
       </c:txPr>
     </c:title>
@@ -15089,7 +14750,7 @@
                   <a:cs typeface="+mn-cs"/>
                 </a:defRPr>
               </a:pPr>
-              <a:endParaRPr lang="de-DE"/>
+              <a:endParaRPr lang="en-US"/>
             </a:p>
           </c:txPr>
         </c:title>
@@ -15126,7 +14787,7 @@
                 <a:cs typeface="+mn-cs"/>
               </a:defRPr>
             </a:pPr>
-            <a:endParaRPr lang="de-DE"/>
+            <a:endParaRPr lang="en-US"/>
           </a:p>
         </c:txPr>
         <c:crossAx val="270221696"/>
@@ -15205,7 +14866,7 @@
                   <a:cs typeface="+mn-cs"/>
                 </a:defRPr>
               </a:pPr>
-              <a:endParaRPr lang="de-DE"/>
+              <a:endParaRPr lang="en-US"/>
             </a:p>
           </c:txPr>
         </c:title>
@@ -15243,7 +14904,7 @@
                 <a:cs typeface="+mn-cs"/>
               </a:defRPr>
             </a:pPr>
-            <a:endParaRPr lang="de-DE"/>
+            <a:endParaRPr lang="en-US"/>
           </a:p>
         </c:txPr>
         <c:crossAx val="270223336"/>
@@ -15295,7 +14956,7 @@
               <a:cs typeface="+mn-cs"/>
             </a:defRPr>
           </a:pPr>
-          <a:endParaRPr lang="de-DE"/>
+          <a:endParaRPr lang="en-US"/>
         </a:p>
       </c:txPr>
     </c:legend>
@@ -15325,7 +14986,7 @@
       <a:pPr>
         <a:defRPr/>
       </a:pPr>
-      <a:endParaRPr lang="de-DE"/>
+      <a:endParaRPr lang="en-US"/>
     </a:p>
   </c:txPr>
   <c:externalData r:id="rId3">
@@ -15385,7 +15046,7 @@
               <a:cs typeface="+mn-cs"/>
             </a:defRPr>
           </a:pPr>
-          <a:endParaRPr lang="de-DE"/>
+          <a:endParaRPr lang="en-US"/>
         </a:p>
       </c:txPr>
     </c:title>
@@ -15784,7 +15445,7 @@
                   <a:cs typeface="+mn-cs"/>
                 </a:defRPr>
               </a:pPr>
-              <a:endParaRPr lang="de-DE"/>
+              <a:endParaRPr lang="en-US"/>
             </a:p>
           </c:txPr>
         </c:title>
@@ -15821,7 +15482,7 @@
                 <a:cs typeface="+mn-cs"/>
               </a:defRPr>
             </a:pPr>
-            <a:endParaRPr lang="de-DE"/>
+            <a:endParaRPr lang="en-US"/>
           </a:p>
         </c:txPr>
         <c:crossAx val="270221696"/>
@@ -15883,7 +15544,7 @@
                 <a:cs typeface="+mn-cs"/>
               </a:defRPr>
             </a:pPr>
-            <a:endParaRPr lang="de-DE"/>
+            <a:endParaRPr lang="en-US"/>
           </a:p>
         </c:txPr>
         <c:crossAx val="270223336"/>
@@ -15935,7 +15596,7 @@
               <a:cs typeface="+mn-cs"/>
             </a:defRPr>
           </a:pPr>
-          <a:endParaRPr lang="de-DE"/>
+          <a:endParaRPr lang="en-US"/>
         </a:p>
       </c:txPr>
     </c:legend>
@@ -15965,7 +15626,7 @@
       <a:pPr>
         <a:defRPr/>
       </a:pPr>
-      <a:endParaRPr lang="de-DE"/>
+      <a:endParaRPr lang="en-US"/>
     </a:p>
   </c:txPr>
   <c:externalData r:id="rId3">
@@ -16025,7 +15686,7 @@
               <a:cs typeface="+mn-cs"/>
             </a:defRPr>
           </a:pPr>
-          <a:endParaRPr lang="de-DE"/>
+          <a:endParaRPr lang="en-US"/>
         </a:p>
       </c:txPr>
     </c:title>
@@ -16432,7 +16093,7 @@
                   <a:cs typeface="+mn-cs"/>
                 </a:defRPr>
               </a:pPr>
-              <a:endParaRPr lang="de-DE"/>
+              <a:endParaRPr lang="en-US"/>
             </a:p>
           </c:txPr>
         </c:title>
@@ -16469,7 +16130,7 @@
                 <a:cs typeface="+mn-cs"/>
               </a:defRPr>
             </a:pPr>
-            <a:endParaRPr lang="de-DE"/>
+            <a:endParaRPr lang="en-US"/>
           </a:p>
         </c:txPr>
         <c:crossAx val="270221696"/>
@@ -16531,7 +16192,7 @@
                 <a:cs typeface="+mn-cs"/>
               </a:defRPr>
             </a:pPr>
-            <a:endParaRPr lang="de-DE"/>
+            <a:endParaRPr lang="en-US"/>
           </a:p>
         </c:txPr>
         <c:crossAx val="270223336"/>
@@ -16583,7 +16244,7 @@
               <a:cs typeface="+mn-cs"/>
             </a:defRPr>
           </a:pPr>
-          <a:endParaRPr lang="de-DE"/>
+          <a:endParaRPr lang="en-US"/>
         </a:p>
       </c:txPr>
     </c:legend>
@@ -16613,7 +16274,7 @@
       <a:pPr>
         <a:defRPr/>
       </a:pPr>
-      <a:endParaRPr lang="de-DE"/>
+      <a:endParaRPr lang="en-US"/>
     </a:p>
   </c:txPr>
   <c:externalData r:id="rId3">
@@ -16673,7 +16334,7 @@
               <a:cs typeface="+mn-cs"/>
             </a:defRPr>
           </a:pPr>
-          <a:endParaRPr lang="de-DE"/>
+          <a:endParaRPr lang="en-US"/>
         </a:p>
       </c:txPr>
     </c:title>
@@ -17064,7 +16725,7 @@
                   <a:cs typeface="+mn-cs"/>
                 </a:defRPr>
               </a:pPr>
-              <a:endParaRPr lang="de-DE"/>
+              <a:endParaRPr lang="en-US"/>
             </a:p>
           </c:txPr>
         </c:title>
@@ -17101,7 +16762,7 @@
                 <a:cs typeface="+mn-cs"/>
               </a:defRPr>
             </a:pPr>
-            <a:endParaRPr lang="de-DE"/>
+            <a:endParaRPr lang="en-US"/>
           </a:p>
         </c:txPr>
         <c:crossAx val="270221696"/>
@@ -17163,7 +16824,7 @@
                 <a:cs typeface="+mn-cs"/>
               </a:defRPr>
             </a:pPr>
-            <a:endParaRPr lang="de-DE"/>
+            <a:endParaRPr lang="en-US"/>
           </a:p>
         </c:txPr>
         <c:crossAx val="270223336"/>
@@ -17215,7 +16876,7 @@
               <a:cs typeface="+mn-cs"/>
             </a:defRPr>
           </a:pPr>
-          <a:endParaRPr lang="de-DE"/>
+          <a:endParaRPr lang="en-US"/>
         </a:p>
       </c:txPr>
     </c:legend>
@@ -17245,7 +16906,7 @@
       <a:pPr>
         <a:defRPr/>
       </a:pPr>
-      <a:endParaRPr lang="de-DE"/>
+      <a:endParaRPr lang="en-US"/>
     </a:p>
   </c:txPr>
   <c:externalData r:id="rId3">
@@ -17305,7 +16966,7 @@
               <a:cs typeface="+mn-cs"/>
             </a:defRPr>
           </a:pPr>
-          <a:endParaRPr lang="de-DE"/>
+          <a:endParaRPr lang="en-US"/>
         </a:p>
       </c:txPr>
     </c:title>
@@ -17612,7 +17273,7 @@
                   <a:cs typeface="+mn-cs"/>
                 </a:defRPr>
               </a:pPr>
-              <a:endParaRPr lang="de-DE"/>
+              <a:endParaRPr lang="en-US"/>
             </a:p>
           </c:txPr>
         </c:title>
@@ -17649,7 +17310,7 @@
                 <a:cs typeface="+mn-cs"/>
               </a:defRPr>
             </a:pPr>
-            <a:endParaRPr lang="de-DE"/>
+            <a:endParaRPr lang="en-US"/>
           </a:p>
         </c:txPr>
         <c:crossAx val="270221696"/>
@@ -17728,7 +17389,7 @@
                   <a:cs typeface="+mn-cs"/>
                 </a:defRPr>
               </a:pPr>
-              <a:endParaRPr lang="de-DE"/>
+              <a:endParaRPr lang="en-US"/>
             </a:p>
           </c:txPr>
         </c:title>
@@ -17766,7 +17427,7 @@
                 <a:cs typeface="+mn-cs"/>
               </a:defRPr>
             </a:pPr>
-            <a:endParaRPr lang="de-DE"/>
+            <a:endParaRPr lang="en-US"/>
           </a:p>
         </c:txPr>
         <c:crossAx val="270223336"/>
@@ -17818,7 +17479,7 @@
               <a:cs typeface="+mn-cs"/>
             </a:defRPr>
           </a:pPr>
-          <a:endParaRPr lang="de-DE"/>
+          <a:endParaRPr lang="en-US"/>
         </a:p>
       </c:txPr>
     </c:legend>
@@ -17848,7 +17509,7 @@
       <a:pPr>
         <a:defRPr/>
       </a:pPr>
-      <a:endParaRPr lang="de-DE"/>
+      <a:endParaRPr lang="en-US"/>
     </a:p>
   </c:txPr>
   <c:externalData r:id="rId3">
@@ -17908,7 +17569,7 @@
               <a:cs typeface="+mn-cs"/>
             </a:defRPr>
           </a:pPr>
-          <a:endParaRPr lang="de-DE"/>
+          <a:endParaRPr lang="en-US"/>
         </a:p>
       </c:txPr>
     </c:title>
@@ -18307,7 +17968,7 @@
                   <a:cs typeface="+mn-cs"/>
                 </a:defRPr>
               </a:pPr>
-              <a:endParaRPr lang="de-DE"/>
+              <a:endParaRPr lang="en-US"/>
             </a:p>
           </c:txPr>
         </c:title>
@@ -18344,7 +18005,7 @@
                 <a:cs typeface="+mn-cs"/>
               </a:defRPr>
             </a:pPr>
-            <a:endParaRPr lang="de-DE"/>
+            <a:endParaRPr lang="en-US"/>
           </a:p>
         </c:txPr>
         <c:crossAx val="270221696"/>
@@ -18406,7 +18067,7 @@
                 <a:cs typeface="+mn-cs"/>
               </a:defRPr>
             </a:pPr>
-            <a:endParaRPr lang="de-DE"/>
+            <a:endParaRPr lang="en-US"/>
           </a:p>
         </c:txPr>
         <c:crossAx val="270223336"/>
@@ -18458,7 +18119,7 @@
               <a:cs typeface="+mn-cs"/>
             </a:defRPr>
           </a:pPr>
-          <a:endParaRPr lang="de-DE"/>
+          <a:endParaRPr lang="en-US"/>
         </a:p>
       </c:txPr>
     </c:legend>
@@ -18488,7 +18149,7 @@
       <a:pPr>
         <a:defRPr/>
       </a:pPr>
-      <a:endParaRPr lang="de-DE"/>
+      <a:endParaRPr lang="en-US"/>
     </a:p>
   </c:txPr>
   <c:externalData r:id="rId3">
@@ -18548,7 +18209,7 @@
               <a:cs typeface="+mn-cs"/>
             </a:defRPr>
           </a:pPr>
-          <a:endParaRPr lang="de-DE"/>
+          <a:endParaRPr lang="en-US"/>
         </a:p>
       </c:txPr>
     </c:title>
@@ -18979,7 +18640,7 @@
                   <a:cs typeface="+mn-cs"/>
                 </a:defRPr>
               </a:pPr>
-              <a:endParaRPr lang="de-DE"/>
+              <a:endParaRPr lang="en-US"/>
             </a:p>
           </c:txPr>
         </c:title>
@@ -19016,7 +18677,7 @@
                 <a:cs typeface="+mn-cs"/>
               </a:defRPr>
             </a:pPr>
-            <a:endParaRPr lang="de-DE"/>
+            <a:endParaRPr lang="en-US"/>
           </a:p>
         </c:txPr>
         <c:crossAx val="270221696"/>
@@ -19078,7 +18739,7 @@
                 <a:cs typeface="+mn-cs"/>
               </a:defRPr>
             </a:pPr>
-            <a:endParaRPr lang="de-DE"/>
+            <a:endParaRPr lang="en-US"/>
           </a:p>
         </c:txPr>
         <c:crossAx val="270223336"/>
@@ -19130,7 +18791,7 @@
               <a:cs typeface="+mn-cs"/>
             </a:defRPr>
           </a:pPr>
-          <a:endParaRPr lang="de-DE"/>
+          <a:endParaRPr lang="en-US"/>
         </a:p>
       </c:txPr>
     </c:legend>
@@ -19160,7 +18821,7 @@
       <a:pPr>
         <a:defRPr/>
       </a:pPr>
-      <a:endParaRPr lang="de-DE"/>
+      <a:endParaRPr lang="en-US"/>
     </a:p>
   </c:txPr>
   <c:externalData r:id="rId3">
@@ -19220,7 +18881,7 @@
               <a:cs typeface="+mn-cs"/>
             </a:defRPr>
           </a:pPr>
-          <a:endParaRPr lang="de-DE"/>
+          <a:endParaRPr lang="en-US"/>
         </a:p>
       </c:txPr>
     </c:title>
@@ -19627,7 +19288,7 @@
                   <a:cs typeface="+mn-cs"/>
                 </a:defRPr>
               </a:pPr>
-              <a:endParaRPr lang="de-DE"/>
+              <a:endParaRPr lang="en-US"/>
             </a:p>
           </c:txPr>
         </c:title>
@@ -19664,7 +19325,7 @@
                 <a:cs typeface="+mn-cs"/>
               </a:defRPr>
             </a:pPr>
-            <a:endParaRPr lang="de-DE"/>
+            <a:endParaRPr lang="en-US"/>
           </a:p>
         </c:txPr>
         <c:crossAx val="270221696"/>
@@ -19726,7 +19387,7 @@
                 <a:cs typeface="+mn-cs"/>
               </a:defRPr>
             </a:pPr>
-            <a:endParaRPr lang="de-DE"/>
+            <a:endParaRPr lang="en-US"/>
           </a:p>
         </c:txPr>
         <c:crossAx val="270223336"/>
@@ -19778,7 +19439,7 @@
               <a:cs typeface="+mn-cs"/>
             </a:defRPr>
           </a:pPr>
-          <a:endParaRPr lang="de-DE"/>
+          <a:endParaRPr lang="en-US"/>
         </a:p>
       </c:txPr>
     </c:legend>
@@ -19808,7 +19469,7 @@
       <a:pPr>
         <a:defRPr/>
       </a:pPr>
-      <a:endParaRPr lang="de-DE"/>
+      <a:endParaRPr lang="en-US"/>
     </a:p>
   </c:txPr>
   <c:externalData r:id="rId3">
@@ -19868,7 +19529,7 @@
               <a:cs typeface="+mn-cs"/>
             </a:defRPr>
           </a:pPr>
-          <a:endParaRPr lang="de-DE"/>
+          <a:endParaRPr lang="en-US"/>
         </a:p>
       </c:txPr>
     </c:title>
@@ -20259,7 +19920,7 @@
                   <a:cs typeface="+mn-cs"/>
                 </a:defRPr>
               </a:pPr>
-              <a:endParaRPr lang="de-DE"/>
+              <a:endParaRPr lang="en-US"/>
             </a:p>
           </c:txPr>
         </c:title>
@@ -20296,7 +19957,7 @@
                 <a:cs typeface="+mn-cs"/>
               </a:defRPr>
             </a:pPr>
-            <a:endParaRPr lang="de-DE"/>
+            <a:endParaRPr lang="en-US"/>
           </a:p>
         </c:txPr>
         <c:crossAx val="270221696"/>
@@ -20358,7 +20019,7 @@
                 <a:cs typeface="+mn-cs"/>
               </a:defRPr>
             </a:pPr>
-            <a:endParaRPr lang="de-DE"/>
+            <a:endParaRPr lang="en-US"/>
           </a:p>
         </c:txPr>
         <c:crossAx val="270223336"/>
@@ -20410,7 +20071,7 @@
               <a:cs typeface="+mn-cs"/>
             </a:defRPr>
           </a:pPr>
-          <a:endParaRPr lang="de-DE"/>
+          <a:endParaRPr lang="en-US"/>
         </a:p>
       </c:txPr>
     </c:legend>
@@ -20440,7 +20101,7 @@
       <a:pPr>
         <a:defRPr/>
       </a:pPr>
-      <a:endParaRPr lang="de-DE"/>
+      <a:endParaRPr lang="en-US"/>
     </a:p>
   </c:txPr>
   <c:externalData r:id="rId3">
@@ -20500,7 +20161,7 @@
               <a:cs typeface="+mn-cs"/>
             </a:defRPr>
           </a:pPr>
-          <a:endParaRPr lang="de-DE"/>
+          <a:endParaRPr lang="en-US"/>
         </a:p>
       </c:txPr>
     </c:title>
@@ -20807,7 +20468,7 @@
                   <a:cs typeface="+mn-cs"/>
                 </a:defRPr>
               </a:pPr>
-              <a:endParaRPr lang="de-DE"/>
+              <a:endParaRPr lang="en-US"/>
             </a:p>
           </c:txPr>
         </c:title>
@@ -20844,7 +20505,7 @@
                 <a:cs typeface="+mn-cs"/>
               </a:defRPr>
             </a:pPr>
-            <a:endParaRPr lang="de-DE"/>
+            <a:endParaRPr lang="en-US"/>
           </a:p>
         </c:txPr>
         <c:crossAx val="270221696"/>
@@ -20923,7 +20584,7 @@
                   <a:cs typeface="+mn-cs"/>
                 </a:defRPr>
               </a:pPr>
-              <a:endParaRPr lang="de-DE"/>
+              <a:endParaRPr lang="en-US"/>
             </a:p>
           </c:txPr>
         </c:title>
@@ -20961,7 +20622,7 @@
                 <a:cs typeface="+mn-cs"/>
               </a:defRPr>
             </a:pPr>
-            <a:endParaRPr lang="de-DE"/>
+            <a:endParaRPr lang="en-US"/>
           </a:p>
         </c:txPr>
         <c:crossAx val="270223336"/>
@@ -21013,7 +20674,7 @@
               <a:cs typeface="+mn-cs"/>
             </a:defRPr>
           </a:pPr>
-          <a:endParaRPr lang="de-DE"/>
+          <a:endParaRPr lang="en-US"/>
         </a:p>
       </c:txPr>
     </c:legend>
@@ -21043,7 +20704,7 @@
       <a:pPr>
         <a:defRPr/>
       </a:pPr>
-      <a:endParaRPr lang="de-DE"/>
+      <a:endParaRPr lang="en-US"/>
     </a:p>
   </c:txPr>
   <c:externalData r:id="rId3">
@@ -21103,7 +20764,7 @@
               <a:cs typeface="+mn-cs"/>
             </a:defRPr>
           </a:pPr>
-          <a:endParaRPr lang="de-DE"/>
+          <a:endParaRPr lang="en-US"/>
         </a:p>
       </c:txPr>
     </c:title>
@@ -21502,7 +21163,7 @@
                   <a:cs typeface="+mn-cs"/>
                 </a:defRPr>
               </a:pPr>
-              <a:endParaRPr lang="de-DE"/>
+              <a:endParaRPr lang="en-US"/>
             </a:p>
           </c:txPr>
         </c:title>
@@ -21539,7 +21200,7 @@
                 <a:cs typeface="+mn-cs"/>
               </a:defRPr>
             </a:pPr>
-            <a:endParaRPr lang="de-DE"/>
+            <a:endParaRPr lang="en-US"/>
           </a:p>
         </c:txPr>
         <c:crossAx val="270221696"/>
@@ -21601,7 +21262,7 @@
                 <a:cs typeface="+mn-cs"/>
               </a:defRPr>
             </a:pPr>
-            <a:endParaRPr lang="de-DE"/>
+            <a:endParaRPr lang="en-US"/>
           </a:p>
         </c:txPr>
         <c:crossAx val="270223336"/>
@@ -21653,7 +21314,7 @@
               <a:cs typeface="+mn-cs"/>
             </a:defRPr>
           </a:pPr>
-          <a:endParaRPr lang="de-DE"/>
+          <a:endParaRPr lang="en-US"/>
         </a:p>
       </c:txPr>
     </c:legend>
@@ -21683,7 +21344,7 @@
       <a:pPr>
         <a:defRPr/>
       </a:pPr>
-      <a:endParaRPr lang="de-DE"/>
+      <a:endParaRPr lang="en-US"/>
     </a:p>
   </c:txPr>
   <c:externalData r:id="rId3">
@@ -21743,7 +21404,7 @@
               <a:cs typeface="+mn-cs"/>
             </a:defRPr>
           </a:pPr>
-          <a:endParaRPr lang="de-DE"/>
+          <a:endParaRPr lang="en-US"/>
         </a:p>
       </c:txPr>
     </c:title>
@@ -22150,7 +21811,7 @@
                   <a:cs typeface="+mn-cs"/>
                 </a:defRPr>
               </a:pPr>
-              <a:endParaRPr lang="de-DE"/>
+              <a:endParaRPr lang="en-US"/>
             </a:p>
           </c:txPr>
         </c:title>
@@ -22187,7 +21848,7 @@
                 <a:cs typeface="+mn-cs"/>
               </a:defRPr>
             </a:pPr>
-            <a:endParaRPr lang="de-DE"/>
+            <a:endParaRPr lang="en-US"/>
           </a:p>
         </c:txPr>
         <c:crossAx val="270221696"/>
@@ -22249,7 +21910,7 @@
                 <a:cs typeface="+mn-cs"/>
               </a:defRPr>
             </a:pPr>
-            <a:endParaRPr lang="de-DE"/>
+            <a:endParaRPr lang="en-US"/>
           </a:p>
         </c:txPr>
         <c:crossAx val="270223336"/>
@@ -22301,7 +21962,7 @@
               <a:cs typeface="+mn-cs"/>
             </a:defRPr>
           </a:pPr>
-          <a:endParaRPr lang="de-DE"/>
+          <a:endParaRPr lang="en-US"/>
         </a:p>
       </c:txPr>
     </c:legend>
@@ -22331,7 +21992,7 @@
       <a:pPr>
         <a:defRPr/>
       </a:pPr>
-      <a:endParaRPr lang="de-DE"/>
+      <a:endParaRPr lang="en-US"/>
     </a:p>
   </c:txPr>
   <c:externalData r:id="rId3">
@@ -22391,7 +22052,7 @@
               <a:cs typeface="+mn-cs"/>
             </a:defRPr>
           </a:pPr>
-          <a:endParaRPr lang="de-DE"/>
+          <a:endParaRPr lang="en-US"/>
         </a:p>
       </c:txPr>
     </c:title>
@@ -22782,7 +22443,7 @@
                   <a:cs typeface="+mn-cs"/>
                 </a:defRPr>
               </a:pPr>
-              <a:endParaRPr lang="de-DE"/>
+              <a:endParaRPr lang="en-US"/>
             </a:p>
           </c:txPr>
         </c:title>
@@ -22819,7 +22480,7 @@
                 <a:cs typeface="+mn-cs"/>
               </a:defRPr>
             </a:pPr>
-            <a:endParaRPr lang="de-DE"/>
+            <a:endParaRPr lang="en-US"/>
           </a:p>
         </c:txPr>
         <c:crossAx val="270221696"/>
@@ -22881,7 +22542,7 @@
                 <a:cs typeface="+mn-cs"/>
               </a:defRPr>
             </a:pPr>
-            <a:endParaRPr lang="de-DE"/>
+            <a:endParaRPr lang="en-US"/>
           </a:p>
         </c:txPr>
         <c:crossAx val="270223336"/>
@@ -22933,7 +22594,7 @@
               <a:cs typeface="+mn-cs"/>
             </a:defRPr>
           </a:pPr>
-          <a:endParaRPr lang="de-DE"/>
+          <a:endParaRPr lang="en-US"/>
         </a:p>
       </c:txPr>
     </c:legend>
@@ -22963,7 +22624,7 @@
       <a:pPr>
         <a:defRPr/>
       </a:pPr>
-      <a:endParaRPr lang="de-DE"/>
+      <a:endParaRPr lang="en-US"/>
     </a:p>
   </c:txPr>
   <c:externalData r:id="rId3">
@@ -23023,7 +22684,7 @@
               <a:cs typeface="+mn-cs"/>
             </a:defRPr>
           </a:pPr>
-          <a:endParaRPr lang="de-DE"/>
+          <a:endParaRPr lang="en-US"/>
         </a:p>
       </c:txPr>
     </c:title>
@@ -23330,7 +22991,7 @@
                   <a:cs typeface="+mn-cs"/>
                 </a:defRPr>
               </a:pPr>
-              <a:endParaRPr lang="de-DE"/>
+              <a:endParaRPr lang="en-US"/>
             </a:p>
           </c:txPr>
         </c:title>
@@ -23367,7 +23028,7 @@
                 <a:cs typeface="+mn-cs"/>
               </a:defRPr>
             </a:pPr>
-            <a:endParaRPr lang="de-DE"/>
+            <a:endParaRPr lang="en-US"/>
           </a:p>
         </c:txPr>
         <c:crossAx val="270221696"/>
@@ -23446,7 +23107,7 @@
                   <a:cs typeface="+mn-cs"/>
                 </a:defRPr>
               </a:pPr>
-              <a:endParaRPr lang="de-DE"/>
+              <a:endParaRPr lang="en-US"/>
             </a:p>
           </c:txPr>
         </c:title>
@@ -23484,7 +23145,7 @@
                 <a:cs typeface="+mn-cs"/>
               </a:defRPr>
             </a:pPr>
-            <a:endParaRPr lang="de-DE"/>
+            <a:endParaRPr lang="en-US"/>
           </a:p>
         </c:txPr>
         <c:crossAx val="270223336"/>
@@ -23536,7 +23197,7 @@
               <a:cs typeface="+mn-cs"/>
             </a:defRPr>
           </a:pPr>
-          <a:endParaRPr lang="de-DE"/>
+          <a:endParaRPr lang="en-US"/>
         </a:p>
       </c:txPr>
     </c:legend>
@@ -23566,7 +23227,7 @@
       <a:pPr>
         <a:defRPr/>
       </a:pPr>
-      <a:endParaRPr lang="de-DE"/>
+      <a:endParaRPr lang="en-US"/>
     </a:p>
   </c:txPr>
   <c:externalData r:id="rId3">
@@ -23626,7 +23287,7 @@
               <a:cs typeface="+mn-cs"/>
             </a:defRPr>
           </a:pPr>
-          <a:endParaRPr lang="de-DE"/>
+          <a:endParaRPr lang="en-US"/>
         </a:p>
       </c:txPr>
     </c:title>
@@ -24025,7 +23686,7 @@
                   <a:cs typeface="+mn-cs"/>
                 </a:defRPr>
               </a:pPr>
-              <a:endParaRPr lang="de-DE"/>
+              <a:endParaRPr lang="en-US"/>
             </a:p>
           </c:txPr>
         </c:title>
@@ -24062,7 +23723,7 @@
                 <a:cs typeface="+mn-cs"/>
               </a:defRPr>
             </a:pPr>
-            <a:endParaRPr lang="de-DE"/>
+            <a:endParaRPr lang="en-US"/>
           </a:p>
         </c:txPr>
         <c:crossAx val="270221696"/>
@@ -24124,7 +23785,7 @@
                 <a:cs typeface="+mn-cs"/>
               </a:defRPr>
             </a:pPr>
-            <a:endParaRPr lang="de-DE"/>
+            <a:endParaRPr lang="en-US"/>
           </a:p>
         </c:txPr>
         <c:crossAx val="270223336"/>
@@ -24176,7 +23837,7 @@
               <a:cs typeface="+mn-cs"/>
             </a:defRPr>
           </a:pPr>
-          <a:endParaRPr lang="de-DE"/>
+          <a:endParaRPr lang="en-US"/>
         </a:p>
       </c:txPr>
     </c:legend>
@@ -24206,7 +23867,7 @@
       <a:pPr>
         <a:defRPr/>
       </a:pPr>
-      <a:endParaRPr lang="de-DE"/>
+      <a:endParaRPr lang="en-US"/>
     </a:p>
   </c:txPr>
   <c:externalData r:id="rId3">
@@ -24266,7 +23927,7 @@
               <a:cs typeface="+mn-cs"/>
             </a:defRPr>
           </a:pPr>
-          <a:endParaRPr lang="de-DE"/>
+          <a:endParaRPr lang="en-US"/>
         </a:p>
       </c:txPr>
     </c:title>
@@ -24673,7 +24334,7 @@
                   <a:cs typeface="+mn-cs"/>
                 </a:defRPr>
               </a:pPr>
-              <a:endParaRPr lang="de-DE"/>
+              <a:endParaRPr lang="en-US"/>
             </a:p>
           </c:txPr>
         </c:title>
@@ -24710,7 +24371,7 @@
                 <a:cs typeface="+mn-cs"/>
               </a:defRPr>
             </a:pPr>
-            <a:endParaRPr lang="de-DE"/>
+            <a:endParaRPr lang="en-US"/>
           </a:p>
         </c:txPr>
         <c:crossAx val="270221696"/>
@@ -24772,7 +24433,7 @@
                 <a:cs typeface="+mn-cs"/>
               </a:defRPr>
             </a:pPr>
-            <a:endParaRPr lang="de-DE"/>
+            <a:endParaRPr lang="en-US"/>
           </a:p>
         </c:txPr>
         <c:crossAx val="270223336"/>
@@ -24824,7 +24485,7 @@
               <a:cs typeface="+mn-cs"/>
             </a:defRPr>
           </a:pPr>
-          <a:endParaRPr lang="de-DE"/>
+          <a:endParaRPr lang="en-US"/>
         </a:p>
       </c:txPr>
     </c:legend>
@@ -24854,7 +24515,7 @@
       <a:pPr>
         <a:defRPr/>
       </a:pPr>
-      <a:endParaRPr lang="de-DE"/>
+      <a:endParaRPr lang="en-US"/>
     </a:p>
   </c:txPr>
   <c:externalData r:id="rId3">
@@ -24914,7 +24575,7 @@
               <a:cs typeface="+mn-cs"/>
             </a:defRPr>
           </a:pPr>
-          <a:endParaRPr lang="de-DE"/>
+          <a:endParaRPr lang="en-US"/>
         </a:p>
       </c:txPr>
     </c:title>
@@ -25305,7 +24966,7 @@
                   <a:cs typeface="+mn-cs"/>
                 </a:defRPr>
               </a:pPr>
-              <a:endParaRPr lang="de-DE"/>
+              <a:endParaRPr lang="en-US"/>
             </a:p>
           </c:txPr>
         </c:title>
@@ -25342,7 +25003,7 @@
                 <a:cs typeface="+mn-cs"/>
               </a:defRPr>
             </a:pPr>
-            <a:endParaRPr lang="de-DE"/>
+            <a:endParaRPr lang="en-US"/>
           </a:p>
         </c:txPr>
         <c:crossAx val="270221696"/>
@@ -25404,7 +25065,7 @@
                 <a:cs typeface="+mn-cs"/>
               </a:defRPr>
             </a:pPr>
-            <a:endParaRPr lang="de-DE"/>
+            <a:endParaRPr lang="en-US"/>
           </a:p>
         </c:txPr>
         <c:crossAx val="270223336"/>
@@ -25456,7 +25117,7 @@
               <a:cs typeface="+mn-cs"/>
             </a:defRPr>
           </a:pPr>
-          <a:endParaRPr lang="de-DE"/>
+          <a:endParaRPr lang="en-US"/>
         </a:p>
       </c:txPr>
     </c:legend>
@@ -25486,7 +25147,7 @@
       <a:pPr>
         <a:defRPr/>
       </a:pPr>
-      <a:endParaRPr lang="de-DE"/>
+      <a:endParaRPr lang="en-US"/>
     </a:p>
   </c:txPr>
   <c:externalData r:id="rId3">
@@ -25546,7 +25207,7 @@
               <a:cs typeface="+mn-cs"/>
             </a:defRPr>
           </a:pPr>
-          <a:endParaRPr lang="de-DE"/>
+          <a:endParaRPr lang="en-US"/>
         </a:p>
       </c:txPr>
     </c:title>
@@ -25853,7 +25514,7 @@
                   <a:cs typeface="+mn-cs"/>
                 </a:defRPr>
               </a:pPr>
-              <a:endParaRPr lang="de-DE"/>
+              <a:endParaRPr lang="en-US"/>
             </a:p>
           </c:txPr>
         </c:title>
@@ -25890,7 +25551,7 @@
                 <a:cs typeface="+mn-cs"/>
               </a:defRPr>
             </a:pPr>
-            <a:endParaRPr lang="de-DE"/>
+            <a:endParaRPr lang="en-US"/>
           </a:p>
         </c:txPr>
         <c:crossAx val="270221696"/>
@@ -25969,7 +25630,7 @@
                   <a:cs typeface="+mn-cs"/>
                 </a:defRPr>
               </a:pPr>
-              <a:endParaRPr lang="de-DE"/>
+              <a:endParaRPr lang="en-US"/>
             </a:p>
           </c:txPr>
         </c:title>
@@ -26007,7 +25668,7 @@
                 <a:cs typeface="+mn-cs"/>
               </a:defRPr>
             </a:pPr>
-            <a:endParaRPr lang="de-DE"/>
+            <a:endParaRPr lang="en-US"/>
           </a:p>
         </c:txPr>
         <c:crossAx val="270223336"/>
@@ -26059,7 +25720,7 @@
               <a:cs typeface="+mn-cs"/>
             </a:defRPr>
           </a:pPr>
-          <a:endParaRPr lang="de-DE"/>
+          <a:endParaRPr lang="en-US"/>
         </a:p>
       </c:txPr>
     </c:legend>
@@ -26089,7 +25750,7 @@
       <a:pPr>
         <a:defRPr/>
       </a:pPr>
-      <a:endParaRPr lang="de-DE"/>
+      <a:endParaRPr lang="en-US"/>
     </a:p>
   </c:txPr>
   <c:externalData r:id="rId3">
@@ -26149,7 +25810,7 @@
               <a:cs typeface="+mn-cs"/>
             </a:defRPr>
           </a:pPr>
-          <a:endParaRPr lang="de-DE"/>
+          <a:endParaRPr lang="en-US"/>
         </a:p>
       </c:txPr>
     </c:title>
@@ -26540,7 +26201,7 @@
                   <a:cs typeface="+mn-cs"/>
                 </a:defRPr>
               </a:pPr>
-              <a:endParaRPr lang="de-DE"/>
+              <a:endParaRPr lang="en-US"/>
             </a:p>
           </c:txPr>
         </c:title>
@@ -26577,7 +26238,7 @@
                 <a:cs typeface="+mn-cs"/>
               </a:defRPr>
             </a:pPr>
-            <a:endParaRPr lang="de-DE"/>
+            <a:endParaRPr lang="en-US"/>
           </a:p>
         </c:txPr>
         <c:crossAx val="270221696"/>
@@ -26639,7 +26300,7 @@
                 <a:cs typeface="+mn-cs"/>
               </a:defRPr>
             </a:pPr>
-            <a:endParaRPr lang="de-DE"/>
+            <a:endParaRPr lang="en-US"/>
           </a:p>
         </c:txPr>
         <c:crossAx val="270223336"/>
@@ -26691,7 +26352,7 @@
               <a:cs typeface="+mn-cs"/>
             </a:defRPr>
           </a:pPr>
-          <a:endParaRPr lang="de-DE"/>
+          <a:endParaRPr lang="en-US"/>
         </a:p>
       </c:txPr>
     </c:legend>
@@ -26721,7 +26382,7 @@
       <a:pPr>
         <a:defRPr/>
       </a:pPr>
-      <a:endParaRPr lang="de-DE"/>
+      <a:endParaRPr lang="en-US"/>
     </a:p>
   </c:txPr>
   <c:externalData r:id="rId3">
@@ -26781,7 +26442,7 @@
               <a:cs typeface="+mn-cs"/>
             </a:defRPr>
           </a:pPr>
-          <a:endParaRPr lang="de-DE"/>
+          <a:endParaRPr lang="en-US"/>
         </a:p>
       </c:txPr>
     </c:title>
@@ -27180,7 +26841,7 @@
                   <a:cs typeface="+mn-cs"/>
                 </a:defRPr>
               </a:pPr>
-              <a:endParaRPr lang="de-DE"/>
+              <a:endParaRPr lang="en-US"/>
             </a:p>
           </c:txPr>
         </c:title>
@@ -27217,7 +26878,7 @@
                 <a:cs typeface="+mn-cs"/>
               </a:defRPr>
             </a:pPr>
-            <a:endParaRPr lang="de-DE"/>
+            <a:endParaRPr lang="en-US"/>
           </a:p>
         </c:txPr>
         <c:crossAx val="270221696"/>
@@ -27279,7 +26940,7 @@
                 <a:cs typeface="+mn-cs"/>
               </a:defRPr>
             </a:pPr>
-            <a:endParaRPr lang="de-DE"/>
+            <a:endParaRPr lang="en-US"/>
           </a:p>
         </c:txPr>
         <c:crossAx val="270223336"/>
@@ -27331,7 +26992,7 @@
               <a:cs typeface="+mn-cs"/>
             </a:defRPr>
           </a:pPr>
-          <a:endParaRPr lang="de-DE"/>
+          <a:endParaRPr lang="en-US"/>
         </a:p>
       </c:txPr>
     </c:legend>
@@ -27361,7 +27022,7 @@
       <a:pPr>
         <a:defRPr/>
       </a:pPr>
-      <a:endParaRPr lang="de-DE"/>
+      <a:endParaRPr lang="en-US"/>
     </a:p>
   </c:txPr>
   <c:externalData r:id="rId3">
@@ -27421,7 +27082,7 @@
               <a:cs typeface="+mn-cs"/>
             </a:defRPr>
           </a:pPr>
-          <a:endParaRPr lang="de-DE"/>
+          <a:endParaRPr lang="en-US"/>
         </a:p>
       </c:txPr>
     </c:title>
@@ -27828,7 +27489,7 @@
                   <a:cs typeface="+mn-cs"/>
                 </a:defRPr>
               </a:pPr>
-              <a:endParaRPr lang="de-DE"/>
+              <a:endParaRPr lang="en-US"/>
             </a:p>
           </c:txPr>
         </c:title>
@@ -27865,7 +27526,7 @@
                 <a:cs typeface="+mn-cs"/>
               </a:defRPr>
             </a:pPr>
-            <a:endParaRPr lang="de-DE"/>
+            <a:endParaRPr lang="en-US"/>
           </a:p>
         </c:txPr>
         <c:crossAx val="270221696"/>
@@ -27927,7 +27588,7 @@
                 <a:cs typeface="+mn-cs"/>
               </a:defRPr>
             </a:pPr>
-            <a:endParaRPr lang="de-DE"/>
+            <a:endParaRPr lang="en-US"/>
           </a:p>
         </c:txPr>
         <c:crossAx val="270223336"/>
@@ -27979,7 +27640,7 @@
               <a:cs typeface="+mn-cs"/>
             </a:defRPr>
           </a:pPr>
-          <a:endParaRPr lang="de-DE"/>
+          <a:endParaRPr lang="en-US"/>
         </a:p>
       </c:txPr>
     </c:legend>
@@ -28009,7 +27670,7 @@
       <a:pPr>
         <a:defRPr/>
       </a:pPr>
-      <a:endParaRPr lang="de-DE"/>
+      <a:endParaRPr lang="en-US"/>
     </a:p>
   </c:txPr>
   <c:externalData r:id="rId3">
@@ -28069,7 +27730,7 @@
               <a:cs typeface="+mn-cs"/>
             </a:defRPr>
           </a:pPr>
-          <a:endParaRPr lang="de-DE"/>
+          <a:endParaRPr lang="en-US"/>
         </a:p>
       </c:txPr>
     </c:title>
@@ -28460,7 +28121,7 @@
                   <a:cs typeface="+mn-cs"/>
                 </a:defRPr>
               </a:pPr>
-              <a:endParaRPr lang="de-DE"/>
+              <a:endParaRPr lang="en-US"/>
             </a:p>
           </c:txPr>
         </c:title>
@@ -28497,7 +28158,7 @@
                 <a:cs typeface="+mn-cs"/>
               </a:defRPr>
             </a:pPr>
-            <a:endParaRPr lang="de-DE"/>
+            <a:endParaRPr lang="en-US"/>
           </a:p>
         </c:txPr>
         <c:crossAx val="270221696"/>
@@ -28559,7 +28220,7 @@
                 <a:cs typeface="+mn-cs"/>
               </a:defRPr>
             </a:pPr>
-            <a:endParaRPr lang="de-DE"/>
+            <a:endParaRPr lang="en-US"/>
           </a:p>
         </c:txPr>
         <c:crossAx val="270223336"/>
@@ -28611,7 +28272,7 @@
               <a:cs typeface="+mn-cs"/>
             </a:defRPr>
           </a:pPr>
-          <a:endParaRPr lang="de-DE"/>
+          <a:endParaRPr lang="en-US"/>
         </a:p>
       </c:txPr>
     </c:legend>
@@ -28641,7 +28302,7 @@
       <a:pPr>
         <a:defRPr/>
       </a:pPr>
-      <a:endParaRPr lang="de-DE"/>
+      <a:endParaRPr lang="en-US"/>
     </a:p>
   </c:txPr>
   <c:externalData r:id="rId3">
@@ -28701,7 +28362,7 @@
               <a:cs typeface="+mn-cs"/>
             </a:defRPr>
           </a:pPr>
-          <a:endParaRPr lang="de-DE"/>
+          <a:endParaRPr lang="en-US"/>
         </a:p>
       </c:txPr>
     </c:title>
@@ -29008,7 +28669,7 @@
                   <a:cs typeface="+mn-cs"/>
                 </a:defRPr>
               </a:pPr>
-              <a:endParaRPr lang="de-DE"/>
+              <a:endParaRPr lang="en-US"/>
             </a:p>
           </c:txPr>
         </c:title>
@@ -29045,7 +28706,7 @@
                 <a:cs typeface="+mn-cs"/>
               </a:defRPr>
             </a:pPr>
-            <a:endParaRPr lang="de-DE"/>
+            <a:endParaRPr lang="en-US"/>
           </a:p>
         </c:txPr>
         <c:crossAx val="270221696"/>
@@ -29124,7 +28785,7 @@
                   <a:cs typeface="+mn-cs"/>
                 </a:defRPr>
               </a:pPr>
-              <a:endParaRPr lang="de-DE"/>
+              <a:endParaRPr lang="en-US"/>
             </a:p>
           </c:txPr>
         </c:title>
@@ -29162,7 +28823,7 @@
                 <a:cs typeface="+mn-cs"/>
               </a:defRPr>
             </a:pPr>
-            <a:endParaRPr lang="de-DE"/>
+            <a:endParaRPr lang="en-US"/>
           </a:p>
         </c:txPr>
         <c:crossAx val="270223336"/>
@@ -29214,7 +28875,7 @@
               <a:cs typeface="+mn-cs"/>
             </a:defRPr>
           </a:pPr>
-          <a:endParaRPr lang="de-DE"/>
+          <a:endParaRPr lang="en-US"/>
         </a:p>
       </c:txPr>
     </c:legend>
@@ -29244,7 +28905,7 @@
       <a:pPr>
         <a:defRPr/>
       </a:pPr>
-      <a:endParaRPr lang="de-DE"/>
+      <a:endParaRPr lang="en-US"/>
     </a:p>
   </c:txPr>
   <c:externalData r:id="rId3">
@@ -29304,7 +28965,7 @@
               <a:cs typeface="+mn-cs"/>
             </a:defRPr>
           </a:pPr>
-          <a:endParaRPr lang="de-DE"/>
+          <a:endParaRPr lang="en-US"/>
         </a:p>
       </c:txPr>
     </c:title>
@@ -29611,7 +29272,7 @@
                   <a:cs typeface="+mn-cs"/>
                 </a:defRPr>
               </a:pPr>
-              <a:endParaRPr lang="de-DE"/>
+              <a:endParaRPr lang="en-US"/>
             </a:p>
           </c:txPr>
         </c:title>
@@ -29648,7 +29309,7 @@
                 <a:cs typeface="+mn-cs"/>
               </a:defRPr>
             </a:pPr>
-            <a:endParaRPr lang="de-DE"/>
+            <a:endParaRPr lang="en-US"/>
           </a:p>
         </c:txPr>
         <c:crossAx val="270221696"/>
@@ -29727,7 +29388,7 @@
                   <a:cs typeface="+mn-cs"/>
                 </a:defRPr>
               </a:pPr>
-              <a:endParaRPr lang="de-DE"/>
+              <a:endParaRPr lang="en-US"/>
             </a:p>
           </c:txPr>
         </c:title>
@@ -29765,7 +29426,7 @@
                 <a:cs typeface="+mn-cs"/>
               </a:defRPr>
             </a:pPr>
-            <a:endParaRPr lang="de-DE"/>
+            <a:endParaRPr lang="en-US"/>
           </a:p>
         </c:txPr>
         <c:crossAx val="270223336"/>
@@ -29817,7 +29478,7 @@
               <a:cs typeface="+mn-cs"/>
             </a:defRPr>
           </a:pPr>
-          <a:endParaRPr lang="de-DE"/>
+          <a:endParaRPr lang="en-US"/>
         </a:p>
       </c:txPr>
     </c:legend>
@@ -29847,7 +29508,7 @@
       <a:pPr>
         <a:defRPr/>
       </a:pPr>
-      <a:endParaRPr lang="de-DE"/>
+      <a:endParaRPr lang="en-US"/>
     </a:p>
   </c:txPr>
   <c:externalData r:id="rId3">
@@ -29921,7 +29582,7 @@
               <a:cs typeface="+mn-cs"/>
             </a:defRPr>
           </a:pPr>
-          <a:endParaRPr lang="de-DE"/>
+          <a:endParaRPr lang="en-US"/>
         </a:p>
       </c:txPr>
     </c:title>
@@ -30641,7 +30302,7 @@
                   <a:cs typeface="+mn-cs"/>
                 </a:defRPr>
               </a:pPr>
-              <a:endParaRPr lang="de-DE"/>
+              <a:endParaRPr lang="en-US"/>
             </a:p>
           </c:txPr>
         </c:title>
@@ -30678,7 +30339,7 @@
                 <a:cs typeface="+mn-cs"/>
               </a:defRPr>
             </a:pPr>
-            <a:endParaRPr lang="de-DE"/>
+            <a:endParaRPr lang="en-US"/>
           </a:p>
         </c:txPr>
         <c:crossAx val="363062264"/>
@@ -30768,7 +30429,7 @@
                   <a:cs typeface="+mn-cs"/>
                 </a:defRPr>
               </a:pPr>
-              <a:endParaRPr lang="de-DE"/>
+              <a:endParaRPr lang="en-US"/>
             </a:p>
           </c:txPr>
         </c:title>
@@ -30800,7 +30461,7 @@
                 <a:cs typeface="+mn-cs"/>
               </a:defRPr>
             </a:pPr>
-            <a:endParaRPr lang="de-DE"/>
+            <a:endParaRPr lang="en-US"/>
           </a:p>
         </c:txPr>
         <c:crossAx val="363063576"/>
@@ -30855,7 +30516,7 @@
               <a:cs typeface="+mn-cs"/>
             </a:defRPr>
           </a:pPr>
-          <a:endParaRPr lang="de-DE"/>
+          <a:endParaRPr lang="en-US"/>
         </a:p>
       </c:txPr>
     </c:legend>
@@ -30885,7 +30546,7 @@
       <a:pPr>
         <a:defRPr/>
       </a:pPr>
-      <a:endParaRPr lang="de-DE"/>
+      <a:endParaRPr lang="en-US"/>
     </a:p>
   </c:txPr>
   <c:externalData r:id="rId3">
@@ -30945,7 +30606,7 @@
               <a:cs typeface="+mn-cs"/>
             </a:defRPr>
           </a:pPr>
-          <a:endParaRPr lang="de-DE"/>
+          <a:endParaRPr lang="en-US"/>
         </a:p>
       </c:txPr>
     </c:title>
@@ -31344,7 +31005,7 @@
                   <a:cs typeface="+mn-cs"/>
                 </a:defRPr>
               </a:pPr>
-              <a:endParaRPr lang="de-DE"/>
+              <a:endParaRPr lang="en-US"/>
             </a:p>
           </c:txPr>
         </c:title>
@@ -31381,7 +31042,7 @@
                 <a:cs typeface="+mn-cs"/>
               </a:defRPr>
             </a:pPr>
-            <a:endParaRPr lang="de-DE"/>
+            <a:endParaRPr lang="en-US"/>
           </a:p>
         </c:txPr>
         <c:crossAx val="270221696"/>
@@ -31443,7 +31104,7 @@
                 <a:cs typeface="+mn-cs"/>
               </a:defRPr>
             </a:pPr>
-            <a:endParaRPr lang="de-DE"/>
+            <a:endParaRPr lang="en-US"/>
           </a:p>
         </c:txPr>
         <c:crossAx val="270223336"/>
@@ -31495,7 +31156,7 @@
               <a:cs typeface="+mn-cs"/>
             </a:defRPr>
           </a:pPr>
-          <a:endParaRPr lang="de-DE"/>
+          <a:endParaRPr lang="en-US"/>
         </a:p>
       </c:txPr>
     </c:legend>
@@ -31525,7 +31186,7 @@
       <a:pPr>
         <a:defRPr/>
       </a:pPr>
-      <a:endParaRPr lang="de-DE"/>
+      <a:endParaRPr lang="en-US"/>
     </a:p>
   </c:txPr>
   <c:externalData r:id="rId3">
@@ -31585,7 +31246,7 @@
               <a:cs typeface="+mn-cs"/>
             </a:defRPr>
           </a:pPr>
-          <a:endParaRPr lang="de-DE"/>
+          <a:endParaRPr lang="en-US"/>
         </a:p>
       </c:txPr>
     </c:title>
@@ -31992,7 +31653,7 @@
                   <a:cs typeface="+mn-cs"/>
                 </a:defRPr>
               </a:pPr>
-              <a:endParaRPr lang="de-DE"/>
+              <a:endParaRPr lang="en-US"/>
             </a:p>
           </c:txPr>
         </c:title>
@@ -32029,7 +31690,7 @@
                 <a:cs typeface="+mn-cs"/>
               </a:defRPr>
             </a:pPr>
-            <a:endParaRPr lang="de-DE"/>
+            <a:endParaRPr lang="en-US"/>
           </a:p>
         </c:txPr>
         <c:crossAx val="270221696"/>
@@ -32091,7 +31752,7 @@
                 <a:cs typeface="+mn-cs"/>
               </a:defRPr>
             </a:pPr>
-            <a:endParaRPr lang="de-DE"/>
+            <a:endParaRPr lang="en-US"/>
           </a:p>
         </c:txPr>
         <c:crossAx val="270223336"/>
@@ -32143,7 +31804,7 @@
               <a:cs typeface="+mn-cs"/>
             </a:defRPr>
           </a:pPr>
-          <a:endParaRPr lang="de-DE"/>
+          <a:endParaRPr lang="en-US"/>
         </a:p>
       </c:txPr>
     </c:legend>
@@ -32173,7 +31834,7 @@
       <a:pPr>
         <a:defRPr/>
       </a:pPr>
-      <a:endParaRPr lang="de-DE"/>
+      <a:endParaRPr lang="en-US"/>
     </a:p>
   </c:txPr>
   <c:externalData r:id="rId3">
@@ -32233,7 +31894,7 @@
               <a:cs typeface="+mn-cs"/>
             </a:defRPr>
           </a:pPr>
-          <a:endParaRPr lang="de-DE"/>
+          <a:endParaRPr lang="en-US"/>
         </a:p>
       </c:txPr>
     </c:title>
@@ -32624,7 +32285,7 @@
                   <a:cs typeface="+mn-cs"/>
                 </a:defRPr>
               </a:pPr>
-              <a:endParaRPr lang="de-DE"/>
+              <a:endParaRPr lang="en-US"/>
             </a:p>
           </c:txPr>
         </c:title>
@@ -32661,7 +32322,7 @@
                 <a:cs typeface="+mn-cs"/>
               </a:defRPr>
             </a:pPr>
-            <a:endParaRPr lang="de-DE"/>
+            <a:endParaRPr lang="en-US"/>
           </a:p>
         </c:txPr>
         <c:crossAx val="270221696"/>
@@ -32723,7 +32384,7 @@
                 <a:cs typeface="+mn-cs"/>
               </a:defRPr>
             </a:pPr>
-            <a:endParaRPr lang="de-DE"/>
+            <a:endParaRPr lang="en-US"/>
           </a:p>
         </c:txPr>
         <c:crossAx val="270223336"/>
@@ -32775,7 +32436,7 @@
               <a:cs typeface="+mn-cs"/>
             </a:defRPr>
           </a:pPr>
-          <a:endParaRPr lang="de-DE"/>
+          <a:endParaRPr lang="en-US"/>
         </a:p>
       </c:txPr>
     </c:legend>
@@ -32805,7 +32466,7 @@
       <a:pPr>
         <a:defRPr/>
       </a:pPr>
-      <a:endParaRPr lang="de-DE"/>
+      <a:endParaRPr lang="en-US"/>
     </a:p>
   </c:txPr>
   <c:externalData r:id="rId3">
@@ -32865,7 +32526,7 @@
               <a:cs typeface="+mn-cs"/>
             </a:defRPr>
           </a:pPr>
-          <a:endParaRPr lang="de-DE"/>
+          <a:endParaRPr lang="en-US"/>
         </a:p>
       </c:txPr>
     </c:title>
@@ -33172,7 +32833,7 @@
                   <a:cs typeface="+mn-cs"/>
                 </a:defRPr>
               </a:pPr>
-              <a:endParaRPr lang="de-DE"/>
+              <a:endParaRPr lang="en-US"/>
             </a:p>
           </c:txPr>
         </c:title>
@@ -33209,7 +32870,7 @@
                 <a:cs typeface="+mn-cs"/>
               </a:defRPr>
             </a:pPr>
-            <a:endParaRPr lang="de-DE"/>
+            <a:endParaRPr lang="en-US"/>
           </a:p>
         </c:txPr>
         <c:crossAx val="270221696"/>
@@ -33288,7 +32949,7 @@
                   <a:cs typeface="+mn-cs"/>
                 </a:defRPr>
               </a:pPr>
-              <a:endParaRPr lang="de-DE"/>
+              <a:endParaRPr lang="en-US"/>
             </a:p>
           </c:txPr>
         </c:title>
@@ -33326,7 +32987,7 @@
                 <a:cs typeface="+mn-cs"/>
               </a:defRPr>
             </a:pPr>
-            <a:endParaRPr lang="de-DE"/>
+            <a:endParaRPr lang="en-US"/>
           </a:p>
         </c:txPr>
         <c:crossAx val="270223336"/>
@@ -33378,7 +33039,7 @@
               <a:cs typeface="+mn-cs"/>
             </a:defRPr>
           </a:pPr>
-          <a:endParaRPr lang="de-DE"/>
+          <a:endParaRPr lang="en-US"/>
         </a:p>
       </c:txPr>
     </c:legend>
@@ -33408,7 +33069,7 @@
       <a:pPr>
         <a:defRPr/>
       </a:pPr>
-      <a:endParaRPr lang="de-DE"/>
+      <a:endParaRPr lang="en-US"/>
     </a:p>
   </c:txPr>
   <c:externalData r:id="rId3">
@@ -52073,7 +51734,7 @@
 </file>
 
 <file path=customXml/itemProps2.xml><?xml version="1.0" encoding="utf-8"?>
-<ds:datastoreItem xmlns:ds="http://schemas.openxmlformats.org/officeDocument/2006/customXml" ds:itemID="{C960583E-96DE-4034-A68C-9B8285DB843D}">
+<ds:datastoreItem xmlns:ds="http://schemas.openxmlformats.org/officeDocument/2006/customXml" ds:itemID="{00D61ECF-39EF-4ED3-90D1-5AFBE0A9855C}">
   <ds:schemaRefs>
     <ds:schemaRef ds:uri="http://schemas.openxmlformats.org/officeDocument/2006/bibliography"/>
   </ds:schemaRefs>

</xml_diff>

<commit_message>
Absatzeinstellungen der Überschriften 1,2,3 geändert: vorher 12pt, nachher 6pt
</commit_message>
<xml_diff>
--- a/Lab1/ManagementBericht.docx
+++ b/Lab1/ManagementBericht.docx
@@ -2,6 +2,8 @@
 <file path=word/document.xml><?xml version="1.0" encoding="utf-8"?>
 <w:document xmlns:wpc="http://schemas.microsoft.com/office/word/2010/wordprocessingCanvas" xmlns:cx="http://schemas.microsoft.com/office/drawing/2014/chartex" xmlns:cx1="http://schemas.microsoft.com/office/drawing/2015/9/8/chartex" xmlns:cx2="http://schemas.microsoft.com/office/drawing/2015/10/21/chartex" xmlns:cx3="http://schemas.microsoft.com/office/drawing/2016/5/9/chartex" xmlns:cx4="http://schemas.microsoft.com/office/drawing/2016/5/10/chartex" xmlns:cx5="http://schemas.microsoft.com/office/drawing/2016/5/11/chartex" xmlns:mc="http://schemas.openxmlformats.org/markup-compatibility/2006" xmlns:o="urn:schemas-microsoft-com:office:office" xmlns:r="http://schemas.openxmlformats.org/officeDocument/2006/relationships" xmlns:m="http://schemas.openxmlformats.org/officeDocument/2006/math" xmlns:v="urn:schemas-microsoft-com:vml" xmlns:wp14="http://schemas.microsoft.com/office/word/2010/wordprocessingDrawing" xmlns:wp="http://schemas.openxmlformats.org/drawingml/2006/wordprocessingDrawing" xmlns:w10="urn:schemas-microsoft-com:office:word" xmlns:w="http://schemas.openxmlformats.org/wordprocessingml/2006/main" xmlns:w14="http://schemas.microsoft.com/office/word/2010/wordml" xmlns:w15="http://schemas.microsoft.com/office/word/2012/wordml" xmlns:w16se="http://schemas.microsoft.com/office/word/2015/wordml/symex" xmlns:wpg="http://schemas.microsoft.com/office/word/2010/wordprocessingGroup" xmlns:wpi="http://schemas.microsoft.com/office/word/2010/wordprocessingInk" xmlns:wne="http://schemas.microsoft.com/office/word/2006/wordml" xmlns:wps="http://schemas.microsoft.com/office/word/2010/wordprocessingShape" mc:Ignorable="w14 w15 w16se wp14">
   <w:body>
+    <w:bookmarkStart w:id="0" w:name="_GoBack" w:displacedByCustomXml="next"/>
+    <w:bookmarkEnd w:id="0" w:displacedByCustomXml="next"/>
     <w:sdt>
       <w:sdtPr>
         <w:id w:val="-1649737436"/>
@@ -1093,8 +1095,6 @@
             <w:br w:type="page"/>
           </w:r>
         </w:p>
-        <w:bookmarkStart w:id="0" w:name="_GoBack" w:displacedByCustomXml="next"/>
-        <w:bookmarkEnd w:id="0" w:displacedByCustomXml="next"/>
       </w:sdtContent>
     </w:sdt>
     <w:sdt>
@@ -4481,6 +4481,7 @@
       </w:pPr>
       <w:bookmarkStart w:id="9" w:name="_Toc478130686"/>
       <w:r>
+        <w:lastRenderedPageBreak/>
         <w:t>Schedule Variance (SV)</w:t>
       </w:r>
       <w:bookmarkEnd w:id="9"/>
@@ -4495,7 +4496,6 @@
     </w:p>
     <w:p>
       <w:r>
-        <w:lastRenderedPageBreak/>
         <w:t xml:space="preserve">Formel: SV = EV </w:t>
       </w:r>
       <w:r>
@@ -4632,6 +4632,7 @@
       </w:pPr>
       <w:bookmarkStart w:id="17" w:name="_Toc478130691"/>
       <w:r>
+        <w:lastRenderedPageBreak/>
         <w:t>Estimate at Completion (EAC)</w:t>
       </w:r>
       <w:bookmarkEnd w:id="17"/>
@@ -7872,6 +7873,7 @@
     <w:p/>
     <w:p>
       <w:r>
+        <w:lastRenderedPageBreak/>
         <w:t xml:space="preserve">Das Projekt hatte von Beginn an einen geplanten Wert von insgesamt </w:t>
       </w:r>
       <w:r>
@@ -7905,7 +7907,6 @@
     <w:p/>
     <w:p>
       <w:r>
-        <w:lastRenderedPageBreak/>
         <w:t xml:space="preserve">Weiterhin ist anzumerken, dass die Daten für den durchschnittlichen Stundensatz der Angestellten eventuell einer Anpassung unterzogen werden müssen. Die Planung wurde unter der Annahme getroffen, dass der durchschnittliche Stundensatz </w:t>
       </w:r>
       <w:r>
@@ -8098,6 +8099,7 @@
       </w:pPr>
       <w:bookmarkStart w:id="27" w:name="_Toc478130701"/>
       <w:r>
+        <w:lastRenderedPageBreak/>
         <w:t>Puffer für Unerwartetes</w:t>
       </w:r>
       <w:bookmarkEnd w:id="27"/>
@@ -8409,6 +8411,7 @@
     </w:p>
     <w:p>
       <w:r>
+        <w:lastRenderedPageBreak/>
         <w:t xml:space="preserve">Die radikale Änderung der Anforderungsanalyse bewirkte, dass das Projektmanagement viele Sitzungen einberufen musste, um diese zu besprechen und weitere Schritte einzuleiten. Dies verursachte ein Minus von </w:t>
       </w:r>
       <w:r>
@@ -8495,11 +8498,7 @@
     </w:p>
     <w:p>
       <w:r>
-        <w:t xml:space="preserve">Bei den Kosten sind dafür die Anforderungsanalyse und der Puffer für Unerwartetes verantwortlich. Die Kunden hatten noch weitere tolle Ideen, die eingearbeitet werden mussten. Aufgrund größerer </w:t>
-      </w:r>
-      <w:r>
-        <w:lastRenderedPageBreak/>
-        <w:t xml:space="preserve">Auswirkungen des Wasserrohrbruchs des vergangenen Monats mussten ebenfalls höhere Kosten verbucht werden. </w:t>
+        <w:t xml:space="preserve">Bei den Kosten sind dafür die Anforderungsanalyse und der Puffer für Unerwartetes verantwortlich. Die Kunden hatten noch weitere tolle Ideen, die eingearbeitet werden mussten. Aufgrund größerer Auswirkungen des Wasserrohrbruchs des vergangenen Monats mussten ebenfalls höhere Kosten verbucht werden. </w:t>
       </w:r>
     </w:p>
     <w:p>
@@ -8621,6 +8620,7 @@
       </w:pPr>
       <w:bookmarkStart w:id="38" w:name="_Toc478130712"/>
       <w:r>
+        <w:lastRenderedPageBreak/>
         <w:t>Monat 7</w:t>
       </w:r>
       <w:bookmarkEnd w:id="38"/>
@@ -8815,7 +8815,6 @@
       </w:pPr>
       <w:bookmarkStart w:id="41" w:name="_Toc478130715"/>
       <w:r>
-        <w:lastRenderedPageBreak/>
         <w:t>Auswirkungen:</w:t>
       </w:r>
       <w:bookmarkEnd w:id="41"/>
@@ -11503,11 +11502,11 @@
     <w:link w:val="berschrift1Zchn"/>
     <w:uiPriority w:val="9"/>
     <w:qFormat/>
-    <w:rsid w:val="00BB0411"/>
+    <w:rsid w:val="0014363A"/>
     <w:pPr>
       <w:keepNext/>
       <w:keepLines/>
-      <w:spacing w:before="240" w:after="0"/>
+      <w:spacing w:before="240" w:after="120"/>
       <w:outlineLvl w:val="0"/>
     </w:pPr>
     <w:rPr>
@@ -11525,11 +11524,11 @@
     <w:uiPriority w:val="9"/>
     <w:unhideWhenUsed/>
     <w:qFormat/>
-    <w:rsid w:val="004F1B57"/>
+    <w:rsid w:val="0014363A"/>
     <w:pPr>
       <w:keepNext/>
       <w:keepLines/>
-      <w:spacing w:before="40" w:after="0"/>
+      <w:spacing w:before="240" w:after="120"/>
       <w:outlineLvl w:val="1"/>
     </w:pPr>
     <w:rPr>
@@ -11547,11 +11546,11 @@
     <w:uiPriority w:val="9"/>
     <w:unhideWhenUsed/>
     <w:qFormat/>
-    <w:rsid w:val="00CB5178"/>
+    <w:rsid w:val="0014363A"/>
     <w:pPr>
       <w:keepNext/>
       <w:keepLines/>
-      <w:spacing w:before="40" w:after="0"/>
+      <w:spacing w:before="240" w:after="120"/>
       <w:outlineLvl w:val="2"/>
     </w:pPr>
     <w:rPr>
@@ -11586,6 +11585,7 @@
   <w:style w:type="character" w:default="1" w:styleId="Absatz-Standardschriftart">
     <w:name w:val="Default Paragraph Font"/>
     <w:uiPriority w:val="1"/>
+    <w:semiHidden/>
     <w:unhideWhenUsed/>
   </w:style>
   <w:style w:type="table" w:default="1" w:styleId="NormaleTabelle">
@@ -11614,7 +11614,7 @@
     <w:basedOn w:val="Absatz-Standardschriftart"/>
     <w:link w:val="berschrift1"/>
     <w:uiPriority w:val="9"/>
-    <w:rsid w:val="00BB0411"/>
+    <w:rsid w:val="0014363A"/>
     <w:rPr>
       <w:rFonts w:asciiTheme="majorHAnsi" w:eastAsiaTheme="majorEastAsia" w:hAnsiTheme="majorHAnsi" w:cstheme="majorBidi"/>
       <w:color w:val="2F5496" w:themeColor="accent1" w:themeShade="BF"/>
@@ -11665,7 +11665,7 @@
     <w:basedOn w:val="Absatz-Standardschriftart"/>
     <w:link w:val="berschrift2"/>
     <w:uiPriority w:val="9"/>
-    <w:rsid w:val="004F1B57"/>
+    <w:rsid w:val="0014363A"/>
     <w:rPr>
       <w:rFonts w:asciiTheme="majorHAnsi" w:eastAsiaTheme="majorEastAsia" w:hAnsiTheme="majorHAnsi" w:cstheme="majorBidi"/>
       <w:color w:val="2F5496" w:themeColor="accent1" w:themeShade="BF"/>
@@ -11746,7 +11746,7 @@
     <w:basedOn w:val="Absatz-Standardschriftart"/>
     <w:link w:val="berschrift3"/>
     <w:uiPriority w:val="9"/>
-    <w:rsid w:val="00CB5178"/>
+    <w:rsid w:val="0014363A"/>
     <w:rPr>
       <w:rFonts w:asciiTheme="majorHAnsi" w:eastAsiaTheme="majorEastAsia" w:hAnsiTheme="majorHAnsi" w:cstheme="majorBidi"/>
       <w:color w:val="1F3763" w:themeColor="accent1" w:themeShade="7F"/>
@@ -51734,7 +51734,7 @@
 </file>
 
 <file path=customXml/itemProps2.xml><?xml version="1.0" encoding="utf-8"?>
-<ds:datastoreItem xmlns:ds="http://schemas.openxmlformats.org/officeDocument/2006/customXml" ds:itemID="{00D61ECF-39EF-4ED3-90D1-5AFBE0A9855C}">
+<ds:datastoreItem xmlns:ds="http://schemas.openxmlformats.org/officeDocument/2006/customXml" ds:itemID="{4735C239-BA40-4172-826C-9AA9D9422897}">
   <ds:schemaRefs>
     <ds:schemaRef ds:uri="http://schemas.openxmlformats.org/officeDocument/2006/bibliography"/>
   </ds:schemaRefs>

</xml_diff>

<commit_message>
Formatierung des gesamten Dokuments überarbeitet: Zeilenumbrüche entfernt, Schriftarten standardisiert, Zeilenumbrüche entfernt, etc.
</commit_message>
<xml_diff>
--- a/Lab1/ManagementBericht.docx
+++ b/Lab1/ManagementBericht.docx
@@ -633,7 +633,43 @@
                                       <w:sz w:val="36"/>
                                       <w:szCs w:val="72"/>
                                     </w:rPr>
-                                    <w:t>Status: End of Month 7</w:t>
+                                    <w:t xml:space="preserve">Status: End </w:t>
+                                  </w:r>
+                                  <w:proofErr w:type="spellStart"/>
+                                  <w:r>
+                                    <w:rPr>
+                                      <w:color w:val="FFFFFF" w:themeColor="background1"/>
+                                      <w:sz w:val="36"/>
+                                      <w:szCs w:val="72"/>
+                                    </w:rPr>
+                                    <w:t>of</w:t>
+                                  </w:r>
+                                  <w:proofErr w:type="spellEnd"/>
+                                  <w:r>
+                                    <w:rPr>
+                                      <w:color w:val="FFFFFF" w:themeColor="background1"/>
+                                      <w:sz w:val="36"/>
+                                      <w:szCs w:val="72"/>
+                                    </w:rPr>
+                                    <w:t xml:space="preserve"> </w:t>
+                                  </w:r>
+                                  <w:proofErr w:type="spellStart"/>
+                                  <w:r>
+                                    <w:rPr>
+                                      <w:color w:val="FFFFFF" w:themeColor="background1"/>
+                                      <w:sz w:val="36"/>
+                                      <w:szCs w:val="72"/>
+                                    </w:rPr>
+                                    <w:t>Month</w:t>
+                                  </w:r>
+                                  <w:proofErr w:type="spellEnd"/>
+                                  <w:r>
+                                    <w:rPr>
+                                      <w:color w:val="FFFFFF" w:themeColor="background1"/>
+                                      <w:sz w:val="36"/>
+                                      <w:szCs w:val="72"/>
+                                    </w:rPr>
+                                    <w:t xml:space="preserve"> 7</w:t>
                                   </w:r>
                                 </w:p>
                               </w:txbxContent>
@@ -964,13 +1000,41 @@
                                   </w:sdtPr>
                                   <w:sdtEndPr/>
                                   <w:sdtContent>
+                                    <w:proofErr w:type="spellStart"/>
                                     <w:r>
                                       <w:rPr>
                                         <w:color w:val="7F7F7F" w:themeColor="text1" w:themeTint="80"/>
                                         <w:sz w:val="18"/>
                                         <w:szCs w:val="18"/>
                                       </w:rPr>
-                                      <w:t>Wiedner Hauptstrasse 76</w:t>
+                                      <w:t>Wiedner</w:t>
+                                    </w:r>
+                                    <w:proofErr w:type="spellEnd"/>
+                                    <w:r>
+                                      <w:rPr>
+                                        <w:color w:val="7F7F7F" w:themeColor="text1" w:themeTint="80"/>
+                                        <w:sz w:val="18"/>
+                                        <w:szCs w:val="18"/>
+                                      </w:rPr>
+                                      <w:t xml:space="preserve"> </w:t>
+                                    </w:r>
+                                    <w:proofErr w:type="spellStart"/>
+                                    <w:r>
+                                      <w:rPr>
+                                        <w:color w:val="7F7F7F" w:themeColor="text1" w:themeTint="80"/>
+                                        <w:sz w:val="18"/>
+                                        <w:szCs w:val="18"/>
+                                      </w:rPr>
+                                      <w:t>Hauptstrasse</w:t>
+                                    </w:r>
+                                    <w:proofErr w:type="spellEnd"/>
+                                    <w:r>
+                                      <w:rPr>
+                                        <w:color w:val="7F7F7F" w:themeColor="text1" w:themeTint="80"/>
+                                        <w:sz w:val="18"/>
+                                        <w:szCs w:val="18"/>
+                                      </w:rPr>
+                                      <w:t xml:space="preserve"> 76</w:t>
                                     </w:r>
                                   </w:sdtContent>
                                 </w:sdt>
@@ -1149,7 +1213,7 @@
           <w:r>
             <w:fldChar w:fldCharType="separate"/>
           </w:r>
-          <w:hyperlink w:anchor="_Toc478488851" w:history="1">
+          <w:hyperlink w:anchor="_Toc478489683" w:history="1">
             <w:r>
               <w:rPr>
                 <w:rStyle w:val="Hyperlink"/>
@@ -1176,7 +1240,7 @@
                 <w:noProof/>
                 <w:webHidden/>
               </w:rPr>
-              <w:instrText xml:space="preserve"> PAGEREF _Toc478488851 \h </w:instrText>
+              <w:instrText xml:space="preserve"> PAGEREF _Toc478489683 \h </w:instrText>
             </w:r>
             <w:r>
               <w:rPr>
@@ -1219,7 +1283,7 @@
               <w:lang w:val="en-US"/>
             </w:rPr>
           </w:pPr>
-          <w:hyperlink w:anchor="_Toc478488852" w:history="1">
+          <w:hyperlink w:anchor="_Toc478489684" w:history="1">
             <w:r>
               <w:rPr>
                 <w:rStyle w:val="Hyperlink"/>
@@ -1246,7 +1310,7 @@
                 <w:noProof/>
                 <w:webHidden/>
               </w:rPr>
-              <w:instrText xml:space="preserve"> PAGEREF _Toc478488852 \h </w:instrText>
+              <w:instrText xml:space="preserve"> PAGEREF _Toc478489684 \h </w:instrText>
             </w:r>
             <w:r>
               <w:rPr>
@@ -1289,7 +1353,7 @@
               <w:lang w:val="en-US"/>
             </w:rPr>
           </w:pPr>
-          <w:hyperlink w:anchor="_Toc478488853" w:history="1">
+          <w:hyperlink w:anchor="_Toc478489685" w:history="1">
             <w:r>
               <w:rPr>
                 <w:rStyle w:val="Hyperlink"/>
@@ -1316,7 +1380,7 @@
                 <w:noProof/>
                 <w:webHidden/>
               </w:rPr>
-              <w:instrText xml:space="preserve"> PAGEREF _Toc478488853 \h </w:instrText>
+              <w:instrText xml:space="preserve"> PAGEREF _Toc478489685 \h </w:instrText>
             </w:r>
             <w:r>
               <w:rPr>
@@ -1359,7 +1423,7 @@
               <w:lang w:val="en-US"/>
             </w:rPr>
           </w:pPr>
-          <w:hyperlink w:anchor="_Toc478488854" w:history="1">
+          <w:hyperlink w:anchor="_Toc478489686" w:history="1">
             <w:r>
               <w:rPr>
                 <w:rStyle w:val="Hyperlink"/>
@@ -1386,7 +1450,7 @@
                 <w:noProof/>
                 <w:webHidden/>
               </w:rPr>
-              <w:instrText xml:space="preserve"> PAGEREF _Toc478488854 \h </w:instrText>
+              <w:instrText xml:space="preserve"> PAGEREF _Toc478489686 \h </w:instrText>
             </w:r>
             <w:r>
               <w:rPr>
@@ -1429,7 +1493,7 @@
               <w:lang w:val="en-US"/>
             </w:rPr>
           </w:pPr>
-          <w:hyperlink w:anchor="_Toc478488855" w:history="1">
+          <w:hyperlink w:anchor="_Toc478489687" w:history="1">
             <w:r>
               <w:rPr>
                 <w:rStyle w:val="Hyperlink"/>
@@ -1456,7 +1520,7 @@
                 <w:noProof/>
                 <w:webHidden/>
               </w:rPr>
-              <w:instrText xml:space="preserve"> PAGEREF _Toc478488855 \h </w:instrText>
+              <w:instrText xml:space="preserve"> PAGEREF _Toc478489687 \h </w:instrText>
             </w:r>
             <w:r>
               <w:rPr>
@@ -1499,7 +1563,7 @@
               <w:lang w:val="en-US"/>
             </w:rPr>
           </w:pPr>
-          <w:hyperlink w:anchor="_Toc478488856" w:history="1">
+          <w:hyperlink w:anchor="_Toc478489688" w:history="1">
             <w:r>
               <w:rPr>
                 <w:rStyle w:val="Hyperlink"/>
@@ -1526,7 +1590,7 @@
                 <w:noProof/>
                 <w:webHidden/>
               </w:rPr>
-              <w:instrText xml:space="preserve"> PAGEREF _Toc478488856 \h </w:instrText>
+              <w:instrText xml:space="preserve"> PAGEREF _Toc478489688 \h </w:instrText>
             </w:r>
             <w:r>
               <w:rPr>
@@ -1569,7 +1633,7 @@
               <w:lang w:val="en-US"/>
             </w:rPr>
           </w:pPr>
-          <w:hyperlink w:anchor="_Toc478488857" w:history="1">
+          <w:hyperlink w:anchor="_Toc478489689" w:history="1">
             <w:r>
               <w:rPr>
                 <w:rStyle w:val="Hyperlink"/>
@@ -1597,7 +1661,7 @@
                 <w:noProof/>
                 <w:webHidden/>
               </w:rPr>
-              <w:instrText xml:space="preserve"> PAGEREF _Toc478488857 \h </w:instrText>
+              <w:instrText xml:space="preserve"> PAGEREF _Toc478489689 \h </w:instrText>
             </w:r>
             <w:r>
               <w:rPr>
@@ -1640,7 +1704,7 @@
               <w:lang w:val="en-US"/>
             </w:rPr>
           </w:pPr>
-          <w:hyperlink w:anchor="_Toc478488858" w:history="1">
+          <w:hyperlink w:anchor="_Toc478489690" w:history="1">
             <w:r>
               <w:rPr>
                 <w:rStyle w:val="Hyperlink"/>
@@ -1667,7 +1731,7 @@
                 <w:noProof/>
                 <w:webHidden/>
               </w:rPr>
-              <w:instrText xml:space="preserve"> PAGEREF _Toc478488858 \h </w:instrText>
+              <w:instrText xml:space="preserve"> PAGEREF _Toc478489690 \h </w:instrText>
             </w:r>
             <w:r>
               <w:rPr>
@@ -1710,7 +1774,7 @@
               <w:lang w:val="en-US"/>
             </w:rPr>
           </w:pPr>
-          <w:hyperlink w:anchor="_Toc478488859" w:history="1">
+          <w:hyperlink w:anchor="_Toc478489691" w:history="1">
             <w:r>
               <w:rPr>
                 <w:rStyle w:val="Hyperlink"/>
@@ -1737,7 +1801,7 @@
                 <w:noProof/>
                 <w:webHidden/>
               </w:rPr>
-              <w:instrText xml:space="preserve"> PAGEREF _Toc478488859 \h </w:instrText>
+              <w:instrText xml:space="preserve"> PAGEREF _Toc478489691 \h </w:instrText>
             </w:r>
             <w:r>
               <w:rPr>
@@ -1780,7 +1844,7 @@
               <w:lang w:val="en-US"/>
             </w:rPr>
           </w:pPr>
-          <w:hyperlink w:anchor="_Toc478488860" w:history="1">
+          <w:hyperlink w:anchor="_Toc478489692" w:history="1">
             <w:r>
               <w:rPr>
                 <w:rStyle w:val="Hyperlink"/>
@@ -1807,7 +1871,7 @@
                 <w:noProof/>
                 <w:webHidden/>
               </w:rPr>
-              <w:instrText xml:space="preserve"> PAGEREF _Toc478488860 \h </w:instrText>
+              <w:instrText xml:space="preserve"> PAGEREF _Toc478489692 \h </w:instrText>
             </w:r>
             <w:r>
               <w:rPr>
@@ -1850,7 +1914,7 @@
               <w:lang w:val="en-US"/>
             </w:rPr>
           </w:pPr>
-          <w:hyperlink w:anchor="_Toc478488861" w:history="1">
+          <w:hyperlink w:anchor="_Toc478489693" w:history="1">
             <w:r>
               <w:rPr>
                 <w:rStyle w:val="Hyperlink"/>
@@ -1877,7 +1941,7 @@
                 <w:noProof/>
                 <w:webHidden/>
               </w:rPr>
-              <w:instrText xml:space="preserve"> PAGEREF _Toc478488861 \h </w:instrText>
+              <w:instrText xml:space="preserve"> PAGEREF _Toc478489693 \h </w:instrText>
             </w:r>
             <w:r>
               <w:rPr>
@@ -1920,7 +1984,7 @@
               <w:lang w:val="en-US"/>
             </w:rPr>
           </w:pPr>
-          <w:hyperlink w:anchor="_Toc478488862" w:history="1">
+          <w:hyperlink w:anchor="_Toc478489694" w:history="1">
             <w:r>
               <w:rPr>
                 <w:rStyle w:val="Hyperlink"/>
@@ -1947,77 +2011,7 @@
                 <w:noProof/>
                 <w:webHidden/>
               </w:rPr>
-              <w:instrText xml:space="preserve"> PAGEREF _Toc478488862 \h </w:instrText>
-            </w:r>
-            <w:r>
-              <w:rPr>
-                <w:noProof/>
-                <w:webHidden/>
-              </w:rPr>
-            </w:r>
-            <w:r>
-              <w:rPr>
-                <w:noProof/>
-                <w:webHidden/>
-              </w:rPr>
-              <w:fldChar w:fldCharType="separate"/>
-            </w:r>
-            <w:r>
-              <w:rPr>
-                <w:noProof/>
-                <w:webHidden/>
-              </w:rPr>
-              <w:t>6</w:t>
-            </w:r>
-            <w:r>
-              <w:rPr>
-                <w:noProof/>
-                <w:webHidden/>
-              </w:rPr>
-              <w:fldChar w:fldCharType="end"/>
-            </w:r>
-          </w:hyperlink>
-        </w:p>
-        <w:p>
-          <w:pPr>
-            <w:pStyle w:val="Verzeichnis1"/>
-            <w:tabs>
-              <w:tab w:val="right" w:leader="dot" w:pos="9062"/>
-            </w:tabs>
-            <w:rPr>
-              <w:rFonts w:eastAsiaTheme="minorEastAsia"/>
-              <w:noProof/>
-              <w:lang w:val="en-US"/>
-            </w:rPr>
-          </w:pPr>
-          <w:hyperlink w:anchor="_Toc478488863" w:history="1">
-            <w:r>
-              <w:rPr>
-                <w:rStyle w:val="Hyperlink"/>
-                <w:noProof/>
-              </w:rPr>
-              <w:t>Zusammenfassend</w:t>
-            </w:r>
-            <w:r>
-              <w:rPr>
-                <w:noProof/>
-                <w:webHidden/>
-              </w:rPr>
-              <w:tab/>
-            </w:r>
-            <w:r>
-              <w:rPr>
-                <w:noProof/>
-                <w:webHidden/>
-              </w:rPr>
-              <w:fldChar w:fldCharType="begin"/>
-            </w:r>
-            <w:r>
-              <w:rPr>
-                <w:noProof/>
-                <w:webHidden/>
-              </w:rPr>
-              <w:instrText xml:space="preserve"> PAGEREF _Toc478488863 \h </w:instrText>
+              <w:instrText xml:space="preserve"> PAGEREF _Toc478489694 \h </w:instrText>
             </w:r>
             <w:r>
               <w:rPr>
@@ -2060,7 +2054,77 @@
               <w:lang w:val="en-US"/>
             </w:rPr>
           </w:pPr>
-          <w:hyperlink w:anchor="_Toc478488864" w:history="1">
+          <w:hyperlink w:anchor="_Toc478489695" w:history="1">
+            <w:r>
+              <w:rPr>
+                <w:rStyle w:val="Hyperlink"/>
+                <w:noProof/>
+              </w:rPr>
+              <w:t>Zusammenfassung</w:t>
+            </w:r>
+            <w:r>
+              <w:rPr>
+                <w:noProof/>
+                <w:webHidden/>
+              </w:rPr>
+              <w:tab/>
+            </w:r>
+            <w:r>
+              <w:rPr>
+                <w:noProof/>
+                <w:webHidden/>
+              </w:rPr>
+              <w:fldChar w:fldCharType="begin"/>
+            </w:r>
+            <w:r>
+              <w:rPr>
+                <w:noProof/>
+                <w:webHidden/>
+              </w:rPr>
+              <w:instrText xml:space="preserve"> PAGEREF _Toc478489695 \h </w:instrText>
+            </w:r>
+            <w:r>
+              <w:rPr>
+                <w:noProof/>
+                <w:webHidden/>
+              </w:rPr>
+            </w:r>
+            <w:r>
+              <w:rPr>
+                <w:noProof/>
+                <w:webHidden/>
+              </w:rPr>
+              <w:fldChar w:fldCharType="separate"/>
+            </w:r>
+            <w:r>
+              <w:rPr>
+                <w:noProof/>
+                <w:webHidden/>
+              </w:rPr>
+              <w:t>6</w:t>
+            </w:r>
+            <w:r>
+              <w:rPr>
+                <w:noProof/>
+                <w:webHidden/>
+              </w:rPr>
+              <w:fldChar w:fldCharType="end"/>
+            </w:r>
+          </w:hyperlink>
+        </w:p>
+        <w:p>
+          <w:pPr>
+            <w:pStyle w:val="Verzeichnis2"/>
+            <w:tabs>
+              <w:tab w:val="right" w:leader="dot" w:pos="9062"/>
+            </w:tabs>
+            <w:rPr>
+              <w:rFonts w:eastAsiaTheme="minorEastAsia"/>
+              <w:noProof/>
+              <w:lang w:val="en-US"/>
+            </w:rPr>
+          </w:pPr>
+          <w:hyperlink w:anchor="_Toc478489696" w:history="1">
             <w:r>
               <w:rPr>
                 <w:rStyle w:val="Hyperlink"/>
@@ -2087,7 +2151,7 @@
                 <w:noProof/>
                 <w:webHidden/>
               </w:rPr>
-              <w:instrText xml:space="preserve"> PAGEREF _Toc478488864 \h </w:instrText>
+              <w:instrText xml:space="preserve"> PAGEREF _Toc478489696 \h </w:instrText>
             </w:r>
             <w:r>
               <w:rPr>
@@ -2130,7 +2194,7 @@
               <w:lang w:val="en-US"/>
             </w:rPr>
           </w:pPr>
-          <w:hyperlink w:anchor="_Toc478488865" w:history="1">
+          <w:hyperlink w:anchor="_Toc478489697" w:history="1">
             <w:r>
               <w:rPr>
                 <w:rStyle w:val="Hyperlink"/>
@@ -2157,7 +2221,7 @@
                 <w:noProof/>
                 <w:webHidden/>
               </w:rPr>
-              <w:instrText xml:space="preserve"> PAGEREF _Toc478488865 \h </w:instrText>
+              <w:instrText xml:space="preserve"> PAGEREF _Toc478489697 \h </w:instrText>
             </w:r>
             <w:r>
               <w:rPr>
@@ -2200,7 +2264,7 @@
               <w:lang w:val="en-US"/>
             </w:rPr>
           </w:pPr>
-          <w:hyperlink w:anchor="_Toc478488866" w:history="1">
+          <w:hyperlink w:anchor="_Toc478489698" w:history="1">
             <w:r>
               <w:rPr>
                 <w:rStyle w:val="Hyperlink"/>
@@ -2227,7 +2291,7 @@
                 <w:noProof/>
                 <w:webHidden/>
               </w:rPr>
-              <w:instrText xml:space="preserve"> PAGEREF _Toc478488866 \h </w:instrText>
+              <w:instrText xml:space="preserve"> PAGEREF _Toc478489698 \h </w:instrText>
             </w:r>
             <w:r>
               <w:rPr>
@@ -2270,7 +2334,7 @@
               <w:lang w:val="en-US"/>
             </w:rPr>
           </w:pPr>
-          <w:hyperlink w:anchor="_Toc478488867" w:history="1">
+          <w:hyperlink w:anchor="_Toc478489699" w:history="1">
             <w:r>
               <w:rPr>
                 <w:rStyle w:val="Hyperlink"/>
@@ -2297,7 +2361,7 @@
                 <w:noProof/>
                 <w:webHidden/>
               </w:rPr>
-              <w:instrText xml:space="preserve"> PAGEREF _Toc478488867 \h </w:instrText>
+              <w:instrText xml:space="preserve"> PAGEREF _Toc478489699 \h </w:instrText>
             </w:r>
             <w:r>
               <w:rPr>
@@ -2340,7 +2404,7 @@
               <w:lang w:val="en-US"/>
             </w:rPr>
           </w:pPr>
-          <w:hyperlink w:anchor="_Toc478488868" w:history="1">
+          <w:hyperlink w:anchor="_Toc478489700" w:history="1">
             <w:r>
               <w:rPr>
                 <w:rStyle w:val="Hyperlink"/>
@@ -2367,7 +2431,7 @@
                 <w:noProof/>
                 <w:webHidden/>
               </w:rPr>
-              <w:instrText xml:space="preserve"> PAGEREF _Toc478488868 \h </w:instrText>
+              <w:instrText xml:space="preserve"> PAGEREF _Toc478489700 \h </w:instrText>
             </w:r>
             <w:r>
               <w:rPr>
@@ -2410,7 +2474,7 @@
               <w:lang w:val="en-US"/>
             </w:rPr>
           </w:pPr>
-          <w:hyperlink w:anchor="_Toc478488869" w:history="1">
+          <w:hyperlink w:anchor="_Toc478489701" w:history="1">
             <w:r>
               <w:rPr>
                 <w:rStyle w:val="Hyperlink"/>
@@ -2437,7 +2501,7 @@
                 <w:noProof/>
                 <w:webHidden/>
               </w:rPr>
-              <w:instrText xml:space="preserve"> PAGEREF _Toc478488869 \h </w:instrText>
+              <w:instrText xml:space="preserve"> PAGEREF _Toc478489701 \h </w:instrText>
             </w:r>
             <w:r>
               <w:rPr>
@@ -2480,7 +2544,7 @@
               <w:lang w:val="en-US"/>
             </w:rPr>
           </w:pPr>
-          <w:hyperlink w:anchor="_Toc478488870" w:history="1">
+          <w:hyperlink w:anchor="_Toc478489702" w:history="1">
             <w:r>
               <w:rPr>
                 <w:rStyle w:val="Hyperlink"/>
@@ -2507,7 +2571,7 @@
                 <w:noProof/>
                 <w:webHidden/>
               </w:rPr>
-              <w:instrText xml:space="preserve"> PAGEREF _Toc478488870 \h </w:instrText>
+              <w:instrText xml:space="preserve"> PAGEREF _Toc478489702 \h </w:instrText>
             </w:r>
             <w:r>
               <w:rPr>
@@ -2550,7 +2614,7 @@
               <w:lang w:val="en-US"/>
             </w:rPr>
           </w:pPr>
-          <w:hyperlink w:anchor="_Toc478488871" w:history="1">
+          <w:hyperlink w:anchor="_Toc478489703" w:history="1">
             <w:r>
               <w:rPr>
                 <w:rStyle w:val="Hyperlink"/>
@@ -2577,7 +2641,287 @@
                 <w:noProof/>
                 <w:webHidden/>
               </w:rPr>
-              <w:instrText xml:space="preserve"> PAGEREF _Toc478488871 \h </w:instrText>
+              <w:instrText xml:space="preserve"> PAGEREF _Toc478489703 \h </w:instrText>
+            </w:r>
+            <w:r>
+              <w:rPr>
+                <w:noProof/>
+                <w:webHidden/>
+              </w:rPr>
+            </w:r>
+            <w:r>
+              <w:rPr>
+                <w:noProof/>
+                <w:webHidden/>
+              </w:rPr>
+              <w:fldChar w:fldCharType="separate"/>
+            </w:r>
+            <w:r>
+              <w:rPr>
+                <w:noProof/>
+                <w:webHidden/>
+              </w:rPr>
+              <w:t>9</w:t>
+            </w:r>
+            <w:r>
+              <w:rPr>
+                <w:noProof/>
+                <w:webHidden/>
+              </w:rPr>
+              <w:fldChar w:fldCharType="end"/>
+            </w:r>
+          </w:hyperlink>
+        </w:p>
+        <w:p>
+          <w:pPr>
+            <w:pStyle w:val="Verzeichnis3"/>
+            <w:tabs>
+              <w:tab w:val="right" w:leader="dot" w:pos="9062"/>
+            </w:tabs>
+            <w:rPr>
+              <w:rFonts w:eastAsiaTheme="minorEastAsia"/>
+              <w:noProof/>
+              <w:lang w:val="en-US"/>
+            </w:rPr>
+          </w:pPr>
+          <w:hyperlink w:anchor="_Toc478489704" w:history="1">
+            <w:r>
+              <w:rPr>
+                <w:rStyle w:val="Hyperlink"/>
+                <w:noProof/>
+              </w:rPr>
+              <w:t>Materialkosten</w:t>
+            </w:r>
+            <w:r>
+              <w:rPr>
+                <w:noProof/>
+                <w:webHidden/>
+              </w:rPr>
+              <w:tab/>
+            </w:r>
+            <w:r>
+              <w:rPr>
+                <w:noProof/>
+                <w:webHidden/>
+              </w:rPr>
+              <w:fldChar w:fldCharType="begin"/>
+            </w:r>
+            <w:r>
+              <w:rPr>
+                <w:noProof/>
+                <w:webHidden/>
+              </w:rPr>
+              <w:instrText xml:space="preserve"> PAGEREF _Toc478489704 \h </w:instrText>
+            </w:r>
+            <w:r>
+              <w:rPr>
+                <w:noProof/>
+                <w:webHidden/>
+              </w:rPr>
+            </w:r>
+            <w:r>
+              <w:rPr>
+                <w:noProof/>
+                <w:webHidden/>
+              </w:rPr>
+              <w:fldChar w:fldCharType="separate"/>
+            </w:r>
+            <w:r>
+              <w:rPr>
+                <w:noProof/>
+                <w:webHidden/>
+              </w:rPr>
+              <w:t>9</w:t>
+            </w:r>
+            <w:r>
+              <w:rPr>
+                <w:noProof/>
+                <w:webHidden/>
+              </w:rPr>
+              <w:fldChar w:fldCharType="end"/>
+            </w:r>
+          </w:hyperlink>
+        </w:p>
+        <w:p>
+          <w:pPr>
+            <w:pStyle w:val="Verzeichnis2"/>
+            <w:tabs>
+              <w:tab w:val="right" w:leader="dot" w:pos="9062"/>
+            </w:tabs>
+            <w:rPr>
+              <w:rFonts w:eastAsiaTheme="minorEastAsia"/>
+              <w:noProof/>
+              <w:lang w:val="en-US"/>
+            </w:rPr>
+          </w:pPr>
+          <w:hyperlink w:anchor="_Toc478489705" w:history="1">
+            <w:r>
+              <w:rPr>
+                <w:rStyle w:val="Hyperlink"/>
+                <w:noProof/>
+              </w:rPr>
+              <w:t>Starke Posten</w:t>
+            </w:r>
+            <w:r>
+              <w:rPr>
+                <w:noProof/>
+                <w:webHidden/>
+              </w:rPr>
+              <w:tab/>
+            </w:r>
+            <w:r>
+              <w:rPr>
+                <w:noProof/>
+                <w:webHidden/>
+              </w:rPr>
+              <w:fldChar w:fldCharType="begin"/>
+            </w:r>
+            <w:r>
+              <w:rPr>
+                <w:noProof/>
+                <w:webHidden/>
+              </w:rPr>
+              <w:instrText xml:space="preserve"> PAGEREF _Toc478489705 \h </w:instrText>
+            </w:r>
+            <w:r>
+              <w:rPr>
+                <w:noProof/>
+                <w:webHidden/>
+              </w:rPr>
+            </w:r>
+            <w:r>
+              <w:rPr>
+                <w:noProof/>
+                <w:webHidden/>
+              </w:rPr>
+              <w:fldChar w:fldCharType="separate"/>
+            </w:r>
+            <w:r>
+              <w:rPr>
+                <w:noProof/>
+                <w:webHidden/>
+              </w:rPr>
+              <w:t>9</w:t>
+            </w:r>
+            <w:r>
+              <w:rPr>
+                <w:noProof/>
+                <w:webHidden/>
+              </w:rPr>
+              <w:fldChar w:fldCharType="end"/>
+            </w:r>
+          </w:hyperlink>
+        </w:p>
+        <w:p>
+          <w:pPr>
+            <w:pStyle w:val="Verzeichnis3"/>
+            <w:tabs>
+              <w:tab w:val="right" w:leader="dot" w:pos="9062"/>
+            </w:tabs>
+            <w:rPr>
+              <w:rFonts w:eastAsiaTheme="minorEastAsia"/>
+              <w:noProof/>
+              <w:lang w:val="en-US"/>
+            </w:rPr>
+          </w:pPr>
+          <w:hyperlink w:anchor="_Toc478489706" w:history="1">
+            <w:r>
+              <w:rPr>
+                <w:rStyle w:val="Hyperlink"/>
+                <w:noProof/>
+              </w:rPr>
+              <w:t>Integration und Test</w:t>
+            </w:r>
+            <w:r>
+              <w:rPr>
+                <w:noProof/>
+                <w:webHidden/>
+              </w:rPr>
+              <w:tab/>
+            </w:r>
+            <w:r>
+              <w:rPr>
+                <w:noProof/>
+                <w:webHidden/>
+              </w:rPr>
+              <w:fldChar w:fldCharType="begin"/>
+            </w:r>
+            <w:r>
+              <w:rPr>
+                <w:noProof/>
+                <w:webHidden/>
+              </w:rPr>
+              <w:instrText xml:space="preserve"> PAGEREF _Toc478489706 \h </w:instrText>
+            </w:r>
+            <w:r>
+              <w:rPr>
+                <w:noProof/>
+                <w:webHidden/>
+              </w:rPr>
+            </w:r>
+            <w:r>
+              <w:rPr>
+                <w:noProof/>
+                <w:webHidden/>
+              </w:rPr>
+              <w:fldChar w:fldCharType="separate"/>
+            </w:r>
+            <w:r>
+              <w:rPr>
+                <w:noProof/>
+                <w:webHidden/>
+              </w:rPr>
+              <w:t>9</w:t>
+            </w:r>
+            <w:r>
+              <w:rPr>
+                <w:noProof/>
+                <w:webHidden/>
+              </w:rPr>
+              <w:fldChar w:fldCharType="end"/>
+            </w:r>
+          </w:hyperlink>
+        </w:p>
+        <w:p>
+          <w:pPr>
+            <w:pStyle w:val="Verzeichnis2"/>
+            <w:tabs>
+              <w:tab w:val="right" w:leader="dot" w:pos="9062"/>
+            </w:tabs>
+            <w:rPr>
+              <w:rFonts w:eastAsiaTheme="minorEastAsia"/>
+              <w:noProof/>
+              <w:lang w:val="en-US"/>
+            </w:rPr>
+          </w:pPr>
+          <w:hyperlink w:anchor="_Toc478489707" w:history="1">
+            <w:r>
+              <w:rPr>
+                <w:rStyle w:val="Hyperlink"/>
+                <w:noProof/>
+              </w:rPr>
+              <w:t>Wie kam es zu diesem Projektverlauf?</w:t>
+            </w:r>
+            <w:r>
+              <w:rPr>
+                <w:noProof/>
+                <w:webHidden/>
+              </w:rPr>
+              <w:tab/>
+            </w:r>
+            <w:r>
+              <w:rPr>
+                <w:noProof/>
+                <w:webHidden/>
+              </w:rPr>
+              <w:fldChar w:fldCharType="begin"/>
+            </w:r>
+            <w:r>
+              <w:rPr>
+                <w:noProof/>
+                <w:webHidden/>
+              </w:rPr>
+              <w:instrText xml:space="preserve"> PAGEREF _Toc478489707 \h </w:instrText>
             </w:r>
             <w:r>
               <w:rPr>
@@ -2620,13 +2964,13 @@
               <w:lang w:val="en-US"/>
             </w:rPr>
           </w:pPr>
-          <w:hyperlink w:anchor="_Toc478488872" w:history="1">
+          <w:hyperlink w:anchor="_Toc478489708" w:history="1">
             <w:r>
               <w:rPr>
                 <w:rStyle w:val="Hyperlink"/>
                 <w:noProof/>
               </w:rPr>
-              <w:t>Materialkosten</w:t>
+              <w:t>Monat 1</w:t>
             </w:r>
             <w:r>
               <w:rPr>
@@ -2647,77 +2991,7 @@
                 <w:noProof/>
                 <w:webHidden/>
               </w:rPr>
-              <w:instrText xml:space="preserve"> PAGEREF _Toc478488872 \h </w:instrText>
-            </w:r>
-            <w:r>
-              <w:rPr>
-                <w:noProof/>
-                <w:webHidden/>
-              </w:rPr>
-            </w:r>
-            <w:r>
-              <w:rPr>
-                <w:noProof/>
-                <w:webHidden/>
-              </w:rPr>
-              <w:fldChar w:fldCharType="separate"/>
-            </w:r>
-            <w:r>
-              <w:rPr>
-                <w:noProof/>
-                <w:webHidden/>
-              </w:rPr>
-              <w:t>10</w:t>
-            </w:r>
-            <w:r>
-              <w:rPr>
-                <w:noProof/>
-                <w:webHidden/>
-              </w:rPr>
-              <w:fldChar w:fldCharType="end"/>
-            </w:r>
-          </w:hyperlink>
-        </w:p>
-        <w:p>
-          <w:pPr>
-            <w:pStyle w:val="Verzeichnis2"/>
-            <w:tabs>
-              <w:tab w:val="right" w:leader="dot" w:pos="9062"/>
-            </w:tabs>
-            <w:rPr>
-              <w:rFonts w:eastAsiaTheme="minorEastAsia"/>
-              <w:noProof/>
-              <w:lang w:val="en-US"/>
-            </w:rPr>
-          </w:pPr>
-          <w:hyperlink w:anchor="_Toc478488873" w:history="1">
-            <w:r>
-              <w:rPr>
-                <w:rStyle w:val="Hyperlink"/>
-                <w:noProof/>
-              </w:rPr>
-              <w:t>Starke Posten</w:t>
-            </w:r>
-            <w:r>
-              <w:rPr>
-                <w:noProof/>
-                <w:webHidden/>
-              </w:rPr>
-              <w:tab/>
-            </w:r>
-            <w:r>
-              <w:rPr>
-                <w:noProof/>
-                <w:webHidden/>
-              </w:rPr>
-              <w:fldChar w:fldCharType="begin"/>
-            </w:r>
-            <w:r>
-              <w:rPr>
-                <w:noProof/>
-                <w:webHidden/>
-              </w:rPr>
-              <w:instrText xml:space="preserve"> PAGEREF _Toc478488873 \h </w:instrText>
+              <w:instrText xml:space="preserve"> PAGEREF _Toc478489708 \h </w:instrText>
             </w:r>
             <w:r>
               <w:rPr>
@@ -2760,13 +3034,13 @@
               <w:lang w:val="en-US"/>
             </w:rPr>
           </w:pPr>
-          <w:hyperlink w:anchor="_Toc478488874" w:history="1">
+          <w:hyperlink w:anchor="_Toc478489709" w:history="1">
             <w:r>
               <w:rPr>
                 <w:rStyle w:val="Hyperlink"/>
                 <w:noProof/>
               </w:rPr>
-              <w:t>Integration und Test</w:t>
+              <w:t>Monat 2</w:t>
             </w:r>
             <w:r>
               <w:rPr>
@@ -2787,77 +3061,7 @@
                 <w:noProof/>
                 <w:webHidden/>
               </w:rPr>
-              <w:instrText xml:space="preserve"> PAGEREF _Toc478488874 \h </w:instrText>
-            </w:r>
-            <w:r>
-              <w:rPr>
-                <w:noProof/>
-                <w:webHidden/>
-              </w:rPr>
-            </w:r>
-            <w:r>
-              <w:rPr>
-                <w:noProof/>
-                <w:webHidden/>
-              </w:rPr>
-              <w:fldChar w:fldCharType="separate"/>
-            </w:r>
-            <w:r>
-              <w:rPr>
-                <w:noProof/>
-                <w:webHidden/>
-              </w:rPr>
-              <w:t>10</w:t>
-            </w:r>
-            <w:r>
-              <w:rPr>
-                <w:noProof/>
-                <w:webHidden/>
-              </w:rPr>
-              <w:fldChar w:fldCharType="end"/>
-            </w:r>
-          </w:hyperlink>
-        </w:p>
-        <w:p>
-          <w:pPr>
-            <w:pStyle w:val="Verzeichnis2"/>
-            <w:tabs>
-              <w:tab w:val="right" w:leader="dot" w:pos="9062"/>
-            </w:tabs>
-            <w:rPr>
-              <w:rFonts w:eastAsiaTheme="minorEastAsia"/>
-              <w:noProof/>
-              <w:lang w:val="en-US"/>
-            </w:rPr>
-          </w:pPr>
-          <w:hyperlink w:anchor="_Toc478488875" w:history="1">
-            <w:r>
-              <w:rPr>
-                <w:rStyle w:val="Hyperlink"/>
-                <w:noProof/>
-              </w:rPr>
-              <w:t>Wie kam es zu diesem Projektverlauf?</w:t>
-            </w:r>
-            <w:r>
-              <w:rPr>
-                <w:noProof/>
-                <w:webHidden/>
-              </w:rPr>
-              <w:tab/>
-            </w:r>
-            <w:r>
-              <w:rPr>
-                <w:noProof/>
-                <w:webHidden/>
-              </w:rPr>
-              <w:fldChar w:fldCharType="begin"/>
-            </w:r>
-            <w:r>
-              <w:rPr>
-                <w:noProof/>
-                <w:webHidden/>
-              </w:rPr>
-              <w:instrText xml:space="preserve"> PAGEREF _Toc478488875 \h </w:instrText>
+              <w:instrText xml:space="preserve"> PAGEREF _Toc478489709 \h </w:instrText>
             </w:r>
             <w:r>
               <w:rPr>
@@ -2900,13 +3104,13 @@
               <w:lang w:val="en-US"/>
             </w:rPr>
           </w:pPr>
-          <w:hyperlink w:anchor="_Toc478488876" w:history="1">
+          <w:hyperlink w:anchor="_Toc478489710" w:history="1">
             <w:r>
               <w:rPr>
                 <w:rStyle w:val="Hyperlink"/>
                 <w:noProof/>
               </w:rPr>
-              <w:t>Monat 1</w:t>
+              <w:t>Monat 3</w:t>
             </w:r>
             <w:r>
               <w:rPr>
@@ -2927,7 +3131,7 @@
                 <w:noProof/>
                 <w:webHidden/>
               </w:rPr>
-              <w:instrText xml:space="preserve"> PAGEREF _Toc478488876 \h </w:instrText>
+              <w:instrText xml:space="preserve"> PAGEREF _Toc478489710 \h </w:instrText>
             </w:r>
             <w:r>
               <w:rPr>
@@ -2970,13 +3174,13 @@
               <w:lang w:val="en-US"/>
             </w:rPr>
           </w:pPr>
-          <w:hyperlink w:anchor="_Toc478488877" w:history="1">
+          <w:hyperlink w:anchor="_Toc478489711" w:history="1">
             <w:r>
               <w:rPr>
                 <w:rStyle w:val="Hyperlink"/>
                 <w:noProof/>
               </w:rPr>
-              <w:t>Monat 2</w:t>
+              <w:t>Monat 4</w:t>
             </w:r>
             <w:r>
               <w:rPr>
@@ -2997,7 +3201,7 @@
                 <w:noProof/>
                 <w:webHidden/>
               </w:rPr>
-              <w:instrText xml:space="preserve"> PAGEREF _Toc478488877 \h </w:instrText>
+              <w:instrText xml:space="preserve"> PAGEREF _Toc478489711 \h </w:instrText>
             </w:r>
             <w:r>
               <w:rPr>
@@ -3040,13 +3244,13 @@
               <w:lang w:val="en-US"/>
             </w:rPr>
           </w:pPr>
-          <w:hyperlink w:anchor="_Toc478488878" w:history="1">
+          <w:hyperlink w:anchor="_Toc478489712" w:history="1">
             <w:r>
               <w:rPr>
                 <w:rStyle w:val="Hyperlink"/>
                 <w:noProof/>
               </w:rPr>
-              <w:t>Monat 3</w:t>
+              <w:t>Monat 5</w:t>
             </w:r>
             <w:r>
               <w:rPr>
@@ -3067,7 +3271,77 @@
                 <w:noProof/>
                 <w:webHidden/>
               </w:rPr>
-              <w:instrText xml:space="preserve"> PAGEREF _Toc478488878 \h </w:instrText>
+              <w:instrText xml:space="preserve"> PAGEREF _Toc478489712 \h </w:instrText>
+            </w:r>
+            <w:r>
+              <w:rPr>
+                <w:noProof/>
+                <w:webHidden/>
+              </w:rPr>
+            </w:r>
+            <w:r>
+              <w:rPr>
+                <w:noProof/>
+                <w:webHidden/>
+              </w:rPr>
+              <w:fldChar w:fldCharType="separate"/>
+            </w:r>
+            <w:r>
+              <w:rPr>
+                <w:noProof/>
+                <w:webHidden/>
+              </w:rPr>
+              <w:t>10</w:t>
+            </w:r>
+            <w:r>
+              <w:rPr>
+                <w:noProof/>
+                <w:webHidden/>
+              </w:rPr>
+              <w:fldChar w:fldCharType="end"/>
+            </w:r>
+          </w:hyperlink>
+        </w:p>
+        <w:p>
+          <w:pPr>
+            <w:pStyle w:val="Verzeichnis3"/>
+            <w:tabs>
+              <w:tab w:val="right" w:leader="dot" w:pos="9062"/>
+            </w:tabs>
+            <w:rPr>
+              <w:rFonts w:eastAsiaTheme="minorEastAsia"/>
+              <w:noProof/>
+              <w:lang w:val="en-US"/>
+            </w:rPr>
+          </w:pPr>
+          <w:hyperlink w:anchor="_Toc478489713" w:history="1">
+            <w:r>
+              <w:rPr>
+                <w:rStyle w:val="Hyperlink"/>
+                <w:noProof/>
+              </w:rPr>
+              <w:t>Monat 6</w:t>
+            </w:r>
+            <w:r>
+              <w:rPr>
+                <w:noProof/>
+                <w:webHidden/>
+              </w:rPr>
+              <w:tab/>
+            </w:r>
+            <w:r>
+              <w:rPr>
+                <w:noProof/>
+                <w:webHidden/>
+              </w:rPr>
+              <w:fldChar w:fldCharType="begin"/>
+            </w:r>
+            <w:r>
+              <w:rPr>
+                <w:noProof/>
+                <w:webHidden/>
+              </w:rPr>
+              <w:instrText xml:space="preserve"> PAGEREF _Toc478489713 \h </w:instrText>
             </w:r>
             <w:r>
               <w:rPr>
@@ -3110,13 +3384,13 @@
               <w:lang w:val="en-US"/>
             </w:rPr>
           </w:pPr>
-          <w:hyperlink w:anchor="_Toc478488879" w:history="1">
+          <w:hyperlink w:anchor="_Toc478489714" w:history="1">
             <w:r>
               <w:rPr>
                 <w:rStyle w:val="Hyperlink"/>
                 <w:noProof/>
               </w:rPr>
-              <w:t>Monat 4</w:t>
+              <w:t>Monat 7</w:t>
             </w:r>
             <w:r>
               <w:rPr>
@@ -3137,7 +3411,77 @@
                 <w:noProof/>
                 <w:webHidden/>
               </w:rPr>
-              <w:instrText xml:space="preserve"> PAGEREF _Toc478488879 \h </w:instrText>
+              <w:instrText xml:space="preserve"> PAGEREF _Toc478489714 \h </w:instrText>
+            </w:r>
+            <w:r>
+              <w:rPr>
+                <w:noProof/>
+                <w:webHidden/>
+              </w:rPr>
+            </w:r>
+            <w:r>
+              <w:rPr>
+                <w:noProof/>
+                <w:webHidden/>
+              </w:rPr>
+              <w:fldChar w:fldCharType="separate"/>
+            </w:r>
+            <w:r>
+              <w:rPr>
+                <w:noProof/>
+                <w:webHidden/>
+              </w:rPr>
+              <w:t>11</w:t>
+            </w:r>
+            <w:r>
+              <w:rPr>
+                <w:noProof/>
+                <w:webHidden/>
+              </w:rPr>
+              <w:fldChar w:fldCharType="end"/>
+            </w:r>
+          </w:hyperlink>
+        </w:p>
+        <w:p>
+          <w:pPr>
+            <w:pStyle w:val="Verzeichnis2"/>
+            <w:tabs>
+              <w:tab w:val="right" w:leader="dot" w:pos="9062"/>
+            </w:tabs>
+            <w:rPr>
+              <w:rFonts w:eastAsiaTheme="minorEastAsia"/>
+              <w:noProof/>
+              <w:lang w:val="en-US"/>
+            </w:rPr>
+          </w:pPr>
+          <w:hyperlink w:anchor="_Toc478489715" w:history="1">
+            <w:r>
+              <w:rPr>
+                <w:rStyle w:val="Hyperlink"/>
+                <w:noProof/>
+              </w:rPr>
+              <w:t>Potenzielle zukünftige Entscheidungen samt prognostizierten Auswirkungen</w:t>
+            </w:r>
+            <w:r>
+              <w:rPr>
+                <w:noProof/>
+                <w:webHidden/>
+              </w:rPr>
+              <w:tab/>
+            </w:r>
+            <w:r>
+              <w:rPr>
+                <w:noProof/>
+                <w:webHidden/>
+              </w:rPr>
+              <w:fldChar w:fldCharType="begin"/>
+            </w:r>
+            <w:r>
+              <w:rPr>
+                <w:noProof/>
+                <w:webHidden/>
+              </w:rPr>
+              <w:instrText xml:space="preserve"> PAGEREF _Toc478489715 \h </w:instrText>
             </w:r>
             <w:r>
               <w:rPr>
@@ -3180,13 +3524,13 @@
               <w:lang w:val="en-US"/>
             </w:rPr>
           </w:pPr>
-          <w:hyperlink w:anchor="_Toc478488880" w:history="1">
+          <w:hyperlink w:anchor="_Toc478489716" w:history="1">
             <w:r>
               <w:rPr>
                 <w:rStyle w:val="Hyperlink"/>
                 <w:noProof/>
               </w:rPr>
-              <w:t>Monat 5</w:t>
+              <w:t>Entscheidung 1: Sofortiger Projektabbruch</w:t>
             </w:r>
             <w:r>
               <w:rPr>
@@ -3207,7 +3551,7 @@
                 <w:noProof/>
                 <w:webHidden/>
               </w:rPr>
-              <w:instrText xml:space="preserve"> PAGEREF _Toc478488880 \h </w:instrText>
+              <w:instrText xml:space="preserve"> PAGEREF _Toc478489716 \h </w:instrText>
             </w:r>
             <w:r>
               <w:rPr>
@@ -3250,13 +3594,13 @@
               <w:lang w:val="en-US"/>
             </w:rPr>
           </w:pPr>
-          <w:hyperlink w:anchor="_Toc478488881" w:history="1">
+          <w:hyperlink w:anchor="_Toc478489717" w:history="1">
             <w:r>
               <w:rPr>
                 <w:rStyle w:val="Hyperlink"/>
                 <w:noProof/>
               </w:rPr>
-              <w:t>Monat 6</w:t>
+              <w:t>Auswirkungen:</w:t>
             </w:r>
             <w:r>
               <w:rPr>
@@ -3277,7 +3621,7 @@
                 <w:noProof/>
                 <w:webHidden/>
               </w:rPr>
-              <w:instrText xml:space="preserve"> PAGEREF _Toc478488881 \h </w:instrText>
+              <w:instrText xml:space="preserve"> PAGEREF _Toc478489717 \h </w:instrText>
             </w:r>
             <w:r>
               <w:rPr>
@@ -3320,13 +3664,13 @@
               <w:lang w:val="en-US"/>
             </w:rPr>
           </w:pPr>
-          <w:hyperlink w:anchor="_Toc478488882" w:history="1">
+          <w:hyperlink w:anchor="_Toc478489718" w:history="1">
             <w:r>
               <w:rPr>
                 <w:rStyle w:val="Hyperlink"/>
                 <w:noProof/>
               </w:rPr>
-              <w:t>Monat 7</w:t>
+              <w:t>Entscheidung 2: Projekt fortführen</w:t>
             </w:r>
             <w:r>
               <w:rPr>
@@ -3347,7 +3691,147 @@
                 <w:noProof/>
                 <w:webHidden/>
               </w:rPr>
-              <w:instrText xml:space="preserve"> PAGEREF _Toc478488882 \h </w:instrText>
+              <w:instrText xml:space="preserve"> PAGEREF _Toc478489718 \h </w:instrText>
+            </w:r>
+            <w:r>
+              <w:rPr>
+                <w:noProof/>
+                <w:webHidden/>
+              </w:rPr>
+            </w:r>
+            <w:r>
+              <w:rPr>
+                <w:noProof/>
+                <w:webHidden/>
+              </w:rPr>
+              <w:fldChar w:fldCharType="separate"/>
+            </w:r>
+            <w:r>
+              <w:rPr>
+                <w:noProof/>
+                <w:webHidden/>
+              </w:rPr>
+              <w:t>11</w:t>
+            </w:r>
+            <w:r>
+              <w:rPr>
+                <w:noProof/>
+                <w:webHidden/>
+              </w:rPr>
+              <w:fldChar w:fldCharType="end"/>
+            </w:r>
+          </w:hyperlink>
+        </w:p>
+        <w:p>
+          <w:pPr>
+            <w:pStyle w:val="Verzeichnis3"/>
+            <w:tabs>
+              <w:tab w:val="right" w:leader="dot" w:pos="9062"/>
+            </w:tabs>
+            <w:rPr>
+              <w:rFonts w:eastAsiaTheme="minorEastAsia"/>
+              <w:noProof/>
+              <w:lang w:val="en-US"/>
+            </w:rPr>
+          </w:pPr>
+          <w:hyperlink w:anchor="_Toc478489719" w:history="1">
+            <w:r>
+              <w:rPr>
+                <w:rStyle w:val="Hyperlink"/>
+                <w:noProof/>
+              </w:rPr>
+              <w:t>Auswirkungen:</w:t>
+            </w:r>
+            <w:r>
+              <w:rPr>
+                <w:noProof/>
+                <w:webHidden/>
+              </w:rPr>
+              <w:tab/>
+            </w:r>
+            <w:r>
+              <w:rPr>
+                <w:noProof/>
+                <w:webHidden/>
+              </w:rPr>
+              <w:fldChar w:fldCharType="begin"/>
+            </w:r>
+            <w:r>
+              <w:rPr>
+                <w:noProof/>
+                <w:webHidden/>
+              </w:rPr>
+              <w:instrText xml:space="preserve"> PAGEREF _Toc478489719 \h </w:instrText>
+            </w:r>
+            <w:r>
+              <w:rPr>
+                <w:noProof/>
+                <w:webHidden/>
+              </w:rPr>
+            </w:r>
+            <w:r>
+              <w:rPr>
+                <w:noProof/>
+                <w:webHidden/>
+              </w:rPr>
+              <w:fldChar w:fldCharType="separate"/>
+            </w:r>
+            <w:r>
+              <w:rPr>
+                <w:noProof/>
+                <w:webHidden/>
+              </w:rPr>
+              <w:t>11</w:t>
+            </w:r>
+            <w:r>
+              <w:rPr>
+                <w:noProof/>
+                <w:webHidden/>
+              </w:rPr>
+              <w:fldChar w:fldCharType="end"/>
+            </w:r>
+          </w:hyperlink>
+        </w:p>
+        <w:p>
+          <w:pPr>
+            <w:pStyle w:val="Verzeichnis1"/>
+            <w:tabs>
+              <w:tab w:val="right" w:leader="dot" w:pos="9062"/>
+            </w:tabs>
+            <w:rPr>
+              <w:rFonts w:eastAsiaTheme="minorEastAsia"/>
+              <w:noProof/>
+              <w:lang w:val="en-US"/>
+            </w:rPr>
+          </w:pPr>
+          <w:hyperlink w:anchor="_Toc478489720" w:history="1">
+            <w:r>
+              <w:rPr>
+                <w:rStyle w:val="Hyperlink"/>
+                <w:noProof/>
+              </w:rPr>
+              <w:t>Anhang: Detailinformationen zu einzelnen Posten</w:t>
+            </w:r>
+            <w:r>
+              <w:rPr>
+                <w:noProof/>
+                <w:webHidden/>
+              </w:rPr>
+              <w:tab/>
+            </w:r>
+            <w:r>
+              <w:rPr>
+                <w:noProof/>
+                <w:webHidden/>
+              </w:rPr>
+              <w:fldChar w:fldCharType="begin"/>
+            </w:r>
+            <w:r>
+              <w:rPr>
+                <w:noProof/>
+                <w:webHidden/>
+              </w:rPr>
+              <w:instrText xml:space="preserve"> PAGEREF _Toc478489720 \h </w:instrText>
             </w:r>
             <w:r>
               <w:rPr>
@@ -3390,13 +3874,13 @@
               <w:lang w:val="en-US"/>
             </w:rPr>
           </w:pPr>
-          <w:hyperlink w:anchor="_Toc478488883" w:history="1">
+          <w:hyperlink w:anchor="_Toc478489721" w:history="1">
             <w:r>
               <w:rPr>
                 <w:rStyle w:val="Hyperlink"/>
                 <w:noProof/>
               </w:rPr>
-              <w:t>Potenzielle zukünftige Entscheidungen samt prognostizierten Auswirkungen</w:t>
+              <w:t>Anforderungsanalyse</w:t>
             </w:r>
             <w:r>
               <w:rPr>
@@ -3417,7 +3901,7 @@
                 <w:noProof/>
                 <w:webHidden/>
               </w:rPr>
-              <w:instrText xml:space="preserve"> PAGEREF _Toc478488883 \h </w:instrText>
+              <w:instrText xml:space="preserve"> PAGEREF _Toc478489721 \h </w:instrText>
             </w:r>
             <w:r>
               <w:rPr>
@@ -3450,7 +3934,7 @@
         </w:p>
         <w:p>
           <w:pPr>
-            <w:pStyle w:val="Verzeichnis3"/>
+            <w:pStyle w:val="Verzeichnis2"/>
             <w:tabs>
               <w:tab w:val="right" w:leader="dot" w:pos="9062"/>
             </w:tabs>
@@ -3460,13 +3944,13 @@
               <w:lang w:val="en-US"/>
             </w:rPr>
           </w:pPr>
-          <w:hyperlink w:anchor="_Toc478488884" w:history="1">
+          <w:hyperlink w:anchor="_Toc478489722" w:history="1">
             <w:r>
               <w:rPr>
                 <w:rStyle w:val="Hyperlink"/>
                 <w:noProof/>
               </w:rPr>
-              <w:t>Entscheidung 1: Sofortiger Projektabbruch</w:t>
+              <w:t>Design und Architektur</w:t>
             </w:r>
             <w:r>
               <w:rPr>
@@ -3487,287 +3971,7 @@
                 <w:noProof/>
                 <w:webHidden/>
               </w:rPr>
-              <w:instrText xml:space="preserve"> PAGEREF _Toc478488884 \h </w:instrText>
-            </w:r>
-            <w:r>
-              <w:rPr>
-                <w:noProof/>
-                <w:webHidden/>
-              </w:rPr>
-            </w:r>
-            <w:r>
-              <w:rPr>
-                <w:noProof/>
-                <w:webHidden/>
-              </w:rPr>
-              <w:fldChar w:fldCharType="separate"/>
-            </w:r>
-            <w:r>
-              <w:rPr>
-                <w:noProof/>
-                <w:webHidden/>
-              </w:rPr>
-              <w:t>12</w:t>
-            </w:r>
-            <w:r>
-              <w:rPr>
-                <w:noProof/>
-                <w:webHidden/>
-              </w:rPr>
-              <w:fldChar w:fldCharType="end"/>
-            </w:r>
-          </w:hyperlink>
-        </w:p>
-        <w:p>
-          <w:pPr>
-            <w:pStyle w:val="Verzeichnis3"/>
-            <w:tabs>
-              <w:tab w:val="right" w:leader="dot" w:pos="9062"/>
-            </w:tabs>
-            <w:rPr>
-              <w:rFonts w:eastAsiaTheme="minorEastAsia"/>
-              <w:noProof/>
-              <w:lang w:val="en-US"/>
-            </w:rPr>
-          </w:pPr>
-          <w:hyperlink w:anchor="_Toc478488885" w:history="1">
-            <w:r>
-              <w:rPr>
-                <w:rStyle w:val="Hyperlink"/>
-                <w:noProof/>
-              </w:rPr>
-              <w:t>Auswirkungen:</w:t>
-            </w:r>
-            <w:r>
-              <w:rPr>
-                <w:noProof/>
-                <w:webHidden/>
-              </w:rPr>
-              <w:tab/>
-            </w:r>
-            <w:r>
-              <w:rPr>
-                <w:noProof/>
-                <w:webHidden/>
-              </w:rPr>
-              <w:fldChar w:fldCharType="begin"/>
-            </w:r>
-            <w:r>
-              <w:rPr>
-                <w:noProof/>
-                <w:webHidden/>
-              </w:rPr>
-              <w:instrText xml:space="preserve"> PAGEREF _Toc478488885 \h </w:instrText>
-            </w:r>
-            <w:r>
-              <w:rPr>
-                <w:noProof/>
-                <w:webHidden/>
-              </w:rPr>
-            </w:r>
-            <w:r>
-              <w:rPr>
-                <w:noProof/>
-                <w:webHidden/>
-              </w:rPr>
-              <w:fldChar w:fldCharType="separate"/>
-            </w:r>
-            <w:r>
-              <w:rPr>
-                <w:noProof/>
-                <w:webHidden/>
-              </w:rPr>
-              <w:t>12</w:t>
-            </w:r>
-            <w:r>
-              <w:rPr>
-                <w:noProof/>
-                <w:webHidden/>
-              </w:rPr>
-              <w:fldChar w:fldCharType="end"/>
-            </w:r>
-          </w:hyperlink>
-        </w:p>
-        <w:p>
-          <w:pPr>
-            <w:pStyle w:val="Verzeichnis3"/>
-            <w:tabs>
-              <w:tab w:val="right" w:leader="dot" w:pos="9062"/>
-            </w:tabs>
-            <w:rPr>
-              <w:rFonts w:eastAsiaTheme="minorEastAsia"/>
-              <w:noProof/>
-              <w:lang w:val="en-US"/>
-            </w:rPr>
-          </w:pPr>
-          <w:hyperlink w:anchor="_Toc478488886" w:history="1">
-            <w:r>
-              <w:rPr>
-                <w:rStyle w:val="Hyperlink"/>
-                <w:noProof/>
-              </w:rPr>
-              <w:t>Entscheidung 2: Projekt fortführen</w:t>
-            </w:r>
-            <w:r>
-              <w:rPr>
-                <w:noProof/>
-                <w:webHidden/>
-              </w:rPr>
-              <w:tab/>
-            </w:r>
-            <w:r>
-              <w:rPr>
-                <w:noProof/>
-                <w:webHidden/>
-              </w:rPr>
-              <w:fldChar w:fldCharType="begin"/>
-            </w:r>
-            <w:r>
-              <w:rPr>
-                <w:noProof/>
-                <w:webHidden/>
-              </w:rPr>
-              <w:instrText xml:space="preserve"> PAGEREF _Toc478488886 \h </w:instrText>
-            </w:r>
-            <w:r>
-              <w:rPr>
-                <w:noProof/>
-                <w:webHidden/>
-              </w:rPr>
-            </w:r>
-            <w:r>
-              <w:rPr>
-                <w:noProof/>
-                <w:webHidden/>
-              </w:rPr>
-              <w:fldChar w:fldCharType="separate"/>
-            </w:r>
-            <w:r>
-              <w:rPr>
-                <w:noProof/>
-                <w:webHidden/>
-              </w:rPr>
-              <w:t>12</w:t>
-            </w:r>
-            <w:r>
-              <w:rPr>
-                <w:noProof/>
-                <w:webHidden/>
-              </w:rPr>
-              <w:fldChar w:fldCharType="end"/>
-            </w:r>
-          </w:hyperlink>
-        </w:p>
-        <w:p>
-          <w:pPr>
-            <w:pStyle w:val="Verzeichnis3"/>
-            <w:tabs>
-              <w:tab w:val="right" w:leader="dot" w:pos="9062"/>
-            </w:tabs>
-            <w:rPr>
-              <w:rFonts w:eastAsiaTheme="minorEastAsia"/>
-              <w:noProof/>
-              <w:lang w:val="en-US"/>
-            </w:rPr>
-          </w:pPr>
-          <w:hyperlink w:anchor="_Toc478488887" w:history="1">
-            <w:r>
-              <w:rPr>
-                <w:rStyle w:val="Hyperlink"/>
-                <w:noProof/>
-              </w:rPr>
-              <w:t>Auswirkungen:</w:t>
-            </w:r>
-            <w:r>
-              <w:rPr>
-                <w:noProof/>
-                <w:webHidden/>
-              </w:rPr>
-              <w:tab/>
-            </w:r>
-            <w:r>
-              <w:rPr>
-                <w:noProof/>
-                <w:webHidden/>
-              </w:rPr>
-              <w:fldChar w:fldCharType="begin"/>
-            </w:r>
-            <w:r>
-              <w:rPr>
-                <w:noProof/>
-                <w:webHidden/>
-              </w:rPr>
-              <w:instrText xml:space="preserve"> PAGEREF _Toc478488887 \h </w:instrText>
-            </w:r>
-            <w:r>
-              <w:rPr>
-                <w:noProof/>
-                <w:webHidden/>
-              </w:rPr>
-            </w:r>
-            <w:r>
-              <w:rPr>
-                <w:noProof/>
-                <w:webHidden/>
-              </w:rPr>
-              <w:fldChar w:fldCharType="separate"/>
-            </w:r>
-            <w:r>
-              <w:rPr>
-                <w:noProof/>
-                <w:webHidden/>
-              </w:rPr>
-              <w:t>12</w:t>
-            </w:r>
-            <w:r>
-              <w:rPr>
-                <w:noProof/>
-                <w:webHidden/>
-              </w:rPr>
-              <w:fldChar w:fldCharType="end"/>
-            </w:r>
-          </w:hyperlink>
-        </w:p>
-        <w:p>
-          <w:pPr>
-            <w:pStyle w:val="Verzeichnis1"/>
-            <w:tabs>
-              <w:tab w:val="right" w:leader="dot" w:pos="9062"/>
-            </w:tabs>
-            <w:rPr>
-              <w:rFonts w:eastAsiaTheme="minorEastAsia"/>
-              <w:noProof/>
-              <w:lang w:val="en-US"/>
-            </w:rPr>
-          </w:pPr>
-          <w:hyperlink w:anchor="_Toc478488888" w:history="1">
-            <w:r>
-              <w:rPr>
-                <w:rStyle w:val="Hyperlink"/>
-                <w:noProof/>
-              </w:rPr>
-              <w:t>Anhang: Detailinformationen zu einzelnen Posten</w:t>
-            </w:r>
-            <w:r>
-              <w:rPr>
-                <w:noProof/>
-                <w:webHidden/>
-              </w:rPr>
-              <w:tab/>
-            </w:r>
-            <w:r>
-              <w:rPr>
-                <w:noProof/>
-                <w:webHidden/>
-              </w:rPr>
-              <w:fldChar w:fldCharType="begin"/>
-            </w:r>
-            <w:r>
-              <w:rPr>
-                <w:noProof/>
-                <w:webHidden/>
-              </w:rPr>
-              <w:instrText xml:space="preserve"> PAGEREF _Toc478488888 \h </w:instrText>
+              <w:instrText xml:space="preserve"> PAGEREF _Toc478489722 \h </w:instrText>
             </w:r>
             <w:r>
               <w:rPr>
@@ -3810,13 +4014,13 @@
               <w:lang w:val="en-US"/>
             </w:rPr>
           </w:pPr>
-          <w:hyperlink w:anchor="_Toc478488889" w:history="1">
+          <w:hyperlink w:anchor="_Toc478489723" w:history="1">
             <w:r>
               <w:rPr>
                 <w:rStyle w:val="Hyperlink"/>
                 <w:noProof/>
               </w:rPr>
-              <w:t>Anforderungsanalyse</w:t>
+              <w:t>Implementierung</w:t>
             </w:r>
             <w:r>
               <w:rPr>
@@ -3837,77 +4041,7 @@
                 <w:noProof/>
                 <w:webHidden/>
               </w:rPr>
-              <w:instrText xml:space="preserve"> PAGEREF _Toc478488889 \h </w:instrText>
-            </w:r>
-            <w:r>
-              <w:rPr>
-                <w:noProof/>
-                <w:webHidden/>
-              </w:rPr>
-            </w:r>
-            <w:r>
-              <w:rPr>
-                <w:noProof/>
-                <w:webHidden/>
-              </w:rPr>
-              <w:fldChar w:fldCharType="separate"/>
-            </w:r>
-            <w:r>
-              <w:rPr>
-                <w:noProof/>
-                <w:webHidden/>
-              </w:rPr>
-              <w:t>14</w:t>
-            </w:r>
-            <w:r>
-              <w:rPr>
-                <w:noProof/>
-                <w:webHidden/>
-              </w:rPr>
-              <w:fldChar w:fldCharType="end"/>
-            </w:r>
-          </w:hyperlink>
-        </w:p>
-        <w:p>
-          <w:pPr>
-            <w:pStyle w:val="Verzeichnis2"/>
-            <w:tabs>
-              <w:tab w:val="right" w:leader="dot" w:pos="9062"/>
-            </w:tabs>
-            <w:rPr>
-              <w:rFonts w:eastAsiaTheme="minorEastAsia"/>
-              <w:noProof/>
-              <w:lang w:val="en-US"/>
-            </w:rPr>
-          </w:pPr>
-          <w:hyperlink w:anchor="_Toc478488890" w:history="1">
-            <w:r>
-              <w:rPr>
-                <w:rStyle w:val="Hyperlink"/>
-                <w:noProof/>
-              </w:rPr>
-              <w:t>Design und Architektur</w:t>
-            </w:r>
-            <w:r>
-              <w:rPr>
-                <w:noProof/>
-                <w:webHidden/>
-              </w:rPr>
-              <w:tab/>
-            </w:r>
-            <w:r>
-              <w:rPr>
-                <w:noProof/>
-                <w:webHidden/>
-              </w:rPr>
-              <w:fldChar w:fldCharType="begin"/>
-            </w:r>
-            <w:r>
-              <w:rPr>
-                <w:noProof/>
-                <w:webHidden/>
-              </w:rPr>
-              <w:instrText xml:space="preserve"> PAGEREF _Toc478488890 \h </w:instrText>
+              <w:instrText xml:space="preserve"> PAGEREF _Toc478489723 \h </w:instrText>
             </w:r>
             <w:r>
               <w:rPr>
@@ -3950,13 +4084,13 @@
               <w:lang w:val="en-US"/>
             </w:rPr>
           </w:pPr>
-          <w:hyperlink w:anchor="_Toc478488891" w:history="1">
+          <w:hyperlink w:anchor="_Toc478489724" w:history="1">
             <w:r>
               <w:rPr>
                 <w:rStyle w:val="Hyperlink"/>
                 <w:noProof/>
               </w:rPr>
-              <w:t>Implementierung</w:t>
+              <w:t>Integration und Test</w:t>
             </w:r>
             <w:r>
               <w:rPr>
@@ -3977,7 +4111,7 @@
                 <w:noProof/>
                 <w:webHidden/>
               </w:rPr>
-              <w:instrText xml:space="preserve"> PAGEREF _Toc478488891 \h </w:instrText>
+              <w:instrText xml:space="preserve"> PAGEREF _Toc478489724 \h </w:instrText>
             </w:r>
             <w:r>
               <w:rPr>
@@ -4020,13 +4154,13 @@
               <w:lang w:val="en-US"/>
             </w:rPr>
           </w:pPr>
-          <w:hyperlink w:anchor="_Toc478488892" w:history="1">
+          <w:hyperlink w:anchor="_Toc478489725" w:history="1">
             <w:r>
               <w:rPr>
                 <w:rStyle w:val="Hyperlink"/>
                 <w:noProof/>
               </w:rPr>
-              <w:t>Integration und Test</w:t>
+              <w:t>Projektmanagement</w:t>
             </w:r>
             <w:r>
               <w:rPr>
@@ -4047,7 +4181,7 @@
                 <w:noProof/>
                 <w:webHidden/>
               </w:rPr>
-              <w:instrText xml:space="preserve"> PAGEREF _Toc478488892 \h </w:instrText>
+              <w:instrText xml:space="preserve"> PAGEREF _Toc478489725 \h </w:instrText>
             </w:r>
             <w:r>
               <w:rPr>
@@ -4090,13 +4224,13 @@
               <w:lang w:val="en-US"/>
             </w:rPr>
           </w:pPr>
-          <w:hyperlink w:anchor="_Toc478488893" w:history="1">
+          <w:hyperlink w:anchor="_Toc478489726" w:history="1">
             <w:r>
               <w:rPr>
                 <w:rStyle w:val="Hyperlink"/>
                 <w:noProof/>
               </w:rPr>
-              <w:t>Projektmanagement</w:t>
+              <w:t>Puffer für Unerwartetes</w:t>
             </w:r>
             <w:r>
               <w:rPr>
@@ -4117,7 +4251,7 @@
                 <w:noProof/>
                 <w:webHidden/>
               </w:rPr>
-              <w:instrText xml:space="preserve"> PAGEREF _Toc478488893 \h </w:instrText>
+              <w:instrText xml:space="preserve"> PAGEREF _Toc478489726 \h </w:instrText>
             </w:r>
             <w:r>
               <w:rPr>
@@ -4160,13 +4294,13 @@
               <w:lang w:val="en-US"/>
             </w:rPr>
           </w:pPr>
-          <w:hyperlink w:anchor="_Toc478488894" w:history="1">
+          <w:hyperlink w:anchor="_Toc478489727" w:history="1">
             <w:r>
               <w:rPr>
                 <w:rStyle w:val="Hyperlink"/>
                 <w:noProof/>
               </w:rPr>
-              <w:t>Puffer für Unerwartetes</w:t>
+              <w:t>Materialkosten</w:t>
             </w:r>
             <w:r>
               <w:rPr>
@@ -4187,7 +4321,7 @@
                 <w:noProof/>
                 <w:webHidden/>
               </w:rPr>
-              <w:instrText xml:space="preserve"> PAGEREF _Toc478488894 \h </w:instrText>
+              <w:instrText xml:space="preserve"> PAGEREF _Toc478489727 \h </w:instrText>
             </w:r>
             <w:r>
               <w:rPr>
@@ -4219,76 +4353,6 @@
           </w:hyperlink>
         </w:p>
         <w:p>
-          <w:pPr>
-            <w:pStyle w:val="Verzeichnis2"/>
-            <w:tabs>
-              <w:tab w:val="right" w:leader="dot" w:pos="9062"/>
-            </w:tabs>
-            <w:rPr>
-              <w:rFonts w:eastAsiaTheme="minorEastAsia"/>
-              <w:noProof/>
-              <w:lang w:val="en-US"/>
-            </w:rPr>
-          </w:pPr>
-          <w:hyperlink w:anchor="_Toc478488895" w:history="1">
-            <w:r>
-              <w:rPr>
-                <w:rStyle w:val="Hyperlink"/>
-                <w:noProof/>
-              </w:rPr>
-              <w:t>Materialkosten</w:t>
-            </w:r>
-            <w:r>
-              <w:rPr>
-                <w:noProof/>
-                <w:webHidden/>
-              </w:rPr>
-              <w:tab/>
-            </w:r>
-            <w:r>
-              <w:rPr>
-                <w:noProof/>
-                <w:webHidden/>
-              </w:rPr>
-              <w:fldChar w:fldCharType="begin"/>
-            </w:r>
-            <w:r>
-              <w:rPr>
-                <w:noProof/>
-                <w:webHidden/>
-              </w:rPr>
-              <w:instrText xml:space="preserve"> PAGEREF _Toc478488895 \h </w:instrText>
-            </w:r>
-            <w:r>
-              <w:rPr>
-                <w:noProof/>
-                <w:webHidden/>
-              </w:rPr>
-            </w:r>
-            <w:r>
-              <w:rPr>
-                <w:noProof/>
-                <w:webHidden/>
-              </w:rPr>
-              <w:fldChar w:fldCharType="separate"/>
-            </w:r>
-            <w:r>
-              <w:rPr>
-                <w:noProof/>
-                <w:webHidden/>
-              </w:rPr>
-              <w:t>26</w:t>
-            </w:r>
-            <w:r>
-              <w:rPr>
-                <w:noProof/>
-                <w:webHidden/>
-              </w:rPr>
-              <w:fldChar w:fldCharType="end"/>
-            </w:r>
-          </w:hyperlink>
-        </w:p>
-        <w:p>
           <w:r>
             <w:rPr>
               <w:b/>
@@ -4310,7 +4374,7 @@
       <w:pPr>
         <w:pStyle w:val="berschrift1"/>
       </w:pPr>
-      <w:bookmarkStart w:id="0" w:name="_Toc478488851"/>
+      <w:bookmarkStart w:id="0" w:name="_Toc478489683"/>
       <w:r>
         <w:lastRenderedPageBreak/>
         <w:t>Kennzahlen</w:t>
@@ -4319,22 +4383,59 @@
     </w:p>
     <w:p>
       <w:r>
-        <w:t>In diesem Bericht werden diverse projektspezifische Aspekte mittels Kennzahlen der Earned Value Analyse in grafischer Form veranschaulicht. Um eine korrekte Interpretation zu ermöglichen werden die dabei verwendeten Kennzahlen vorweg erläutert.</w:t>
+        <w:t xml:space="preserve">In diesem Bericht werden diverse projektspezifische Aspekte mittels Kennzahlen der </w:t>
+      </w:r>
+      <w:proofErr w:type="spellStart"/>
+      <w:r>
+        <w:t>Earned</w:t>
+      </w:r>
+      <w:proofErr w:type="spellEnd"/>
+      <w:r>
+        <w:t xml:space="preserve"> Value Analyse in grafischer Form veranschaulicht. Um eine korrekte Interpretation zu ermöglichen werden die dabei verwendeten Kennzahlen vorweg erläutert.</w:t>
       </w:r>
     </w:p>
     <w:p>
       <w:pPr>
         <w:pStyle w:val="berschrift2"/>
       </w:pPr>
-      <w:bookmarkStart w:id="1" w:name="_Toc478488852"/>
-      <w:r>
-        <w:t>Actual Costs (AC)</w:t>
+      <w:bookmarkStart w:id="1" w:name="_Toc478489684"/>
+      <w:proofErr w:type="spellStart"/>
+      <w:r>
+        <w:t>Actual</w:t>
+      </w:r>
+      <w:proofErr w:type="spellEnd"/>
+      <w:r>
+        <w:t xml:space="preserve"> </w:t>
+      </w:r>
+      <w:proofErr w:type="spellStart"/>
+      <w:r>
+        <w:t>Costs</w:t>
+      </w:r>
+      <w:proofErr w:type="spellEnd"/>
+      <w:r>
+        <w:t xml:space="preserve"> (AC)</w:t>
       </w:r>
       <w:bookmarkEnd w:id="1"/>
     </w:p>
     <w:p>
       <w:r>
-        <w:t>Die Actual Costs umfassen alle bis zu einem bestimmten Zeitpunkt anfallenden Kosten.</w:t>
+        <w:t xml:space="preserve">Die </w:t>
+      </w:r>
+      <w:proofErr w:type="spellStart"/>
+      <w:r>
+        <w:t>Actual</w:t>
+      </w:r>
+      <w:proofErr w:type="spellEnd"/>
+      <w:r>
+        <w:t xml:space="preserve"> </w:t>
+      </w:r>
+      <w:proofErr w:type="spellStart"/>
+      <w:r>
+        <w:t>Costs</w:t>
+      </w:r>
+      <w:proofErr w:type="spellEnd"/>
+      <w:r>
+        <w:t xml:space="preserve"> umfassen alle bis zu einem bestimmten Zeitpunkt anfallenden Kosten.</w:t>
       </w:r>
     </w:p>
     <w:p>
@@ -4345,7 +4446,15 @@
         <w:t>Interpretation</w:t>
       </w:r>
       <w:r>
-        <w:t>: Die Istkosten einer bestimmten Leistung.</w:t>
+        <w:t xml:space="preserve">: Die </w:t>
+      </w:r>
+      <w:proofErr w:type="spellStart"/>
+      <w:r>
+        <w:t>Istkosten</w:t>
+      </w:r>
+      <w:proofErr w:type="spellEnd"/>
+      <w:r>
+        <w:t xml:space="preserve"> einer bestimmten Leistung.</w:t>
       </w:r>
     </w:p>
     <w:p>
@@ -4353,16 +4462,29 @@
         <w:pStyle w:val="berschrift2"/>
       </w:pPr>
       <w:bookmarkStart w:id="2" w:name="_Planned_Value_(PV)"/>
-      <w:bookmarkStart w:id="3" w:name="_Toc478488853"/>
+      <w:bookmarkStart w:id="3" w:name="_Toc478489685"/>
       <w:bookmarkEnd w:id="2"/>
-      <w:r>
-        <w:t>Planned Value (PV)</w:t>
+      <w:proofErr w:type="spellStart"/>
+      <w:r>
+        <w:t>Planned</w:t>
+      </w:r>
+      <w:proofErr w:type="spellEnd"/>
+      <w:r>
+        <w:t xml:space="preserve"> Value (PV)</w:t>
       </w:r>
       <w:bookmarkEnd w:id="3"/>
     </w:p>
     <w:p>
       <w:r>
-        <w:t>Der Planned Value ist der Wert, von dem man annimmt, ihn zu einem gewissen zukünftigen Zeitpunkt erwirtschaftet zu haben.</w:t>
+        <w:t xml:space="preserve">Der </w:t>
+      </w:r>
+      <w:proofErr w:type="spellStart"/>
+      <w:r>
+        <w:t>Planned</w:t>
+      </w:r>
+      <w:proofErr w:type="spellEnd"/>
+      <w:r>
+        <w:t xml:space="preserve"> Value ist der Wert, von dem man annimmt, ihn zu einem gewissen zukünftigen Zeitpunkt erwirtschaftet zu haben.</w:t>
       </w:r>
     </w:p>
     <w:p>
@@ -4378,8 +4500,6 @@
       <w:r>
         <w:t>einer bestimmten Leistung</w:t>
       </w:r>
-      <w:bookmarkStart w:id="4" w:name="_GoBack"/>
-      <w:bookmarkEnd w:id="4"/>
       <w:r>
         <w:t>.</w:t>
       </w:r>
@@ -4392,7 +4512,15 @@
         <w:t>Beispiel</w:t>
       </w:r>
       <w:r>
-        <w:t>: Ein Projekt weist eine Laufzeit von 10 Monaten auf und ist mit 200.000 € budgetiert. Bei linearem Projektfortschritt betrüge der Planned Value nach 5 Monaten:</w:t>
+        <w:t xml:space="preserve">: Ein Projekt weist eine Laufzeit von 10 Monaten auf und ist mit 200.000 € budgetiert. Bei linearem Projektfortschritt betrüge der </w:t>
+      </w:r>
+      <w:proofErr w:type="spellStart"/>
+      <w:r>
+        <w:t>Planned</w:t>
+      </w:r>
+      <w:proofErr w:type="spellEnd"/>
+      <w:r>
+        <w:t xml:space="preserve"> Value nach 5 Monaten:</w:t>
       </w:r>
       <w:r>
         <w:br/>
@@ -4403,19 +4531,32 @@
       <w:pPr>
         <w:pStyle w:val="berschrift2"/>
       </w:pPr>
-      <w:bookmarkStart w:id="5" w:name="_Actual_Costs_(AC)"/>
-      <w:bookmarkStart w:id="6" w:name="_Earned_Value_(EV)"/>
-      <w:bookmarkStart w:id="7" w:name="_Toc478488854"/>
+      <w:bookmarkStart w:id="4" w:name="_Actual_Costs_(AC)"/>
+      <w:bookmarkStart w:id="5" w:name="_Earned_Value_(EV)"/>
+      <w:bookmarkStart w:id="6" w:name="_Toc478489686"/>
+      <w:bookmarkEnd w:id="4"/>
       <w:bookmarkEnd w:id="5"/>
+      <w:proofErr w:type="spellStart"/>
+      <w:r>
+        <w:t>Earned</w:t>
+      </w:r>
+      <w:proofErr w:type="spellEnd"/>
+      <w:r>
+        <w:t xml:space="preserve"> Value (EV)</w:t>
+      </w:r>
       <w:bookmarkEnd w:id="6"/>
-      <w:r>
-        <w:t>Earned Value (EV)</w:t>
-      </w:r>
-      <w:bookmarkEnd w:id="7"/>
     </w:p>
     <w:p>
       <w:r>
-        <w:t>Der Earned Value repräsentiert die bis zu einem bestimmten Zeitpunkt erbrachten Leistungen in Abhängigkeit des geplanten Budgets (PV).</w:t>
+        <w:t xml:space="preserve">Der </w:t>
+      </w:r>
+      <w:proofErr w:type="spellStart"/>
+      <w:r>
+        <w:t>Earned</w:t>
+      </w:r>
+      <w:proofErr w:type="spellEnd"/>
+      <w:r>
+        <w:t xml:space="preserve"> Value repräsentiert die bis zu einem bestimmten Zeitpunkt erbrachten Leistungen in Abhängigkeit des geplanten Budgets (PV).</w:t>
       </w:r>
     </w:p>
     <w:p>
@@ -4438,13 +4579,29 @@
         <w:t>Interpretation</w:t>
       </w:r>
       <w:r>
-        <w:t xml:space="preserve">: Umso höher der Earned Value ist, desto mehr hat das Projektteam bereits geleistet. </w:t>
+        <w:t xml:space="preserve">: Umso höher der </w:t>
+      </w:r>
+      <w:proofErr w:type="spellStart"/>
+      <w:r>
+        <w:t>Earned</w:t>
+      </w:r>
+      <w:proofErr w:type="spellEnd"/>
+      <w:r>
+        <w:t xml:space="preserve"> Value ist, desto mehr hat das Projektteam bereits geleistet. </w:t>
       </w:r>
       <w:r>
         <w:sym w:font="Wingdings" w:char="F0E0"/>
       </w:r>
       <w:r>
-        <w:t xml:space="preserve"> Ein hoher Earned Value wird angestrebt.</w:t>
+        <w:t xml:space="preserve"> Ein hoher </w:t>
+      </w:r>
+      <w:proofErr w:type="spellStart"/>
+      <w:r>
+        <w:t>Earned</w:t>
+      </w:r>
+      <w:proofErr w:type="spellEnd"/>
+      <w:r>
+        <w:t xml:space="preserve"> Value wird angestrebt.</w:t>
       </w:r>
     </w:p>
     <w:p>
@@ -4455,22 +4612,75 @@
         <w:t>Beispiel</w:t>
       </w:r>
       <w:r>
-        <w:t>: Ein Projekt, das nach 5 Monaten einen Planned Value von 100.000€ hat ist zu 80% fertiggestellt. Der Earned Value ist (80% * 100.000€) = 80.000€.</w:t>
+        <w:t xml:space="preserve">: Ein Projekt, das nach 5 Monaten einen </w:t>
+      </w:r>
+      <w:proofErr w:type="spellStart"/>
+      <w:r>
+        <w:t>Planned</w:t>
+      </w:r>
+      <w:proofErr w:type="spellEnd"/>
+      <w:r>
+        <w:t xml:space="preserve"> Value von 100.000€ hat ist zu 80% fertiggestellt. Der </w:t>
+      </w:r>
+      <w:proofErr w:type="spellStart"/>
+      <w:r>
+        <w:t>Earned</w:t>
+      </w:r>
+      <w:proofErr w:type="spellEnd"/>
+      <w:r>
+        <w:t xml:space="preserve"> Value ist (80% * 100.000€) = 80.000€.</w:t>
       </w:r>
     </w:p>
     <w:p>
       <w:pPr>
         <w:pStyle w:val="berschrift2"/>
       </w:pPr>
-      <w:bookmarkStart w:id="8" w:name="_Toc478488855"/>
-      <w:r>
-        <w:t>Cost Variance (CV)</w:t>
-      </w:r>
-      <w:bookmarkEnd w:id="8"/>
+      <w:bookmarkStart w:id="7" w:name="_Toc478489687"/>
+      <w:proofErr w:type="spellStart"/>
+      <w:r>
+        <w:t>Cost</w:t>
+      </w:r>
+      <w:proofErr w:type="spellEnd"/>
+      <w:r>
+        <w:t xml:space="preserve"> </w:t>
+      </w:r>
+      <w:proofErr w:type="spellStart"/>
+      <w:r>
+        <w:t>Variance</w:t>
+      </w:r>
+      <w:proofErr w:type="spellEnd"/>
+      <w:r>
+        <w:t xml:space="preserve"> (CV)</w:t>
+      </w:r>
+      <w:bookmarkEnd w:id="7"/>
     </w:p>
     <w:p>
       <w:r>
-        <w:t>Die Cost Variance (Kostenabweichung) ist ein Indikator für den monetären Fortschritt des Projekts. Dieser Wert beschreibt die absolute Abweichung der erbrachten Leistungen (EV) von den Istkosten (AC).</w:t>
+        <w:t xml:space="preserve">Die </w:t>
+      </w:r>
+      <w:proofErr w:type="spellStart"/>
+      <w:r>
+        <w:t>Cost</w:t>
+      </w:r>
+      <w:proofErr w:type="spellEnd"/>
+      <w:r>
+        <w:t xml:space="preserve"> </w:t>
+      </w:r>
+      <w:proofErr w:type="spellStart"/>
+      <w:r>
+        <w:t>Variance</w:t>
+      </w:r>
+      <w:proofErr w:type="spellEnd"/>
+      <w:r>
+        <w:t xml:space="preserve"> (Kostenabweichung) ist ein Indikator für den monetären Fortschritt des Projekts. Dieser Wert beschreibt die absolute Abweichung der erbrachten Leistungen (EV) von den </w:t>
+      </w:r>
+      <w:proofErr w:type="spellStart"/>
+      <w:r>
+        <w:t>Istkosten</w:t>
+      </w:r>
+      <w:proofErr w:type="spellEnd"/>
+      <w:r>
+        <w:t xml:space="preserve"> (AC).</w:t>
       </w:r>
     </w:p>
     <w:p>
@@ -4522,7 +4732,23 @@
         <w:sym w:font="Wingdings" w:char="F0E0"/>
       </w:r>
       <w:r>
-        <w:t xml:space="preserve"> Eine positive Cost Variance wird angestrebt.</w:t>
+        <w:t xml:space="preserve"> Eine positive </w:t>
+      </w:r>
+      <w:proofErr w:type="spellStart"/>
+      <w:r>
+        <w:t>Cost</w:t>
+      </w:r>
+      <w:proofErr w:type="spellEnd"/>
+      <w:r>
+        <w:t xml:space="preserve"> </w:t>
+      </w:r>
+      <w:proofErr w:type="spellStart"/>
+      <w:r>
+        <w:t>Variance</w:t>
+      </w:r>
+      <w:proofErr w:type="spellEnd"/>
+      <w:r>
+        <w:t xml:space="preserve"> wird angestrebt.</w:t>
       </w:r>
     </w:p>
     <w:p>
@@ -4533,27 +4759,75 @@
         <w:t>Beispiel</w:t>
       </w:r>
       <w:r>
-        <w:t>: Ein Projekt, das nach 5 Monaten einen Planned Value von 100.000€ hat ist zu 80% fertiggestellt. Außerdem wurden bereits 30.000€ für Lohnkosten, Materialkosten, etc. ausgegeben. Der Earned Value beträgt (80% * 100.000€) = 80.000€.</w:t>
+        <w:t xml:space="preserve">: Ein Projekt, das nach 5 Monaten einen </w:t>
+      </w:r>
+      <w:proofErr w:type="spellStart"/>
+      <w:r>
+        <w:t>Planned</w:t>
+      </w:r>
+      <w:proofErr w:type="spellEnd"/>
+      <w:r>
+        <w:t xml:space="preserve"> Value von 100.000€ hat ist zu 80% fertiggestellt. Außerdem wurden bereits 30.000€ für Lohnkosten, Materialkosten, etc. ausgegeben. Der </w:t>
+      </w:r>
+      <w:proofErr w:type="spellStart"/>
+      <w:r>
+        <w:t>Earned</w:t>
+      </w:r>
+      <w:proofErr w:type="spellEnd"/>
+      <w:r>
+        <w:t xml:space="preserve"> Value beträgt (80% * 100.000€) = 80.000€.</w:t>
       </w:r>
       <w:r>
         <w:br/>
-        <w:t>Die Cost Variance beträgt 80.000€ – 30.000€ = 50.000€.</w:t>
+        <w:t xml:space="preserve">Die </w:t>
+      </w:r>
+      <w:proofErr w:type="spellStart"/>
+      <w:r>
+        <w:t>Cost</w:t>
+      </w:r>
+      <w:proofErr w:type="spellEnd"/>
+      <w:r>
+        <w:t xml:space="preserve"> </w:t>
+      </w:r>
+      <w:proofErr w:type="spellStart"/>
+      <w:r>
+        <w:t>Variance</w:t>
+      </w:r>
+      <w:proofErr w:type="spellEnd"/>
+      <w:r>
+        <w:t xml:space="preserve"> beträgt 80.000€ – 30.000€ = 50.000€.</w:t>
       </w:r>
     </w:p>
     <w:p>
       <w:pPr>
         <w:pStyle w:val="berschrift2"/>
       </w:pPr>
-      <w:bookmarkStart w:id="9" w:name="_Toc478488856"/>
+      <w:bookmarkStart w:id="8" w:name="_Toc478489688"/>
       <w:r>
         <w:lastRenderedPageBreak/>
-        <w:t>Schedule Variance (SV)</w:t>
-      </w:r>
-      <w:bookmarkEnd w:id="9"/>
+        <w:t xml:space="preserve">Schedule </w:t>
+      </w:r>
+      <w:proofErr w:type="spellStart"/>
+      <w:r>
+        <w:t>Variance</w:t>
+      </w:r>
+      <w:proofErr w:type="spellEnd"/>
+      <w:r>
+        <w:t xml:space="preserve"> (SV)</w:t>
+      </w:r>
+      <w:bookmarkEnd w:id="8"/>
     </w:p>
     <w:p>
       <w:r>
-        <w:t>Die Schedule Variance (Planabweichung) ist ein Indikator für den zeitlichen Fortschritt des Projekts. Dieser Wert beschreibt die absolute Abweichung der erbrachten Leistungen (EV) vom geplanten Fertigstellungsgrad (PV).</w:t>
+        <w:t xml:space="preserve">Die Schedule </w:t>
+      </w:r>
+      <w:proofErr w:type="spellStart"/>
+      <w:r>
+        <w:t>Variance</w:t>
+      </w:r>
+      <w:proofErr w:type="spellEnd"/>
+      <w:r>
+        <w:t xml:space="preserve"> (Planabweichung) ist ein Indikator für den zeitlichen Fortschritt des Projekts. Dieser Wert beschreibt die absolute Abweichung der erbrachten Leistungen (EV) vom geplanten Fertigstellungsgrad (PV).</w:t>
       </w:r>
     </w:p>
     <w:p>
@@ -4634,7 +4908,35 @@
         <w:rPr>
           <w:lang w:val="en-US"/>
         </w:rPr>
-        <w:t>Eine positive Schedule Variance wird angestrebt.</w:t>
+        <w:t xml:space="preserve">Eine positive Schedule Variance </w:t>
+      </w:r>
+      <w:proofErr w:type="spellStart"/>
+      <w:r>
+        <w:rPr>
+          <w:lang w:val="en-US"/>
+        </w:rPr>
+        <w:t>wird</w:t>
+      </w:r>
+      <w:proofErr w:type="spellEnd"/>
+      <w:r>
+        <w:rPr>
+          <w:lang w:val="en-US"/>
+        </w:rPr>
+        <w:t xml:space="preserve"> </w:t>
+      </w:r>
+      <w:proofErr w:type="spellStart"/>
+      <w:r>
+        <w:rPr>
+          <w:lang w:val="en-US"/>
+        </w:rPr>
+        <w:t>angestrebt</w:t>
+      </w:r>
+      <w:proofErr w:type="spellEnd"/>
+      <w:r>
+        <w:rPr>
+          <w:lang w:val="en-US"/>
+        </w:rPr>
+        <w:t>.</w:t>
       </w:r>
     </w:p>
     <w:p>
@@ -4644,20 +4946,60 @@
           <w:lang w:val="de-DE"/>
         </w:rPr>
       </w:pPr>
-      <w:bookmarkStart w:id="10" w:name="_Cost_Performance_Index"/>
-      <w:bookmarkStart w:id="11" w:name="_Toc478488857"/>
-      <w:bookmarkEnd w:id="10"/>
+      <w:bookmarkStart w:id="9" w:name="_Cost_Performance_Index"/>
+      <w:bookmarkStart w:id="10" w:name="_Toc478489689"/>
+      <w:bookmarkEnd w:id="9"/>
+      <w:proofErr w:type="spellStart"/>
       <w:r>
         <w:rPr>
           <w:lang w:val="de-DE"/>
         </w:rPr>
-        <w:t>Cost Performance Index (CPI)</w:t>
-      </w:r>
-      <w:bookmarkEnd w:id="11"/>
+        <w:t>Cost</w:t>
+      </w:r>
+      <w:proofErr w:type="spellEnd"/>
+      <w:r>
+        <w:rPr>
+          <w:lang w:val="de-DE"/>
+        </w:rPr>
+        <w:t xml:space="preserve"> Performance Index (CPI)</w:t>
+      </w:r>
+      <w:bookmarkEnd w:id="10"/>
     </w:p>
     <w:p>
       <w:r>
-        <w:t>Der Cost Performance Index (Kosteneffizienz) ist wie die Cost Variance ein Maß für den monetären Fortschritt des Projekts, stellt jedoch die erbrachten Leistungen (EV) und die Istkosten (AC) relativ in Beziehung.</w:t>
+        <w:t xml:space="preserve">Der </w:t>
+      </w:r>
+      <w:proofErr w:type="spellStart"/>
+      <w:r>
+        <w:t>Cost</w:t>
+      </w:r>
+      <w:proofErr w:type="spellEnd"/>
+      <w:r>
+        <w:t xml:space="preserve"> Performance Index (Kosteneffizienz) ist wie die </w:t>
+      </w:r>
+      <w:proofErr w:type="spellStart"/>
+      <w:r>
+        <w:t>Cost</w:t>
+      </w:r>
+      <w:proofErr w:type="spellEnd"/>
+      <w:r>
+        <w:t xml:space="preserve"> </w:t>
+      </w:r>
+      <w:proofErr w:type="spellStart"/>
+      <w:r>
+        <w:t>Variance</w:t>
+      </w:r>
+      <w:proofErr w:type="spellEnd"/>
+      <w:r>
+        <w:t xml:space="preserve"> ein Maß für den monetären Fortschritt des Projekts, stellt jedoch die erbrachten Leistungen (EV) und die </w:t>
+      </w:r>
+      <w:proofErr w:type="spellStart"/>
+      <w:r>
+        <w:t>Istkosten</w:t>
+      </w:r>
+      <w:proofErr w:type="spellEnd"/>
+      <w:r>
+        <w:t xml:space="preserve"> (AC) relativ in Beziehung.</w:t>
       </w:r>
     </w:p>
     <w:p>
@@ -4745,17 +5087,25 @@
       <w:pPr>
         <w:pStyle w:val="berschrift2"/>
       </w:pPr>
-      <w:bookmarkStart w:id="12" w:name="_Schedule_Performance_Index"/>
-      <w:bookmarkStart w:id="13" w:name="_Toc478488858"/>
+      <w:bookmarkStart w:id="11" w:name="_Schedule_Performance_Index"/>
+      <w:bookmarkStart w:id="12" w:name="_Toc478489690"/>
+      <w:bookmarkEnd w:id="11"/>
+      <w:r>
+        <w:t>Schedule Performance Index (SPI)</w:t>
+      </w:r>
       <w:bookmarkEnd w:id="12"/>
-      <w:r>
-        <w:t>Schedule Performance Index (SPI)</w:t>
-      </w:r>
-      <w:bookmarkEnd w:id="13"/>
     </w:p>
     <w:p>
       <w:r>
-        <w:t>Der Schedule Performance Index (Zeiteffizienz) ist wie die Schedule Variance ein Maß für den zeitlichen Fortschritt des Projekts, stellt jedoch die erbrachten Leistungen (EV) und den geplanten Fertigstellungsgrad (PV) relativ in Beziehung.</w:t>
+        <w:t xml:space="preserve">Der Schedule Performance Index (Zeiteffizienz) ist wie die Schedule </w:t>
+      </w:r>
+      <w:proofErr w:type="spellStart"/>
+      <w:r>
+        <w:t>Variance</w:t>
+      </w:r>
+      <w:proofErr w:type="spellEnd"/>
+      <w:r>
+        <w:t xml:space="preserve"> ein Maß für den zeitlichen Fortschritt des Projekts, stellt jedoch die erbrachten Leistungen (EV) und den geplanten Fertigstellungsgrad (PV) relativ in Beziehung.</w:t>
       </w:r>
     </w:p>
     <w:p>
@@ -4858,17 +5208,41 @@
       <w:pPr>
         <w:pStyle w:val="berschrift2"/>
       </w:pPr>
-      <w:bookmarkStart w:id="14" w:name="_Budget_at_Completion"/>
-      <w:bookmarkStart w:id="15" w:name="_Toc478488859"/>
+      <w:bookmarkStart w:id="13" w:name="_Budget_at_Completion"/>
+      <w:bookmarkStart w:id="14" w:name="_Toc478489691"/>
+      <w:bookmarkEnd w:id="13"/>
+      <w:r>
+        <w:t xml:space="preserve">Budget at </w:t>
+      </w:r>
+      <w:proofErr w:type="spellStart"/>
+      <w:r>
+        <w:t>Completion</w:t>
+      </w:r>
+      <w:proofErr w:type="spellEnd"/>
+      <w:r>
+        <w:t xml:space="preserve"> (BAC)</w:t>
+      </w:r>
       <w:bookmarkEnd w:id="14"/>
-      <w:r>
-        <w:t>Budget at Completion (BAC)</w:t>
-      </w:r>
-      <w:bookmarkEnd w:id="15"/>
     </w:p>
     <w:p>
       <w:r>
-        <w:t>Das Budget at Completion entspricht dem geplanten Gesamtbudget und somit dem (kumulativen) Planned Value zum Projektende.</w:t>
+        <w:t xml:space="preserve">Das Budget at </w:t>
+      </w:r>
+      <w:proofErr w:type="spellStart"/>
+      <w:r>
+        <w:t>Completion</w:t>
+      </w:r>
+      <w:proofErr w:type="spellEnd"/>
+      <w:r>
+        <w:t xml:space="preserve"> entspricht dem geplanten Gesamtbudget und somit dem (kumulativen) </w:t>
+      </w:r>
+      <w:proofErr w:type="spellStart"/>
+      <w:r>
+        <w:t>Planned</w:t>
+      </w:r>
+      <w:proofErr w:type="spellEnd"/>
+      <w:r>
+        <w:t xml:space="preserve"> Value zum Projektende.</w:t>
       </w:r>
     </w:p>
     <w:p>
@@ -4888,16 +5262,61 @@
       <w:pPr>
         <w:pStyle w:val="berschrift2"/>
       </w:pPr>
-      <w:bookmarkStart w:id="16" w:name="_Toc478488860"/>
+      <w:bookmarkStart w:id="15" w:name="_Toc478489692"/>
+      <w:proofErr w:type="spellStart"/>
       <w:r>
         <w:lastRenderedPageBreak/>
-        <w:t>Estimate to Complete (ETC)</w:t>
-      </w:r>
-      <w:bookmarkEnd w:id="16"/>
+        <w:t>Estimate</w:t>
+      </w:r>
+      <w:proofErr w:type="spellEnd"/>
+      <w:r>
+        <w:t xml:space="preserve"> </w:t>
+      </w:r>
+      <w:proofErr w:type="spellStart"/>
+      <w:r>
+        <w:t>to</w:t>
+      </w:r>
+      <w:proofErr w:type="spellEnd"/>
+      <w:r>
+        <w:t xml:space="preserve"> </w:t>
+      </w:r>
+      <w:proofErr w:type="spellStart"/>
+      <w:r>
+        <w:t>Complete</w:t>
+      </w:r>
+      <w:proofErr w:type="spellEnd"/>
+      <w:r>
+        <w:t xml:space="preserve"> (ETC)</w:t>
+      </w:r>
+      <w:bookmarkEnd w:id="15"/>
     </w:p>
     <w:p>
       <w:r>
-        <w:t>Die Kennzahl Estimate to Complete beschreibt, wie viel an finanziellen Mitteln bis zur Beendigung des Projektes noch (geschätzt) aufgebracht werden müssten, bliebe die Kosteneffizienz (CPI) auf dem aktuellen Stand.</w:t>
+        <w:t xml:space="preserve">Die Kennzahl </w:t>
+      </w:r>
+      <w:proofErr w:type="spellStart"/>
+      <w:r>
+        <w:t>Estimate</w:t>
+      </w:r>
+      <w:proofErr w:type="spellEnd"/>
+      <w:r>
+        <w:t xml:space="preserve"> </w:t>
+      </w:r>
+      <w:proofErr w:type="spellStart"/>
+      <w:r>
+        <w:t>to</w:t>
+      </w:r>
+      <w:proofErr w:type="spellEnd"/>
+      <w:r>
+        <w:t xml:space="preserve"> </w:t>
+      </w:r>
+      <w:proofErr w:type="spellStart"/>
+      <w:r>
+        <w:t>Complete</w:t>
+      </w:r>
+      <w:proofErr w:type="spellEnd"/>
+      <w:r>
+        <w:t xml:space="preserve"> beschreibt, wie viel an finanziellen Mitteln bis zur Beendigung des Projektes noch (geschätzt) aufgebracht werden müssten, bliebe die Kosteneffizienz (CPI) auf dem aktuellen Stand.</w:t>
       </w:r>
     </w:p>
     <w:p>
@@ -4974,15 +5393,44 @@
       <w:pPr>
         <w:pStyle w:val="berschrift2"/>
       </w:pPr>
-      <w:bookmarkStart w:id="17" w:name="_Toc478488861"/>
-      <w:r>
-        <w:t>Estimate at Completion (EAC)</w:t>
-      </w:r>
-      <w:bookmarkEnd w:id="17"/>
+      <w:bookmarkStart w:id="16" w:name="_Toc478489693"/>
+      <w:proofErr w:type="spellStart"/>
+      <w:r>
+        <w:t>Estimate</w:t>
+      </w:r>
+      <w:proofErr w:type="spellEnd"/>
+      <w:r>
+        <w:t xml:space="preserve"> at </w:t>
+      </w:r>
+      <w:proofErr w:type="spellStart"/>
+      <w:r>
+        <w:t>Completion</w:t>
+      </w:r>
+      <w:proofErr w:type="spellEnd"/>
+      <w:r>
+        <w:t xml:space="preserve"> (EAC)</w:t>
+      </w:r>
+      <w:bookmarkEnd w:id="16"/>
     </w:p>
     <w:p>
       <w:r>
-        <w:t>Die Kennzahl Estimate at Completion beschreibt, wie viel an finanziellen Mitteln insgesamt für die Fertigstellung des Projekts aufgebracht werden müssten, bliebe die Kosteneffizienz (CPI) auf dem aktuellen Stand.</w:t>
+        <w:t xml:space="preserve">Die Kennzahl </w:t>
+      </w:r>
+      <w:proofErr w:type="spellStart"/>
+      <w:r>
+        <w:t>Estimate</w:t>
+      </w:r>
+      <w:proofErr w:type="spellEnd"/>
+      <w:r>
+        <w:t xml:space="preserve"> at </w:t>
+      </w:r>
+      <w:proofErr w:type="spellStart"/>
+      <w:r>
+        <w:t>Completion</w:t>
+      </w:r>
+      <w:proofErr w:type="spellEnd"/>
+      <w:r>
+        <w:t xml:space="preserve"> beschreibt, wie viel an finanziellen Mitteln insgesamt für die Fertigstellung des Projekts aufgebracht werden müssten, bliebe die Kosteneffizienz (CPI) auf dem aktuellen Stand.</w:t>
       </w:r>
     </w:p>
     <w:p>
@@ -5053,25 +5501,26 @@
       <w:pPr>
         <w:pStyle w:val="berschrift1"/>
       </w:pPr>
-      <w:bookmarkStart w:id="18" w:name="_Toc478488862"/>
+      <w:bookmarkStart w:id="17" w:name="_Toc478489694"/>
       <w:r>
         <w:lastRenderedPageBreak/>
         <w:t>Projektsituation</w:t>
       </w:r>
+      <w:bookmarkEnd w:id="17"/>
+    </w:p>
+    <w:p>
+      <w:pPr>
+        <w:pStyle w:val="berschrift2"/>
+      </w:pPr>
+      <w:bookmarkStart w:id="18" w:name="_Toc478489695"/>
+      <w:r>
+        <w:t>Zusammenfass</w:t>
+      </w:r>
+      <w:r>
+        <w:t>ung</w:t>
+      </w:r>
       <w:bookmarkEnd w:id="18"/>
     </w:p>
-    <w:p/>
-    <w:p>
-      <w:pPr>
-        <w:pStyle w:val="berschrift1"/>
-      </w:pPr>
-      <w:bookmarkStart w:id="19" w:name="_Toc478488863"/>
-      <w:r>
-        <w:t>Zusammenfassend</w:t>
-      </w:r>
-      <w:bookmarkEnd w:id="19"/>
-    </w:p>
-    <w:p/>
     <w:p>
       <w:r>
         <w:rPr>
@@ -5099,7 +5548,6 @@
         </w:drawing>
       </w:r>
     </w:p>
-    <w:p/>
     <w:p>
       <w:r>
         <w:t xml:space="preserve">Wie in der Grafik zu erkennen </w:t>
@@ -5131,9 +5579,8 @@
       <w:r>
         <w:t xml:space="preserve">Speziell in den ersten vier Monaten fielen weitaus mehr Kosten an als erwartet. </w:t>
       </w:r>
-      <w:r>
-        <w:br/>
-      </w:r>
+      <w:bookmarkStart w:id="19" w:name="_GoBack"/>
+      <w:bookmarkEnd w:id="19"/>
     </w:p>
     <w:p>
       <w:r>
@@ -5236,13 +5683,13 @@
         <w:t>271.510€.</w:t>
       </w:r>
     </w:p>
-    <w:p/>
     <w:p>
       <w:r>
         <w:rPr>
           <w:noProof/>
           <w:lang w:val="en-US"/>
         </w:rPr>
+        <w:lastRenderedPageBreak/>
         <w:drawing>
           <wp:inline distT="0" distB="0" distL="0" distR="0" wp14:anchorId="268A9726" wp14:editId="35BA516E">
             <wp:extent cx="5335362" cy="2828845"/>
@@ -5264,7 +5711,6 @@
         </w:drawing>
       </w:r>
     </w:p>
-    <w:p/>
     <w:p>
       <w:r>
         <w:t xml:space="preserve">Dieser Trend spiegelt sich auch bei dem </w:t>
@@ -5405,7 +5851,6 @@
         <w:t>.</w:t>
       </w:r>
     </w:p>
-    <w:p/>
     <w:p>
       <w:r>
         <w:rPr>
@@ -5436,270 +5881,228 @@
     <w:p>
       <w:pPr>
         <w:rPr>
-          <w:rFonts w:ascii="Arial" w:eastAsia="Times New Roman" w:hAnsi="Arial" w:cs="Arial"/>
+          <w:rFonts w:eastAsia="Times New Roman" w:cstheme="minorHAnsi"/>
           <w:bCs/>
           <w:color w:val="000000"/>
-          <w:sz w:val="20"/>
-          <w:szCs w:val="20"/>
           <w:lang w:eastAsia="de-AT"/>
         </w:rPr>
       </w:pPr>
       <w:r>
+        <w:rPr>
+          <w:rFonts w:cstheme="minorHAnsi"/>
+        </w:rPr>
         <w:t xml:space="preserve">Aufgrund der beschriebenen schlechten Kosteneffizienz musste Ende des zweiten Monats davon ausgegangen werden, dass das Projekt </w:t>
       </w:r>
       <w:r>
+        <w:rPr>
+          <w:rFonts w:cstheme="minorHAnsi"/>
+        </w:rPr>
         <w:t xml:space="preserve">bei gleichbleibenden Umständen </w:t>
       </w:r>
       <w:r>
+        <w:rPr>
+          <w:rFonts w:cstheme="minorHAnsi"/>
+        </w:rPr>
         <w:t xml:space="preserve">nur mit einem Budget von </w:t>
       </w:r>
       <w:r>
         <w:rPr>
-          <w:rFonts w:ascii="Arial" w:eastAsia="Times New Roman" w:hAnsi="Arial" w:cs="Arial"/>
+          <w:rFonts w:eastAsia="Times New Roman" w:cstheme="minorHAnsi"/>
           <w:b/>
           <w:bCs/>
           <w:color w:val="000000"/>
-          <w:sz w:val="20"/>
-          <w:szCs w:val="20"/>
           <w:lang w:eastAsia="de-AT"/>
         </w:rPr>
-        <w:t>17.349.</w:t>
+        <w:t xml:space="preserve">17.349.040€ </w:t>
       </w:r>
       <w:r>
         <w:rPr>
-          <w:rFonts w:ascii="Arial" w:eastAsia="Times New Roman" w:hAnsi="Arial" w:cs="Arial"/>
+          <w:rFonts w:eastAsia="Times New Roman" w:cstheme="minorHAnsi"/>
+          <w:bCs/>
+          <w:color w:val="000000"/>
+          <w:lang w:eastAsia="de-AT"/>
+        </w:rPr>
+        <w:t>fertiggestellt werden könne.</w:t>
+      </w:r>
+      <w:r>
+        <w:rPr>
+          <w:rFonts w:eastAsia="Times New Roman" w:cstheme="minorHAnsi"/>
+          <w:bCs/>
+          <w:color w:val="000000"/>
+          <w:lang w:eastAsia="de-AT"/>
+        </w:rPr>
+        <w:t xml:space="preserve"> Ende des 7. Monats errechnet sich ein </w:t>
+      </w:r>
+      <w:r>
+        <w:rPr>
+          <w:rFonts w:eastAsia="Times New Roman" w:cstheme="minorHAnsi"/>
+          <w:bCs/>
+          <w:color w:val="000000"/>
+          <w:lang w:eastAsia="de-AT"/>
+        </w:rPr>
+        <w:t>geschätztes benötigtes</w:t>
+      </w:r>
+      <w:r>
+        <w:rPr>
+          <w:rFonts w:eastAsia="Times New Roman" w:cstheme="minorHAnsi"/>
+          <w:bCs/>
+          <w:color w:val="000000"/>
+          <w:lang w:eastAsia="de-AT"/>
+        </w:rPr>
+        <w:t xml:space="preserve"> </w:t>
+      </w:r>
+      <w:r>
+        <w:rPr>
+          <w:rFonts w:eastAsia="Times New Roman" w:cstheme="minorHAnsi"/>
+          <w:bCs/>
+          <w:color w:val="000000"/>
+          <w:lang w:eastAsia="de-AT"/>
+        </w:rPr>
+        <w:t xml:space="preserve">Gesamtbudget von </w:t>
+      </w:r>
+      <w:r>
+        <w:rPr>
+          <w:rFonts w:eastAsia="Times New Roman" w:cstheme="minorHAnsi"/>
           <w:b/>
           <w:bCs/>
           <w:color w:val="000000"/>
-          <w:sz w:val="20"/>
-          <w:szCs w:val="20"/>
           <w:lang w:eastAsia="de-AT"/>
         </w:rPr>
-        <w:t>04</w:t>
+        <w:t>2</w:t>
       </w:r>
       <w:r>
         <w:rPr>
-          <w:rFonts w:ascii="Arial" w:eastAsia="Times New Roman" w:hAnsi="Arial" w:cs="Arial"/>
+          <w:rFonts w:eastAsia="Times New Roman" w:cstheme="minorHAnsi"/>
           <w:b/>
           <w:bCs/>
           <w:color w:val="000000"/>
-          <w:sz w:val="20"/>
-          <w:szCs w:val="20"/>
           <w:lang w:eastAsia="de-AT"/>
         </w:rPr>
-        <w:t xml:space="preserve">0€ </w:t>
+        <w:t>.</w:t>
       </w:r>
       <w:r>
         <w:rPr>
-          <w:rFonts w:ascii="Arial" w:eastAsia="Times New Roman" w:hAnsi="Arial" w:cs="Arial"/>
-          <w:bCs/>
-          <w:color w:val="000000"/>
-          <w:sz w:val="20"/>
-          <w:szCs w:val="20"/>
-          <w:lang w:eastAsia="de-AT"/>
-        </w:rPr>
-        <w:t>fertiggestellt werden könne.</w:t>
-      </w:r>
-      <w:r>
-        <w:rPr>
-          <w:rFonts w:ascii="Arial" w:eastAsia="Times New Roman" w:hAnsi="Arial" w:cs="Arial"/>
-          <w:bCs/>
-          <w:color w:val="000000"/>
-          <w:sz w:val="20"/>
-          <w:szCs w:val="20"/>
-          <w:lang w:eastAsia="de-AT"/>
-        </w:rPr>
-        <w:t xml:space="preserve"> Ende des 7. Monats errechnet sich ein </w:t>
-      </w:r>
-      <w:r>
-        <w:rPr>
-          <w:rFonts w:ascii="Arial" w:eastAsia="Times New Roman" w:hAnsi="Arial" w:cs="Arial"/>
-          <w:bCs/>
-          <w:color w:val="000000"/>
-          <w:sz w:val="20"/>
-          <w:szCs w:val="20"/>
-          <w:lang w:eastAsia="de-AT"/>
-        </w:rPr>
-        <w:t>geschätztes benötigtes</w:t>
-      </w:r>
-      <w:r>
-        <w:rPr>
-          <w:rFonts w:ascii="Arial" w:eastAsia="Times New Roman" w:hAnsi="Arial" w:cs="Arial"/>
-          <w:bCs/>
-          <w:color w:val="000000"/>
-          <w:sz w:val="20"/>
-          <w:szCs w:val="20"/>
-          <w:lang w:eastAsia="de-AT"/>
-        </w:rPr>
-        <w:t xml:space="preserve"> </w:t>
-      </w:r>
-      <w:r>
-        <w:rPr>
-          <w:rFonts w:ascii="Arial" w:eastAsia="Times New Roman" w:hAnsi="Arial" w:cs="Arial"/>
-          <w:bCs/>
-          <w:color w:val="000000"/>
-          <w:sz w:val="20"/>
-          <w:szCs w:val="20"/>
-          <w:lang w:eastAsia="de-AT"/>
-        </w:rPr>
-        <w:t xml:space="preserve">Gesamtbudget von </w:t>
-      </w:r>
-      <w:r>
-        <w:rPr>
-          <w:rFonts w:ascii="Arial" w:eastAsia="Times New Roman" w:hAnsi="Arial" w:cs="Arial"/>
+          <w:rFonts w:eastAsia="Times New Roman" w:cstheme="minorHAnsi"/>
           <w:b/>
           <w:bCs/>
           <w:color w:val="000000"/>
-          <w:sz w:val="20"/>
-          <w:szCs w:val="20"/>
           <w:lang w:eastAsia="de-AT"/>
         </w:rPr>
-        <w:t>2</w:t>
+        <w:t>181</w:t>
       </w:r>
       <w:r>
         <w:rPr>
-          <w:rFonts w:ascii="Arial" w:eastAsia="Times New Roman" w:hAnsi="Arial" w:cs="Arial"/>
+          <w:rFonts w:eastAsia="Times New Roman" w:cstheme="minorHAnsi"/>
           <w:b/>
           <w:bCs/>
           <w:color w:val="000000"/>
-          <w:sz w:val="20"/>
-          <w:szCs w:val="20"/>
           <w:lang w:eastAsia="de-AT"/>
         </w:rPr>
         <w:t>.</w:t>
       </w:r>
       <w:r>
         <w:rPr>
-          <w:rFonts w:ascii="Arial" w:eastAsia="Times New Roman" w:hAnsi="Arial" w:cs="Arial"/>
+          <w:rFonts w:eastAsia="Times New Roman" w:cstheme="minorHAnsi"/>
           <w:b/>
           <w:bCs/>
           <w:color w:val="000000"/>
-          <w:sz w:val="20"/>
-          <w:szCs w:val="20"/>
           <w:lang w:eastAsia="de-AT"/>
         </w:rPr>
-        <w:t>181</w:t>
+        <w:t>910€</w:t>
       </w:r>
       <w:r>
         <w:rPr>
-          <w:rFonts w:ascii="Arial" w:eastAsia="Times New Roman" w:hAnsi="Arial" w:cs="Arial"/>
+          <w:rFonts w:eastAsia="Times New Roman" w:cstheme="minorHAnsi"/>
+          <w:bCs/>
+          <w:color w:val="000000"/>
+          <w:lang w:eastAsia="de-AT"/>
+        </w:rPr>
+        <w:t xml:space="preserve">. Außerdem müssen bei gleichbleibender Kosteneffizienz noch </w:t>
+      </w:r>
+      <w:r>
+        <w:rPr>
+          <w:rFonts w:eastAsia="Times New Roman" w:cstheme="minorHAnsi"/>
           <w:b/>
           <w:bCs/>
           <w:color w:val="000000"/>
-          <w:sz w:val="20"/>
-          <w:szCs w:val="20"/>
+          <w:lang w:eastAsia="de-AT"/>
+        </w:rPr>
+        <w:t>1</w:t>
+      </w:r>
+      <w:r>
+        <w:rPr>
+          <w:rFonts w:eastAsia="Times New Roman" w:cstheme="minorHAnsi"/>
+          <w:b/>
+          <w:bCs/>
+          <w:color w:val="000000"/>
           <w:lang w:eastAsia="de-AT"/>
         </w:rPr>
         <w:t>.</w:t>
       </w:r>
       <w:r>
         <w:rPr>
-          <w:rFonts w:ascii="Arial" w:eastAsia="Times New Roman" w:hAnsi="Arial" w:cs="Arial"/>
+          <w:rFonts w:eastAsia="Times New Roman" w:cstheme="minorHAnsi"/>
           <w:b/>
           <w:bCs/>
           <w:color w:val="000000"/>
-          <w:sz w:val="20"/>
-          <w:szCs w:val="20"/>
           <w:lang w:eastAsia="de-AT"/>
         </w:rPr>
-        <w:t>910€</w:t>
+        <w:t>313</w:t>
       </w:r>
       <w:r>
         <w:rPr>
-          <w:rFonts w:ascii="Arial" w:eastAsia="Times New Roman" w:hAnsi="Arial" w:cs="Arial"/>
-          <w:bCs/>
-          <w:color w:val="000000"/>
-          <w:sz w:val="20"/>
-          <w:szCs w:val="20"/>
-          <w:lang w:eastAsia="de-AT"/>
-        </w:rPr>
-        <w:t xml:space="preserve">. Außerdem müssen bei gleichbleibender Kosteneffizienz noch </w:t>
-      </w:r>
-      <w:r>
-        <w:rPr>
-          <w:rFonts w:ascii="Arial" w:eastAsia="Times New Roman" w:hAnsi="Arial" w:cs="Arial"/>
+          <w:rFonts w:eastAsia="Times New Roman" w:cstheme="minorHAnsi"/>
           <w:b/>
           <w:bCs/>
           <w:color w:val="000000"/>
-          <w:sz w:val="20"/>
-          <w:szCs w:val="20"/>
           <w:lang w:eastAsia="de-AT"/>
         </w:rPr>
-        <w:t>1</w:t>
+        <w:t>.</w:t>
       </w:r>
       <w:r>
         <w:rPr>
-          <w:rFonts w:ascii="Arial" w:eastAsia="Times New Roman" w:hAnsi="Arial" w:cs="Arial"/>
+          <w:rFonts w:eastAsia="Times New Roman" w:cstheme="minorHAnsi"/>
           <w:b/>
           <w:bCs/>
           <w:color w:val="000000"/>
-          <w:sz w:val="20"/>
-          <w:szCs w:val="20"/>
-          <w:lang w:eastAsia="de-AT"/>
-        </w:rPr>
-        <w:t>.</w:t>
-      </w:r>
-      <w:r>
-        <w:rPr>
-          <w:rFonts w:ascii="Arial" w:eastAsia="Times New Roman" w:hAnsi="Arial" w:cs="Arial"/>
-          <w:b/>
-          <w:bCs/>
-          <w:color w:val="000000"/>
-          <w:sz w:val="20"/>
-          <w:szCs w:val="20"/>
-          <w:lang w:eastAsia="de-AT"/>
-        </w:rPr>
-        <w:t>313</w:t>
-      </w:r>
-      <w:r>
-        <w:rPr>
-          <w:rFonts w:ascii="Arial" w:eastAsia="Times New Roman" w:hAnsi="Arial" w:cs="Arial"/>
-          <w:b/>
-          <w:bCs/>
-          <w:color w:val="000000"/>
-          <w:sz w:val="20"/>
-          <w:szCs w:val="20"/>
-          <w:lang w:eastAsia="de-AT"/>
-        </w:rPr>
-        <w:t>.</w:t>
-      </w:r>
-      <w:r>
-        <w:rPr>
-          <w:rFonts w:ascii="Arial" w:eastAsia="Times New Roman" w:hAnsi="Arial" w:cs="Arial"/>
-          <w:b/>
-          <w:bCs/>
-          <w:color w:val="000000"/>
-          <w:sz w:val="20"/>
-          <w:szCs w:val="20"/>
           <w:lang w:eastAsia="de-AT"/>
         </w:rPr>
         <w:t xml:space="preserve">160€ </w:t>
       </w:r>
       <w:r>
         <w:rPr>
-          <w:rFonts w:ascii="Arial" w:eastAsia="Times New Roman" w:hAnsi="Arial" w:cs="Arial"/>
+          <w:rFonts w:eastAsia="Times New Roman" w:cstheme="minorHAnsi"/>
           <w:bCs/>
           <w:color w:val="000000"/>
-          <w:sz w:val="20"/>
-          <w:szCs w:val="20"/>
           <w:lang w:eastAsia="de-AT"/>
         </w:rPr>
         <w:t>investiert werden, um das Projekt fertigzustellen.</w:t>
       </w:r>
     </w:p>
-    <w:p/>
+    <w:p>
+      <w:pPr>
+        <w:rPr>
+          <w:rFonts w:asciiTheme="majorHAnsi" w:eastAsiaTheme="majorEastAsia" w:hAnsiTheme="majorHAnsi" w:cstheme="majorBidi"/>
+          <w:color w:val="2F5496" w:themeColor="accent1" w:themeShade="BF"/>
+          <w:sz w:val="26"/>
+          <w:szCs w:val="26"/>
+        </w:rPr>
+      </w:pPr>
+      <w:r>
+        <w:br w:type="page"/>
+      </w:r>
+    </w:p>
     <w:p>
       <w:pPr>
         <w:pStyle w:val="berschrift2"/>
       </w:pPr>
-      <w:bookmarkStart w:id="20" w:name="_Toc478488864"/>
+      <w:bookmarkStart w:id="20" w:name="_Toc478489696"/>
       <w:r>
         <w:lastRenderedPageBreak/>
         <w:t>Beitrag zur Multiprojekt-Management-Vergleichstabelle</w:t>
       </w:r>
       <w:bookmarkEnd w:id="20"/>
     </w:p>
-    <w:p/>
     <w:tbl>
       <w:tblPr>
         <w:tblW w:w="10298" w:type="dxa"/>
@@ -8174,7 +8577,6 @@
         </w:tc>
       </w:tr>
     </w:tbl>
-    <w:p/>
     <w:p>
       <w:r>
         <w:t xml:space="preserve">Nach 7 Monaten </w:t>
@@ -8203,40 +8605,17 @@
       <w:r>
         <w:t>Die Anforderungsanalyse ist beinahe vollendet. Am meisten ist noch in der Verarbeitung der Materialkosten zu erledigen.</w:t>
       </w:r>
-    </w:p>
-    <w:p>
-      <w:pPr>
-        <w:pStyle w:val="berschrift2"/>
-        <w:rPr>
-          <w:rFonts w:asciiTheme="minorHAnsi" w:eastAsiaTheme="minorHAnsi" w:hAnsiTheme="minorHAnsi" w:cstheme="minorBidi"/>
-          <w:color w:val="auto"/>
-          <w:sz w:val="22"/>
-          <w:szCs w:val="22"/>
-        </w:rPr>
-      </w:pPr>
-    </w:p>
-    <w:p>
-      <w:pPr>
-        <w:pStyle w:val="berschrift2"/>
-        <w:rPr>
-          <w:rFonts w:asciiTheme="minorHAnsi" w:eastAsiaTheme="minorHAnsi" w:hAnsiTheme="minorHAnsi" w:cstheme="minorBidi"/>
-          <w:color w:val="auto"/>
-          <w:sz w:val="22"/>
-          <w:szCs w:val="22"/>
-        </w:rPr>
-      </w:pPr>
     </w:p>
     <w:p>
       <w:pPr>
         <w:pStyle w:val="berschrift2"/>
       </w:pPr>
-      <w:bookmarkStart w:id="21" w:name="_Toc478488865"/>
+      <w:bookmarkStart w:id="21" w:name="_Toc478489697"/>
       <w:r>
         <w:t>Generelle Anmerkungen</w:t>
       </w:r>
       <w:bookmarkEnd w:id="21"/>
     </w:p>
-    <w:p/>
     <w:p>
       <w:r>
         <w:rPr>
@@ -8264,10 +8643,8 @@
         </w:drawing>
       </w:r>
     </w:p>
-    <w:p/>
     <w:p>
       <w:r>
-        <w:lastRenderedPageBreak/>
         <w:t xml:space="preserve">Das Projekt hatte von Beginn an einen geplanten Wert von insgesamt </w:t>
       </w:r>
       <w:r>
@@ -8298,7 +8675,6 @@
         <w:t>. Das Projekt hätte unter diesen Bedingungen eigentlich nicht starten dürfen.</w:t>
       </w:r>
     </w:p>
-    <w:p/>
     <w:p>
       <w:r>
         <w:t xml:space="preserve">Weiterhin ist anzumerken, dass die Daten für den durchschnittlichen Stundensatz der Angestellten eventuell einer Anpassung unterzogen werden müssen. Die Planung wurde unter der Annahme getroffen, dass der durchschnittliche Stundensatz </w:t>
@@ -8322,21 +8698,25 @@
         <w:t>/h ausbezahlt.</w:t>
       </w:r>
     </w:p>
-    <w:p/>
     <w:p>
+      <w:pPr>
+        <w:pStyle w:val="berschrift2"/>
+      </w:pPr>
+      <w:bookmarkStart w:id="22" w:name="_Toc478489698"/>
       <w:r>
         <w:rPr>
           <w:noProof/>
           <w:lang w:val="en-US"/>
         </w:rPr>
+        <w:lastRenderedPageBreak/>
         <w:drawing>
           <wp:anchor distT="0" distB="0" distL="114300" distR="114300" simplePos="0" relativeHeight="251665408" behindDoc="0" locked="0" layoutInCell="1" allowOverlap="1">
             <wp:simplePos x="0" y="0"/>
             <wp:positionH relativeFrom="margin">
-              <wp:posOffset>4472305</wp:posOffset>
+              <wp:align>right</wp:align>
             </wp:positionH>
             <wp:positionV relativeFrom="margin">
-              <wp:posOffset>1405255</wp:posOffset>
+              <wp:posOffset>6997</wp:posOffset>
             </wp:positionV>
             <wp:extent cx="1076325" cy="895350"/>
             <wp:effectExtent l="0" t="0" r="9525" b="0"/>
@@ -8392,162 +8772,139 @@
           </wp:anchor>
         </w:drawing>
       </w:r>
+      <w:r>
+        <w:t>Schwachstellen (kritische Posten)</w:t>
+      </w:r>
+      <w:bookmarkEnd w:id="22"/>
+      <w:r>
+        <w:t xml:space="preserve"> </w:t>
+      </w:r>
     </w:p>
-    <w:p/>
+    <w:p>
+      <w:pPr>
+        <w:pStyle w:val="berschrift3"/>
+      </w:pPr>
+      <w:bookmarkStart w:id="23" w:name="_Toc478489699"/>
+      <w:r>
+        <w:t>Anforderungsanalyse</w:t>
+      </w:r>
+      <w:bookmarkEnd w:id="23"/>
+    </w:p>
+    <w:p>
+      <w:r>
+        <w:t>Obwohl im Vergleich zu den letzten Monaten ein positiver Trend zu erkennen ist, ist die Anforderungsanalyse dennoch in einem kritischen Projektzustand. Dies kommt hauptsächlich davon, dass die budgetierten Kosten nicht durch die erbrachte Leistung abgedeckt werden können.</w:t>
+      </w:r>
+    </w:p>
+    <w:p>
+      <w:pPr>
+        <w:pStyle w:val="berschrift3"/>
+      </w:pPr>
+      <w:bookmarkStart w:id="24" w:name="_Toc478489700"/>
+      <w:r>
+        <w:t>Design und Architektur</w:t>
+      </w:r>
+      <w:bookmarkEnd w:id="24"/>
+    </w:p>
+    <w:p>
+      <w:r>
+        <w:t>Trotz des positiven Verhältnisses der Arbeitsleistung zu den tatsächlichen Kosten ist dieser Posten in einem kritischen Zustand. Dies liegt daran, dass der Leistungsplan sehr schlecht eingehalten werden kann.</w:t>
+      </w:r>
+    </w:p>
+    <w:p>
+      <w:pPr>
+        <w:pStyle w:val="berschrift3"/>
+      </w:pPr>
+      <w:bookmarkStart w:id="25" w:name="_Toc478489701"/>
+      <w:r>
+        <w:t>Implementierung</w:t>
+      </w:r>
+      <w:bookmarkEnd w:id="25"/>
+    </w:p>
+    <w:p>
+      <w:r>
+        <w:t>Trotz des positiven Verhältnisses der Arbeitsleistung zu den tatsächlichen Kosten ist dieser Posten in einem kritischen Zustand. Dies liegt daran, dass der Leistungsplan sehr schlecht eingehalten werden kann.</w:t>
+      </w:r>
+    </w:p>
+    <w:p>
+      <w:pPr>
+        <w:pStyle w:val="berschrift3"/>
+      </w:pPr>
+      <w:bookmarkStart w:id="26" w:name="_Toc478489702"/>
+      <w:r>
+        <w:t>Projektmanagement</w:t>
+      </w:r>
+      <w:bookmarkEnd w:id="26"/>
+    </w:p>
+    <w:p>
+      <w:r>
+        <w:t>Dieser Posten ist sowohl was den Leistun</w:t>
+      </w:r>
+      <w:r>
+        <w:t xml:space="preserve">gsplan, als auch das Kosten/-Leistungsverhältnis anbelangt </w:t>
+      </w:r>
+      <w:r>
+        <w:t xml:space="preserve">in </w:t>
+      </w:r>
+      <w:r>
+        <w:t>sehr schlecht</w:t>
+      </w:r>
+      <w:r>
+        <w:t>em Zustand</w:t>
+      </w:r>
+      <w:r>
+        <w:t>. In Kombination mit dem hohen relativen Beitrag zum Gesamtprojekt stellt dieser Posten ein hohes Risiko dar.</w:t>
+      </w:r>
+    </w:p>
+    <w:p>
+      <w:pPr>
+        <w:pStyle w:val="berschrift3"/>
+      </w:pPr>
+      <w:bookmarkStart w:id="27" w:name="_Toc478489703"/>
+      <w:r>
+        <w:t>Puffer für Unerwartetes</w:t>
+      </w:r>
+      <w:bookmarkEnd w:id="27"/>
+    </w:p>
+    <w:p>
+      <w:r>
+        <w:t xml:space="preserve">Obwohl die geplante Leistung erreicht wurde ist der Puffer für Unerwartetes eines der Hauptprobleme des gesamten Projektes. Dies liegt an den enorm hohen Kosten, mit denen nicht gerechnet wurde. </w:t>
+      </w:r>
+    </w:p>
+    <w:p>
+      <w:pPr>
+        <w:pStyle w:val="berschrift3"/>
+      </w:pPr>
+      <w:bookmarkStart w:id="28" w:name="_Toc478489704"/>
+      <w:r>
+        <w:t>Materialkosten</w:t>
+      </w:r>
+      <w:bookmarkEnd w:id="28"/>
+    </w:p>
+    <w:p>
+      <w:r>
+        <w:t xml:space="preserve">Dieser Posten ist sowohl was den Leistungsplan, als auch das Kosten/-Leistungsverhältnis anbelangt </w:t>
+      </w:r>
+      <w:r>
+        <w:t xml:space="preserve">in </w:t>
+      </w:r>
+      <w:r>
+        <w:t>sehr schlecht</w:t>
+      </w:r>
+      <w:r>
+        <w:t>em Zustand</w:t>
+      </w:r>
+      <w:r>
+        <w:t>.</w:t>
+      </w:r>
+      <w:r>
+        <w:t xml:space="preserve"> Auch der Trend des letzten Monats ist negativ.</w:t>
+      </w:r>
+    </w:p>
     <w:p>
       <w:pPr>
         <w:pStyle w:val="berschrift2"/>
       </w:pPr>
-      <w:bookmarkStart w:id="22" w:name="_Toc478488866"/>
-      <w:r>
-        <w:t>Schwachstellen (kritische Posten)</w:t>
-      </w:r>
-      <w:bookmarkEnd w:id="22"/>
-      <w:r>
-        <w:t xml:space="preserve"> </w:t>
-      </w:r>
-    </w:p>
-    <w:p/>
-    <w:p>
-      <w:pPr>
-        <w:pStyle w:val="berschrift3"/>
-      </w:pPr>
-      <w:bookmarkStart w:id="23" w:name="_Toc478488867"/>
-      <w:r>
-        <w:t>Anforderungsanalyse</w:t>
-      </w:r>
-      <w:bookmarkEnd w:id="23"/>
-    </w:p>
-    <w:p>
-      <w:r>
-        <w:t>Obwohl im Vergleich zu den letzten Monaten ein positiver Trend zu erkennen ist, ist die Anforderungsanalyse dennoch in einem kritischen Projektzustand. Dies kommt hauptsächlich davon, dass die budgetierten Kosten nicht durch die erbrachte Leistung abgedeckt werden können.</w:t>
-      </w:r>
-    </w:p>
-    <w:p/>
-    <w:p>
-      <w:pPr>
-        <w:pStyle w:val="berschrift3"/>
-      </w:pPr>
-      <w:bookmarkStart w:id="24" w:name="_Toc478488868"/>
-      <w:r>
-        <w:t>Design und Architektur</w:t>
-      </w:r>
-      <w:bookmarkEnd w:id="24"/>
-    </w:p>
-    <w:p>
-      <w:r>
-        <w:t>Trotz des positiven Verhältnisses der Arbeitsleistung zu den tatsächlichen Kosten ist dieser Posten in einem kritischen Zustand. Dies liegt daran, dass der Leistungsplan sehr schlecht eingehalten werden kann.</w:t>
-      </w:r>
-    </w:p>
-    <w:p/>
-    <w:p>
-      <w:pPr>
-        <w:pStyle w:val="berschrift3"/>
-      </w:pPr>
-      <w:bookmarkStart w:id="25" w:name="_Toc478488869"/>
-      <w:r>
-        <w:t>Implementierung</w:t>
-      </w:r>
-      <w:bookmarkEnd w:id="25"/>
-    </w:p>
-    <w:p>
-      <w:r>
-        <w:t>Trotz des positiven Verhältnisses der Arbeitsleistung zu den tatsächlichen Kosten ist dieser Posten in einem kritischen Zustand. Dies liegt daran, dass der Leistungsplan sehr schlecht eingehalten werden kann.</w:t>
-      </w:r>
-    </w:p>
-    <w:p/>
-    <w:p>
-      <w:pPr>
-        <w:pStyle w:val="berschrift3"/>
-      </w:pPr>
-      <w:bookmarkStart w:id="26" w:name="_Toc478488870"/>
-      <w:r>
-        <w:t>Projektmanagement</w:t>
-      </w:r>
-      <w:bookmarkEnd w:id="26"/>
-    </w:p>
-    <w:p>
-      <w:r>
-        <w:t>Dieser Posten ist sowohl was den Leistun</w:t>
-      </w:r>
-      <w:r>
-        <w:t xml:space="preserve">gsplan, als auch das Kosten/-Leistungsverhältnis anbelangt </w:t>
-      </w:r>
-      <w:r>
-        <w:t xml:space="preserve">in </w:t>
-      </w:r>
-      <w:r>
-        <w:t>sehr schlecht</w:t>
-      </w:r>
-      <w:r>
-        <w:t>em Zustand</w:t>
-      </w:r>
-      <w:r>
-        <w:t>. In Kombination mit dem hohen relativen Beitrag zum Gesamtprojekt stellt dieser Posten ein hohes Risiko dar.</w:t>
-      </w:r>
-    </w:p>
-    <w:p/>
-    <w:p>
-      <w:pPr>
-        <w:pStyle w:val="berschrift3"/>
-      </w:pPr>
-      <w:bookmarkStart w:id="27" w:name="_Toc478488871"/>
-      <w:r>
-        <w:lastRenderedPageBreak/>
-        <w:t>Puffer für Unerwartetes</w:t>
-      </w:r>
-      <w:bookmarkEnd w:id="27"/>
-    </w:p>
-    <w:p>
-      <w:r>
-        <w:t xml:space="preserve">Obwohl die geplante Leistung erreicht wurde ist der Puffer für Unerwartetes eines der Hauptprobleme des gesamten Projektes. Dies liegt an den enorm hohen Kosten, mit denen nicht gerechnet wurde. </w:t>
-      </w:r>
-    </w:p>
-    <w:p/>
-    <w:p>
-      <w:pPr>
-        <w:pStyle w:val="berschrift3"/>
-      </w:pPr>
-      <w:bookmarkStart w:id="28" w:name="_Toc478488872"/>
-      <w:r>
-        <w:t>Materialkosten</w:t>
-      </w:r>
-      <w:bookmarkEnd w:id="28"/>
-    </w:p>
-    <w:p>
-      <w:r>
-        <w:t xml:space="preserve">Dieser Posten ist sowohl was den Leistungsplan, als auch das Kosten/-Leistungsverhältnis anbelangt </w:t>
-      </w:r>
-      <w:r>
-        <w:t xml:space="preserve">in </w:t>
-      </w:r>
-      <w:r>
-        <w:t>sehr schlecht</w:t>
-      </w:r>
-      <w:r>
-        <w:t>em Zustand</w:t>
-      </w:r>
-      <w:r>
-        <w:t>.</w:t>
-      </w:r>
-      <w:r>
-        <w:t xml:space="preserve"> Auch der Trend des letzten Monats ist negativ.</w:t>
-      </w:r>
-    </w:p>
-    <w:p/>
-    <w:p/>
-    <w:p/>
-    <w:p>
-      <w:pPr>
-        <w:pStyle w:val="berschrift2"/>
-      </w:pPr>
-      <w:bookmarkStart w:id="29" w:name="_Toc478488873"/>
-      <w:r>
-        <w:t>Starke Posten</w:t>
-      </w:r>
-      <w:bookmarkEnd w:id="29"/>
-    </w:p>
-    <w:p>
+      <w:bookmarkStart w:id="29" w:name="_Toc478489705"/>
       <w:r>
         <w:rPr>
           <w:noProof/>
@@ -8557,10 +8914,10 @@
           <wp:anchor distT="0" distB="0" distL="114300" distR="114300" simplePos="0" relativeHeight="251664384" behindDoc="0" locked="0" layoutInCell="1" allowOverlap="1">
             <wp:simplePos x="0" y="0"/>
             <wp:positionH relativeFrom="margin">
-              <wp:posOffset>4541520</wp:posOffset>
+              <wp:align>right</wp:align>
             </wp:positionH>
             <wp:positionV relativeFrom="page">
-              <wp:posOffset>1662430</wp:posOffset>
+              <wp:posOffset>7165975</wp:posOffset>
             </wp:positionV>
             <wp:extent cx="1590675" cy="1060450"/>
             <wp:effectExtent l="0" t="0" r="9525" b="6350"/>
@@ -8618,12 +8975,16 @@
           </wp:anchor>
         </w:drawing>
       </w:r>
+      <w:r>
+        <w:t>Starke Posten</w:t>
+      </w:r>
+      <w:bookmarkEnd w:id="29"/>
     </w:p>
     <w:p>
       <w:pPr>
         <w:pStyle w:val="berschrift3"/>
       </w:pPr>
-      <w:bookmarkStart w:id="30" w:name="_Toc478488874"/>
+      <w:bookmarkStart w:id="30" w:name="_Toc478489706"/>
       <w:r>
         <w:t>Integration und Test</w:t>
       </w:r>
@@ -8695,26 +9056,35 @@
         <w:t xml:space="preserve"> der gesamten Aktivität abgeschlossen. Ressourcen können von hier auf andere Posten verschoben werden, um Engpässe auszugleichen.</w:t>
       </w:r>
     </w:p>
-    <w:p/>
-    <w:p/>
-    <w:p/>
-    <w:p/>
+    <w:p>
+      <w:pPr>
+        <w:rPr>
+          <w:rFonts w:asciiTheme="majorHAnsi" w:eastAsiaTheme="majorEastAsia" w:hAnsiTheme="majorHAnsi" w:cstheme="majorBidi"/>
+          <w:color w:val="2F5496" w:themeColor="accent1" w:themeShade="BF"/>
+          <w:sz w:val="26"/>
+          <w:szCs w:val="26"/>
+        </w:rPr>
+      </w:pPr>
+      <w:r>
+        <w:br w:type="page"/>
+      </w:r>
+    </w:p>
     <w:p>
       <w:pPr>
         <w:pStyle w:val="berschrift2"/>
       </w:pPr>
-      <w:bookmarkStart w:id="31" w:name="_Toc478488875"/>
-      <w:r>
+      <w:bookmarkStart w:id="31" w:name="_Toc478489707"/>
+      <w:r>
+        <w:lastRenderedPageBreak/>
         <w:t>Wie kam es zu diesem Projektverlauf?</w:t>
       </w:r>
       <w:bookmarkEnd w:id="31"/>
     </w:p>
-    <w:p/>
     <w:p>
       <w:pPr>
         <w:pStyle w:val="berschrift3"/>
       </w:pPr>
-      <w:bookmarkStart w:id="32" w:name="_Toc478488876"/>
+      <w:bookmarkStart w:id="32" w:name="_Toc478489708"/>
       <w:r>
         <w:t>Monat 1</w:t>
       </w:r>
@@ -8725,12 +9095,11 @@
         <w:t>Die Leistung und Kosten verliefen im ersten Monat in allen Posten planmäßig.</w:t>
       </w:r>
     </w:p>
-    <w:p/>
     <w:p>
       <w:pPr>
         <w:pStyle w:val="berschrift3"/>
       </w:pPr>
-      <w:bookmarkStart w:id="33" w:name="_Toc478488877"/>
+      <w:bookmarkStart w:id="33" w:name="_Toc478489709"/>
       <w:r>
         <w:t>Monat 2</w:t>
       </w:r>
@@ -8805,7 +9174,6 @@
     </w:p>
     <w:p>
       <w:r>
-        <w:lastRenderedPageBreak/>
         <w:t xml:space="preserve">Die radikale Änderung der Anforderungsanalyse bewirkte, dass das Projektmanagement viele Sitzungen einberufen musste, um diese zu besprechen und weitere Schritte einzuleiten. Dies verursachte ein Minus von </w:t>
       </w:r>
       <w:r>
@@ -8856,12 +9224,11 @@
         <w:t xml:space="preserve"> Da die Räumlichkeiten der Mitarbeiter dieses Projektes zum Glück nicht betroffen waren, fiel man zeitlich nicht weiter zurück.</w:t>
       </w:r>
     </w:p>
-    <w:p/>
     <w:p>
       <w:pPr>
         <w:pStyle w:val="berschrift3"/>
       </w:pPr>
-      <w:bookmarkStart w:id="34" w:name="_Toc478488878"/>
+      <w:bookmarkStart w:id="34" w:name="_Toc478489710"/>
       <w:r>
         <w:t>Monat 3</w:t>
       </w:r>
@@ -8900,12 +9267,11 @@
         <w:t>Die Verzögerung im Projektmanagement zog auch die hatte auch eine negative zeitliche Auswirkung auf die Design- und Architekturarbeiten. Auch die Planung der Materialverarbeitung konnte nicht in vollem Umfang stattfinden.</w:t>
       </w:r>
     </w:p>
-    <w:p/>
     <w:p>
       <w:pPr>
         <w:pStyle w:val="berschrift3"/>
       </w:pPr>
-      <w:bookmarkStart w:id="35" w:name="_Toc478488879"/>
+      <w:bookmarkStart w:id="35" w:name="_Toc478489711"/>
       <w:r>
         <w:t>Monat 4</w:t>
       </w:r>
@@ -8954,12 +9320,11 @@
         <w:t xml:space="preserve">In der Anforderungsanalyse konnte sogar ein beachtliches Plus erreichen. Das Design- und Architekturteam musste allerdings viel an Arbeit wieder verwerfen. Dies war den erweiterten Anforderungen der Kunden geschuldet. </w:t>
       </w:r>
     </w:p>
-    <w:p/>
     <w:p>
       <w:pPr>
         <w:pStyle w:val="berschrift3"/>
       </w:pPr>
-      <w:bookmarkStart w:id="36" w:name="_Toc478488880"/>
+      <w:bookmarkStart w:id="36" w:name="_Toc478489712"/>
       <w:r>
         <w:t>Monat 5</w:t>
       </w:r>
@@ -8979,13 +9344,13 @@
         <w:t xml:space="preserve"> verbessern. </w:t>
       </w:r>
     </w:p>
-    <w:p/>
     <w:p>
       <w:pPr>
         <w:pStyle w:val="berschrift3"/>
       </w:pPr>
-      <w:bookmarkStart w:id="37" w:name="_Toc478488881"/>
-      <w:r>
+      <w:bookmarkStart w:id="37" w:name="_Toc478489713"/>
+      <w:r>
+        <w:lastRenderedPageBreak/>
         <w:t>Monat 6</w:t>
       </w:r>
       <w:bookmarkEnd w:id="37"/>
@@ -9007,14 +9372,12 @@
         <w:t xml:space="preserve"> verbessern.</w:t>
       </w:r>
     </w:p>
-    <w:p/>
     <w:p>
       <w:pPr>
         <w:pStyle w:val="berschrift3"/>
       </w:pPr>
-      <w:bookmarkStart w:id="38" w:name="_Toc478488882"/>
-      <w:r>
-        <w:lastRenderedPageBreak/>
+      <w:bookmarkStart w:id="38" w:name="_Toc478489714"/>
+      <w:r>
         <w:t>Monat 7</w:t>
       </w:r>
       <w:bookmarkEnd w:id="38"/>
@@ -9045,39 +9408,21 @@
         <w:t xml:space="preserve"> wieder hereingeholt wurden ist die Stimmung beim Team trotz der kritischen Gesamtsituation sehr gut. Speziell die Posten Implementierung und Integration und Test trugen wesentlich dazu bei.</w:t>
       </w:r>
     </w:p>
-    <w:p/>
-    <w:p/>
     <w:p>
       <w:pPr>
         <w:pStyle w:val="berschrift2"/>
       </w:pPr>
-      <w:bookmarkStart w:id="39" w:name="_Toc478488883"/>
+      <w:bookmarkStart w:id="39" w:name="_Toc478489715"/>
       <w:r>
         <w:t>Potenzielle zukünftige Entscheidungen samt prognostizierten Auswirkungen</w:t>
       </w:r>
       <w:bookmarkEnd w:id="39"/>
     </w:p>
-    <w:p/>
     <w:p>
       <w:pPr>
         <w:pStyle w:val="berschrift3"/>
       </w:pPr>
-      <w:bookmarkStart w:id="40" w:name="_Toc478488884"/>
-      <w:r>
-        <w:t>Entscheidung</w:t>
-      </w:r>
-      <w:r>
-        <w:t xml:space="preserve"> 1</w:t>
-      </w:r>
-      <w:r>
-        <w:t>: Sofortiger Projektabbruch</w:t>
-      </w:r>
-      <w:bookmarkEnd w:id="40"/>
-      <w:r>
-        <w:t xml:space="preserve"> </w:t>
-      </w:r>
-    </w:p>
-    <w:p>
+      <w:bookmarkStart w:id="40" w:name="_Toc478489716"/>
       <w:r>
         <w:rPr>
           <w:noProof/>
@@ -9087,10 +9432,10 @@
           <wp:anchor distT="0" distB="0" distL="114300" distR="114300" simplePos="0" relativeHeight="251663360" behindDoc="0" locked="0" layoutInCell="1" allowOverlap="1">
             <wp:simplePos x="0" y="0"/>
             <wp:positionH relativeFrom="margin">
-              <wp:posOffset>4986655</wp:posOffset>
+              <wp:align>right</wp:align>
             </wp:positionH>
             <wp:positionV relativeFrom="margin">
-              <wp:posOffset>7748905</wp:posOffset>
+              <wp:posOffset>2892233</wp:posOffset>
             </wp:positionV>
             <wp:extent cx="742950" cy="742950"/>
             <wp:effectExtent l="0" t="0" r="0" b="0"/>
@@ -9147,6 +9492,21 @@
         </w:drawing>
       </w:r>
       <w:r>
+        <w:t>Entscheidung</w:t>
+      </w:r>
+      <w:r>
+        <w:t xml:space="preserve"> 1</w:t>
+      </w:r>
+      <w:r>
+        <w:t>: Sofortiger Projektabbruch</w:t>
+      </w:r>
+      <w:bookmarkEnd w:id="40"/>
+      <w:r>
+        <w:t xml:space="preserve"> </w:t>
+      </w:r>
+    </w:p>
+    <w:p>
+      <w:r>
         <w:t xml:space="preserve">Beinahe alle Posten des Projektes befinden sich in einem kritischen Zustand. Aktuell wird ein Gesamtbudget </w:t>
       </w:r>
       <w:r>
@@ -9202,12 +9562,11 @@
         <w:t xml:space="preserve"> ausgegeben.</w:t>
       </w:r>
     </w:p>
-    <w:p/>
     <w:p>
       <w:pPr>
         <w:pStyle w:val="berschrift3"/>
       </w:pPr>
-      <w:bookmarkStart w:id="41" w:name="_Toc478488885"/>
+      <w:bookmarkStart w:id="41" w:name="_Toc478489717"/>
       <w:r>
         <w:t>Auswirkungen:</w:t>
       </w:r>
@@ -9233,22 +9592,11 @@
         <w:t xml:space="preserve">. </w:t>
       </w:r>
     </w:p>
-    <w:p/>
-    <w:p/>
     <w:p>
       <w:pPr>
         <w:pStyle w:val="berschrift3"/>
       </w:pPr>
-      <w:bookmarkStart w:id="42" w:name="_Toc478488886"/>
-      <w:r>
-        <w:t>Entscheidung 2: Projekt fortführen</w:t>
-      </w:r>
-      <w:bookmarkEnd w:id="42"/>
-      <w:r>
-        <w:t xml:space="preserve"> </w:t>
-      </w:r>
-    </w:p>
-    <w:p>
+      <w:bookmarkStart w:id="42" w:name="_Toc478489718"/>
       <w:r>
         <w:rPr>
           <w:noProof/>
@@ -9258,10 +9606,10 @@
           <wp:anchor distT="0" distB="0" distL="114300" distR="114300" simplePos="0" relativeHeight="251666432" behindDoc="0" locked="0" layoutInCell="1" allowOverlap="1">
             <wp:simplePos x="0" y="0"/>
             <wp:positionH relativeFrom="margin">
-              <wp:posOffset>4805680</wp:posOffset>
+              <wp:align>right</wp:align>
             </wp:positionH>
             <wp:positionV relativeFrom="margin">
-              <wp:posOffset>1595755</wp:posOffset>
+              <wp:posOffset>4856539</wp:posOffset>
             </wp:positionV>
             <wp:extent cx="1000125" cy="761365"/>
             <wp:effectExtent l="0" t="0" r="9525" b="635"/>
@@ -9318,6 +9666,15 @@
         </w:drawing>
       </w:r>
       <w:r>
+        <w:t>Entscheidung 2: Projekt fortführen</w:t>
+      </w:r>
+      <w:bookmarkEnd w:id="42"/>
+      <w:r>
+        <w:t xml:space="preserve"> </w:t>
+      </w:r>
+    </w:p>
+    <w:p>
+      <w:r>
         <w:t xml:space="preserve">In diesem Fall muss unbedingt weiteres Budget erhalten werden. Konkret beträgt die Differenz von dem aktuellen Budget und dem erwarteten benötigten Endbudget </w:t>
       </w:r>
       <w:r>
@@ -9358,12 +9715,11 @@
         <w:t>möglich sein. Ressourcen können vom Bereich Integration und Test auf andere Gebiete verteilt werden.</w:t>
       </w:r>
     </w:p>
-    <w:p/>
     <w:p>
       <w:pPr>
         <w:pStyle w:val="berschrift3"/>
       </w:pPr>
-      <w:bookmarkStart w:id="43" w:name="_Toc478488887"/>
+      <w:bookmarkStart w:id="43" w:name="_Toc478489719"/>
       <w:r>
         <w:t>Auswirkungen:</w:t>
       </w:r>
@@ -9379,10 +9735,15 @@
         <w:t xml:space="preserve">Die Verlagerung von Ressourcen von Integration und Test auf andere Gebiete würde die Werte von Integration und Test schwächen und jene der anderen Gebiete stärken. </w:t>
       </w:r>
     </w:p>
-    <w:p/>
-    <w:p/>
-    <w:p/>
     <w:p>
+      <w:pPr>
+        <w:rPr>
+          <w:rFonts w:asciiTheme="majorHAnsi" w:eastAsiaTheme="majorEastAsia" w:hAnsiTheme="majorHAnsi" w:cstheme="majorBidi"/>
+          <w:color w:val="2F5496" w:themeColor="accent1" w:themeShade="BF"/>
+          <w:sz w:val="32"/>
+          <w:szCs w:val="32"/>
+        </w:rPr>
+      </w:pPr>
       <w:r>
         <w:br w:type="page"/>
       </w:r>
@@ -9391,7 +9752,7 @@
       <w:pPr>
         <w:pStyle w:val="berschrift1"/>
       </w:pPr>
-      <w:bookmarkStart w:id="44" w:name="_Toc478488888"/>
+      <w:bookmarkStart w:id="44" w:name="_Toc478489720"/>
       <w:r>
         <w:lastRenderedPageBreak/>
         <w:t xml:space="preserve">Anhang: </w:t>
@@ -9404,21 +9765,15 @@
       </w:r>
       <w:bookmarkEnd w:id="44"/>
     </w:p>
-    <w:p/>
     <w:p>
       <w:pPr>
         <w:pStyle w:val="berschrift2"/>
       </w:pPr>
-      <w:bookmarkStart w:id="45" w:name="_Toc478488889"/>
+      <w:bookmarkStart w:id="45" w:name="_Toc478489721"/>
       <w:r>
         <w:t>Anforderungsanalyse</w:t>
       </w:r>
       <w:bookmarkEnd w:id="45"/>
-    </w:p>
-    <w:p>
-      <w:r>
-        <w:br/>
-      </w:r>
     </w:p>
     <w:p>
       <w:r>
@@ -9474,7 +9829,6 @@
         </w:drawing>
       </w:r>
     </w:p>
-    <w:p/>
     <w:p>
       <w:r>
         <w:t xml:space="preserve">Aufgrund einer Fehleinschätzung des Fertigstellungsgrades sank die insgesamt bisher geleistete Arbeit nach dem ersten Monat. Die </w:t>
@@ -9538,9 +9892,6 @@
           </wp:inline>
         </w:drawing>
       </w:r>
-      <w:r>
-        <w:br/>
-      </w:r>
     </w:p>
     <w:p>
       <w:r>
@@ -9617,7 +9968,6 @@
         <w:t xml:space="preserve"> verbessern.</w:t>
       </w:r>
     </w:p>
-    <w:p/>
     <w:p>
       <w:r>
         <w:rPr>
@@ -9645,7 +9995,6 @@
         </w:drawing>
       </w:r>
     </w:p>
-    <w:p/>
     <w:p>
       <w:r>
         <w:t xml:space="preserve">Ende des Monats 2 sah es so aus als würden für diesen Posten alleine </w:t>
@@ -9680,31 +10029,17 @@
       <w:r>
         <w:br w:type="page"/>
       </w:r>
-    </w:p>
-    <w:p>
-      <w:pPr>
-        <w:rPr>
-          <w:rFonts w:asciiTheme="majorHAnsi" w:eastAsiaTheme="majorEastAsia" w:hAnsiTheme="majorHAnsi" w:cstheme="majorBidi"/>
-          <w:color w:val="2F5496" w:themeColor="accent1" w:themeShade="BF"/>
-          <w:sz w:val="26"/>
-          <w:szCs w:val="26"/>
-        </w:rPr>
-      </w:pPr>
     </w:p>
     <w:p>
       <w:pPr>
         <w:pStyle w:val="berschrift2"/>
       </w:pPr>
-      <w:bookmarkStart w:id="46" w:name="_Toc478488890"/>
-      <w:r>
+      <w:bookmarkStart w:id="46" w:name="_Toc478489722"/>
+      <w:r>
+        <w:lastRenderedPageBreak/>
         <w:t>Design und Architektur</w:t>
       </w:r>
       <w:bookmarkEnd w:id="46"/>
-    </w:p>
-    <w:p>
-      <w:r>
-        <w:br/>
-      </w:r>
     </w:p>
     <w:p>
       <w:r>
@@ -9736,9 +10071,6 @@
         <w:br/>
       </w:r>
       <w:r>
-        <w:br/>
-      </w:r>
-      <w:r>
         <w:rPr>
           <w:noProof/>
           <w:lang w:val="en-US"/>
@@ -9764,7 +10096,6 @@
         </w:drawing>
       </w:r>
     </w:p>
-    <w:p/>
     <w:p>
       <w:r>
         <w:t xml:space="preserve">Aufgrund Verzögerungen in der Anforderungsanalyse starteten die Arbeit und die Kosten erst im Monat 3 statt im Monat 2. Die Kosten übertrafen das Geleistete in den ersten Monaten, Ende des 7. Monats waren wir jedoch erstmals mit </w:t>
@@ -9788,7 +10119,6 @@
         <w:t xml:space="preserve"> hinter unserem ursprünglichen Projektplan.</w:t>
       </w:r>
     </w:p>
-    <w:p/>
     <w:p>
       <w:r>
         <w:rPr>
@@ -9817,7 +10147,6 @@
         </w:drawing>
       </w:r>
     </w:p>
-    <w:p/>
     <w:p>
       <w:r>
         <w:t xml:space="preserve">Die in oberer Grafik erläuterten absoluten Abweichungen von bisher Geleistetem und den tatsächlichen/geplanten Kosten spiegeln sich auch in den indexbasierten Kennzahlen wieder. Der </w:t>
@@ -9869,9 +10198,6 @@
         <w:t xml:space="preserve"> noch verbesserungswürdig.</w:t>
       </w:r>
     </w:p>
-    <w:p/>
-    <w:p/>
-    <w:p/>
     <w:p>
       <w:r>
         <w:rPr>
@@ -9899,7 +10225,6 @@
         </w:drawing>
       </w:r>
     </w:p>
-    <w:p/>
     <w:p>
       <w:r>
         <w:t xml:space="preserve">Ende des Monats 5 sah es so aus als würden für diesen Posten alleine </w:t>
@@ -9963,14 +10288,13 @@
       <w:pPr>
         <w:pStyle w:val="berschrift2"/>
       </w:pPr>
-      <w:bookmarkStart w:id="47" w:name="_Toc478488891"/>
+      <w:bookmarkStart w:id="47" w:name="_Toc478489723"/>
       <w:r>
         <w:lastRenderedPageBreak/>
         <w:t>Implementierung</w:t>
       </w:r>
       <w:bookmarkEnd w:id="47"/>
     </w:p>
-    <w:p/>
     <w:p>
       <w:r>
         <w:rPr>
@@ -10001,9 +10325,6 @@
         <w:br/>
       </w:r>
       <w:r>
-        <w:br/>
-      </w:r>
-      <w:r>
         <w:rPr>
           <w:noProof/>
           <w:lang w:val="en-US"/>
@@ -10029,7 +10350,6 @@
         </w:drawing>
       </w:r>
     </w:p>
-    <w:p/>
     <w:p>
       <w:r>
         <w:t xml:space="preserve">Aufgrund der Verzögerungen in den vorigen Lebenszykluseinheiten startete die Arbeit in der Implementierung und somit auch die dafür anfallenden Kosten erst im Monat 5 statt wie geplant im Monat 3. Aufgrund dessen liegen wir </w:t>
@@ -10065,7 +10385,6 @@
         <w:t xml:space="preserve"> übertrumpft.</w:t>
       </w:r>
     </w:p>
-    <w:p/>
     <w:p>
       <w:r>
         <w:rPr>
@@ -10094,7 +10413,6 @@
         </w:drawing>
       </w:r>
     </w:p>
-    <w:p/>
     <w:p>
       <w:r>
         <w:t xml:space="preserve">Die in oberer Grafik erläuterten absoluten Abweichungen von bisher Geleistetem und den tatsächlichen/geplanten Kosten spiegeln sich auch in den indexbasierten Kennzahlen wieder. Der </w:t>
@@ -10140,7 +10458,6 @@
         <w:t>.</w:t>
       </w:r>
     </w:p>
-    <w:p/>
     <w:p>
       <w:r>
         <w:rPr>
@@ -10168,7 +10485,6 @@
         </w:drawing>
       </w:r>
     </w:p>
-    <w:p/>
     <w:p>
       <w:r>
         <w:t xml:space="preserve">Ende des Monats </w:t>
@@ -10238,14 +10554,13 @@
       <w:pPr>
         <w:pStyle w:val="berschrift2"/>
       </w:pPr>
-      <w:bookmarkStart w:id="48" w:name="_Toc478488892"/>
+      <w:bookmarkStart w:id="48" w:name="_Toc478489724"/>
       <w:r>
         <w:lastRenderedPageBreak/>
         <w:t>Integration und Test</w:t>
       </w:r>
       <w:bookmarkEnd w:id="48"/>
     </w:p>
-    <w:p/>
     <w:p>
       <w:r>
         <w:rPr>
@@ -10276,9 +10591,6 @@
         <w:br/>
       </w:r>
       <w:r>
-        <w:br/>
-      </w:r>
-      <w:r>
         <w:rPr>
           <w:noProof/>
           <w:lang w:val="en-US"/>
@@ -10304,7 +10616,6 @@
         </w:drawing>
       </w:r>
     </w:p>
-    <w:p/>
     <w:p>
       <w:r>
         <w:t xml:space="preserve">Pünktlich im 6. Monat konnte mit der Integration und dem Testen begonnen werden. Aufgrund zeitlich effizienter Arbeit wurde Ende des 7. Monats bereits </w:t>
@@ -10356,7 +10667,6 @@
         </w:drawing>
       </w:r>
     </w:p>
-    <w:p/>
     <w:p>
       <w:r>
         <w:t xml:space="preserve">Die in oberer Grafik erläuterten absoluten Abweichungen von bisher Geleistetem und den tatsächlichen/geplanten Kosten spiegeln sich auch in den indexbasierten Kennzahlen wieder. Der </w:t>
@@ -10402,7 +10712,6 @@
         <w:t xml:space="preserve"> auch überdurchschnittlich gut.</w:t>
       </w:r>
     </w:p>
-    <w:p/>
     <w:p>
       <w:r>
         <w:rPr>
@@ -10430,7 +10739,6 @@
         </w:drawing>
       </w:r>
     </w:p>
-    <w:p/>
     <w:p>
       <w:pPr>
         <w:rPr>
@@ -10475,15 +10783,12 @@
       <w:pPr>
         <w:pStyle w:val="berschrift2"/>
       </w:pPr>
-      <w:bookmarkStart w:id="49" w:name="_Toc478488893"/>
+      <w:bookmarkStart w:id="49" w:name="_Toc478489725"/>
       <w:r>
         <w:lastRenderedPageBreak/>
         <w:t>Projektmanagement</w:t>
       </w:r>
       <w:bookmarkEnd w:id="49"/>
-      <w:r>
-        <w:br/>
-      </w:r>
     </w:p>
     <w:p>
       <w:r>
@@ -10515,9 +10820,6 @@
         <w:br/>
       </w:r>
       <w:r>
-        <w:br/>
-      </w:r>
-      <w:r>
         <w:rPr>
           <w:noProof/>
           <w:lang w:val="en-US"/>
@@ -10543,7 +10845,6 @@
         </w:drawing>
       </w:r>
     </w:p>
-    <w:p/>
     <w:p>
       <w:r>
         <w:t xml:space="preserve">Die Kosten für das Projektmanagement übertrafen die Erwartungen. Auch die Eigene Leistung wurde überschätzt. Dies hatte zur Folge, dass Ende des 4. Monats </w:t>
@@ -10607,7 +10908,6 @@
         </w:drawing>
       </w:r>
     </w:p>
-    <w:p/>
     <w:p>
       <w:r>
         <w:t xml:space="preserve">Die in oberer Grafik erläuterten absoluten Abweichungen von bisher Geleistetem und den tatsächlichen/geplanten Kosten spiegeln sich auch in den indexbasierten Kennzahlen wieder. Der </w:t>
@@ -10659,8 +10959,6 @@
         <w:t>auch noch verbesserungswürdig.</w:t>
       </w:r>
     </w:p>
-    <w:p/>
-    <w:p/>
     <w:p>
       <w:r>
         <w:rPr>
@@ -10688,7 +10986,6 @@
         </w:drawing>
       </w:r>
     </w:p>
-    <w:p/>
     <w:p>
       <w:pPr>
         <w:rPr>
@@ -10760,15 +11057,12 @@
       <w:pPr>
         <w:pStyle w:val="berschrift2"/>
       </w:pPr>
-      <w:bookmarkStart w:id="50" w:name="_Toc478488894"/>
+      <w:bookmarkStart w:id="50" w:name="_Toc478489726"/>
       <w:r>
         <w:lastRenderedPageBreak/>
         <w:t>Puffer für Unerwartetes</w:t>
       </w:r>
       <w:bookmarkEnd w:id="50"/>
-      <w:r>
-        <w:br/>
-      </w:r>
     </w:p>
     <w:p>
       <w:r>
@@ -10800,9 +11094,6 @@
         <w:br/>
       </w:r>
       <w:r>
-        <w:br/>
-      </w:r>
-      <w:r>
         <w:rPr>
           <w:noProof/>
           <w:lang w:val="en-US"/>
@@ -10828,7 +11119,6 @@
         </w:drawing>
       </w:r>
     </w:p>
-    <w:p/>
     <w:p>
       <w:r>
         <w:t xml:space="preserve">Die Kosten für das Unerwartete wurden unterschätzt. Bis zum Ende des 4. Monats wurden um </w:t>
@@ -10889,7 +11179,6 @@
         </w:drawing>
       </w:r>
     </w:p>
-    <w:p/>
     <w:p>
       <w:r>
         <w:t xml:space="preserve">Die in oberer Grafik erläuterten absoluten Abweichungen von bisher Geleistetem und den tatsächlichen/geplanten Kosten spiegeln sich auch in den indexbasierten Kennzahlen wieder. Der </w:t>
@@ -10946,14 +11235,15 @@
       <w:r>
         <w:t xml:space="preserve"> </w:t>
       </w:r>
+      <w:proofErr w:type="spellStart"/>
       <w:r>
         <w:t>unterdurchnittlich</w:t>
       </w:r>
+      <w:proofErr w:type="spellEnd"/>
       <w:r>
         <w:t>.</w:t>
       </w:r>
     </w:p>
-    <w:p/>
     <w:p>
       <w:r>
         <w:rPr>
@@ -10981,7 +11271,6 @@
         </w:drawing>
       </w:r>
     </w:p>
-    <w:p/>
     <w:p>
       <w:pPr>
         <w:rPr>
@@ -11047,14 +11336,13 @@
       <w:pPr>
         <w:pStyle w:val="berschrift2"/>
       </w:pPr>
-      <w:bookmarkStart w:id="51" w:name="_Toc478488895"/>
+      <w:bookmarkStart w:id="51" w:name="_Toc478489727"/>
       <w:r>
         <w:lastRenderedPageBreak/>
         <w:t>Materialkosten</w:t>
       </w:r>
       <w:bookmarkEnd w:id="51"/>
     </w:p>
-    <w:p/>
     <w:p>
       <w:r>
         <w:rPr>
@@ -11085,9 +11373,6 @@
         <w:br/>
       </w:r>
       <w:r>
-        <w:br/>
-      </w:r>
-      <w:r>
         <w:rPr>
           <w:noProof/>
           <w:lang w:val="en-US"/>
@@ -11113,7 +11398,6 @@
         </w:drawing>
       </w:r>
     </w:p>
-    <w:p/>
     <w:p>
       <w:r>
         <w:t xml:space="preserve">Die erforderlichen Materialkosten wurden überschätzt. Dennoch wurde ein Minus von </w:t>
@@ -11149,7 +11433,6 @@
         <w:t xml:space="preserve"> mehr geleistet werden hätte sollen.</w:t>
       </w:r>
     </w:p>
-    <w:p/>
     <w:p>
       <w:r>
         <w:rPr>
@@ -11178,7 +11461,6 @@
         </w:drawing>
       </w:r>
     </w:p>
-    <w:p/>
     <w:p>
       <w:r>
         <w:t xml:space="preserve">Die in oberer Grafik erläuterten absoluten Abweichungen von bisher Geleistetem und den tatsächlichen/geplanten Kosten spiegeln sich auch in den indexbasierten Kennzahlen wieder. Der </w:t>
@@ -11230,7 +11512,6 @@
         <w:t xml:space="preserve"> auch noch verbesserungswürdig.</w:t>
       </w:r>
     </w:p>
-    <w:p/>
     <w:p>
       <w:r>
         <w:rPr>
@@ -11258,7 +11539,6 @@
         </w:drawing>
       </w:r>
     </w:p>
-    <w:p/>
     <w:p>
       <w:r>
         <w:t xml:space="preserve">Laut aktuellen Berechnungsgrundlagen werden </w:t>
@@ -52128,7 +52408,7 @@
 </file>
 
 <file path=customXml/itemProps2.xml><?xml version="1.0" encoding="utf-8"?>
-<ds:datastoreItem xmlns:ds="http://schemas.openxmlformats.org/officeDocument/2006/customXml" ds:itemID="{6E8D3DF2-71FF-432A-BC1A-B5D9D684318A}">
+<ds:datastoreItem xmlns:ds="http://schemas.openxmlformats.org/officeDocument/2006/customXml" ds:itemID="{5DDBF5D3-36F3-4F0A-93BD-86C08C6571A6}">
   <ds:schemaRefs>
     <ds:schemaRef ds:uri="http://schemas.openxmlformats.org/officeDocument/2006/bibliography"/>
   </ds:schemaRefs>

</xml_diff>

<commit_message>
Formatierung der Überschriften verändert
</commit_message>
<xml_diff>
--- a/Lab1/ManagementBericht.docx
+++ b/Lab1/ManagementBericht.docx
@@ -1277,7 +1277,7 @@
           <w:r>
             <w:fldChar w:fldCharType="separate"/>
           </w:r>
-          <w:hyperlink w:anchor="_Toc478584150" w:history="1">
+          <w:hyperlink w:anchor="_Toc478584751" w:history="1">
             <w:r>
               <w:rPr>
                 <w:rStyle w:val="Hyperlink"/>
@@ -1304,7 +1304,7 @@
                 <w:noProof/>
                 <w:webHidden/>
               </w:rPr>
-              <w:instrText xml:space="preserve"> PAGEREF _Toc478584150 \h </w:instrText>
+              <w:instrText xml:space="preserve"> PAGEREF _Toc478584751 \h </w:instrText>
             </w:r>
             <w:r>
               <w:rPr>
@@ -1347,7 +1347,7 @@
               <w:lang w:val="en-US"/>
             </w:rPr>
           </w:pPr>
-          <w:hyperlink w:anchor="_Toc478584151" w:history="1">
+          <w:hyperlink w:anchor="_Toc478584752" w:history="1">
             <w:r>
               <w:rPr>
                 <w:rStyle w:val="Hyperlink"/>
@@ -1374,7 +1374,7 @@
                 <w:noProof/>
                 <w:webHidden/>
               </w:rPr>
-              <w:instrText xml:space="preserve"> PAGEREF _Toc478584151 \h </w:instrText>
+              <w:instrText xml:space="preserve"> PAGEREF _Toc478584752 \h </w:instrText>
             </w:r>
             <w:r>
               <w:rPr>
@@ -1417,7 +1417,7 @@
               <w:lang w:val="en-US"/>
             </w:rPr>
           </w:pPr>
-          <w:hyperlink w:anchor="_Toc478584152" w:history="1">
+          <w:hyperlink w:anchor="_Toc478584753" w:history="1">
             <w:r>
               <w:rPr>
                 <w:rStyle w:val="Hyperlink"/>
@@ -1444,7 +1444,7 @@
                 <w:noProof/>
                 <w:webHidden/>
               </w:rPr>
-              <w:instrText xml:space="preserve"> PAGEREF _Toc478584152 \h </w:instrText>
+              <w:instrText xml:space="preserve"> PAGEREF _Toc478584753 \h </w:instrText>
             </w:r>
             <w:r>
               <w:rPr>
@@ -1487,7 +1487,7 @@
               <w:lang w:val="en-US"/>
             </w:rPr>
           </w:pPr>
-          <w:hyperlink w:anchor="_Toc478584153" w:history="1">
+          <w:hyperlink w:anchor="_Toc478584754" w:history="1">
             <w:r>
               <w:rPr>
                 <w:rStyle w:val="Hyperlink"/>
@@ -1514,7 +1514,7 @@
                 <w:noProof/>
                 <w:webHidden/>
               </w:rPr>
-              <w:instrText xml:space="preserve"> PAGEREF _Toc478584153 \h </w:instrText>
+              <w:instrText xml:space="preserve"> PAGEREF _Toc478584754 \h </w:instrText>
             </w:r>
             <w:r>
               <w:rPr>
@@ -1557,7 +1557,7 @@
               <w:lang w:val="en-US"/>
             </w:rPr>
           </w:pPr>
-          <w:hyperlink w:anchor="_Toc478584154" w:history="1">
+          <w:hyperlink w:anchor="_Toc478584755" w:history="1">
             <w:r>
               <w:rPr>
                 <w:rStyle w:val="Hyperlink"/>
@@ -1584,7 +1584,7 @@
                 <w:noProof/>
                 <w:webHidden/>
               </w:rPr>
-              <w:instrText xml:space="preserve"> PAGEREF _Toc478584154 \h </w:instrText>
+              <w:instrText xml:space="preserve"> PAGEREF _Toc478584755 \h </w:instrText>
             </w:r>
             <w:r>
               <w:rPr>
@@ -1627,7 +1627,7 @@
               <w:lang w:val="en-US"/>
             </w:rPr>
           </w:pPr>
-          <w:hyperlink w:anchor="_Toc478584155" w:history="1">
+          <w:hyperlink w:anchor="_Toc478584756" w:history="1">
             <w:r>
               <w:rPr>
                 <w:rStyle w:val="Hyperlink"/>
@@ -1654,7 +1654,7 @@
                 <w:noProof/>
                 <w:webHidden/>
               </w:rPr>
-              <w:instrText xml:space="preserve"> PAGEREF _Toc478584155 \h </w:instrText>
+              <w:instrText xml:space="preserve"> PAGEREF _Toc478584756 \h </w:instrText>
             </w:r>
             <w:r>
               <w:rPr>
@@ -1697,7 +1697,7 @@
               <w:lang w:val="en-US"/>
             </w:rPr>
           </w:pPr>
-          <w:hyperlink w:anchor="_Toc478584156" w:history="1">
+          <w:hyperlink w:anchor="_Toc478584757" w:history="1">
             <w:r>
               <w:rPr>
                 <w:rStyle w:val="Hyperlink"/>
@@ -1724,7 +1724,7 @@
                 <w:noProof/>
                 <w:webHidden/>
               </w:rPr>
-              <w:instrText xml:space="preserve"> PAGEREF _Toc478584156 \h </w:instrText>
+              <w:instrText xml:space="preserve"> PAGEREF _Toc478584757 \h </w:instrText>
             </w:r>
             <w:r>
               <w:rPr>
@@ -1767,7 +1767,7 @@
               <w:lang w:val="en-US"/>
             </w:rPr>
           </w:pPr>
-          <w:hyperlink w:anchor="_Toc478584157" w:history="1">
+          <w:hyperlink w:anchor="_Toc478584758" w:history="1">
             <w:r>
               <w:rPr>
                 <w:rStyle w:val="Hyperlink"/>
@@ -1794,7 +1794,7 @@
                 <w:noProof/>
                 <w:webHidden/>
               </w:rPr>
-              <w:instrText xml:space="preserve"> PAGEREF _Toc478584157 \h </w:instrText>
+              <w:instrText xml:space="preserve"> PAGEREF _Toc478584758 \h </w:instrText>
             </w:r>
             <w:r>
               <w:rPr>
@@ -1837,7 +1837,7 @@
               <w:lang w:val="en-US"/>
             </w:rPr>
           </w:pPr>
-          <w:hyperlink w:anchor="_Toc478584158" w:history="1">
+          <w:hyperlink w:anchor="_Toc478584759" w:history="1">
             <w:r>
               <w:rPr>
                 <w:rStyle w:val="Hyperlink"/>
@@ -1864,7 +1864,7 @@
                 <w:noProof/>
                 <w:webHidden/>
               </w:rPr>
-              <w:instrText xml:space="preserve"> PAGEREF _Toc478584158 \h </w:instrText>
+              <w:instrText xml:space="preserve"> PAGEREF _Toc478584759 \h </w:instrText>
             </w:r>
             <w:r>
               <w:rPr>
@@ -1907,7 +1907,7 @@
               <w:lang w:val="en-US"/>
             </w:rPr>
           </w:pPr>
-          <w:hyperlink w:anchor="_Toc478584159" w:history="1">
+          <w:hyperlink w:anchor="_Toc478584760" w:history="1">
             <w:r>
               <w:rPr>
                 <w:rStyle w:val="Hyperlink"/>
@@ -1934,7 +1934,7 @@
                 <w:noProof/>
                 <w:webHidden/>
               </w:rPr>
-              <w:instrText xml:space="preserve"> PAGEREF _Toc478584159 \h </w:instrText>
+              <w:instrText xml:space="preserve"> PAGEREF _Toc478584760 \h </w:instrText>
             </w:r>
             <w:r>
               <w:rPr>
@@ -1977,7 +1977,7 @@
               <w:lang w:val="en-US"/>
             </w:rPr>
           </w:pPr>
-          <w:hyperlink w:anchor="_Toc478584160" w:history="1">
+          <w:hyperlink w:anchor="_Toc478584761" w:history="1">
             <w:r>
               <w:rPr>
                 <w:rStyle w:val="Hyperlink"/>
@@ -2004,7 +2004,7 @@
                 <w:noProof/>
                 <w:webHidden/>
               </w:rPr>
-              <w:instrText xml:space="preserve"> PAGEREF _Toc478584160 \h </w:instrText>
+              <w:instrText xml:space="preserve"> PAGEREF _Toc478584761 \h </w:instrText>
             </w:r>
             <w:r>
               <w:rPr>
@@ -2047,7 +2047,7 @@
               <w:lang w:val="en-US"/>
             </w:rPr>
           </w:pPr>
-          <w:hyperlink w:anchor="_Toc478584161" w:history="1">
+          <w:hyperlink w:anchor="_Toc478584762" w:history="1">
             <w:r>
               <w:rPr>
                 <w:rStyle w:val="Hyperlink"/>
@@ -2074,7 +2074,7 @@
                 <w:noProof/>
                 <w:webHidden/>
               </w:rPr>
-              <w:instrText xml:space="preserve"> PAGEREF _Toc478584161 \h </w:instrText>
+              <w:instrText xml:space="preserve"> PAGEREF _Toc478584762 \h </w:instrText>
             </w:r>
             <w:r>
               <w:rPr>
@@ -2117,7 +2117,7 @@
               <w:lang w:val="en-US"/>
             </w:rPr>
           </w:pPr>
-          <w:hyperlink w:anchor="_Toc478584162" w:history="1">
+          <w:hyperlink w:anchor="_Toc478584763" w:history="1">
             <w:r>
               <w:rPr>
                 <w:rStyle w:val="Hyperlink"/>
@@ -2144,7 +2144,7 @@
                 <w:noProof/>
                 <w:webHidden/>
               </w:rPr>
-              <w:instrText xml:space="preserve"> PAGEREF _Toc478584162 \h </w:instrText>
+              <w:instrText xml:space="preserve"> PAGEREF _Toc478584763 \h </w:instrText>
             </w:r>
             <w:r>
               <w:rPr>
@@ -2187,7 +2187,7 @@
               <w:lang w:val="en-US"/>
             </w:rPr>
           </w:pPr>
-          <w:hyperlink w:anchor="_Toc478584163" w:history="1">
+          <w:hyperlink w:anchor="_Toc478584764" w:history="1">
             <w:r>
               <w:rPr>
                 <w:rStyle w:val="Hyperlink"/>
@@ -2214,7 +2214,7 @@
                 <w:noProof/>
                 <w:webHidden/>
               </w:rPr>
-              <w:instrText xml:space="preserve"> PAGEREF _Toc478584163 \h </w:instrText>
+              <w:instrText xml:space="preserve"> PAGEREF _Toc478584764 \h </w:instrText>
             </w:r>
             <w:r>
               <w:rPr>
@@ -2257,7 +2257,7 @@
               <w:lang w:val="en-US"/>
             </w:rPr>
           </w:pPr>
-          <w:hyperlink w:anchor="_Toc478584164" w:history="1">
+          <w:hyperlink w:anchor="_Toc478584765" w:history="1">
             <w:r>
               <w:rPr>
                 <w:rStyle w:val="Hyperlink"/>
@@ -2284,7 +2284,7 @@
                 <w:noProof/>
                 <w:webHidden/>
               </w:rPr>
-              <w:instrText xml:space="preserve"> PAGEREF _Toc478584164 \h </w:instrText>
+              <w:instrText xml:space="preserve"> PAGEREF _Toc478584765 \h </w:instrText>
             </w:r>
             <w:r>
               <w:rPr>
@@ -2327,7 +2327,7 @@
               <w:lang w:val="en-US"/>
             </w:rPr>
           </w:pPr>
-          <w:hyperlink w:anchor="_Toc478584165" w:history="1">
+          <w:hyperlink w:anchor="_Toc478584766" w:history="1">
             <w:r>
               <w:rPr>
                 <w:rStyle w:val="Hyperlink"/>
@@ -2354,7 +2354,7 @@
                 <w:noProof/>
                 <w:webHidden/>
               </w:rPr>
-              <w:instrText xml:space="preserve"> PAGEREF _Toc478584165 \h </w:instrText>
+              <w:instrText xml:space="preserve"> PAGEREF _Toc478584766 \h </w:instrText>
             </w:r>
             <w:r>
               <w:rPr>
@@ -2397,7 +2397,7 @@
               <w:lang w:val="en-US"/>
             </w:rPr>
           </w:pPr>
-          <w:hyperlink w:anchor="_Toc478584166" w:history="1">
+          <w:hyperlink w:anchor="_Toc478584767" w:history="1">
             <w:r>
               <w:rPr>
                 <w:rStyle w:val="Hyperlink"/>
@@ -2424,7 +2424,7 @@
                 <w:noProof/>
                 <w:webHidden/>
               </w:rPr>
-              <w:instrText xml:space="preserve"> PAGEREF _Toc478584166 \h </w:instrText>
+              <w:instrText xml:space="preserve"> PAGEREF _Toc478584767 \h </w:instrText>
             </w:r>
             <w:r>
               <w:rPr>
@@ -2467,7 +2467,7 @@
               <w:lang w:val="en-US"/>
             </w:rPr>
           </w:pPr>
-          <w:hyperlink w:anchor="_Toc478584167" w:history="1">
+          <w:hyperlink w:anchor="_Toc478584768" w:history="1">
             <w:r>
               <w:rPr>
                 <w:rStyle w:val="Hyperlink"/>
@@ -2494,7 +2494,7 @@
                 <w:noProof/>
                 <w:webHidden/>
               </w:rPr>
-              <w:instrText xml:space="preserve"> PAGEREF _Toc478584167 \h </w:instrText>
+              <w:instrText xml:space="preserve"> PAGEREF _Toc478584768 \h </w:instrText>
             </w:r>
             <w:r>
               <w:rPr>
@@ -2537,7 +2537,7 @@
               <w:lang w:val="en-US"/>
             </w:rPr>
           </w:pPr>
-          <w:hyperlink w:anchor="_Toc478584168" w:history="1">
+          <w:hyperlink w:anchor="_Toc478584769" w:history="1">
             <w:r>
               <w:rPr>
                 <w:rStyle w:val="Hyperlink"/>
@@ -2564,77 +2564,7 @@
                 <w:noProof/>
                 <w:webHidden/>
               </w:rPr>
-              <w:instrText xml:space="preserve"> PAGEREF _Toc478584168 \h </w:instrText>
-            </w:r>
-            <w:r>
-              <w:rPr>
-                <w:noProof/>
-                <w:webHidden/>
-              </w:rPr>
-            </w:r>
-            <w:r>
-              <w:rPr>
-                <w:noProof/>
-                <w:webHidden/>
-              </w:rPr>
-              <w:fldChar w:fldCharType="separate"/>
-            </w:r>
-            <w:r>
-              <w:rPr>
-                <w:noProof/>
-                <w:webHidden/>
-              </w:rPr>
-              <w:t>7</w:t>
-            </w:r>
-            <w:r>
-              <w:rPr>
-                <w:noProof/>
-                <w:webHidden/>
-              </w:rPr>
-              <w:fldChar w:fldCharType="end"/>
-            </w:r>
-          </w:hyperlink>
-        </w:p>
-        <w:p>
-          <w:pPr>
-            <w:pStyle w:val="Verzeichnis3"/>
-            <w:tabs>
-              <w:tab w:val="right" w:leader="dot" w:pos="9062"/>
-            </w:tabs>
-            <w:rPr>
-              <w:rFonts w:eastAsiaTheme="minorEastAsia"/>
-              <w:noProof/>
-              <w:lang w:val="en-US"/>
-            </w:rPr>
-          </w:pPr>
-          <w:hyperlink w:anchor="_Toc478584169" w:history="1">
-            <w:r>
-              <w:rPr>
-                <w:rStyle w:val="Hyperlink"/>
-                <w:noProof/>
-              </w:rPr>
-              <w:t>Monat 6</w:t>
-            </w:r>
-            <w:r>
-              <w:rPr>
-                <w:noProof/>
-                <w:webHidden/>
-              </w:rPr>
-              <w:tab/>
-            </w:r>
-            <w:r>
-              <w:rPr>
-                <w:noProof/>
-                <w:webHidden/>
-              </w:rPr>
-              <w:fldChar w:fldCharType="begin"/>
-            </w:r>
-            <w:r>
-              <w:rPr>
-                <w:noProof/>
-                <w:webHidden/>
-              </w:rPr>
-              <w:instrText xml:space="preserve"> PAGEREF _Toc478584169 \h </w:instrText>
+              <w:instrText xml:space="preserve"> PAGEREF _Toc478584769 \h </w:instrText>
             </w:r>
             <w:r>
               <w:rPr>
@@ -2677,7 +2607,77 @@
               <w:lang w:val="en-US"/>
             </w:rPr>
           </w:pPr>
-          <w:hyperlink w:anchor="_Toc478584170" w:history="1">
+          <w:hyperlink w:anchor="_Toc478584770" w:history="1">
+            <w:r>
+              <w:rPr>
+                <w:rStyle w:val="Hyperlink"/>
+                <w:noProof/>
+              </w:rPr>
+              <w:t>Monat 6</w:t>
+            </w:r>
+            <w:r>
+              <w:rPr>
+                <w:noProof/>
+                <w:webHidden/>
+              </w:rPr>
+              <w:tab/>
+            </w:r>
+            <w:r>
+              <w:rPr>
+                <w:noProof/>
+                <w:webHidden/>
+              </w:rPr>
+              <w:fldChar w:fldCharType="begin"/>
+            </w:r>
+            <w:r>
+              <w:rPr>
+                <w:noProof/>
+                <w:webHidden/>
+              </w:rPr>
+              <w:instrText xml:space="preserve"> PAGEREF _Toc478584770 \h </w:instrText>
+            </w:r>
+            <w:r>
+              <w:rPr>
+                <w:noProof/>
+                <w:webHidden/>
+              </w:rPr>
+            </w:r>
+            <w:r>
+              <w:rPr>
+                <w:noProof/>
+                <w:webHidden/>
+              </w:rPr>
+              <w:fldChar w:fldCharType="separate"/>
+            </w:r>
+            <w:r>
+              <w:rPr>
+                <w:noProof/>
+                <w:webHidden/>
+              </w:rPr>
+              <w:t>8</w:t>
+            </w:r>
+            <w:r>
+              <w:rPr>
+                <w:noProof/>
+                <w:webHidden/>
+              </w:rPr>
+              <w:fldChar w:fldCharType="end"/>
+            </w:r>
+          </w:hyperlink>
+        </w:p>
+        <w:p>
+          <w:pPr>
+            <w:pStyle w:val="Verzeichnis3"/>
+            <w:tabs>
+              <w:tab w:val="right" w:leader="dot" w:pos="9062"/>
+            </w:tabs>
+            <w:rPr>
+              <w:rFonts w:eastAsiaTheme="minorEastAsia"/>
+              <w:noProof/>
+              <w:lang w:val="en-US"/>
+            </w:rPr>
+          </w:pPr>
+          <w:hyperlink w:anchor="_Toc478584771" w:history="1">
             <w:r>
               <w:rPr>
                 <w:rStyle w:val="Hyperlink"/>
@@ -2704,7 +2704,7 @@
                 <w:noProof/>
                 <w:webHidden/>
               </w:rPr>
-              <w:instrText xml:space="preserve"> PAGEREF _Toc478584170 \h </w:instrText>
+              <w:instrText xml:space="preserve"> PAGEREF _Toc478584771 \h </w:instrText>
             </w:r>
             <w:r>
               <w:rPr>
@@ -2747,7 +2747,7 @@
               <w:lang w:val="en-US"/>
             </w:rPr>
           </w:pPr>
-          <w:hyperlink w:anchor="_Toc478584171" w:history="1">
+          <w:hyperlink w:anchor="_Toc478584772" w:history="1">
             <w:r>
               <w:rPr>
                 <w:rStyle w:val="Hyperlink"/>
@@ -2774,7 +2774,7 @@
                 <w:noProof/>
                 <w:webHidden/>
               </w:rPr>
-              <w:instrText xml:space="preserve"> PAGEREF _Toc478584171 \h </w:instrText>
+              <w:instrText xml:space="preserve"> PAGEREF _Toc478584772 \h </w:instrText>
             </w:r>
             <w:r>
               <w:rPr>
@@ -2817,7 +2817,7 @@
               <w:lang w:val="en-US"/>
             </w:rPr>
           </w:pPr>
-          <w:hyperlink w:anchor="_Toc478584172" w:history="1">
+          <w:hyperlink w:anchor="_Toc478584773" w:history="1">
             <w:r>
               <w:rPr>
                 <w:rStyle w:val="Hyperlink"/>
@@ -2844,7 +2844,7 @@
                 <w:noProof/>
                 <w:webHidden/>
               </w:rPr>
-              <w:instrText xml:space="preserve"> PAGEREF _Toc478584172 \h </w:instrText>
+              <w:instrText xml:space="preserve"> PAGEREF _Toc478584773 \h </w:instrText>
             </w:r>
             <w:r>
               <w:rPr>
@@ -2887,7 +2887,7 @@
               <w:lang w:val="en-US"/>
             </w:rPr>
           </w:pPr>
-          <w:hyperlink w:anchor="_Toc478584173" w:history="1">
+          <w:hyperlink w:anchor="_Toc478584774" w:history="1">
             <w:r>
               <w:rPr>
                 <w:rStyle w:val="Hyperlink"/>
@@ -2914,7 +2914,7 @@
                 <w:noProof/>
                 <w:webHidden/>
               </w:rPr>
-              <w:instrText xml:space="preserve"> PAGEREF _Toc478584173 \h </w:instrText>
+              <w:instrText xml:space="preserve"> PAGEREF _Toc478584774 \h </w:instrText>
             </w:r>
             <w:r>
               <w:rPr>
@@ -2957,7 +2957,7 @@
               <w:lang w:val="en-US"/>
             </w:rPr>
           </w:pPr>
-          <w:hyperlink w:anchor="_Toc478584174" w:history="1">
+          <w:hyperlink w:anchor="_Toc478584775" w:history="1">
             <w:r>
               <w:rPr>
                 <w:rStyle w:val="Hyperlink"/>
@@ -2984,7 +2984,7 @@
                 <w:noProof/>
                 <w:webHidden/>
               </w:rPr>
-              <w:instrText xml:space="preserve"> PAGEREF _Toc478584174 \h </w:instrText>
+              <w:instrText xml:space="preserve"> PAGEREF _Toc478584775 \h </w:instrText>
             </w:r>
             <w:r>
               <w:rPr>
@@ -3027,7 +3027,7 @@
               <w:lang w:val="en-US"/>
             </w:rPr>
           </w:pPr>
-          <w:hyperlink w:anchor="_Toc478584175" w:history="1">
+          <w:hyperlink w:anchor="_Toc478584776" w:history="1">
             <w:r>
               <w:rPr>
                 <w:rStyle w:val="Hyperlink"/>
@@ -3054,7 +3054,7 @@
                 <w:noProof/>
                 <w:webHidden/>
               </w:rPr>
-              <w:instrText xml:space="preserve"> PAGEREF _Toc478584175 \h </w:instrText>
+              <w:instrText xml:space="preserve"> PAGEREF _Toc478584776 \h </w:instrText>
             </w:r>
             <w:r>
               <w:rPr>
@@ -3097,7 +3097,7 @@
               <w:lang w:val="en-US"/>
             </w:rPr>
           </w:pPr>
-          <w:hyperlink w:anchor="_Toc478584176" w:history="1">
+          <w:hyperlink w:anchor="_Toc478584777" w:history="1">
             <w:r>
               <w:rPr>
                 <w:rStyle w:val="Hyperlink"/>
@@ -3124,7 +3124,7 @@
                 <w:noProof/>
                 <w:webHidden/>
               </w:rPr>
-              <w:instrText xml:space="preserve"> PAGEREF _Toc478584176 \h </w:instrText>
+              <w:instrText xml:space="preserve"> PAGEREF _Toc478584777 \h </w:instrText>
             </w:r>
             <w:r>
               <w:rPr>
@@ -3144,7 +3144,7 @@
                 <w:noProof/>
                 <w:webHidden/>
               </w:rPr>
-              <w:t>9</w:t>
+              <w:t>10</w:t>
             </w:r>
             <w:r>
               <w:rPr>
@@ -3167,7 +3167,7 @@
               <w:lang w:val="en-US"/>
             </w:rPr>
           </w:pPr>
-          <w:hyperlink w:anchor="_Toc478584177" w:history="1">
+          <w:hyperlink w:anchor="_Toc478584778" w:history="1">
             <w:r>
               <w:rPr>
                 <w:rStyle w:val="Hyperlink"/>
@@ -3194,7 +3194,7 @@
                 <w:noProof/>
                 <w:webHidden/>
               </w:rPr>
-              <w:instrText xml:space="preserve"> PAGEREF _Toc478584177 \h </w:instrText>
+              <w:instrText xml:space="preserve"> PAGEREF _Toc478584778 \h </w:instrText>
             </w:r>
             <w:r>
               <w:rPr>
@@ -3214,7 +3214,7 @@
                 <w:noProof/>
                 <w:webHidden/>
               </w:rPr>
-              <w:t>9</w:t>
+              <w:t>10</w:t>
             </w:r>
             <w:r>
               <w:rPr>
@@ -3237,7 +3237,7 @@
               <w:lang w:val="en-US"/>
             </w:rPr>
           </w:pPr>
-          <w:hyperlink w:anchor="_Toc478584178" w:history="1">
+          <w:hyperlink w:anchor="_Toc478584779" w:history="1">
             <w:r>
               <w:rPr>
                 <w:rStyle w:val="Hyperlink"/>
@@ -3264,7 +3264,7 @@
                 <w:noProof/>
                 <w:webHidden/>
               </w:rPr>
-              <w:instrText xml:space="preserve"> PAGEREF _Toc478584178 \h </w:instrText>
+              <w:instrText xml:space="preserve"> PAGEREF _Toc478584779 \h </w:instrText>
             </w:r>
             <w:r>
               <w:rPr>
@@ -3284,7 +3284,7 @@
                 <w:noProof/>
                 <w:webHidden/>
               </w:rPr>
-              <w:t>9</w:t>
+              <w:t>10</w:t>
             </w:r>
             <w:r>
               <w:rPr>
@@ -3307,7 +3307,7 @@
               <w:lang w:val="en-US"/>
             </w:rPr>
           </w:pPr>
-          <w:hyperlink w:anchor="_Toc478584179" w:history="1">
+          <w:hyperlink w:anchor="_Toc478584780" w:history="1">
             <w:r>
               <w:rPr>
                 <w:rStyle w:val="Hyperlink"/>
@@ -3334,7 +3334,7 @@
                 <w:noProof/>
                 <w:webHidden/>
               </w:rPr>
-              <w:instrText xml:space="preserve"> PAGEREF _Toc478584179 \h </w:instrText>
+              <w:instrText xml:space="preserve"> PAGEREF _Toc478584780 \h </w:instrText>
             </w:r>
             <w:r>
               <w:rPr>
@@ -3354,7 +3354,7 @@
                 <w:noProof/>
                 <w:webHidden/>
               </w:rPr>
-              <w:t>11</w:t>
+              <w:t>12</w:t>
             </w:r>
             <w:r>
               <w:rPr>
@@ -3377,7 +3377,7 @@
               <w:lang w:val="en-US"/>
             </w:rPr>
           </w:pPr>
-          <w:hyperlink w:anchor="_Toc478584180" w:history="1">
+          <w:hyperlink w:anchor="_Toc478584781" w:history="1">
             <w:r>
               <w:rPr>
                 <w:rStyle w:val="Hyperlink"/>
@@ -3404,7 +3404,7 @@
                 <w:noProof/>
                 <w:webHidden/>
               </w:rPr>
-              <w:instrText xml:space="preserve"> PAGEREF _Toc478584180 \h </w:instrText>
+              <w:instrText xml:space="preserve"> PAGEREF _Toc478584781 \h </w:instrText>
             </w:r>
             <w:r>
               <w:rPr>
@@ -3424,7 +3424,7 @@
                 <w:noProof/>
                 <w:webHidden/>
               </w:rPr>
-              <w:t>13</w:t>
+              <w:t>14</w:t>
             </w:r>
             <w:r>
               <w:rPr>
@@ -3447,7 +3447,7 @@
               <w:lang w:val="en-US"/>
             </w:rPr>
           </w:pPr>
-          <w:hyperlink w:anchor="_Toc478584181" w:history="1">
+          <w:hyperlink w:anchor="_Toc478584782" w:history="1">
             <w:r>
               <w:rPr>
                 <w:rStyle w:val="Hyperlink"/>
@@ -3474,7 +3474,7 @@
                 <w:noProof/>
                 <w:webHidden/>
               </w:rPr>
-              <w:instrText xml:space="preserve"> PAGEREF _Toc478584181 \h </w:instrText>
+              <w:instrText xml:space="preserve"> PAGEREF _Toc478584782 \h </w:instrText>
             </w:r>
             <w:r>
               <w:rPr>
@@ -3494,7 +3494,7 @@
                 <w:noProof/>
                 <w:webHidden/>
               </w:rPr>
-              <w:t>15</w:t>
+              <w:t>16</w:t>
             </w:r>
             <w:r>
               <w:rPr>
@@ -3517,7 +3517,7 @@
               <w:lang w:val="en-US"/>
             </w:rPr>
           </w:pPr>
-          <w:hyperlink w:anchor="_Toc478584182" w:history="1">
+          <w:hyperlink w:anchor="_Toc478584783" w:history="1">
             <w:r>
               <w:rPr>
                 <w:rStyle w:val="Hyperlink"/>
@@ -3544,7 +3544,7 @@
                 <w:noProof/>
                 <w:webHidden/>
               </w:rPr>
-              <w:instrText xml:space="preserve"> PAGEREF _Toc478584182 \h </w:instrText>
+              <w:instrText xml:space="preserve"> PAGEREF _Toc478584783 \h </w:instrText>
             </w:r>
             <w:r>
               <w:rPr>
@@ -3564,7 +3564,7 @@
                 <w:noProof/>
                 <w:webHidden/>
               </w:rPr>
-              <w:t>17</w:t>
+              <w:t>18</w:t>
             </w:r>
             <w:r>
               <w:rPr>
@@ -3587,7 +3587,7 @@
               <w:lang w:val="en-US"/>
             </w:rPr>
           </w:pPr>
-          <w:hyperlink w:anchor="_Toc478584183" w:history="1">
+          <w:hyperlink w:anchor="_Toc478584784" w:history="1">
             <w:r>
               <w:rPr>
                 <w:rStyle w:val="Hyperlink"/>
@@ -3614,7 +3614,7 @@
                 <w:noProof/>
                 <w:webHidden/>
               </w:rPr>
-              <w:instrText xml:space="preserve"> PAGEREF _Toc478584183 \h </w:instrText>
+              <w:instrText xml:space="preserve"> PAGEREF _Toc478584784 \h </w:instrText>
             </w:r>
             <w:r>
               <w:rPr>
@@ -3634,7 +3634,7 @@
                 <w:noProof/>
                 <w:webHidden/>
               </w:rPr>
-              <w:t>19</w:t>
+              <w:t>20</w:t>
             </w:r>
             <w:r>
               <w:rPr>
@@ -3657,7 +3657,7 @@
               <w:lang w:val="en-US"/>
             </w:rPr>
           </w:pPr>
-          <w:hyperlink w:anchor="_Toc478584184" w:history="1">
+          <w:hyperlink w:anchor="_Toc478584785" w:history="1">
             <w:r>
               <w:rPr>
                 <w:rStyle w:val="Hyperlink"/>
@@ -3684,7 +3684,7 @@
                 <w:noProof/>
                 <w:webHidden/>
               </w:rPr>
-              <w:instrText xml:space="preserve"> PAGEREF _Toc478584184 \h </w:instrText>
+              <w:instrText xml:space="preserve"> PAGEREF _Toc478584785 \h </w:instrText>
             </w:r>
             <w:r>
               <w:rPr>
@@ -3704,7 +3704,7 @@
                 <w:noProof/>
                 <w:webHidden/>
               </w:rPr>
-              <w:t>21</w:t>
+              <w:t>22</w:t>
             </w:r>
             <w:r>
               <w:rPr>
@@ -3727,7 +3727,7 @@
               <w:lang w:val="en-US"/>
             </w:rPr>
           </w:pPr>
-          <w:hyperlink w:anchor="_Toc478584185" w:history="1">
+          <w:hyperlink w:anchor="_Toc478584786" w:history="1">
             <w:r>
               <w:rPr>
                 <w:rStyle w:val="Hyperlink"/>
@@ -3754,357 +3754,7 @@
                 <w:noProof/>
                 <w:webHidden/>
               </w:rPr>
-              <w:instrText xml:space="preserve"> PAGEREF _Toc478584185 \h </w:instrText>
-            </w:r>
-            <w:r>
-              <w:rPr>
-                <w:noProof/>
-                <w:webHidden/>
-              </w:rPr>
-            </w:r>
-            <w:r>
-              <w:rPr>
-                <w:noProof/>
-                <w:webHidden/>
-              </w:rPr>
-              <w:fldChar w:fldCharType="separate"/>
-            </w:r>
-            <w:r>
-              <w:rPr>
-                <w:noProof/>
-                <w:webHidden/>
-              </w:rPr>
-              <w:t>23</w:t>
-            </w:r>
-            <w:r>
-              <w:rPr>
-                <w:noProof/>
-                <w:webHidden/>
-              </w:rPr>
-              <w:fldChar w:fldCharType="end"/>
-            </w:r>
-          </w:hyperlink>
-        </w:p>
-        <w:p>
-          <w:pPr>
-            <w:pStyle w:val="Verzeichnis3"/>
-            <w:tabs>
-              <w:tab w:val="right" w:leader="dot" w:pos="9062"/>
-            </w:tabs>
-            <w:rPr>
-              <w:rFonts w:eastAsiaTheme="minorEastAsia"/>
-              <w:noProof/>
-              <w:lang w:val="en-US"/>
-            </w:rPr>
-          </w:pPr>
-          <w:hyperlink w:anchor="_Toc478584186" w:history="1">
-            <w:r>
-              <w:rPr>
-                <w:rStyle w:val="Hyperlink"/>
-                <w:noProof/>
-              </w:rPr>
-              <w:t>Actual Costs (AC)</w:t>
-            </w:r>
-            <w:r>
-              <w:rPr>
-                <w:noProof/>
-                <w:webHidden/>
-              </w:rPr>
-              <w:tab/>
-            </w:r>
-            <w:r>
-              <w:rPr>
-                <w:noProof/>
-                <w:webHidden/>
-              </w:rPr>
-              <w:fldChar w:fldCharType="begin"/>
-            </w:r>
-            <w:r>
-              <w:rPr>
-                <w:noProof/>
-                <w:webHidden/>
-              </w:rPr>
-              <w:instrText xml:space="preserve"> PAGEREF _Toc478584186 \h </w:instrText>
-            </w:r>
-            <w:r>
-              <w:rPr>
-                <w:noProof/>
-                <w:webHidden/>
-              </w:rPr>
-            </w:r>
-            <w:r>
-              <w:rPr>
-                <w:noProof/>
-                <w:webHidden/>
-              </w:rPr>
-              <w:fldChar w:fldCharType="separate"/>
-            </w:r>
-            <w:r>
-              <w:rPr>
-                <w:noProof/>
-                <w:webHidden/>
-              </w:rPr>
-              <w:t>23</w:t>
-            </w:r>
-            <w:r>
-              <w:rPr>
-                <w:noProof/>
-                <w:webHidden/>
-              </w:rPr>
-              <w:fldChar w:fldCharType="end"/>
-            </w:r>
-          </w:hyperlink>
-        </w:p>
-        <w:p>
-          <w:pPr>
-            <w:pStyle w:val="Verzeichnis3"/>
-            <w:tabs>
-              <w:tab w:val="right" w:leader="dot" w:pos="9062"/>
-            </w:tabs>
-            <w:rPr>
-              <w:rFonts w:eastAsiaTheme="minorEastAsia"/>
-              <w:noProof/>
-              <w:lang w:val="en-US"/>
-            </w:rPr>
-          </w:pPr>
-          <w:hyperlink w:anchor="_Toc478584187" w:history="1">
-            <w:r>
-              <w:rPr>
-                <w:rStyle w:val="Hyperlink"/>
-                <w:noProof/>
-              </w:rPr>
-              <w:t>Planned Value (PV)</w:t>
-            </w:r>
-            <w:r>
-              <w:rPr>
-                <w:noProof/>
-                <w:webHidden/>
-              </w:rPr>
-              <w:tab/>
-            </w:r>
-            <w:r>
-              <w:rPr>
-                <w:noProof/>
-                <w:webHidden/>
-              </w:rPr>
-              <w:fldChar w:fldCharType="begin"/>
-            </w:r>
-            <w:r>
-              <w:rPr>
-                <w:noProof/>
-                <w:webHidden/>
-              </w:rPr>
-              <w:instrText xml:space="preserve"> PAGEREF _Toc478584187 \h </w:instrText>
-            </w:r>
-            <w:r>
-              <w:rPr>
-                <w:noProof/>
-                <w:webHidden/>
-              </w:rPr>
-            </w:r>
-            <w:r>
-              <w:rPr>
-                <w:noProof/>
-                <w:webHidden/>
-              </w:rPr>
-              <w:fldChar w:fldCharType="separate"/>
-            </w:r>
-            <w:r>
-              <w:rPr>
-                <w:noProof/>
-                <w:webHidden/>
-              </w:rPr>
-              <w:t>23</w:t>
-            </w:r>
-            <w:r>
-              <w:rPr>
-                <w:noProof/>
-                <w:webHidden/>
-              </w:rPr>
-              <w:fldChar w:fldCharType="end"/>
-            </w:r>
-          </w:hyperlink>
-        </w:p>
-        <w:p>
-          <w:pPr>
-            <w:pStyle w:val="Verzeichnis3"/>
-            <w:tabs>
-              <w:tab w:val="right" w:leader="dot" w:pos="9062"/>
-            </w:tabs>
-            <w:rPr>
-              <w:rFonts w:eastAsiaTheme="minorEastAsia"/>
-              <w:noProof/>
-              <w:lang w:val="en-US"/>
-            </w:rPr>
-          </w:pPr>
-          <w:hyperlink w:anchor="_Toc478584188" w:history="1">
-            <w:r>
-              <w:rPr>
-                <w:rStyle w:val="Hyperlink"/>
-                <w:noProof/>
-              </w:rPr>
-              <w:t>Earned Value (EV)</w:t>
-            </w:r>
-            <w:r>
-              <w:rPr>
-                <w:noProof/>
-                <w:webHidden/>
-              </w:rPr>
-              <w:tab/>
-            </w:r>
-            <w:r>
-              <w:rPr>
-                <w:noProof/>
-                <w:webHidden/>
-              </w:rPr>
-              <w:fldChar w:fldCharType="begin"/>
-            </w:r>
-            <w:r>
-              <w:rPr>
-                <w:noProof/>
-                <w:webHidden/>
-              </w:rPr>
-              <w:instrText xml:space="preserve"> PAGEREF _Toc478584188 \h </w:instrText>
-            </w:r>
-            <w:r>
-              <w:rPr>
-                <w:noProof/>
-                <w:webHidden/>
-              </w:rPr>
-            </w:r>
-            <w:r>
-              <w:rPr>
-                <w:noProof/>
-                <w:webHidden/>
-              </w:rPr>
-              <w:fldChar w:fldCharType="separate"/>
-            </w:r>
-            <w:r>
-              <w:rPr>
-                <w:noProof/>
-                <w:webHidden/>
-              </w:rPr>
-              <w:t>23</w:t>
-            </w:r>
-            <w:r>
-              <w:rPr>
-                <w:noProof/>
-                <w:webHidden/>
-              </w:rPr>
-              <w:fldChar w:fldCharType="end"/>
-            </w:r>
-          </w:hyperlink>
-        </w:p>
-        <w:p>
-          <w:pPr>
-            <w:pStyle w:val="Verzeichnis3"/>
-            <w:tabs>
-              <w:tab w:val="right" w:leader="dot" w:pos="9062"/>
-            </w:tabs>
-            <w:rPr>
-              <w:rFonts w:eastAsiaTheme="minorEastAsia"/>
-              <w:noProof/>
-              <w:lang w:val="en-US"/>
-            </w:rPr>
-          </w:pPr>
-          <w:hyperlink w:anchor="_Toc478584189" w:history="1">
-            <w:r>
-              <w:rPr>
-                <w:rStyle w:val="Hyperlink"/>
-                <w:noProof/>
-              </w:rPr>
-              <w:t>Cost Variance (CV)</w:t>
-            </w:r>
-            <w:r>
-              <w:rPr>
-                <w:noProof/>
-                <w:webHidden/>
-              </w:rPr>
-              <w:tab/>
-            </w:r>
-            <w:r>
-              <w:rPr>
-                <w:noProof/>
-                <w:webHidden/>
-              </w:rPr>
-              <w:fldChar w:fldCharType="begin"/>
-            </w:r>
-            <w:r>
-              <w:rPr>
-                <w:noProof/>
-                <w:webHidden/>
-              </w:rPr>
-              <w:instrText xml:space="preserve"> PAGEREF _Toc478584189 \h </w:instrText>
-            </w:r>
-            <w:r>
-              <w:rPr>
-                <w:noProof/>
-                <w:webHidden/>
-              </w:rPr>
-            </w:r>
-            <w:r>
-              <w:rPr>
-                <w:noProof/>
-                <w:webHidden/>
-              </w:rPr>
-              <w:fldChar w:fldCharType="separate"/>
-            </w:r>
-            <w:r>
-              <w:rPr>
-                <w:noProof/>
-                <w:webHidden/>
-              </w:rPr>
-              <w:t>23</w:t>
-            </w:r>
-            <w:r>
-              <w:rPr>
-                <w:noProof/>
-                <w:webHidden/>
-              </w:rPr>
-              <w:fldChar w:fldCharType="end"/>
-            </w:r>
-          </w:hyperlink>
-        </w:p>
-        <w:p>
-          <w:pPr>
-            <w:pStyle w:val="Verzeichnis3"/>
-            <w:tabs>
-              <w:tab w:val="right" w:leader="dot" w:pos="9062"/>
-            </w:tabs>
-            <w:rPr>
-              <w:rFonts w:eastAsiaTheme="minorEastAsia"/>
-              <w:noProof/>
-              <w:lang w:val="en-US"/>
-            </w:rPr>
-          </w:pPr>
-          <w:hyperlink w:anchor="_Toc478584190" w:history="1">
-            <w:r>
-              <w:rPr>
-                <w:rStyle w:val="Hyperlink"/>
-                <w:noProof/>
-              </w:rPr>
-              <w:t>Schedule Variance (SV)</w:t>
-            </w:r>
-            <w:r>
-              <w:rPr>
-                <w:noProof/>
-                <w:webHidden/>
-              </w:rPr>
-              <w:tab/>
-            </w:r>
-            <w:r>
-              <w:rPr>
-                <w:noProof/>
-                <w:webHidden/>
-              </w:rPr>
-              <w:fldChar w:fldCharType="begin"/>
-            </w:r>
-            <w:r>
-              <w:rPr>
-                <w:noProof/>
-                <w:webHidden/>
-              </w:rPr>
-              <w:instrText xml:space="preserve"> PAGEREF _Toc478584190 \h </w:instrText>
+              <w:instrText xml:space="preserve"> PAGEREF _Toc478584786 \h </w:instrText>
             </w:r>
             <w:r>
               <w:rPr>
@@ -4147,14 +3797,13 @@
               <w:lang w:val="en-US"/>
             </w:rPr>
           </w:pPr>
-          <w:hyperlink w:anchor="_Toc478584191" w:history="1">
+          <w:hyperlink w:anchor="_Toc478584787" w:history="1">
             <w:r>
               <w:rPr>
                 <w:rStyle w:val="Hyperlink"/>
                 <w:noProof/>
-                <w:lang w:val="en-US"/>
               </w:rPr>
-              <w:t>Cost Performance Index (CPI)</w:t>
+              <w:t>Actual Costs (AC)</w:t>
             </w:r>
             <w:r>
               <w:rPr>
@@ -4175,7 +3824,7 @@
                 <w:noProof/>
                 <w:webHidden/>
               </w:rPr>
-              <w:instrText xml:space="preserve"> PAGEREF _Toc478584191 \h </w:instrText>
+              <w:instrText xml:space="preserve"> PAGEREF _Toc478584787 \h </w:instrText>
             </w:r>
             <w:r>
               <w:rPr>
@@ -4218,13 +3867,13 @@
               <w:lang w:val="en-US"/>
             </w:rPr>
           </w:pPr>
-          <w:hyperlink w:anchor="_Toc478584192" w:history="1">
+          <w:hyperlink w:anchor="_Toc478584788" w:history="1">
             <w:r>
               <w:rPr>
                 <w:rStyle w:val="Hyperlink"/>
                 <w:noProof/>
               </w:rPr>
-              <w:t>Schedule Performance Index (SPI)</w:t>
+              <w:t>Planned Value (PV)</w:t>
             </w:r>
             <w:r>
               <w:rPr>
@@ -4245,7 +3894,7 @@
                 <w:noProof/>
                 <w:webHidden/>
               </w:rPr>
-              <w:instrText xml:space="preserve"> PAGEREF _Toc478584192 \h </w:instrText>
+              <w:instrText xml:space="preserve"> PAGEREF _Toc478584788 \h </w:instrText>
             </w:r>
             <w:r>
               <w:rPr>
@@ -4288,13 +3937,13 @@
               <w:lang w:val="en-US"/>
             </w:rPr>
           </w:pPr>
-          <w:hyperlink w:anchor="_Toc478584193" w:history="1">
+          <w:hyperlink w:anchor="_Toc478584789" w:history="1">
             <w:r>
               <w:rPr>
                 <w:rStyle w:val="Hyperlink"/>
                 <w:noProof/>
               </w:rPr>
-              <w:t>Budget at Completion (BAC)</w:t>
+              <w:t>Earned Value (EV)</w:t>
             </w:r>
             <w:r>
               <w:rPr>
@@ -4315,7 +3964,7 @@
                 <w:noProof/>
                 <w:webHidden/>
               </w:rPr>
-              <w:instrText xml:space="preserve"> PAGEREF _Toc478584193 \h </w:instrText>
+              <w:instrText xml:space="preserve"> PAGEREF _Toc478584789 \h </w:instrText>
             </w:r>
             <w:r>
               <w:rPr>
@@ -4358,13 +4007,13 @@
               <w:lang w:val="en-US"/>
             </w:rPr>
           </w:pPr>
-          <w:hyperlink w:anchor="_Toc478584194" w:history="1">
+          <w:hyperlink w:anchor="_Toc478584790" w:history="1">
             <w:r>
               <w:rPr>
                 <w:rStyle w:val="Hyperlink"/>
                 <w:noProof/>
               </w:rPr>
-              <w:t>Estimate to Complete (ETC)</w:t>
+              <w:t>Cost Variance (CV)</w:t>
             </w:r>
             <w:r>
               <w:rPr>
@@ -4385,7 +4034,77 @@
                 <w:noProof/>
                 <w:webHidden/>
               </w:rPr>
-              <w:instrText xml:space="preserve"> PAGEREF _Toc478584194 \h </w:instrText>
+              <w:instrText xml:space="preserve"> PAGEREF _Toc478584790 \h </w:instrText>
+            </w:r>
+            <w:r>
+              <w:rPr>
+                <w:noProof/>
+                <w:webHidden/>
+              </w:rPr>
+            </w:r>
+            <w:r>
+              <w:rPr>
+                <w:noProof/>
+                <w:webHidden/>
+              </w:rPr>
+              <w:fldChar w:fldCharType="separate"/>
+            </w:r>
+            <w:r>
+              <w:rPr>
+                <w:noProof/>
+                <w:webHidden/>
+              </w:rPr>
+              <w:t>24</w:t>
+            </w:r>
+            <w:r>
+              <w:rPr>
+                <w:noProof/>
+                <w:webHidden/>
+              </w:rPr>
+              <w:fldChar w:fldCharType="end"/>
+            </w:r>
+          </w:hyperlink>
+        </w:p>
+        <w:p>
+          <w:pPr>
+            <w:pStyle w:val="Verzeichnis3"/>
+            <w:tabs>
+              <w:tab w:val="right" w:leader="dot" w:pos="9062"/>
+            </w:tabs>
+            <w:rPr>
+              <w:rFonts w:eastAsiaTheme="minorEastAsia"/>
+              <w:noProof/>
+              <w:lang w:val="en-US"/>
+            </w:rPr>
+          </w:pPr>
+          <w:hyperlink w:anchor="_Toc478584791" w:history="1">
+            <w:r>
+              <w:rPr>
+                <w:rStyle w:val="Hyperlink"/>
+                <w:noProof/>
+              </w:rPr>
+              <w:t>Schedule Variance (SV)</w:t>
+            </w:r>
+            <w:r>
+              <w:rPr>
+                <w:noProof/>
+                <w:webHidden/>
+              </w:rPr>
+              <w:tab/>
+            </w:r>
+            <w:r>
+              <w:rPr>
+                <w:noProof/>
+                <w:webHidden/>
+              </w:rPr>
+              <w:fldChar w:fldCharType="begin"/>
+            </w:r>
+            <w:r>
+              <w:rPr>
+                <w:noProof/>
+                <w:webHidden/>
+              </w:rPr>
+              <w:instrText xml:space="preserve"> PAGEREF _Toc478584791 \h </w:instrText>
             </w:r>
             <w:r>
               <w:rPr>
@@ -4428,13 +4147,14 @@
               <w:lang w:val="en-US"/>
             </w:rPr>
           </w:pPr>
-          <w:hyperlink w:anchor="_Toc478584195" w:history="1">
+          <w:hyperlink w:anchor="_Toc478584792" w:history="1">
             <w:r>
               <w:rPr>
                 <w:rStyle w:val="Hyperlink"/>
                 <w:noProof/>
+                <w:lang w:val="en-US"/>
               </w:rPr>
-              <w:t>Estimate at Completion (EAC)</w:t>
+              <w:t>Cost Performance Index (CPI)</w:t>
             </w:r>
             <w:r>
               <w:rPr>
@@ -4455,7 +4175,7 @@
                 <w:noProof/>
                 <w:webHidden/>
               </w:rPr>
-              <w:instrText xml:space="preserve"> PAGEREF _Toc478584195 \h </w:instrText>
+              <w:instrText xml:space="preserve"> PAGEREF _Toc478584792 \h </w:instrText>
             </w:r>
             <w:r>
               <w:rPr>
@@ -4487,6 +4207,286 @@
           </w:hyperlink>
         </w:p>
         <w:p>
+          <w:pPr>
+            <w:pStyle w:val="Verzeichnis3"/>
+            <w:tabs>
+              <w:tab w:val="right" w:leader="dot" w:pos="9062"/>
+            </w:tabs>
+            <w:rPr>
+              <w:rFonts w:eastAsiaTheme="minorEastAsia"/>
+              <w:noProof/>
+              <w:lang w:val="en-US"/>
+            </w:rPr>
+          </w:pPr>
+          <w:hyperlink w:anchor="_Toc478584793" w:history="1">
+            <w:r>
+              <w:rPr>
+                <w:rStyle w:val="Hyperlink"/>
+                <w:noProof/>
+              </w:rPr>
+              <w:t>Schedule Performance Index (SPI)</w:t>
+            </w:r>
+            <w:r>
+              <w:rPr>
+                <w:noProof/>
+                <w:webHidden/>
+              </w:rPr>
+              <w:tab/>
+            </w:r>
+            <w:r>
+              <w:rPr>
+                <w:noProof/>
+                <w:webHidden/>
+              </w:rPr>
+              <w:fldChar w:fldCharType="begin"/>
+            </w:r>
+            <w:r>
+              <w:rPr>
+                <w:noProof/>
+                <w:webHidden/>
+              </w:rPr>
+              <w:instrText xml:space="preserve"> PAGEREF _Toc478584793 \h </w:instrText>
+            </w:r>
+            <w:r>
+              <w:rPr>
+                <w:noProof/>
+                <w:webHidden/>
+              </w:rPr>
+            </w:r>
+            <w:r>
+              <w:rPr>
+                <w:noProof/>
+                <w:webHidden/>
+              </w:rPr>
+              <w:fldChar w:fldCharType="separate"/>
+            </w:r>
+            <w:r>
+              <w:rPr>
+                <w:noProof/>
+                <w:webHidden/>
+              </w:rPr>
+              <w:t>25</w:t>
+            </w:r>
+            <w:r>
+              <w:rPr>
+                <w:noProof/>
+                <w:webHidden/>
+              </w:rPr>
+              <w:fldChar w:fldCharType="end"/>
+            </w:r>
+          </w:hyperlink>
+        </w:p>
+        <w:p>
+          <w:pPr>
+            <w:pStyle w:val="Verzeichnis3"/>
+            <w:tabs>
+              <w:tab w:val="right" w:leader="dot" w:pos="9062"/>
+            </w:tabs>
+            <w:rPr>
+              <w:rFonts w:eastAsiaTheme="minorEastAsia"/>
+              <w:noProof/>
+              <w:lang w:val="en-US"/>
+            </w:rPr>
+          </w:pPr>
+          <w:hyperlink w:anchor="_Toc478584794" w:history="1">
+            <w:r>
+              <w:rPr>
+                <w:rStyle w:val="Hyperlink"/>
+                <w:noProof/>
+              </w:rPr>
+              <w:t>Budget at Completion (BAC)</w:t>
+            </w:r>
+            <w:r>
+              <w:rPr>
+                <w:noProof/>
+                <w:webHidden/>
+              </w:rPr>
+              <w:tab/>
+            </w:r>
+            <w:r>
+              <w:rPr>
+                <w:noProof/>
+                <w:webHidden/>
+              </w:rPr>
+              <w:fldChar w:fldCharType="begin"/>
+            </w:r>
+            <w:r>
+              <w:rPr>
+                <w:noProof/>
+                <w:webHidden/>
+              </w:rPr>
+              <w:instrText xml:space="preserve"> PAGEREF _Toc478584794 \h </w:instrText>
+            </w:r>
+            <w:r>
+              <w:rPr>
+                <w:noProof/>
+                <w:webHidden/>
+              </w:rPr>
+            </w:r>
+            <w:r>
+              <w:rPr>
+                <w:noProof/>
+                <w:webHidden/>
+              </w:rPr>
+              <w:fldChar w:fldCharType="separate"/>
+            </w:r>
+            <w:r>
+              <w:rPr>
+                <w:noProof/>
+                <w:webHidden/>
+              </w:rPr>
+              <w:t>25</w:t>
+            </w:r>
+            <w:r>
+              <w:rPr>
+                <w:noProof/>
+                <w:webHidden/>
+              </w:rPr>
+              <w:fldChar w:fldCharType="end"/>
+            </w:r>
+          </w:hyperlink>
+        </w:p>
+        <w:p>
+          <w:pPr>
+            <w:pStyle w:val="Verzeichnis3"/>
+            <w:tabs>
+              <w:tab w:val="right" w:leader="dot" w:pos="9062"/>
+            </w:tabs>
+            <w:rPr>
+              <w:rFonts w:eastAsiaTheme="minorEastAsia"/>
+              <w:noProof/>
+              <w:lang w:val="en-US"/>
+            </w:rPr>
+          </w:pPr>
+          <w:hyperlink w:anchor="_Toc478584795" w:history="1">
+            <w:r>
+              <w:rPr>
+                <w:rStyle w:val="Hyperlink"/>
+                <w:noProof/>
+              </w:rPr>
+              <w:t>Estimate to Complete (ETC)</w:t>
+            </w:r>
+            <w:r>
+              <w:rPr>
+                <w:noProof/>
+                <w:webHidden/>
+              </w:rPr>
+              <w:tab/>
+            </w:r>
+            <w:r>
+              <w:rPr>
+                <w:noProof/>
+                <w:webHidden/>
+              </w:rPr>
+              <w:fldChar w:fldCharType="begin"/>
+            </w:r>
+            <w:r>
+              <w:rPr>
+                <w:noProof/>
+                <w:webHidden/>
+              </w:rPr>
+              <w:instrText xml:space="preserve"> PAGEREF _Toc478584795 \h </w:instrText>
+            </w:r>
+            <w:r>
+              <w:rPr>
+                <w:noProof/>
+                <w:webHidden/>
+              </w:rPr>
+            </w:r>
+            <w:r>
+              <w:rPr>
+                <w:noProof/>
+                <w:webHidden/>
+              </w:rPr>
+              <w:fldChar w:fldCharType="separate"/>
+            </w:r>
+            <w:r>
+              <w:rPr>
+                <w:noProof/>
+                <w:webHidden/>
+              </w:rPr>
+              <w:t>26</w:t>
+            </w:r>
+            <w:r>
+              <w:rPr>
+                <w:noProof/>
+                <w:webHidden/>
+              </w:rPr>
+              <w:fldChar w:fldCharType="end"/>
+            </w:r>
+          </w:hyperlink>
+        </w:p>
+        <w:p>
+          <w:pPr>
+            <w:pStyle w:val="Verzeichnis3"/>
+            <w:tabs>
+              <w:tab w:val="right" w:leader="dot" w:pos="9062"/>
+            </w:tabs>
+            <w:rPr>
+              <w:rFonts w:eastAsiaTheme="minorEastAsia"/>
+              <w:noProof/>
+              <w:lang w:val="en-US"/>
+            </w:rPr>
+          </w:pPr>
+          <w:hyperlink w:anchor="_Toc478584796" w:history="1">
+            <w:r>
+              <w:rPr>
+                <w:rStyle w:val="Hyperlink"/>
+                <w:noProof/>
+              </w:rPr>
+              <w:t>Estimate at Completion (EAC)</w:t>
+            </w:r>
+            <w:r>
+              <w:rPr>
+                <w:noProof/>
+                <w:webHidden/>
+              </w:rPr>
+              <w:tab/>
+            </w:r>
+            <w:r>
+              <w:rPr>
+                <w:noProof/>
+                <w:webHidden/>
+              </w:rPr>
+              <w:fldChar w:fldCharType="begin"/>
+            </w:r>
+            <w:r>
+              <w:rPr>
+                <w:noProof/>
+                <w:webHidden/>
+              </w:rPr>
+              <w:instrText xml:space="preserve"> PAGEREF _Toc478584796 \h </w:instrText>
+            </w:r>
+            <w:r>
+              <w:rPr>
+                <w:noProof/>
+                <w:webHidden/>
+              </w:rPr>
+            </w:r>
+            <w:r>
+              <w:rPr>
+                <w:noProof/>
+                <w:webHidden/>
+              </w:rPr>
+              <w:fldChar w:fldCharType="separate"/>
+            </w:r>
+            <w:r>
+              <w:rPr>
+                <w:noProof/>
+                <w:webHidden/>
+              </w:rPr>
+              <w:t>26</w:t>
+            </w:r>
+            <w:r>
+              <w:rPr>
+                <w:noProof/>
+                <w:webHidden/>
+              </w:rPr>
+              <w:fldChar w:fldCharType="end"/>
+            </w:r>
+          </w:hyperlink>
+        </w:p>
+        <w:p>
           <w:r>
             <w:rPr>
               <w:b/>
@@ -4508,10 +4508,15 @@
       <w:pPr>
         <w:pStyle w:val="berschrift1"/>
       </w:pPr>
-      <w:bookmarkStart w:id="0" w:name="_Toc478584150"/>
+      <w:bookmarkStart w:id="0" w:name="_Toc478584751"/>
       <w:r>
         <w:lastRenderedPageBreak/>
-        <w:t>Projektsituation</w:t>
+        <w:t>Proj</w:t>
+      </w:r>
+      <w:bookmarkStart w:id="1" w:name="_GoBack"/>
+      <w:bookmarkEnd w:id="1"/>
+      <w:r>
+        <w:t>ektsituation</w:t>
       </w:r>
       <w:bookmarkEnd w:id="0"/>
     </w:p>
@@ -4519,14 +4524,14 @@
       <w:pPr>
         <w:pStyle w:val="berschrift2"/>
       </w:pPr>
-      <w:bookmarkStart w:id="1" w:name="_Toc478584151"/>
+      <w:bookmarkStart w:id="2" w:name="_Toc478584752"/>
       <w:r>
         <w:t>Zusammenfass</w:t>
       </w:r>
       <w:r>
         <w:t>ung</w:t>
       </w:r>
-      <w:bookmarkEnd w:id="1"/>
+      <w:bookmarkEnd w:id="2"/>
     </w:p>
     <w:p>
       <w:r>
@@ -5101,12 +5106,12 @@
       <w:pPr>
         <w:pStyle w:val="berschrift2"/>
       </w:pPr>
-      <w:bookmarkStart w:id="2" w:name="_Toc478584152"/>
+      <w:bookmarkStart w:id="3" w:name="_Toc478584753"/>
       <w:r>
         <w:lastRenderedPageBreak/>
         <w:t>Beitrag zur Multiprojekt-Management-Vergleichstabelle</w:t>
       </w:r>
-      <w:bookmarkEnd w:id="2"/>
+      <w:bookmarkEnd w:id="3"/>
     </w:p>
     <w:tbl>
       <w:tblPr>
@@ -7586,8 +7591,6 @@
       <w:pPr>
         <w:spacing w:before="240"/>
       </w:pPr>
-      <w:bookmarkStart w:id="3" w:name="_GoBack"/>
-      <w:bookmarkEnd w:id="3"/>
       <w:r>
         <w:t xml:space="preserve">Nach 7 Monaten </w:t>
       </w:r>
@@ -7620,7 +7623,7 @@
       <w:pPr>
         <w:pStyle w:val="berschrift2"/>
       </w:pPr>
-      <w:bookmarkStart w:id="4" w:name="_Toc478584153"/>
+      <w:bookmarkStart w:id="4" w:name="_Toc478584754"/>
       <w:r>
         <w:t>Generelle Anmerkungen</w:t>
       </w:r>
@@ -7712,7 +7715,7 @@
       <w:pPr>
         <w:pStyle w:val="berschrift2"/>
       </w:pPr>
-      <w:bookmarkStart w:id="5" w:name="_Toc478584154"/>
+      <w:bookmarkStart w:id="5" w:name="_Toc478584755"/>
       <w:r>
         <w:rPr>
           <w:noProof/>
@@ -7794,7 +7797,7 @@
       <w:pPr>
         <w:pStyle w:val="berschrift3"/>
       </w:pPr>
-      <w:bookmarkStart w:id="6" w:name="_Toc478584155"/>
+      <w:bookmarkStart w:id="6" w:name="_Toc478584756"/>
       <w:r>
         <w:t>Anforderungsanalyse</w:t>
       </w:r>
@@ -7809,7 +7812,7 @@
       <w:pPr>
         <w:pStyle w:val="berschrift3"/>
       </w:pPr>
-      <w:bookmarkStart w:id="7" w:name="_Toc478584156"/>
+      <w:bookmarkStart w:id="7" w:name="_Toc478584757"/>
       <w:r>
         <w:t>Design und Architektur</w:t>
       </w:r>
@@ -7824,7 +7827,7 @@
       <w:pPr>
         <w:pStyle w:val="berschrift3"/>
       </w:pPr>
-      <w:bookmarkStart w:id="8" w:name="_Toc478584157"/>
+      <w:bookmarkStart w:id="8" w:name="_Toc478584758"/>
       <w:r>
         <w:t>Implementierung</w:t>
       </w:r>
@@ -7839,7 +7842,7 @@
       <w:pPr>
         <w:pStyle w:val="berschrift3"/>
       </w:pPr>
-      <w:bookmarkStart w:id="9" w:name="_Toc478584158"/>
+      <w:bookmarkStart w:id="9" w:name="_Toc478584759"/>
       <w:r>
         <w:t>Projektmanagement</w:t>
       </w:r>
@@ -7869,7 +7872,7 @@
       <w:pPr>
         <w:pStyle w:val="berschrift3"/>
       </w:pPr>
-      <w:bookmarkStart w:id="10" w:name="_Toc478584159"/>
+      <w:bookmarkStart w:id="10" w:name="_Toc478584760"/>
       <w:r>
         <w:t>Puffer für Unerwartetes</w:t>
       </w:r>
@@ -7884,7 +7887,7 @@
       <w:pPr>
         <w:pStyle w:val="berschrift3"/>
       </w:pPr>
-      <w:bookmarkStart w:id="11" w:name="_Toc478584160"/>
+      <w:bookmarkStart w:id="11" w:name="_Toc478584761"/>
       <w:r>
         <w:t>Materialkosten</w:t>
       </w:r>
@@ -7914,7 +7917,7 @@
       <w:pPr>
         <w:pStyle w:val="berschrift2"/>
       </w:pPr>
-      <w:bookmarkStart w:id="12" w:name="_Toc478584161"/>
+      <w:bookmarkStart w:id="12" w:name="_Toc478584762"/>
       <w:r>
         <w:rPr>
           <w:noProof/>
@@ -7994,7 +7997,7 @@
       <w:pPr>
         <w:pStyle w:val="berschrift3"/>
       </w:pPr>
-      <w:bookmarkStart w:id="13" w:name="_Toc478584162"/>
+      <w:bookmarkStart w:id="13" w:name="_Toc478584763"/>
       <w:r>
         <w:t>Integration und Test</w:t>
       </w:r>
@@ -8083,7 +8086,7 @@
       <w:pPr>
         <w:pStyle w:val="berschrift2"/>
       </w:pPr>
-      <w:bookmarkStart w:id="14" w:name="_Toc478584163"/>
+      <w:bookmarkStart w:id="14" w:name="_Toc478584764"/>
       <w:r>
         <w:lastRenderedPageBreak/>
         <w:t>Wie kam es zu diesem Projektverlauf?</w:t>
@@ -8094,7 +8097,7 @@
       <w:pPr>
         <w:pStyle w:val="berschrift3"/>
       </w:pPr>
-      <w:bookmarkStart w:id="15" w:name="_Toc478584164"/>
+      <w:bookmarkStart w:id="15" w:name="_Toc478584765"/>
       <w:r>
         <w:t>Monat 1</w:t>
       </w:r>
@@ -8109,7 +8112,7 @@
       <w:pPr>
         <w:pStyle w:val="berschrift3"/>
       </w:pPr>
-      <w:bookmarkStart w:id="16" w:name="_Toc478584165"/>
+      <w:bookmarkStart w:id="16" w:name="_Toc478584766"/>
       <w:r>
         <w:t>Monat 2</w:t>
       </w:r>
@@ -8238,7 +8241,7 @@
       <w:pPr>
         <w:pStyle w:val="berschrift3"/>
       </w:pPr>
-      <w:bookmarkStart w:id="17" w:name="_Toc478584166"/>
+      <w:bookmarkStart w:id="17" w:name="_Toc478584767"/>
       <w:r>
         <w:t>Monat 3</w:t>
       </w:r>
@@ -8281,7 +8284,7 @@
       <w:pPr>
         <w:pStyle w:val="berschrift3"/>
       </w:pPr>
-      <w:bookmarkStart w:id="18" w:name="_Toc478584167"/>
+      <w:bookmarkStart w:id="18" w:name="_Toc478584768"/>
       <w:r>
         <w:t>Monat 4</w:t>
       </w:r>
@@ -8334,8 +8337,9 @@
       <w:pPr>
         <w:pStyle w:val="berschrift3"/>
       </w:pPr>
-      <w:bookmarkStart w:id="19" w:name="_Toc478584168"/>
-      <w:r>
+      <w:bookmarkStart w:id="19" w:name="_Toc478584769"/>
+      <w:r>
+        <w:lastRenderedPageBreak/>
         <w:t>Monat 5</w:t>
       </w:r>
       <w:bookmarkEnd w:id="19"/>
@@ -8358,9 +8362,8 @@
       <w:pPr>
         <w:pStyle w:val="berschrift3"/>
       </w:pPr>
-      <w:bookmarkStart w:id="20" w:name="_Toc478584169"/>
-      <w:r>
-        <w:lastRenderedPageBreak/>
+      <w:bookmarkStart w:id="20" w:name="_Toc478584770"/>
+      <w:r>
         <w:t>Monat 6</w:t>
       </w:r>
       <w:bookmarkEnd w:id="20"/>
@@ -8386,7 +8389,7 @@
       <w:pPr>
         <w:pStyle w:val="berschrift3"/>
       </w:pPr>
-      <w:bookmarkStart w:id="21" w:name="_Toc478584170"/>
+      <w:bookmarkStart w:id="21" w:name="_Toc478584771"/>
       <w:r>
         <w:t>Monat 7</w:t>
       </w:r>
@@ -8422,7 +8425,7 @@
       <w:pPr>
         <w:pStyle w:val="berschrift2"/>
       </w:pPr>
-      <w:bookmarkStart w:id="22" w:name="_Toc478584171"/>
+      <w:bookmarkStart w:id="22" w:name="_Toc478584772"/>
       <w:r>
         <w:t>Potenzielle zukünftige Entscheidungen samt prognostizierten Auswirkungen</w:t>
       </w:r>
@@ -8432,7 +8435,7 @@
       <w:pPr>
         <w:pStyle w:val="berschrift3"/>
       </w:pPr>
-      <w:bookmarkStart w:id="23" w:name="_Toc478584172"/>
+      <w:bookmarkStart w:id="23" w:name="_Toc478584773"/>
       <w:r>
         <w:rPr>
           <w:noProof/>
@@ -8576,7 +8579,7 @@
       <w:pPr>
         <w:pStyle w:val="berschrift3"/>
       </w:pPr>
-      <w:bookmarkStart w:id="24" w:name="_Toc478584173"/>
+      <w:bookmarkStart w:id="24" w:name="_Toc478584774"/>
       <w:r>
         <w:t>Auswirkungen:</w:t>
       </w:r>
@@ -8606,7 +8609,7 @@
       <w:pPr>
         <w:pStyle w:val="berschrift3"/>
       </w:pPr>
-      <w:bookmarkStart w:id="25" w:name="_Toc478584174"/>
+      <w:bookmarkStart w:id="25" w:name="_Toc478584775"/>
       <w:r>
         <w:rPr>
           <w:noProof/>
@@ -8729,7 +8732,7 @@
       <w:pPr>
         <w:pStyle w:val="berschrift3"/>
       </w:pPr>
-      <w:bookmarkStart w:id="26" w:name="_Toc478584175"/>
+      <w:bookmarkStart w:id="26" w:name="_Toc478584776"/>
       <w:r>
         <w:t>Auswirkungen:</w:t>
       </w:r>
@@ -8755,6 +8758,7 @@
         </w:rPr>
       </w:pPr>
       <w:r>
+        <w:lastRenderedPageBreak/>
         <w:br w:type="page"/>
       </w:r>
     </w:p>
@@ -8762,7 +8766,7 @@
       <w:pPr>
         <w:pStyle w:val="berschrift1"/>
       </w:pPr>
-      <w:bookmarkStart w:id="27" w:name="_Toc478584176"/>
+      <w:bookmarkStart w:id="27" w:name="_Toc478584777"/>
       <w:r>
         <w:lastRenderedPageBreak/>
         <w:t>Anhang</w:t>
@@ -8773,15 +8777,9 @@
       <w:pPr>
         <w:pStyle w:val="berschrift2"/>
       </w:pPr>
-      <w:bookmarkStart w:id="28" w:name="_Toc478584177"/>
-      <w:r>
-        <w:t xml:space="preserve">Detailinformationen zu </w:t>
-      </w:r>
-      <w:r>
-        <w:t>den</w:t>
-      </w:r>
-      <w:r>
-        <w:t xml:space="preserve"> Posten</w:t>
+      <w:bookmarkStart w:id="28" w:name="_Toc478584778"/>
+      <w:r>
+        <w:t>Detailinformationen zu den Posten</w:t>
       </w:r>
       <w:bookmarkEnd w:id="28"/>
     </w:p>
@@ -8789,7 +8787,7 @@
       <w:pPr>
         <w:pStyle w:val="berschrift3"/>
       </w:pPr>
-      <w:bookmarkStart w:id="29" w:name="_Toc478584178"/>
+      <w:bookmarkStart w:id="29" w:name="_Toc478584779"/>
       <w:r>
         <w:t>Anforderungsanalyse</w:t>
       </w:r>
@@ -9054,7 +9052,7 @@
       <w:pPr>
         <w:pStyle w:val="berschrift3"/>
       </w:pPr>
-      <w:bookmarkStart w:id="30" w:name="_Toc478584179"/>
+      <w:bookmarkStart w:id="30" w:name="_Toc478584780"/>
       <w:r>
         <w:lastRenderedPageBreak/>
         <w:t>Design und Architektur</w:t>
@@ -9307,7 +9305,7 @@
       <w:pPr>
         <w:pStyle w:val="berschrift3"/>
       </w:pPr>
-      <w:bookmarkStart w:id="31" w:name="_Toc478584180"/>
+      <w:bookmarkStart w:id="31" w:name="_Toc478584781"/>
       <w:r>
         <w:lastRenderedPageBreak/>
         <w:t>Implementierung</w:t>
@@ -9572,7 +9570,7 @@
       <w:pPr>
         <w:pStyle w:val="berschrift3"/>
       </w:pPr>
-      <w:bookmarkStart w:id="32" w:name="_Toc478584181"/>
+      <w:bookmarkStart w:id="32" w:name="_Toc478584782"/>
       <w:r>
         <w:lastRenderedPageBreak/>
         <w:t>Integration und Test</w:t>
@@ -9800,7 +9798,7 @@
       <w:pPr>
         <w:pStyle w:val="berschrift3"/>
       </w:pPr>
-      <w:bookmarkStart w:id="33" w:name="_Toc478584182"/>
+      <w:bookmarkStart w:id="33" w:name="_Toc478584783"/>
       <w:r>
         <w:lastRenderedPageBreak/>
         <w:t>Projektmanagement</w:t>
@@ -10073,7 +10071,7 @@
       <w:pPr>
         <w:pStyle w:val="berschrift3"/>
       </w:pPr>
-      <w:bookmarkStart w:id="34" w:name="_Toc478584183"/>
+      <w:bookmarkStart w:id="34" w:name="_Toc478584784"/>
       <w:r>
         <w:lastRenderedPageBreak/>
         <w:t>Puffer für Unerwartetes</w:t>
@@ -10351,7 +10349,7 @@
       <w:pPr>
         <w:pStyle w:val="berschrift3"/>
       </w:pPr>
-      <w:bookmarkStart w:id="35" w:name="_Toc478584184"/>
+      <w:bookmarkStart w:id="35" w:name="_Toc478584785"/>
       <w:r>
         <w:lastRenderedPageBreak/>
         <w:t>Materialkosten</w:t>
@@ -10597,7 +10595,7 @@
       <w:pPr>
         <w:pStyle w:val="berschrift2"/>
       </w:pPr>
-      <w:bookmarkStart w:id="36" w:name="_Toc478584185"/>
+      <w:bookmarkStart w:id="36" w:name="_Toc478584786"/>
       <w:r>
         <w:lastRenderedPageBreak/>
         <w:t>Kennzahlen</w:t>
@@ -10621,7 +10619,7 @@
       <w:pPr>
         <w:pStyle w:val="berschrift3"/>
       </w:pPr>
-      <w:bookmarkStart w:id="37" w:name="_Toc478584186"/>
+      <w:bookmarkStart w:id="37" w:name="_Toc478584787"/>
       <w:proofErr w:type="spellStart"/>
       <w:r>
         <w:t>Actual</w:t>
@@ -10685,7 +10683,7 @@
         <w:pStyle w:val="berschrift3"/>
       </w:pPr>
       <w:bookmarkStart w:id="38" w:name="_Planned_Value_(PV)"/>
-      <w:bookmarkStart w:id="39" w:name="_Toc478584187"/>
+      <w:bookmarkStart w:id="39" w:name="_Toc478584788"/>
       <w:bookmarkEnd w:id="38"/>
       <w:proofErr w:type="spellStart"/>
       <w:r>
@@ -10750,7 +10748,7 @@
       </w:pPr>
       <w:bookmarkStart w:id="40" w:name="_Actual_Costs_(AC)"/>
       <w:bookmarkStart w:id="41" w:name="_Earned_Value_(EV)"/>
-      <w:bookmarkStart w:id="42" w:name="_Toc478584188"/>
+      <w:bookmarkStart w:id="42" w:name="_Toc478584789"/>
       <w:bookmarkEnd w:id="40"/>
       <w:bookmarkEnd w:id="41"/>
       <w:proofErr w:type="spellStart"/>
@@ -10852,7 +10850,7 @@
       <w:pPr>
         <w:pStyle w:val="berschrift3"/>
       </w:pPr>
-      <w:bookmarkStart w:id="43" w:name="_Toc478584189"/>
+      <w:bookmarkStart w:id="43" w:name="_Toc478584790"/>
       <w:proofErr w:type="spellStart"/>
       <w:r>
         <w:t>Cost</w:t>
@@ -11019,7 +11017,7 @@
       <w:pPr>
         <w:pStyle w:val="berschrift3"/>
       </w:pPr>
-      <w:bookmarkStart w:id="44" w:name="_Toc478584190"/>
+      <w:bookmarkStart w:id="44" w:name="_Toc478584791"/>
       <w:r>
         <w:lastRenderedPageBreak/>
         <w:t xml:space="preserve">Schedule </w:t>
@@ -11164,7 +11162,7 @@
         </w:rPr>
       </w:pPr>
       <w:bookmarkStart w:id="45" w:name="_Cost_Performance_Index"/>
-      <w:bookmarkStart w:id="46" w:name="_Toc478584191"/>
+      <w:bookmarkStart w:id="46" w:name="_Toc478584792"/>
       <w:bookmarkEnd w:id="45"/>
       <w:r>
         <w:rPr>
@@ -11297,7 +11295,7 @@
         <w:pStyle w:val="berschrift3"/>
       </w:pPr>
       <w:bookmarkStart w:id="47" w:name="_Schedule_Performance_Index"/>
-      <w:bookmarkStart w:id="48" w:name="_Toc478584192"/>
+      <w:bookmarkStart w:id="48" w:name="_Toc478584793"/>
       <w:bookmarkEnd w:id="47"/>
       <w:r>
         <w:t>Schedule Performance Index (SPI)</w:t>
@@ -11418,7 +11416,7 @@
         <w:pStyle w:val="berschrift3"/>
       </w:pPr>
       <w:bookmarkStart w:id="49" w:name="_Budget_at_Completion"/>
-      <w:bookmarkStart w:id="50" w:name="_Toc478584193"/>
+      <w:bookmarkStart w:id="50" w:name="_Toc478584794"/>
       <w:bookmarkEnd w:id="49"/>
       <w:r>
         <w:t xml:space="preserve">Budget at </w:t>
@@ -11471,7 +11469,7 @@
       <w:pPr>
         <w:pStyle w:val="berschrift3"/>
       </w:pPr>
-      <w:bookmarkStart w:id="51" w:name="_Toc478584194"/>
+      <w:bookmarkStart w:id="51" w:name="_Toc478584795"/>
       <w:proofErr w:type="spellStart"/>
       <w:r>
         <w:lastRenderedPageBreak/>
@@ -11602,7 +11600,7 @@
       <w:pPr>
         <w:pStyle w:val="berschrift3"/>
       </w:pPr>
-      <w:bookmarkStart w:id="52" w:name="_Toc478584195"/>
+      <w:bookmarkStart w:id="52" w:name="_Toc478584796"/>
       <w:proofErr w:type="spellStart"/>
       <w:r>
         <w:t>Estimate</w:t>
@@ -12305,7 +12303,7 @@
     <w:link w:val="berschrift1Zchn"/>
     <w:uiPriority w:val="9"/>
     <w:qFormat/>
-    <w:rsid w:val="0014363A"/>
+    <w:rsid w:val="00E224ED"/>
     <w:pPr>
       <w:keepNext/>
       <w:keepLines/>
@@ -12315,7 +12313,7 @@
     <w:rPr>
       <w:rFonts w:asciiTheme="majorHAnsi" w:eastAsiaTheme="majorEastAsia" w:hAnsiTheme="majorHAnsi" w:cstheme="majorBidi"/>
       <w:color w:val="2F5496" w:themeColor="accent1" w:themeShade="BF"/>
-      <w:sz w:val="32"/>
+      <w:sz w:val="42"/>
       <w:szCs w:val="32"/>
     </w:rPr>
   </w:style>
@@ -12327,7 +12325,7 @@
     <w:uiPriority w:val="9"/>
     <w:unhideWhenUsed/>
     <w:qFormat/>
-    <w:rsid w:val="0014363A"/>
+    <w:rsid w:val="00A0591C"/>
     <w:pPr>
       <w:keepNext/>
       <w:keepLines/>
@@ -12337,7 +12335,7 @@
     <w:rPr>
       <w:rFonts w:asciiTheme="majorHAnsi" w:eastAsiaTheme="majorEastAsia" w:hAnsiTheme="majorHAnsi" w:cstheme="majorBidi"/>
       <w:color w:val="2F5496" w:themeColor="accent1" w:themeShade="BF"/>
-      <w:sz w:val="26"/>
+      <w:sz w:val="34"/>
       <w:szCs w:val="26"/>
     </w:rPr>
   </w:style>
@@ -12349,7 +12347,7 @@
     <w:uiPriority w:val="9"/>
     <w:unhideWhenUsed/>
     <w:qFormat/>
-    <w:rsid w:val="0014363A"/>
+    <w:rsid w:val="00A0591C"/>
     <w:pPr>
       <w:keepNext/>
       <w:keepLines/>
@@ -12359,7 +12357,7 @@
     <w:rPr>
       <w:rFonts w:asciiTheme="majorHAnsi" w:eastAsiaTheme="majorEastAsia" w:hAnsiTheme="majorHAnsi" w:cstheme="majorBidi"/>
       <w:color w:val="1F3763" w:themeColor="accent1" w:themeShade="7F"/>
-      <w:sz w:val="24"/>
+      <w:sz w:val="28"/>
       <w:szCs w:val="24"/>
     </w:rPr>
   </w:style>
@@ -12417,11 +12415,11 @@
     <w:basedOn w:val="Absatz-Standardschriftart"/>
     <w:link w:val="berschrift1"/>
     <w:uiPriority w:val="9"/>
-    <w:rsid w:val="0014363A"/>
+    <w:rsid w:val="00E224ED"/>
     <w:rPr>
       <w:rFonts w:asciiTheme="majorHAnsi" w:eastAsiaTheme="majorEastAsia" w:hAnsiTheme="majorHAnsi" w:cstheme="majorBidi"/>
       <w:color w:val="2F5496" w:themeColor="accent1" w:themeShade="BF"/>
-      <w:sz w:val="32"/>
+      <w:sz w:val="42"/>
       <w:szCs w:val="32"/>
     </w:rPr>
   </w:style>
@@ -12468,11 +12466,11 @@
     <w:basedOn w:val="Absatz-Standardschriftart"/>
     <w:link w:val="berschrift2"/>
     <w:uiPriority w:val="9"/>
-    <w:rsid w:val="0014363A"/>
+    <w:rsid w:val="00A0591C"/>
     <w:rPr>
       <w:rFonts w:asciiTheme="majorHAnsi" w:eastAsiaTheme="majorEastAsia" w:hAnsiTheme="majorHAnsi" w:cstheme="majorBidi"/>
       <w:color w:val="2F5496" w:themeColor="accent1" w:themeShade="BF"/>
-      <w:sz w:val="26"/>
+      <w:sz w:val="34"/>
       <w:szCs w:val="26"/>
     </w:rPr>
   </w:style>
@@ -12549,11 +12547,11 @@
     <w:basedOn w:val="Absatz-Standardschriftart"/>
     <w:link w:val="berschrift3"/>
     <w:uiPriority w:val="9"/>
-    <w:rsid w:val="0014363A"/>
+    <w:rsid w:val="00A0591C"/>
     <w:rPr>
       <w:rFonts w:asciiTheme="majorHAnsi" w:eastAsiaTheme="majorEastAsia" w:hAnsiTheme="majorHAnsi" w:cstheme="majorBidi"/>
       <w:color w:val="1F3763" w:themeColor="accent1" w:themeShade="7F"/>
-      <w:sz w:val="24"/>
+      <w:sz w:val="28"/>
       <w:szCs w:val="24"/>
     </w:rPr>
   </w:style>
@@ -53246,7 +53244,7 @@
 </file>
 
 <file path=customXml/itemProps2.xml><?xml version="1.0" encoding="utf-8"?>
-<ds:datastoreItem xmlns:ds="http://schemas.openxmlformats.org/officeDocument/2006/customXml" ds:itemID="{5E194D15-398C-4AD3-9809-81B19130757A}">
+<ds:datastoreItem xmlns:ds="http://schemas.openxmlformats.org/officeDocument/2006/customXml" ds:itemID="{2577ABB6-94FA-4730-BA8E-63CF9AE50283}">
   <ds:schemaRefs>
     <ds:schemaRef ds:uri="http://schemas.openxmlformats.org/officeDocument/2006/bibliography"/>
   </ds:schemaRefs>

</xml_diff>

<commit_message>
Potenzielle Entscheidungen + Anmerkungen überarbeitet
</commit_message>
<xml_diff>
--- a/Lab1/ManagementBericht.docx
+++ b/Lab1/ManagementBericht.docx
@@ -7711,8 +7711,6 @@
       <w:r>
         <w:t xml:space="preserve">ustand, da </w:t>
       </w:r>
-      <w:bookmarkStart w:id="8" w:name="_GoBack"/>
-      <w:bookmarkEnd w:id="8"/>
       <w:r>
         <w:t>die budgetierten Kosten nicht durch die erbrachte Leistung abgedeckt werden können.</w:t>
       </w:r>
@@ -7721,35 +7719,29 @@
       <w:pPr>
         <w:pStyle w:val="berschrift2"/>
       </w:pPr>
-      <w:bookmarkStart w:id="9" w:name="_Toc478598142"/>
+      <w:bookmarkStart w:id="8" w:name="_Toc478598142"/>
       <w:r>
         <w:t>Design und Architektur</w:t>
       </w:r>
-      <w:bookmarkEnd w:id="9"/>
+      <w:bookmarkEnd w:id="8"/>
     </w:p>
     <w:p>
       <w:r>
         <w:t xml:space="preserve">Trotz des positiven Verhältnisses der Arbeitsleistung zu den tatsächlichen Kosten ist dieser Posten in einem kritischen Zustand. </w:t>
       </w:r>
       <w:r>
-        <w:t xml:space="preserve">Die Ursache dafür ist die </w:t>
-      </w:r>
-      <w:r>
-        <w:t>extreme Überschreitung</w:t>
-      </w:r>
-      <w:r>
-        <w:t xml:space="preserve"> des Zeitplans.</w:t>
+        <w:t>Die Ursache dafür ist die extreme Überschreitung des Zeitplans.</w:t>
       </w:r>
     </w:p>
     <w:p>
       <w:pPr>
         <w:pStyle w:val="berschrift2"/>
       </w:pPr>
-      <w:bookmarkStart w:id="10" w:name="_Toc478598143"/>
+      <w:bookmarkStart w:id="9" w:name="_Toc478598143"/>
       <w:r>
         <w:t>Implementierung</w:t>
       </w:r>
-      <w:bookmarkEnd w:id="10"/>
+      <w:bookmarkEnd w:id="9"/>
     </w:p>
     <w:p>
       <w:r>
@@ -7763,11 +7755,11 @@
       <w:pPr>
         <w:pStyle w:val="berschrift2"/>
       </w:pPr>
-      <w:bookmarkStart w:id="11" w:name="_Toc478598144"/>
+      <w:bookmarkStart w:id="10" w:name="_Toc478598144"/>
       <w:r>
         <w:t>Projektmanagement</w:t>
       </w:r>
-      <w:bookmarkEnd w:id="11"/>
+      <w:bookmarkEnd w:id="10"/>
     </w:p>
     <w:p>
       <w:r>
@@ -7777,10 +7769,7 @@
         <w:t xml:space="preserve"> ist sowohl </w:t>
       </w:r>
       <w:r>
-        <w:t xml:space="preserve">die Kosteneffizienz als auch die Zeiteffizienz </w:t>
-      </w:r>
-      <w:r>
-        <w:t xml:space="preserve">betreffend </w:t>
+        <w:t xml:space="preserve">die Kosteneffizienz als auch die Zeiteffizienz betreffend </w:t>
       </w:r>
       <w:r>
         <w:t xml:space="preserve">in </w:t>
@@ -7805,11 +7794,11 @@
       <w:pPr>
         <w:pStyle w:val="berschrift2"/>
       </w:pPr>
-      <w:bookmarkStart w:id="12" w:name="_Toc478598145"/>
+      <w:bookmarkStart w:id="11" w:name="_Toc478598145"/>
       <w:r>
         <w:t>Puffer für Unerwartetes</w:t>
       </w:r>
-      <w:bookmarkEnd w:id="12"/>
+      <w:bookmarkEnd w:id="11"/>
     </w:p>
     <w:p>
       <w:r>
@@ -7850,11 +7839,11 @@
       <w:pPr>
         <w:pStyle w:val="berschrift2"/>
       </w:pPr>
-      <w:bookmarkStart w:id="13" w:name="_Toc478598146"/>
+      <w:bookmarkStart w:id="12" w:name="_Toc478598146"/>
       <w:r>
         <w:t>Materialkosten</w:t>
       </w:r>
-      <w:bookmarkEnd w:id="13"/>
+      <w:bookmarkEnd w:id="12"/>
     </w:p>
     <w:p>
       <w:r>
@@ -7914,7 +7903,7 @@
       <w:pPr>
         <w:pStyle w:val="berschrift1"/>
       </w:pPr>
-      <w:bookmarkStart w:id="14" w:name="_Toc478598147"/>
+      <w:bookmarkStart w:id="13" w:name="_Toc478598147"/>
       <w:r>
         <w:rPr>
           <w:noProof/>
@@ -7989,17 +7978,17 @@
       <w:r>
         <w:t>Starke Posten</w:t>
       </w:r>
-      <w:bookmarkEnd w:id="14"/>
+      <w:bookmarkEnd w:id="13"/>
     </w:p>
     <w:p>
       <w:pPr>
         <w:pStyle w:val="berschrift2"/>
       </w:pPr>
-      <w:bookmarkStart w:id="15" w:name="_Toc478598148"/>
+      <w:bookmarkStart w:id="14" w:name="_Toc478598148"/>
       <w:r>
         <w:t>Integration und Test</w:t>
       </w:r>
-      <w:bookmarkEnd w:id="15"/>
+      <w:bookmarkEnd w:id="14"/>
     </w:p>
     <w:p>
       <w:r>
@@ -8036,11 +8025,15 @@
       </w:r>
     </w:p>
     <w:p>
-      <w:r>
-        <w:sym w:font="Wingdings" w:char="F0E0"/>
-      </w:r>
-      <w:r>
-        <w:t xml:space="preserve"> Vorhandene </w:t>
+      <w:pPr>
+        <w:pStyle w:val="Listenabsatz"/>
+        <w:numPr>
+          <w:ilvl w:val="0"/>
+          <w:numId w:val="3"/>
+        </w:numPr>
+      </w:pPr>
+      <w:r>
+        <w:t xml:space="preserve">Vorhandene </w:t>
       </w:r>
       <w:r>
         <w:t>Ressourcen können auf andere Posten verschoben werden, um Engpässe auszugleichen.</w:t>
@@ -8063,37 +8056,46 @@
       <w:pPr>
         <w:pStyle w:val="berschrift1"/>
       </w:pPr>
-      <w:bookmarkStart w:id="16" w:name="_Toc478598149"/>
+      <w:bookmarkStart w:id="15" w:name="_Toc478598149"/>
       <w:r>
         <w:lastRenderedPageBreak/>
         <w:t>Analyse des Projektverlaufs</w:t>
       </w:r>
-      <w:bookmarkEnd w:id="16"/>
+      <w:bookmarkEnd w:id="15"/>
     </w:p>
     <w:p>
       <w:pPr>
         <w:pStyle w:val="berschrift2"/>
       </w:pPr>
-      <w:bookmarkStart w:id="17" w:name="_Toc478598150"/>
+      <w:bookmarkStart w:id="16" w:name="_Toc478598150"/>
       <w:r>
         <w:t>Monat 1</w:t>
       </w:r>
-      <w:bookmarkEnd w:id="17"/>
+      <w:bookmarkEnd w:id="16"/>
     </w:p>
     <w:p>
       <w:r>
-        <w:t>Die Leistung und Kosten verliefen im ersten Monat in allen Posten planmäßig.</w:t>
+        <w:t>Die Leistung und Kosten verliefen im ersten Monat in allen Posten</w:t>
+      </w:r>
+      <w:r>
+        <w:t xml:space="preserve"> nahezu</w:t>
+      </w:r>
+      <w:r>
+        <w:t xml:space="preserve"> planmäßig.</w:t>
+      </w:r>
+      <w:r>
+        <w:t xml:space="preserve"> Die Kosten wurden geringfügig überschritten, jedoch wurde mehr Arbeit geleistet als geplant.</w:t>
       </w:r>
     </w:p>
     <w:p>
       <w:pPr>
         <w:pStyle w:val="berschrift2"/>
       </w:pPr>
-      <w:bookmarkStart w:id="18" w:name="_Toc478598151"/>
+      <w:bookmarkStart w:id="17" w:name="_Toc478598151"/>
       <w:r>
         <w:t>Monat 2</w:t>
       </w:r>
-      <w:bookmarkEnd w:id="18"/>
+      <w:bookmarkEnd w:id="17"/>
     </w:p>
     <w:p>
       <w:r>
@@ -8218,11 +8220,11 @@
       <w:pPr>
         <w:pStyle w:val="berschrift2"/>
       </w:pPr>
-      <w:bookmarkStart w:id="19" w:name="_Toc478598152"/>
+      <w:bookmarkStart w:id="18" w:name="_Toc478598152"/>
       <w:r>
         <w:t>Monat 3</w:t>
       </w:r>
-      <w:bookmarkEnd w:id="19"/>
+      <w:bookmarkEnd w:id="18"/>
     </w:p>
     <w:p>
       <w:r>
@@ -8261,11 +8263,11 @@
       <w:pPr>
         <w:pStyle w:val="berschrift2"/>
       </w:pPr>
-      <w:bookmarkStart w:id="20" w:name="_Toc478598153"/>
+      <w:bookmarkStart w:id="19" w:name="_Toc478598153"/>
       <w:r>
         <w:t>Monat 4</w:t>
       </w:r>
-      <w:bookmarkEnd w:id="20"/>
+      <w:bookmarkEnd w:id="19"/>
     </w:p>
     <w:p>
       <w:r>
@@ -8314,12 +8316,12 @@
       <w:pPr>
         <w:pStyle w:val="berschrift2"/>
       </w:pPr>
-      <w:bookmarkStart w:id="21" w:name="_Toc478598154"/>
+      <w:bookmarkStart w:id="20" w:name="_Toc478598154"/>
       <w:r>
         <w:lastRenderedPageBreak/>
         <w:t>Monat 5</w:t>
       </w:r>
-      <w:bookmarkEnd w:id="21"/>
+      <w:bookmarkEnd w:id="20"/>
     </w:p>
     <w:p>
       <w:r>
@@ -8339,11 +8341,11 @@
       <w:pPr>
         <w:pStyle w:val="berschrift2"/>
       </w:pPr>
-      <w:bookmarkStart w:id="22" w:name="_Toc478598155"/>
+      <w:bookmarkStart w:id="21" w:name="_Toc478598155"/>
       <w:r>
         <w:t>Monat 6</w:t>
       </w:r>
-      <w:bookmarkEnd w:id="22"/>
+      <w:bookmarkEnd w:id="21"/>
     </w:p>
     <w:p>
       <w:r>
@@ -8366,11 +8368,11 @@
       <w:pPr>
         <w:pStyle w:val="berschrift2"/>
       </w:pPr>
-      <w:bookmarkStart w:id="23" w:name="_Toc478598156"/>
+      <w:bookmarkStart w:id="22" w:name="_Toc478598156"/>
       <w:r>
         <w:t>Monat 7</w:t>
       </w:r>
-      <w:bookmarkEnd w:id="23"/>
+      <w:bookmarkEnd w:id="22"/>
     </w:p>
     <w:p>
       <w:r>
@@ -8418,7 +8420,7 @@
           <w:rStyle w:val="berschrift1Zchn"/>
         </w:rPr>
       </w:pPr>
-      <w:bookmarkStart w:id="24" w:name="_Toc478598157"/>
+      <w:bookmarkStart w:id="23" w:name="_Toc478598157"/>
       <w:r>
         <w:rPr>
           <w:rStyle w:val="berschrift1Zchn"/>
@@ -8435,13 +8437,13 @@
         </w:rPr>
         <w:t>Auswirkungen</w:t>
       </w:r>
-      <w:bookmarkEnd w:id="24"/>
+      <w:bookmarkEnd w:id="23"/>
     </w:p>
     <w:p>
       <w:pPr>
         <w:pStyle w:val="berschrift2"/>
       </w:pPr>
-      <w:bookmarkStart w:id="25" w:name="_Toc478598158"/>
+      <w:bookmarkStart w:id="24" w:name="_Toc478598158"/>
       <w:r>
         <w:rPr>
           <w:noProof/>
@@ -8519,20 +8521,32 @@
       <w:r>
         <w:t>: Sofortiger Projektabbruch</w:t>
       </w:r>
-      <w:bookmarkEnd w:id="25"/>
+      <w:bookmarkEnd w:id="24"/>
       <w:r>
         <w:t xml:space="preserve"> </w:t>
       </w:r>
     </w:p>
     <w:p>
       <w:r>
-        <w:t xml:space="preserve">Beinahe alle Posten des Projektes befinden sich in einem kritischen Zustand. Aktuell wird ein Gesamtbudget </w:t>
+        <w:t xml:space="preserve">Beinahe alle Posten des Projektes befinden sich in einem kritischen Zustand. </w:t>
+      </w:r>
+      <w:r>
+        <w:t xml:space="preserve">Bislang wurden insgesamt Kosten in Höhe von </w:t>
+      </w:r>
+      <w:r>
+        <w:rPr>
+          <w:b/>
+        </w:rPr>
+        <w:t>868.750€</w:t>
+      </w:r>
+      <w:r>
+        <w:t xml:space="preserve"> erzeugt, woraus ein geschätztes Gesamtbudget von</w:t>
       </w:r>
       <w:r>
         <w:rPr>
           <w:rFonts w:cstheme="minorHAnsi"/>
         </w:rPr>
-        <w:t xml:space="preserve">von </w:t>
+        <w:t xml:space="preserve"> </w:t>
       </w:r>
       <w:r>
         <w:rPr>
@@ -8557,10 +8571,19 @@
         <w:t xml:space="preserve"> </w:t>
       </w:r>
       <w:r>
-        <w:t>er</w:t>
-      </w:r>
-      <w:r>
-        <w:t xml:space="preserve">wartet. Das Projekt ist mit </w:t>
+        <w:t>resultiert,</w:t>
+      </w:r>
+      <w:r>
+        <w:t xml:space="preserve"> wobei d</w:t>
+      </w:r>
+      <w:r>
+        <w:t xml:space="preserve">as Projekt </w:t>
+      </w:r>
+      <w:r>
+        <w:t xml:space="preserve">lediglich </w:t>
+      </w:r>
+      <w:r>
+        <w:t xml:space="preserve">mit </w:t>
       </w:r>
       <w:r>
         <w:rPr>
@@ -8569,7 +8592,31 @@
         <w:t>1.250.000€</w:t>
       </w:r>
       <w:r>
-        <w:t xml:space="preserve"> budgetiert. Trotz positivem Trend der meisten Posten erscheint ein Abschluss des Projektes innerhalb der Budgetgrenzen unrealistisch. Bislang wurden insgesamt </w:t>
+        <w:t xml:space="preserve"> budgetiert</w:t>
+      </w:r>
+      <w:r>
+        <w:t xml:space="preserve"> ist</w:t>
+      </w:r>
+      <w:r>
+        <w:t>. Trotz positivem Trend der meisten Posten ersc</w:t>
+      </w:r>
+      <w:r>
+        <w:t>heint ein Abschluss des Projekt</w:t>
+      </w:r>
+      <w:r>
+        <w:t xml:space="preserve">s innerhalb der Budgetgrenzen </w:t>
+      </w:r>
+      <w:r>
+        <w:t xml:space="preserve">höchst </w:t>
+      </w:r>
+      <w:r>
+        <w:t>unrealistisch. Bislang wurden insgesamt</w:t>
+      </w:r>
+      <w:r>
+        <w:t xml:space="preserve"> Kosten in Höhe von</w:t>
+      </w:r>
+      <w:r>
+        <w:t xml:space="preserve"> </w:t>
       </w:r>
       <w:r>
         <w:rPr>
@@ -8578,10 +8625,23 @@
         <w:t>868.750€</w:t>
       </w:r>
       <w:r>
-        <w:t xml:space="preserve"> ausgegeben.</w:t>
+        <w:t xml:space="preserve"> </w:t>
+      </w:r>
+      <w:r>
+        <w:t>erzeugt</w:t>
+      </w:r>
+      <w:r>
+        <w:t>.</w:t>
       </w:r>
     </w:p>
     <w:p>
+      <w:pPr>
+        <w:pStyle w:val="Listenabsatz"/>
+        <w:numPr>
+          <w:ilvl w:val="0"/>
+          <w:numId w:val="2"/>
+        </w:numPr>
+      </w:pPr>
       <w:r>
         <w:rPr>
           <w:b/>
@@ -8589,7 +8649,22 @@
         <w:t>Auswirkungen</w:t>
       </w:r>
       <w:r>
-        <w:t xml:space="preserve">: Die bisherigen Ausgaben würden verloren gehen. Da das Projekt nicht abgeschlossen worden wäre, würde keine Zahlung erfolgen. </w:t>
+        <w:t xml:space="preserve">: Da das Projekt nicht abgeschlossen worden wäre, würde keine Zahlung </w:t>
+      </w:r>
+      <w:r>
+        <w:t xml:space="preserve">vonseiten des Kunden </w:t>
+      </w:r>
+      <w:r>
+        <w:t xml:space="preserve">erfolgen. </w:t>
+      </w:r>
+      <w:r>
+        <w:t xml:space="preserve">Die bisherigen Ausgaben </w:t>
+      </w:r>
+      <w:r>
+        <w:t>gingen</w:t>
+      </w:r>
+      <w:r>
+        <w:t xml:space="preserve"> verloren. </w:t>
       </w:r>
       <w:r>
         <w:t xml:space="preserve">Insgesamt ergäbe sich ein Verlust von </w:t>
@@ -8601,14 +8676,14 @@
         <w:t>868.750€</w:t>
       </w:r>
       <w:r>
-        <w:t xml:space="preserve">. </w:t>
+        <w:t>.</w:t>
       </w:r>
     </w:p>
     <w:p>
       <w:pPr>
         <w:pStyle w:val="berschrift2"/>
       </w:pPr>
-      <w:bookmarkStart w:id="26" w:name="_Toc478598159"/>
+      <w:bookmarkStart w:id="25" w:name="_Toc478598159"/>
       <w:r>
         <w:rPr>
           <w:noProof/>
@@ -8680,14 +8755,32 @@
       <w:r>
         <w:t>Entscheidung 2: Projekt fortführen</w:t>
       </w:r>
-      <w:bookmarkEnd w:id="26"/>
+      <w:bookmarkEnd w:id="25"/>
       <w:r>
         <w:t xml:space="preserve"> </w:t>
       </w:r>
     </w:p>
     <w:p>
       <w:r>
-        <w:t xml:space="preserve">In diesem Fall muss unbedingt weiteres Budget erhalten werden. Konkret beträgt die Differenz von dem aktuellen Budget und dem erwarteten benötigten Endbudget </w:t>
+        <w:t>Eine Aufstockung des</w:t>
+      </w:r>
+      <w:r>
+        <w:t xml:space="preserve"> Budget</w:t>
+      </w:r>
+      <w:r>
+        <w:t>s wäre</w:t>
+      </w:r>
+      <w:r>
+        <w:t xml:space="preserve"> unbedingt erforderlich.</w:t>
+      </w:r>
+      <w:r>
+        <w:t xml:space="preserve"> Konk</w:t>
+      </w:r>
+      <w:r>
+        <w:t>ret beträgt die Differenz vo</w:t>
+      </w:r>
+      <w:r>
+        <w:t xml:space="preserve">m aktuellen Budget und dem erwarteten benötigten Endbudget </w:t>
       </w:r>
       <w:r>
         <w:rPr>
@@ -8698,10 +8791,20 @@
       <w:r>
         <w:t>.</w:t>
       </w:r>
-    </w:p>
-    <w:p>
-      <w:r>
-        <w:t xml:space="preserve">Setzt sich der positive Trend der meisten Posten fort, so wird ein Projektabschluss mit weniger als </w:t>
+      <w:r>
+        <w:t xml:space="preserve"> </w:t>
+      </w:r>
+      <w:r>
+        <w:t>Falls sich</w:t>
+      </w:r>
+      <w:r>
+        <w:t xml:space="preserve"> der positive Tr</w:t>
+      </w:r>
+      <w:r>
+        <w:t>end der meisten Posten fortsetzen sollte, wäre</w:t>
+      </w:r>
+      <w:r>
+        <w:t xml:space="preserve"> ein Projektabschluss mit weniger als </w:t>
       </w:r>
       <w:r>
         <w:rPr>
@@ -8724,10 +8827,20 @@
         <w:t xml:space="preserve"> </w:t>
       </w:r>
       <w:r>
-        <w:t>möglich sein. Ressourcen können vom Bereich Integration und Test auf andere Gebiete verteilt werden.</w:t>
+        <w:t>möglich</w:t>
+      </w:r>
+      <w:r>
+        <w:t>.</w:t>
       </w:r>
     </w:p>
     <w:p>
+      <w:pPr>
+        <w:pStyle w:val="Listenabsatz"/>
+        <w:numPr>
+          <w:ilvl w:val="0"/>
+          <w:numId w:val="2"/>
+        </w:numPr>
+      </w:pPr>
       <w:r>
         <w:rPr>
           <w:b/>
@@ -8746,7 +8859,30 @@
     </w:p>
     <w:p>
       <w:r>
-        <w:t xml:space="preserve">Die Verlagerung von Ressourcen von Integration und Test auf andere Gebiete würde die Werte von Integration und Test schwächen und jene der anderen Gebiete stärken. </w:t>
+        <w:t xml:space="preserve">Die Verlagerung </w:t>
+      </w:r>
+      <w:r>
+        <w:t>der</w:t>
+      </w:r>
+      <w:r>
+        <w:t xml:space="preserve"> Ressourcen von Integration und Test auf andere </w:t>
+      </w:r>
+      <w:r>
+        <w:t>Bereiche</w:t>
+      </w:r>
+      <w:r>
+        <w:t xml:space="preserve"> würde die Werte von Integration und Test schwächen</w:t>
+      </w:r>
+      <w:bookmarkStart w:id="26" w:name="_GoBack"/>
+      <w:bookmarkEnd w:id="26"/>
+      <w:r>
+        <w:t xml:space="preserve"> und jene der anderen </w:t>
+      </w:r>
+      <w:r>
+        <w:t>Bereiche</w:t>
+      </w:r>
+      <w:r>
+        <w:t xml:space="preserve"> stärken. </w:t>
       </w:r>
     </w:p>
     <w:p>
@@ -8829,30 +8965,66 @@
         <w:t>250.000€</w:t>
       </w:r>
       <w:r>
-        <w:t>. Das Projekt hätte unter diesen Bedingungen eigentlich nicht starten dürfen.</w:t>
+        <w:t xml:space="preserve">. Das Projekt hätte unter diesen Bedingungen </w:t>
+      </w:r>
+      <w:r>
+        <w:t>definitiv</w:t>
+      </w:r>
+      <w:r>
+        <w:t xml:space="preserve"> nicht starten dürfen.</w:t>
       </w:r>
     </w:p>
     <w:p>
       <w:r>
-        <w:t xml:space="preserve">Weiterhin ist anzumerken, dass die Daten für den durchschnittlichen Stundensatz der Angestellten eventuell einer Anpassung unterzogen werden müssen. Die Planung wurde unter der Annahme getroffen, dass der durchschnittliche Stundensatz </w:t>
+        <w:t xml:space="preserve">Weiterhin </w:t>
+      </w:r>
+      <w:r>
+        <w:t>anzumerke</w:t>
+      </w:r>
+      <w:r>
+        <w:t>n ist</w:t>
+      </w:r>
+      <w:r>
+        <w:t>, dass die Daten für den durchschnittlichen Stundensatz der Angestellten einer Anpas</w:t>
+      </w:r>
+      <w:r>
+        <w:t>sung unterzogen werden müssen. D</w:t>
+      </w:r>
+      <w:r>
+        <w:t>er für die Planung dieses</w:t>
+      </w:r>
+      <w:r>
+        <w:t xml:space="preserve"> Projekts herangezogene</w:t>
+      </w:r>
+      <w:r>
+        <w:t xml:space="preserve"> </w:t>
+      </w:r>
+      <w:r>
+        <w:t xml:space="preserve">durchschnittliche Stundensatz </w:t>
+      </w:r>
+      <w:r>
+        <w:t xml:space="preserve">beträgt </w:t>
       </w:r>
       <w:r>
         <w:rPr>
           <w:b/>
         </w:rPr>
-        <w:t>80€</w:t>
-      </w:r>
-      <w:r>
-        <w:t xml:space="preserve"> beträgt. In den 7 Monaten, die bisher vergingen wurden jedoch stets </w:t>
+        <w:t>80€/h</w:t>
+      </w:r>
+      <w:r>
+        <w:t xml:space="preserve">, während tatsächlich </w:t>
       </w:r>
       <w:r>
         <w:rPr>
           <w:b/>
         </w:rPr>
-        <w:t>85€</w:t>
-      </w:r>
-      <w:r>
-        <w:t>/h ausbezahlt.</w:t>
+        <w:t>85€/h</w:t>
+      </w:r>
+      <w:r>
+        <w:t xml:space="preserve"> ausbezahlt wurden</w:t>
+      </w:r>
+      <w:r>
+        <w:t>.</w:t>
       </w:r>
     </w:p>
     <w:p>
@@ -11877,6 +12049,118 @@
 <file path=word/numbering.xml><?xml version="1.0" encoding="utf-8"?>
 <w:numbering xmlns:wpc="http://schemas.microsoft.com/office/word/2010/wordprocessingCanvas" xmlns:cx="http://schemas.microsoft.com/office/drawing/2014/chartex" xmlns:cx1="http://schemas.microsoft.com/office/drawing/2015/9/8/chartex" xmlns:cx2="http://schemas.microsoft.com/office/drawing/2015/10/21/chartex" xmlns:cx3="http://schemas.microsoft.com/office/drawing/2016/5/9/chartex" xmlns:cx4="http://schemas.microsoft.com/office/drawing/2016/5/10/chartex" xmlns:cx5="http://schemas.microsoft.com/office/drawing/2016/5/11/chartex" xmlns:mc="http://schemas.openxmlformats.org/markup-compatibility/2006" xmlns:o="urn:schemas-microsoft-com:office:office" xmlns:r="http://schemas.openxmlformats.org/officeDocument/2006/relationships" xmlns:m="http://schemas.openxmlformats.org/officeDocument/2006/math" xmlns:v="urn:schemas-microsoft-com:vml" xmlns:wp14="http://schemas.microsoft.com/office/word/2010/wordprocessingDrawing" xmlns:wp="http://schemas.openxmlformats.org/drawingml/2006/wordprocessingDrawing" xmlns:w10="urn:schemas-microsoft-com:office:word" xmlns:w="http://schemas.openxmlformats.org/wordprocessingml/2006/main" xmlns:w14="http://schemas.microsoft.com/office/word/2010/wordml" xmlns:w15="http://schemas.microsoft.com/office/word/2012/wordml" xmlns:w16se="http://schemas.microsoft.com/office/word/2015/wordml/symex" xmlns:wpg="http://schemas.microsoft.com/office/word/2010/wordprocessingGroup" xmlns:wpi="http://schemas.microsoft.com/office/word/2010/wordprocessingInk" xmlns:wne="http://schemas.microsoft.com/office/word/2006/wordml" xmlns:wps="http://schemas.microsoft.com/office/word/2010/wordprocessingShape" mc:Ignorable="w14 w15 w16se wp14">
   <w:abstractNum w:abstractNumId="0" w15:restartNumberingAfterBreak="0">
+    <w:nsid w:val="10845BBC"/>
+    <w:multiLevelType w:val="hybridMultilevel"/>
+    <w:tmpl w:val="DE5CF99C"/>
+    <w:lvl w:ilvl="0" w:tplc="9796D368">
+      <w:numFmt w:val="bullet"/>
+      <w:lvlText w:val=""/>
+      <w:lvlJc w:val="left"/>
+      <w:pPr>
+        <w:ind w:left="720" w:hanging="360"/>
+      </w:pPr>
+      <w:rPr>
+        <w:rFonts w:ascii="Wingdings" w:eastAsiaTheme="minorHAnsi" w:hAnsi="Wingdings" w:cstheme="minorBidi" w:hint="default"/>
+      </w:rPr>
+    </w:lvl>
+    <w:lvl w:ilvl="1" w:tplc="04090003" w:tentative="1">
+      <w:start w:val="1"/>
+      <w:numFmt w:val="bullet"/>
+      <w:lvlText w:val="o"/>
+      <w:lvlJc w:val="left"/>
+      <w:pPr>
+        <w:ind w:left="1440" w:hanging="360"/>
+      </w:pPr>
+      <w:rPr>
+        <w:rFonts w:ascii="Courier New" w:hAnsi="Courier New" w:cs="Courier New" w:hint="default"/>
+      </w:rPr>
+    </w:lvl>
+    <w:lvl w:ilvl="2" w:tplc="04090005" w:tentative="1">
+      <w:start w:val="1"/>
+      <w:numFmt w:val="bullet"/>
+      <w:lvlText w:val=""/>
+      <w:lvlJc w:val="left"/>
+      <w:pPr>
+        <w:ind w:left="2160" w:hanging="360"/>
+      </w:pPr>
+      <w:rPr>
+        <w:rFonts w:ascii="Wingdings" w:hAnsi="Wingdings" w:hint="default"/>
+      </w:rPr>
+    </w:lvl>
+    <w:lvl w:ilvl="3" w:tplc="04090001" w:tentative="1">
+      <w:start w:val="1"/>
+      <w:numFmt w:val="bullet"/>
+      <w:lvlText w:val=""/>
+      <w:lvlJc w:val="left"/>
+      <w:pPr>
+        <w:ind w:left="2880" w:hanging="360"/>
+      </w:pPr>
+      <w:rPr>
+        <w:rFonts w:ascii="Symbol" w:hAnsi="Symbol" w:hint="default"/>
+      </w:rPr>
+    </w:lvl>
+    <w:lvl w:ilvl="4" w:tplc="04090003" w:tentative="1">
+      <w:start w:val="1"/>
+      <w:numFmt w:val="bullet"/>
+      <w:lvlText w:val="o"/>
+      <w:lvlJc w:val="left"/>
+      <w:pPr>
+        <w:ind w:left="3600" w:hanging="360"/>
+      </w:pPr>
+      <w:rPr>
+        <w:rFonts w:ascii="Courier New" w:hAnsi="Courier New" w:cs="Courier New" w:hint="default"/>
+      </w:rPr>
+    </w:lvl>
+    <w:lvl w:ilvl="5" w:tplc="04090005" w:tentative="1">
+      <w:start w:val="1"/>
+      <w:numFmt w:val="bullet"/>
+      <w:lvlText w:val=""/>
+      <w:lvlJc w:val="left"/>
+      <w:pPr>
+        <w:ind w:left="4320" w:hanging="360"/>
+      </w:pPr>
+      <w:rPr>
+        <w:rFonts w:ascii="Wingdings" w:hAnsi="Wingdings" w:hint="default"/>
+      </w:rPr>
+    </w:lvl>
+    <w:lvl w:ilvl="6" w:tplc="04090001" w:tentative="1">
+      <w:start w:val="1"/>
+      <w:numFmt w:val="bullet"/>
+      <w:lvlText w:val=""/>
+      <w:lvlJc w:val="left"/>
+      <w:pPr>
+        <w:ind w:left="5040" w:hanging="360"/>
+      </w:pPr>
+      <w:rPr>
+        <w:rFonts w:ascii="Symbol" w:hAnsi="Symbol" w:hint="default"/>
+      </w:rPr>
+    </w:lvl>
+    <w:lvl w:ilvl="7" w:tplc="04090003" w:tentative="1">
+      <w:start w:val="1"/>
+      <w:numFmt w:val="bullet"/>
+      <w:lvlText w:val="o"/>
+      <w:lvlJc w:val="left"/>
+      <w:pPr>
+        <w:ind w:left="5760" w:hanging="360"/>
+      </w:pPr>
+      <w:rPr>
+        <w:rFonts w:ascii="Courier New" w:hAnsi="Courier New" w:cs="Courier New" w:hint="default"/>
+      </w:rPr>
+    </w:lvl>
+    <w:lvl w:ilvl="8" w:tplc="04090005" w:tentative="1">
+      <w:start w:val="1"/>
+      <w:numFmt w:val="bullet"/>
+      <w:lvlText w:val=""/>
+      <w:lvlJc w:val="left"/>
+      <w:pPr>
+        <w:ind w:left="6480" w:hanging="360"/>
+      </w:pPr>
+      <w:rPr>
+        <w:rFonts w:ascii="Wingdings" w:hAnsi="Wingdings" w:hint="default"/>
+      </w:rPr>
+    </w:lvl>
+  </w:abstractNum>
+  <w:abstractNum w:abstractNumId="1" w15:restartNumberingAfterBreak="0">
     <w:nsid w:val="23D25C6D"/>
     <w:multiLevelType w:val="hybridMultilevel"/>
     <w:tmpl w:val="792C1654"/>
@@ -11988,7 +12272,126 @@
       </w:rPr>
     </w:lvl>
   </w:abstractNum>
+  <w:abstractNum w:abstractNumId="2" w15:restartNumberingAfterBreak="0">
+    <w:nsid w:val="72B67842"/>
+    <w:multiLevelType w:val="hybridMultilevel"/>
+    <w:tmpl w:val="3BF8F810"/>
+    <w:lvl w:ilvl="0" w:tplc="BB901D08">
+      <w:numFmt w:val="bullet"/>
+      <w:lvlText w:val=""/>
+      <w:lvlJc w:val="left"/>
+      <w:pPr>
+        <w:ind w:left="720" w:hanging="360"/>
+      </w:pPr>
+      <w:rPr>
+        <w:rFonts w:ascii="Wingdings" w:eastAsiaTheme="minorHAnsi" w:hAnsi="Wingdings" w:cstheme="minorBidi" w:hint="default"/>
+        <w:b/>
+      </w:rPr>
+    </w:lvl>
+    <w:lvl w:ilvl="1" w:tplc="04090003" w:tentative="1">
+      <w:start w:val="1"/>
+      <w:numFmt w:val="bullet"/>
+      <w:lvlText w:val="o"/>
+      <w:lvlJc w:val="left"/>
+      <w:pPr>
+        <w:ind w:left="1440" w:hanging="360"/>
+      </w:pPr>
+      <w:rPr>
+        <w:rFonts w:ascii="Courier New" w:hAnsi="Courier New" w:cs="Courier New" w:hint="default"/>
+      </w:rPr>
+    </w:lvl>
+    <w:lvl w:ilvl="2" w:tplc="04090005" w:tentative="1">
+      <w:start w:val="1"/>
+      <w:numFmt w:val="bullet"/>
+      <w:lvlText w:val=""/>
+      <w:lvlJc w:val="left"/>
+      <w:pPr>
+        <w:ind w:left="2160" w:hanging="360"/>
+      </w:pPr>
+      <w:rPr>
+        <w:rFonts w:ascii="Wingdings" w:hAnsi="Wingdings" w:hint="default"/>
+      </w:rPr>
+    </w:lvl>
+    <w:lvl w:ilvl="3" w:tplc="04090001" w:tentative="1">
+      <w:start w:val="1"/>
+      <w:numFmt w:val="bullet"/>
+      <w:lvlText w:val=""/>
+      <w:lvlJc w:val="left"/>
+      <w:pPr>
+        <w:ind w:left="2880" w:hanging="360"/>
+      </w:pPr>
+      <w:rPr>
+        <w:rFonts w:ascii="Symbol" w:hAnsi="Symbol" w:hint="default"/>
+      </w:rPr>
+    </w:lvl>
+    <w:lvl w:ilvl="4" w:tplc="04090003" w:tentative="1">
+      <w:start w:val="1"/>
+      <w:numFmt w:val="bullet"/>
+      <w:lvlText w:val="o"/>
+      <w:lvlJc w:val="left"/>
+      <w:pPr>
+        <w:ind w:left="3600" w:hanging="360"/>
+      </w:pPr>
+      <w:rPr>
+        <w:rFonts w:ascii="Courier New" w:hAnsi="Courier New" w:cs="Courier New" w:hint="default"/>
+      </w:rPr>
+    </w:lvl>
+    <w:lvl w:ilvl="5" w:tplc="04090005" w:tentative="1">
+      <w:start w:val="1"/>
+      <w:numFmt w:val="bullet"/>
+      <w:lvlText w:val=""/>
+      <w:lvlJc w:val="left"/>
+      <w:pPr>
+        <w:ind w:left="4320" w:hanging="360"/>
+      </w:pPr>
+      <w:rPr>
+        <w:rFonts w:ascii="Wingdings" w:hAnsi="Wingdings" w:hint="default"/>
+      </w:rPr>
+    </w:lvl>
+    <w:lvl w:ilvl="6" w:tplc="04090001" w:tentative="1">
+      <w:start w:val="1"/>
+      <w:numFmt w:val="bullet"/>
+      <w:lvlText w:val=""/>
+      <w:lvlJc w:val="left"/>
+      <w:pPr>
+        <w:ind w:left="5040" w:hanging="360"/>
+      </w:pPr>
+      <w:rPr>
+        <w:rFonts w:ascii="Symbol" w:hAnsi="Symbol" w:hint="default"/>
+      </w:rPr>
+    </w:lvl>
+    <w:lvl w:ilvl="7" w:tplc="04090003" w:tentative="1">
+      <w:start w:val="1"/>
+      <w:numFmt w:val="bullet"/>
+      <w:lvlText w:val="o"/>
+      <w:lvlJc w:val="left"/>
+      <w:pPr>
+        <w:ind w:left="5760" w:hanging="360"/>
+      </w:pPr>
+      <w:rPr>
+        <w:rFonts w:ascii="Courier New" w:hAnsi="Courier New" w:cs="Courier New" w:hint="default"/>
+      </w:rPr>
+    </w:lvl>
+    <w:lvl w:ilvl="8" w:tplc="04090005" w:tentative="1">
+      <w:start w:val="1"/>
+      <w:numFmt w:val="bullet"/>
+      <w:lvlText w:val=""/>
+      <w:lvlJc w:val="left"/>
+      <w:pPr>
+        <w:ind w:left="6480" w:hanging="360"/>
+      </w:pPr>
+      <w:rPr>
+        <w:rFonts w:ascii="Wingdings" w:hAnsi="Wingdings" w:hint="default"/>
+      </w:rPr>
+    </w:lvl>
+  </w:abstractNum>
   <w:num w:numId="1">
+    <w:abstractNumId w:val="1"/>
+  </w:num>
+  <w:num w:numId="2">
+    <w:abstractNumId w:val="2"/>
+  </w:num>
+  <w:num w:numId="3">
     <w:abstractNumId w:val="0"/>
   </w:num>
 </w:numbering>
@@ -31314,7 +31717,7 @@
           <c:yMode val="edge"/>
           <c:x val="0.13324290961995416"/>
           <c:y val="0.10404784261803769"/>
-          <c:w val="0.65907930234217649"/>
+          <c:w val="0.65026090488688915"/>
           <c:h val="0.77138843919731881"/>
         </c:manualLayout>
       </c:layout>
@@ -32204,9 +32607,9 @@
         <c:manualLayout>
           <c:xMode val="edge"/>
           <c:yMode val="edge"/>
-          <c:x val="0.81143311947117724"/>
+          <c:x val="0.79159184962990736"/>
           <c:y val="0.10611413957870648"/>
-          <c:w val="0.17814270398610335"/>
+          <c:w val="0.19798393256398505"/>
           <c:h val="0.77615149067904976"/>
         </c:manualLayout>
       </c:layout>
@@ -53535,7 +53938,7 @@
 </file>
 
 <file path=customXml/itemProps2.xml><?xml version="1.0" encoding="utf-8"?>
-<ds:datastoreItem xmlns:ds="http://schemas.openxmlformats.org/officeDocument/2006/customXml" ds:itemID="{13263AB1-5DF8-471D-AC97-AEE45FA2D406}">
+<ds:datastoreItem xmlns:ds="http://schemas.openxmlformats.org/officeDocument/2006/customXml" ds:itemID="{64726EEE-4C13-4FDC-A4E2-BAECA39CD1E1}">
   <ds:schemaRefs>
     <ds:schemaRef ds:uri="http://schemas.openxmlformats.org/officeDocument/2006/bibliography"/>
   </ds:schemaRefs>

</xml_diff>

<commit_message>
Struktur des Dokuments überarbeitet + Übersicht hinzugefügt
</commit_message>
<xml_diff>
--- a/Lab1/ManagementBericht.docx
+++ b/Lab1/ManagementBericht.docx
@@ -4295,31 +4295,63 @@
       <w:bookmarkEnd w:id="0"/>
     </w:p>
     <w:p>
+      <w:r>
+        <w:t xml:space="preserve">In diesem Bericht werden diverse projektspezifische Aspekte mittels Kennzahlen der </w:t>
+      </w:r>
+      <w:proofErr w:type="spellStart"/>
+      <w:r>
+        <w:t>Earned</w:t>
+      </w:r>
+      <w:proofErr w:type="spellEnd"/>
+      <w:r>
+        <w:t xml:space="preserve"> Value Analyse in grafischer Form </w:t>
+      </w:r>
+      <w:r>
+        <w:t>präsentiert</w:t>
+      </w:r>
+      <w:r>
+        <w:t xml:space="preserve">. Um eine korrekte Interpretation zu ermöglichen werden die dabei verwendeten Kennzahlen </w:t>
+      </w:r>
+      <w:r>
+        <w:t>im Anhang</w:t>
+      </w:r>
+      <w:r>
+        <w:t xml:space="preserve"> erläutert.</w:t>
+      </w:r>
+    </w:p>
+    <w:p>
+      <w:r>
+        <w:t>Die Eckdaten hinsichtlich des Status dieses Projekts lauten wie folgt:</w:t>
+      </w:r>
+    </w:p>
+    <w:p>
       <w:pPr>
         <w:pStyle w:val="IntensivesZitat"/>
-        <w:rPr>
-          <w:sz w:val="24"/>
-        </w:rPr>
       </w:pPr>
       <w:r>
-        <w:rPr>
-          <w:sz w:val="24"/>
-        </w:rPr>
-        <w:t>Laufzeit des Projekts: 7 Monate</w:t>
+        <w:t>Laufzeit</w:t>
+      </w:r>
+      <w:r>
+        <w:t>: 7 Monate</w:t>
+      </w:r>
+    </w:p>
+    <w:p>
+      <w:pPr>
+        <w:pStyle w:val="IntensivesZitat"/>
+      </w:pPr>
+      <w:r>
+        <w:t>Geplante Laufzeit: 13 Monate</w:t>
       </w:r>
     </w:p>
     <w:p>
       <w:pPr>
         <w:pStyle w:val="IntensivesZitat"/>
         <w:rPr>
-          <w:sz w:val="24"/>
+          <w:b/>
         </w:rPr>
       </w:pPr>
       <w:r>
-        <w:rPr>
-          <w:sz w:val="24"/>
-        </w:rPr>
-        <w:t>Fortschritt des Projekts</w:t>
+        <w:t>Fortschritt</w:t>
       </w:r>
       <w:r>
         <w:rPr>
@@ -4328,17 +4360,843 @@
         <w:footnoteReference w:id="1"/>
       </w:r>
       <w:r>
-        <w:rPr>
-          <w:sz w:val="24"/>
-        </w:rPr>
         <w:t xml:space="preserve">: </w:t>
       </w:r>
       <w:r>
         <w:rPr>
           <w:b/>
-          <w:sz w:val="24"/>
         </w:rPr>
         <w:t>40%</w:t>
+      </w:r>
+    </w:p>
+    <w:p>
+      <w:pPr>
+        <w:pStyle w:val="IntensivesZitat"/>
+      </w:pPr>
+      <w:r>
+        <w:t>Kosten: 868.750€</w:t>
+      </w:r>
+    </w:p>
+    <w:p>
+      <w:pPr>
+        <w:pStyle w:val="IntensivesZitat"/>
+      </w:pPr>
+      <w:r>
+        <w:t>Budget:</w:t>
+      </w:r>
+      <w:r>
+        <w:t xml:space="preserve"> 1.500.000€</w:t>
+      </w:r>
+    </w:p>
+    <w:p>
+      <w:pPr>
+        <w:jc w:val="left"/>
+        <w:rPr>
+          <w:rFonts w:asciiTheme="majorHAnsi" w:eastAsiaTheme="majorEastAsia" w:hAnsiTheme="majorHAnsi" w:cstheme="majorBidi"/>
+          <w:color w:val="2F5496" w:themeColor="accent1" w:themeShade="BF"/>
+          <w:sz w:val="44"/>
+          <w:szCs w:val="32"/>
+        </w:rPr>
+      </w:pPr>
+      <w:r>
+        <w:br w:type="page"/>
+      </w:r>
+    </w:p>
+    <w:p>
+      <w:pPr>
+        <w:pStyle w:val="berschrift1"/>
+      </w:pPr>
+      <w:bookmarkStart w:id="1" w:name="_Toc478598139"/>
+      <w:r>
+        <w:lastRenderedPageBreak/>
+        <w:t>Kosten &amp; Fortschritt</w:t>
+      </w:r>
+      <w:bookmarkEnd w:id="1"/>
+    </w:p>
+    <w:p>
+      <w:r>
+        <w:t>Während die tatsächlich anfallenden Kosten des</w:t>
+      </w:r>
+      <w:r>
+        <w:t xml:space="preserve"> </w:t>
+      </w:r>
+      <w:r>
+        <w:t>1.</w:t>
+      </w:r>
+      <w:r>
+        <w:t xml:space="preserve"> Monat</w:t>
+      </w:r>
+      <w:r>
+        <w:t>s das geplante Budget nur minimal überschritten,</w:t>
+      </w:r>
+      <w:r>
+        <w:t xml:space="preserve"> sprengten die Kosten der Monate </w:t>
+      </w:r>
+      <w:r>
+        <w:t>2</w:t>
+      </w:r>
+      <w:r>
+        <w:t xml:space="preserve">, </w:t>
+      </w:r>
+      <w:r>
+        <w:t>3</w:t>
+      </w:r>
+      <w:r>
+        <w:t xml:space="preserve"> und </w:t>
+      </w:r>
+      <w:r>
+        <w:t>4</w:t>
+      </w:r>
+      <w:r>
+        <w:t xml:space="preserve"> das Budget bei weitem. </w:t>
+      </w:r>
+      <w:r>
+        <w:t xml:space="preserve">Beispielsweise betrug die Kostenabweichung am Ende des vierten Monats </w:t>
+      </w:r>
+      <w:r>
+        <w:rPr>
+          <w:b/>
+        </w:rPr>
+        <w:t>-</w:t>
+      </w:r>
+      <w:r>
+        <w:rPr>
+          <w:b/>
+        </w:rPr>
+        <w:t>538.020€</w:t>
+      </w:r>
+      <w:r>
+        <w:t>.</w:t>
+      </w:r>
+      <w:r>
+        <w:t xml:space="preserve"> </w:t>
+      </w:r>
+      <w:r>
+        <w:t xml:space="preserve">Ab dem </w:t>
+      </w:r>
+      <w:r>
+        <w:t>5.</w:t>
+      </w:r>
+      <w:r>
+        <w:t xml:space="preserve"> Monat begann sich diese exorbitante Überschreitung allmählich </w:t>
+      </w:r>
+      <w:r>
+        <w:t xml:space="preserve">wieder </w:t>
+      </w:r>
+      <w:r>
+        <w:t>herabzusetzen</w:t>
+      </w:r>
+      <w:r>
+        <w:t xml:space="preserve">, </w:t>
+      </w:r>
+      <w:r>
+        <w:t>liegt</w:t>
+      </w:r>
+      <w:r>
+        <w:t xml:space="preserve"> nach dem</w:t>
+      </w:r>
+      <w:r>
+        <w:t xml:space="preserve"> </w:t>
+      </w:r>
+      <w:r>
+        <w:t>7. Monat</w:t>
+      </w:r>
+      <w:r>
+        <w:t xml:space="preserve"> </w:t>
+      </w:r>
+      <w:r>
+        <w:t>dennoch</w:t>
+      </w:r>
+      <w:r>
+        <w:t xml:space="preserve"> </w:t>
+      </w:r>
+      <w:r>
+        <w:rPr>
+          <w:b/>
+        </w:rPr>
+        <w:t>20%</w:t>
+      </w:r>
+      <w:r>
+        <w:t xml:space="preserve"> </w:t>
+      </w:r>
+      <w:r>
+        <w:t>darüber</w:t>
+      </w:r>
+      <w:r>
+        <w:t xml:space="preserve"> (siehe</w:t>
+      </w:r>
+      <w:r>
+        <w:t xml:space="preserve"> AC in</w:t>
+      </w:r>
+      <w:r>
+        <w:t xml:space="preserve"> </w:t>
+      </w:r>
+      <w:r>
+        <w:fldChar w:fldCharType="begin"/>
+      </w:r>
+      <w:r>
+        <w:instrText xml:space="preserve"> REF _Ref478593934 \h </w:instrText>
+      </w:r>
+      <w:r>
+        <w:fldChar w:fldCharType="separate"/>
+      </w:r>
+      <w:r>
+        <w:t xml:space="preserve">Diagramm </w:t>
+      </w:r>
+      <w:r>
+        <w:rPr>
+          <w:noProof/>
+        </w:rPr>
+        <w:t>2</w:t>
+      </w:r>
+      <w:r>
+        <w:fldChar w:fldCharType="end"/>
+      </w:r>
+      <w:r>
+        <w:t xml:space="preserve"> bzw. CV in</w:t>
+      </w:r>
+      <w:r>
+        <w:t xml:space="preserve"> </w:t>
+      </w:r>
+      <w:r>
+        <w:fldChar w:fldCharType="begin"/>
+      </w:r>
+      <w:r>
+        <w:instrText xml:space="preserve"> REF _Ref478593986 \h </w:instrText>
+      </w:r>
+      <w:r>
+        <w:fldChar w:fldCharType="separate"/>
+      </w:r>
+      <w:r>
+        <w:t xml:space="preserve">Diagramm </w:t>
+      </w:r>
+      <w:r>
+        <w:rPr>
+          <w:noProof/>
+        </w:rPr>
+        <w:t>3</w:t>
+      </w:r>
+      <w:r>
+        <w:fldChar w:fldCharType="end"/>
+      </w:r>
+      <w:r>
+        <w:t>).</w:t>
+      </w:r>
+    </w:p>
+    <w:p>
+      <w:r>
+        <w:t>Einen ähnlichen Verlauf zeigt der Projektfortschritt. Im ersten Monat überschritten die erbrachten Leistungen sogar den Plan, wohingegen</w:t>
+      </w:r>
+      <w:r>
+        <w:t xml:space="preserve"> die Monate 2 bis 6 von einem schweren Zeitverzug geprägt waren. </w:t>
+      </w:r>
+      <w:r>
+        <w:t>Erst i</w:t>
+      </w:r>
+      <w:r>
+        <w:t>m 7. Monat konnte die Effizienz merkbar verbessert werden</w:t>
+      </w:r>
+      <w:r>
+        <w:t xml:space="preserve">, der Projektfortschritt ist allerdings immer noch um </w:t>
+      </w:r>
+      <w:r>
+        <w:rPr>
+          <w:b/>
+        </w:rPr>
+        <w:t>125.760€</w:t>
+      </w:r>
+      <w:r>
+        <w:t xml:space="preserve"> im Verzug</w:t>
+      </w:r>
+      <w:r>
+        <w:t xml:space="preserve"> (siehe EV in</w:t>
+      </w:r>
+      <w:r>
+        <w:t xml:space="preserve"> </w:t>
+      </w:r>
+      <w:r>
+        <w:fldChar w:fldCharType="begin"/>
+      </w:r>
+      <w:r>
+        <w:instrText xml:space="preserve"> REF _Ref478593934 \h </w:instrText>
+      </w:r>
+      <w:r>
+        <w:fldChar w:fldCharType="separate"/>
+      </w:r>
+      <w:r>
+        <w:t xml:space="preserve">Diagramm </w:t>
+      </w:r>
+      <w:r>
+        <w:rPr>
+          <w:noProof/>
+        </w:rPr>
+        <w:t>2</w:t>
+      </w:r>
+      <w:r>
+        <w:fldChar w:fldCharType="end"/>
+      </w:r>
+      <w:r>
+        <w:t xml:space="preserve"> bzw. SV in</w:t>
+      </w:r>
+      <w:r>
+        <w:t xml:space="preserve"> </w:t>
+      </w:r>
+      <w:r>
+        <w:fldChar w:fldCharType="begin"/>
+      </w:r>
+      <w:r>
+        <w:instrText xml:space="preserve"> REF _Ref478593986 \h </w:instrText>
+      </w:r>
+      <w:r>
+        <w:fldChar w:fldCharType="separate"/>
+      </w:r>
+      <w:r>
+        <w:t xml:space="preserve">Diagramm </w:t>
+      </w:r>
+      <w:r>
+        <w:rPr>
+          <w:noProof/>
+        </w:rPr>
+        <w:t>3</w:t>
+      </w:r>
+      <w:r>
+        <w:fldChar w:fldCharType="end"/>
+      </w:r>
+      <w:r>
+        <w:t>).</w:t>
+      </w:r>
+    </w:p>
+    <w:p>
+      <w:pPr>
+        <w:keepNext/>
+        <w:jc w:val="center"/>
+      </w:pPr>
+      <w:r>
+        <w:rPr>
+          <w:noProof/>
+          <w:lang w:val="en-US"/>
+        </w:rPr>
+        <w:drawing>
+          <wp:inline distT="0" distB="0" distL="0" distR="0" wp14:anchorId="15335A4B" wp14:editId="25DE3329">
+            <wp:extent cx="5340096" cy="2984462"/>
+            <wp:effectExtent l="0" t="0" r="13335" b="6985"/>
+            <wp:docPr id="1" name="Diagramm 1">
+              <a:extLst xmlns:a="http://schemas.openxmlformats.org/drawingml/2006/main">
+                <a:ext uri="{FF2B5EF4-FFF2-40B4-BE49-F238E27FC236}">
+                  <a16:creationId xmlns:a16="http://schemas.microsoft.com/office/drawing/2014/main" id="{5CBCDED1-B88A-4964-A21C-33B9BA24321C}"/>
+                </a:ext>
+              </a:extLst>
+            </wp:docPr>
+            <wp:cNvGraphicFramePr/>
+            <a:graphic xmlns:a="http://schemas.openxmlformats.org/drawingml/2006/main">
+              <a:graphicData uri="http://schemas.openxmlformats.org/drawingml/2006/chart">
+                <c:chart xmlns:c="http://schemas.openxmlformats.org/drawingml/2006/chart" xmlns:r="http://schemas.openxmlformats.org/officeDocument/2006/relationships" r:id="rId9"/>
+              </a:graphicData>
+            </a:graphic>
+          </wp:inline>
+        </w:drawing>
+      </w:r>
+    </w:p>
+    <w:p>
+      <w:pPr>
+        <w:pStyle w:val="Beschriftung"/>
+        <w:ind w:left="360"/>
+        <w:jc w:val="left"/>
+      </w:pPr>
+      <w:bookmarkStart w:id="2" w:name="_Ref478593934"/>
+      <w:r>
+        <w:t xml:space="preserve">Diagramm </w:t>
+      </w:r>
+      <w:r>
+        <w:fldChar w:fldCharType="begin"/>
+      </w:r>
+      <w:r>
+        <w:instrText xml:space="preserve"> SEQ Diagramm \* ARABIC </w:instrText>
+      </w:r>
+      <w:r>
+        <w:fldChar w:fldCharType="separate"/>
+      </w:r>
+      <w:r>
+        <w:rPr>
+          <w:noProof/>
+        </w:rPr>
+        <w:t>2</w:t>
+      </w:r>
+      <w:r>
+        <w:rPr>
+          <w:noProof/>
+        </w:rPr>
+        <w:fldChar w:fldCharType="end"/>
+      </w:r>
+      <w:bookmarkEnd w:id="2"/>
+    </w:p>
+    <w:p>
+      <w:pPr>
+        <w:keepNext/>
+        <w:jc w:val="center"/>
+      </w:pPr>
+      <w:r>
+        <w:rPr>
+          <w:noProof/>
+          <w:lang w:val="en-US"/>
+        </w:rPr>
+        <w:drawing>
+          <wp:inline distT="0" distB="0" distL="0" distR="0" wp14:anchorId="788B2971" wp14:editId="26E5504E">
+            <wp:extent cx="5335362" cy="2982483"/>
+            <wp:effectExtent l="0" t="0" r="17780" b="8890"/>
+            <wp:docPr id="2" name="Diagramm 2">
+              <a:extLst xmlns:a="http://schemas.openxmlformats.org/drawingml/2006/main">
+                <a:ext uri="{FF2B5EF4-FFF2-40B4-BE49-F238E27FC236}">
+                  <a16:creationId xmlns:a16="http://schemas.microsoft.com/office/drawing/2014/main" id="{522BC807-7022-4027-B823-16E80668F963}"/>
+                </a:ext>
+              </a:extLst>
+            </wp:docPr>
+            <wp:cNvGraphicFramePr/>
+            <a:graphic xmlns:a="http://schemas.openxmlformats.org/drawingml/2006/main">
+              <a:graphicData uri="http://schemas.openxmlformats.org/drawingml/2006/chart">
+                <c:chart xmlns:c="http://schemas.openxmlformats.org/drawingml/2006/chart" xmlns:r="http://schemas.openxmlformats.org/officeDocument/2006/relationships" r:id="rId10"/>
+              </a:graphicData>
+            </a:graphic>
+          </wp:inline>
+        </w:drawing>
+      </w:r>
+    </w:p>
+    <w:p>
+      <w:pPr>
+        <w:pStyle w:val="Beschriftung"/>
+        <w:ind w:left="360"/>
+      </w:pPr>
+      <w:bookmarkStart w:id="3" w:name="_Ref478593986"/>
+      <w:r>
+        <w:t xml:space="preserve">Diagramm </w:t>
+      </w:r>
+      <w:r>
+        <w:fldChar w:fldCharType="begin"/>
+      </w:r>
+      <w:r>
+        <w:instrText xml:space="preserve"> SEQ Diagramm \* ARABIC </w:instrText>
+      </w:r>
+      <w:r>
+        <w:fldChar w:fldCharType="separate"/>
+      </w:r>
+      <w:r>
+        <w:rPr>
+          <w:noProof/>
+        </w:rPr>
+        <w:t>3</w:t>
+      </w:r>
+      <w:r>
+        <w:rPr>
+          <w:noProof/>
+        </w:rPr>
+        <w:fldChar w:fldCharType="end"/>
+      </w:r>
+      <w:bookmarkEnd w:id="3"/>
+    </w:p>
+    <w:p>
+      <w:r>
+        <w:lastRenderedPageBreak/>
+        <w:t>Dieser Trend spiegelt sich demzufolge ebenso in der Kosten- (siehe CPI in</w:t>
+      </w:r>
+      <w:r>
+        <w:t xml:space="preserve"> </w:t>
+      </w:r>
+      <w:r>
+        <w:fldChar w:fldCharType="begin"/>
+      </w:r>
+      <w:r>
+        <w:instrText xml:space="preserve"> REF _Ref478594051 \h </w:instrText>
+      </w:r>
+      <w:r>
+        <w:fldChar w:fldCharType="separate"/>
+      </w:r>
+      <w:r>
+        <w:t xml:space="preserve">Diagramm </w:t>
+      </w:r>
+      <w:r>
+        <w:rPr>
+          <w:noProof/>
+        </w:rPr>
+        <w:t>4</w:t>
+      </w:r>
+      <w:r>
+        <w:fldChar w:fldCharType="end"/>
+      </w:r>
+      <w:r>
+        <w:t xml:space="preserve">) sowie Zeiteffizienz (siehe SPI in </w:t>
+      </w:r>
+      <w:r>
+        <w:fldChar w:fldCharType="begin"/>
+      </w:r>
+      <w:r>
+        <w:instrText xml:space="preserve"> REF _Ref478594051 \h </w:instrText>
+      </w:r>
+      <w:r>
+        <w:fldChar w:fldCharType="separate"/>
+      </w:r>
+      <w:r>
+        <w:t xml:space="preserve">Diagramm </w:t>
+      </w:r>
+      <w:r>
+        <w:rPr>
+          <w:noProof/>
+        </w:rPr>
+        <w:t>4</w:t>
+      </w:r>
+      <w:r>
+        <w:fldChar w:fldCharType="end"/>
+      </w:r>
+      <w:r>
+        <w:t xml:space="preserve">) wieder. Aufgrund der anfangs sehr hohen Diskrepanz zwischen der bereits erbrachten Leistung und den Istkosten erreichte die Kosteneffizienz am Ende des 2. Monats einen Tiefpunkt von </w:t>
+      </w:r>
+      <w:r>
+        <w:rPr>
+          <w:b/>
+        </w:rPr>
+        <w:t>0,09</w:t>
+      </w:r>
+      <w:r>
+        <w:t xml:space="preserve">. Auch die Zeiteffizienz sank auf </w:t>
+      </w:r>
+      <w:r>
+        <w:rPr>
+          <w:b/>
+        </w:rPr>
+        <w:t>0,19</w:t>
+      </w:r>
+      <w:r>
+        <w:t xml:space="preserve">. Durch die kontinuierliche Steigerung der Leistung näherten sich diese beiden Kennzahlen jedoch wieder der Baseline an. Momentan, am Ende des 7. Monats, beträgt die Kosteneffizienz </w:t>
+      </w:r>
+      <w:r>
+        <w:rPr>
+          <w:b/>
+        </w:rPr>
+        <w:t>0,69</w:t>
+      </w:r>
+      <w:r>
+        <w:t xml:space="preserve"> und die Zeiteffizienz </w:t>
+      </w:r>
+      <w:r>
+        <w:rPr>
+          <w:b/>
+        </w:rPr>
+        <w:t>0,83</w:t>
+      </w:r>
+      <w:r>
+        <w:t>.</w:t>
+      </w:r>
+    </w:p>
+    <w:p>
+      <w:pPr>
+        <w:keepNext/>
+        <w:jc w:val="center"/>
+      </w:pPr>
+      <w:r>
+        <w:rPr>
+          <w:noProof/>
+          <w:lang w:val="en-US"/>
+        </w:rPr>
+        <w:drawing>
+          <wp:inline distT="0" distB="0" distL="0" distR="0" wp14:anchorId="36FD236C" wp14:editId="691AA084">
+            <wp:extent cx="5335362" cy="2980944"/>
+            <wp:effectExtent l="0" t="0" r="17780" b="10160"/>
+            <wp:docPr id="14" name="Diagramm 14">
+              <a:extLst xmlns:a="http://schemas.openxmlformats.org/drawingml/2006/main">
+                <a:ext uri="{FF2B5EF4-FFF2-40B4-BE49-F238E27FC236}">
+                  <a16:creationId xmlns:a16="http://schemas.microsoft.com/office/drawing/2014/main" id="{A09EE265-600E-4191-AB8D-14EE60DB0328}"/>
+                </a:ext>
+              </a:extLst>
+            </wp:docPr>
+            <wp:cNvGraphicFramePr/>
+            <a:graphic xmlns:a="http://schemas.openxmlformats.org/drawingml/2006/main">
+              <a:graphicData uri="http://schemas.openxmlformats.org/drawingml/2006/chart">
+                <c:chart xmlns:c="http://schemas.openxmlformats.org/drawingml/2006/chart" xmlns:r="http://schemas.openxmlformats.org/officeDocument/2006/relationships" r:id="rId11"/>
+              </a:graphicData>
+            </a:graphic>
+          </wp:inline>
+        </w:drawing>
+      </w:r>
+    </w:p>
+    <w:p>
+      <w:pPr>
+        <w:pStyle w:val="Beschriftung"/>
+        <w:ind w:left="360"/>
+        <w:jc w:val="left"/>
+      </w:pPr>
+      <w:bookmarkStart w:id="4" w:name="_Ref478594051"/>
+      <w:r>
+        <w:t xml:space="preserve">Diagramm </w:t>
+      </w:r>
+      <w:r>
+        <w:fldChar w:fldCharType="begin"/>
+      </w:r>
+      <w:r>
+        <w:instrText xml:space="preserve"> SEQ Diagramm \* ARABIC </w:instrText>
+      </w:r>
+      <w:r>
+        <w:fldChar w:fldCharType="separate"/>
+      </w:r>
+      <w:r>
+        <w:rPr>
+          <w:noProof/>
+        </w:rPr>
+        <w:t>4</w:t>
+      </w:r>
+      <w:r>
+        <w:rPr>
+          <w:noProof/>
+        </w:rPr>
+        <w:fldChar w:fldCharType="end"/>
+      </w:r>
+      <w:bookmarkEnd w:id="4"/>
+    </w:p>
+    <w:p>
+      <w:pPr>
+        <w:rPr>
+          <w:rFonts w:eastAsia="Times New Roman" w:cstheme="minorHAnsi"/>
+          <w:bCs/>
+          <w:color w:val="000000"/>
+          <w:lang w:eastAsia="de-AT"/>
+        </w:rPr>
+      </w:pPr>
+      <w:r>
+        <w:rPr>
+          <w:rFonts w:cstheme="minorHAnsi"/>
+        </w:rPr>
+        <w:t xml:space="preserve">Aufgrund der beschriebenen schlechten Kosteneffizienz musste </w:t>
+      </w:r>
+      <w:r>
+        <w:rPr>
+          <w:rFonts w:cstheme="minorHAnsi"/>
+        </w:rPr>
+        <w:t xml:space="preserve">(wie in </w:t>
+      </w:r>
+      <w:r>
+        <w:rPr>
+          <w:rFonts w:cstheme="minorHAnsi"/>
+        </w:rPr>
+        <w:fldChar w:fldCharType="begin"/>
+      </w:r>
+      <w:r>
+        <w:rPr>
+          <w:rFonts w:cstheme="minorHAnsi"/>
+        </w:rPr>
+        <w:instrText xml:space="preserve"> REF _Ref478594102 \h </w:instrText>
+      </w:r>
+      <w:r>
+        <w:rPr>
+          <w:rFonts w:cstheme="minorHAnsi"/>
+        </w:rPr>
+      </w:r>
+      <w:r>
+        <w:rPr>
+          <w:rFonts w:cstheme="minorHAnsi"/>
+        </w:rPr>
+        <w:fldChar w:fldCharType="separate"/>
+      </w:r>
+      <w:r>
+        <w:t xml:space="preserve">Diagramm </w:t>
+      </w:r>
+      <w:r>
+        <w:rPr>
+          <w:noProof/>
+        </w:rPr>
+        <w:t>5</w:t>
+      </w:r>
+      <w:r>
+        <w:rPr>
+          <w:rFonts w:cstheme="minorHAnsi"/>
+        </w:rPr>
+        <w:fldChar w:fldCharType="end"/>
+      </w:r>
+      <w:r>
+        <w:rPr>
+          <w:rFonts w:cstheme="minorHAnsi"/>
+        </w:rPr>
+        <w:t xml:space="preserve"> ersichtlich) </w:t>
+      </w:r>
+      <w:r>
+        <w:rPr>
+          <w:rFonts w:cstheme="minorHAnsi"/>
+        </w:rPr>
+        <w:t xml:space="preserve">Ende des zweiten Monats davon ausgegangen werden, dass das Projekt bei gleichbleibenden Umständen nur mit einem Budget von </w:t>
+      </w:r>
+      <w:r>
+        <w:rPr>
+          <w:rFonts w:eastAsia="Times New Roman" w:cstheme="minorHAnsi"/>
+          <w:b/>
+          <w:bCs/>
+          <w:color w:val="000000"/>
+          <w:lang w:eastAsia="de-AT"/>
+        </w:rPr>
+        <w:t xml:space="preserve">17.349.040€ </w:t>
+      </w:r>
+      <w:r>
+        <w:rPr>
+          <w:rFonts w:eastAsia="Times New Roman" w:cstheme="minorHAnsi"/>
+          <w:bCs/>
+          <w:color w:val="000000"/>
+          <w:lang w:eastAsia="de-AT"/>
+        </w:rPr>
+        <w:t xml:space="preserve">fertiggestellt werden könne. Ende des 7. Monats errechnet sich ein </w:t>
+      </w:r>
+      <w:r>
+        <w:rPr>
+          <w:rFonts w:eastAsia="Times New Roman" w:cstheme="minorHAnsi"/>
+          <w:bCs/>
+          <w:color w:val="000000"/>
+          <w:lang w:eastAsia="de-AT"/>
+        </w:rPr>
+        <w:t>geschätzt</w:t>
+      </w:r>
+      <w:r>
+        <w:rPr>
+          <w:rFonts w:eastAsia="Times New Roman" w:cstheme="minorHAnsi"/>
+          <w:bCs/>
+          <w:color w:val="000000"/>
+          <w:lang w:eastAsia="de-AT"/>
+        </w:rPr>
+        <w:t xml:space="preserve"> benötigtes Gesamtbudget von </w:t>
+      </w:r>
+      <w:r>
+        <w:rPr>
+          <w:rFonts w:eastAsia="Times New Roman" w:cstheme="minorHAnsi"/>
+          <w:b/>
+          <w:bCs/>
+          <w:color w:val="000000"/>
+          <w:lang w:eastAsia="de-AT"/>
+        </w:rPr>
+        <w:t>2.181.910€</w:t>
+      </w:r>
+      <w:r>
+        <w:rPr>
+          <w:rFonts w:eastAsia="Times New Roman" w:cstheme="minorHAnsi"/>
+          <w:bCs/>
+          <w:color w:val="000000"/>
+          <w:lang w:eastAsia="de-AT"/>
+        </w:rPr>
+        <w:t xml:space="preserve">. Außerdem müssen bei gleichbleibender Kosteneffizienz noch </w:t>
+      </w:r>
+      <w:r>
+        <w:rPr>
+          <w:rFonts w:eastAsia="Times New Roman" w:cstheme="minorHAnsi"/>
+          <w:b/>
+          <w:bCs/>
+          <w:color w:val="000000"/>
+          <w:lang w:eastAsia="de-AT"/>
+        </w:rPr>
+        <w:t xml:space="preserve">1.313.160€ </w:t>
+      </w:r>
+      <w:r>
+        <w:rPr>
+          <w:rFonts w:eastAsia="Times New Roman" w:cstheme="minorHAnsi"/>
+          <w:bCs/>
+          <w:color w:val="000000"/>
+          <w:lang w:eastAsia="de-AT"/>
+        </w:rPr>
+        <w:t>investiert werden, um das Projekt fertigzustellen.</w:t>
+      </w:r>
+    </w:p>
+    <w:p>
+      <w:pPr>
+        <w:keepNext/>
+        <w:jc w:val="center"/>
+      </w:pPr>
+      <w:r>
+        <w:rPr>
+          <w:noProof/>
+          <w:lang w:val="en-US"/>
+        </w:rPr>
+        <w:drawing>
+          <wp:inline distT="0" distB="0" distL="0" distR="0" wp14:anchorId="264B6DC4" wp14:editId="3FB317B5">
+            <wp:extent cx="5335362" cy="2983501"/>
+            <wp:effectExtent l="0" t="0" r="17780" b="7620"/>
+            <wp:docPr id="22" name="Diagramm 22">
+              <a:extLst xmlns:a="http://schemas.openxmlformats.org/drawingml/2006/main">
+                <a:ext uri="{FF2B5EF4-FFF2-40B4-BE49-F238E27FC236}">
+                  <a16:creationId xmlns:a16="http://schemas.microsoft.com/office/drawing/2014/main" id="{CC1736F8-593F-4BEC-8DAB-5264195EA514}"/>
+                </a:ext>
+              </a:extLst>
+            </wp:docPr>
+            <wp:cNvGraphicFramePr/>
+            <a:graphic xmlns:a="http://schemas.openxmlformats.org/drawingml/2006/main">
+              <a:graphicData uri="http://schemas.openxmlformats.org/drawingml/2006/chart">
+                <c:chart xmlns:c="http://schemas.openxmlformats.org/drawingml/2006/chart" xmlns:r="http://schemas.openxmlformats.org/officeDocument/2006/relationships" r:id="rId12"/>
+              </a:graphicData>
+            </a:graphic>
+          </wp:inline>
+        </w:drawing>
+      </w:r>
+    </w:p>
+    <w:p>
+      <w:pPr>
+        <w:pStyle w:val="Beschriftung"/>
+        <w:ind w:left="360"/>
+      </w:pPr>
+      <w:bookmarkStart w:id="5" w:name="_Ref478594102"/>
+      <w:r>
+        <w:t xml:space="preserve">Diagramm </w:t>
+      </w:r>
+      <w:r>
+        <w:fldChar w:fldCharType="begin"/>
+      </w:r>
+      <w:r>
+        <w:instrText xml:space="preserve"> SEQ Diagramm \* ARABIC </w:instrText>
+      </w:r>
+      <w:r>
+        <w:fldChar w:fldCharType="separate"/>
+      </w:r>
+      <w:r>
+        <w:rPr>
+          <w:noProof/>
+        </w:rPr>
+        <w:t>5</w:t>
+      </w:r>
+      <w:r>
+        <w:rPr>
+          <w:noProof/>
+        </w:rPr>
+        <w:fldChar w:fldCharType="end"/>
+      </w:r>
+      <w:bookmarkEnd w:id="5"/>
+    </w:p>
+    <w:p>
+      <w:pPr>
+        <w:pStyle w:val="berschrift1"/>
+      </w:pPr>
+      <w:bookmarkStart w:id="6" w:name="_Toc478598140"/>
+      <w:r>
+        <w:lastRenderedPageBreak/>
+        <w:t>Übersicht der Posten</w:t>
+      </w:r>
+    </w:p>
+    <w:p>
+      <w:r>
+        <w:t xml:space="preserve">Die folgende </w:t>
+      </w:r>
+      <w:r>
+        <w:fldChar w:fldCharType="begin"/>
+      </w:r>
+      <w:r>
+        <w:instrText xml:space="preserve"> REF _Ref478606182 \h </w:instrText>
+      </w:r>
+      <w:r>
+        <w:fldChar w:fldCharType="separate"/>
+      </w:r>
+      <w:r>
+        <w:t xml:space="preserve">Tabelle </w:t>
+      </w:r>
+      <w:r>
+        <w:rPr>
+          <w:noProof/>
+        </w:rPr>
+        <w:t>1</w:t>
+      </w:r>
+      <w:r>
+        <w:fldChar w:fldCharType="end"/>
+      </w:r>
+      <w:r>
+        <w:t xml:space="preserve"> stellt eine Übersicht der einzelnen Posten hinsichtlich deren Kosten- als auch Zeiteffizienz dar.</w:t>
       </w:r>
     </w:p>
     <w:tbl>
@@ -6856,31 +7714,38 @@
     <w:p>
       <w:pPr>
         <w:pStyle w:val="Beschriftung"/>
+        <w:spacing w:before="240"/>
       </w:pPr>
+      <w:bookmarkStart w:id="7" w:name="_Ref478606182"/>
       <w:r>
         <w:t xml:space="preserve">Tabelle </w:t>
       </w:r>
-      <w:fldSimple w:instr=" SEQ Tabelle \* ARABIC ">
-        <w:r>
-          <w:rPr>
-            <w:noProof/>
-          </w:rPr>
-          <w:t>1</w:t>
-        </w:r>
-      </w:fldSimple>
+      <w:r>
+        <w:fldChar w:fldCharType="begin"/>
+      </w:r>
+      <w:r>
+        <w:instrText xml:space="preserve"> SEQ Tabelle \* ARABIC </w:instrText>
+      </w:r>
+      <w:r>
+        <w:fldChar w:fldCharType="separate"/>
+      </w:r>
+      <w:r>
+        <w:rPr>
+          <w:noProof/>
+        </w:rPr>
+        <w:t>1</w:t>
+      </w:r>
+      <w:r>
+        <w:rPr>
+          <w:noProof/>
+        </w:rPr>
+        <w:fldChar w:fldCharType="end"/>
+      </w:r>
+      <w:bookmarkEnd w:id="7"/>
     </w:p>
     <w:p>
       <w:r>
-        <w:t>Trotz eines im Vergleich zu den Vormonaten insgesamt positiven Trends bezüglich der zeitlichen als auch der monetären Effizienz befindet sich das Projekt nach wie vor in einem äußerst kritischen Zustand. Abgesehen von der Sparte Integration und Test überschreiten alle restlichen Sparten entweder das geplante Budget oder benötigen wesentlich mehr Arb</w:t>
-      </w:r>
-      <w:r>
-        <w:t xml:space="preserve">eitsstunden als kalkuliert. Die </w:t>
-      </w:r>
-      <w:r>
-        <w:t>Anforderungsanalyse</w:t>
-      </w:r>
-      <w:r>
-        <w:t xml:space="preserve"> ist fast vollständig abgeschlossen, während bislang in der Verarbeitung der Materialkosten am wenigsten Fortschritt erzielt werden konnte.</w:t>
+        <w:t>Trotz eines im Vergleich zu den Vormonaten insgesamt positiven Trends bezüglich der zeitlichen als auch der monetären Effizienz befindet sich das Projekt nach wie vor in einem äußerst kritischen Zustand. Abgesehen von der Sparte Integration und Test überschreiten alle restlichen Sparten entweder das geplante Budget oder benötigen wesentlich mehr Arbeitsstunden als kalkuliert. Die Anforderungsanalyse ist fast vollständig abgeschlossen, während bislang in der Verarbeitung der Materialkosten am wenigsten Fortschritt erzielt werden konnte.</w:t>
       </w:r>
     </w:p>
     <w:p>
@@ -6901,713 +7766,6 @@
       <w:pPr>
         <w:pStyle w:val="berschrift1"/>
       </w:pPr>
-      <w:bookmarkStart w:id="1" w:name="_Toc478598139"/>
-      <w:r>
-        <w:lastRenderedPageBreak/>
-        <w:t>Kosten &amp; Fortschritt</w:t>
-      </w:r>
-      <w:bookmarkEnd w:id="1"/>
-    </w:p>
-    <w:p>
-      <w:r>
-        <w:t>Während die tatsächlich anfallenden Kosten des</w:t>
-      </w:r>
-      <w:r>
-        <w:t xml:space="preserve"> </w:t>
-      </w:r>
-      <w:r>
-        <w:t>1.</w:t>
-      </w:r>
-      <w:r>
-        <w:t xml:space="preserve"> Monat</w:t>
-      </w:r>
-      <w:r>
-        <w:t>s das geplante Budget nur minimal überschritten,</w:t>
-      </w:r>
-      <w:r>
-        <w:t xml:space="preserve"> sprengten die Kosten der Monate </w:t>
-      </w:r>
-      <w:r>
-        <w:t>2</w:t>
-      </w:r>
-      <w:r>
-        <w:t xml:space="preserve">, </w:t>
-      </w:r>
-      <w:r>
-        <w:t>3</w:t>
-      </w:r>
-      <w:r>
-        <w:t xml:space="preserve"> und </w:t>
-      </w:r>
-      <w:r>
-        <w:t>4</w:t>
-      </w:r>
-      <w:r>
-        <w:t xml:space="preserve"> das Budget bei weitem. </w:t>
-      </w:r>
-      <w:r>
-        <w:t xml:space="preserve">Beispielsweise betrug die Kostenabweichung am Ende des vierten Monats </w:t>
-      </w:r>
-      <w:r>
-        <w:rPr>
-          <w:b/>
-        </w:rPr>
-        <w:t>-</w:t>
-      </w:r>
-      <w:r>
-        <w:rPr>
-          <w:b/>
-        </w:rPr>
-        <w:t>538.020€</w:t>
-      </w:r>
-      <w:r>
-        <w:t>.</w:t>
-      </w:r>
-      <w:r>
-        <w:t xml:space="preserve"> </w:t>
-      </w:r>
-      <w:r>
-        <w:t xml:space="preserve">Ab dem </w:t>
-      </w:r>
-      <w:r>
-        <w:t>5.</w:t>
-      </w:r>
-      <w:r>
-        <w:t xml:space="preserve"> Monat begann sich diese exorbitante Überschreitung allmählich </w:t>
-      </w:r>
-      <w:r>
-        <w:t xml:space="preserve">wieder </w:t>
-      </w:r>
-      <w:r>
-        <w:t>herabzusetzen</w:t>
-      </w:r>
-      <w:r>
-        <w:t xml:space="preserve">, </w:t>
-      </w:r>
-      <w:r>
-        <w:t>liegt</w:t>
-      </w:r>
-      <w:r>
-        <w:t xml:space="preserve"> nach dem</w:t>
-      </w:r>
-      <w:r>
-        <w:t xml:space="preserve"> </w:t>
-      </w:r>
-      <w:r>
-        <w:t>7. Monat</w:t>
-      </w:r>
-      <w:r>
-        <w:t xml:space="preserve"> </w:t>
-      </w:r>
-      <w:r>
-        <w:t>dennoch</w:t>
-      </w:r>
-      <w:r>
-        <w:t xml:space="preserve"> </w:t>
-      </w:r>
-      <w:r>
-        <w:rPr>
-          <w:b/>
-        </w:rPr>
-        <w:t>20%</w:t>
-      </w:r>
-      <w:r>
-        <w:t xml:space="preserve"> </w:t>
-      </w:r>
-      <w:r>
-        <w:t>darüber</w:t>
-      </w:r>
-      <w:r>
-        <w:t xml:space="preserve"> (siehe</w:t>
-      </w:r>
-      <w:r>
-        <w:t xml:space="preserve"> AC in</w:t>
-      </w:r>
-      <w:r>
-        <w:t xml:space="preserve"> </w:t>
-      </w:r>
-      <w:r>
-        <w:fldChar w:fldCharType="begin"/>
-      </w:r>
-      <w:r>
-        <w:instrText xml:space="preserve"> REF _Ref478593934 \h </w:instrText>
-      </w:r>
-      <w:r>
-        <w:fldChar w:fldCharType="separate"/>
-      </w:r>
-      <w:r>
-        <w:t xml:space="preserve">Diagramm </w:t>
-      </w:r>
-      <w:r>
-        <w:rPr>
-          <w:noProof/>
-        </w:rPr>
-        <w:t>2</w:t>
-      </w:r>
-      <w:r>
-        <w:fldChar w:fldCharType="end"/>
-      </w:r>
-      <w:r>
-        <w:t xml:space="preserve"> bzw. CV in</w:t>
-      </w:r>
-      <w:r>
-        <w:t xml:space="preserve"> </w:t>
-      </w:r>
-      <w:r>
-        <w:fldChar w:fldCharType="begin"/>
-      </w:r>
-      <w:r>
-        <w:instrText xml:space="preserve"> REF _Ref478593986 \h </w:instrText>
-      </w:r>
-      <w:r>
-        <w:fldChar w:fldCharType="separate"/>
-      </w:r>
-      <w:r>
-        <w:t xml:space="preserve">Diagramm </w:t>
-      </w:r>
-      <w:r>
-        <w:rPr>
-          <w:noProof/>
-        </w:rPr>
-        <w:t>3</w:t>
-      </w:r>
-      <w:r>
-        <w:fldChar w:fldCharType="end"/>
-      </w:r>
-      <w:r>
-        <w:t>).</w:t>
-      </w:r>
-    </w:p>
-    <w:p>
-      <w:r>
-        <w:t>Einen ähnlichen Verlauf zeigt der Projektfortschritt. Im ersten Monat überschritten die erbrachten Leistungen sogar den Plan, wohingegen</w:t>
-      </w:r>
-      <w:r>
-        <w:t xml:space="preserve"> die Monate 2 bis 6 von einem schweren Zeitverzug geprägt waren. </w:t>
-      </w:r>
-      <w:r>
-        <w:t>Erst i</w:t>
-      </w:r>
-      <w:r>
-        <w:t>m 7. Monat konnte die Effizienz merkbar verbessert werden</w:t>
-      </w:r>
-      <w:r>
-        <w:t xml:space="preserve">, der Projektfortschritt ist allerdings immer noch um </w:t>
-      </w:r>
-      <w:r>
-        <w:rPr>
-          <w:b/>
-        </w:rPr>
-        <w:t>125.760€</w:t>
-      </w:r>
-      <w:r>
-        <w:t xml:space="preserve"> im Verzug</w:t>
-      </w:r>
-      <w:r>
-        <w:t xml:space="preserve"> (siehe EV in</w:t>
-      </w:r>
-      <w:r>
-        <w:t xml:space="preserve"> </w:t>
-      </w:r>
-      <w:r>
-        <w:fldChar w:fldCharType="begin"/>
-      </w:r>
-      <w:r>
-        <w:instrText xml:space="preserve"> REF _Ref478593934 \h </w:instrText>
-      </w:r>
-      <w:r>
-        <w:fldChar w:fldCharType="separate"/>
-      </w:r>
-      <w:r>
-        <w:t xml:space="preserve">Diagramm </w:t>
-      </w:r>
-      <w:r>
-        <w:rPr>
-          <w:noProof/>
-        </w:rPr>
-        <w:t>2</w:t>
-      </w:r>
-      <w:r>
-        <w:fldChar w:fldCharType="end"/>
-      </w:r>
-      <w:r>
-        <w:t xml:space="preserve"> bzw. SV in</w:t>
-      </w:r>
-      <w:r>
-        <w:t xml:space="preserve"> </w:t>
-      </w:r>
-      <w:r>
-        <w:fldChar w:fldCharType="begin"/>
-      </w:r>
-      <w:r>
-        <w:instrText xml:space="preserve"> REF _Ref478593986 \h </w:instrText>
-      </w:r>
-      <w:r>
-        <w:fldChar w:fldCharType="separate"/>
-      </w:r>
-      <w:r>
-        <w:t xml:space="preserve">Diagramm </w:t>
-      </w:r>
-      <w:r>
-        <w:rPr>
-          <w:noProof/>
-        </w:rPr>
-        <w:t>3</w:t>
-      </w:r>
-      <w:r>
-        <w:fldChar w:fldCharType="end"/>
-      </w:r>
-      <w:r>
-        <w:t>).</w:t>
-      </w:r>
-    </w:p>
-    <w:p>
-      <w:pPr>
-        <w:keepNext/>
-        <w:jc w:val="center"/>
-      </w:pPr>
-      <w:r>
-        <w:rPr>
-          <w:noProof/>
-          <w:lang w:val="en-US"/>
-        </w:rPr>
-        <w:drawing>
-          <wp:inline distT="0" distB="0" distL="0" distR="0" wp14:anchorId="15335A4B" wp14:editId="25DE3329">
-            <wp:extent cx="5340096" cy="2984462"/>
-            <wp:effectExtent l="0" t="0" r="13335" b="6985"/>
-            <wp:docPr id="1" name="Diagramm 1">
-              <a:extLst xmlns:a="http://schemas.openxmlformats.org/drawingml/2006/main">
-                <a:ext uri="{FF2B5EF4-FFF2-40B4-BE49-F238E27FC236}">
-                  <a16:creationId xmlns:a16="http://schemas.microsoft.com/office/drawing/2014/main" id="{5CBCDED1-B88A-4964-A21C-33B9BA24321C}"/>
-                </a:ext>
-              </a:extLst>
-            </wp:docPr>
-            <wp:cNvGraphicFramePr/>
-            <a:graphic xmlns:a="http://schemas.openxmlformats.org/drawingml/2006/main">
-              <a:graphicData uri="http://schemas.openxmlformats.org/drawingml/2006/chart">
-                <c:chart xmlns:c="http://schemas.openxmlformats.org/drawingml/2006/chart" xmlns:r="http://schemas.openxmlformats.org/officeDocument/2006/relationships" r:id="rId9"/>
-              </a:graphicData>
-            </a:graphic>
-          </wp:inline>
-        </w:drawing>
-      </w:r>
-    </w:p>
-    <w:p>
-      <w:pPr>
-        <w:pStyle w:val="Beschriftung"/>
-        <w:ind w:left="360"/>
-        <w:jc w:val="left"/>
-      </w:pPr>
-      <w:bookmarkStart w:id="2" w:name="_Ref478593934"/>
-      <w:r>
-        <w:t xml:space="preserve">Diagramm </w:t>
-      </w:r>
-      <w:fldSimple w:instr=" SEQ Diagramm \* ARABIC ">
-        <w:r>
-          <w:rPr>
-            <w:noProof/>
-          </w:rPr>
-          <w:t>2</w:t>
-        </w:r>
-      </w:fldSimple>
-      <w:bookmarkEnd w:id="2"/>
-    </w:p>
-    <w:p>
-      <w:pPr>
-        <w:keepNext/>
-        <w:jc w:val="center"/>
-      </w:pPr>
-      <w:r>
-        <w:rPr>
-          <w:noProof/>
-          <w:lang w:val="en-US"/>
-        </w:rPr>
-        <w:drawing>
-          <wp:inline distT="0" distB="0" distL="0" distR="0" wp14:anchorId="788B2971" wp14:editId="26E5504E">
-            <wp:extent cx="5335362" cy="2982483"/>
-            <wp:effectExtent l="0" t="0" r="17780" b="8890"/>
-            <wp:docPr id="2" name="Diagramm 2">
-              <a:extLst xmlns:a="http://schemas.openxmlformats.org/drawingml/2006/main">
-                <a:ext uri="{FF2B5EF4-FFF2-40B4-BE49-F238E27FC236}">
-                  <a16:creationId xmlns:a16="http://schemas.microsoft.com/office/drawing/2014/main" id="{522BC807-7022-4027-B823-16E80668F963}"/>
-                </a:ext>
-              </a:extLst>
-            </wp:docPr>
-            <wp:cNvGraphicFramePr/>
-            <a:graphic xmlns:a="http://schemas.openxmlformats.org/drawingml/2006/main">
-              <a:graphicData uri="http://schemas.openxmlformats.org/drawingml/2006/chart">
-                <c:chart xmlns:c="http://schemas.openxmlformats.org/drawingml/2006/chart" xmlns:r="http://schemas.openxmlformats.org/officeDocument/2006/relationships" r:id="rId10"/>
-              </a:graphicData>
-            </a:graphic>
-          </wp:inline>
-        </w:drawing>
-      </w:r>
-    </w:p>
-    <w:p>
-      <w:pPr>
-        <w:pStyle w:val="Beschriftung"/>
-        <w:ind w:left="360"/>
-      </w:pPr>
-      <w:bookmarkStart w:id="3" w:name="_Ref478593986"/>
-      <w:r>
-        <w:t xml:space="preserve">Diagramm </w:t>
-      </w:r>
-      <w:fldSimple w:instr=" SEQ Diagramm \* ARABIC ">
-        <w:r>
-          <w:rPr>
-            <w:noProof/>
-          </w:rPr>
-          <w:t>3</w:t>
-        </w:r>
-      </w:fldSimple>
-      <w:bookmarkEnd w:id="3"/>
-    </w:p>
-    <w:p>
-      <w:r>
-        <w:lastRenderedPageBreak/>
-        <w:t>Dieser Trend spiegelt sich demzufolge ebenso in der Kosten- (siehe CPI in</w:t>
-      </w:r>
-      <w:r>
-        <w:t xml:space="preserve"> </w:t>
-      </w:r>
-      <w:r>
-        <w:fldChar w:fldCharType="begin"/>
-      </w:r>
-      <w:r>
-        <w:instrText xml:space="preserve"> REF _Ref478594051 \h </w:instrText>
-      </w:r>
-      <w:r>
-        <w:fldChar w:fldCharType="separate"/>
-      </w:r>
-      <w:r>
-        <w:t xml:space="preserve">Diagramm </w:t>
-      </w:r>
-      <w:r>
-        <w:rPr>
-          <w:noProof/>
-        </w:rPr>
-        <w:t>4</w:t>
-      </w:r>
-      <w:r>
-        <w:fldChar w:fldCharType="end"/>
-      </w:r>
-      <w:r>
-        <w:t xml:space="preserve">) sowie Zeiteffizienz (siehe SPI in </w:t>
-      </w:r>
-      <w:r>
-        <w:fldChar w:fldCharType="begin"/>
-      </w:r>
-      <w:r>
-        <w:instrText xml:space="preserve"> REF _Ref478594051 \h </w:instrText>
-      </w:r>
-      <w:r>
-        <w:fldChar w:fldCharType="separate"/>
-      </w:r>
-      <w:r>
-        <w:t xml:space="preserve">Diagramm </w:t>
-      </w:r>
-      <w:r>
-        <w:rPr>
-          <w:noProof/>
-        </w:rPr>
-        <w:t>4</w:t>
-      </w:r>
-      <w:r>
-        <w:fldChar w:fldCharType="end"/>
-      </w:r>
-      <w:r>
-        <w:t xml:space="preserve">) wieder. Aufgrund der anfangs sehr hohen Diskrepanz zwischen der bereits erbrachten Leistung und den Istkosten erreichte die Kosteneffizienz am Ende des 2. Monats einen Tiefpunkt von </w:t>
-      </w:r>
-      <w:r>
-        <w:rPr>
-          <w:b/>
-        </w:rPr>
-        <w:t>0,09</w:t>
-      </w:r>
-      <w:r>
-        <w:t xml:space="preserve">. Auch die Zeiteffizienz sank auf </w:t>
-      </w:r>
-      <w:r>
-        <w:rPr>
-          <w:b/>
-        </w:rPr>
-        <w:t>0,19</w:t>
-      </w:r>
-      <w:r>
-        <w:t xml:space="preserve">. Durch die kontinuierliche Steigerung der Leistung näherten sich diese beiden Kennzahlen jedoch wieder der Baseline an. Momentan, am Ende des 7. Monats, beträgt die Kosteneffizienz </w:t>
-      </w:r>
-      <w:r>
-        <w:rPr>
-          <w:b/>
-        </w:rPr>
-        <w:t>0,69</w:t>
-      </w:r>
-      <w:r>
-        <w:t xml:space="preserve"> und die Zeiteffizienz </w:t>
-      </w:r>
-      <w:r>
-        <w:rPr>
-          <w:b/>
-        </w:rPr>
-        <w:t>0,83</w:t>
-      </w:r>
-      <w:r>
-        <w:t>.</w:t>
-      </w:r>
-    </w:p>
-    <w:p>
-      <w:pPr>
-        <w:keepNext/>
-        <w:jc w:val="center"/>
-      </w:pPr>
-      <w:r>
-        <w:rPr>
-          <w:noProof/>
-          <w:lang w:val="en-US"/>
-        </w:rPr>
-        <w:drawing>
-          <wp:inline distT="0" distB="0" distL="0" distR="0" wp14:anchorId="36FD236C" wp14:editId="691AA084">
-            <wp:extent cx="5335362" cy="2980944"/>
-            <wp:effectExtent l="0" t="0" r="17780" b="10160"/>
-            <wp:docPr id="14" name="Diagramm 14">
-              <a:extLst xmlns:a="http://schemas.openxmlformats.org/drawingml/2006/main">
-                <a:ext uri="{FF2B5EF4-FFF2-40B4-BE49-F238E27FC236}">
-                  <a16:creationId xmlns:a16="http://schemas.microsoft.com/office/drawing/2014/main" id="{A09EE265-600E-4191-AB8D-14EE60DB0328}"/>
-                </a:ext>
-              </a:extLst>
-            </wp:docPr>
-            <wp:cNvGraphicFramePr/>
-            <a:graphic xmlns:a="http://schemas.openxmlformats.org/drawingml/2006/main">
-              <a:graphicData uri="http://schemas.openxmlformats.org/drawingml/2006/chart">
-                <c:chart xmlns:c="http://schemas.openxmlformats.org/drawingml/2006/chart" xmlns:r="http://schemas.openxmlformats.org/officeDocument/2006/relationships" r:id="rId11"/>
-              </a:graphicData>
-            </a:graphic>
-          </wp:inline>
-        </w:drawing>
-      </w:r>
-    </w:p>
-    <w:p>
-      <w:pPr>
-        <w:pStyle w:val="Beschriftung"/>
-        <w:ind w:left="360"/>
-        <w:jc w:val="left"/>
-      </w:pPr>
-      <w:bookmarkStart w:id="4" w:name="_Ref478594051"/>
-      <w:r>
-        <w:t xml:space="preserve">Diagramm </w:t>
-      </w:r>
-      <w:fldSimple w:instr=" SEQ Diagramm \* ARABIC ">
-        <w:r>
-          <w:rPr>
-            <w:noProof/>
-          </w:rPr>
-          <w:t>4</w:t>
-        </w:r>
-      </w:fldSimple>
-      <w:bookmarkEnd w:id="4"/>
-    </w:p>
-    <w:p>
-      <w:pPr>
-        <w:rPr>
-          <w:rFonts w:eastAsia="Times New Roman" w:cstheme="minorHAnsi"/>
-          <w:bCs/>
-          <w:color w:val="000000"/>
-          <w:lang w:eastAsia="de-AT"/>
-        </w:rPr>
-      </w:pPr>
-      <w:r>
-        <w:rPr>
-          <w:rFonts w:cstheme="minorHAnsi"/>
-        </w:rPr>
-        <w:t xml:space="preserve">Aufgrund der beschriebenen schlechten Kosteneffizienz musste </w:t>
-      </w:r>
-      <w:r>
-        <w:rPr>
-          <w:rFonts w:cstheme="minorHAnsi"/>
-        </w:rPr>
-        <w:t xml:space="preserve">(wie in </w:t>
-      </w:r>
-      <w:r>
-        <w:rPr>
-          <w:rFonts w:cstheme="minorHAnsi"/>
-        </w:rPr>
-        <w:fldChar w:fldCharType="begin"/>
-      </w:r>
-      <w:r>
-        <w:rPr>
-          <w:rFonts w:cstheme="minorHAnsi"/>
-        </w:rPr>
-        <w:instrText xml:space="preserve"> REF _Ref478594102 \h </w:instrText>
-      </w:r>
-      <w:r>
-        <w:rPr>
-          <w:rFonts w:cstheme="minorHAnsi"/>
-        </w:rPr>
-      </w:r>
-      <w:r>
-        <w:rPr>
-          <w:rFonts w:cstheme="minorHAnsi"/>
-        </w:rPr>
-        <w:fldChar w:fldCharType="separate"/>
-      </w:r>
-      <w:r>
-        <w:t xml:space="preserve">Diagramm </w:t>
-      </w:r>
-      <w:r>
-        <w:rPr>
-          <w:noProof/>
-        </w:rPr>
-        <w:t>5</w:t>
-      </w:r>
-      <w:r>
-        <w:rPr>
-          <w:rFonts w:cstheme="minorHAnsi"/>
-        </w:rPr>
-        <w:fldChar w:fldCharType="end"/>
-      </w:r>
-      <w:r>
-        <w:rPr>
-          <w:rFonts w:cstheme="minorHAnsi"/>
-        </w:rPr>
-        <w:t xml:space="preserve"> ersichtlich) </w:t>
-      </w:r>
-      <w:r>
-        <w:rPr>
-          <w:rFonts w:cstheme="minorHAnsi"/>
-        </w:rPr>
-        <w:t xml:space="preserve">Ende des zweiten Monats davon ausgegangen werden, dass das Projekt bei gleichbleibenden Umständen nur mit einem Budget von </w:t>
-      </w:r>
-      <w:r>
-        <w:rPr>
-          <w:rFonts w:eastAsia="Times New Roman" w:cstheme="minorHAnsi"/>
-          <w:b/>
-          <w:bCs/>
-          <w:color w:val="000000"/>
-          <w:lang w:eastAsia="de-AT"/>
-        </w:rPr>
-        <w:t xml:space="preserve">17.349.040€ </w:t>
-      </w:r>
-      <w:r>
-        <w:rPr>
-          <w:rFonts w:eastAsia="Times New Roman" w:cstheme="minorHAnsi"/>
-          <w:bCs/>
-          <w:color w:val="000000"/>
-          <w:lang w:eastAsia="de-AT"/>
-        </w:rPr>
-        <w:t xml:space="preserve">fertiggestellt werden könne. Ende des 7. Monats errechnet sich ein </w:t>
-      </w:r>
-      <w:r>
-        <w:rPr>
-          <w:rFonts w:eastAsia="Times New Roman" w:cstheme="minorHAnsi"/>
-          <w:bCs/>
-          <w:color w:val="000000"/>
-          <w:lang w:eastAsia="de-AT"/>
-        </w:rPr>
-        <w:t>geschätzt</w:t>
-      </w:r>
-      <w:r>
-        <w:rPr>
-          <w:rFonts w:eastAsia="Times New Roman" w:cstheme="minorHAnsi"/>
-          <w:bCs/>
-          <w:color w:val="000000"/>
-          <w:lang w:eastAsia="de-AT"/>
-        </w:rPr>
-        <w:t xml:space="preserve"> benötigtes Gesamtbudget von </w:t>
-      </w:r>
-      <w:r>
-        <w:rPr>
-          <w:rFonts w:eastAsia="Times New Roman" w:cstheme="minorHAnsi"/>
-          <w:b/>
-          <w:bCs/>
-          <w:color w:val="000000"/>
-          <w:lang w:eastAsia="de-AT"/>
-        </w:rPr>
-        <w:t>2.181.910€</w:t>
-      </w:r>
-      <w:r>
-        <w:rPr>
-          <w:rFonts w:eastAsia="Times New Roman" w:cstheme="minorHAnsi"/>
-          <w:bCs/>
-          <w:color w:val="000000"/>
-          <w:lang w:eastAsia="de-AT"/>
-        </w:rPr>
-        <w:t xml:space="preserve">. Außerdem müssen bei gleichbleibender Kosteneffizienz noch </w:t>
-      </w:r>
-      <w:r>
-        <w:rPr>
-          <w:rFonts w:eastAsia="Times New Roman" w:cstheme="minorHAnsi"/>
-          <w:b/>
-          <w:bCs/>
-          <w:color w:val="000000"/>
-          <w:lang w:eastAsia="de-AT"/>
-        </w:rPr>
-        <w:t xml:space="preserve">1.313.160€ </w:t>
-      </w:r>
-      <w:r>
-        <w:rPr>
-          <w:rFonts w:eastAsia="Times New Roman" w:cstheme="minorHAnsi"/>
-          <w:bCs/>
-          <w:color w:val="000000"/>
-          <w:lang w:eastAsia="de-AT"/>
-        </w:rPr>
-        <w:t>investiert werden, um das Projekt fertigzustellen.</w:t>
-      </w:r>
-    </w:p>
-    <w:p>
-      <w:pPr>
-        <w:keepNext/>
-        <w:jc w:val="center"/>
-      </w:pPr>
-      <w:r>
-        <w:rPr>
-          <w:noProof/>
-          <w:lang w:val="en-US"/>
-        </w:rPr>
-        <w:drawing>
-          <wp:inline distT="0" distB="0" distL="0" distR="0" wp14:anchorId="264B6DC4" wp14:editId="3FB317B5">
-            <wp:extent cx="5335362" cy="2983501"/>
-            <wp:effectExtent l="0" t="0" r="17780" b="7620"/>
-            <wp:docPr id="22" name="Diagramm 22">
-              <a:extLst xmlns:a="http://schemas.openxmlformats.org/drawingml/2006/main">
-                <a:ext uri="{FF2B5EF4-FFF2-40B4-BE49-F238E27FC236}">
-                  <a16:creationId xmlns:a16="http://schemas.microsoft.com/office/drawing/2014/main" id="{CC1736F8-593F-4BEC-8DAB-5264195EA514}"/>
-                </a:ext>
-              </a:extLst>
-            </wp:docPr>
-            <wp:cNvGraphicFramePr/>
-            <a:graphic xmlns:a="http://schemas.openxmlformats.org/drawingml/2006/main">
-              <a:graphicData uri="http://schemas.openxmlformats.org/drawingml/2006/chart">
-                <c:chart xmlns:c="http://schemas.openxmlformats.org/drawingml/2006/chart" xmlns:r="http://schemas.openxmlformats.org/officeDocument/2006/relationships" r:id="rId12"/>
-              </a:graphicData>
-            </a:graphic>
-          </wp:inline>
-        </w:drawing>
-      </w:r>
-    </w:p>
-    <w:p>
-      <w:pPr>
-        <w:pStyle w:val="Beschriftung"/>
-        <w:ind w:left="360"/>
-      </w:pPr>
-      <w:bookmarkStart w:id="5" w:name="_Ref478594102"/>
-      <w:r>
-        <w:t xml:space="preserve">Diagramm </w:t>
-      </w:r>
-      <w:fldSimple w:instr=" SEQ Diagramm \* ARABIC ">
-        <w:r>
-          <w:rPr>
-            <w:noProof/>
-          </w:rPr>
-          <w:t>5</w:t>
-        </w:r>
-      </w:fldSimple>
-      <w:bookmarkEnd w:id="5"/>
-    </w:p>
-    <w:p>
-      <w:pPr>
-        <w:pStyle w:val="berschrift1"/>
-      </w:pPr>
-      <w:bookmarkStart w:id="6" w:name="_Toc478598140"/>
       <w:r>
         <w:rPr>
           <w:noProof/>
@@ -7689,11 +7847,11 @@
       <w:pPr>
         <w:pStyle w:val="berschrift2"/>
       </w:pPr>
-      <w:bookmarkStart w:id="7" w:name="_Toc478598141"/>
+      <w:bookmarkStart w:id="8" w:name="_Toc478598141"/>
       <w:r>
         <w:t>Anforderungsanalyse</w:t>
       </w:r>
-      <w:bookmarkEnd w:id="7"/>
+      <w:bookmarkEnd w:id="8"/>
     </w:p>
     <w:p>
       <w:r>
@@ -7719,11 +7877,11 @@
       <w:pPr>
         <w:pStyle w:val="berschrift2"/>
       </w:pPr>
-      <w:bookmarkStart w:id="8" w:name="_Toc478598142"/>
+      <w:bookmarkStart w:id="9" w:name="_Toc478598142"/>
       <w:r>
         <w:t>Design und Architektur</w:t>
       </w:r>
-      <w:bookmarkEnd w:id="8"/>
+      <w:bookmarkEnd w:id="9"/>
     </w:p>
     <w:p>
       <w:r>
@@ -7737,11 +7895,11 @@
       <w:pPr>
         <w:pStyle w:val="berschrift2"/>
       </w:pPr>
-      <w:bookmarkStart w:id="9" w:name="_Toc478598143"/>
+      <w:bookmarkStart w:id="10" w:name="_Toc478598143"/>
       <w:r>
         <w:t>Implementierung</w:t>
       </w:r>
-      <w:bookmarkEnd w:id="9"/>
+      <w:bookmarkEnd w:id="10"/>
     </w:p>
     <w:p>
       <w:r>
@@ -7755,11 +7913,11 @@
       <w:pPr>
         <w:pStyle w:val="berschrift2"/>
       </w:pPr>
-      <w:bookmarkStart w:id="10" w:name="_Toc478598144"/>
+      <w:bookmarkStart w:id="11" w:name="_Toc478598144"/>
       <w:r>
         <w:t>Projektmanagement</w:t>
       </w:r>
-      <w:bookmarkEnd w:id="10"/>
+      <w:bookmarkEnd w:id="11"/>
     </w:p>
     <w:p>
       <w:r>
@@ -7794,11 +7952,11 @@
       <w:pPr>
         <w:pStyle w:val="berschrift2"/>
       </w:pPr>
-      <w:bookmarkStart w:id="11" w:name="_Toc478598145"/>
+      <w:bookmarkStart w:id="12" w:name="_Toc478598145"/>
       <w:r>
         <w:t>Puffer für Unerwartetes</w:t>
       </w:r>
-      <w:bookmarkEnd w:id="11"/>
+      <w:bookmarkEnd w:id="12"/>
     </w:p>
     <w:p>
       <w:r>
@@ -7839,11 +7997,11 @@
       <w:pPr>
         <w:pStyle w:val="berschrift2"/>
       </w:pPr>
-      <w:bookmarkStart w:id="12" w:name="_Toc478598146"/>
+      <w:bookmarkStart w:id="13" w:name="_Toc478598146"/>
       <w:r>
         <w:t>Materialkosten</w:t>
       </w:r>
-      <w:bookmarkEnd w:id="12"/>
+      <w:bookmarkEnd w:id="13"/>
     </w:p>
     <w:p>
       <w:r>
@@ -7903,7 +8061,7 @@
       <w:pPr>
         <w:pStyle w:val="berschrift1"/>
       </w:pPr>
-      <w:bookmarkStart w:id="13" w:name="_Toc478598147"/>
+      <w:bookmarkStart w:id="14" w:name="_Toc478598147"/>
       <w:r>
         <w:rPr>
           <w:noProof/>
@@ -7978,17 +8136,17 @@
       <w:r>
         <w:t>Starke Posten</w:t>
       </w:r>
-      <w:bookmarkEnd w:id="13"/>
+      <w:bookmarkEnd w:id="14"/>
     </w:p>
     <w:p>
       <w:pPr>
         <w:pStyle w:val="berschrift2"/>
       </w:pPr>
-      <w:bookmarkStart w:id="14" w:name="_Toc478598148"/>
+      <w:bookmarkStart w:id="15" w:name="_Toc478598148"/>
       <w:r>
         <w:t>Integration und Test</w:t>
       </w:r>
-      <w:bookmarkEnd w:id="14"/>
+      <w:bookmarkEnd w:id="15"/>
     </w:p>
     <w:p>
       <w:r>
@@ -8056,22 +8214,22 @@
       <w:pPr>
         <w:pStyle w:val="berschrift1"/>
       </w:pPr>
-      <w:bookmarkStart w:id="15" w:name="_Toc478598149"/>
+      <w:bookmarkStart w:id="16" w:name="_Toc478598149"/>
       <w:r>
         <w:lastRenderedPageBreak/>
         <w:t>Analyse des Projektverlaufs</w:t>
       </w:r>
-      <w:bookmarkEnd w:id="15"/>
+      <w:bookmarkEnd w:id="16"/>
     </w:p>
     <w:p>
       <w:pPr>
         <w:pStyle w:val="berschrift2"/>
       </w:pPr>
-      <w:bookmarkStart w:id="16" w:name="_Toc478598150"/>
+      <w:bookmarkStart w:id="17" w:name="_Toc478598150"/>
       <w:r>
         <w:t>Monat 1</w:t>
       </w:r>
-      <w:bookmarkEnd w:id="16"/>
+      <w:bookmarkEnd w:id="17"/>
     </w:p>
     <w:p>
       <w:r>
@@ -8091,11 +8249,11 @@
       <w:pPr>
         <w:pStyle w:val="berschrift2"/>
       </w:pPr>
-      <w:bookmarkStart w:id="17" w:name="_Toc478598151"/>
+      <w:bookmarkStart w:id="18" w:name="_Toc478598151"/>
       <w:r>
         <w:t>Monat 2</w:t>
       </w:r>
-      <w:bookmarkEnd w:id="17"/>
+      <w:bookmarkEnd w:id="18"/>
     </w:p>
     <w:p>
       <w:r>
@@ -8220,11 +8378,11 @@
       <w:pPr>
         <w:pStyle w:val="berschrift2"/>
       </w:pPr>
-      <w:bookmarkStart w:id="18" w:name="_Toc478598152"/>
+      <w:bookmarkStart w:id="19" w:name="_Toc478598152"/>
       <w:r>
         <w:t>Monat 3</w:t>
       </w:r>
-      <w:bookmarkEnd w:id="18"/>
+      <w:bookmarkEnd w:id="19"/>
     </w:p>
     <w:p>
       <w:r>
@@ -8263,11 +8421,11 @@
       <w:pPr>
         <w:pStyle w:val="berschrift2"/>
       </w:pPr>
-      <w:bookmarkStart w:id="19" w:name="_Toc478598153"/>
+      <w:bookmarkStart w:id="20" w:name="_Toc478598153"/>
       <w:r>
         <w:t>Monat 4</w:t>
       </w:r>
-      <w:bookmarkEnd w:id="19"/>
+      <w:bookmarkEnd w:id="20"/>
     </w:p>
     <w:p>
       <w:r>
@@ -8316,12 +8474,12 @@
       <w:pPr>
         <w:pStyle w:val="berschrift2"/>
       </w:pPr>
-      <w:bookmarkStart w:id="20" w:name="_Toc478598154"/>
+      <w:bookmarkStart w:id="21" w:name="_Toc478598154"/>
       <w:r>
         <w:lastRenderedPageBreak/>
         <w:t>Monat 5</w:t>
       </w:r>
-      <w:bookmarkEnd w:id="20"/>
+      <w:bookmarkEnd w:id="21"/>
     </w:p>
     <w:p>
       <w:r>
@@ -8341,11 +8499,11 @@
       <w:pPr>
         <w:pStyle w:val="berschrift2"/>
       </w:pPr>
-      <w:bookmarkStart w:id="21" w:name="_Toc478598155"/>
+      <w:bookmarkStart w:id="22" w:name="_Toc478598155"/>
       <w:r>
         <w:t>Monat 6</w:t>
       </w:r>
-      <w:bookmarkEnd w:id="21"/>
+      <w:bookmarkEnd w:id="22"/>
     </w:p>
     <w:p>
       <w:r>
@@ -8368,11 +8526,11 @@
       <w:pPr>
         <w:pStyle w:val="berschrift2"/>
       </w:pPr>
-      <w:bookmarkStart w:id="22" w:name="_Toc478598156"/>
+      <w:bookmarkStart w:id="23" w:name="_Toc478598156"/>
       <w:r>
         <w:t>Monat 7</w:t>
       </w:r>
-      <w:bookmarkEnd w:id="22"/>
+      <w:bookmarkEnd w:id="23"/>
     </w:p>
     <w:p>
       <w:r>
@@ -8420,30 +8578,27 @@
           <w:rStyle w:val="berschrift1Zchn"/>
         </w:rPr>
       </w:pPr>
-      <w:bookmarkStart w:id="23" w:name="_Toc478598157"/>
+      <w:bookmarkStart w:id="24" w:name="_Toc478598157"/>
       <w:r>
         <w:rPr>
           <w:rStyle w:val="berschrift1Zchn"/>
         </w:rPr>
         <w:lastRenderedPageBreak/>
-        <w:t>Potenzielle zukünftige Entscheidungen samt prognostizierten</w:t>
-      </w:r>
-      <w:r>
-        <w:t xml:space="preserve"> </w:t>
-      </w:r>
+        <w:t xml:space="preserve">Potenzielle </w:t>
+      </w:r>
+      <w:bookmarkEnd w:id="24"/>
       <w:r>
         <w:rPr>
           <w:rStyle w:val="berschrift1Zchn"/>
         </w:rPr>
-        <w:t>Auswirkungen</w:t>
-      </w:r>
-      <w:bookmarkEnd w:id="23"/>
+        <w:t>Vorgehensweisen</w:t>
+      </w:r>
     </w:p>
     <w:p>
       <w:pPr>
         <w:pStyle w:val="berschrift2"/>
       </w:pPr>
-      <w:bookmarkStart w:id="24" w:name="_Toc478598158"/>
+      <w:bookmarkStart w:id="25" w:name="_Toc478598158"/>
       <w:r>
         <w:rPr>
           <w:noProof/>
@@ -8456,7 +8611,7 @@
               <wp:align>right</wp:align>
             </wp:positionH>
             <wp:positionV relativeFrom="margin">
-              <wp:posOffset>864582</wp:posOffset>
+              <wp:posOffset>536432</wp:posOffset>
             </wp:positionV>
             <wp:extent cx="742950" cy="742950"/>
             <wp:effectExtent l="0" t="0" r="0" b="0"/>
@@ -8521,7 +8676,7 @@
       <w:r>
         <w:t>: Sofortiger Projektabbruch</w:t>
       </w:r>
-      <w:bookmarkEnd w:id="24"/>
+      <w:bookmarkEnd w:id="25"/>
       <w:r>
         <w:t xml:space="preserve"> </w:t>
       </w:r>
@@ -8683,7 +8838,7 @@
       <w:pPr>
         <w:pStyle w:val="berschrift2"/>
       </w:pPr>
-      <w:bookmarkStart w:id="25" w:name="_Toc478598159"/>
+      <w:bookmarkStart w:id="26" w:name="_Toc478598159"/>
       <w:r>
         <w:rPr>
           <w:noProof/>
@@ -8696,7 +8851,7 @@
               <wp:align>right</wp:align>
             </wp:positionH>
             <wp:positionV relativeFrom="margin">
-              <wp:posOffset>2768888</wp:posOffset>
+              <wp:posOffset>2820358</wp:posOffset>
             </wp:positionV>
             <wp:extent cx="1000125" cy="761365"/>
             <wp:effectExtent l="0" t="0" r="9525" b="635"/>
@@ -8755,7 +8910,7 @@
       <w:r>
         <w:t>Entscheidung 2: Projekt fortführen</w:t>
       </w:r>
-      <w:bookmarkEnd w:id="25"/>
+      <w:bookmarkEnd w:id="26"/>
       <w:r>
         <w:t xml:space="preserve"> </w:t>
       </w:r>
@@ -8854,7 +9009,12 @@
         <w:t xml:space="preserve"> </w:t>
       </w:r>
       <w:r>
-        <w:t>Da die genauen Gesamtprojektaufwände von den Performances der diversen einzelnen Posten über mehrere Monate abhängen, ist eine präzise Gesamtprognose von unserer Seite aus nicht möglich.</w:t>
+        <w:t>Da die genauen Gesamtprojektaufwände von d</w:t>
+      </w:r>
+      <w:bookmarkStart w:id="27" w:name="_GoBack"/>
+      <w:bookmarkEnd w:id="27"/>
+      <w:r>
+        <w:t>en Performances der diversen einzelnen Posten über mehrere Monate abhängen, ist eine präzise Gesamtprognose von unserer Seite aus nicht möglich.</w:t>
       </w:r>
     </w:p>
     <w:p>
@@ -8871,12 +9031,7 @@
         <w:t>Bereiche</w:t>
       </w:r>
       <w:r>
-        <w:t xml:space="preserve"> würde die Werte von Integration und Test schwächen</w:t>
-      </w:r>
-      <w:bookmarkStart w:id="26" w:name="_GoBack"/>
-      <w:bookmarkEnd w:id="26"/>
-      <w:r>
-        <w:t xml:space="preserve"> und jene der anderen </w:t>
+        <w:t xml:space="preserve"> würde die Werte von Integration und Test schwächen und jene der anderen </w:t>
       </w:r>
       <w:r>
         <w:t>Bereiche</w:t>
@@ -8902,12 +9057,12 @@
       <w:pPr>
         <w:pStyle w:val="berschrift1"/>
       </w:pPr>
-      <w:bookmarkStart w:id="27" w:name="_Toc478598160"/>
+      <w:bookmarkStart w:id="28" w:name="_Toc478598160"/>
       <w:r>
         <w:lastRenderedPageBreak/>
         <w:t>Anmerkungen</w:t>
       </w:r>
-      <w:bookmarkEnd w:id="27"/>
+      <w:bookmarkEnd w:id="28"/>
     </w:p>
     <w:p>
       <w:r>
@@ -9044,32 +9199,32 @@
       <w:pPr>
         <w:pStyle w:val="berschrift1"/>
       </w:pPr>
-      <w:bookmarkStart w:id="28" w:name="_Toc478598161"/>
+      <w:bookmarkStart w:id="29" w:name="_Toc478598161"/>
       <w:r>
         <w:lastRenderedPageBreak/>
         <w:t>Anhang</w:t>
       </w:r>
-      <w:bookmarkEnd w:id="28"/>
+      <w:bookmarkEnd w:id="29"/>
     </w:p>
     <w:p>
       <w:pPr>
         <w:pStyle w:val="berschrift2"/>
       </w:pPr>
-      <w:bookmarkStart w:id="29" w:name="_Toc478598162"/>
+      <w:bookmarkStart w:id="30" w:name="_Toc478598162"/>
       <w:r>
         <w:t>Detailinformationen zu den Posten</w:t>
       </w:r>
-      <w:bookmarkEnd w:id="29"/>
+      <w:bookmarkEnd w:id="30"/>
     </w:p>
     <w:p>
       <w:pPr>
         <w:pStyle w:val="berschrift3"/>
       </w:pPr>
-      <w:bookmarkStart w:id="30" w:name="_Toc478598163"/>
+      <w:bookmarkStart w:id="31" w:name="_Toc478598163"/>
       <w:r>
         <w:t>Anforderungsanalyse</w:t>
       </w:r>
-      <w:bookmarkEnd w:id="30"/>
+      <w:bookmarkEnd w:id="31"/>
     </w:p>
     <w:p>
       <w:r>
@@ -9330,12 +9485,12 @@
       <w:pPr>
         <w:pStyle w:val="berschrift3"/>
       </w:pPr>
-      <w:bookmarkStart w:id="31" w:name="_Toc478598164"/>
+      <w:bookmarkStart w:id="32" w:name="_Toc478598164"/>
       <w:r>
         <w:lastRenderedPageBreak/>
         <w:t>Design und Architektur</w:t>
       </w:r>
-      <w:bookmarkEnd w:id="31"/>
+      <w:bookmarkEnd w:id="32"/>
     </w:p>
     <w:p>
       <w:r>
@@ -9583,12 +9738,12 @@
       <w:pPr>
         <w:pStyle w:val="berschrift3"/>
       </w:pPr>
-      <w:bookmarkStart w:id="32" w:name="_Toc478598165"/>
+      <w:bookmarkStart w:id="33" w:name="_Toc478598165"/>
       <w:r>
         <w:lastRenderedPageBreak/>
         <w:t>Implementierung</w:t>
       </w:r>
-      <w:bookmarkEnd w:id="32"/>
+      <w:bookmarkEnd w:id="33"/>
     </w:p>
     <w:p>
       <w:r>
@@ -9848,12 +10003,12 @@
       <w:pPr>
         <w:pStyle w:val="berschrift3"/>
       </w:pPr>
-      <w:bookmarkStart w:id="33" w:name="_Toc478598166"/>
+      <w:bookmarkStart w:id="34" w:name="_Toc478598166"/>
       <w:r>
         <w:lastRenderedPageBreak/>
         <w:t>Integration und Test</w:t>
       </w:r>
-      <w:bookmarkEnd w:id="33"/>
+      <w:bookmarkEnd w:id="34"/>
     </w:p>
     <w:p>
       <w:r>
@@ -10076,12 +10231,12 @@
       <w:pPr>
         <w:pStyle w:val="berschrift3"/>
       </w:pPr>
-      <w:bookmarkStart w:id="34" w:name="_Toc478598167"/>
+      <w:bookmarkStart w:id="35" w:name="_Toc478598167"/>
       <w:r>
         <w:lastRenderedPageBreak/>
         <w:t>Projektmanagement</w:t>
       </w:r>
-      <w:bookmarkEnd w:id="34"/>
+      <w:bookmarkEnd w:id="35"/>
     </w:p>
     <w:p>
       <w:r>
@@ -10349,12 +10504,12 @@
       <w:pPr>
         <w:pStyle w:val="berschrift3"/>
       </w:pPr>
-      <w:bookmarkStart w:id="35" w:name="_Toc478598168"/>
+      <w:bookmarkStart w:id="36" w:name="_Toc478598168"/>
       <w:r>
         <w:lastRenderedPageBreak/>
         <w:t>Puffer für Unerwartetes</w:t>
       </w:r>
-      <w:bookmarkEnd w:id="35"/>
+      <w:bookmarkEnd w:id="36"/>
     </w:p>
     <w:p>
       <w:r>
@@ -10631,12 +10786,12 @@
       <w:pPr>
         <w:pStyle w:val="berschrift3"/>
       </w:pPr>
-      <w:bookmarkStart w:id="36" w:name="_Toc478598169"/>
+      <w:bookmarkStart w:id="37" w:name="_Toc478598169"/>
       <w:r>
         <w:lastRenderedPageBreak/>
         <w:t>Materialkosten</w:t>
       </w:r>
-      <w:bookmarkEnd w:id="36"/>
+      <w:bookmarkEnd w:id="37"/>
     </w:p>
     <w:p>
       <w:r>
@@ -10877,12 +11032,12 @@
       <w:pPr>
         <w:pStyle w:val="berschrift2"/>
       </w:pPr>
-      <w:bookmarkStart w:id="37" w:name="_Toc478598170"/>
+      <w:bookmarkStart w:id="38" w:name="_Toc478598170"/>
       <w:r>
         <w:lastRenderedPageBreak/>
         <w:t>Formelsammlung</w:t>
       </w:r>
-      <w:bookmarkEnd w:id="37"/>
+      <w:bookmarkEnd w:id="38"/>
     </w:p>
     <w:p>
       <w:r>
@@ -10901,7 +11056,7 @@
       <w:pPr>
         <w:pStyle w:val="berschrift3"/>
       </w:pPr>
-      <w:bookmarkStart w:id="38" w:name="_Toc478598171"/>
+      <w:bookmarkStart w:id="39" w:name="_Toc478598171"/>
       <w:proofErr w:type="spellStart"/>
       <w:r>
         <w:t>Actual</w:t>
@@ -10918,7 +11073,7 @@
       <w:r>
         <w:t xml:space="preserve"> (AC)</w:t>
       </w:r>
-      <w:bookmarkEnd w:id="38"/>
+      <w:bookmarkEnd w:id="39"/>
     </w:p>
     <w:p>
       <w:r>
@@ -10956,9 +11111,9 @@
       <w:pPr>
         <w:pStyle w:val="berschrift3"/>
       </w:pPr>
-      <w:bookmarkStart w:id="39" w:name="_Planned_Value_(PV)"/>
-      <w:bookmarkStart w:id="40" w:name="_Toc478598172"/>
-      <w:bookmarkEnd w:id="39"/>
+      <w:bookmarkStart w:id="40" w:name="_Planned_Value_(PV)"/>
+      <w:bookmarkStart w:id="41" w:name="_Toc478598172"/>
+      <w:bookmarkEnd w:id="40"/>
       <w:proofErr w:type="spellStart"/>
       <w:r>
         <w:t>Planned</w:t>
@@ -10967,7 +11122,7 @@
       <w:r>
         <w:t xml:space="preserve"> Value (PV)</w:t>
       </w:r>
-      <w:bookmarkEnd w:id="40"/>
+      <w:bookmarkEnd w:id="41"/>
     </w:p>
     <w:p>
       <w:r>
@@ -11020,11 +11175,11 @@
       <w:pPr>
         <w:pStyle w:val="berschrift3"/>
       </w:pPr>
-      <w:bookmarkStart w:id="41" w:name="_Actual_Costs_(AC)"/>
-      <w:bookmarkStart w:id="42" w:name="_Earned_Value_(EV)"/>
-      <w:bookmarkStart w:id="43" w:name="_Toc478598173"/>
-      <w:bookmarkEnd w:id="41"/>
+      <w:bookmarkStart w:id="42" w:name="_Actual_Costs_(AC)"/>
+      <w:bookmarkStart w:id="43" w:name="_Earned_Value_(EV)"/>
+      <w:bookmarkStart w:id="44" w:name="_Toc478598173"/>
       <w:bookmarkEnd w:id="42"/>
+      <w:bookmarkEnd w:id="43"/>
       <w:proofErr w:type="spellStart"/>
       <w:r>
         <w:t>Earned</w:t>
@@ -11033,7 +11188,7 @@
       <w:r>
         <w:t xml:space="preserve"> Value (EV)</w:t>
       </w:r>
-      <w:bookmarkEnd w:id="43"/>
+      <w:bookmarkEnd w:id="44"/>
     </w:p>
     <w:p>
       <w:r>
@@ -11124,7 +11279,7 @@
       <w:pPr>
         <w:pStyle w:val="berschrift3"/>
       </w:pPr>
-      <w:bookmarkStart w:id="44" w:name="_Toc478598174"/>
+      <w:bookmarkStart w:id="45" w:name="_Toc478598174"/>
       <w:proofErr w:type="spellStart"/>
       <w:r>
         <w:t>Cost</w:t>
@@ -11141,7 +11296,7 @@
       <w:r>
         <w:t xml:space="preserve"> (CV)</w:t>
       </w:r>
-      <w:bookmarkEnd w:id="44"/>
+      <w:bookmarkEnd w:id="45"/>
     </w:p>
     <w:p>
       <w:r>
@@ -11283,7 +11438,7 @@
       <w:pPr>
         <w:pStyle w:val="berschrift3"/>
       </w:pPr>
-      <w:bookmarkStart w:id="45" w:name="_Toc478598175"/>
+      <w:bookmarkStart w:id="46" w:name="_Toc478598175"/>
       <w:r>
         <w:lastRenderedPageBreak/>
         <w:t xml:space="preserve">Schedule </w:t>
@@ -11296,7 +11451,7 @@
       <w:r>
         <w:t xml:space="preserve"> (SV)</w:t>
       </w:r>
-      <w:bookmarkEnd w:id="45"/>
+      <w:bookmarkEnd w:id="46"/>
     </w:p>
     <w:p>
       <w:r>
@@ -11424,19 +11579,27 @@
       <w:pPr>
         <w:pStyle w:val="berschrift3"/>
         <w:rPr>
-          <w:lang w:val="en-US"/>
+          <w:lang w:val="de-DE"/>
         </w:rPr>
       </w:pPr>
-      <w:bookmarkStart w:id="46" w:name="_Cost_Performance_Index"/>
-      <w:bookmarkStart w:id="47" w:name="_Toc478598176"/>
-      <w:bookmarkEnd w:id="46"/>
+      <w:bookmarkStart w:id="47" w:name="_Cost_Performance_Index"/>
+      <w:bookmarkStart w:id="48" w:name="_Toc478598176"/>
+      <w:bookmarkEnd w:id="47"/>
+      <w:proofErr w:type="spellStart"/>
       <w:r>
         <w:rPr>
-          <w:lang w:val="en-US"/>
+          <w:lang w:val="de-DE"/>
         </w:rPr>
-        <w:t>Cost Performance Index (CPI)</w:t>
-      </w:r>
-      <w:bookmarkEnd w:id="47"/>
+        <w:t>Cost</w:t>
+      </w:r>
+      <w:proofErr w:type="spellEnd"/>
+      <w:r>
+        <w:rPr>
+          <w:lang w:val="de-DE"/>
+        </w:rPr>
+        <w:t xml:space="preserve"> Performance Index (CPI)</w:t>
+      </w:r>
+      <w:bookmarkEnd w:id="48"/>
     </w:p>
     <w:p>
       <w:r>
@@ -11558,13 +11721,13 @@
       <w:pPr>
         <w:pStyle w:val="berschrift3"/>
       </w:pPr>
-      <w:bookmarkStart w:id="48" w:name="_Schedule_Performance_Index"/>
-      <w:bookmarkStart w:id="49" w:name="_Toc478598177"/>
-      <w:bookmarkEnd w:id="48"/>
+      <w:bookmarkStart w:id="49" w:name="_Schedule_Performance_Index"/>
+      <w:bookmarkStart w:id="50" w:name="_Toc478598177"/>
+      <w:bookmarkEnd w:id="49"/>
       <w:r>
         <w:t>Schedule Performance Index (SPI)</w:t>
       </w:r>
-      <w:bookmarkEnd w:id="49"/>
+      <w:bookmarkEnd w:id="50"/>
     </w:p>
     <w:p>
       <w:r>
@@ -11685,9 +11848,9 @@
       <w:pPr>
         <w:pStyle w:val="berschrift3"/>
       </w:pPr>
-      <w:bookmarkStart w:id="50" w:name="_Budget_at_Completion"/>
-      <w:bookmarkStart w:id="51" w:name="_Toc478598178"/>
-      <w:bookmarkEnd w:id="50"/>
+      <w:bookmarkStart w:id="51" w:name="_Budget_at_Completion"/>
+      <w:bookmarkStart w:id="52" w:name="_Toc478598178"/>
+      <w:bookmarkEnd w:id="51"/>
       <w:r>
         <w:t xml:space="preserve">Budget at </w:t>
       </w:r>
@@ -11699,7 +11862,7 @@
       <w:r>
         <w:t xml:space="preserve"> (BAC)</w:t>
       </w:r>
-      <w:bookmarkEnd w:id="51"/>
+      <w:bookmarkEnd w:id="52"/>
     </w:p>
     <w:p>
       <w:r>
@@ -11739,7 +11902,7 @@
       <w:pPr>
         <w:pStyle w:val="berschrift3"/>
       </w:pPr>
-      <w:bookmarkStart w:id="52" w:name="_Toc478598179"/>
+      <w:bookmarkStart w:id="53" w:name="_Toc478598179"/>
       <w:proofErr w:type="spellStart"/>
       <w:r>
         <w:lastRenderedPageBreak/>
@@ -11765,7 +11928,7 @@
       <w:r>
         <w:t xml:space="preserve"> (ETC)</w:t>
       </w:r>
-      <w:bookmarkEnd w:id="52"/>
+      <w:bookmarkEnd w:id="53"/>
     </w:p>
     <w:p>
       <w:r>
@@ -11870,7 +12033,7 @@
       <w:pPr>
         <w:pStyle w:val="berschrift3"/>
       </w:pPr>
-      <w:bookmarkStart w:id="53" w:name="_Toc478598180"/>
+      <w:bookmarkStart w:id="54" w:name="_Toc478598180"/>
       <w:proofErr w:type="spellStart"/>
       <w:r>
         <w:t>Estimate</w:t>
@@ -11887,7 +12050,7 @@
       <w:r>
         <w:t xml:space="preserve"> (EAC)</w:t>
       </w:r>
-      <w:bookmarkEnd w:id="53"/>
+      <w:bookmarkEnd w:id="54"/>
     </w:p>
     <w:p>
       <w:r>
@@ -13335,7 +13498,7 @@
     <w:link w:val="IntensivesZitatZchn"/>
     <w:uiPriority w:val="30"/>
     <w:qFormat/>
-    <w:rsid w:val="001A63C6"/>
+    <w:rsid w:val="004F7E85"/>
     <w:pPr>
       <w:pBdr>
         <w:top w:val="single" w:sz="4" w:space="10" w:color="4472C4" w:themeColor="accent1"/>
@@ -13349,6 +13512,7 @@
       <w:i/>
       <w:iCs/>
       <w:color w:val="4472C4" w:themeColor="accent1"/>
+      <w:sz w:val="24"/>
     </w:rPr>
   </w:style>
   <w:style w:type="character" w:customStyle="1" w:styleId="IntensivesZitatZchn">
@@ -13356,11 +13520,12 @@
     <w:basedOn w:val="Absatz-Standardschriftart"/>
     <w:link w:val="IntensivesZitat"/>
     <w:uiPriority w:val="30"/>
-    <w:rsid w:val="001A63C6"/>
+    <w:rsid w:val="004F7E85"/>
     <w:rPr>
       <w:i/>
       <w:iCs/>
       <w:color w:val="4472C4" w:themeColor="accent1"/>
+      <w:sz w:val="24"/>
     </w:rPr>
   </w:style>
 </w:styles>
@@ -53938,7 +54103,7 @@
 </file>
 
 <file path=customXml/itemProps2.xml><?xml version="1.0" encoding="utf-8"?>
-<ds:datastoreItem xmlns:ds="http://schemas.openxmlformats.org/officeDocument/2006/customXml" ds:itemID="{64726EEE-4C13-4FDC-A4E2-BAECA39CD1E1}">
+<ds:datastoreItem xmlns:ds="http://schemas.openxmlformats.org/officeDocument/2006/customXml" ds:itemID="{D6521392-D5FA-4E8E-9086-6B405F9AA328}">
   <ds:schemaRefs>
     <ds:schemaRef ds:uri="http://schemas.openxmlformats.org/officeDocument/2006/bibliography"/>
   </ds:schemaRefs>

</xml_diff>

<commit_message>
budget auf übersichtsseite geändert, diagrammverweise aktualisiert
</commit_message>
<xml_diff>
--- a/Lab1/ManagementBericht.docx
+++ b/Lab1/ManagementBericht.docx
@@ -1,6 +1,6 @@
 
 <file path=word/document.xml><?xml version="1.0" encoding="utf-8"?>
-<w:document xmlns:wpc="http://schemas.microsoft.com/office/word/2010/wordprocessingCanvas" xmlns:cx="http://schemas.microsoft.com/office/drawing/2014/chartex" xmlns:cx1="http://schemas.microsoft.com/office/drawing/2015/9/8/chartex" xmlns:cx2="http://schemas.microsoft.com/office/drawing/2015/10/21/chartex" xmlns:cx3="http://schemas.microsoft.com/office/drawing/2016/5/9/chartex" xmlns:cx4="http://schemas.microsoft.com/office/drawing/2016/5/10/chartex" xmlns:cx5="http://schemas.microsoft.com/office/drawing/2016/5/11/chartex" xmlns:mc="http://schemas.openxmlformats.org/markup-compatibility/2006" xmlns:o="urn:schemas-microsoft-com:office:office" xmlns:r="http://schemas.openxmlformats.org/officeDocument/2006/relationships" xmlns:m="http://schemas.openxmlformats.org/officeDocument/2006/math" xmlns:v="urn:schemas-microsoft-com:vml" xmlns:wp14="http://schemas.microsoft.com/office/word/2010/wordprocessingDrawing" xmlns:wp="http://schemas.openxmlformats.org/drawingml/2006/wordprocessingDrawing" xmlns:w10="urn:schemas-microsoft-com:office:word" xmlns:w="http://schemas.openxmlformats.org/wordprocessingml/2006/main" xmlns:w14="http://schemas.microsoft.com/office/word/2010/wordml" xmlns:w15="http://schemas.microsoft.com/office/word/2012/wordml" xmlns:w16se="http://schemas.microsoft.com/office/word/2015/wordml/symex" xmlns:wpg="http://schemas.microsoft.com/office/word/2010/wordprocessingGroup" xmlns:wpi="http://schemas.microsoft.com/office/word/2010/wordprocessingInk" xmlns:wne="http://schemas.microsoft.com/office/word/2006/wordml" xmlns:wps="http://schemas.microsoft.com/office/word/2010/wordprocessingShape" mc:Ignorable="w14 w15 w16se wp14">
+<w:document xmlns:wpc="http://schemas.microsoft.com/office/word/2010/wordprocessingCanvas" xmlns:cx="http://schemas.microsoft.com/office/drawing/2014/chartex" xmlns:cx1="http://schemas.microsoft.com/office/drawing/2015/9/8/chartex" xmlns:cx2="http://schemas.microsoft.com/office/drawing/2015/10/21/chartex" xmlns:cx3="http://schemas.microsoft.com/office/drawing/2016/5/9/chartex" xmlns:cx4="http://schemas.microsoft.com/office/drawing/2016/5/10/chartex" xmlns:cx5="http://schemas.microsoft.com/office/drawing/2016/5/11/chartex" xmlns:cx6="http://schemas.microsoft.com/office/drawing/2016/5/12/chartex" xmlns:cx7="http://schemas.microsoft.com/office/drawing/2016/5/13/chartex" xmlns:cx8="http://schemas.microsoft.com/office/drawing/2016/5/14/chartex" xmlns:mc="http://schemas.openxmlformats.org/markup-compatibility/2006" xmlns:o="urn:schemas-microsoft-com:office:office" xmlns:r="http://schemas.openxmlformats.org/officeDocument/2006/relationships" xmlns:m="http://schemas.openxmlformats.org/officeDocument/2006/math" xmlns:v="urn:schemas-microsoft-com:vml" xmlns:wp14="http://schemas.microsoft.com/office/word/2010/wordprocessingDrawing" xmlns:wp="http://schemas.openxmlformats.org/drawingml/2006/wordprocessingDrawing" xmlns:w10="urn:schemas-microsoft-com:office:word" xmlns:w="http://schemas.openxmlformats.org/wordprocessingml/2006/main" xmlns:w14="http://schemas.microsoft.com/office/word/2010/wordml" xmlns:w15="http://schemas.microsoft.com/office/word/2012/wordml" xmlns:w16se="http://schemas.microsoft.com/office/word/2015/wordml/symex" xmlns:wpg="http://schemas.microsoft.com/office/word/2010/wordprocessingGroup" xmlns:wpi="http://schemas.microsoft.com/office/word/2010/wordprocessingInk" xmlns:wne="http://schemas.microsoft.com/office/word/2006/wordml" xmlns:wps="http://schemas.microsoft.com/office/word/2010/wordprocessingShape" mc:Ignorable="w14 w15 w16se wp14">
   <w:body>
     <w:sdt>
       <w:sdtPr>
@@ -16,7 +16,7 @@
           <w:r>
             <w:rPr>
               <w:noProof/>
-              <w:lang w:val="en-US"/>
+              <w:lang w:eastAsia="de-AT"/>
             </w:rPr>
             <mc:AlternateContent>
               <mc:Choice Requires="wps">
@@ -150,7 +150,7 @@
           <w:r>
             <w:rPr>
               <w:noProof/>
-              <w:lang w:val="en-US"/>
+              <w:lang w:eastAsia="de-AT"/>
             </w:rPr>
             <mc:AlternateContent>
               <mc:Choice Requires="wps">
@@ -429,7 +429,7 @@
           <w:r>
             <w:rPr>
               <w:noProof/>
-              <w:lang w:val="en-US"/>
+              <w:lang w:eastAsia="de-AT"/>
             </w:rPr>
             <mc:AlternateContent>
               <mc:Choice Requires="wpg">
@@ -631,7 +631,43 @@
                                       <w:sz w:val="36"/>
                                       <w:szCs w:val="72"/>
                                     </w:rPr>
-                                    <w:t>Status: End of Month 7</w:t>
+                                    <w:t xml:space="preserve">Status: End </w:t>
+                                  </w:r>
+                                  <w:proofErr w:type="spellStart"/>
+                                  <w:r>
+                                    <w:rPr>
+                                      <w:color w:val="FFFFFF" w:themeColor="background1"/>
+                                      <w:sz w:val="36"/>
+                                      <w:szCs w:val="72"/>
+                                    </w:rPr>
+                                    <w:t>of</w:t>
+                                  </w:r>
+                                  <w:proofErr w:type="spellEnd"/>
+                                  <w:r>
+                                    <w:rPr>
+                                      <w:color w:val="FFFFFF" w:themeColor="background1"/>
+                                      <w:sz w:val="36"/>
+                                      <w:szCs w:val="72"/>
+                                    </w:rPr>
+                                    <w:t xml:space="preserve"> </w:t>
+                                  </w:r>
+                                  <w:proofErr w:type="spellStart"/>
+                                  <w:r>
+                                    <w:rPr>
+                                      <w:color w:val="FFFFFF" w:themeColor="background1"/>
+                                      <w:sz w:val="36"/>
+                                      <w:szCs w:val="72"/>
+                                    </w:rPr>
+                                    <w:t>Month</w:t>
+                                  </w:r>
+                                  <w:proofErr w:type="spellEnd"/>
+                                  <w:r>
+                                    <w:rPr>
+                                      <w:color w:val="FFFFFF" w:themeColor="background1"/>
+                                      <w:sz w:val="36"/>
+                                      <w:szCs w:val="72"/>
+                                    </w:rPr>
+                                    <w:t xml:space="preserve"> 7</w:t>
                                   </w:r>
                                 </w:p>
                               </w:txbxContent>
@@ -875,7 +911,7 @@
           <w:r>
             <w:rPr>
               <w:noProof/>
-              <w:lang w:val="en-US"/>
+              <w:lang w:eastAsia="de-AT"/>
             </w:rPr>
             <mc:AlternateContent>
               <mc:Choice Requires="wps">
@@ -997,13 +1033,41 @@
                                   </w:sdtPr>
                                   <w:sdtEndPr/>
                                   <w:sdtContent>
+                                    <w:proofErr w:type="spellStart"/>
                                     <w:r>
                                       <w:rPr>
                                         <w:color w:val="7F7F7F" w:themeColor="text1" w:themeTint="80"/>
                                         <w:sz w:val="18"/>
                                         <w:szCs w:val="18"/>
                                       </w:rPr>
-                                      <w:t>Wiedner Hauptstrasse 76</w:t>
+                                      <w:t>Wiedner</w:t>
+                                    </w:r>
+                                    <w:proofErr w:type="spellEnd"/>
+                                    <w:r>
+                                      <w:rPr>
+                                        <w:color w:val="7F7F7F" w:themeColor="text1" w:themeTint="80"/>
+                                        <w:sz w:val="18"/>
+                                        <w:szCs w:val="18"/>
+                                      </w:rPr>
+                                      <w:t xml:space="preserve"> </w:t>
+                                    </w:r>
+                                    <w:proofErr w:type="spellStart"/>
+                                    <w:r>
+                                      <w:rPr>
+                                        <w:color w:val="7F7F7F" w:themeColor="text1" w:themeTint="80"/>
+                                        <w:sz w:val="18"/>
+                                        <w:szCs w:val="18"/>
+                                      </w:rPr>
+                                      <w:t>Hauptstrasse</w:t>
+                                    </w:r>
+                                    <w:proofErr w:type="spellEnd"/>
+                                    <w:r>
+                                      <w:rPr>
+                                        <w:color w:val="7F7F7F" w:themeColor="text1" w:themeTint="80"/>
+                                        <w:sz w:val="18"/>
+                                        <w:szCs w:val="18"/>
+                                      </w:rPr>
+                                      <w:t xml:space="preserve"> 76</w:t>
                                     </w:r>
                                   </w:sdtContent>
                                 </w:sdt>
@@ -1208,110 +1272,63 @@
           <w:r>
             <w:fldChar w:fldCharType="separate"/>
           </w:r>
-          <w:bookmarkStart w:id="0" w:name="_GoBack"/>
-          <w:bookmarkEnd w:id="0"/>
-          <w:r>
-            <w:rPr>
-              <w:rStyle w:val="Hyperlink"/>
-              <w:noProof/>
-            </w:rPr>
-            <w:fldChar w:fldCharType="begin"/>
-          </w:r>
-          <w:r>
-            <w:rPr>
-              <w:rStyle w:val="Hyperlink"/>
-              <w:noProof/>
-            </w:rPr>
-            <w:instrText xml:space="preserve"> </w:instrText>
-          </w:r>
-          <w:r>
-            <w:rPr>
-              <w:noProof/>
-            </w:rPr>
-            <w:instrText>HYPERLINK \l "_Toc478656938"</w:instrText>
-          </w:r>
-          <w:r>
-            <w:rPr>
-              <w:rStyle w:val="Hyperlink"/>
-              <w:noProof/>
-            </w:rPr>
-            <w:instrText xml:space="preserve"> </w:instrText>
-          </w:r>
-          <w:r>
-            <w:rPr>
-              <w:rStyle w:val="Hyperlink"/>
-              <w:noProof/>
-            </w:rPr>
-          </w:r>
-          <w:r>
-            <w:rPr>
-              <w:rStyle w:val="Hyperlink"/>
-              <w:noProof/>
-            </w:rPr>
-            <w:fldChar w:fldCharType="separate"/>
-          </w:r>
-          <w:r>
-            <w:rPr>
-              <w:rStyle w:val="Hyperlink"/>
-              <w:noProof/>
-            </w:rPr>
-            <w:t>Übersicht</w:t>
-          </w:r>
-          <w:r>
-            <w:rPr>
-              <w:noProof/>
-              <w:webHidden/>
-            </w:rPr>
-            <w:tab/>
-          </w:r>
-          <w:r>
-            <w:rPr>
-              <w:noProof/>
-              <w:webHidden/>
-            </w:rPr>
-            <w:fldChar w:fldCharType="begin"/>
-          </w:r>
-          <w:r>
-            <w:rPr>
-              <w:noProof/>
-              <w:webHidden/>
-            </w:rPr>
-            <w:instrText xml:space="preserve"> PAGEREF _Toc478656938 \h </w:instrText>
-          </w:r>
-          <w:r>
-            <w:rPr>
-              <w:noProof/>
-              <w:webHidden/>
-            </w:rPr>
-          </w:r>
-          <w:r>
-            <w:rPr>
-              <w:noProof/>
-              <w:webHidden/>
-            </w:rPr>
-            <w:fldChar w:fldCharType="separate"/>
-          </w:r>
-          <w:r>
-            <w:rPr>
-              <w:noProof/>
-              <w:webHidden/>
-            </w:rPr>
-            <w:t>3</w:t>
-          </w:r>
-          <w:r>
-            <w:rPr>
-              <w:noProof/>
-              <w:webHidden/>
-            </w:rPr>
-            <w:fldChar w:fldCharType="end"/>
-          </w:r>
-          <w:r>
-            <w:rPr>
-              <w:rStyle w:val="Hyperlink"/>
-              <w:noProof/>
-            </w:rPr>
-            <w:fldChar w:fldCharType="end"/>
-          </w:r>
+          <w:hyperlink w:anchor="_Toc478656938" w:history="1">
+            <w:r>
+              <w:rPr>
+                <w:rStyle w:val="Hyperlink"/>
+                <w:noProof/>
+              </w:rPr>
+              <w:t>Übersicht</w:t>
+            </w:r>
+            <w:r>
+              <w:rPr>
+                <w:noProof/>
+                <w:webHidden/>
+              </w:rPr>
+              <w:tab/>
+            </w:r>
+            <w:r>
+              <w:rPr>
+                <w:noProof/>
+                <w:webHidden/>
+              </w:rPr>
+              <w:fldChar w:fldCharType="begin"/>
+            </w:r>
+            <w:r>
+              <w:rPr>
+                <w:noProof/>
+                <w:webHidden/>
+              </w:rPr>
+              <w:instrText xml:space="preserve"> PAGEREF _Toc478656938 \h </w:instrText>
+            </w:r>
+            <w:r>
+              <w:rPr>
+                <w:noProof/>
+                <w:webHidden/>
+              </w:rPr>
+            </w:r>
+            <w:r>
+              <w:rPr>
+                <w:noProof/>
+                <w:webHidden/>
+              </w:rPr>
+              <w:fldChar w:fldCharType="separate"/>
+            </w:r>
+            <w:r>
+              <w:rPr>
+                <w:noProof/>
+                <w:webHidden/>
+              </w:rPr>
+              <w:t>3</w:t>
+            </w:r>
+            <w:r>
+              <w:rPr>
+                <w:noProof/>
+                <w:webHidden/>
+              </w:rPr>
+              <w:fldChar w:fldCharType="end"/>
+            </w:r>
+          </w:hyperlink>
         </w:p>
         <w:p>
           <w:pPr>
@@ -4346,16 +4363,24 @@
       <w:pPr>
         <w:pStyle w:val="berschrift1"/>
       </w:pPr>
-      <w:bookmarkStart w:id="1" w:name="_Toc478656938"/>
+      <w:bookmarkStart w:id="0" w:name="_Toc478656938"/>
       <w:r>
         <w:lastRenderedPageBreak/>
         <w:t>Übersicht</w:t>
       </w:r>
-      <w:bookmarkEnd w:id="1"/>
+      <w:bookmarkEnd w:id="0"/>
     </w:p>
     <w:p>
       <w:r>
-        <w:t xml:space="preserve">In diesem Bericht werden diverse projektspezifische Aspekte mittels Kennzahlen der Earned Value Analyse in grafischer Form </w:t>
+        <w:t xml:space="preserve">In diesem Bericht werden diverse projektspezifische Aspekte mittels Kennzahlen der </w:t>
+      </w:r>
+      <w:proofErr w:type="spellStart"/>
+      <w:r>
+        <w:t>Earned</w:t>
+      </w:r>
+      <w:proofErr w:type="spellEnd"/>
+      <w:r>
+        <w:t xml:space="preserve"> Value Analyse in grafischer Form </w:t>
       </w:r>
       <w:r>
         <w:t>präsentiert</w:t>
@@ -4437,7 +4462,13 @@
         <w:t>Budget:</w:t>
       </w:r>
       <w:r>
-        <w:t xml:space="preserve"> 1.500.000€</w:t>
+        <w:t xml:space="preserve"> 1.</w:t>
+      </w:r>
+      <w:r>
+        <w:t>250</w:t>
+      </w:r>
+      <w:r>
+        <w:t>.000€</w:t>
       </w:r>
     </w:p>
     <w:p>
@@ -4458,12 +4489,12 @@
       <w:pPr>
         <w:pStyle w:val="berschrift1"/>
       </w:pPr>
-      <w:bookmarkStart w:id="2" w:name="_Toc478656939"/>
+      <w:bookmarkStart w:id="1" w:name="_Toc478656939"/>
       <w:r>
         <w:lastRenderedPageBreak/>
         <w:t>Kosten &amp; Fortschritt</w:t>
       </w:r>
-      <w:bookmarkEnd w:id="2"/>
+      <w:bookmarkEnd w:id="1"/>
     </w:p>
     <w:p>
       <w:r>
@@ -4599,7 +4630,7 @@
         <w:rPr>
           <w:noProof/>
         </w:rPr>
-        <w:t>2</w:t>
+        <w:t>1</w:t>
       </w:r>
       <w:r>
         <w:fldChar w:fldCharType="end"/>
@@ -4626,7 +4657,7 @@
         <w:rPr>
           <w:noProof/>
         </w:rPr>
-        <w:t>3</w:t>
+        <w:t>2</w:t>
       </w:r>
       <w:r>
         <w:fldChar w:fldCharType="end"/>
@@ -4682,7 +4713,7 @@
         <w:rPr>
           <w:noProof/>
         </w:rPr>
-        <w:t>2</w:t>
+        <w:t>1</w:t>
       </w:r>
       <w:r>
         <w:fldChar w:fldCharType="end"/>
@@ -4709,7 +4740,7 @@
         <w:rPr>
           <w:noProof/>
         </w:rPr>
-        <w:t>3</w:t>
+        <w:t>2</w:t>
       </w:r>
       <w:r>
         <w:fldChar w:fldCharType="end"/>
@@ -4726,7 +4757,7 @@
       <w:r>
         <w:rPr>
           <w:noProof/>
-          <w:lang w:val="en-US"/>
+          <w:lang w:eastAsia="de-AT"/>
         </w:rPr>
         <w:drawing>
           <wp:inline distT="0" distB="0" distL="0" distR="0" wp14:anchorId="15335A4B" wp14:editId="25DE3329">
@@ -4755,32 +4786,19 @@
         <w:ind w:left="360"/>
         <w:jc w:val="left"/>
       </w:pPr>
-      <w:bookmarkStart w:id="3" w:name="_Ref478593934"/>
+      <w:bookmarkStart w:id="2" w:name="_Ref478593934"/>
       <w:r>
         <w:t xml:space="preserve">Diagramm </w:t>
       </w:r>
-      <w:r>
-        <w:fldChar w:fldCharType="begin"/>
-      </w:r>
-      <w:r>
-        <w:instrText xml:space="preserve"> SEQ Diagramm \* ARABIC </w:instrText>
-      </w:r>
-      <w:r>
-        <w:fldChar w:fldCharType="separate"/>
-      </w:r>
-      <w:r>
-        <w:rPr>
-          <w:noProof/>
-        </w:rPr>
-        <w:t>1</w:t>
-      </w:r>
-      <w:r>
-        <w:rPr>
-          <w:noProof/>
-        </w:rPr>
-        <w:fldChar w:fldCharType="end"/>
-      </w:r>
-      <w:bookmarkEnd w:id="3"/>
+      <w:fldSimple w:instr=" SEQ Diagramm \* ARABIC ">
+        <w:r>
+          <w:rPr>
+            <w:noProof/>
+          </w:rPr>
+          <w:t>1</w:t>
+        </w:r>
+      </w:fldSimple>
+      <w:bookmarkEnd w:id="2"/>
     </w:p>
     <w:p>
       <w:pPr>
@@ -4790,7 +4808,7 @@
       <w:r>
         <w:rPr>
           <w:noProof/>
-          <w:lang w:val="en-US"/>
+          <w:lang w:eastAsia="de-AT"/>
         </w:rPr>
         <w:drawing>
           <wp:inline distT="0" distB="0" distL="0" distR="0" wp14:anchorId="788B2971" wp14:editId="26E5504E">
@@ -4818,88 +4836,83 @@
         <w:pStyle w:val="Beschriftung"/>
         <w:ind w:left="360"/>
       </w:pPr>
-      <w:bookmarkStart w:id="4" w:name="_Ref478593986"/>
+      <w:bookmarkStart w:id="3" w:name="_Ref478593986"/>
       <w:r>
         <w:t xml:space="preserve">Diagramm </w:t>
       </w:r>
+      <w:fldSimple w:instr=" SEQ Diagramm \* ARABIC ">
+        <w:r>
+          <w:rPr>
+            <w:noProof/>
+          </w:rPr>
+          <w:t>2</w:t>
+        </w:r>
+      </w:fldSimple>
+      <w:bookmarkEnd w:id="3"/>
+    </w:p>
+    <w:p>
+      <w:r>
+        <w:lastRenderedPageBreak/>
+        <w:t>Dieser Trend spiegelt sich demzufolge ebenso in der Kosten- (siehe CPI in</w:t>
+      </w:r>
+      <w:r>
+        <w:t xml:space="preserve"> </w:t>
+      </w:r>
       <w:r>
         <w:fldChar w:fldCharType="begin"/>
       </w:r>
       <w:r>
-        <w:instrText xml:space="preserve"> SEQ Diagramm \* ARABIC </w:instrText>
+        <w:instrText xml:space="preserve"> REF _Ref478594051 \h </w:instrText>
       </w:r>
       <w:r>
         <w:fldChar w:fldCharType="separate"/>
+      </w:r>
+      <w:r>
+        <w:t xml:space="preserve">Diagramm </w:t>
       </w:r>
       <w:r>
         <w:rPr>
           <w:noProof/>
         </w:rPr>
-        <w:t>2</w:t>
+        <w:t>3</w:t>
+      </w:r>
+      <w:r>
+        <w:fldChar w:fldCharType="end"/>
+      </w:r>
+      <w:r>
+        <w:t xml:space="preserve">) sowie Zeiteffizienz (siehe SPI in </w:t>
+      </w:r>
+      <w:r>
+        <w:fldChar w:fldCharType="begin"/>
+      </w:r>
+      <w:r>
+        <w:instrText xml:space="preserve"> REF _Ref478594051 \h </w:instrText>
+      </w:r>
+      <w:r>
+        <w:fldChar w:fldCharType="separate"/>
+      </w:r>
+      <w:r>
+        <w:t xml:space="preserve">Diagramm </w:t>
       </w:r>
       <w:r>
         <w:rPr>
           <w:noProof/>
         </w:rPr>
+        <w:t>3</w:t>
+      </w:r>
+      <w:r>
         <w:fldChar w:fldCharType="end"/>
       </w:r>
-      <w:bookmarkEnd w:id="4"/>
-    </w:p>
-    <w:p>
-      <w:r>
-        <w:lastRenderedPageBreak/>
-        <w:t>Dieser Trend spiegelt sich demzufolge ebenso in der Kosten- (siehe CPI in</w:t>
-      </w:r>
-      <w:r>
-        <w:t xml:space="preserve"> </w:t>
-      </w:r>
-      <w:r>
-        <w:fldChar w:fldCharType="begin"/>
-      </w:r>
-      <w:r>
-        <w:instrText xml:space="preserve"> REF _Ref478594051 \h </w:instrText>
-      </w:r>
-      <w:r>
-        <w:fldChar w:fldCharType="separate"/>
-      </w:r>
-      <w:r>
-        <w:t xml:space="preserve">Diagramm </w:t>
-      </w:r>
-      <w:r>
-        <w:rPr>
-          <w:noProof/>
-        </w:rPr>
-        <w:t>4</w:t>
-      </w:r>
-      <w:r>
-        <w:fldChar w:fldCharType="end"/>
-      </w:r>
-      <w:r>
-        <w:t xml:space="preserve">) sowie Zeiteffizienz (siehe SPI in </w:t>
-      </w:r>
-      <w:r>
-        <w:fldChar w:fldCharType="begin"/>
-      </w:r>
-      <w:r>
-        <w:instrText xml:space="preserve"> REF _Ref478594051 \h </w:instrText>
-      </w:r>
-      <w:r>
-        <w:fldChar w:fldCharType="separate"/>
-      </w:r>
-      <w:r>
-        <w:t xml:space="preserve">Diagramm </w:t>
-      </w:r>
-      <w:r>
-        <w:rPr>
-          <w:noProof/>
-        </w:rPr>
-        <w:t>4</w:t>
-      </w:r>
-      <w:r>
-        <w:fldChar w:fldCharType="end"/>
-      </w:r>
-      <w:r>
-        <w:t xml:space="preserve">) wieder. Aufgrund der anfangs sehr hohen Diskrepanz zwischen der bereits erbrachten Leistung und den Istkosten erreichte die Kosteneffizienz am Ende des 2. Monats einen Tiefpunkt von </w:t>
+      <w:r>
+        <w:t xml:space="preserve">) wieder. Aufgrund der anfangs sehr hohen Diskrepanz zwischen der bereits erbrachten Leistung und den </w:t>
+      </w:r>
+      <w:proofErr w:type="spellStart"/>
+      <w:r>
+        <w:t>Istkosten</w:t>
+      </w:r>
+      <w:proofErr w:type="spellEnd"/>
+      <w:r>
+        <w:t xml:space="preserve"> erreichte die Kosteneffizienz am Ende des 2. Monats einen Tiefpunkt von </w:t>
       </w:r>
       <w:r>
         <w:rPr>
@@ -4946,7 +4959,7 @@
       <w:r>
         <w:rPr>
           <w:noProof/>
-          <w:lang w:val="en-US"/>
+          <w:lang w:eastAsia="de-AT"/>
         </w:rPr>
         <w:drawing>
           <wp:inline distT="0" distB="0" distL="0" distR="0" wp14:anchorId="36FD236C" wp14:editId="691AA084">
@@ -4975,32 +4988,19 @@
         <w:ind w:left="360"/>
         <w:jc w:val="left"/>
       </w:pPr>
-      <w:bookmarkStart w:id="5" w:name="_Ref478594051"/>
+      <w:bookmarkStart w:id="4" w:name="_Ref478594051"/>
       <w:r>
         <w:t xml:space="preserve">Diagramm </w:t>
       </w:r>
-      <w:r>
-        <w:fldChar w:fldCharType="begin"/>
-      </w:r>
-      <w:r>
-        <w:instrText xml:space="preserve"> SEQ Diagramm \* ARABIC </w:instrText>
-      </w:r>
-      <w:r>
-        <w:fldChar w:fldCharType="separate"/>
-      </w:r>
-      <w:r>
-        <w:rPr>
-          <w:noProof/>
-        </w:rPr>
-        <w:t>3</w:t>
-      </w:r>
-      <w:r>
-        <w:rPr>
-          <w:noProof/>
-        </w:rPr>
-        <w:fldChar w:fldCharType="end"/>
-      </w:r>
-      <w:bookmarkEnd w:id="5"/>
+      <w:fldSimple w:instr=" SEQ Diagramm \* ARABIC ">
+        <w:r>
+          <w:rPr>
+            <w:noProof/>
+          </w:rPr>
+          <w:t>3</w:t>
+        </w:r>
+      </w:fldSimple>
+      <w:bookmarkEnd w:id="4"/>
     </w:p>
     <w:p>
       <w:pPr>
@@ -5053,7 +5053,7 @@
         <w:rPr>
           <w:noProof/>
         </w:rPr>
-        <w:t>5</w:t>
+        <w:t>4</w:t>
       </w:r>
       <w:r>
         <w:rPr>
@@ -5157,7 +5157,7 @@
       <w:r>
         <w:rPr>
           <w:noProof/>
-          <w:lang w:val="en-US"/>
+          <w:lang w:eastAsia="de-AT"/>
         </w:rPr>
         <w:drawing>
           <wp:inline distT="0" distB="0" distL="0" distR="0" wp14:anchorId="264B6DC4" wp14:editId="3FB317B5">
@@ -5185,43 +5185,30 @@
         <w:pStyle w:val="Beschriftung"/>
         <w:ind w:left="360"/>
       </w:pPr>
-      <w:bookmarkStart w:id="6" w:name="_Ref478594102"/>
+      <w:bookmarkStart w:id="5" w:name="_Ref478594102"/>
       <w:r>
         <w:t xml:space="preserve">Diagramm </w:t>
       </w:r>
-      <w:r>
-        <w:fldChar w:fldCharType="begin"/>
-      </w:r>
-      <w:r>
-        <w:instrText xml:space="preserve"> SEQ Diagramm \* ARABIC </w:instrText>
-      </w:r>
-      <w:r>
-        <w:fldChar w:fldCharType="separate"/>
-      </w:r>
-      <w:r>
-        <w:rPr>
-          <w:noProof/>
-        </w:rPr>
-        <w:t>4</w:t>
-      </w:r>
-      <w:r>
-        <w:rPr>
-          <w:noProof/>
-        </w:rPr>
-        <w:fldChar w:fldCharType="end"/>
-      </w:r>
-      <w:bookmarkEnd w:id="6"/>
+      <w:fldSimple w:instr=" SEQ Diagramm \* ARABIC ">
+        <w:r>
+          <w:rPr>
+            <w:noProof/>
+          </w:rPr>
+          <w:t>4</w:t>
+        </w:r>
+      </w:fldSimple>
+      <w:bookmarkEnd w:id="5"/>
     </w:p>
     <w:p>
       <w:pPr>
         <w:pStyle w:val="berschrift1"/>
       </w:pPr>
-      <w:bookmarkStart w:id="7" w:name="_Toc478656940"/>
+      <w:bookmarkStart w:id="6" w:name="_Toc478656940"/>
       <w:r>
         <w:lastRenderedPageBreak/>
         <w:t>Übersicht der Posten</w:t>
       </w:r>
-      <w:bookmarkEnd w:id="7"/>
+      <w:bookmarkEnd w:id="6"/>
     </w:p>
     <w:p>
       <w:r>
@@ -7769,32 +7756,19 @@
         <w:pStyle w:val="Beschriftung"/>
         <w:spacing w:before="240"/>
       </w:pPr>
-      <w:bookmarkStart w:id="8" w:name="_Ref478606182"/>
+      <w:bookmarkStart w:id="7" w:name="_Ref478606182"/>
       <w:r>
         <w:t xml:space="preserve">Tabelle </w:t>
       </w:r>
-      <w:r>
-        <w:fldChar w:fldCharType="begin"/>
-      </w:r>
-      <w:r>
-        <w:instrText xml:space="preserve"> SEQ Tabelle \* ARABIC </w:instrText>
-      </w:r>
-      <w:r>
-        <w:fldChar w:fldCharType="separate"/>
-      </w:r>
-      <w:r>
-        <w:rPr>
-          <w:noProof/>
-        </w:rPr>
-        <w:t>1</w:t>
-      </w:r>
-      <w:r>
-        <w:rPr>
-          <w:noProof/>
-        </w:rPr>
-        <w:fldChar w:fldCharType="end"/>
-      </w:r>
-      <w:bookmarkEnd w:id="8"/>
+      <w:fldSimple w:instr=" SEQ Tabelle \* ARABIC ">
+        <w:r>
+          <w:rPr>
+            <w:noProof/>
+          </w:rPr>
+          <w:t>1</w:t>
+        </w:r>
+      </w:fldSimple>
+      <w:bookmarkEnd w:id="7"/>
     </w:p>
     <w:p>
       <w:r>
@@ -7819,11 +7793,11 @@
       <w:pPr>
         <w:pStyle w:val="berschrift1"/>
       </w:pPr>
-      <w:bookmarkStart w:id="9" w:name="_Toc478656941"/>
+      <w:bookmarkStart w:id="8" w:name="_Toc478656941"/>
       <w:r>
         <w:rPr>
           <w:noProof/>
-          <w:lang w:val="en-US"/>
+          <w:lang w:eastAsia="de-AT"/>
         </w:rPr>
         <w:lastRenderedPageBreak/>
         <w:drawing>
@@ -7895,17 +7869,17 @@
       <w:r>
         <w:t xml:space="preserve"> Posten</w:t>
       </w:r>
-      <w:bookmarkEnd w:id="9"/>
+      <w:bookmarkEnd w:id="8"/>
     </w:p>
     <w:p>
       <w:pPr>
         <w:pStyle w:val="berschrift2"/>
       </w:pPr>
-      <w:bookmarkStart w:id="10" w:name="_Toc478656942"/>
+      <w:bookmarkStart w:id="9" w:name="_Toc478656942"/>
       <w:r>
         <w:t>Anforderungsanalyse</w:t>
       </w:r>
-      <w:bookmarkEnd w:id="10"/>
+      <w:bookmarkEnd w:id="9"/>
     </w:p>
     <w:p>
       <w:r>
@@ -7931,11 +7905,11 @@
       <w:pPr>
         <w:pStyle w:val="berschrift2"/>
       </w:pPr>
-      <w:bookmarkStart w:id="11" w:name="_Toc478656943"/>
+      <w:bookmarkStart w:id="10" w:name="_Toc478656943"/>
       <w:r>
         <w:t>Design und Architektur</w:t>
       </w:r>
-      <w:bookmarkEnd w:id="11"/>
+      <w:bookmarkEnd w:id="10"/>
     </w:p>
     <w:p>
       <w:r>
@@ -7949,11 +7923,11 @@
       <w:pPr>
         <w:pStyle w:val="berschrift2"/>
       </w:pPr>
-      <w:bookmarkStart w:id="12" w:name="_Toc478656944"/>
+      <w:bookmarkStart w:id="11" w:name="_Toc478656944"/>
       <w:r>
         <w:t>Implementierung</w:t>
       </w:r>
-      <w:bookmarkEnd w:id="12"/>
+      <w:bookmarkEnd w:id="11"/>
     </w:p>
     <w:p>
       <w:r>
@@ -7967,11 +7941,11 @@
       <w:pPr>
         <w:pStyle w:val="berschrift2"/>
       </w:pPr>
-      <w:bookmarkStart w:id="13" w:name="_Toc478656945"/>
+      <w:bookmarkStart w:id="12" w:name="_Toc478656945"/>
       <w:r>
         <w:t>Projektmanagement</w:t>
       </w:r>
-      <w:bookmarkEnd w:id="13"/>
+      <w:bookmarkEnd w:id="12"/>
     </w:p>
     <w:p>
       <w:r>
@@ -8006,11 +7980,11 @@
       <w:pPr>
         <w:pStyle w:val="berschrift2"/>
       </w:pPr>
-      <w:bookmarkStart w:id="14" w:name="_Toc478656946"/>
+      <w:bookmarkStart w:id="13" w:name="_Toc478656946"/>
       <w:r>
         <w:t>Puffer für Unerwartetes</w:t>
       </w:r>
-      <w:bookmarkEnd w:id="14"/>
+      <w:bookmarkEnd w:id="13"/>
     </w:p>
     <w:p>
       <w:r>
@@ -8051,11 +8025,11 @@
       <w:pPr>
         <w:pStyle w:val="berschrift2"/>
       </w:pPr>
-      <w:bookmarkStart w:id="15" w:name="_Toc478656947"/>
+      <w:bookmarkStart w:id="14" w:name="_Toc478656947"/>
       <w:r>
         <w:t>Materialkosten</w:t>
       </w:r>
-      <w:bookmarkEnd w:id="15"/>
+      <w:bookmarkEnd w:id="14"/>
     </w:p>
     <w:p>
       <w:r>
@@ -8115,11 +8089,11 @@
       <w:pPr>
         <w:pStyle w:val="berschrift1"/>
       </w:pPr>
-      <w:bookmarkStart w:id="16" w:name="_Toc478656948"/>
+      <w:bookmarkStart w:id="15" w:name="_Toc478656948"/>
       <w:r>
         <w:rPr>
           <w:noProof/>
-          <w:lang w:val="en-US"/>
+          <w:lang w:eastAsia="de-AT"/>
         </w:rPr>
         <w:lastRenderedPageBreak/>
         <w:drawing>
@@ -8190,17 +8164,17 @@
       <w:r>
         <w:t>Starke Posten</w:t>
       </w:r>
-      <w:bookmarkEnd w:id="16"/>
+      <w:bookmarkEnd w:id="15"/>
     </w:p>
     <w:p>
       <w:pPr>
         <w:pStyle w:val="berschrift2"/>
       </w:pPr>
-      <w:bookmarkStart w:id="17" w:name="_Toc478656949"/>
+      <w:bookmarkStart w:id="16" w:name="_Toc478656949"/>
       <w:r>
         <w:t>Integration und Test</w:t>
       </w:r>
-      <w:bookmarkEnd w:id="17"/>
+      <w:bookmarkEnd w:id="16"/>
     </w:p>
     <w:p>
       <w:r>
@@ -8268,22 +8242,22 @@
       <w:pPr>
         <w:pStyle w:val="berschrift1"/>
       </w:pPr>
-      <w:bookmarkStart w:id="18" w:name="_Toc478656950"/>
+      <w:bookmarkStart w:id="17" w:name="_Toc478656950"/>
       <w:r>
         <w:lastRenderedPageBreak/>
         <w:t>Analyse des Projektverlaufs</w:t>
       </w:r>
-      <w:bookmarkEnd w:id="18"/>
+      <w:bookmarkEnd w:id="17"/>
     </w:p>
     <w:p>
       <w:pPr>
         <w:pStyle w:val="berschrift2"/>
       </w:pPr>
-      <w:bookmarkStart w:id="19" w:name="_Toc478656951"/>
+      <w:bookmarkStart w:id="18" w:name="_Toc478656951"/>
       <w:r>
         <w:t>Monat 1</w:t>
       </w:r>
-      <w:bookmarkEnd w:id="19"/>
+      <w:bookmarkEnd w:id="18"/>
     </w:p>
     <w:p>
       <w:r>
@@ -8361,11 +8335,11 @@
       <w:pPr>
         <w:pStyle w:val="berschrift2"/>
       </w:pPr>
-      <w:bookmarkStart w:id="20" w:name="_Toc478656952"/>
+      <w:bookmarkStart w:id="19" w:name="_Toc478656952"/>
       <w:r>
         <w:t>Monat 2</w:t>
       </w:r>
-      <w:bookmarkEnd w:id="20"/>
+      <w:bookmarkEnd w:id="19"/>
     </w:p>
     <w:p>
       <w:r>
@@ -8670,11 +8644,11 @@
       <w:pPr>
         <w:pStyle w:val="berschrift2"/>
       </w:pPr>
-      <w:bookmarkStart w:id="21" w:name="_Toc478656953"/>
+      <w:bookmarkStart w:id="20" w:name="_Toc478656953"/>
       <w:r>
         <w:t>Monat 3</w:t>
       </w:r>
-      <w:bookmarkEnd w:id="21"/>
+      <w:bookmarkEnd w:id="20"/>
     </w:p>
     <w:p>
       <w:r>
@@ -8823,11 +8797,11 @@
       <w:pPr>
         <w:pStyle w:val="berschrift2"/>
       </w:pPr>
-      <w:bookmarkStart w:id="22" w:name="_Toc478656954"/>
+      <w:bookmarkStart w:id="21" w:name="_Toc478656954"/>
       <w:r>
         <w:t>Monat 4</w:t>
       </w:r>
-      <w:bookmarkEnd w:id="22"/>
+      <w:bookmarkEnd w:id="21"/>
     </w:p>
     <w:p>
       <w:r>
@@ -8950,11 +8924,11 @@
       <w:pPr>
         <w:pStyle w:val="berschrift2"/>
       </w:pPr>
-      <w:bookmarkStart w:id="23" w:name="_Toc478656955"/>
+      <w:bookmarkStart w:id="22" w:name="_Toc478656955"/>
       <w:r>
         <w:t>Monat 5</w:t>
       </w:r>
-      <w:bookmarkEnd w:id="23"/>
+      <w:bookmarkEnd w:id="22"/>
     </w:p>
     <w:p>
       <w:r>
@@ -9072,11 +9046,11 @@
       <w:pPr>
         <w:pStyle w:val="berschrift2"/>
       </w:pPr>
-      <w:bookmarkStart w:id="24" w:name="_Toc478656956"/>
+      <w:bookmarkStart w:id="23" w:name="_Toc478656956"/>
       <w:r>
         <w:t>Monat 6</w:t>
       </w:r>
-      <w:bookmarkEnd w:id="24"/>
+      <w:bookmarkEnd w:id="23"/>
     </w:p>
     <w:p>
       <w:r>
@@ -9222,12 +9196,12 @@
       <w:pPr>
         <w:pStyle w:val="berschrift2"/>
       </w:pPr>
-      <w:bookmarkStart w:id="25" w:name="_Toc478656957"/>
+      <w:bookmarkStart w:id="24" w:name="_Toc478656957"/>
       <w:r>
         <w:lastRenderedPageBreak/>
         <w:t>Monat 7</w:t>
       </w:r>
-      <w:bookmarkEnd w:id="25"/>
+      <w:bookmarkEnd w:id="24"/>
     </w:p>
     <w:p>
       <w:r>
@@ -9380,7 +9354,7 @@
           <w:rStyle w:val="berschrift1Zchn"/>
         </w:rPr>
       </w:pPr>
-      <w:bookmarkStart w:id="26" w:name="_Toc478656958"/>
+      <w:bookmarkStart w:id="25" w:name="_Toc478656958"/>
       <w:r>
         <w:rPr>
           <w:rStyle w:val="berschrift1Zchn"/>
@@ -9388,7 +9362,7 @@
         <w:lastRenderedPageBreak/>
         <w:t>Fazit</w:t>
       </w:r>
-      <w:bookmarkEnd w:id="26"/>
+      <w:bookmarkEnd w:id="25"/>
     </w:p>
     <w:p>
       <w:pPr>
@@ -9480,7 +9454,7 @@
       <w:r>
         <w:rPr>
           <w:noProof/>
-          <w:lang w:val="en-US"/>
+          <w:lang w:eastAsia="de-AT"/>
         </w:rPr>
         <w:drawing>
           <wp:inline distT="0" distB="0" distL="0" distR="0" wp14:anchorId="2BC797AA" wp14:editId="2312211D">
@@ -9507,19 +9481,32 @@
       <w:pPr>
         <w:pStyle w:val="Beschriftung"/>
       </w:pPr>
-      <w:bookmarkStart w:id="27" w:name="_Ref478656792"/>
+      <w:bookmarkStart w:id="26" w:name="_Ref478656792"/>
       <w:r>
         <w:t xml:space="preserve">Diagramm </w:t>
       </w:r>
-      <w:fldSimple w:instr=" SEQ Diagramm \* ARABIC ">
-        <w:r>
-          <w:rPr>
-            <w:noProof/>
-          </w:rPr>
-          <w:t>5</w:t>
-        </w:r>
-      </w:fldSimple>
-      <w:bookmarkEnd w:id="27"/>
+      <w:r>
+        <w:fldChar w:fldCharType="begin"/>
+      </w:r>
+      <w:r>
+        <w:instrText xml:space="preserve"> SEQ Diagramm \* ARABIC </w:instrText>
+      </w:r>
+      <w:r>
+        <w:fldChar w:fldCharType="separate"/>
+      </w:r>
+      <w:r>
+        <w:rPr>
+          <w:noProof/>
+        </w:rPr>
+        <w:t>5</w:t>
+      </w:r>
+      <w:r>
+        <w:rPr>
+          <w:noProof/>
+        </w:rPr>
+        <w:fldChar w:fldCharType="end"/>
+      </w:r>
+      <w:bookmarkEnd w:id="26"/>
     </w:p>
     <w:p>
       <w:r>
@@ -9625,7 +9612,7 @@
           <w:rStyle w:val="berschrift1Zchn"/>
         </w:rPr>
       </w:pPr>
-      <w:bookmarkStart w:id="28" w:name="_Toc478656959"/>
+      <w:bookmarkStart w:id="27" w:name="_Toc478656959"/>
       <w:r>
         <w:rPr>
           <w:rStyle w:val="berschrift1Zchn"/>
@@ -9639,17 +9626,17 @@
         </w:rPr>
         <w:t>Vorgehensweisen</w:t>
       </w:r>
-      <w:bookmarkEnd w:id="28"/>
+      <w:bookmarkEnd w:id="27"/>
     </w:p>
     <w:p>
       <w:pPr>
         <w:pStyle w:val="berschrift2"/>
       </w:pPr>
-      <w:bookmarkStart w:id="29" w:name="_Toc478656960"/>
+      <w:bookmarkStart w:id="28" w:name="_Toc478656960"/>
       <w:r>
         <w:rPr>
           <w:noProof/>
-          <w:lang w:val="en-US"/>
+          <w:lang w:eastAsia="de-AT"/>
         </w:rPr>
         <w:drawing>
           <wp:anchor distT="0" distB="0" distL="114300" distR="114300" simplePos="0" relativeHeight="251663360" behindDoc="0" locked="0" layoutInCell="1" allowOverlap="1">
@@ -9723,7 +9710,7 @@
       <w:r>
         <w:t>: Sofortiger Projektabbruch</w:t>
       </w:r>
-      <w:bookmarkEnd w:id="29"/>
+      <w:bookmarkEnd w:id="28"/>
       <w:r>
         <w:t xml:space="preserve"> </w:t>
       </w:r>
@@ -9782,11 +9769,11 @@
       <w:pPr>
         <w:pStyle w:val="berschrift2"/>
       </w:pPr>
-      <w:bookmarkStart w:id="30" w:name="_Toc478656961"/>
+      <w:bookmarkStart w:id="29" w:name="_Toc478656961"/>
       <w:r>
         <w:rPr>
           <w:noProof/>
-          <w:lang w:val="en-US"/>
+          <w:lang w:eastAsia="de-AT"/>
         </w:rPr>
         <w:drawing>
           <wp:anchor distT="0" distB="0" distL="114300" distR="114300" simplePos="0" relativeHeight="251666432" behindDoc="0" locked="0" layoutInCell="1" allowOverlap="1">
@@ -9854,7 +9841,7 @@
       <w:r>
         <w:t>Entscheidung 2: Projekt fortführen</w:t>
       </w:r>
-      <w:bookmarkEnd w:id="30"/>
+      <w:bookmarkEnd w:id="29"/>
       <w:r>
         <w:t xml:space="preserve"> </w:t>
       </w:r>
@@ -9996,38 +9983,38 @@
       <w:pPr>
         <w:pStyle w:val="berschrift1"/>
       </w:pPr>
-      <w:bookmarkStart w:id="31" w:name="_Toc478656962"/>
+      <w:bookmarkStart w:id="30" w:name="_Toc478656962"/>
       <w:r>
         <w:lastRenderedPageBreak/>
         <w:t>Anhang</w:t>
       </w:r>
-      <w:bookmarkEnd w:id="31"/>
+      <w:bookmarkEnd w:id="30"/>
     </w:p>
     <w:p>
       <w:pPr>
         <w:pStyle w:val="berschrift2"/>
       </w:pPr>
-      <w:bookmarkStart w:id="32" w:name="_Toc478656963"/>
+      <w:bookmarkStart w:id="31" w:name="_Toc478656963"/>
       <w:r>
         <w:t>Detailinformationen zu den Posten</w:t>
       </w:r>
-      <w:bookmarkEnd w:id="32"/>
+      <w:bookmarkEnd w:id="31"/>
     </w:p>
     <w:p>
       <w:pPr>
         <w:pStyle w:val="berschrift3"/>
       </w:pPr>
-      <w:bookmarkStart w:id="33" w:name="_Toc478656964"/>
+      <w:bookmarkStart w:id="32" w:name="_Toc478656964"/>
       <w:r>
         <w:t>Anforderungsanalyse</w:t>
       </w:r>
-      <w:bookmarkEnd w:id="33"/>
+      <w:bookmarkEnd w:id="32"/>
     </w:p>
     <w:p>
       <w:r>
         <w:rPr>
           <w:noProof/>
-          <w:lang w:val="en-US"/>
+          <w:lang w:eastAsia="de-AT"/>
         </w:rPr>
         <w:drawing>
           <wp:inline distT="0" distB="0" distL="0" distR="0" wp14:anchorId="43872EFA" wp14:editId="36B794C3">
@@ -10054,7 +10041,7 @@
       <w:r>
         <w:rPr>
           <w:noProof/>
-          <w:lang w:val="en-US"/>
+          <w:lang w:eastAsia="de-AT"/>
         </w:rPr>
         <w:drawing>
           <wp:inline distT="0" distB="0" distL="0" distR="0" wp14:anchorId="632653D3" wp14:editId="474DA5C9">
@@ -10117,7 +10104,7 @@
       <w:r>
         <w:rPr>
           <w:noProof/>
-          <w:lang w:val="en-US"/>
+          <w:lang w:eastAsia="de-AT"/>
         </w:rPr>
         <w:lastRenderedPageBreak/>
         <w:drawing>
@@ -10220,7 +10207,7 @@
       <w:r>
         <w:rPr>
           <w:noProof/>
-          <w:lang w:val="en-US"/>
+          <w:lang w:eastAsia="de-AT"/>
         </w:rPr>
         <w:drawing>
           <wp:inline distT="0" distB="0" distL="0" distR="0" wp14:anchorId="7B1B17BD" wp14:editId="7930073E">
@@ -10282,18 +10269,18 @@
       <w:pPr>
         <w:pStyle w:val="berschrift3"/>
       </w:pPr>
-      <w:bookmarkStart w:id="34" w:name="_Toc478656965"/>
+      <w:bookmarkStart w:id="33" w:name="_Toc478656965"/>
       <w:r>
         <w:lastRenderedPageBreak/>
         <w:t>Design und Architektur</w:t>
       </w:r>
-      <w:bookmarkEnd w:id="34"/>
+      <w:bookmarkEnd w:id="33"/>
     </w:p>
     <w:p>
       <w:r>
         <w:rPr>
           <w:noProof/>
-          <w:lang w:val="en-US"/>
+          <w:lang w:eastAsia="de-AT"/>
         </w:rPr>
         <w:drawing>
           <wp:inline distT="0" distB="0" distL="0" distR="0" wp14:anchorId="0DA5227E" wp14:editId="744B5E05">
@@ -10320,7 +10307,7 @@
       <w:r>
         <w:rPr>
           <w:noProof/>
-          <w:lang w:val="en-US"/>
+          <w:lang w:eastAsia="de-AT"/>
         </w:rPr>
         <w:drawing>
           <wp:inline distT="0" distB="0" distL="0" distR="0" wp14:anchorId="2D1D8B35" wp14:editId="2A4D31B5">
@@ -10370,7 +10357,7 @@
       <w:r>
         <w:rPr>
           <w:noProof/>
-          <w:lang w:val="en-US"/>
+          <w:lang w:eastAsia="de-AT"/>
         </w:rPr>
         <w:lastRenderedPageBreak/>
         <w:drawing>
@@ -10449,7 +10436,7 @@
       <w:r>
         <w:rPr>
           <w:noProof/>
-          <w:lang w:val="en-US"/>
+          <w:lang w:eastAsia="de-AT"/>
         </w:rPr>
         <w:drawing>
           <wp:inline distT="0" distB="0" distL="0" distR="0" wp14:anchorId="69494517" wp14:editId="47945F9B">
@@ -10535,18 +10522,18 @@
       <w:pPr>
         <w:pStyle w:val="berschrift3"/>
       </w:pPr>
-      <w:bookmarkStart w:id="35" w:name="_Toc478656966"/>
+      <w:bookmarkStart w:id="34" w:name="_Toc478656966"/>
       <w:r>
         <w:lastRenderedPageBreak/>
         <w:t>Implementierung</w:t>
       </w:r>
-      <w:bookmarkEnd w:id="35"/>
+      <w:bookmarkEnd w:id="34"/>
     </w:p>
     <w:p>
       <w:r>
         <w:rPr>
           <w:noProof/>
-          <w:lang w:val="en-US"/>
+          <w:lang w:eastAsia="de-AT"/>
         </w:rPr>
         <w:drawing>
           <wp:inline distT="0" distB="0" distL="0" distR="0" wp14:anchorId="1BC633E2" wp14:editId="7DE90123">
@@ -10573,7 +10560,7 @@
       <w:r>
         <w:rPr>
           <w:noProof/>
-          <w:lang w:val="en-US"/>
+          <w:lang w:eastAsia="de-AT"/>
         </w:rPr>
         <w:drawing>
           <wp:inline distT="0" distB="0" distL="0" distR="0" wp14:anchorId="7908BA80" wp14:editId="2C1E9C86">
@@ -10635,7 +10622,7 @@
       <w:r>
         <w:rPr>
           <w:noProof/>
-          <w:lang w:val="en-US"/>
+          <w:lang w:eastAsia="de-AT"/>
         </w:rPr>
         <w:lastRenderedPageBreak/>
         <w:drawing>
@@ -10708,7 +10695,7 @@
       <w:r>
         <w:rPr>
           <w:noProof/>
-          <w:lang w:val="en-US"/>
+          <w:lang w:eastAsia="de-AT"/>
         </w:rPr>
         <w:drawing>
           <wp:inline distT="0" distB="0" distL="0" distR="0" wp14:anchorId="37EF256E" wp14:editId="0D6F064C">
@@ -10800,18 +10787,18 @@
       <w:pPr>
         <w:pStyle w:val="berschrift3"/>
       </w:pPr>
-      <w:bookmarkStart w:id="36" w:name="_Toc478656967"/>
+      <w:bookmarkStart w:id="35" w:name="_Toc478656967"/>
       <w:r>
         <w:lastRenderedPageBreak/>
         <w:t>Integration und Test</w:t>
       </w:r>
-      <w:bookmarkEnd w:id="36"/>
+      <w:bookmarkEnd w:id="35"/>
     </w:p>
     <w:p>
       <w:r>
         <w:rPr>
           <w:noProof/>
-          <w:lang w:val="en-US"/>
+          <w:lang w:eastAsia="de-AT"/>
         </w:rPr>
         <w:drawing>
           <wp:inline distT="0" distB="0" distL="0" distR="0" wp14:anchorId="7210DD12" wp14:editId="4C0157E7">
@@ -10838,7 +10825,7 @@
       <w:r>
         <w:rPr>
           <w:noProof/>
-          <w:lang w:val="en-US"/>
+          <w:lang w:eastAsia="de-AT"/>
         </w:rPr>
         <w:drawing>
           <wp:inline distT="0" distB="0" distL="0" distR="0" wp14:anchorId="32C5735E" wp14:editId="26002B3A">
@@ -10888,7 +10875,7 @@
       <w:r>
         <w:rPr>
           <w:noProof/>
-          <w:lang w:val="en-US"/>
+          <w:lang w:eastAsia="de-AT"/>
         </w:rPr>
         <w:lastRenderedPageBreak/>
         <w:drawing>
@@ -10961,7 +10948,7 @@
       <w:r>
         <w:rPr>
           <w:noProof/>
-          <w:lang w:val="en-US"/>
+          <w:lang w:eastAsia="de-AT"/>
         </w:rPr>
         <w:drawing>
           <wp:inline distT="0" distB="0" distL="0" distR="0" wp14:anchorId="769B9672" wp14:editId="50DEC452">
@@ -11028,18 +11015,18 @@
       <w:pPr>
         <w:pStyle w:val="berschrift3"/>
       </w:pPr>
-      <w:bookmarkStart w:id="37" w:name="_Toc478656968"/>
+      <w:bookmarkStart w:id="36" w:name="_Toc478656968"/>
       <w:r>
         <w:lastRenderedPageBreak/>
         <w:t>Projektmanagement</w:t>
       </w:r>
-      <w:bookmarkEnd w:id="37"/>
+      <w:bookmarkEnd w:id="36"/>
     </w:p>
     <w:p>
       <w:r>
         <w:rPr>
           <w:noProof/>
-          <w:lang w:val="en-US"/>
+          <w:lang w:eastAsia="de-AT"/>
         </w:rPr>
         <w:drawing>
           <wp:inline distT="0" distB="0" distL="0" distR="0" wp14:anchorId="3E9B7B32" wp14:editId="773A2A4F">
@@ -11066,7 +11053,7 @@
       <w:r>
         <w:rPr>
           <w:noProof/>
-          <w:lang w:val="en-US"/>
+          <w:lang w:eastAsia="de-AT"/>
         </w:rPr>
         <w:drawing>
           <wp:inline distT="0" distB="0" distL="0" distR="0" wp14:anchorId="72721965" wp14:editId="10E693CB">
@@ -11106,19 +11093,43 @@
         <w:rPr>
           <w:b/>
         </w:rPr>
-        <w:t>61000€</w:t>
-      </w:r>
-      <w:r>
-        <w:t xml:space="preserve"> reduziert.</w:t>
-      </w:r>
-      <w:r>
-        <w:t xml:space="preserve"> Außerdem liegen wir aktuell </w:t>
+        <w:t>61</w:t>
       </w:r>
       <w:r>
         <w:rPr>
           <w:b/>
         </w:rPr>
-        <w:t>11000€</w:t>
+        <w:t>.</w:t>
+      </w:r>
+      <w:r>
+        <w:rPr>
+          <w:b/>
+        </w:rPr>
+        <w:t>000€</w:t>
+      </w:r>
+      <w:r>
+        <w:t xml:space="preserve"> reduziert.</w:t>
+      </w:r>
+      <w:r>
+        <w:t xml:space="preserve"> Außerdem liegen wir aktuell </w:t>
+      </w:r>
+      <w:r>
+        <w:rPr>
+          <w:b/>
+        </w:rPr>
+        <w:t>11</w:t>
+      </w:r>
+      <w:r>
+        <w:rPr>
+          <w:b/>
+        </w:rPr>
+        <w:t>.</w:t>
+      </w:r>
+      <w:r>
+        <w:rPr>
+          <w:b/>
+        </w:rPr>
+        <w:t>000€</w:t>
       </w:r>
       <w:r>
         <w:t xml:space="preserve"> hinter dem geplanten Vorhaben.</w:t>
@@ -11128,7 +11139,7 @@
       <w:r>
         <w:rPr>
           <w:noProof/>
-          <w:lang w:val="en-US"/>
+          <w:lang w:eastAsia="de-AT"/>
         </w:rPr>
         <w:lastRenderedPageBreak/>
         <w:drawing>
@@ -11207,7 +11218,7 @@
       <w:r>
         <w:rPr>
           <w:noProof/>
-          <w:lang w:val="en-US"/>
+          <w:lang w:eastAsia="de-AT"/>
         </w:rPr>
         <w:drawing>
           <wp:inline distT="0" distB="0" distL="0" distR="0" wp14:anchorId="2E17FDEE" wp14:editId="008648E6">
@@ -11301,18 +11312,18 @@
       <w:pPr>
         <w:pStyle w:val="berschrift3"/>
       </w:pPr>
-      <w:bookmarkStart w:id="38" w:name="_Toc478656969"/>
+      <w:bookmarkStart w:id="37" w:name="_Toc478656969"/>
       <w:r>
         <w:lastRenderedPageBreak/>
         <w:t>Puffer für Unerwartetes</w:t>
       </w:r>
-      <w:bookmarkEnd w:id="38"/>
+      <w:bookmarkEnd w:id="37"/>
     </w:p>
     <w:p>
       <w:r>
         <w:rPr>
           <w:noProof/>
-          <w:lang w:val="en-US"/>
+          <w:lang w:eastAsia="de-AT"/>
         </w:rPr>
         <w:drawing>
           <wp:inline distT="0" distB="0" distL="0" distR="0" wp14:anchorId="34976C36" wp14:editId="620F6B8C">
@@ -11339,7 +11350,7 @@
       <w:r>
         <w:rPr>
           <w:noProof/>
-          <w:lang w:val="en-US"/>
+          <w:lang w:eastAsia="de-AT"/>
         </w:rPr>
         <w:drawing>
           <wp:inline distT="0" distB="0" distL="0" distR="0" wp14:anchorId="48B973C6" wp14:editId="1B6AA1AC">
@@ -11398,7 +11409,7 @@
       <w:r>
         <w:rPr>
           <w:noProof/>
-          <w:lang w:val="en-US"/>
+          <w:lang w:eastAsia="de-AT"/>
         </w:rPr>
         <w:lastRenderedPageBreak/>
         <w:drawing>
@@ -11495,7 +11506,7 @@
       <w:r>
         <w:rPr>
           <w:noProof/>
-          <w:lang w:val="en-US"/>
+          <w:lang w:eastAsia="de-AT"/>
         </w:rPr>
         <w:drawing>
           <wp:inline distT="0" distB="0" distL="0" distR="0" wp14:anchorId="2E22F56F" wp14:editId="24CA3C75">
@@ -11583,18 +11594,18 @@
       <w:pPr>
         <w:pStyle w:val="berschrift3"/>
       </w:pPr>
-      <w:bookmarkStart w:id="39" w:name="_Toc478656970"/>
+      <w:bookmarkStart w:id="38" w:name="_Toc478656970"/>
       <w:r>
         <w:lastRenderedPageBreak/>
         <w:t>Materialkosten</w:t>
       </w:r>
-      <w:bookmarkEnd w:id="39"/>
+      <w:bookmarkEnd w:id="38"/>
     </w:p>
     <w:p>
       <w:r>
         <w:rPr>
           <w:noProof/>
-          <w:lang w:val="en-US"/>
+          <w:lang w:eastAsia="de-AT"/>
         </w:rPr>
         <w:drawing>
           <wp:inline distT="0" distB="0" distL="0" distR="0" wp14:anchorId="009D59D0" wp14:editId="553D5507">
@@ -11621,7 +11632,7 @@
       <w:r>
         <w:rPr>
           <w:noProof/>
-          <w:lang w:val="en-US"/>
+          <w:lang w:eastAsia="de-AT"/>
         </w:rPr>
         <w:drawing>
           <wp:inline distT="0" distB="0" distL="0" distR="0" wp14:anchorId="20AB5815" wp14:editId="40969F89">
@@ -11683,7 +11694,7 @@
       <w:r>
         <w:rPr>
           <w:noProof/>
-          <w:lang w:val="en-US"/>
+          <w:lang w:eastAsia="de-AT"/>
         </w:rPr>
         <w:lastRenderedPageBreak/>
         <w:drawing>
@@ -11762,7 +11773,7 @@
       <w:r>
         <w:rPr>
           <w:noProof/>
-          <w:lang w:val="en-US"/>
+          <w:lang w:eastAsia="de-AT"/>
         </w:rPr>
         <w:drawing>
           <wp:inline distT="0" distB="0" distL="0" distR="0" wp14:anchorId="7D3B74C6" wp14:editId="66EBE07F">
@@ -11829,31 +11840,52 @@
       <w:pPr>
         <w:pStyle w:val="berschrift2"/>
       </w:pPr>
-      <w:bookmarkStart w:id="40" w:name="_Toc478656971"/>
+      <w:bookmarkStart w:id="39" w:name="_Toc478656971"/>
       <w:r>
         <w:lastRenderedPageBreak/>
         <w:t>Formelsammlung</w:t>
       </w:r>
-      <w:bookmarkEnd w:id="40"/>
+      <w:bookmarkEnd w:id="39"/>
     </w:p>
     <w:p>
       <w:r>
-        <w:t>Diese Formelsammlung dient der Erläuterung der in diesem Bericht vorzufindenden Kennzahlen der Earned Value Analyse.</w:t>
+        <w:t xml:space="preserve">Diese Formelsammlung dient der Erläuterung der in diesem Bericht vorzufindenden Kennzahlen der </w:t>
+      </w:r>
+      <w:proofErr w:type="spellStart"/>
+      <w:r>
+        <w:t>Earned</w:t>
+      </w:r>
+      <w:proofErr w:type="spellEnd"/>
+      <w:r>
+        <w:t xml:space="preserve"> Value Analyse.</w:t>
       </w:r>
     </w:p>
     <w:p>
       <w:pPr>
         <w:pStyle w:val="berschrift3"/>
       </w:pPr>
-      <w:bookmarkStart w:id="41" w:name="_Toc478656972"/>
-      <w:r>
-        <w:t>Actual Costs (AC)</w:t>
-      </w:r>
-      <w:bookmarkEnd w:id="41"/>
+      <w:bookmarkStart w:id="40" w:name="_Toc478656972"/>
+      <w:proofErr w:type="spellStart"/>
+      <w:r>
+        <w:t>Actual</w:t>
+      </w:r>
+      <w:proofErr w:type="spellEnd"/>
+      <w:r>
+        <w:t xml:space="preserve"> Costs (AC)</w:t>
+      </w:r>
+      <w:bookmarkEnd w:id="40"/>
     </w:p>
     <w:p>
       <w:r>
-        <w:t>Die Actual Costs umfassen alle bis zu einem bestimmten Zeitpunkt anfallenden Kosten.</w:t>
+        <w:t xml:space="preserve">Die </w:t>
+      </w:r>
+      <w:proofErr w:type="spellStart"/>
+      <w:r>
+        <w:t>Actual</w:t>
+      </w:r>
+      <w:proofErr w:type="spellEnd"/>
+      <w:r>
+        <w:t xml:space="preserve"> Costs umfassen alle bis zu einem bestimmten Zeitpunkt anfallenden Kosten.</w:t>
       </w:r>
     </w:p>
     <w:p>
@@ -11864,24 +11896,45 @@
         <w:t>Interpretation</w:t>
       </w:r>
       <w:r>
-        <w:t>: Die Istkosten einer bestimmten Leistung.</w:t>
+        <w:t xml:space="preserve">: Die </w:t>
+      </w:r>
+      <w:proofErr w:type="spellStart"/>
+      <w:r>
+        <w:t>Istkosten</w:t>
+      </w:r>
+      <w:proofErr w:type="spellEnd"/>
+      <w:r>
+        <w:t xml:space="preserve"> einer bestimmten Leistung.</w:t>
       </w:r>
     </w:p>
     <w:p>
       <w:pPr>
         <w:pStyle w:val="berschrift3"/>
       </w:pPr>
-      <w:bookmarkStart w:id="42" w:name="_Planned_Value_(PV)"/>
-      <w:bookmarkStart w:id="43" w:name="_Toc478656973"/>
+      <w:bookmarkStart w:id="41" w:name="_Planned_Value_(PV)"/>
+      <w:bookmarkStart w:id="42" w:name="_Toc478656973"/>
+      <w:bookmarkEnd w:id="41"/>
+      <w:proofErr w:type="spellStart"/>
+      <w:r>
+        <w:t>Planned</w:t>
+      </w:r>
+      <w:proofErr w:type="spellEnd"/>
+      <w:r>
+        <w:t xml:space="preserve"> Value (PV)</w:t>
+      </w:r>
       <w:bookmarkEnd w:id="42"/>
-      <w:r>
-        <w:t>Planned Value (PV)</w:t>
-      </w:r>
-      <w:bookmarkEnd w:id="43"/>
     </w:p>
     <w:p>
       <w:r>
-        <w:t>Der Planned Value ist der Wert, von dem man annimmt, ihn zu einem gewissen zukünftigen Zeitpunkt erwirtschaftet zu haben.</w:t>
+        <w:t xml:space="preserve">Der </w:t>
+      </w:r>
+      <w:proofErr w:type="spellStart"/>
+      <w:r>
+        <w:t>Planned</w:t>
+      </w:r>
+      <w:proofErr w:type="spellEnd"/>
+      <w:r>
+        <w:t xml:space="preserve"> Value ist der Wert, von dem man annimmt, ihn zu einem gewissen zukünftigen Zeitpunkt erwirtschaftet zu haben.</w:t>
       </w:r>
     </w:p>
     <w:p>
@@ -11903,7 +11956,15 @@
         <w:t>Beispiel</w:t>
       </w:r>
       <w:r>
-        <w:t>: Ein Projekt weist eine Laufzeit von 10 Monaten auf und ist mit 200.000 € budgetiert. Bei linearem Projektfortschritt betrüge der Planned Value nach 5 Monaten:</w:t>
+        <w:t xml:space="preserve">: Ein Projekt weist eine Laufzeit von 10 Monaten auf und ist mit 200.000 € budgetiert. Bei linearem Projektfortschritt betrüge der </w:t>
+      </w:r>
+      <w:proofErr w:type="spellStart"/>
+      <w:r>
+        <w:t>Planned</w:t>
+      </w:r>
+      <w:proofErr w:type="spellEnd"/>
+      <w:r>
+        <w:t xml:space="preserve"> Value nach 5 Monaten:</w:t>
       </w:r>
       <w:r>
         <w:br/>
@@ -11914,19 +11975,32 @@
       <w:pPr>
         <w:pStyle w:val="berschrift3"/>
       </w:pPr>
-      <w:bookmarkStart w:id="44" w:name="_Actual_Costs_(AC)"/>
-      <w:bookmarkStart w:id="45" w:name="_Earned_Value_(EV)"/>
-      <w:bookmarkStart w:id="46" w:name="_Toc478656974"/>
+      <w:bookmarkStart w:id="43" w:name="_Actual_Costs_(AC)"/>
+      <w:bookmarkStart w:id="44" w:name="_Earned_Value_(EV)"/>
+      <w:bookmarkStart w:id="45" w:name="_Toc478656974"/>
+      <w:bookmarkEnd w:id="43"/>
       <w:bookmarkEnd w:id="44"/>
+      <w:proofErr w:type="spellStart"/>
+      <w:r>
+        <w:t>Earned</w:t>
+      </w:r>
+      <w:proofErr w:type="spellEnd"/>
+      <w:r>
+        <w:t xml:space="preserve"> Value (EV)</w:t>
+      </w:r>
       <w:bookmarkEnd w:id="45"/>
-      <w:r>
-        <w:t>Earned Value (EV)</w:t>
-      </w:r>
-      <w:bookmarkEnd w:id="46"/>
     </w:p>
     <w:p>
       <w:r>
-        <w:t>Der Earned Value repräsentiert die bis zu einem bestimmten Zeitpunkt erbrachten Leistungen in Abhängigkeit des geplanten Budgets (PV).</w:t>
+        <w:t xml:space="preserve">Der </w:t>
+      </w:r>
+      <w:proofErr w:type="spellStart"/>
+      <w:r>
+        <w:t>Earned</w:t>
+      </w:r>
+      <w:proofErr w:type="spellEnd"/>
+      <w:r>
+        <w:t xml:space="preserve"> Value repräsentiert die bis zu einem bestimmten Zeitpunkt erbrachten Leistungen in Abhängigkeit des geplanten Budgets (PV).</w:t>
       </w:r>
     </w:p>
     <w:p>
@@ -11949,13 +12023,29 @@
         <w:t>Interpretation</w:t>
       </w:r>
       <w:r>
-        <w:t xml:space="preserve">: Umso höher der Earned Value ist, desto mehr hat das Projektteam bereits geleistet. </w:t>
+        <w:t xml:space="preserve">: Umso höher der </w:t>
+      </w:r>
+      <w:proofErr w:type="spellStart"/>
+      <w:r>
+        <w:t>Earned</w:t>
+      </w:r>
+      <w:proofErr w:type="spellEnd"/>
+      <w:r>
+        <w:t xml:space="preserve"> Value ist, desto mehr hat das Projektteam bereits geleistet. </w:t>
       </w:r>
       <w:r>
         <w:sym w:font="Wingdings" w:char="F0E0"/>
       </w:r>
       <w:r>
-        <w:t xml:space="preserve"> Ein hoher Earned Value wird angestrebt.</w:t>
+        <w:t xml:space="preserve"> Ein hoher </w:t>
+      </w:r>
+      <w:proofErr w:type="spellStart"/>
+      <w:r>
+        <w:t>Earned</w:t>
+      </w:r>
+      <w:proofErr w:type="spellEnd"/>
+      <w:r>
+        <w:t xml:space="preserve"> Value wird angestrebt.</w:t>
       </w:r>
     </w:p>
     <w:p>
@@ -11966,22 +12056,75 @@
         <w:t>Beispiel</w:t>
       </w:r>
       <w:r>
-        <w:t>: Ein Projekt, das nach 5 Monaten einen Planned Value von 100.000€ hat ist zu 80% fertiggestellt. Der Earned Value ist (80% * 100.000€) = 80.000€.</w:t>
+        <w:t xml:space="preserve">: Ein Projekt, das nach 5 Monaten einen </w:t>
+      </w:r>
+      <w:proofErr w:type="spellStart"/>
+      <w:r>
+        <w:t>Planned</w:t>
+      </w:r>
+      <w:proofErr w:type="spellEnd"/>
+      <w:r>
+        <w:t xml:space="preserve"> Value von 100.000€ hat ist zu 80% fertiggestellt. Der </w:t>
+      </w:r>
+      <w:proofErr w:type="spellStart"/>
+      <w:r>
+        <w:t>Earned</w:t>
+      </w:r>
+      <w:proofErr w:type="spellEnd"/>
+      <w:r>
+        <w:t xml:space="preserve"> Value ist (80% * 100.000€) = 80.000€.</w:t>
       </w:r>
     </w:p>
     <w:p>
       <w:pPr>
         <w:pStyle w:val="berschrift3"/>
       </w:pPr>
-      <w:bookmarkStart w:id="47" w:name="_Toc478656975"/>
-      <w:r>
-        <w:t>Cost Variance (CV)</w:t>
-      </w:r>
-      <w:bookmarkEnd w:id="47"/>
+      <w:bookmarkStart w:id="46" w:name="_Toc478656975"/>
+      <w:proofErr w:type="spellStart"/>
+      <w:r>
+        <w:t>Cost</w:t>
+      </w:r>
+      <w:proofErr w:type="spellEnd"/>
+      <w:r>
+        <w:t xml:space="preserve"> </w:t>
+      </w:r>
+      <w:proofErr w:type="spellStart"/>
+      <w:r>
+        <w:t>Variance</w:t>
+      </w:r>
+      <w:proofErr w:type="spellEnd"/>
+      <w:r>
+        <w:t xml:space="preserve"> (CV)</w:t>
+      </w:r>
+      <w:bookmarkEnd w:id="46"/>
     </w:p>
     <w:p>
       <w:r>
-        <w:t>Die Cost Variance (Kostenabweichung) ist ein Indikator für den monetären Fortschritt des Projekts. Dieser Wert beschreibt die absolute Abweichung der erbrachten Leistungen (EV) von den Istkosten (AC).</w:t>
+        <w:t xml:space="preserve">Die </w:t>
+      </w:r>
+      <w:proofErr w:type="spellStart"/>
+      <w:r>
+        <w:t>Cost</w:t>
+      </w:r>
+      <w:proofErr w:type="spellEnd"/>
+      <w:r>
+        <w:t xml:space="preserve"> </w:t>
+      </w:r>
+      <w:proofErr w:type="spellStart"/>
+      <w:r>
+        <w:t>Variance</w:t>
+      </w:r>
+      <w:proofErr w:type="spellEnd"/>
+      <w:r>
+        <w:t xml:space="preserve"> (Kostenabweichung) ist ein Indikator für den monetären Fortschritt des Projekts. Dieser Wert beschreibt die absolute Abweichung der erbrachten Leistungen (EV) von den </w:t>
+      </w:r>
+      <w:proofErr w:type="spellStart"/>
+      <w:r>
+        <w:t>Istkosten</w:t>
+      </w:r>
+      <w:proofErr w:type="spellEnd"/>
+      <w:r>
+        <w:t xml:space="preserve"> (AC).</w:t>
       </w:r>
     </w:p>
     <w:p>
@@ -12033,7 +12176,23 @@
         <w:sym w:font="Wingdings" w:char="F0E0"/>
       </w:r>
       <w:r>
-        <w:t xml:space="preserve"> Eine positive Cost Variance wird angestrebt.</w:t>
+        <w:t xml:space="preserve"> Eine positive </w:t>
+      </w:r>
+      <w:proofErr w:type="spellStart"/>
+      <w:r>
+        <w:t>Cost</w:t>
+      </w:r>
+      <w:proofErr w:type="spellEnd"/>
+      <w:r>
+        <w:t xml:space="preserve"> </w:t>
+      </w:r>
+      <w:proofErr w:type="spellStart"/>
+      <w:r>
+        <w:t>Variance</w:t>
+      </w:r>
+      <w:proofErr w:type="spellEnd"/>
+      <w:r>
+        <w:t xml:space="preserve"> wird angestrebt.</w:t>
       </w:r>
     </w:p>
     <w:p>
@@ -12044,27 +12203,75 @@
         <w:t>Beispiel</w:t>
       </w:r>
       <w:r>
-        <w:t>: Ein Projekt, das nach 5 Monaten einen Planned Value von 100.000€ hat ist zu 80% fertiggestellt. Außerdem wurden bereits 30.000€ für Lohnkosten, Materialkosten, etc. ausgegeben. Der Earned Value beträgt (80% * 100.000€) = 80.000€.</w:t>
+        <w:t xml:space="preserve">: Ein Projekt, das nach 5 Monaten einen </w:t>
+      </w:r>
+      <w:proofErr w:type="spellStart"/>
+      <w:r>
+        <w:t>Planned</w:t>
+      </w:r>
+      <w:proofErr w:type="spellEnd"/>
+      <w:r>
+        <w:t xml:space="preserve"> Value von 100.000€ hat ist zu 80% fertiggestellt. Außerdem wurden bereits 30.000€ für Lohnkosten, Materialkosten, etc. ausgegeben. Der </w:t>
+      </w:r>
+      <w:proofErr w:type="spellStart"/>
+      <w:r>
+        <w:t>Earned</w:t>
+      </w:r>
+      <w:proofErr w:type="spellEnd"/>
+      <w:r>
+        <w:t xml:space="preserve"> Value beträgt (80% * 100.000€) = 80.000€.</w:t>
       </w:r>
       <w:r>
         <w:br/>
-        <w:t>Die Cost Variance beträgt 80.000€ – 30.000€ = 50.000€.</w:t>
+        <w:t xml:space="preserve">Die </w:t>
+      </w:r>
+      <w:proofErr w:type="spellStart"/>
+      <w:r>
+        <w:t>Cost</w:t>
+      </w:r>
+      <w:proofErr w:type="spellEnd"/>
+      <w:r>
+        <w:t xml:space="preserve"> </w:t>
+      </w:r>
+      <w:proofErr w:type="spellStart"/>
+      <w:r>
+        <w:t>Variance</w:t>
+      </w:r>
+      <w:proofErr w:type="spellEnd"/>
+      <w:r>
+        <w:t xml:space="preserve"> beträgt 80.000€ – 30.000€ = 50.000€.</w:t>
       </w:r>
     </w:p>
     <w:p>
       <w:pPr>
         <w:pStyle w:val="berschrift3"/>
       </w:pPr>
-      <w:bookmarkStart w:id="48" w:name="_Toc478656976"/>
+      <w:bookmarkStart w:id="47" w:name="_Toc478656976"/>
       <w:r>
         <w:lastRenderedPageBreak/>
-        <w:t>Schedule Variance (SV)</w:t>
-      </w:r>
-      <w:bookmarkEnd w:id="48"/>
+        <w:t xml:space="preserve">Schedule </w:t>
+      </w:r>
+      <w:proofErr w:type="spellStart"/>
+      <w:r>
+        <w:t>Variance</w:t>
+      </w:r>
+      <w:proofErr w:type="spellEnd"/>
+      <w:r>
+        <w:t xml:space="preserve"> (SV)</w:t>
+      </w:r>
+      <w:bookmarkEnd w:id="47"/>
     </w:p>
     <w:p>
       <w:r>
-        <w:t>Die Schedule Variance (Planabweichung) ist ein Indikator für den zeitlichen Fortschritt des Projekts. Dieser Wert beschreibt die absolute Abweichung der erbrachten Leistungen (EV) vom geplanten Fertigstellungsgrad (PV).</w:t>
+        <w:t xml:space="preserve">Die Schedule </w:t>
+      </w:r>
+      <w:proofErr w:type="spellStart"/>
+      <w:r>
+        <w:t>Variance</w:t>
+      </w:r>
+      <w:proofErr w:type="spellEnd"/>
+      <w:r>
+        <w:t xml:space="preserve"> (Planabweichung) ist ein Indikator für den zeitlichen Fortschritt des Projekts. Dieser Wert beschreibt die absolute Abweichung der erbrachten Leistungen (EV) vom geplanten Fertigstellungsgrad (PV).</w:t>
       </w:r>
     </w:p>
     <w:p>
@@ -12114,8 +12321,13 @@
         <w:tab/>
         <w:t xml:space="preserve">SV &gt; 0: Der Zeitplan des Projekts konnte </w:t>
       </w:r>
-      <w:r>
-        <w:t xml:space="preserve">konnte nicht nur eingehalten, sondern </w:t>
+      <w:proofErr w:type="spellStart"/>
+      <w:r>
+        <w:t>konnte</w:t>
+      </w:r>
+      <w:proofErr w:type="spellEnd"/>
+      <w:r>
+        <w:t xml:space="preserve"> nicht nur eingehalten, sondern </w:t>
       </w:r>
       <w:r>
         <w:tab/>
@@ -12145,7 +12357,35 @@
         <w:rPr>
           <w:lang w:val="en-US"/>
         </w:rPr>
-        <w:t>Eine positive Schedule Variance wird angestrebt.</w:t>
+        <w:t xml:space="preserve">Eine positive Schedule Variance </w:t>
+      </w:r>
+      <w:proofErr w:type="spellStart"/>
+      <w:r>
+        <w:rPr>
+          <w:lang w:val="en-US"/>
+        </w:rPr>
+        <w:t>wird</w:t>
+      </w:r>
+      <w:proofErr w:type="spellEnd"/>
+      <w:r>
+        <w:rPr>
+          <w:lang w:val="en-US"/>
+        </w:rPr>
+        <w:t xml:space="preserve"> </w:t>
+      </w:r>
+      <w:proofErr w:type="spellStart"/>
+      <w:r>
+        <w:rPr>
+          <w:lang w:val="en-US"/>
+        </w:rPr>
+        <w:t>angestrebt</w:t>
+      </w:r>
+      <w:proofErr w:type="spellEnd"/>
+      <w:r>
+        <w:rPr>
+          <w:lang w:val="en-US"/>
+        </w:rPr>
+        <w:t>.</w:t>
       </w:r>
     </w:p>
     <w:p>
@@ -12155,20 +12395,52 @@
           <w:lang w:val="en-US"/>
         </w:rPr>
       </w:pPr>
-      <w:bookmarkStart w:id="49" w:name="_Cost_Performance_Index"/>
-      <w:bookmarkStart w:id="50" w:name="_Toc478656977"/>
-      <w:bookmarkEnd w:id="49"/>
+      <w:bookmarkStart w:id="48" w:name="_Cost_Performance_Index"/>
+      <w:bookmarkStart w:id="49" w:name="_Toc478656977"/>
+      <w:bookmarkEnd w:id="48"/>
       <w:r>
         <w:rPr>
           <w:lang w:val="en-US"/>
         </w:rPr>
         <w:t>Cost Performance Index (CPI)</w:t>
       </w:r>
-      <w:bookmarkEnd w:id="50"/>
+      <w:bookmarkEnd w:id="49"/>
     </w:p>
     <w:p>
       <w:r>
-        <w:t xml:space="preserve">Der Cost Performance Index (Kosteneffizienz) ist wie die Cost Variance ein Maß für den monetären Fortschritt des Projekts, stellt die erbrachten Leistungen (EV) und die Istkosten (AC) </w:t>
+        <w:t xml:space="preserve">Der </w:t>
+      </w:r>
+      <w:proofErr w:type="spellStart"/>
+      <w:r>
+        <w:t>Cost</w:t>
+      </w:r>
+      <w:proofErr w:type="spellEnd"/>
+      <w:r>
+        <w:t xml:space="preserve"> Performance Index (Kosteneffizienz) ist wie die </w:t>
+      </w:r>
+      <w:proofErr w:type="spellStart"/>
+      <w:r>
+        <w:t>Cost</w:t>
+      </w:r>
+      <w:proofErr w:type="spellEnd"/>
+      <w:r>
+        <w:t xml:space="preserve"> </w:t>
+      </w:r>
+      <w:proofErr w:type="spellStart"/>
+      <w:r>
+        <w:t>Variance</w:t>
+      </w:r>
+      <w:proofErr w:type="spellEnd"/>
+      <w:r>
+        <w:t xml:space="preserve"> ein Maß für den monetären Fortschritt des Projekts, stellt die erbrachten Leistungen (EV) und die </w:t>
+      </w:r>
+      <w:proofErr w:type="spellStart"/>
+      <w:r>
+        <w:t>Istkosten</w:t>
+      </w:r>
+      <w:proofErr w:type="spellEnd"/>
+      <w:r>
+        <w:t xml:space="preserve"> (AC) </w:t>
       </w:r>
       <w:r>
         <w:t xml:space="preserve">jedoch </w:t>
@@ -12262,17 +12534,25 @@
       <w:pPr>
         <w:pStyle w:val="berschrift3"/>
       </w:pPr>
-      <w:bookmarkStart w:id="51" w:name="_Schedule_Performance_Index"/>
-      <w:bookmarkStart w:id="52" w:name="_Toc478656978"/>
+      <w:bookmarkStart w:id="50" w:name="_Schedule_Performance_Index"/>
+      <w:bookmarkStart w:id="51" w:name="_Toc478656978"/>
+      <w:bookmarkEnd w:id="50"/>
+      <w:r>
+        <w:t>Schedule Performance Index (SPI)</w:t>
+      </w:r>
       <w:bookmarkEnd w:id="51"/>
-      <w:r>
-        <w:t>Schedule Performance Index (SPI)</w:t>
-      </w:r>
-      <w:bookmarkEnd w:id="52"/>
     </w:p>
     <w:p>
       <w:r>
-        <w:t xml:space="preserve">Der Schedule Performance Index (Zeiteffizienz) ist wie die Schedule Variance ein Maß für den zeitlichen Fortschritt des Projekts, stellt die erbrachten Leistungen (EV) und den geplanten Fertigstellungsgrad (PV) </w:t>
+        <w:t xml:space="preserve">Der Schedule Performance Index (Zeiteffizienz) ist wie die Schedule </w:t>
+      </w:r>
+      <w:proofErr w:type="spellStart"/>
+      <w:r>
+        <w:t>Variance</w:t>
+      </w:r>
+      <w:proofErr w:type="spellEnd"/>
+      <w:r>
+        <w:t xml:space="preserve"> ein Maß für den zeitlichen Fortschritt des Projekts, stellt die erbrachten Leistungen (EV) und den geplanten Fertigstellungsgrad (PV) </w:t>
       </w:r>
       <w:r>
         <w:t xml:space="preserve">jedoch </w:t>
@@ -12349,8 +12629,13 @@
         <w:tab/>
         <w:t xml:space="preserve">SPI &gt; 1: Der Zeitplan des Projekts konnte </w:t>
       </w:r>
-      <w:r>
-        <w:t xml:space="preserve">konnte nicht nur eingehalten, sondern </w:t>
+      <w:proofErr w:type="spellStart"/>
+      <w:r>
+        <w:t>konnte</w:t>
+      </w:r>
+      <w:proofErr w:type="spellEnd"/>
+      <w:r>
+        <w:t xml:space="preserve"> nicht nur eingehalten, sondern </w:t>
       </w:r>
       <w:r>
         <w:tab/>
@@ -12381,17 +12666,41 @@
       <w:pPr>
         <w:pStyle w:val="berschrift3"/>
       </w:pPr>
-      <w:bookmarkStart w:id="53" w:name="_Budget_at_Completion"/>
-      <w:bookmarkStart w:id="54" w:name="_Toc478656979"/>
+      <w:bookmarkStart w:id="52" w:name="_Budget_at_Completion"/>
+      <w:bookmarkStart w:id="53" w:name="_Toc478656979"/>
+      <w:bookmarkEnd w:id="52"/>
+      <w:r>
+        <w:t xml:space="preserve">Budget at </w:t>
+      </w:r>
+      <w:proofErr w:type="spellStart"/>
+      <w:r>
+        <w:t>Completion</w:t>
+      </w:r>
+      <w:proofErr w:type="spellEnd"/>
+      <w:r>
+        <w:t xml:space="preserve"> (BAC)</w:t>
+      </w:r>
       <w:bookmarkEnd w:id="53"/>
-      <w:r>
-        <w:t>Budget at Completion (BAC)</w:t>
-      </w:r>
-      <w:bookmarkEnd w:id="54"/>
     </w:p>
     <w:p>
       <w:r>
-        <w:t>Das Budget at Completion entspricht dem geplanten Gesamtbudget und somit dem (kumulativen) Planned Value zum Projektende.</w:t>
+        <w:t xml:space="preserve">Das Budget at </w:t>
+      </w:r>
+      <w:proofErr w:type="spellStart"/>
+      <w:r>
+        <w:t>Completion</w:t>
+      </w:r>
+      <w:proofErr w:type="spellEnd"/>
+      <w:r>
+        <w:t xml:space="preserve"> entspricht dem geplanten Gesamtbudget und somit dem (kumulativen) </w:t>
+      </w:r>
+      <w:proofErr w:type="spellStart"/>
+      <w:r>
+        <w:t>Planned</w:t>
+      </w:r>
+      <w:proofErr w:type="spellEnd"/>
+      <w:r>
+        <w:t xml:space="preserve"> Value zum Projektende.</w:t>
       </w:r>
     </w:p>
     <w:p>
@@ -12411,16 +12720,61 @@
       <w:pPr>
         <w:pStyle w:val="berschrift3"/>
       </w:pPr>
-      <w:bookmarkStart w:id="55" w:name="_Toc478656980"/>
+      <w:bookmarkStart w:id="54" w:name="_Toc478656980"/>
+      <w:proofErr w:type="spellStart"/>
       <w:r>
         <w:lastRenderedPageBreak/>
-        <w:t>Estimate to Complete (ETC)</w:t>
-      </w:r>
-      <w:bookmarkEnd w:id="55"/>
+        <w:t>Estimate</w:t>
+      </w:r>
+      <w:proofErr w:type="spellEnd"/>
+      <w:r>
+        <w:t xml:space="preserve"> </w:t>
+      </w:r>
+      <w:proofErr w:type="spellStart"/>
+      <w:r>
+        <w:t>to</w:t>
+      </w:r>
+      <w:proofErr w:type="spellEnd"/>
+      <w:r>
+        <w:t xml:space="preserve"> </w:t>
+      </w:r>
+      <w:proofErr w:type="spellStart"/>
+      <w:r>
+        <w:t>Complete</w:t>
+      </w:r>
+      <w:proofErr w:type="spellEnd"/>
+      <w:r>
+        <w:t xml:space="preserve"> (ETC)</w:t>
+      </w:r>
+      <w:bookmarkEnd w:id="54"/>
     </w:p>
     <w:p>
       <w:r>
-        <w:t>Die Kennzahl Estimate to Complete beschreibt, wie viel an finanziellen Mitteln bis zur Beendigung des Projektes noch (geschätzt) aufgebracht werden müssten, bliebe die Kosteneffizienz (CPI) auf dem aktuellen Stand.</w:t>
+        <w:t xml:space="preserve">Die Kennzahl </w:t>
+      </w:r>
+      <w:proofErr w:type="spellStart"/>
+      <w:r>
+        <w:t>Estimate</w:t>
+      </w:r>
+      <w:proofErr w:type="spellEnd"/>
+      <w:r>
+        <w:t xml:space="preserve"> </w:t>
+      </w:r>
+      <w:proofErr w:type="spellStart"/>
+      <w:r>
+        <w:t>to</w:t>
+      </w:r>
+      <w:proofErr w:type="spellEnd"/>
+      <w:r>
+        <w:t xml:space="preserve"> </w:t>
+      </w:r>
+      <w:proofErr w:type="spellStart"/>
+      <w:r>
+        <w:t>Complete</w:t>
+      </w:r>
+      <w:proofErr w:type="spellEnd"/>
+      <w:r>
+        <w:t xml:space="preserve"> beschreibt, wie viel an finanziellen Mitteln bis zur Beendigung des Projektes noch (geschätzt) aufgebracht werden müssten, bliebe die Kosteneffizienz (CPI) auf dem aktuellen Stand.</w:t>
       </w:r>
     </w:p>
     <w:p>
@@ -12497,15 +12851,44 @@
       <w:pPr>
         <w:pStyle w:val="berschrift3"/>
       </w:pPr>
-      <w:bookmarkStart w:id="56" w:name="_Toc478656981"/>
-      <w:r>
-        <w:t>Estimate at Completion (EAC)</w:t>
-      </w:r>
-      <w:bookmarkEnd w:id="56"/>
+      <w:bookmarkStart w:id="55" w:name="_Toc478656981"/>
+      <w:proofErr w:type="spellStart"/>
+      <w:r>
+        <w:t>Estimate</w:t>
+      </w:r>
+      <w:proofErr w:type="spellEnd"/>
+      <w:r>
+        <w:t xml:space="preserve"> at </w:t>
+      </w:r>
+      <w:proofErr w:type="spellStart"/>
+      <w:r>
+        <w:t>Completion</w:t>
+      </w:r>
+      <w:proofErr w:type="spellEnd"/>
+      <w:r>
+        <w:t xml:space="preserve"> (EAC)</w:t>
+      </w:r>
+      <w:bookmarkEnd w:id="55"/>
     </w:p>
     <w:p>
       <w:r>
-        <w:t>Die Kennzahl Estimate at Completion beschreibt, wie viel an finanziellen Mitteln insgesamt für die Fertigstellung des Projekts aufgebracht werden müssten, bliebe die Kosteneffizienz (CPI) auf dem aktuellen Stand.</w:t>
+        <w:t xml:space="preserve">Die Kennzahl </w:t>
+      </w:r>
+      <w:proofErr w:type="spellStart"/>
+      <w:r>
+        <w:t>Estimate</w:t>
+      </w:r>
+      <w:proofErr w:type="spellEnd"/>
+      <w:r>
+        <w:t xml:space="preserve"> at </w:t>
+      </w:r>
+      <w:proofErr w:type="spellStart"/>
+      <w:r>
+        <w:t>Completion</w:t>
+      </w:r>
+      <w:proofErr w:type="spellEnd"/>
+      <w:r>
+        <w:t xml:space="preserve"> beschreibt, wie viel an finanziellen Mitteln insgesamt für die Fertigstellung des Projekts aufgebracht werden müssten, bliebe die Kosteneffizienz (CPI) auf dem aktuellen Stand.</w:t>
       </w:r>
     </w:p>
     <w:p>
@@ -12565,6 +12948,8 @@
       <w:r>
         <w:t xml:space="preserve"> Ein niedriger EAC wird angestrebt.</w:t>
       </w:r>
+      <w:bookmarkStart w:id="56" w:name="_GoBack"/>
+      <w:bookmarkEnd w:id="56"/>
     </w:p>
     <w:sectPr>
       <w:pgSz w:w="11906" w:h="16838"/>
@@ -12579,7 +12964,7 @@
 </file>
 
 <file path=word/endnotes.xml><?xml version="1.0" encoding="utf-8"?>
-<w:endnotes xmlns:wpc="http://schemas.microsoft.com/office/word/2010/wordprocessingCanvas" xmlns:cx="http://schemas.microsoft.com/office/drawing/2014/chartex" xmlns:cx1="http://schemas.microsoft.com/office/drawing/2015/9/8/chartex" xmlns:cx2="http://schemas.microsoft.com/office/drawing/2015/10/21/chartex" xmlns:cx3="http://schemas.microsoft.com/office/drawing/2016/5/9/chartex" xmlns:cx4="http://schemas.microsoft.com/office/drawing/2016/5/10/chartex" xmlns:cx5="http://schemas.microsoft.com/office/drawing/2016/5/11/chartex" xmlns:mc="http://schemas.openxmlformats.org/markup-compatibility/2006" xmlns:o="urn:schemas-microsoft-com:office:office" xmlns:r="http://schemas.openxmlformats.org/officeDocument/2006/relationships" xmlns:m="http://schemas.openxmlformats.org/officeDocument/2006/math" xmlns:v="urn:schemas-microsoft-com:vml" xmlns:wp14="http://schemas.microsoft.com/office/word/2010/wordprocessingDrawing" xmlns:wp="http://schemas.openxmlformats.org/drawingml/2006/wordprocessingDrawing" xmlns:w10="urn:schemas-microsoft-com:office:word" xmlns:w="http://schemas.openxmlformats.org/wordprocessingml/2006/main" xmlns:w14="http://schemas.microsoft.com/office/word/2010/wordml" xmlns:w15="http://schemas.microsoft.com/office/word/2012/wordml" xmlns:w16se="http://schemas.microsoft.com/office/word/2015/wordml/symex" xmlns:wpg="http://schemas.microsoft.com/office/word/2010/wordprocessingGroup" xmlns:wpi="http://schemas.microsoft.com/office/word/2010/wordprocessingInk" xmlns:wne="http://schemas.microsoft.com/office/word/2006/wordml" xmlns:wps="http://schemas.microsoft.com/office/word/2010/wordprocessingShape" mc:Ignorable="w14 w15 w16se wp14">
+<w:endnotes xmlns:wpc="http://schemas.microsoft.com/office/word/2010/wordprocessingCanvas" xmlns:cx="http://schemas.microsoft.com/office/drawing/2014/chartex" xmlns:cx1="http://schemas.microsoft.com/office/drawing/2015/9/8/chartex" xmlns:cx2="http://schemas.microsoft.com/office/drawing/2015/10/21/chartex" xmlns:cx3="http://schemas.microsoft.com/office/drawing/2016/5/9/chartex" xmlns:cx4="http://schemas.microsoft.com/office/drawing/2016/5/10/chartex" xmlns:cx5="http://schemas.microsoft.com/office/drawing/2016/5/11/chartex" xmlns:cx6="http://schemas.microsoft.com/office/drawing/2016/5/12/chartex" xmlns:cx7="http://schemas.microsoft.com/office/drawing/2016/5/13/chartex" xmlns:cx8="http://schemas.microsoft.com/office/drawing/2016/5/14/chartex" xmlns:mc="http://schemas.openxmlformats.org/markup-compatibility/2006" xmlns:o="urn:schemas-microsoft-com:office:office" xmlns:r="http://schemas.openxmlformats.org/officeDocument/2006/relationships" xmlns:m="http://schemas.openxmlformats.org/officeDocument/2006/math" xmlns:v="urn:schemas-microsoft-com:vml" xmlns:wp14="http://schemas.microsoft.com/office/word/2010/wordprocessingDrawing" xmlns:wp="http://schemas.openxmlformats.org/drawingml/2006/wordprocessingDrawing" xmlns:w10="urn:schemas-microsoft-com:office:word" xmlns:w="http://schemas.openxmlformats.org/wordprocessingml/2006/main" xmlns:w14="http://schemas.microsoft.com/office/word/2010/wordml" xmlns:w15="http://schemas.microsoft.com/office/word/2012/wordml" xmlns:w16se="http://schemas.microsoft.com/office/word/2015/wordml/symex" xmlns:wpg="http://schemas.microsoft.com/office/word/2010/wordprocessingGroup" xmlns:wpi="http://schemas.microsoft.com/office/word/2010/wordprocessingInk" xmlns:wne="http://schemas.microsoft.com/office/word/2006/wordml" xmlns:wps="http://schemas.microsoft.com/office/word/2010/wordprocessingShape" mc:Ignorable="w14 w15 w16se wp14">
   <w:endnote w:type="separator" w:id="-1">
     <w:p>
       <w:pPr>
@@ -12604,7 +12989,7 @@
 </file>
 
 <file path=word/footnotes.xml><?xml version="1.0" encoding="utf-8"?>
-<w:footnotes xmlns:wpc="http://schemas.microsoft.com/office/word/2010/wordprocessingCanvas" xmlns:cx="http://schemas.microsoft.com/office/drawing/2014/chartex" xmlns:cx1="http://schemas.microsoft.com/office/drawing/2015/9/8/chartex" xmlns:cx2="http://schemas.microsoft.com/office/drawing/2015/10/21/chartex" xmlns:cx3="http://schemas.microsoft.com/office/drawing/2016/5/9/chartex" xmlns:cx4="http://schemas.microsoft.com/office/drawing/2016/5/10/chartex" xmlns:cx5="http://schemas.microsoft.com/office/drawing/2016/5/11/chartex" xmlns:mc="http://schemas.openxmlformats.org/markup-compatibility/2006" xmlns:o="urn:schemas-microsoft-com:office:office" xmlns:r="http://schemas.openxmlformats.org/officeDocument/2006/relationships" xmlns:m="http://schemas.openxmlformats.org/officeDocument/2006/math" xmlns:v="urn:schemas-microsoft-com:vml" xmlns:wp14="http://schemas.microsoft.com/office/word/2010/wordprocessingDrawing" xmlns:wp="http://schemas.openxmlformats.org/drawingml/2006/wordprocessingDrawing" xmlns:w10="urn:schemas-microsoft-com:office:word" xmlns:w="http://schemas.openxmlformats.org/wordprocessingml/2006/main" xmlns:w14="http://schemas.microsoft.com/office/word/2010/wordml" xmlns:w15="http://schemas.microsoft.com/office/word/2012/wordml" xmlns:w16se="http://schemas.microsoft.com/office/word/2015/wordml/symex" xmlns:wpg="http://schemas.microsoft.com/office/word/2010/wordprocessingGroup" xmlns:wpi="http://schemas.microsoft.com/office/word/2010/wordprocessingInk" xmlns:wne="http://schemas.microsoft.com/office/word/2006/wordml" xmlns:wps="http://schemas.microsoft.com/office/word/2010/wordprocessingShape" mc:Ignorable="w14 w15 w16se wp14">
+<w:footnotes xmlns:wpc="http://schemas.microsoft.com/office/word/2010/wordprocessingCanvas" xmlns:cx="http://schemas.microsoft.com/office/drawing/2014/chartex" xmlns:cx1="http://schemas.microsoft.com/office/drawing/2015/9/8/chartex" xmlns:cx2="http://schemas.microsoft.com/office/drawing/2015/10/21/chartex" xmlns:cx3="http://schemas.microsoft.com/office/drawing/2016/5/9/chartex" xmlns:cx4="http://schemas.microsoft.com/office/drawing/2016/5/10/chartex" xmlns:cx5="http://schemas.microsoft.com/office/drawing/2016/5/11/chartex" xmlns:cx6="http://schemas.microsoft.com/office/drawing/2016/5/12/chartex" xmlns:cx7="http://schemas.microsoft.com/office/drawing/2016/5/13/chartex" xmlns:cx8="http://schemas.microsoft.com/office/drawing/2016/5/14/chartex" xmlns:mc="http://schemas.openxmlformats.org/markup-compatibility/2006" xmlns:o="urn:schemas-microsoft-com:office:office" xmlns:r="http://schemas.openxmlformats.org/officeDocument/2006/relationships" xmlns:m="http://schemas.openxmlformats.org/officeDocument/2006/math" xmlns:v="urn:schemas-microsoft-com:vml" xmlns:wp14="http://schemas.microsoft.com/office/word/2010/wordprocessingDrawing" xmlns:wp="http://schemas.openxmlformats.org/drawingml/2006/wordprocessingDrawing" xmlns:w10="urn:schemas-microsoft-com:office:word" xmlns:w="http://schemas.openxmlformats.org/wordprocessingml/2006/main" xmlns:w14="http://schemas.microsoft.com/office/word/2010/wordml" xmlns:w15="http://schemas.microsoft.com/office/word/2012/wordml" xmlns:w16se="http://schemas.microsoft.com/office/word/2015/wordml/symex" xmlns:wpg="http://schemas.microsoft.com/office/word/2010/wordprocessingGroup" xmlns:wpi="http://schemas.microsoft.com/office/word/2010/wordprocessingInk" xmlns:wne="http://schemas.microsoft.com/office/word/2006/wordml" xmlns:wps="http://schemas.microsoft.com/office/word/2010/wordprocessingShape" mc:Ignorable="w14 w15 w16se wp14">
   <w:footnote w:type="separator" w:id="-1">
     <w:p>
       <w:pPr>
@@ -12645,7 +13030,7 @@
 </file>
 
 <file path=word/numbering.xml><?xml version="1.0" encoding="utf-8"?>
-<w:numbering xmlns:wpc="http://schemas.microsoft.com/office/word/2010/wordprocessingCanvas" xmlns:cx="http://schemas.microsoft.com/office/drawing/2014/chartex" xmlns:cx1="http://schemas.microsoft.com/office/drawing/2015/9/8/chartex" xmlns:cx2="http://schemas.microsoft.com/office/drawing/2015/10/21/chartex" xmlns:cx3="http://schemas.microsoft.com/office/drawing/2016/5/9/chartex" xmlns:cx4="http://schemas.microsoft.com/office/drawing/2016/5/10/chartex" xmlns:cx5="http://schemas.microsoft.com/office/drawing/2016/5/11/chartex" xmlns:mc="http://schemas.openxmlformats.org/markup-compatibility/2006" xmlns:o="urn:schemas-microsoft-com:office:office" xmlns:r="http://schemas.openxmlformats.org/officeDocument/2006/relationships" xmlns:m="http://schemas.openxmlformats.org/officeDocument/2006/math" xmlns:v="urn:schemas-microsoft-com:vml" xmlns:wp14="http://schemas.microsoft.com/office/word/2010/wordprocessingDrawing" xmlns:wp="http://schemas.openxmlformats.org/drawingml/2006/wordprocessingDrawing" xmlns:w10="urn:schemas-microsoft-com:office:word" xmlns:w="http://schemas.openxmlformats.org/wordprocessingml/2006/main" xmlns:w14="http://schemas.microsoft.com/office/word/2010/wordml" xmlns:w15="http://schemas.microsoft.com/office/word/2012/wordml" xmlns:w16se="http://schemas.microsoft.com/office/word/2015/wordml/symex" xmlns:wpg="http://schemas.microsoft.com/office/word/2010/wordprocessingGroup" xmlns:wpi="http://schemas.microsoft.com/office/word/2010/wordprocessingInk" xmlns:wne="http://schemas.microsoft.com/office/word/2006/wordml" xmlns:wps="http://schemas.microsoft.com/office/word/2010/wordprocessingShape" mc:Ignorable="w14 w15 w16se wp14">
+<w:numbering xmlns:wpc="http://schemas.microsoft.com/office/word/2010/wordprocessingCanvas" xmlns:cx="http://schemas.microsoft.com/office/drawing/2014/chartex" xmlns:cx1="http://schemas.microsoft.com/office/drawing/2015/9/8/chartex" xmlns:cx2="http://schemas.microsoft.com/office/drawing/2015/10/21/chartex" xmlns:cx3="http://schemas.microsoft.com/office/drawing/2016/5/9/chartex" xmlns:cx4="http://schemas.microsoft.com/office/drawing/2016/5/10/chartex" xmlns:cx5="http://schemas.microsoft.com/office/drawing/2016/5/11/chartex" xmlns:cx6="http://schemas.microsoft.com/office/drawing/2016/5/12/chartex" xmlns:cx7="http://schemas.microsoft.com/office/drawing/2016/5/13/chartex" xmlns:cx8="http://schemas.microsoft.com/office/drawing/2016/5/14/chartex" xmlns:mc="http://schemas.openxmlformats.org/markup-compatibility/2006" xmlns:o="urn:schemas-microsoft-com:office:office" xmlns:r="http://schemas.openxmlformats.org/officeDocument/2006/relationships" xmlns:m="http://schemas.openxmlformats.org/officeDocument/2006/math" xmlns:v="urn:schemas-microsoft-com:vml" xmlns:wp14="http://schemas.microsoft.com/office/word/2010/wordprocessingDrawing" xmlns:wp="http://schemas.openxmlformats.org/drawingml/2006/wordprocessingDrawing" xmlns:w10="urn:schemas-microsoft-com:office:word" xmlns:w="http://schemas.openxmlformats.org/wordprocessingml/2006/main" xmlns:w14="http://schemas.microsoft.com/office/word/2010/wordml" xmlns:w15="http://schemas.microsoft.com/office/word/2012/wordml" xmlns:w16se="http://schemas.microsoft.com/office/word/2015/wordml/symex" xmlns:wpg="http://schemas.microsoft.com/office/word/2010/wordprocessingGroup" xmlns:wpi="http://schemas.microsoft.com/office/word/2010/wordprocessingInk" xmlns:wne="http://schemas.microsoft.com/office/word/2006/wordml" xmlns:wps="http://schemas.microsoft.com/office/word/2010/wordprocessingShape" mc:Ignorable="w14 w15 w16se wp14">
   <w:abstractNum w:abstractNumId="0" w15:restartNumberingAfterBreak="0">
     <w:nsid w:val="10845BBC"/>
     <w:multiLevelType w:val="hybridMultilevel"/>
@@ -14396,7 +14781,7 @@
                   <a:cs typeface="+mn-cs"/>
                 </a:defRPr>
               </a:pPr>
-              <a:endParaRPr lang="en-US"/>
+              <a:endParaRPr lang="de-DE"/>
             </a:p>
           </c:txPr>
         </c:title>
@@ -14434,7 +14819,7 @@
                 <a:cs typeface="+mn-cs"/>
               </a:defRPr>
             </a:pPr>
-            <a:endParaRPr lang="en-US"/>
+            <a:endParaRPr lang="de-DE"/>
           </a:p>
         </c:txPr>
         <c:crossAx val="270221696"/>
@@ -14513,7 +14898,7 @@
                   <a:cs typeface="+mn-cs"/>
                 </a:defRPr>
               </a:pPr>
-              <a:endParaRPr lang="en-US"/>
+              <a:endParaRPr lang="de-DE"/>
             </a:p>
           </c:txPr>
         </c:title>
@@ -14551,7 +14936,7 @@
                 <a:cs typeface="+mn-cs"/>
               </a:defRPr>
             </a:pPr>
-            <a:endParaRPr lang="en-US"/>
+            <a:endParaRPr lang="de-DE"/>
           </a:p>
         </c:txPr>
         <c:crossAx val="270223336"/>
@@ -14603,7 +14988,7 @@
               <a:cs typeface="+mn-cs"/>
             </a:defRPr>
           </a:pPr>
-          <a:endParaRPr lang="en-US"/>
+          <a:endParaRPr lang="de-DE"/>
         </a:p>
       </c:txPr>
     </c:legend>
@@ -14633,7 +15018,7 @@
       <a:pPr>
         <a:defRPr/>
       </a:pPr>
-      <a:endParaRPr lang="en-US"/>
+      <a:endParaRPr lang="de-DE"/>
     </a:p>
   </c:txPr>
   <c:externalData r:id="rId3">
@@ -14693,7 +15078,7 @@
               <a:cs typeface="+mn-cs"/>
             </a:defRPr>
           </a:pPr>
-          <a:endParaRPr lang="en-US"/>
+          <a:endParaRPr lang="de-DE"/>
         </a:p>
       </c:txPr>
     </c:title>
@@ -15113,7 +15498,7 @@
                   <a:cs typeface="+mn-cs"/>
                 </a:defRPr>
               </a:pPr>
-              <a:endParaRPr lang="en-US"/>
+              <a:endParaRPr lang="de-DE"/>
             </a:p>
           </c:txPr>
         </c:title>
@@ -15151,7 +15536,7 @@
                 <a:cs typeface="+mn-cs"/>
               </a:defRPr>
             </a:pPr>
-            <a:endParaRPr lang="en-US"/>
+            <a:endParaRPr lang="de-DE"/>
           </a:p>
         </c:txPr>
         <c:crossAx val="270221696"/>
@@ -15213,7 +15598,7 @@
                 <a:cs typeface="+mn-cs"/>
               </a:defRPr>
             </a:pPr>
-            <a:endParaRPr lang="en-US"/>
+            <a:endParaRPr lang="de-DE"/>
           </a:p>
         </c:txPr>
         <c:crossAx val="270223336"/>
@@ -15265,7 +15650,7 @@
               <a:cs typeface="+mn-cs"/>
             </a:defRPr>
           </a:pPr>
-          <a:endParaRPr lang="en-US"/>
+          <a:endParaRPr lang="de-DE"/>
         </a:p>
       </c:txPr>
     </c:legend>
@@ -15295,7 +15680,7 @@
       <a:pPr>
         <a:defRPr/>
       </a:pPr>
-      <a:endParaRPr lang="en-US"/>
+      <a:endParaRPr lang="de-DE"/>
     </a:p>
   </c:txPr>
   <c:externalData r:id="rId3">
@@ -15355,7 +15740,7 @@
               <a:cs typeface="+mn-cs"/>
             </a:defRPr>
           </a:pPr>
-          <a:endParaRPr lang="en-US"/>
+          <a:endParaRPr lang="de-DE"/>
         </a:p>
       </c:txPr>
     </c:title>
@@ -15783,7 +16168,7 @@
                   <a:cs typeface="+mn-cs"/>
                 </a:defRPr>
               </a:pPr>
-              <a:endParaRPr lang="en-US"/>
+              <a:endParaRPr lang="de-DE"/>
             </a:p>
           </c:txPr>
         </c:title>
@@ -15821,7 +16206,7 @@
                 <a:cs typeface="+mn-cs"/>
               </a:defRPr>
             </a:pPr>
-            <a:endParaRPr lang="en-US"/>
+            <a:endParaRPr lang="de-DE"/>
           </a:p>
         </c:txPr>
         <c:crossAx val="270221696"/>
@@ -15883,7 +16268,7 @@
                 <a:cs typeface="+mn-cs"/>
               </a:defRPr>
             </a:pPr>
-            <a:endParaRPr lang="en-US"/>
+            <a:endParaRPr lang="de-DE"/>
           </a:p>
         </c:txPr>
         <c:crossAx val="270223336"/>
@@ -15935,7 +16320,7 @@
               <a:cs typeface="+mn-cs"/>
             </a:defRPr>
           </a:pPr>
-          <a:endParaRPr lang="en-US"/>
+          <a:endParaRPr lang="de-DE"/>
         </a:p>
       </c:txPr>
     </c:legend>
@@ -15965,7 +16350,7 @@
       <a:pPr>
         <a:defRPr/>
       </a:pPr>
-      <a:endParaRPr lang="en-US"/>
+      <a:endParaRPr lang="de-DE"/>
     </a:p>
   </c:txPr>
   <c:externalData r:id="rId3">
@@ -16025,7 +16410,7 @@
               <a:cs typeface="+mn-cs"/>
             </a:defRPr>
           </a:pPr>
-          <a:endParaRPr lang="en-US"/>
+          <a:endParaRPr lang="de-DE"/>
         </a:p>
       </c:txPr>
     </c:title>
@@ -16437,7 +16822,7 @@
                   <a:cs typeface="+mn-cs"/>
                 </a:defRPr>
               </a:pPr>
-              <a:endParaRPr lang="en-US"/>
+              <a:endParaRPr lang="de-DE"/>
             </a:p>
           </c:txPr>
         </c:title>
@@ -16475,7 +16860,7 @@
                 <a:cs typeface="+mn-cs"/>
               </a:defRPr>
             </a:pPr>
-            <a:endParaRPr lang="en-US"/>
+            <a:endParaRPr lang="de-DE"/>
           </a:p>
         </c:txPr>
         <c:crossAx val="270221696"/>
@@ -16537,7 +16922,7 @@
                 <a:cs typeface="+mn-cs"/>
               </a:defRPr>
             </a:pPr>
-            <a:endParaRPr lang="en-US"/>
+            <a:endParaRPr lang="de-DE"/>
           </a:p>
         </c:txPr>
         <c:crossAx val="270223336"/>
@@ -16589,7 +16974,7 @@
               <a:cs typeface="+mn-cs"/>
             </a:defRPr>
           </a:pPr>
-          <a:endParaRPr lang="en-US"/>
+          <a:endParaRPr lang="de-DE"/>
         </a:p>
       </c:txPr>
     </c:legend>
@@ -16619,7 +17004,7 @@
       <a:pPr>
         <a:defRPr/>
       </a:pPr>
-      <a:endParaRPr lang="en-US"/>
+      <a:endParaRPr lang="de-DE"/>
     </a:p>
   </c:txPr>
   <c:externalData r:id="rId3">
@@ -16679,7 +17064,7 @@
               <a:cs typeface="+mn-cs"/>
             </a:defRPr>
           </a:pPr>
-          <a:endParaRPr lang="en-US"/>
+          <a:endParaRPr lang="de-DE"/>
         </a:p>
       </c:txPr>
     </c:title>
@@ -17000,7 +17385,7 @@
                   <a:cs typeface="+mn-cs"/>
                 </a:defRPr>
               </a:pPr>
-              <a:endParaRPr lang="en-US"/>
+              <a:endParaRPr lang="de-DE"/>
             </a:p>
           </c:txPr>
         </c:title>
@@ -17038,7 +17423,7 @@
                 <a:cs typeface="+mn-cs"/>
               </a:defRPr>
             </a:pPr>
-            <a:endParaRPr lang="en-US"/>
+            <a:endParaRPr lang="de-DE"/>
           </a:p>
         </c:txPr>
         <c:crossAx val="270221696"/>
@@ -17118,7 +17503,7 @@
                   <a:cs typeface="+mn-cs"/>
                 </a:defRPr>
               </a:pPr>
-              <a:endParaRPr lang="en-US"/>
+              <a:endParaRPr lang="de-DE"/>
             </a:p>
           </c:txPr>
         </c:title>
@@ -17156,7 +17541,7 @@
                 <a:cs typeface="+mn-cs"/>
               </a:defRPr>
             </a:pPr>
-            <a:endParaRPr lang="en-US"/>
+            <a:endParaRPr lang="de-DE"/>
           </a:p>
         </c:txPr>
         <c:crossAx val="270223336"/>
@@ -17208,7 +17593,7 @@
               <a:cs typeface="+mn-cs"/>
             </a:defRPr>
           </a:pPr>
-          <a:endParaRPr lang="en-US"/>
+          <a:endParaRPr lang="de-DE"/>
         </a:p>
       </c:txPr>
     </c:legend>
@@ -17238,7 +17623,7 @@
       <a:pPr>
         <a:defRPr/>
       </a:pPr>
-      <a:endParaRPr lang="en-US"/>
+      <a:endParaRPr lang="de-DE"/>
     </a:p>
   </c:txPr>
   <c:externalData r:id="rId3">
@@ -17298,7 +17683,7 @@
               <a:cs typeface="+mn-cs"/>
             </a:defRPr>
           </a:pPr>
-          <a:endParaRPr lang="en-US"/>
+          <a:endParaRPr lang="de-DE"/>
         </a:p>
       </c:txPr>
     </c:title>
@@ -17718,7 +18103,7 @@
                   <a:cs typeface="+mn-cs"/>
                 </a:defRPr>
               </a:pPr>
-              <a:endParaRPr lang="en-US"/>
+              <a:endParaRPr lang="de-DE"/>
             </a:p>
           </c:txPr>
         </c:title>
@@ -17756,7 +18141,7 @@
                 <a:cs typeface="+mn-cs"/>
               </a:defRPr>
             </a:pPr>
-            <a:endParaRPr lang="en-US"/>
+            <a:endParaRPr lang="de-DE"/>
           </a:p>
         </c:txPr>
         <c:crossAx val="270221696"/>
@@ -17818,7 +18203,7 @@
                 <a:cs typeface="+mn-cs"/>
               </a:defRPr>
             </a:pPr>
-            <a:endParaRPr lang="en-US"/>
+            <a:endParaRPr lang="de-DE"/>
           </a:p>
         </c:txPr>
         <c:crossAx val="270223336"/>
@@ -17870,7 +18255,7 @@
               <a:cs typeface="+mn-cs"/>
             </a:defRPr>
           </a:pPr>
-          <a:endParaRPr lang="en-US"/>
+          <a:endParaRPr lang="de-DE"/>
         </a:p>
       </c:txPr>
     </c:legend>
@@ -17900,7 +18285,7 @@
       <a:pPr>
         <a:defRPr/>
       </a:pPr>
-      <a:endParaRPr lang="en-US"/>
+      <a:endParaRPr lang="de-DE"/>
     </a:p>
   </c:txPr>
   <c:externalData r:id="rId3">
@@ -17960,7 +18345,7 @@
               <a:cs typeface="+mn-cs"/>
             </a:defRPr>
           </a:pPr>
-          <a:endParaRPr lang="en-US"/>
+          <a:endParaRPr lang="de-DE"/>
         </a:p>
       </c:txPr>
     </c:title>
@@ -18388,7 +18773,7 @@
                   <a:cs typeface="+mn-cs"/>
                 </a:defRPr>
               </a:pPr>
-              <a:endParaRPr lang="en-US"/>
+              <a:endParaRPr lang="de-DE"/>
             </a:p>
           </c:txPr>
         </c:title>
@@ -18426,7 +18811,7 @@
                 <a:cs typeface="+mn-cs"/>
               </a:defRPr>
             </a:pPr>
-            <a:endParaRPr lang="en-US"/>
+            <a:endParaRPr lang="de-DE"/>
           </a:p>
         </c:txPr>
         <c:crossAx val="270221696"/>
@@ -18488,7 +18873,7 @@
                 <a:cs typeface="+mn-cs"/>
               </a:defRPr>
             </a:pPr>
-            <a:endParaRPr lang="en-US"/>
+            <a:endParaRPr lang="de-DE"/>
           </a:p>
         </c:txPr>
         <c:crossAx val="270223336"/>
@@ -18540,7 +18925,7 @@
               <a:cs typeface="+mn-cs"/>
             </a:defRPr>
           </a:pPr>
-          <a:endParaRPr lang="en-US"/>
+          <a:endParaRPr lang="de-DE"/>
         </a:p>
       </c:txPr>
     </c:legend>
@@ -18570,7 +18955,7 @@
       <a:pPr>
         <a:defRPr/>
       </a:pPr>
-      <a:endParaRPr lang="en-US"/>
+      <a:endParaRPr lang="de-DE"/>
     </a:p>
   </c:txPr>
   <c:externalData r:id="rId3">
@@ -18630,7 +19015,7 @@
               <a:cs typeface="+mn-cs"/>
             </a:defRPr>
           </a:pPr>
-          <a:endParaRPr lang="en-US"/>
+          <a:endParaRPr lang="de-DE"/>
         </a:p>
       </c:txPr>
     </c:title>
@@ -19042,7 +19427,7 @@
                   <a:cs typeface="+mn-cs"/>
                 </a:defRPr>
               </a:pPr>
-              <a:endParaRPr lang="en-US"/>
+              <a:endParaRPr lang="de-DE"/>
             </a:p>
           </c:txPr>
         </c:title>
@@ -19080,7 +19465,7 @@
                 <a:cs typeface="+mn-cs"/>
               </a:defRPr>
             </a:pPr>
-            <a:endParaRPr lang="en-US"/>
+            <a:endParaRPr lang="de-DE"/>
           </a:p>
         </c:txPr>
         <c:crossAx val="270221696"/>
@@ -19142,7 +19527,7 @@
                 <a:cs typeface="+mn-cs"/>
               </a:defRPr>
             </a:pPr>
-            <a:endParaRPr lang="en-US"/>
+            <a:endParaRPr lang="de-DE"/>
           </a:p>
         </c:txPr>
         <c:crossAx val="270223336"/>
@@ -19194,7 +19579,7 @@
               <a:cs typeface="+mn-cs"/>
             </a:defRPr>
           </a:pPr>
-          <a:endParaRPr lang="en-US"/>
+          <a:endParaRPr lang="de-DE"/>
         </a:p>
       </c:txPr>
     </c:legend>
@@ -19224,7 +19609,7 @@
       <a:pPr>
         <a:defRPr/>
       </a:pPr>
-      <a:endParaRPr lang="en-US"/>
+      <a:endParaRPr lang="de-DE"/>
     </a:p>
   </c:txPr>
   <c:externalData r:id="rId3">
@@ -19284,7 +19669,7 @@
               <a:cs typeface="+mn-cs"/>
             </a:defRPr>
           </a:pPr>
-          <a:endParaRPr lang="en-US"/>
+          <a:endParaRPr lang="de-DE"/>
         </a:p>
       </c:txPr>
     </c:title>
@@ -19605,7 +19990,7 @@
                   <a:cs typeface="+mn-cs"/>
                 </a:defRPr>
               </a:pPr>
-              <a:endParaRPr lang="en-US"/>
+              <a:endParaRPr lang="de-DE"/>
             </a:p>
           </c:txPr>
         </c:title>
@@ -19643,7 +20028,7 @@
                 <a:cs typeface="+mn-cs"/>
               </a:defRPr>
             </a:pPr>
-            <a:endParaRPr lang="en-US"/>
+            <a:endParaRPr lang="de-DE"/>
           </a:p>
         </c:txPr>
         <c:crossAx val="270221696"/>
@@ -19723,7 +20108,7 @@
                   <a:cs typeface="+mn-cs"/>
                 </a:defRPr>
               </a:pPr>
-              <a:endParaRPr lang="en-US"/>
+              <a:endParaRPr lang="de-DE"/>
             </a:p>
           </c:txPr>
         </c:title>
@@ -19761,7 +20146,7 @@
                 <a:cs typeface="+mn-cs"/>
               </a:defRPr>
             </a:pPr>
-            <a:endParaRPr lang="en-US"/>
+            <a:endParaRPr lang="de-DE"/>
           </a:p>
         </c:txPr>
         <c:crossAx val="270223336"/>
@@ -19813,7 +20198,7 @@
               <a:cs typeface="+mn-cs"/>
             </a:defRPr>
           </a:pPr>
-          <a:endParaRPr lang="en-US"/>
+          <a:endParaRPr lang="de-DE"/>
         </a:p>
       </c:txPr>
     </c:legend>
@@ -19843,7 +20228,7 @@
       <a:pPr>
         <a:defRPr/>
       </a:pPr>
-      <a:endParaRPr lang="en-US"/>
+      <a:endParaRPr lang="de-DE"/>
     </a:p>
   </c:txPr>
   <c:externalData r:id="rId3">
@@ -19903,7 +20288,7 @@
               <a:cs typeface="+mn-cs"/>
             </a:defRPr>
           </a:pPr>
-          <a:endParaRPr lang="en-US"/>
+          <a:endParaRPr lang="de-DE"/>
         </a:p>
       </c:txPr>
     </c:title>
@@ -20323,7 +20708,7 @@
                   <a:cs typeface="+mn-cs"/>
                 </a:defRPr>
               </a:pPr>
-              <a:endParaRPr lang="en-US"/>
+              <a:endParaRPr lang="de-DE"/>
             </a:p>
           </c:txPr>
         </c:title>
@@ -20361,7 +20746,7 @@
                 <a:cs typeface="+mn-cs"/>
               </a:defRPr>
             </a:pPr>
-            <a:endParaRPr lang="en-US"/>
+            <a:endParaRPr lang="de-DE"/>
           </a:p>
         </c:txPr>
         <c:crossAx val="270221696"/>
@@ -20423,7 +20808,7 @@
                 <a:cs typeface="+mn-cs"/>
               </a:defRPr>
             </a:pPr>
-            <a:endParaRPr lang="en-US"/>
+            <a:endParaRPr lang="de-DE"/>
           </a:p>
         </c:txPr>
         <c:crossAx val="270223336"/>
@@ -20475,7 +20860,7 @@
               <a:cs typeface="+mn-cs"/>
             </a:defRPr>
           </a:pPr>
-          <a:endParaRPr lang="en-US"/>
+          <a:endParaRPr lang="de-DE"/>
         </a:p>
       </c:txPr>
     </c:legend>
@@ -20505,7 +20890,7 @@
       <a:pPr>
         <a:defRPr/>
       </a:pPr>
-      <a:endParaRPr lang="en-US"/>
+      <a:endParaRPr lang="de-DE"/>
     </a:p>
   </c:txPr>
   <c:externalData r:id="rId3">
@@ -20565,7 +20950,7 @@
               <a:cs typeface="+mn-cs"/>
             </a:defRPr>
           </a:pPr>
-          <a:endParaRPr lang="en-US"/>
+          <a:endParaRPr lang="de-DE"/>
         </a:p>
       </c:txPr>
     </c:title>
@@ -21017,7 +21402,7 @@
                   <a:cs typeface="+mn-cs"/>
                 </a:defRPr>
               </a:pPr>
-              <a:endParaRPr lang="en-US"/>
+              <a:endParaRPr lang="de-DE"/>
             </a:p>
           </c:txPr>
         </c:title>
@@ -21055,7 +21440,7 @@
                 <a:cs typeface="+mn-cs"/>
               </a:defRPr>
             </a:pPr>
-            <a:endParaRPr lang="en-US"/>
+            <a:endParaRPr lang="de-DE"/>
           </a:p>
         </c:txPr>
         <c:crossAx val="270221696"/>
@@ -21117,7 +21502,7 @@
                 <a:cs typeface="+mn-cs"/>
               </a:defRPr>
             </a:pPr>
-            <a:endParaRPr lang="en-US"/>
+            <a:endParaRPr lang="de-DE"/>
           </a:p>
         </c:txPr>
         <c:crossAx val="270223336"/>
@@ -21169,7 +21554,7 @@
               <a:cs typeface="+mn-cs"/>
             </a:defRPr>
           </a:pPr>
-          <a:endParaRPr lang="en-US"/>
+          <a:endParaRPr lang="de-DE"/>
         </a:p>
       </c:txPr>
     </c:legend>
@@ -21199,7 +21584,7 @@
       <a:pPr>
         <a:defRPr/>
       </a:pPr>
-      <a:endParaRPr lang="en-US"/>
+      <a:endParaRPr lang="de-DE"/>
     </a:p>
   </c:txPr>
   <c:externalData r:id="rId3">
@@ -21259,7 +21644,7 @@
               <a:cs typeface="+mn-cs"/>
             </a:defRPr>
           </a:pPr>
-          <a:endParaRPr lang="en-US"/>
+          <a:endParaRPr lang="de-DE"/>
         </a:p>
       </c:txPr>
     </c:title>
@@ -21687,7 +22072,7 @@
                   <a:cs typeface="+mn-cs"/>
                 </a:defRPr>
               </a:pPr>
-              <a:endParaRPr lang="en-US"/>
+              <a:endParaRPr lang="de-DE"/>
             </a:p>
           </c:txPr>
         </c:title>
@@ -21725,7 +22110,7 @@
                 <a:cs typeface="+mn-cs"/>
               </a:defRPr>
             </a:pPr>
-            <a:endParaRPr lang="en-US"/>
+            <a:endParaRPr lang="de-DE"/>
           </a:p>
         </c:txPr>
         <c:crossAx val="270221696"/>
@@ -21787,7 +22172,7 @@
                 <a:cs typeface="+mn-cs"/>
               </a:defRPr>
             </a:pPr>
-            <a:endParaRPr lang="en-US"/>
+            <a:endParaRPr lang="de-DE"/>
           </a:p>
         </c:txPr>
         <c:crossAx val="270223336"/>
@@ -21839,7 +22224,7 @@
               <a:cs typeface="+mn-cs"/>
             </a:defRPr>
           </a:pPr>
-          <a:endParaRPr lang="en-US"/>
+          <a:endParaRPr lang="de-DE"/>
         </a:p>
       </c:txPr>
     </c:legend>
@@ -21869,7 +22254,7 @@
       <a:pPr>
         <a:defRPr/>
       </a:pPr>
-      <a:endParaRPr lang="en-US"/>
+      <a:endParaRPr lang="de-DE"/>
     </a:p>
   </c:txPr>
   <c:externalData r:id="rId3">
@@ -21929,7 +22314,7 @@
               <a:cs typeface="+mn-cs"/>
             </a:defRPr>
           </a:pPr>
-          <a:endParaRPr lang="en-US"/>
+          <a:endParaRPr lang="de-DE"/>
         </a:p>
       </c:txPr>
     </c:title>
@@ -22341,7 +22726,7 @@
                   <a:cs typeface="+mn-cs"/>
                 </a:defRPr>
               </a:pPr>
-              <a:endParaRPr lang="en-US"/>
+              <a:endParaRPr lang="de-DE"/>
             </a:p>
           </c:txPr>
         </c:title>
@@ -22379,7 +22764,7 @@
                 <a:cs typeface="+mn-cs"/>
               </a:defRPr>
             </a:pPr>
-            <a:endParaRPr lang="en-US"/>
+            <a:endParaRPr lang="de-DE"/>
           </a:p>
         </c:txPr>
         <c:crossAx val="270221696"/>
@@ -22441,7 +22826,7 @@
                 <a:cs typeface="+mn-cs"/>
               </a:defRPr>
             </a:pPr>
-            <a:endParaRPr lang="en-US"/>
+            <a:endParaRPr lang="de-DE"/>
           </a:p>
         </c:txPr>
         <c:crossAx val="270223336"/>
@@ -22493,7 +22878,7 @@
               <a:cs typeface="+mn-cs"/>
             </a:defRPr>
           </a:pPr>
-          <a:endParaRPr lang="en-US"/>
+          <a:endParaRPr lang="de-DE"/>
         </a:p>
       </c:txPr>
     </c:legend>
@@ -22523,7 +22908,7 @@
       <a:pPr>
         <a:defRPr/>
       </a:pPr>
-      <a:endParaRPr lang="en-US"/>
+      <a:endParaRPr lang="de-DE"/>
     </a:p>
   </c:txPr>
   <c:externalData r:id="rId3">
@@ -22583,7 +22968,7 @@
               <a:cs typeface="+mn-cs"/>
             </a:defRPr>
           </a:pPr>
-          <a:endParaRPr lang="en-US"/>
+          <a:endParaRPr lang="de-DE"/>
         </a:p>
       </c:txPr>
     </c:title>
@@ -22904,7 +23289,7 @@
                   <a:cs typeface="+mn-cs"/>
                 </a:defRPr>
               </a:pPr>
-              <a:endParaRPr lang="en-US"/>
+              <a:endParaRPr lang="de-DE"/>
             </a:p>
           </c:txPr>
         </c:title>
@@ -22942,7 +23327,7 @@
                 <a:cs typeface="+mn-cs"/>
               </a:defRPr>
             </a:pPr>
-            <a:endParaRPr lang="en-US"/>
+            <a:endParaRPr lang="de-DE"/>
           </a:p>
         </c:txPr>
         <c:crossAx val="270221696"/>
@@ -23022,7 +23407,7 @@
                   <a:cs typeface="+mn-cs"/>
                 </a:defRPr>
               </a:pPr>
-              <a:endParaRPr lang="en-US"/>
+              <a:endParaRPr lang="de-DE"/>
             </a:p>
           </c:txPr>
         </c:title>
@@ -23060,7 +23445,7 @@
                 <a:cs typeface="+mn-cs"/>
               </a:defRPr>
             </a:pPr>
-            <a:endParaRPr lang="en-US"/>
+            <a:endParaRPr lang="de-DE"/>
           </a:p>
         </c:txPr>
         <c:crossAx val="270223336"/>
@@ -23112,7 +23497,7 @@
               <a:cs typeface="+mn-cs"/>
             </a:defRPr>
           </a:pPr>
-          <a:endParaRPr lang="en-US"/>
+          <a:endParaRPr lang="de-DE"/>
         </a:p>
       </c:txPr>
     </c:legend>
@@ -23142,7 +23527,7 @@
       <a:pPr>
         <a:defRPr/>
       </a:pPr>
-      <a:endParaRPr lang="en-US"/>
+      <a:endParaRPr lang="de-DE"/>
     </a:p>
   </c:txPr>
   <c:externalData r:id="rId3">
@@ -23202,7 +23587,7 @@
               <a:cs typeface="+mn-cs"/>
             </a:defRPr>
           </a:pPr>
-          <a:endParaRPr lang="en-US"/>
+          <a:endParaRPr lang="de-DE"/>
         </a:p>
       </c:txPr>
     </c:title>
@@ -23622,7 +24007,7 @@
                   <a:cs typeface="+mn-cs"/>
                 </a:defRPr>
               </a:pPr>
-              <a:endParaRPr lang="en-US"/>
+              <a:endParaRPr lang="de-DE"/>
             </a:p>
           </c:txPr>
         </c:title>
@@ -23660,7 +24045,7 @@
                 <a:cs typeface="+mn-cs"/>
               </a:defRPr>
             </a:pPr>
-            <a:endParaRPr lang="en-US"/>
+            <a:endParaRPr lang="de-DE"/>
           </a:p>
         </c:txPr>
         <c:crossAx val="270221696"/>
@@ -23722,7 +24107,7 @@
                 <a:cs typeface="+mn-cs"/>
               </a:defRPr>
             </a:pPr>
-            <a:endParaRPr lang="en-US"/>
+            <a:endParaRPr lang="de-DE"/>
           </a:p>
         </c:txPr>
         <c:crossAx val="270223336"/>
@@ -23774,7 +24159,7 @@
               <a:cs typeface="+mn-cs"/>
             </a:defRPr>
           </a:pPr>
-          <a:endParaRPr lang="en-US"/>
+          <a:endParaRPr lang="de-DE"/>
         </a:p>
       </c:txPr>
     </c:legend>
@@ -23804,7 +24189,7 @@
       <a:pPr>
         <a:defRPr/>
       </a:pPr>
-      <a:endParaRPr lang="en-US"/>
+      <a:endParaRPr lang="de-DE"/>
     </a:p>
   </c:txPr>
   <c:externalData r:id="rId3">
@@ -23864,7 +24249,7 @@
               <a:cs typeface="+mn-cs"/>
             </a:defRPr>
           </a:pPr>
-          <a:endParaRPr lang="en-US"/>
+          <a:endParaRPr lang="de-DE"/>
         </a:p>
       </c:txPr>
     </c:title>
@@ -24292,7 +24677,7 @@
                   <a:cs typeface="+mn-cs"/>
                 </a:defRPr>
               </a:pPr>
-              <a:endParaRPr lang="en-US"/>
+              <a:endParaRPr lang="de-DE"/>
             </a:p>
           </c:txPr>
         </c:title>
@@ -24330,7 +24715,7 @@
                 <a:cs typeface="+mn-cs"/>
               </a:defRPr>
             </a:pPr>
-            <a:endParaRPr lang="en-US"/>
+            <a:endParaRPr lang="de-DE"/>
           </a:p>
         </c:txPr>
         <c:crossAx val="270221696"/>
@@ -24392,7 +24777,7 @@
                 <a:cs typeface="+mn-cs"/>
               </a:defRPr>
             </a:pPr>
-            <a:endParaRPr lang="en-US"/>
+            <a:endParaRPr lang="de-DE"/>
           </a:p>
         </c:txPr>
         <c:crossAx val="270223336"/>
@@ -24444,7 +24829,7 @@
               <a:cs typeface="+mn-cs"/>
             </a:defRPr>
           </a:pPr>
-          <a:endParaRPr lang="en-US"/>
+          <a:endParaRPr lang="de-DE"/>
         </a:p>
       </c:txPr>
     </c:legend>
@@ -24474,7 +24859,7 @@
       <a:pPr>
         <a:defRPr/>
       </a:pPr>
-      <a:endParaRPr lang="en-US"/>
+      <a:endParaRPr lang="de-DE"/>
     </a:p>
   </c:txPr>
   <c:externalData r:id="rId3">
@@ -24534,7 +24919,7 @@
               <a:cs typeface="+mn-cs"/>
             </a:defRPr>
           </a:pPr>
-          <a:endParaRPr lang="en-US"/>
+          <a:endParaRPr lang="de-DE"/>
         </a:p>
       </c:txPr>
     </c:title>
@@ -24946,7 +25331,7 @@
                   <a:cs typeface="+mn-cs"/>
                 </a:defRPr>
               </a:pPr>
-              <a:endParaRPr lang="en-US"/>
+              <a:endParaRPr lang="de-DE"/>
             </a:p>
           </c:txPr>
         </c:title>
@@ -24984,7 +25369,7 @@
                 <a:cs typeface="+mn-cs"/>
               </a:defRPr>
             </a:pPr>
-            <a:endParaRPr lang="en-US"/>
+            <a:endParaRPr lang="de-DE"/>
           </a:p>
         </c:txPr>
         <c:crossAx val="270221696"/>
@@ -25046,7 +25431,7 @@
                 <a:cs typeface="+mn-cs"/>
               </a:defRPr>
             </a:pPr>
-            <a:endParaRPr lang="en-US"/>
+            <a:endParaRPr lang="de-DE"/>
           </a:p>
         </c:txPr>
         <c:crossAx val="270223336"/>
@@ -25098,7 +25483,7 @@
               <a:cs typeface="+mn-cs"/>
             </a:defRPr>
           </a:pPr>
-          <a:endParaRPr lang="en-US"/>
+          <a:endParaRPr lang="de-DE"/>
         </a:p>
       </c:txPr>
     </c:legend>
@@ -25128,7 +25513,7 @@
       <a:pPr>
         <a:defRPr/>
       </a:pPr>
-      <a:endParaRPr lang="en-US"/>
+      <a:endParaRPr lang="de-DE"/>
     </a:p>
   </c:txPr>
   <c:externalData r:id="rId3">
@@ -25188,7 +25573,7 @@
               <a:cs typeface="+mn-cs"/>
             </a:defRPr>
           </a:pPr>
-          <a:endParaRPr lang="en-US"/>
+          <a:endParaRPr lang="de-DE"/>
         </a:p>
       </c:txPr>
     </c:title>
@@ -25509,7 +25894,7 @@
                   <a:cs typeface="+mn-cs"/>
                 </a:defRPr>
               </a:pPr>
-              <a:endParaRPr lang="en-US"/>
+              <a:endParaRPr lang="de-DE"/>
             </a:p>
           </c:txPr>
         </c:title>
@@ -25547,7 +25932,7 @@
                 <a:cs typeface="+mn-cs"/>
               </a:defRPr>
             </a:pPr>
-            <a:endParaRPr lang="en-US"/>
+            <a:endParaRPr lang="de-DE"/>
           </a:p>
         </c:txPr>
         <c:crossAx val="270221696"/>
@@ -25627,7 +26012,7 @@
                   <a:cs typeface="+mn-cs"/>
                 </a:defRPr>
               </a:pPr>
-              <a:endParaRPr lang="en-US"/>
+              <a:endParaRPr lang="de-DE"/>
             </a:p>
           </c:txPr>
         </c:title>
@@ -25665,7 +26050,7 @@
                 <a:cs typeface="+mn-cs"/>
               </a:defRPr>
             </a:pPr>
-            <a:endParaRPr lang="en-US"/>
+            <a:endParaRPr lang="de-DE"/>
           </a:p>
         </c:txPr>
         <c:crossAx val="270223336"/>
@@ -25717,7 +26102,7 @@
               <a:cs typeface="+mn-cs"/>
             </a:defRPr>
           </a:pPr>
-          <a:endParaRPr lang="en-US"/>
+          <a:endParaRPr lang="de-DE"/>
         </a:p>
       </c:txPr>
     </c:legend>
@@ -25747,7 +26132,7 @@
       <a:pPr>
         <a:defRPr/>
       </a:pPr>
-      <a:endParaRPr lang="en-US"/>
+      <a:endParaRPr lang="de-DE"/>
     </a:p>
   </c:txPr>
   <c:externalData r:id="rId3">
@@ -25807,7 +26192,7 @@
               <a:cs typeface="+mn-cs"/>
             </a:defRPr>
           </a:pPr>
-          <a:endParaRPr lang="en-US"/>
+          <a:endParaRPr lang="de-DE"/>
         </a:p>
       </c:txPr>
     </c:title>
@@ -26227,7 +26612,7 @@
                   <a:cs typeface="+mn-cs"/>
                 </a:defRPr>
               </a:pPr>
-              <a:endParaRPr lang="en-US"/>
+              <a:endParaRPr lang="de-DE"/>
             </a:p>
           </c:txPr>
         </c:title>
@@ -26265,7 +26650,7 @@
                 <a:cs typeface="+mn-cs"/>
               </a:defRPr>
             </a:pPr>
-            <a:endParaRPr lang="en-US"/>
+            <a:endParaRPr lang="de-DE"/>
           </a:p>
         </c:txPr>
         <c:crossAx val="270221696"/>
@@ -26327,7 +26712,7 @@
                 <a:cs typeface="+mn-cs"/>
               </a:defRPr>
             </a:pPr>
-            <a:endParaRPr lang="en-US"/>
+            <a:endParaRPr lang="de-DE"/>
           </a:p>
         </c:txPr>
         <c:crossAx val="270223336"/>
@@ -26379,7 +26764,7 @@
               <a:cs typeface="+mn-cs"/>
             </a:defRPr>
           </a:pPr>
-          <a:endParaRPr lang="en-US"/>
+          <a:endParaRPr lang="de-DE"/>
         </a:p>
       </c:txPr>
     </c:legend>
@@ -26409,7 +26794,7 @@
       <a:pPr>
         <a:defRPr/>
       </a:pPr>
-      <a:endParaRPr lang="en-US"/>
+      <a:endParaRPr lang="de-DE"/>
     </a:p>
   </c:txPr>
   <c:externalData r:id="rId3">
@@ -26469,7 +26854,7 @@
               <a:cs typeface="+mn-cs"/>
             </a:defRPr>
           </a:pPr>
-          <a:endParaRPr lang="en-US"/>
+          <a:endParaRPr lang="de-DE"/>
         </a:p>
       </c:txPr>
     </c:title>
@@ -26897,7 +27282,7 @@
                   <a:cs typeface="+mn-cs"/>
                 </a:defRPr>
               </a:pPr>
-              <a:endParaRPr lang="en-US"/>
+              <a:endParaRPr lang="de-DE"/>
             </a:p>
           </c:txPr>
         </c:title>
@@ -26935,7 +27320,7 @@
                 <a:cs typeface="+mn-cs"/>
               </a:defRPr>
             </a:pPr>
-            <a:endParaRPr lang="en-US"/>
+            <a:endParaRPr lang="de-DE"/>
           </a:p>
         </c:txPr>
         <c:crossAx val="270221696"/>
@@ -26997,7 +27382,7 @@
                 <a:cs typeface="+mn-cs"/>
               </a:defRPr>
             </a:pPr>
-            <a:endParaRPr lang="en-US"/>
+            <a:endParaRPr lang="de-DE"/>
           </a:p>
         </c:txPr>
         <c:crossAx val="270223336"/>
@@ -27049,7 +27434,7 @@
               <a:cs typeface="+mn-cs"/>
             </a:defRPr>
           </a:pPr>
-          <a:endParaRPr lang="en-US"/>
+          <a:endParaRPr lang="de-DE"/>
         </a:p>
       </c:txPr>
     </c:legend>
@@ -27079,7 +27464,7 @@
       <a:pPr>
         <a:defRPr/>
       </a:pPr>
-      <a:endParaRPr lang="en-US"/>
+      <a:endParaRPr lang="de-DE"/>
     </a:p>
   </c:txPr>
   <c:externalData r:id="rId3">
@@ -27139,7 +27524,7 @@
               <a:cs typeface="+mn-cs"/>
             </a:defRPr>
           </a:pPr>
-          <a:endParaRPr lang="en-US"/>
+          <a:endParaRPr lang="de-DE"/>
         </a:p>
       </c:txPr>
     </c:title>
@@ -27551,7 +27936,7 @@
                   <a:cs typeface="+mn-cs"/>
                 </a:defRPr>
               </a:pPr>
-              <a:endParaRPr lang="en-US"/>
+              <a:endParaRPr lang="de-DE"/>
             </a:p>
           </c:txPr>
         </c:title>
@@ -27589,7 +27974,7 @@
                 <a:cs typeface="+mn-cs"/>
               </a:defRPr>
             </a:pPr>
-            <a:endParaRPr lang="en-US"/>
+            <a:endParaRPr lang="de-DE"/>
           </a:p>
         </c:txPr>
         <c:crossAx val="270221696"/>
@@ -27651,7 +28036,7 @@
                 <a:cs typeface="+mn-cs"/>
               </a:defRPr>
             </a:pPr>
-            <a:endParaRPr lang="en-US"/>
+            <a:endParaRPr lang="de-DE"/>
           </a:p>
         </c:txPr>
         <c:crossAx val="270223336"/>
@@ -27703,7 +28088,7 @@
               <a:cs typeface="+mn-cs"/>
             </a:defRPr>
           </a:pPr>
-          <a:endParaRPr lang="en-US"/>
+          <a:endParaRPr lang="de-DE"/>
         </a:p>
       </c:txPr>
     </c:legend>
@@ -27733,7 +28118,7 @@
       <a:pPr>
         <a:defRPr/>
       </a:pPr>
-      <a:endParaRPr lang="en-US"/>
+      <a:endParaRPr lang="de-DE"/>
     </a:p>
   </c:txPr>
   <c:externalData r:id="rId3">
@@ -27793,7 +28178,7 @@
               <a:cs typeface="+mn-cs"/>
             </a:defRPr>
           </a:pPr>
-          <a:endParaRPr lang="en-US"/>
+          <a:endParaRPr lang="de-DE"/>
         </a:p>
       </c:txPr>
     </c:title>
@@ -28114,7 +28499,7 @@
                   <a:cs typeface="+mn-cs"/>
                 </a:defRPr>
               </a:pPr>
-              <a:endParaRPr lang="en-US"/>
+              <a:endParaRPr lang="de-DE"/>
             </a:p>
           </c:txPr>
         </c:title>
@@ -28152,7 +28537,7 @@
                 <a:cs typeface="+mn-cs"/>
               </a:defRPr>
             </a:pPr>
-            <a:endParaRPr lang="en-US"/>
+            <a:endParaRPr lang="de-DE"/>
           </a:p>
         </c:txPr>
         <c:crossAx val="270221696"/>
@@ -28232,7 +28617,7 @@
                   <a:cs typeface="+mn-cs"/>
                 </a:defRPr>
               </a:pPr>
-              <a:endParaRPr lang="en-US"/>
+              <a:endParaRPr lang="de-DE"/>
             </a:p>
           </c:txPr>
         </c:title>
@@ -28270,7 +28655,7 @@
                 <a:cs typeface="+mn-cs"/>
               </a:defRPr>
             </a:pPr>
-            <a:endParaRPr lang="en-US"/>
+            <a:endParaRPr lang="de-DE"/>
           </a:p>
         </c:txPr>
         <c:crossAx val="270223336"/>
@@ -28322,7 +28707,7 @@
               <a:cs typeface="+mn-cs"/>
             </a:defRPr>
           </a:pPr>
-          <a:endParaRPr lang="en-US"/>
+          <a:endParaRPr lang="de-DE"/>
         </a:p>
       </c:txPr>
     </c:legend>
@@ -28352,7 +28737,7 @@
       <a:pPr>
         <a:defRPr/>
       </a:pPr>
-      <a:endParaRPr lang="en-US"/>
+      <a:endParaRPr lang="de-DE"/>
     </a:p>
   </c:txPr>
   <c:externalData r:id="rId3">
@@ -28412,7 +28797,7 @@
               <a:cs typeface="+mn-cs"/>
             </a:defRPr>
           </a:pPr>
-          <a:endParaRPr lang="en-US"/>
+          <a:endParaRPr lang="de-DE"/>
         </a:p>
       </c:txPr>
     </c:title>
@@ -28824,7 +29209,7 @@
                   <a:cs typeface="+mn-cs"/>
                 </a:defRPr>
               </a:pPr>
-              <a:endParaRPr lang="en-US"/>
+              <a:endParaRPr lang="de-DE"/>
             </a:p>
           </c:txPr>
         </c:title>
@@ -28862,7 +29247,7 @@
                 <a:cs typeface="+mn-cs"/>
               </a:defRPr>
             </a:pPr>
-            <a:endParaRPr lang="en-US"/>
+            <a:endParaRPr lang="de-DE"/>
           </a:p>
         </c:txPr>
         <c:crossAx val="270221696"/>
@@ -28924,7 +29309,7 @@
                 <a:cs typeface="+mn-cs"/>
               </a:defRPr>
             </a:pPr>
-            <a:endParaRPr lang="en-US"/>
+            <a:endParaRPr lang="de-DE"/>
           </a:p>
         </c:txPr>
         <c:crossAx val="270223336"/>
@@ -28976,7 +29361,7 @@
               <a:cs typeface="+mn-cs"/>
             </a:defRPr>
           </a:pPr>
-          <a:endParaRPr lang="en-US"/>
+          <a:endParaRPr lang="de-DE"/>
         </a:p>
       </c:txPr>
     </c:legend>
@@ -29006,7 +29391,7 @@
       <a:pPr>
         <a:defRPr/>
       </a:pPr>
-      <a:endParaRPr lang="en-US"/>
+      <a:endParaRPr lang="de-DE"/>
     </a:p>
   </c:txPr>
   <c:externalData r:id="rId3">
@@ -29066,7 +29451,7 @@
               <a:cs typeface="+mn-cs"/>
             </a:defRPr>
           </a:pPr>
-          <a:endParaRPr lang="en-US"/>
+          <a:endParaRPr lang="de-DE"/>
         </a:p>
       </c:txPr>
     </c:title>
@@ -29486,7 +29871,7 @@
                   <a:cs typeface="+mn-cs"/>
                 </a:defRPr>
               </a:pPr>
-              <a:endParaRPr lang="en-US"/>
+              <a:endParaRPr lang="de-DE"/>
             </a:p>
           </c:txPr>
         </c:title>
@@ -29524,7 +29909,7 @@
                 <a:cs typeface="+mn-cs"/>
               </a:defRPr>
             </a:pPr>
-            <a:endParaRPr lang="en-US"/>
+            <a:endParaRPr lang="de-DE"/>
           </a:p>
         </c:txPr>
         <c:crossAx val="270221696"/>
@@ -29586,7 +29971,7 @@
                 <a:cs typeface="+mn-cs"/>
               </a:defRPr>
             </a:pPr>
-            <a:endParaRPr lang="en-US"/>
+            <a:endParaRPr lang="de-DE"/>
           </a:p>
         </c:txPr>
         <c:crossAx val="270223336"/>
@@ -29638,7 +30023,7 @@
               <a:cs typeface="+mn-cs"/>
             </a:defRPr>
           </a:pPr>
-          <a:endParaRPr lang="en-US"/>
+          <a:endParaRPr lang="de-DE"/>
         </a:p>
       </c:txPr>
     </c:legend>
@@ -29668,7 +30053,7 @@
       <a:pPr>
         <a:defRPr/>
       </a:pPr>
-      <a:endParaRPr lang="en-US"/>
+      <a:endParaRPr lang="de-DE"/>
     </a:p>
   </c:txPr>
   <c:externalData r:id="rId3">
@@ -29728,7 +30113,7 @@
               <a:cs typeface="+mn-cs"/>
             </a:defRPr>
           </a:pPr>
-          <a:endParaRPr lang="en-US"/>
+          <a:endParaRPr lang="de-DE"/>
         </a:p>
       </c:txPr>
     </c:title>
@@ -30156,7 +30541,7 @@
                   <a:cs typeface="+mn-cs"/>
                 </a:defRPr>
               </a:pPr>
-              <a:endParaRPr lang="en-US"/>
+              <a:endParaRPr lang="de-DE"/>
             </a:p>
           </c:txPr>
         </c:title>
@@ -30194,7 +30579,7 @@
                 <a:cs typeface="+mn-cs"/>
               </a:defRPr>
             </a:pPr>
-            <a:endParaRPr lang="en-US"/>
+            <a:endParaRPr lang="de-DE"/>
           </a:p>
         </c:txPr>
         <c:crossAx val="270221696"/>
@@ -30256,7 +30641,7 @@
                 <a:cs typeface="+mn-cs"/>
               </a:defRPr>
             </a:pPr>
-            <a:endParaRPr lang="en-US"/>
+            <a:endParaRPr lang="de-DE"/>
           </a:p>
         </c:txPr>
         <c:crossAx val="270223336"/>
@@ -30308,7 +30693,7 @@
               <a:cs typeface="+mn-cs"/>
             </a:defRPr>
           </a:pPr>
-          <a:endParaRPr lang="en-US"/>
+          <a:endParaRPr lang="de-DE"/>
         </a:p>
       </c:txPr>
     </c:legend>
@@ -30338,7 +30723,7 @@
       <a:pPr>
         <a:defRPr/>
       </a:pPr>
-      <a:endParaRPr lang="en-US"/>
+      <a:endParaRPr lang="de-DE"/>
     </a:p>
   </c:txPr>
   <c:externalData r:id="rId3">
@@ -30398,7 +30783,7 @@
               <a:cs typeface="+mn-cs"/>
             </a:defRPr>
           </a:pPr>
-          <a:endParaRPr lang="en-US"/>
+          <a:endParaRPr lang="de-DE"/>
         </a:p>
       </c:txPr>
     </c:title>
@@ -30810,7 +31195,7 @@
                   <a:cs typeface="+mn-cs"/>
                 </a:defRPr>
               </a:pPr>
-              <a:endParaRPr lang="en-US"/>
+              <a:endParaRPr lang="de-DE"/>
             </a:p>
           </c:txPr>
         </c:title>
@@ -30848,7 +31233,7 @@
                 <a:cs typeface="+mn-cs"/>
               </a:defRPr>
             </a:pPr>
-            <a:endParaRPr lang="en-US"/>
+            <a:endParaRPr lang="de-DE"/>
           </a:p>
         </c:txPr>
         <c:crossAx val="270221696"/>
@@ -30910,7 +31295,7 @@
                 <a:cs typeface="+mn-cs"/>
               </a:defRPr>
             </a:pPr>
-            <a:endParaRPr lang="en-US"/>
+            <a:endParaRPr lang="de-DE"/>
           </a:p>
         </c:txPr>
         <c:crossAx val="270223336"/>
@@ -30962,7 +31347,7 @@
               <a:cs typeface="+mn-cs"/>
             </a:defRPr>
           </a:pPr>
-          <a:endParaRPr lang="en-US"/>
+          <a:endParaRPr lang="de-DE"/>
         </a:p>
       </c:txPr>
     </c:legend>
@@ -30992,7 +31377,7 @@
       <a:pPr>
         <a:defRPr/>
       </a:pPr>
-      <a:endParaRPr lang="en-US"/>
+      <a:endParaRPr lang="de-DE"/>
     </a:p>
   </c:txPr>
   <c:externalData r:id="rId3">
@@ -31052,7 +31437,7 @@
               <a:cs typeface="+mn-cs"/>
             </a:defRPr>
           </a:pPr>
-          <a:endParaRPr lang="en-US"/>
+          <a:endParaRPr lang="de-DE"/>
         </a:p>
       </c:txPr>
     </c:title>
@@ -31373,7 +31758,7 @@
                   <a:cs typeface="+mn-cs"/>
                 </a:defRPr>
               </a:pPr>
-              <a:endParaRPr lang="en-US"/>
+              <a:endParaRPr lang="de-DE"/>
             </a:p>
           </c:txPr>
         </c:title>
@@ -31411,7 +31796,7 @@
                 <a:cs typeface="+mn-cs"/>
               </a:defRPr>
             </a:pPr>
-            <a:endParaRPr lang="en-US"/>
+            <a:endParaRPr lang="de-DE"/>
           </a:p>
         </c:txPr>
         <c:crossAx val="270221696"/>
@@ -31491,7 +31876,7 @@
                   <a:cs typeface="+mn-cs"/>
                 </a:defRPr>
               </a:pPr>
-              <a:endParaRPr lang="en-US"/>
+              <a:endParaRPr lang="de-DE"/>
             </a:p>
           </c:txPr>
         </c:title>
@@ -31529,7 +31914,7 @@
                 <a:cs typeface="+mn-cs"/>
               </a:defRPr>
             </a:pPr>
-            <a:endParaRPr lang="en-US"/>
+            <a:endParaRPr lang="de-DE"/>
           </a:p>
         </c:txPr>
         <c:crossAx val="270223336"/>
@@ -31581,7 +31966,7 @@
               <a:cs typeface="+mn-cs"/>
             </a:defRPr>
           </a:pPr>
-          <a:endParaRPr lang="en-US"/>
+          <a:endParaRPr lang="de-DE"/>
         </a:p>
       </c:txPr>
     </c:legend>
@@ -31611,7 +31996,7 @@
       <a:pPr>
         <a:defRPr/>
       </a:pPr>
-      <a:endParaRPr lang="en-US"/>
+      <a:endParaRPr lang="de-DE"/>
     </a:p>
   </c:txPr>
   <c:externalData r:id="rId3">
@@ -31671,7 +32056,7 @@
               <a:cs typeface="+mn-cs"/>
             </a:defRPr>
           </a:pPr>
-          <a:endParaRPr lang="en-US"/>
+          <a:endParaRPr lang="de-DE"/>
         </a:p>
       </c:txPr>
     </c:title>
@@ -31992,7 +32377,7 @@
                   <a:cs typeface="+mn-cs"/>
                 </a:defRPr>
               </a:pPr>
-              <a:endParaRPr lang="en-US"/>
+              <a:endParaRPr lang="de-DE"/>
             </a:p>
           </c:txPr>
         </c:title>
@@ -32030,7 +32415,7 @@
                 <a:cs typeface="+mn-cs"/>
               </a:defRPr>
             </a:pPr>
-            <a:endParaRPr lang="en-US"/>
+            <a:endParaRPr lang="de-DE"/>
           </a:p>
         </c:txPr>
         <c:crossAx val="270221696"/>
@@ -32110,7 +32495,7 @@
                   <a:cs typeface="+mn-cs"/>
                 </a:defRPr>
               </a:pPr>
-              <a:endParaRPr lang="en-US"/>
+              <a:endParaRPr lang="de-DE"/>
             </a:p>
           </c:txPr>
         </c:title>
@@ -32148,7 +32533,7 @@
                 <a:cs typeface="+mn-cs"/>
               </a:defRPr>
             </a:pPr>
-            <a:endParaRPr lang="en-US"/>
+            <a:endParaRPr lang="de-DE"/>
           </a:p>
         </c:txPr>
         <c:crossAx val="270223336"/>
@@ -32200,7 +32585,7 @@
               <a:cs typeface="+mn-cs"/>
             </a:defRPr>
           </a:pPr>
-          <a:endParaRPr lang="en-US"/>
+          <a:endParaRPr lang="de-DE"/>
         </a:p>
       </c:txPr>
     </c:legend>
@@ -32230,7 +32615,7 @@
       <a:pPr>
         <a:defRPr/>
       </a:pPr>
-      <a:endParaRPr lang="en-US"/>
+      <a:endParaRPr lang="de-DE"/>
     </a:p>
   </c:txPr>
   <c:externalData r:id="rId3">
@@ -32304,7 +32689,7 @@
               <a:cs typeface="+mn-cs"/>
             </a:defRPr>
           </a:pPr>
-          <a:endParaRPr lang="en-US"/>
+          <a:endParaRPr lang="de-DE"/>
         </a:p>
       </c:txPr>
     </c:title>
@@ -33024,7 +33409,7 @@
                   <a:cs typeface="+mn-cs"/>
                 </a:defRPr>
               </a:pPr>
-              <a:endParaRPr lang="en-US"/>
+              <a:endParaRPr lang="de-DE"/>
             </a:p>
           </c:txPr>
         </c:title>
@@ -33061,7 +33446,7 @@
                 <a:cs typeface="+mn-cs"/>
               </a:defRPr>
             </a:pPr>
-            <a:endParaRPr lang="en-US"/>
+            <a:endParaRPr lang="de-DE"/>
           </a:p>
         </c:txPr>
         <c:crossAx val="363062264"/>
@@ -33151,7 +33536,7 @@
                   <a:cs typeface="+mn-cs"/>
                 </a:defRPr>
               </a:pPr>
-              <a:endParaRPr lang="en-US"/>
+              <a:endParaRPr lang="de-DE"/>
             </a:p>
           </c:txPr>
         </c:title>
@@ -33183,7 +33568,7 @@
                 <a:cs typeface="+mn-cs"/>
               </a:defRPr>
             </a:pPr>
-            <a:endParaRPr lang="en-US"/>
+            <a:endParaRPr lang="de-DE"/>
           </a:p>
         </c:txPr>
         <c:crossAx val="363063576"/>
@@ -33238,7 +33623,7 @@
               <a:cs typeface="+mn-cs"/>
             </a:defRPr>
           </a:pPr>
-          <a:endParaRPr lang="en-US"/>
+          <a:endParaRPr lang="de-DE"/>
         </a:p>
       </c:txPr>
     </c:legend>
@@ -33268,7 +33653,7 @@
       <a:pPr>
         <a:defRPr/>
       </a:pPr>
-      <a:endParaRPr lang="en-US"/>
+      <a:endParaRPr lang="de-DE"/>
     </a:p>
   </c:txPr>
   <c:externalData r:id="rId3">
@@ -33328,7 +33713,7 @@
               <a:cs typeface="+mn-cs"/>
             </a:defRPr>
           </a:pPr>
-          <a:endParaRPr lang="en-US"/>
+          <a:endParaRPr lang="de-DE"/>
         </a:p>
       </c:txPr>
     </c:title>
@@ -33748,7 +34133,7 @@
                   <a:cs typeface="+mn-cs"/>
                 </a:defRPr>
               </a:pPr>
-              <a:endParaRPr lang="en-US"/>
+              <a:endParaRPr lang="de-DE"/>
             </a:p>
           </c:txPr>
         </c:title>
@@ -33786,7 +34171,7 @@
                 <a:cs typeface="+mn-cs"/>
               </a:defRPr>
             </a:pPr>
-            <a:endParaRPr lang="en-US"/>
+            <a:endParaRPr lang="de-DE"/>
           </a:p>
         </c:txPr>
         <c:crossAx val="270221696"/>
@@ -33848,7 +34233,7 @@
                 <a:cs typeface="+mn-cs"/>
               </a:defRPr>
             </a:pPr>
-            <a:endParaRPr lang="en-US"/>
+            <a:endParaRPr lang="de-DE"/>
           </a:p>
         </c:txPr>
         <c:crossAx val="270223336"/>
@@ -33900,7 +34285,7 @@
               <a:cs typeface="+mn-cs"/>
             </a:defRPr>
           </a:pPr>
-          <a:endParaRPr lang="en-US"/>
+          <a:endParaRPr lang="de-DE"/>
         </a:p>
       </c:txPr>
     </c:legend>
@@ -33930,7 +34315,7 @@
       <a:pPr>
         <a:defRPr/>
       </a:pPr>
-      <a:endParaRPr lang="en-US"/>
+      <a:endParaRPr lang="de-DE"/>
     </a:p>
   </c:txPr>
   <c:externalData r:id="rId3">
@@ -33990,7 +34375,7 @@
               <a:cs typeface="+mn-cs"/>
             </a:defRPr>
           </a:pPr>
-          <a:endParaRPr lang="en-US"/>
+          <a:endParaRPr lang="de-DE"/>
         </a:p>
       </c:txPr>
     </c:title>
@@ -34418,7 +34803,7 @@
                   <a:cs typeface="+mn-cs"/>
                 </a:defRPr>
               </a:pPr>
-              <a:endParaRPr lang="en-US"/>
+              <a:endParaRPr lang="de-DE"/>
             </a:p>
           </c:txPr>
         </c:title>
@@ -34456,7 +34841,7 @@
                 <a:cs typeface="+mn-cs"/>
               </a:defRPr>
             </a:pPr>
-            <a:endParaRPr lang="en-US"/>
+            <a:endParaRPr lang="de-DE"/>
           </a:p>
         </c:txPr>
         <c:crossAx val="270221696"/>
@@ -34518,7 +34903,7 @@
                 <a:cs typeface="+mn-cs"/>
               </a:defRPr>
             </a:pPr>
-            <a:endParaRPr lang="en-US"/>
+            <a:endParaRPr lang="de-DE"/>
           </a:p>
         </c:txPr>
         <c:crossAx val="270223336"/>
@@ -34570,7 +34955,7 @@
               <a:cs typeface="+mn-cs"/>
             </a:defRPr>
           </a:pPr>
-          <a:endParaRPr lang="en-US"/>
+          <a:endParaRPr lang="de-DE"/>
         </a:p>
       </c:txPr>
     </c:legend>
@@ -34600,7 +34985,7 @@
       <a:pPr>
         <a:defRPr/>
       </a:pPr>
-      <a:endParaRPr lang="en-US"/>
+      <a:endParaRPr lang="de-DE"/>
     </a:p>
   </c:txPr>
   <c:externalData r:id="rId3">
@@ -34660,7 +35045,7 @@
               <a:cs typeface="+mn-cs"/>
             </a:defRPr>
           </a:pPr>
-          <a:endParaRPr lang="en-US"/>
+          <a:endParaRPr lang="de-DE"/>
         </a:p>
       </c:txPr>
     </c:title>
@@ -35072,7 +35457,7 @@
                   <a:cs typeface="+mn-cs"/>
                 </a:defRPr>
               </a:pPr>
-              <a:endParaRPr lang="en-US"/>
+              <a:endParaRPr lang="de-DE"/>
             </a:p>
           </c:txPr>
         </c:title>
@@ -35110,7 +35495,7 @@
                 <a:cs typeface="+mn-cs"/>
               </a:defRPr>
             </a:pPr>
-            <a:endParaRPr lang="en-US"/>
+            <a:endParaRPr lang="de-DE"/>
           </a:p>
         </c:txPr>
         <c:crossAx val="270221696"/>
@@ -35172,7 +35557,7 @@
                 <a:cs typeface="+mn-cs"/>
               </a:defRPr>
             </a:pPr>
-            <a:endParaRPr lang="en-US"/>
+            <a:endParaRPr lang="de-DE"/>
           </a:p>
         </c:txPr>
         <c:crossAx val="270223336"/>
@@ -35224,7 +35609,7 @@
               <a:cs typeface="+mn-cs"/>
             </a:defRPr>
           </a:pPr>
-          <a:endParaRPr lang="en-US"/>
+          <a:endParaRPr lang="de-DE"/>
         </a:p>
       </c:txPr>
     </c:legend>
@@ -35254,7 +35639,7 @@
       <a:pPr>
         <a:defRPr/>
       </a:pPr>
-      <a:endParaRPr lang="en-US"/>
+      <a:endParaRPr lang="de-DE"/>
     </a:p>
   </c:txPr>
   <c:externalData r:id="rId3">
@@ -35314,7 +35699,7 @@
               <a:cs typeface="+mn-cs"/>
             </a:defRPr>
           </a:pPr>
-          <a:endParaRPr lang="en-US"/>
+          <a:endParaRPr lang="de-DE"/>
         </a:p>
       </c:txPr>
     </c:title>
@@ -35635,7 +36020,7 @@
                   <a:cs typeface="+mn-cs"/>
                 </a:defRPr>
               </a:pPr>
-              <a:endParaRPr lang="en-US"/>
+              <a:endParaRPr lang="de-DE"/>
             </a:p>
           </c:txPr>
         </c:title>
@@ -35673,7 +36058,7 @@
                 <a:cs typeface="+mn-cs"/>
               </a:defRPr>
             </a:pPr>
-            <a:endParaRPr lang="en-US"/>
+            <a:endParaRPr lang="de-DE"/>
           </a:p>
         </c:txPr>
         <c:crossAx val="270221696"/>
@@ -35753,7 +36138,7 @@
                   <a:cs typeface="+mn-cs"/>
                 </a:defRPr>
               </a:pPr>
-              <a:endParaRPr lang="en-US"/>
+              <a:endParaRPr lang="de-DE"/>
             </a:p>
           </c:txPr>
         </c:title>
@@ -35791,7 +36176,7 @@
                 <a:cs typeface="+mn-cs"/>
               </a:defRPr>
             </a:pPr>
-            <a:endParaRPr lang="en-US"/>
+            <a:endParaRPr lang="de-DE"/>
           </a:p>
         </c:txPr>
         <c:crossAx val="270223336"/>
@@ -35843,7 +36228,7 @@
               <a:cs typeface="+mn-cs"/>
             </a:defRPr>
           </a:pPr>
-          <a:endParaRPr lang="en-US"/>
+          <a:endParaRPr lang="de-DE"/>
         </a:p>
       </c:txPr>
     </c:legend>
@@ -35873,7 +36258,7 @@
       <a:pPr>
         <a:defRPr/>
       </a:pPr>
-      <a:endParaRPr lang="en-US"/>
+      <a:endParaRPr lang="de-DE"/>
     </a:p>
   </c:txPr>
   <c:externalData r:id="rId3">
@@ -54538,7 +54923,7 @@
 </file>
 
 <file path=customXml/itemProps2.xml><?xml version="1.0" encoding="utf-8"?>
-<ds:datastoreItem xmlns:ds="http://schemas.openxmlformats.org/officeDocument/2006/customXml" ds:itemID="{AFAF9F58-FB10-4170-AF66-C3250C9D7768}">
+<ds:datastoreItem xmlns:ds="http://schemas.openxmlformats.org/officeDocument/2006/customXml" ds:itemID="{C6DABA3D-5C2F-4BD4-B0F4-6F7FFEF5673D}">
   <ds:schemaRefs>
     <ds:schemaRef ds:uri="http://schemas.openxmlformats.org/officeDocument/2006/bibliography"/>
   </ds:schemaRefs>

</xml_diff>

<commit_message>
Gesamtbudget zu Diagrammen hinzugefügt + Icon angepasst
</commit_message>
<xml_diff>
--- a/Lab1/ManagementBericht.docx
+++ b/Lab1/ManagementBericht.docx
@@ -1,6 +1,6 @@
 
 <file path=word/document.xml><?xml version="1.0" encoding="utf-8"?>
-<w:document xmlns:wpc="http://schemas.microsoft.com/office/word/2010/wordprocessingCanvas" xmlns:cx="http://schemas.microsoft.com/office/drawing/2014/chartex" xmlns:cx1="http://schemas.microsoft.com/office/drawing/2015/9/8/chartex" xmlns:cx2="http://schemas.microsoft.com/office/drawing/2015/10/21/chartex" xmlns:cx3="http://schemas.microsoft.com/office/drawing/2016/5/9/chartex" xmlns:cx4="http://schemas.microsoft.com/office/drawing/2016/5/10/chartex" xmlns:cx5="http://schemas.microsoft.com/office/drawing/2016/5/11/chartex" xmlns:mc="http://schemas.openxmlformats.org/markup-compatibility/2006" xmlns:o="urn:schemas-microsoft-com:office:office" xmlns:r="http://schemas.openxmlformats.org/officeDocument/2006/relationships" xmlns:m="http://schemas.openxmlformats.org/officeDocument/2006/math" xmlns:v="urn:schemas-microsoft-com:vml" xmlns:wp14="http://schemas.microsoft.com/office/word/2010/wordprocessingDrawing" xmlns:wp="http://schemas.openxmlformats.org/drawingml/2006/wordprocessingDrawing" xmlns:w10="urn:schemas-microsoft-com:office:word" xmlns:w="http://schemas.openxmlformats.org/wordprocessingml/2006/main" xmlns:w14="http://schemas.microsoft.com/office/word/2010/wordml" xmlns:w15="http://schemas.microsoft.com/office/word/2012/wordml" xmlns:w16se="http://schemas.microsoft.com/office/word/2015/wordml/symex" xmlns:wpg="http://schemas.microsoft.com/office/word/2010/wordprocessingGroup" xmlns:wpi="http://schemas.microsoft.com/office/word/2010/wordprocessingInk" xmlns:wne="http://schemas.microsoft.com/office/word/2006/wordml" xmlns:wps="http://schemas.microsoft.com/office/word/2010/wordprocessingShape" mc:Ignorable="w14 w15 w16se wp14">
+<w:document xmlns:wpc="http://schemas.microsoft.com/office/word/2010/wordprocessingCanvas" xmlns:cx="http://schemas.microsoft.com/office/drawing/2014/chartex" xmlns:cx1="http://schemas.microsoft.com/office/drawing/2015/9/8/chartex" xmlns:cx2="http://schemas.microsoft.com/office/drawing/2015/10/21/chartex" xmlns:cx3="http://schemas.microsoft.com/office/drawing/2016/5/9/chartex" xmlns:cx4="http://schemas.microsoft.com/office/drawing/2016/5/10/chartex" xmlns:cx5="http://schemas.microsoft.com/office/drawing/2016/5/11/chartex" xmlns:cx6="http://schemas.microsoft.com/office/drawing/2016/5/12/chartex" xmlns:cx7="http://schemas.microsoft.com/office/drawing/2016/5/13/chartex" xmlns:cx8="http://schemas.microsoft.com/office/drawing/2016/5/14/chartex" xmlns:mc="http://schemas.openxmlformats.org/markup-compatibility/2006" xmlns:o="urn:schemas-microsoft-com:office:office" xmlns:r="http://schemas.openxmlformats.org/officeDocument/2006/relationships" xmlns:m="http://schemas.openxmlformats.org/officeDocument/2006/math" xmlns:v="urn:schemas-microsoft-com:vml" xmlns:wp14="http://schemas.microsoft.com/office/word/2010/wordprocessingDrawing" xmlns:wp="http://schemas.openxmlformats.org/drawingml/2006/wordprocessingDrawing" xmlns:w10="urn:schemas-microsoft-com:office:word" xmlns:w="http://schemas.openxmlformats.org/wordprocessingml/2006/main" xmlns:w14="http://schemas.microsoft.com/office/word/2010/wordml" xmlns:w15="http://schemas.microsoft.com/office/word/2012/wordml" xmlns:w16se="http://schemas.microsoft.com/office/word/2015/wordml/symex" xmlns:wpg="http://schemas.microsoft.com/office/word/2010/wordprocessingGroup" xmlns:wpi="http://schemas.microsoft.com/office/word/2010/wordprocessingInk" xmlns:wne="http://schemas.microsoft.com/office/word/2006/wordml" xmlns:wps="http://schemas.microsoft.com/office/word/2010/wordprocessingShape" mc:Ignorable="w14 w15 w16se wp14">
   <w:body>
     <w:sdt>
       <w:sdtPr>
@@ -15,7 +15,7 @@
           <w:r>
             <w:rPr>
               <w:noProof/>
-              <w:lang w:val="de-DE" w:eastAsia="de-DE"/>
+              <w:lang w:eastAsia="de-AT"/>
             </w:rPr>
             <mc:AlternateContent>
               <mc:Choice Requires="wps">
@@ -149,7 +149,7 @@
           <w:r>
             <w:rPr>
               <w:noProof/>
-              <w:lang w:val="de-DE" w:eastAsia="de-DE"/>
+              <w:lang w:eastAsia="de-AT"/>
             </w:rPr>
             <mc:AlternateContent>
               <mc:Choice Requires="wps">
@@ -426,7 +426,7 @@
           <w:r>
             <w:rPr>
               <w:noProof/>
-              <w:lang w:val="de-DE" w:eastAsia="de-DE"/>
+              <w:lang w:eastAsia="de-AT"/>
             </w:rPr>
             <mc:AlternateContent>
               <mc:Choice Requires="wpg">
@@ -635,25 +635,7 @@
                                       <w:sz w:val="36"/>
                                       <w:szCs w:val="72"/>
                                     </w:rPr>
-                                    <w:t xml:space="preserve">Mit Ende </w:t>
-                                  </w:r>
-                                  <w:proofErr w:type="gramStart"/>
-                                  <w:r>
-                                    <w:rPr>
-                                      <w:color w:val="FFFFFF" w:themeColor="background1"/>
-                                      <w:sz w:val="36"/>
-                                      <w:szCs w:val="72"/>
-                                    </w:rPr>
-                                    <w:t>des Monat</w:t>
-                                  </w:r>
-                                  <w:proofErr w:type="gramEnd"/>
-                                  <w:r>
-                                    <w:rPr>
-                                      <w:color w:val="FFFFFF" w:themeColor="background1"/>
-                                      <w:sz w:val="36"/>
-                                      <w:szCs w:val="72"/>
-                                    </w:rPr>
-                                    <w:t>(EOM)</w:t>
+                                    <w:t>Mit Ende des Monat(EOM)</w:t>
                                   </w:r>
                                   <w:r>
                                     <w:rPr>
@@ -858,25 +840,7 @@
                                 <w:sz w:val="36"/>
                                 <w:szCs w:val="72"/>
                               </w:rPr>
-                              <w:t xml:space="preserve">Mit Ende </w:t>
-                            </w:r>
-                            <w:proofErr w:type="gramStart"/>
-                            <w:r>
-                              <w:rPr>
-                                <w:color w:val="FFFFFF" w:themeColor="background1"/>
-                                <w:sz w:val="36"/>
-                                <w:szCs w:val="72"/>
-                              </w:rPr>
-                              <w:t>des Monat</w:t>
-                            </w:r>
-                            <w:proofErr w:type="gramEnd"/>
-                            <w:r>
-                              <w:rPr>
-                                <w:color w:val="FFFFFF" w:themeColor="background1"/>
-                                <w:sz w:val="36"/>
-                                <w:szCs w:val="72"/>
-                              </w:rPr>
-                              <w:t>(EOM)</w:t>
+                              <w:t>Mit Ende des Monat(EOM)</w:t>
                             </w:r>
                             <w:r>
                               <w:rPr>
@@ -903,7 +867,7 @@
           <w:r>
             <w:rPr>
               <w:noProof/>
-              <w:lang w:val="de-DE" w:eastAsia="de-DE"/>
+              <w:lang w:eastAsia="de-AT"/>
             </w:rPr>
             <mc:AlternateContent>
               <mc:Choice Requires="wps">
@@ -1023,41 +987,13 @@
                                     <w:text/>
                                   </w:sdtPr>
                                   <w:sdtContent>
-                                    <w:proofErr w:type="spellStart"/>
                                     <w:r>
                                       <w:rPr>
                                         <w:color w:val="7F7F7F" w:themeColor="text1" w:themeTint="80"/>
                                         <w:sz w:val="18"/>
                                         <w:szCs w:val="18"/>
                                       </w:rPr>
-                                      <w:t>Wiedner</w:t>
-                                    </w:r>
-                                    <w:proofErr w:type="spellEnd"/>
-                                    <w:r>
-                                      <w:rPr>
-                                        <w:color w:val="7F7F7F" w:themeColor="text1" w:themeTint="80"/>
-                                        <w:sz w:val="18"/>
-                                        <w:szCs w:val="18"/>
-                                      </w:rPr>
-                                      <w:t xml:space="preserve"> </w:t>
-                                    </w:r>
-                                    <w:proofErr w:type="spellStart"/>
-                                    <w:r>
-                                      <w:rPr>
-                                        <w:color w:val="7F7F7F" w:themeColor="text1" w:themeTint="80"/>
-                                        <w:sz w:val="18"/>
-                                        <w:szCs w:val="18"/>
-                                      </w:rPr>
-                                      <w:t>Hauptstrasse</w:t>
-                                    </w:r>
-                                    <w:proofErr w:type="spellEnd"/>
-                                    <w:r>
-                                      <w:rPr>
-                                        <w:color w:val="7F7F7F" w:themeColor="text1" w:themeTint="80"/>
-                                        <w:sz w:val="18"/>
-                                        <w:szCs w:val="18"/>
-                                      </w:rPr>
-                                      <w:t xml:space="preserve"> 76</w:t>
+                                      <w:t>Wiedner Hauptstrasse 76</w:t>
                                     </w:r>
                                   </w:sdtContent>
                                 </w:sdt>
@@ -1155,41 +1091,13 @@
                               <w:text/>
                             </w:sdtPr>
                             <w:sdtContent>
-                              <w:proofErr w:type="spellStart"/>
                               <w:r>
                                 <w:rPr>
                                   <w:color w:val="7F7F7F" w:themeColor="text1" w:themeTint="80"/>
                                   <w:sz w:val="18"/>
                                   <w:szCs w:val="18"/>
                                 </w:rPr>
-                                <w:t>Wiedner</w:t>
-                              </w:r>
-                              <w:proofErr w:type="spellEnd"/>
-                              <w:r>
-                                <w:rPr>
-                                  <w:color w:val="7F7F7F" w:themeColor="text1" w:themeTint="80"/>
-                                  <w:sz w:val="18"/>
-                                  <w:szCs w:val="18"/>
-                                </w:rPr>
-                                <w:t xml:space="preserve"> </w:t>
-                              </w:r>
-                              <w:proofErr w:type="spellStart"/>
-                              <w:r>
-                                <w:rPr>
-                                  <w:color w:val="7F7F7F" w:themeColor="text1" w:themeTint="80"/>
-                                  <w:sz w:val="18"/>
-                                  <w:szCs w:val="18"/>
-                                </w:rPr>
-                                <w:t>Hauptstrasse</w:t>
-                              </w:r>
-                              <w:proofErr w:type="spellEnd"/>
-                              <w:r>
-                                <w:rPr>
-                                  <w:color w:val="7F7F7F" w:themeColor="text1" w:themeTint="80"/>
-                                  <w:sz w:val="18"/>
-                                  <w:szCs w:val="18"/>
-                                </w:rPr>
-                                <w:t xml:space="preserve"> 76</w:t>
+                                <w:t>Wiedner Hauptstrasse 76</w:t>
                               </w:r>
                             </w:sdtContent>
                           </w:sdt>
@@ -4362,15 +4270,7 @@
     </w:p>
     <w:p>
       <w:r>
-        <w:t xml:space="preserve">In diesem Bericht werden diverse projektspezifische Aspekte mittels Kennzahlen der </w:t>
-      </w:r>
-      <w:proofErr w:type="spellStart"/>
-      <w:r>
-        <w:t>Earned</w:t>
-      </w:r>
-      <w:proofErr w:type="spellEnd"/>
-      <w:r>
-        <w:t xml:space="preserve"> Value Analyse in grafischer Form </w:t>
+        <w:t xml:space="preserve">In diesem Bericht werden diverse projektspezifische Aspekte mittels Kennzahlen der Earned Value Analyse in grafischer Form </w:t>
       </w:r>
       <w:r>
         <w:t>präsentiert</w:t>
@@ -4778,7 +4678,7 @@
       <w:r>
         <w:rPr>
           <w:noProof/>
-          <w:lang w:val="de-DE" w:eastAsia="de-DE"/>
+          <w:lang w:eastAsia="de-AT"/>
         </w:rPr>
         <w:drawing>
           <wp:inline distT="0" distB="0" distL="0" distR="0" wp14:anchorId="15335A4B" wp14:editId="25DE3329">
@@ -4843,7 +4743,7 @@
       <w:r>
         <w:rPr>
           <w:noProof/>
-          <w:lang w:val="de-DE" w:eastAsia="de-DE"/>
+          <w:lang w:eastAsia="de-AT"/>
         </w:rPr>
         <w:drawing>
           <wp:inline distT="0" distB="0" distL="0" distR="0" wp14:anchorId="788B2971" wp14:editId="26E5504E">
@@ -4955,15 +4855,7 @@
         <w:fldChar w:fldCharType="end"/>
       </w:r>
       <w:r>
-        <w:t xml:space="preserve">) wieder. Aufgrund der anfangs sehr hohen Diskrepanz zwischen der bereits erbrachten Leistung und den </w:t>
-      </w:r>
-      <w:proofErr w:type="spellStart"/>
-      <w:r>
-        <w:t>Istkosten</w:t>
-      </w:r>
-      <w:proofErr w:type="spellEnd"/>
-      <w:r>
-        <w:t xml:space="preserve"> erreichte die Kosteneffizienz am Ende des 2. Monats einen Tiefpunkt von </w:t>
+        <w:t xml:space="preserve">) wieder. Aufgrund der anfangs sehr hohen Diskrepanz zwischen der bereits erbrachten Leistung und den Istkosten erreichte die Kosteneffizienz am Ende des 2. Monats einen Tiefpunkt von </w:t>
       </w:r>
       <w:r>
         <w:rPr>
@@ -5011,7 +4903,7 @@
       <w:r>
         <w:rPr>
           <w:noProof/>
-          <w:lang w:val="de-DE" w:eastAsia="de-DE"/>
+          <w:lang w:eastAsia="de-AT"/>
         </w:rPr>
         <w:drawing>
           <wp:inline distT="0" distB="0" distL="0" distR="0" wp14:anchorId="36FD236C" wp14:editId="691AA084">
@@ -5224,13 +5116,13 @@
       <w:r>
         <w:rPr>
           <w:noProof/>
-          <w:lang w:val="de-DE" w:eastAsia="de-DE"/>
+          <w:lang w:eastAsia="de-AT"/>
         </w:rPr>
         <w:drawing>
-          <wp:inline distT="0" distB="0" distL="0" distR="0" wp14:anchorId="264B6DC4" wp14:editId="3FB317B5">
-            <wp:extent cx="5335362" cy="2983501"/>
-            <wp:effectExtent l="0" t="0" r="17780" b="7620"/>
-            <wp:docPr id="22" name="Diagramm 22">
+          <wp:inline distT="0" distB="0" distL="0" distR="0" wp14:anchorId="0C7B85C9" wp14:editId="65C99BF0">
+            <wp:extent cx="5335362" cy="2903224"/>
+            <wp:effectExtent l="0" t="0" r="17780" b="11430"/>
+            <wp:docPr id="12" name="Diagramm 12">
               <a:extLst xmlns:a="http://schemas.openxmlformats.org/drawingml/2006/main">
                 <a:ext uri="{FF2B5EF4-FFF2-40B4-BE49-F238E27FC236}">
                   <a16:creationId xmlns:a16="http://schemas.microsoft.com/office/drawing/2014/main" id="{CC1736F8-593F-4BEC-8DAB-5264195EA514}"/>
@@ -7924,7 +7816,7 @@
       <w:r>
         <w:rPr>
           <w:noProof/>
-          <w:lang w:val="de-DE" w:eastAsia="de-DE"/>
+          <w:lang w:eastAsia="de-AT"/>
         </w:rPr>
         <w:lastRenderedPageBreak/>
         <w:drawing>
@@ -8221,7 +8113,7 @@
       <w:r>
         <w:rPr>
           <w:noProof/>
-          <w:lang w:val="de-DE" w:eastAsia="de-DE"/>
+          <w:lang w:eastAsia="de-AT"/>
         </w:rPr>
         <w:lastRenderedPageBreak/>
         <w:drawing>
@@ -9582,7 +9474,7 @@
     </w:p>
     <w:p>
       <w:pPr>
-        <w:jc w:val="left"/>
+        <w:keepNext/>
       </w:pPr>
     </w:p>
     <w:p>
@@ -9592,13 +9484,13 @@
       <w:r>
         <w:rPr>
           <w:noProof/>
-          <w:lang w:val="de-DE" w:eastAsia="de-DE"/>
+          <w:lang w:eastAsia="de-AT"/>
         </w:rPr>
         <w:drawing>
-          <wp:inline distT="0" distB="0" distL="0" distR="0" wp14:anchorId="2BC797AA" wp14:editId="2312211D">
-            <wp:extent cx="5760720" cy="2971800"/>
-            <wp:effectExtent l="0" t="0" r="11430" b="0"/>
-            <wp:docPr id="35" name="Diagramm 35">
+          <wp:inline distT="0" distB="0" distL="0" distR="0" wp14:anchorId="0A6DA113" wp14:editId="3BB2F5C2">
+            <wp:extent cx="5760720" cy="3053715"/>
+            <wp:effectExtent l="0" t="0" r="11430" b="13335"/>
+            <wp:docPr id="9" name="Diagramm 9">
               <a:extLst xmlns:a="http://schemas.openxmlformats.org/drawingml/2006/main">
                 <a:ext uri="{FF2B5EF4-FFF2-40B4-BE49-F238E27FC236}">
                   <a16:creationId xmlns:a16="http://schemas.microsoft.com/office/drawing/2014/main" id="{3DB5231E-5455-495C-8ADC-8E53F2F76325}"/>
@@ -9753,22 +9645,41 @@
       <w:bookmarkStart w:id="27" w:name="_Toc478798036"/>
       <w:r>
         <w:rPr>
-          <w:noProof/>
-          <w:lang w:val="de-DE" w:eastAsia="de-DE"/>
+          <w:rStyle w:val="berschrift1Zchn"/>
         </w:rPr>
         <w:lastRenderedPageBreak/>
+        <w:t xml:space="preserve">Potenzielle </w:t>
+      </w:r>
+      <w:r>
+        <w:rPr>
+          <w:rStyle w:val="berschrift1Zchn"/>
+        </w:rPr>
+        <w:t>Vorgehensweisen</w:t>
+      </w:r>
+      <w:bookmarkEnd w:id="27"/>
+    </w:p>
+    <w:p>
+      <w:pPr>
+        <w:pStyle w:val="berschrift3"/>
+      </w:pPr>
+      <w:bookmarkStart w:id="28" w:name="_Toc478798037"/>
+      <w:r>
+        <w:rPr>
+          <w:noProof/>
+          <w:lang w:eastAsia="de-AT"/>
+        </w:rPr>
         <w:drawing>
           <wp:anchor distT="0" distB="0" distL="114300" distR="114300" simplePos="0" relativeHeight="251669504" behindDoc="0" locked="0" layoutInCell="1" allowOverlap="1">
             <wp:simplePos x="0" y="0"/>
-            <wp:positionH relativeFrom="column">
-              <wp:posOffset>4891405</wp:posOffset>
+            <wp:positionH relativeFrom="margin">
+              <wp:posOffset>5069684</wp:posOffset>
             </wp:positionH>
             <wp:positionV relativeFrom="paragraph">
-              <wp:posOffset>252730</wp:posOffset>
+              <wp:posOffset>70437</wp:posOffset>
             </wp:positionV>
-            <wp:extent cx="733425" cy="771525"/>
-            <wp:effectExtent l="0" t="0" r="9525" b="9525"/>
-            <wp:wrapNone/>
+            <wp:extent cx="684444" cy="720000"/>
+            <wp:effectExtent l="0" t="0" r="1905" b="4445"/>
+            <wp:wrapSquare wrapText="bothSides"/>
             <wp:docPr id="8" name="Grafik 8"/>
             <wp:cNvGraphicFramePr>
               <a:graphicFrameLocks xmlns:a="http://schemas.openxmlformats.org/drawingml/2006/main" noChangeAspect="1"/>
@@ -9795,7 +9706,7 @@
                   <pic:spPr>
                     <a:xfrm>
                       <a:off x="0" y="0"/>
-                      <a:ext cx="733425" cy="771525"/>
+                      <a:ext cx="684444" cy="720000"/>
                     </a:xfrm>
                     <a:prstGeom prst="rect">
                       <a:avLst/>
@@ -9804,28 +9715,15 @@
                 </pic:pic>
               </a:graphicData>
             </a:graphic>
+            <wp14:sizeRelH relativeFrom="margin">
+              <wp14:pctWidth>0</wp14:pctWidth>
+            </wp14:sizeRelH>
+            <wp14:sizeRelV relativeFrom="margin">
+              <wp14:pctHeight>0</wp14:pctHeight>
+            </wp14:sizeRelV>
           </wp:anchor>
         </w:drawing>
       </w:r>
-      <w:r>
-        <w:rPr>
-          <w:rStyle w:val="berschrift1Zchn"/>
-        </w:rPr>
-        <w:t xml:space="preserve">Potenzielle </w:t>
-      </w:r>
-      <w:r>
-        <w:rPr>
-          <w:rStyle w:val="berschrift1Zchn"/>
-        </w:rPr>
-        <w:t>Vorgehensweisen</w:t>
-      </w:r>
-      <w:bookmarkEnd w:id="27"/>
-    </w:p>
-    <w:p>
-      <w:pPr>
-        <w:pStyle w:val="berschrift3"/>
-      </w:pPr>
-      <w:bookmarkStart w:id="28" w:name="_Toc478798037"/>
       <w:r>
         <w:t>Entscheidung</w:t>
       </w:r>
@@ -9855,21 +9753,68 @@
       </w:pPr>
       <w:r>
         <w:rPr>
+          <w:b/>
+        </w:rPr>
+        <w:t>Auswirkungen</w:t>
+      </w:r>
+      <w:r>
+        <w:t>: Da das Projekt nicht abgeschlossen worden wäre, würde</w:t>
+      </w:r>
+      <w:bookmarkStart w:id="29" w:name="_GoBack"/>
+      <w:bookmarkEnd w:id="29"/>
+      <w:r>
+        <w:t xml:space="preserve"> keine Zahlung </w:t>
+      </w:r>
+      <w:r>
+        <w:t xml:space="preserve">vonseiten des Kunden </w:t>
+      </w:r>
+      <w:r>
+        <w:t xml:space="preserve">erfolgen. </w:t>
+      </w:r>
+      <w:r>
+        <w:t xml:space="preserve">Die bisherigen Ausgaben </w:t>
+      </w:r>
+      <w:r>
+        <w:t>gingen</w:t>
+      </w:r>
+      <w:r>
+        <w:t xml:space="preserve"> verloren. </w:t>
+      </w:r>
+      <w:r>
+        <w:t xml:space="preserve">Insgesamt ergäbe sich ein Verlust von </w:t>
+      </w:r>
+      <w:r>
+        <w:rPr>
+          <w:b/>
+        </w:rPr>
+        <w:t>868.750€</w:t>
+      </w:r>
+      <w:r>
+        <w:t>.</w:t>
+      </w:r>
+    </w:p>
+    <w:p>
+      <w:pPr>
+        <w:pStyle w:val="berschrift3"/>
+      </w:pPr>
+      <w:bookmarkStart w:id="30" w:name="_Toc478798038"/>
+      <w:r>
+        <w:rPr>
           <w:noProof/>
-          <w:lang w:val="de-DE" w:eastAsia="de-DE"/>
+          <w:lang w:eastAsia="de-AT"/>
         </w:rPr>
         <w:drawing>
           <wp:anchor distT="0" distB="0" distL="114300" distR="114300" simplePos="0" relativeHeight="251670528" behindDoc="0" locked="0" layoutInCell="1" allowOverlap="1">
             <wp:simplePos x="0" y="0"/>
-            <wp:positionH relativeFrom="column">
-              <wp:posOffset>5110480</wp:posOffset>
+            <wp:positionH relativeFrom="margin">
+              <wp:posOffset>5111379</wp:posOffset>
             </wp:positionH>
             <wp:positionV relativeFrom="paragraph">
-              <wp:posOffset>488950</wp:posOffset>
+              <wp:posOffset>64135</wp:posOffset>
             </wp:positionV>
-            <wp:extent cx="485775" cy="485775"/>
-            <wp:effectExtent l="0" t="0" r="9525" b="9525"/>
-            <wp:wrapNone/>
+            <wp:extent cx="655320" cy="655320"/>
+            <wp:effectExtent l="0" t="0" r="0" b="0"/>
+            <wp:wrapSquare wrapText="bothSides"/>
             <wp:docPr id="3" name="Grafik 3"/>
             <wp:cNvGraphicFramePr>
               <a:graphicFrameLocks xmlns:a="http://schemas.openxmlformats.org/drawingml/2006/main" noChangeAspect="1"/>
@@ -9896,7 +9841,7 @@
                   <pic:spPr>
                     <a:xfrm>
                       <a:off x="0" y="0"/>
-                      <a:ext cx="485775" cy="485775"/>
+                      <a:ext cx="655320" cy="655320"/>
                     </a:xfrm>
                     <a:prstGeom prst="rect">
                       <a:avLst/>
@@ -9905,55 +9850,19 @@
                 </pic:pic>
               </a:graphicData>
             </a:graphic>
+            <wp14:sizeRelH relativeFrom="margin">
+              <wp14:pctWidth>0</wp14:pctWidth>
+            </wp14:sizeRelH>
+            <wp14:sizeRelV relativeFrom="margin">
+              <wp14:pctHeight>0</wp14:pctHeight>
+            </wp14:sizeRelV>
           </wp:anchor>
         </w:drawing>
       </w:r>
       <w:r>
-        <w:rPr>
-          <w:b/>
-        </w:rPr>
-        <w:t>Auswirkungen</w:t>
-      </w:r>
-      <w:r>
-        <w:t xml:space="preserve">: Da das Projekt nicht abgeschlossen worden wäre, würde keine Zahlung </w:t>
-      </w:r>
-      <w:r>
-        <w:t xml:space="preserve">vonseiten des Kunden </w:t>
-      </w:r>
-      <w:r>
-        <w:t xml:space="preserve">erfolgen. </w:t>
-      </w:r>
-      <w:r>
-        <w:t xml:space="preserve">Die bisherigen Ausgaben </w:t>
-      </w:r>
-      <w:r>
-        <w:t>gingen</w:t>
-      </w:r>
-      <w:r>
-        <w:t xml:space="preserve"> verloren. </w:t>
-      </w:r>
-      <w:r>
-        <w:t xml:space="preserve">Insgesamt ergäbe sich ein Verlust von </w:t>
-      </w:r>
-      <w:r>
-        <w:rPr>
-          <w:b/>
-        </w:rPr>
-        <w:t>868.750€</w:t>
-      </w:r>
-      <w:r>
-        <w:t>.</w:t>
-      </w:r>
-    </w:p>
-    <w:p>
-      <w:pPr>
-        <w:pStyle w:val="berschrift3"/>
-      </w:pPr>
-      <w:bookmarkStart w:id="29" w:name="_Toc478798038"/>
-      <w:r>
         <w:t>Entscheidung 2: Projekt fortführen</w:t>
       </w:r>
-      <w:bookmarkEnd w:id="29"/>
+      <w:bookmarkEnd w:id="30"/>
       <w:r>
         <w:t xml:space="preserve"> </w:t>
       </w:r>
@@ -10108,40 +10017,40 @@
       <w:pPr>
         <w:pStyle w:val="berschrift1"/>
       </w:pPr>
-      <w:bookmarkStart w:id="30" w:name="_Ref478797911"/>
-      <w:bookmarkStart w:id="31" w:name="_Toc478798039"/>
+      <w:bookmarkStart w:id="31" w:name="_Ref478797911"/>
+      <w:bookmarkStart w:id="32" w:name="_Toc478798039"/>
       <w:r>
         <w:lastRenderedPageBreak/>
         <w:t>Anhang</w:t>
       </w:r>
-      <w:bookmarkEnd w:id="30"/>
       <w:bookmarkEnd w:id="31"/>
+      <w:bookmarkEnd w:id="32"/>
     </w:p>
     <w:p>
       <w:pPr>
         <w:pStyle w:val="berschrift2"/>
       </w:pPr>
-      <w:bookmarkStart w:id="32" w:name="_Toc478798040"/>
+      <w:bookmarkStart w:id="33" w:name="_Toc478798040"/>
       <w:r>
         <w:t>Detailinformationen zu den Posten</w:t>
       </w:r>
-      <w:bookmarkEnd w:id="32"/>
+      <w:bookmarkEnd w:id="33"/>
     </w:p>
     <w:p>
       <w:pPr>
         <w:pStyle w:val="berschrift3"/>
       </w:pPr>
-      <w:bookmarkStart w:id="33" w:name="_Toc478798041"/>
+      <w:bookmarkStart w:id="34" w:name="_Toc478798041"/>
       <w:r>
         <w:t>Anforderungsanalyse</w:t>
       </w:r>
-      <w:bookmarkEnd w:id="33"/>
+      <w:bookmarkEnd w:id="34"/>
     </w:p>
     <w:p>
       <w:r>
         <w:rPr>
           <w:noProof/>
-          <w:lang w:val="de-DE" w:eastAsia="de-DE"/>
+          <w:lang w:eastAsia="de-AT"/>
         </w:rPr>
         <w:drawing>
           <wp:inline distT="0" distB="0" distL="0" distR="0" wp14:anchorId="43872EFA" wp14:editId="36B794C3">
@@ -10168,7 +10077,7 @@
       <w:r>
         <w:rPr>
           <w:noProof/>
-          <w:lang w:val="de-DE" w:eastAsia="de-DE"/>
+          <w:lang w:eastAsia="de-AT"/>
         </w:rPr>
         <w:drawing>
           <wp:inline distT="0" distB="0" distL="0" distR="0" wp14:anchorId="632653D3" wp14:editId="474DA5C9">
@@ -10231,7 +10140,7 @@
       <w:r>
         <w:rPr>
           <w:noProof/>
-          <w:lang w:val="de-DE" w:eastAsia="de-DE"/>
+          <w:lang w:eastAsia="de-AT"/>
         </w:rPr>
         <w:lastRenderedPageBreak/>
         <w:drawing>
@@ -10336,7 +10245,7 @@
       <w:r>
         <w:rPr>
           <w:noProof/>
-          <w:lang w:val="de-DE" w:eastAsia="de-DE"/>
+          <w:lang w:eastAsia="de-AT"/>
         </w:rPr>
         <w:drawing>
           <wp:inline distT="0" distB="0" distL="0" distR="0" wp14:anchorId="7B1B17BD" wp14:editId="7930073E">
@@ -10422,18 +10331,18 @@
       <w:pPr>
         <w:pStyle w:val="berschrift3"/>
       </w:pPr>
-      <w:bookmarkStart w:id="34" w:name="_Toc478798042"/>
+      <w:bookmarkStart w:id="35" w:name="_Toc478798042"/>
       <w:r>
         <w:lastRenderedPageBreak/>
         <w:t>Design und Architektur</w:t>
       </w:r>
-      <w:bookmarkEnd w:id="34"/>
+      <w:bookmarkEnd w:id="35"/>
     </w:p>
     <w:p>
       <w:r>
         <w:rPr>
           <w:noProof/>
-          <w:lang w:val="de-DE" w:eastAsia="de-DE"/>
+          <w:lang w:eastAsia="de-AT"/>
         </w:rPr>
         <w:drawing>
           <wp:inline distT="0" distB="0" distL="0" distR="0" wp14:anchorId="0DA5227E" wp14:editId="744B5E05">
@@ -10460,7 +10369,7 @@
       <w:r>
         <w:rPr>
           <w:noProof/>
-          <w:lang w:val="de-DE" w:eastAsia="de-DE"/>
+          <w:lang w:eastAsia="de-AT"/>
         </w:rPr>
         <w:drawing>
           <wp:inline distT="0" distB="0" distL="0" distR="0" wp14:anchorId="2D1D8B35" wp14:editId="2A4D31B5">
@@ -10534,7 +10443,7 @@
       <w:r>
         <w:rPr>
           <w:noProof/>
-          <w:lang w:val="de-DE" w:eastAsia="de-DE"/>
+          <w:lang w:eastAsia="de-AT"/>
         </w:rPr>
         <w:lastRenderedPageBreak/>
         <w:drawing>
@@ -10615,7 +10524,7 @@
       <w:r>
         <w:rPr>
           <w:noProof/>
-          <w:lang w:val="de-DE" w:eastAsia="de-DE"/>
+          <w:lang w:eastAsia="de-AT"/>
         </w:rPr>
         <w:drawing>
           <wp:inline distT="0" distB="0" distL="0" distR="0" wp14:anchorId="69494517" wp14:editId="47945F9B">
@@ -10725,18 +10634,18 @@
       <w:pPr>
         <w:pStyle w:val="berschrift3"/>
       </w:pPr>
-      <w:bookmarkStart w:id="35" w:name="_Toc478798043"/>
+      <w:bookmarkStart w:id="36" w:name="_Toc478798043"/>
       <w:r>
         <w:lastRenderedPageBreak/>
         <w:t>Implementierung</w:t>
       </w:r>
-      <w:bookmarkEnd w:id="35"/>
+      <w:bookmarkEnd w:id="36"/>
     </w:p>
     <w:p>
       <w:r>
         <w:rPr>
           <w:noProof/>
-          <w:lang w:val="de-DE" w:eastAsia="de-DE"/>
+          <w:lang w:eastAsia="de-AT"/>
         </w:rPr>
         <w:drawing>
           <wp:inline distT="0" distB="0" distL="0" distR="0" wp14:anchorId="1BC633E2" wp14:editId="7DE90123">
@@ -10763,7 +10672,7 @@
       <w:r>
         <w:rPr>
           <w:noProof/>
-          <w:lang w:val="de-DE" w:eastAsia="de-DE"/>
+          <w:lang w:eastAsia="de-AT"/>
         </w:rPr>
         <w:drawing>
           <wp:inline distT="0" distB="0" distL="0" distR="0" wp14:anchorId="7908BA80" wp14:editId="2C1E9C86">
@@ -10825,7 +10734,7 @@
       <w:r>
         <w:rPr>
           <w:noProof/>
-          <w:lang w:val="de-DE" w:eastAsia="de-DE"/>
+          <w:lang w:eastAsia="de-AT"/>
         </w:rPr>
         <w:lastRenderedPageBreak/>
         <w:drawing>
@@ -10900,7 +10809,7 @@
       <w:r>
         <w:rPr>
           <w:noProof/>
-          <w:lang w:val="de-DE" w:eastAsia="de-DE"/>
+          <w:lang w:eastAsia="de-AT"/>
         </w:rPr>
         <w:drawing>
           <wp:inline distT="0" distB="0" distL="0" distR="0" wp14:anchorId="37EF256E" wp14:editId="0D6F064C">
@@ -11028,18 +10937,18 @@
       <w:pPr>
         <w:pStyle w:val="berschrift3"/>
       </w:pPr>
-      <w:bookmarkStart w:id="36" w:name="_Toc478798044"/>
+      <w:bookmarkStart w:id="37" w:name="_Toc478798044"/>
       <w:r>
         <w:lastRenderedPageBreak/>
         <w:t>Integration und Test</w:t>
       </w:r>
-      <w:bookmarkEnd w:id="36"/>
+      <w:bookmarkEnd w:id="37"/>
     </w:p>
     <w:p>
       <w:r>
         <w:rPr>
           <w:noProof/>
-          <w:lang w:val="de-DE" w:eastAsia="de-DE"/>
+          <w:lang w:eastAsia="de-AT"/>
         </w:rPr>
         <w:drawing>
           <wp:inline distT="0" distB="0" distL="0" distR="0" wp14:anchorId="7210DD12" wp14:editId="4C0157E7">
@@ -11066,7 +10975,7 @@
       <w:r>
         <w:rPr>
           <w:noProof/>
-          <w:lang w:val="de-DE" w:eastAsia="de-DE"/>
+          <w:lang w:eastAsia="de-AT"/>
         </w:rPr>
         <w:drawing>
           <wp:inline distT="0" distB="0" distL="0" distR="0" wp14:anchorId="32C5735E" wp14:editId="26002B3A">
@@ -11116,7 +11025,7 @@
       <w:r>
         <w:rPr>
           <w:noProof/>
-          <w:lang w:val="de-DE" w:eastAsia="de-DE"/>
+          <w:lang w:eastAsia="de-AT"/>
         </w:rPr>
         <w:lastRenderedPageBreak/>
         <w:drawing>
@@ -11191,7 +11100,7 @@
       <w:r>
         <w:rPr>
           <w:noProof/>
-          <w:lang w:val="de-DE" w:eastAsia="de-DE"/>
+          <w:lang w:eastAsia="de-AT"/>
         </w:rPr>
         <w:drawing>
           <wp:inline distT="0" distB="0" distL="0" distR="0" wp14:anchorId="769B9672" wp14:editId="50DEC452">
@@ -11282,18 +11191,18 @@
       <w:pPr>
         <w:pStyle w:val="berschrift3"/>
       </w:pPr>
-      <w:bookmarkStart w:id="37" w:name="_Toc478798045"/>
+      <w:bookmarkStart w:id="38" w:name="_Toc478798045"/>
       <w:r>
         <w:lastRenderedPageBreak/>
         <w:t>Projektmanagement</w:t>
       </w:r>
-      <w:bookmarkEnd w:id="37"/>
+      <w:bookmarkEnd w:id="38"/>
     </w:p>
     <w:p>
       <w:r>
         <w:rPr>
           <w:noProof/>
-          <w:lang w:val="de-DE" w:eastAsia="de-DE"/>
+          <w:lang w:eastAsia="de-AT"/>
         </w:rPr>
         <w:drawing>
           <wp:inline distT="0" distB="0" distL="0" distR="0" wp14:anchorId="3E9B7B32" wp14:editId="773A2A4F">
@@ -11320,7 +11229,7 @@
       <w:r>
         <w:rPr>
           <w:noProof/>
-          <w:lang w:val="de-DE" w:eastAsia="de-DE"/>
+          <w:lang w:eastAsia="de-AT"/>
         </w:rPr>
         <w:drawing>
           <wp:inline distT="0" distB="0" distL="0" distR="0" wp14:anchorId="72721965" wp14:editId="10E693CB">
@@ -11406,7 +11315,7 @@
       <w:r>
         <w:rPr>
           <w:noProof/>
-          <w:lang w:val="de-DE" w:eastAsia="de-DE"/>
+          <w:lang w:eastAsia="de-AT"/>
         </w:rPr>
         <w:lastRenderedPageBreak/>
         <w:drawing>
@@ -11429,8 +11338,6 @@
           </wp:inline>
         </w:drawing>
       </w:r>
-      <w:bookmarkStart w:id="38" w:name="_GoBack"/>
-      <w:bookmarkEnd w:id="38"/>
     </w:p>
     <w:p>
       <w:r>
@@ -11489,7 +11396,7 @@
       <w:r>
         <w:rPr>
           <w:noProof/>
-          <w:lang w:val="de-DE" w:eastAsia="de-DE"/>
+          <w:lang w:eastAsia="de-AT"/>
         </w:rPr>
         <w:drawing>
           <wp:inline distT="0" distB="0" distL="0" distR="0" wp14:anchorId="2E17FDEE" wp14:editId="008648E6">
@@ -11594,7 +11501,7 @@
       <w:r>
         <w:rPr>
           <w:noProof/>
-          <w:lang w:val="de-DE" w:eastAsia="de-DE"/>
+          <w:lang w:eastAsia="de-AT"/>
         </w:rPr>
         <w:drawing>
           <wp:inline distT="0" distB="0" distL="0" distR="0" wp14:anchorId="34976C36" wp14:editId="620F6B8C">
@@ -11621,7 +11528,7 @@
       <w:r>
         <w:rPr>
           <w:noProof/>
-          <w:lang w:val="de-DE" w:eastAsia="de-DE"/>
+          <w:lang w:eastAsia="de-AT"/>
         </w:rPr>
         <w:drawing>
           <wp:inline distT="0" distB="0" distL="0" distR="0" wp14:anchorId="48B973C6" wp14:editId="1B6AA1AC">
@@ -11680,7 +11587,7 @@
       <w:r>
         <w:rPr>
           <w:noProof/>
-          <w:lang w:val="de-DE" w:eastAsia="de-DE"/>
+          <w:lang w:eastAsia="de-AT"/>
         </w:rPr>
         <w:lastRenderedPageBreak/>
         <w:drawing>
@@ -11779,7 +11686,7 @@
       <w:r>
         <w:rPr>
           <w:noProof/>
-          <w:lang w:val="de-DE" w:eastAsia="de-DE"/>
+          <w:lang w:eastAsia="de-AT"/>
         </w:rPr>
         <w:drawing>
           <wp:inline distT="0" distB="0" distL="0" distR="0" wp14:anchorId="2E22F56F" wp14:editId="24CA3C75">
@@ -11878,7 +11785,7 @@
       <w:r>
         <w:rPr>
           <w:noProof/>
-          <w:lang w:val="de-DE" w:eastAsia="de-DE"/>
+          <w:lang w:eastAsia="de-AT"/>
         </w:rPr>
         <w:drawing>
           <wp:inline distT="0" distB="0" distL="0" distR="0" wp14:anchorId="009D59D0" wp14:editId="553D5507">
@@ -11905,7 +11812,7 @@
       <w:r>
         <w:rPr>
           <w:noProof/>
-          <w:lang w:val="de-DE" w:eastAsia="de-DE"/>
+          <w:lang w:eastAsia="de-AT"/>
         </w:rPr>
         <w:drawing>
           <wp:inline distT="0" distB="0" distL="0" distR="0" wp14:anchorId="20AB5815" wp14:editId="40969F89">
@@ -11967,7 +11874,7 @@
       <w:r>
         <w:rPr>
           <w:noProof/>
-          <w:lang w:val="de-DE" w:eastAsia="de-DE"/>
+          <w:lang w:eastAsia="de-AT"/>
         </w:rPr>
         <w:lastRenderedPageBreak/>
         <w:drawing>
@@ -12048,7 +11955,7 @@
       <w:r>
         <w:rPr>
           <w:noProof/>
-          <w:lang w:val="de-DE" w:eastAsia="de-DE"/>
+          <w:lang w:eastAsia="de-AT"/>
         </w:rPr>
         <w:drawing>
           <wp:inline distT="0" distB="0" distL="0" distR="0" wp14:anchorId="7D3B74C6" wp14:editId="66EBE07F">
@@ -12126,15 +12033,7 @@
     </w:p>
     <w:p>
       <w:r>
-        <w:t xml:space="preserve">Diese Formelsammlung dient der Erläuterung der in diesem Bericht vorzufindenden Kennzahlen der </w:t>
-      </w:r>
-      <w:proofErr w:type="spellStart"/>
-      <w:r>
-        <w:t>Earned</w:t>
-      </w:r>
-      <w:proofErr w:type="spellEnd"/>
-      <w:r>
-        <w:t xml:space="preserve"> Value Analyse.</w:t>
+        <w:t>Diese Formelsammlung dient der Erläuterung der in diesem Bericht vorzufindenden Kennzahlen der Earned Value Analyse.</w:t>
       </w:r>
     </w:p>
     <w:p>
@@ -12142,43 +12041,14 @@
         <w:pStyle w:val="berschrift3"/>
       </w:pPr>
       <w:bookmarkStart w:id="43" w:name="_Toc478798049"/>
-      <w:proofErr w:type="spellStart"/>
-      <w:r>
-        <w:t>Actual</w:t>
-      </w:r>
-      <w:proofErr w:type="spellEnd"/>
-      <w:r>
-        <w:t xml:space="preserve"> </w:t>
-      </w:r>
-      <w:proofErr w:type="spellStart"/>
-      <w:r>
-        <w:t>Costs</w:t>
-      </w:r>
-      <w:proofErr w:type="spellEnd"/>
-      <w:r>
-        <w:t xml:space="preserve"> (AC)</w:t>
+      <w:r>
+        <w:t>Actual Costs (AC)</w:t>
       </w:r>
       <w:bookmarkEnd w:id="43"/>
     </w:p>
     <w:p>
       <w:r>
-        <w:t xml:space="preserve">Die </w:t>
-      </w:r>
-      <w:proofErr w:type="spellStart"/>
-      <w:r>
-        <w:t>Actual</w:t>
-      </w:r>
-      <w:proofErr w:type="spellEnd"/>
-      <w:r>
-        <w:t xml:space="preserve"> </w:t>
-      </w:r>
-      <w:proofErr w:type="spellStart"/>
-      <w:r>
-        <w:t>Costs</w:t>
-      </w:r>
-      <w:proofErr w:type="spellEnd"/>
-      <w:r>
-        <w:t xml:space="preserve"> umfassen alle bis zu einem bestimmten Zeitpunkt anfallenden Kosten.</w:t>
+        <w:t>Die Actual Costs umfassen alle bis zu einem bestimmten Zeitpunkt anfallenden Kosten.</w:t>
       </w:r>
     </w:p>
     <w:p>
@@ -12189,15 +12059,7 @@
         <w:t>Interpretation</w:t>
       </w:r>
       <w:r>
-        <w:t xml:space="preserve">: Die </w:t>
-      </w:r>
-      <w:proofErr w:type="spellStart"/>
-      <w:r>
-        <w:t>Istkosten</w:t>
-      </w:r>
-      <w:proofErr w:type="spellEnd"/>
-      <w:r>
-        <w:t xml:space="preserve"> einer bestimmten Leistung.</w:t>
+        <w:t>: Die Istkosten einer bestimmten Leistung.</w:t>
       </w:r>
     </w:p>
     <w:p>
@@ -12207,27 +12069,14 @@
       <w:bookmarkStart w:id="44" w:name="_Planned_Value_(PV)"/>
       <w:bookmarkStart w:id="45" w:name="_Toc478798050"/>
       <w:bookmarkEnd w:id="44"/>
-      <w:proofErr w:type="spellStart"/>
-      <w:r>
-        <w:t>Planned</w:t>
-      </w:r>
-      <w:proofErr w:type="spellEnd"/>
-      <w:r>
-        <w:t xml:space="preserve"> Value (PV)</w:t>
+      <w:r>
+        <w:t>Planned Value (PV)</w:t>
       </w:r>
       <w:bookmarkEnd w:id="45"/>
     </w:p>
     <w:p>
       <w:r>
-        <w:t xml:space="preserve">Der </w:t>
-      </w:r>
-      <w:proofErr w:type="spellStart"/>
-      <w:r>
-        <w:t>Planned</w:t>
-      </w:r>
-      <w:proofErr w:type="spellEnd"/>
-      <w:r>
-        <w:t xml:space="preserve"> Value ist der Wert, von dem man annimmt, ihn zu einem gewissen zukünftigen Zeitpunkt erwirtschaftet zu haben.</w:t>
+        <w:t>Der Planned Value ist der Wert, von dem man annimmt, ihn zu einem gewissen zukünftigen Zeitpunkt erwirtschaftet zu haben.</w:t>
       </w:r>
     </w:p>
     <w:p>
@@ -12249,15 +12098,7 @@
         <w:t>Beispiel</w:t>
       </w:r>
       <w:r>
-        <w:t xml:space="preserve">: Ein Projekt weist eine Laufzeit von 10 Monaten auf und ist mit 200.000 € budgetiert. Bei linearem Projektfortschritt betrüge der </w:t>
-      </w:r>
-      <w:proofErr w:type="spellStart"/>
-      <w:r>
-        <w:t>Planned</w:t>
-      </w:r>
-      <w:proofErr w:type="spellEnd"/>
-      <w:r>
-        <w:t xml:space="preserve"> Value nach 5 Monaten:</w:t>
+        <w:t>: Ein Projekt weist eine Laufzeit von 10 Monaten auf und ist mit 200.000 € budgetiert. Bei linearem Projektfortschritt betrüge der Planned Value nach 5 Monaten:</w:t>
       </w:r>
       <w:r>
         <w:br/>
@@ -12273,27 +12114,14 @@
       <w:bookmarkStart w:id="48" w:name="_Toc478798051"/>
       <w:bookmarkEnd w:id="46"/>
       <w:bookmarkEnd w:id="47"/>
-      <w:proofErr w:type="spellStart"/>
-      <w:r>
-        <w:t>Earned</w:t>
-      </w:r>
-      <w:proofErr w:type="spellEnd"/>
-      <w:r>
-        <w:t xml:space="preserve"> Value (EV)</w:t>
+      <w:r>
+        <w:t>Earned Value (EV)</w:t>
       </w:r>
       <w:bookmarkEnd w:id="48"/>
     </w:p>
     <w:p>
       <w:r>
-        <w:t xml:space="preserve">Der </w:t>
-      </w:r>
-      <w:proofErr w:type="spellStart"/>
-      <w:r>
-        <w:t>Earned</w:t>
-      </w:r>
-      <w:proofErr w:type="spellEnd"/>
-      <w:r>
-        <w:t xml:space="preserve"> Value repräsentiert die bis zu einem bestimmten Zeitpunkt erbrachten Leistungen in Abhängigkeit des geplanten Budgets (PV).</w:t>
+        <w:t>Der Earned Value repräsentiert die bis zu einem bestimmten Zeitpunkt erbrachten Leistungen in Abhängigkeit des geplanten Budgets (PV).</w:t>
       </w:r>
     </w:p>
     <w:p>
@@ -12316,29 +12144,13 @@
         <w:t>Interpretation</w:t>
       </w:r>
       <w:r>
-        <w:t xml:space="preserve">: Umso höher der </w:t>
-      </w:r>
-      <w:proofErr w:type="spellStart"/>
-      <w:r>
-        <w:t>Earned</w:t>
-      </w:r>
-      <w:proofErr w:type="spellEnd"/>
-      <w:r>
-        <w:t xml:space="preserve"> Value ist, desto mehr hat das Projektteam bereits geleistet. </w:t>
+        <w:t xml:space="preserve">: Umso höher der Earned Value ist, desto mehr hat das Projektteam bereits geleistet. </w:t>
       </w:r>
       <w:r>
         <w:sym w:font="Wingdings" w:char="F0E0"/>
       </w:r>
       <w:r>
-        <w:t xml:space="preserve"> Ein hoher </w:t>
-      </w:r>
-      <w:proofErr w:type="spellStart"/>
-      <w:r>
-        <w:t>Earned</w:t>
-      </w:r>
-      <w:proofErr w:type="spellEnd"/>
-      <w:r>
-        <w:t xml:space="preserve"> Value wird angestrebt.</w:t>
+        <w:t xml:space="preserve"> Ein hoher Earned Value wird angestrebt.</w:t>
       </w:r>
     </w:p>
     <w:p>
@@ -12349,23 +12161,7 @@
         <w:t>Beispiel</w:t>
       </w:r>
       <w:r>
-        <w:t xml:space="preserve">: Ein Projekt, das nach 5 Monaten einen </w:t>
-      </w:r>
-      <w:proofErr w:type="spellStart"/>
-      <w:r>
-        <w:t>Planned</w:t>
-      </w:r>
-      <w:proofErr w:type="spellEnd"/>
-      <w:r>
-        <w:t xml:space="preserve"> Value von 100.000€ hat ist zu 80% fertiggestellt. Der </w:t>
-      </w:r>
-      <w:proofErr w:type="spellStart"/>
-      <w:r>
-        <w:t>Earned</w:t>
-      </w:r>
-      <w:proofErr w:type="spellEnd"/>
-      <w:r>
-        <w:t xml:space="preserve"> Value ist (80% * 100.000€) = 80.000€.</w:t>
+        <w:t>: Ein Projekt, das nach 5 Monaten einen Planned Value von 100.000€ hat ist zu 80% fertiggestellt. Der Earned Value ist (80% * 100.000€) = 80.000€.</w:t>
       </w:r>
     </w:p>
     <w:p>
@@ -12373,51 +12169,14 @@
         <w:pStyle w:val="berschrift3"/>
       </w:pPr>
       <w:bookmarkStart w:id="49" w:name="_Toc478798052"/>
-      <w:proofErr w:type="spellStart"/>
-      <w:r>
-        <w:t>Cost</w:t>
-      </w:r>
-      <w:proofErr w:type="spellEnd"/>
-      <w:r>
-        <w:t xml:space="preserve"> </w:t>
-      </w:r>
-      <w:proofErr w:type="spellStart"/>
-      <w:r>
-        <w:t>Variance</w:t>
-      </w:r>
-      <w:proofErr w:type="spellEnd"/>
-      <w:r>
-        <w:t xml:space="preserve"> (CV)</w:t>
+      <w:r>
+        <w:t>Cost Variance (CV)</w:t>
       </w:r>
       <w:bookmarkEnd w:id="49"/>
     </w:p>
     <w:p>
       <w:r>
-        <w:t xml:space="preserve">Die </w:t>
-      </w:r>
-      <w:proofErr w:type="spellStart"/>
-      <w:r>
-        <w:t>Cost</w:t>
-      </w:r>
-      <w:proofErr w:type="spellEnd"/>
-      <w:r>
-        <w:t xml:space="preserve"> </w:t>
-      </w:r>
-      <w:proofErr w:type="spellStart"/>
-      <w:r>
-        <w:t>Variance</w:t>
-      </w:r>
-      <w:proofErr w:type="spellEnd"/>
-      <w:r>
-        <w:t xml:space="preserve"> (Kostenabweichung) ist ein Indikator für den monetären Fortschritt des Projekts. Dieser Wert beschreibt die absolute Abweichung der erbrachten Leistungen (EV) von den </w:t>
-      </w:r>
-      <w:proofErr w:type="spellStart"/>
-      <w:r>
-        <w:t>Istkosten</w:t>
-      </w:r>
-      <w:proofErr w:type="spellEnd"/>
-      <w:r>
-        <w:t xml:space="preserve"> (AC).</w:t>
+        <w:t>Die Cost Variance (Kostenabweichung) ist ein Indikator für den monetären Fortschritt des Projekts. Dieser Wert beschreibt die absolute Abweichung der erbrachten Leistungen (EV) von den Istkosten (AC).</w:t>
       </w:r>
     </w:p>
     <w:p>
@@ -12469,23 +12228,7 @@
         <w:sym w:font="Wingdings" w:char="F0E0"/>
       </w:r>
       <w:r>
-        <w:t xml:space="preserve"> Eine positive </w:t>
-      </w:r>
-      <w:proofErr w:type="spellStart"/>
-      <w:r>
-        <w:t>Cost</w:t>
-      </w:r>
-      <w:proofErr w:type="spellEnd"/>
-      <w:r>
-        <w:t xml:space="preserve"> </w:t>
-      </w:r>
-      <w:proofErr w:type="spellStart"/>
-      <w:r>
-        <w:t>Variance</w:t>
-      </w:r>
-      <w:proofErr w:type="spellEnd"/>
-      <w:r>
-        <w:t xml:space="preserve"> wird angestrebt.</w:t>
+        <w:t xml:space="preserve"> Eine positive Cost Variance wird angestrebt.</w:t>
       </w:r>
     </w:p>
     <w:p>
@@ -12496,43 +12239,11 @@
         <w:t>Beispiel</w:t>
       </w:r>
       <w:r>
-        <w:t xml:space="preserve">: Ein Projekt, das nach 5 Monaten einen </w:t>
-      </w:r>
-      <w:proofErr w:type="spellStart"/>
-      <w:r>
-        <w:t>Planned</w:t>
-      </w:r>
-      <w:proofErr w:type="spellEnd"/>
-      <w:r>
-        <w:t xml:space="preserve"> Value von 100.000€ hat ist zu 80% fertiggestellt. Außerdem wurden bereits 30.000€ für Lohnkosten, Materialkosten, etc. ausgegeben. Der </w:t>
-      </w:r>
-      <w:proofErr w:type="spellStart"/>
-      <w:r>
-        <w:t>Earned</w:t>
-      </w:r>
-      <w:proofErr w:type="spellEnd"/>
-      <w:r>
-        <w:t xml:space="preserve"> Value beträgt (80% * 100.000€) = 80.000€.</w:t>
+        <w:t>: Ein Projekt, das nach 5 Monaten einen Planned Value von 100.000€ hat ist zu 80% fertiggestellt. Außerdem wurden bereits 30.000€ für Lohnkosten, Materialkosten, etc. ausgegeben. Der Earned Value beträgt (80% * 100.000€) = 80.000€.</w:t>
       </w:r>
       <w:r>
         <w:br/>
-        <w:t xml:space="preserve">Die </w:t>
-      </w:r>
-      <w:proofErr w:type="spellStart"/>
-      <w:r>
-        <w:t>Cost</w:t>
-      </w:r>
-      <w:proofErr w:type="spellEnd"/>
-      <w:r>
-        <w:t xml:space="preserve"> </w:t>
-      </w:r>
-      <w:proofErr w:type="spellStart"/>
-      <w:r>
-        <w:t>Variance</w:t>
-      </w:r>
-      <w:proofErr w:type="spellEnd"/>
-      <w:r>
-        <w:t xml:space="preserve"> beträgt 80.000€ – 30.000€ = 50.000€.</w:t>
+        <w:t>Die Cost Variance beträgt 80.000€ – 30.000€ = 50.000€.</w:t>
       </w:r>
     </w:p>
     <w:p>
@@ -12542,29 +12253,13 @@
       <w:bookmarkStart w:id="50" w:name="_Toc478798053"/>
       <w:r>
         <w:lastRenderedPageBreak/>
-        <w:t xml:space="preserve">Schedule </w:t>
-      </w:r>
-      <w:proofErr w:type="spellStart"/>
-      <w:r>
-        <w:t>Variance</w:t>
-      </w:r>
-      <w:proofErr w:type="spellEnd"/>
-      <w:r>
-        <w:t xml:space="preserve"> (SV)</w:t>
+        <w:t>Schedule Variance (SV)</w:t>
       </w:r>
       <w:bookmarkEnd w:id="50"/>
     </w:p>
     <w:p>
       <w:r>
-        <w:t xml:space="preserve">Die Schedule </w:t>
-      </w:r>
-      <w:proofErr w:type="spellStart"/>
-      <w:r>
-        <w:t>Variance</w:t>
-      </w:r>
-      <w:proofErr w:type="spellEnd"/>
-      <w:r>
-        <w:t xml:space="preserve"> (Planabweichung) ist ein Indikator für den zeitlichen Fortschritt des Projekts. Dieser Wert beschreibt die absolute Abweichung der erbrachten Leistungen (EV) vom geplanten Fertigstellungsgrad (PV).</w:t>
+        <w:t>Die Schedule Variance (Planabweichung) ist ein Indikator für den zeitlichen Fortschritt des Projekts. Dieser Wert beschreibt die absolute Abweichung der erbrachten Leistungen (EV) vom geplanten Fertigstellungsgrad (PV).</w:t>
       </w:r>
     </w:p>
     <w:p>
@@ -12614,13 +12309,8 @@
         <w:tab/>
         <w:t xml:space="preserve">SV &gt; 0: Der Zeitplan des Projekts konnte </w:t>
       </w:r>
-      <w:proofErr w:type="spellStart"/>
-      <w:r>
-        <w:t>konnte</w:t>
-      </w:r>
-      <w:proofErr w:type="spellEnd"/>
-      <w:r>
-        <w:t xml:space="preserve"> nicht nur eingehalten, sondern </w:t>
+      <w:r>
+        <w:t xml:space="preserve">konnte nicht nur eingehalten, sondern </w:t>
       </w:r>
       <w:r>
         <w:tab/>
@@ -12650,35 +12340,7 @@
         <w:rPr>
           <w:lang w:val="en-US"/>
         </w:rPr>
-        <w:t xml:space="preserve">Eine positive Schedule Variance </w:t>
-      </w:r>
-      <w:proofErr w:type="spellStart"/>
-      <w:r>
-        <w:rPr>
-          <w:lang w:val="en-US"/>
-        </w:rPr>
-        <w:t>wird</w:t>
-      </w:r>
-      <w:proofErr w:type="spellEnd"/>
-      <w:r>
-        <w:rPr>
-          <w:lang w:val="en-US"/>
-        </w:rPr>
-        <w:t xml:space="preserve"> </w:t>
-      </w:r>
-      <w:proofErr w:type="spellStart"/>
-      <w:r>
-        <w:rPr>
-          <w:lang w:val="en-US"/>
-        </w:rPr>
-        <w:t>angestrebt</w:t>
-      </w:r>
-      <w:proofErr w:type="spellEnd"/>
-      <w:r>
-        <w:rPr>
-          <w:lang w:val="en-US"/>
-        </w:rPr>
-        <w:t>.</w:t>
+        <w:t>Eine positive Schedule Variance wird angestrebt.</w:t>
       </w:r>
     </w:p>
     <w:p>
@@ -12701,39 +12363,7 @@
     </w:p>
     <w:p>
       <w:r>
-        <w:t xml:space="preserve">Der </w:t>
-      </w:r>
-      <w:proofErr w:type="spellStart"/>
-      <w:r>
-        <w:t>Cost</w:t>
-      </w:r>
-      <w:proofErr w:type="spellEnd"/>
-      <w:r>
-        <w:t xml:space="preserve"> Performance Index (Kosteneffizienz) ist wie die </w:t>
-      </w:r>
-      <w:proofErr w:type="spellStart"/>
-      <w:r>
-        <w:t>Cost</w:t>
-      </w:r>
-      <w:proofErr w:type="spellEnd"/>
-      <w:r>
-        <w:t xml:space="preserve"> </w:t>
-      </w:r>
-      <w:proofErr w:type="spellStart"/>
-      <w:r>
-        <w:t>Variance</w:t>
-      </w:r>
-      <w:proofErr w:type="spellEnd"/>
-      <w:r>
-        <w:t xml:space="preserve"> ein Maß für den monetären Fortschritt des Projekts, stellt die erbrachten Leistungen (EV) und die </w:t>
-      </w:r>
-      <w:proofErr w:type="spellStart"/>
-      <w:r>
-        <w:t>Istkosten</w:t>
-      </w:r>
-      <w:proofErr w:type="spellEnd"/>
-      <w:r>
-        <w:t xml:space="preserve"> (AC) </w:t>
+        <w:t xml:space="preserve">Der Cost Performance Index (Kosteneffizienz) ist wie die Cost Variance ein Maß für den monetären Fortschritt des Projekts, stellt die erbrachten Leistungen (EV) und die Istkosten (AC) </w:t>
       </w:r>
       <w:r>
         <w:t xml:space="preserve">jedoch </w:t>
@@ -12837,15 +12467,7 @@
     </w:p>
     <w:p>
       <w:r>
-        <w:t xml:space="preserve">Der Schedule Performance Index (Zeiteffizienz) ist wie die Schedule </w:t>
-      </w:r>
-      <w:proofErr w:type="spellStart"/>
-      <w:r>
-        <w:t>Variance</w:t>
-      </w:r>
-      <w:proofErr w:type="spellEnd"/>
-      <w:r>
-        <w:t xml:space="preserve"> ein Maß für den zeitlichen Fortschritt des Projekts, stellt die erbrachten Leistungen (EV) und den geplanten Fertigstellungsgrad (PV) </w:t>
+        <w:t xml:space="preserve">Der Schedule Performance Index (Zeiteffizienz) ist wie die Schedule Variance ein Maß für den zeitlichen Fortschritt des Projekts, stellt die erbrachten Leistungen (EV) und den geplanten Fertigstellungsgrad (PV) </w:t>
       </w:r>
       <w:r>
         <w:t xml:space="preserve">jedoch </w:t>
@@ -12922,13 +12544,8 @@
         <w:tab/>
         <w:t xml:space="preserve">SPI &gt; 1: Der Zeitplan des Projekts konnte </w:t>
       </w:r>
-      <w:proofErr w:type="spellStart"/>
-      <w:r>
-        <w:t>konnte</w:t>
-      </w:r>
-      <w:proofErr w:type="spellEnd"/>
-      <w:r>
-        <w:t xml:space="preserve"> nicht nur eingehalten, sondern </w:t>
+      <w:r>
+        <w:t xml:space="preserve">konnte nicht nur eingehalten, sondern </w:t>
       </w:r>
       <w:r>
         <w:tab/>
@@ -12963,37 +12580,13 @@
       <w:bookmarkStart w:id="56" w:name="_Toc478798056"/>
       <w:bookmarkEnd w:id="55"/>
       <w:r>
-        <w:t xml:space="preserve">Budget at </w:t>
-      </w:r>
-      <w:proofErr w:type="spellStart"/>
-      <w:r>
-        <w:t>Completion</w:t>
-      </w:r>
-      <w:proofErr w:type="spellEnd"/>
-      <w:r>
-        <w:t xml:space="preserve"> (BAC)</w:t>
+        <w:t>Budget at Completion (BAC)</w:t>
       </w:r>
       <w:bookmarkEnd w:id="56"/>
     </w:p>
     <w:p>
       <w:r>
-        <w:t xml:space="preserve">Das Budget at </w:t>
-      </w:r>
-      <w:proofErr w:type="spellStart"/>
-      <w:r>
-        <w:t>Completion</w:t>
-      </w:r>
-      <w:proofErr w:type="spellEnd"/>
-      <w:r>
-        <w:t xml:space="preserve"> entspricht dem geplanten Gesamtbudget und somit dem (kumulativen) </w:t>
-      </w:r>
-      <w:proofErr w:type="spellStart"/>
-      <w:r>
-        <w:t>Planned</w:t>
-      </w:r>
-      <w:proofErr w:type="spellEnd"/>
-      <w:r>
-        <w:t xml:space="preserve"> Value zum Projektende.</w:t>
+        <w:t>Das Budget at Completion entspricht dem geplanten Gesamtbudget und somit dem (kumulativen) Planned Value zum Projektende.</w:t>
       </w:r>
     </w:p>
     <w:p>
@@ -13014,60 +12607,15 @@
         <w:pStyle w:val="berschrift3"/>
       </w:pPr>
       <w:bookmarkStart w:id="57" w:name="_Toc478798057"/>
-      <w:proofErr w:type="spellStart"/>
       <w:r>
         <w:lastRenderedPageBreak/>
-        <w:t>Estimate</w:t>
-      </w:r>
-      <w:proofErr w:type="spellEnd"/>
-      <w:r>
-        <w:t xml:space="preserve"> </w:t>
-      </w:r>
-      <w:proofErr w:type="spellStart"/>
-      <w:r>
-        <w:t>to</w:t>
-      </w:r>
-      <w:proofErr w:type="spellEnd"/>
-      <w:r>
-        <w:t xml:space="preserve"> </w:t>
-      </w:r>
-      <w:proofErr w:type="spellStart"/>
-      <w:r>
-        <w:t>Complete</w:t>
-      </w:r>
-      <w:proofErr w:type="spellEnd"/>
-      <w:r>
-        <w:t xml:space="preserve"> (ETC)</w:t>
+        <w:t>Estimate to Complete (ETC)</w:t>
       </w:r>
       <w:bookmarkEnd w:id="57"/>
     </w:p>
     <w:p>
       <w:r>
-        <w:t xml:space="preserve">Die Kennzahl </w:t>
-      </w:r>
-      <w:proofErr w:type="spellStart"/>
-      <w:r>
-        <w:t>Estimate</w:t>
-      </w:r>
-      <w:proofErr w:type="spellEnd"/>
-      <w:r>
-        <w:t xml:space="preserve"> </w:t>
-      </w:r>
-      <w:proofErr w:type="spellStart"/>
-      <w:r>
-        <w:t>to</w:t>
-      </w:r>
-      <w:proofErr w:type="spellEnd"/>
-      <w:r>
-        <w:t xml:space="preserve"> </w:t>
-      </w:r>
-      <w:proofErr w:type="spellStart"/>
-      <w:r>
-        <w:t>Complete</w:t>
-      </w:r>
-      <w:proofErr w:type="spellEnd"/>
-      <w:r>
-        <w:t xml:space="preserve"> beschreibt, wie viel an finanziellen Mitteln bis zur Beendigung des Projektes noch (geschätzt) aufgebracht werden müssten, bliebe die Kosteneffizienz (CPI) auf dem aktuellen Stand.</w:t>
+        <w:t>Die Kennzahl Estimate to Complete beschreibt, wie viel an finanziellen Mitteln bis zur Beendigung des Projektes noch (geschätzt) aufgebracht werden müssten, bliebe die Kosteneffizienz (CPI) auf dem aktuellen Stand.</w:t>
       </w:r>
     </w:p>
     <w:p>
@@ -13145,43 +12693,14 @@
         <w:pStyle w:val="berschrift3"/>
       </w:pPr>
       <w:bookmarkStart w:id="58" w:name="_Toc478798058"/>
-      <w:proofErr w:type="spellStart"/>
-      <w:r>
-        <w:t>Estimate</w:t>
-      </w:r>
-      <w:proofErr w:type="spellEnd"/>
-      <w:r>
-        <w:t xml:space="preserve"> at </w:t>
-      </w:r>
-      <w:proofErr w:type="spellStart"/>
-      <w:r>
-        <w:t>Completion</w:t>
-      </w:r>
-      <w:proofErr w:type="spellEnd"/>
-      <w:r>
-        <w:t xml:space="preserve"> (EAC)</w:t>
+      <w:r>
+        <w:t>Estimate at Completion (EAC)</w:t>
       </w:r>
       <w:bookmarkEnd w:id="58"/>
     </w:p>
     <w:p>
       <w:r>
-        <w:t xml:space="preserve">Die Kennzahl </w:t>
-      </w:r>
-      <w:proofErr w:type="spellStart"/>
-      <w:r>
-        <w:t>Estimate</w:t>
-      </w:r>
-      <w:proofErr w:type="spellEnd"/>
-      <w:r>
-        <w:t xml:space="preserve"> at </w:t>
-      </w:r>
-      <w:proofErr w:type="spellStart"/>
-      <w:r>
-        <w:t>Completion</w:t>
-      </w:r>
-      <w:proofErr w:type="spellEnd"/>
-      <w:r>
-        <w:t xml:space="preserve"> beschreibt, wie viel an finanziellen Mitteln insgesamt für die Fertigstellung des Projekts aufgebracht werden müssten, bliebe die Kosteneffizienz (CPI) auf dem aktuellen Stand.</w:t>
+        <w:t>Die Kennzahl Estimate at Completion beschreibt, wie viel an finanziellen Mitteln insgesamt für die Fertigstellung des Projekts aufgebracht werden müssten, bliebe die Kosteneffizienz (CPI) auf dem aktuellen Stand.</w:t>
       </w:r>
     </w:p>
     <w:p>
@@ -13256,7 +12775,7 @@
 </file>
 
 <file path=word/endnotes.xml><?xml version="1.0" encoding="utf-8"?>
-<w:endnotes xmlns:wpc="http://schemas.microsoft.com/office/word/2010/wordprocessingCanvas" xmlns:cx="http://schemas.microsoft.com/office/drawing/2014/chartex" xmlns:cx1="http://schemas.microsoft.com/office/drawing/2015/9/8/chartex" xmlns:cx2="http://schemas.microsoft.com/office/drawing/2015/10/21/chartex" xmlns:cx3="http://schemas.microsoft.com/office/drawing/2016/5/9/chartex" xmlns:cx4="http://schemas.microsoft.com/office/drawing/2016/5/10/chartex" xmlns:cx5="http://schemas.microsoft.com/office/drawing/2016/5/11/chartex" xmlns:mc="http://schemas.openxmlformats.org/markup-compatibility/2006" xmlns:o="urn:schemas-microsoft-com:office:office" xmlns:r="http://schemas.openxmlformats.org/officeDocument/2006/relationships" xmlns:m="http://schemas.openxmlformats.org/officeDocument/2006/math" xmlns:v="urn:schemas-microsoft-com:vml" xmlns:wp14="http://schemas.microsoft.com/office/word/2010/wordprocessingDrawing" xmlns:wp="http://schemas.openxmlformats.org/drawingml/2006/wordprocessingDrawing" xmlns:w10="urn:schemas-microsoft-com:office:word" xmlns:w="http://schemas.openxmlformats.org/wordprocessingml/2006/main" xmlns:w14="http://schemas.microsoft.com/office/word/2010/wordml" xmlns:w15="http://schemas.microsoft.com/office/word/2012/wordml" xmlns:w16se="http://schemas.microsoft.com/office/word/2015/wordml/symex" xmlns:wpg="http://schemas.microsoft.com/office/word/2010/wordprocessingGroup" xmlns:wpi="http://schemas.microsoft.com/office/word/2010/wordprocessingInk" xmlns:wne="http://schemas.microsoft.com/office/word/2006/wordml" xmlns:wps="http://schemas.microsoft.com/office/word/2010/wordprocessingShape" mc:Ignorable="w14 w15 w16se wp14">
+<w:endnotes xmlns:wpc="http://schemas.microsoft.com/office/word/2010/wordprocessingCanvas" xmlns:cx="http://schemas.microsoft.com/office/drawing/2014/chartex" xmlns:cx1="http://schemas.microsoft.com/office/drawing/2015/9/8/chartex" xmlns:cx2="http://schemas.microsoft.com/office/drawing/2015/10/21/chartex" xmlns:cx3="http://schemas.microsoft.com/office/drawing/2016/5/9/chartex" xmlns:cx4="http://schemas.microsoft.com/office/drawing/2016/5/10/chartex" xmlns:cx5="http://schemas.microsoft.com/office/drawing/2016/5/11/chartex" xmlns:cx6="http://schemas.microsoft.com/office/drawing/2016/5/12/chartex" xmlns:cx7="http://schemas.microsoft.com/office/drawing/2016/5/13/chartex" xmlns:cx8="http://schemas.microsoft.com/office/drawing/2016/5/14/chartex" xmlns:mc="http://schemas.openxmlformats.org/markup-compatibility/2006" xmlns:o="urn:schemas-microsoft-com:office:office" xmlns:r="http://schemas.openxmlformats.org/officeDocument/2006/relationships" xmlns:m="http://schemas.openxmlformats.org/officeDocument/2006/math" xmlns:v="urn:schemas-microsoft-com:vml" xmlns:wp14="http://schemas.microsoft.com/office/word/2010/wordprocessingDrawing" xmlns:wp="http://schemas.openxmlformats.org/drawingml/2006/wordprocessingDrawing" xmlns:w10="urn:schemas-microsoft-com:office:word" xmlns:w="http://schemas.openxmlformats.org/wordprocessingml/2006/main" xmlns:w14="http://schemas.microsoft.com/office/word/2010/wordml" xmlns:w15="http://schemas.microsoft.com/office/word/2012/wordml" xmlns:w16se="http://schemas.microsoft.com/office/word/2015/wordml/symex" xmlns:wpg="http://schemas.microsoft.com/office/word/2010/wordprocessingGroup" xmlns:wpi="http://schemas.microsoft.com/office/word/2010/wordprocessingInk" xmlns:wne="http://schemas.microsoft.com/office/word/2006/wordml" xmlns:wps="http://schemas.microsoft.com/office/word/2010/wordprocessingShape" mc:Ignorable="w14 w15 w16se wp14">
   <w:endnote w:type="separator" w:id="-1">
     <w:p>
       <w:pPr>
@@ -13281,7 +12800,7 @@
 </file>
 
 <file path=word/footer1.xml><?xml version="1.0" encoding="utf-8"?>
-<w:ftr xmlns:wpc="http://schemas.microsoft.com/office/word/2010/wordprocessingCanvas" xmlns:cx="http://schemas.microsoft.com/office/drawing/2014/chartex" xmlns:cx1="http://schemas.microsoft.com/office/drawing/2015/9/8/chartex" xmlns:cx2="http://schemas.microsoft.com/office/drawing/2015/10/21/chartex" xmlns:cx3="http://schemas.microsoft.com/office/drawing/2016/5/9/chartex" xmlns:cx4="http://schemas.microsoft.com/office/drawing/2016/5/10/chartex" xmlns:cx5="http://schemas.microsoft.com/office/drawing/2016/5/11/chartex" xmlns:mc="http://schemas.openxmlformats.org/markup-compatibility/2006" xmlns:o="urn:schemas-microsoft-com:office:office" xmlns:r="http://schemas.openxmlformats.org/officeDocument/2006/relationships" xmlns:m="http://schemas.openxmlformats.org/officeDocument/2006/math" xmlns:v="urn:schemas-microsoft-com:vml" xmlns:wp14="http://schemas.microsoft.com/office/word/2010/wordprocessingDrawing" xmlns:wp="http://schemas.openxmlformats.org/drawingml/2006/wordprocessingDrawing" xmlns:w10="urn:schemas-microsoft-com:office:word" xmlns:w="http://schemas.openxmlformats.org/wordprocessingml/2006/main" xmlns:w14="http://schemas.microsoft.com/office/word/2010/wordml" xmlns:w15="http://schemas.microsoft.com/office/word/2012/wordml" xmlns:w16se="http://schemas.microsoft.com/office/word/2015/wordml/symex" xmlns:wpg="http://schemas.microsoft.com/office/word/2010/wordprocessingGroup" xmlns:wpi="http://schemas.microsoft.com/office/word/2010/wordprocessingInk" xmlns:wne="http://schemas.microsoft.com/office/word/2006/wordml" xmlns:wps="http://schemas.microsoft.com/office/word/2010/wordprocessingShape" mc:Ignorable="w14 w15 w16se wp14">
+<w:ftr xmlns:wpc="http://schemas.microsoft.com/office/word/2010/wordprocessingCanvas" xmlns:cx="http://schemas.microsoft.com/office/drawing/2014/chartex" xmlns:cx1="http://schemas.microsoft.com/office/drawing/2015/9/8/chartex" xmlns:cx2="http://schemas.microsoft.com/office/drawing/2015/10/21/chartex" xmlns:cx3="http://schemas.microsoft.com/office/drawing/2016/5/9/chartex" xmlns:cx4="http://schemas.microsoft.com/office/drawing/2016/5/10/chartex" xmlns:cx5="http://schemas.microsoft.com/office/drawing/2016/5/11/chartex" xmlns:cx6="http://schemas.microsoft.com/office/drawing/2016/5/12/chartex" xmlns:cx7="http://schemas.microsoft.com/office/drawing/2016/5/13/chartex" xmlns:cx8="http://schemas.microsoft.com/office/drawing/2016/5/14/chartex" xmlns:mc="http://schemas.openxmlformats.org/markup-compatibility/2006" xmlns:o="urn:schemas-microsoft-com:office:office" xmlns:r="http://schemas.openxmlformats.org/officeDocument/2006/relationships" xmlns:m="http://schemas.openxmlformats.org/officeDocument/2006/math" xmlns:v="urn:schemas-microsoft-com:vml" xmlns:wp14="http://schemas.microsoft.com/office/word/2010/wordprocessingDrawing" xmlns:wp="http://schemas.openxmlformats.org/drawingml/2006/wordprocessingDrawing" xmlns:w10="urn:schemas-microsoft-com:office:word" xmlns:w="http://schemas.openxmlformats.org/wordprocessingml/2006/main" xmlns:w14="http://schemas.microsoft.com/office/word/2010/wordml" xmlns:w15="http://schemas.microsoft.com/office/word/2012/wordml" xmlns:w16se="http://schemas.microsoft.com/office/word/2015/wordml/symex" xmlns:wpg="http://schemas.microsoft.com/office/word/2010/wordprocessingGroup" xmlns:wpi="http://schemas.microsoft.com/office/word/2010/wordprocessingInk" xmlns:wne="http://schemas.microsoft.com/office/word/2006/wordml" xmlns:wps="http://schemas.microsoft.com/office/word/2010/wordprocessingShape" mc:Ignorable="w14 w15 w16se wp14">
   <w:sdt>
     <w:sdtPr>
       <w:id w:val="673543557"/>
@@ -13342,7 +12861,7 @@
                 <w:bCs/>
                 <w:noProof/>
               </w:rPr>
-              <w:t>29</w:t>
+              <w:t>21</w:t>
             </w:r>
             <w:r>
               <w:rPr>
@@ -13410,7 +12929,7 @@
 </file>
 
 <file path=word/footnotes.xml><?xml version="1.0" encoding="utf-8"?>
-<w:footnotes xmlns:wpc="http://schemas.microsoft.com/office/word/2010/wordprocessingCanvas" xmlns:cx="http://schemas.microsoft.com/office/drawing/2014/chartex" xmlns:cx1="http://schemas.microsoft.com/office/drawing/2015/9/8/chartex" xmlns:cx2="http://schemas.microsoft.com/office/drawing/2015/10/21/chartex" xmlns:cx3="http://schemas.microsoft.com/office/drawing/2016/5/9/chartex" xmlns:cx4="http://schemas.microsoft.com/office/drawing/2016/5/10/chartex" xmlns:cx5="http://schemas.microsoft.com/office/drawing/2016/5/11/chartex" xmlns:mc="http://schemas.openxmlformats.org/markup-compatibility/2006" xmlns:o="urn:schemas-microsoft-com:office:office" xmlns:r="http://schemas.openxmlformats.org/officeDocument/2006/relationships" xmlns:m="http://schemas.openxmlformats.org/officeDocument/2006/math" xmlns:v="urn:schemas-microsoft-com:vml" xmlns:wp14="http://schemas.microsoft.com/office/word/2010/wordprocessingDrawing" xmlns:wp="http://schemas.openxmlformats.org/drawingml/2006/wordprocessingDrawing" xmlns:w10="urn:schemas-microsoft-com:office:word" xmlns:w="http://schemas.openxmlformats.org/wordprocessingml/2006/main" xmlns:w14="http://schemas.microsoft.com/office/word/2010/wordml" xmlns:w15="http://schemas.microsoft.com/office/word/2012/wordml" xmlns:w16se="http://schemas.microsoft.com/office/word/2015/wordml/symex" xmlns:wpg="http://schemas.microsoft.com/office/word/2010/wordprocessingGroup" xmlns:wpi="http://schemas.microsoft.com/office/word/2010/wordprocessingInk" xmlns:wne="http://schemas.microsoft.com/office/word/2006/wordml" xmlns:wps="http://schemas.microsoft.com/office/word/2010/wordprocessingShape" mc:Ignorable="w14 w15 w16se wp14">
+<w:footnotes xmlns:wpc="http://schemas.microsoft.com/office/word/2010/wordprocessingCanvas" xmlns:cx="http://schemas.microsoft.com/office/drawing/2014/chartex" xmlns:cx1="http://schemas.microsoft.com/office/drawing/2015/9/8/chartex" xmlns:cx2="http://schemas.microsoft.com/office/drawing/2015/10/21/chartex" xmlns:cx3="http://schemas.microsoft.com/office/drawing/2016/5/9/chartex" xmlns:cx4="http://schemas.microsoft.com/office/drawing/2016/5/10/chartex" xmlns:cx5="http://schemas.microsoft.com/office/drawing/2016/5/11/chartex" xmlns:cx6="http://schemas.microsoft.com/office/drawing/2016/5/12/chartex" xmlns:cx7="http://schemas.microsoft.com/office/drawing/2016/5/13/chartex" xmlns:cx8="http://schemas.microsoft.com/office/drawing/2016/5/14/chartex" xmlns:mc="http://schemas.openxmlformats.org/markup-compatibility/2006" xmlns:o="urn:schemas-microsoft-com:office:office" xmlns:r="http://schemas.openxmlformats.org/officeDocument/2006/relationships" xmlns:m="http://schemas.openxmlformats.org/officeDocument/2006/math" xmlns:v="urn:schemas-microsoft-com:vml" xmlns:wp14="http://schemas.microsoft.com/office/word/2010/wordprocessingDrawing" xmlns:wp="http://schemas.openxmlformats.org/drawingml/2006/wordprocessingDrawing" xmlns:w10="urn:schemas-microsoft-com:office:word" xmlns:w="http://schemas.openxmlformats.org/wordprocessingml/2006/main" xmlns:w14="http://schemas.microsoft.com/office/word/2010/wordml" xmlns:w15="http://schemas.microsoft.com/office/word/2012/wordml" xmlns:w16se="http://schemas.microsoft.com/office/word/2015/wordml/symex" xmlns:wpg="http://schemas.microsoft.com/office/word/2010/wordprocessingGroup" xmlns:wpi="http://schemas.microsoft.com/office/word/2010/wordprocessingInk" xmlns:wne="http://schemas.microsoft.com/office/word/2006/wordml" xmlns:wps="http://schemas.microsoft.com/office/word/2010/wordprocessingShape" mc:Ignorable="w14 w15 w16se wp14">
   <w:footnote w:type="separator" w:id="-1">
     <w:p>
       <w:pPr>
@@ -13451,7 +12970,7 @@
 </file>
 
 <file path=word/numbering.xml><?xml version="1.0" encoding="utf-8"?>
-<w:numbering xmlns:wpc="http://schemas.microsoft.com/office/word/2010/wordprocessingCanvas" xmlns:cx="http://schemas.microsoft.com/office/drawing/2014/chartex" xmlns:cx1="http://schemas.microsoft.com/office/drawing/2015/9/8/chartex" xmlns:cx2="http://schemas.microsoft.com/office/drawing/2015/10/21/chartex" xmlns:cx3="http://schemas.microsoft.com/office/drawing/2016/5/9/chartex" xmlns:cx4="http://schemas.microsoft.com/office/drawing/2016/5/10/chartex" xmlns:cx5="http://schemas.microsoft.com/office/drawing/2016/5/11/chartex" xmlns:mc="http://schemas.openxmlformats.org/markup-compatibility/2006" xmlns:o="urn:schemas-microsoft-com:office:office" xmlns:r="http://schemas.openxmlformats.org/officeDocument/2006/relationships" xmlns:m="http://schemas.openxmlformats.org/officeDocument/2006/math" xmlns:v="urn:schemas-microsoft-com:vml" xmlns:wp14="http://schemas.microsoft.com/office/word/2010/wordprocessingDrawing" xmlns:wp="http://schemas.openxmlformats.org/drawingml/2006/wordprocessingDrawing" xmlns:w10="urn:schemas-microsoft-com:office:word" xmlns:w="http://schemas.openxmlformats.org/wordprocessingml/2006/main" xmlns:w14="http://schemas.microsoft.com/office/word/2010/wordml" xmlns:w15="http://schemas.microsoft.com/office/word/2012/wordml" xmlns:w16se="http://schemas.microsoft.com/office/word/2015/wordml/symex" xmlns:wpg="http://schemas.microsoft.com/office/word/2010/wordprocessingGroup" xmlns:wpi="http://schemas.microsoft.com/office/word/2010/wordprocessingInk" xmlns:wne="http://schemas.microsoft.com/office/word/2006/wordml" xmlns:wps="http://schemas.microsoft.com/office/word/2010/wordprocessingShape" mc:Ignorable="w14 w15 w16se wp14">
+<w:numbering xmlns:wpc="http://schemas.microsoft.com/office/word/2010/wordprocessingCanvas" xmlns:cx="http://schemas.microsoft.com/office/drawing/2014/chartex" xmlns:cx1="http://schemas.microsoft.com/office/drawing/2015/9/8/chartex" xmlns:cx2="http://schemas.microsoft.com/office/drawing/2015/10/21/chartex" xmlns:cx3="http://schemas.microsoft.com/office/drawing/2016/5/9/chartex" xmlns:cx4="http://schemas.microsoft.com/office/drawing/2016/5/10/chartex" xmlns:cx5="http://schemas.microsoft.com/office/drawing/2016/5/11/chartex" xmlns:cx6="http://schemas.microsoft.com/office/drawing/2016/5/12/chartex" xmlns:cx7="http://schemas.microsoft.com/office/drawing/2016/5/13/chartex" xmlns:cx8="http://schemas.microsoft.com/office/drawing/2016/5/14/chartex" xmlns:mc="http://schemas.openxmlformats.org/markup-compatibility/2006" xmlns:o="urn:schemas-microsoft-com:office:office" xmlns:r="http://schemas.openxmlformats.org/officeDocument/2006/relationships" xmlns:m="http://schemas.openxmlformats.org/officeDocument/2006/math" xmlns:v="urn:schemas-microsoft-com:vml" xmlns:wp14="http://schemas.microsoft.com/office/word/2010/wordprocessingDrawing" xmlns:wp="http://schemas.openxmlformats.org/drawingml/2006/wordprocessingDrawing" xmlns:w10="urn:schemas-microsoft-com:office:word" xmlns:w="http://schemas.openxmlformats.org/wordprocessingml/2006/main" xmlns:w14="http://schemas.microsoft.com/office/word/2010/wordml" xmlns:w15="http://schemas.microsoft.com/office/word/2012/wordml" xmlns:w16se="http://schemas.microsoft.com/office/word/2015/wordml/symex" xmlns:wpg="http://schemas.microsoft.com/office/word/2010/wordprocessingGroup" xmlns:wpi="http://schemas.microsoft.com/office/word/2010/wordprocessingInk" xmlns:wne="http://schemas.microsoft.com/office/word/2006/wordml" xmlns:wps="http://schemas.microsoft.com/office/word/2010/wordprocessingShape" mc:Ignorable="w14 w15 w16se wp14">
   <w:abstractNum w:abstractNumId="0" w15:restartNumberingAfterBreak="0">
     <w:nsid w:val="10845BBC"/>
     <w:multiLevelType w:val="hybridMultilevel"/>
@@ -32676,7 +32195,7 @@
           <c:smooth val="0"/>
           <c:extLst>
             <c:ext xmlns:c16="http://schemas.microsoft.com/office/drawing/2014/chart" uri="{C3380CC4-5D6E-409C-BE32-E72D297353CC}">
-              <c16:uniqueId val="{00000000-5FC4-4CCB-B392-FCD74EEB3BD5}"/>
+              <c16:uniqueId val="{00000000-CAA6-49B1-A0DC-83BA76088274}"/>
             </c:ext>
           </c:extLst>
         </c:ser>
@@ -32785,7 +32304,107 @@
           <c:smooth val="0"/>
           <c:extLst>
             <c:ext xmlns:c16="http://schemas.microsoft.com/office/drawing/2014/chart" uri="{C3380CC4-5D6E-409C-BE32-E72D297353CC}">
-              <c16:uniqueId val="{00000001-5FC4-4CCB-B392-FCD74EEB3BD5}"/>
+              <c16:uniqueId val="{00000001-CAA6-49B1-A0DC-83BA76088274}"/>
+            </c:ext>
+          </c:extLst>
+        </c:ser>
+        <c:ser>
+          <c:idx val="2"/>
+          <c:order val="2"/>
+          <c:tx>
+            <c:strRef>
+              <c:f>'Budgetierte Kosten'!$A$28</c:f>
+              <c:strCache>
+                <c:ptCount val="1"/>
+                <c:pt idx="0">
+                  <c:v>Gesamtbudget</c:v>
+                </c:pt>
+              </c:strCache>
+            </c:strRef>
+          </c:tx>
+          <c:spPr>
+            <a:ln w="19050" cap="rnd">
+              <a:solidFill>
+                <a:schemeClr val="accent3"/>
+              </a:solidFill>
+              <a:prstDash val="sysDot"/>
+              <a:round/>
+            </a:ln>
+            <a:effectLst/>
+          </c:spPr>
+          <c:marker>
+            <c:symbol val="none"/>
+          </c:marker>
+          <c:xVal>
+            <c:numRef>
+              <c:f>'Budgetierte Kosten'!$A$30:$H$30</c:f>
+              <c:numCache>
+                <c:formatCode>General</c:formatCode>
+                <c:ptCount val="8"/>
+                <c:pt idx="0">
+                  <c:v>0</c:v>
+                </c:pt>
+                <c:pt idx="1">
+                  <c:v>1</c:v>
+                </c:pt>
+                <c:pt idx="2">
+                  <c:v>2</c:v>
+                </c:pt>
+                <c:pt idx="3">
+                  <c:v>3</c:v>
+                </c:pt>
+                <c:pt idx="4">
+                  <c:v>4</c:v>
+                </c:pt>
+                <c:pt idx="5">
+                  <c:v>5</c:v>
+                </c:pt>
+                <c:pt idx="6">
+                  <c:v>6</c:v>
+                </c:pt>
+                <c:pt idx="7">
+                  <c:v>7</c:v>
+                </c:pt>
+              </c:numCache>
+            </c:numRef>
+          </c:xVal>
+          <c:yVal>
+            <c:numRef>
+              <c:f>'Budgetierte Kosten'!$B$29:$I$29</c:f>
+              <c:numCache>
+                <c:formatCode>General</c:formatCode>
+                <c:ptCount val="8"/>
+                <c:pt idx="0">
+                  <c:v>1250</c:v>
+                </c:pt>
+                <c:pt idx="1">
+                  <c:v>1250</c:v>
+                </c:pt>
+                <c:pt idx="2">
+                  <c:v>1250</c:v>
+                </c:pt>
+                <c:pt idx="3">
+                  <c:v>1250</c:v>
+                </c:pt>
+                <c:pt idx="4">
+                  <c:v>1250</c:v>
+                </c:pt>
+                <c:pt idx="5">
+                  <c:v>1250</c:v>
+                </c:pt>
+                <c:pt idx="6">
+                  <c:v>1250</c:v>
+                </c:pt>
+                <c:pt idx="7">
+                  <c:v>1250</c:v>
+                </c:pt>
+              </c:numCache>
+            </c:numRef>
+          </c:yVal>
+          <c:smooth val="1"/>
+          <c:extLst>
+            <c:ext xmlns:c16="http://schemas.microsoft.com/office/drawing/2014/chart" uri="{C3380CC4-5D6E-409C-BE32-E72D297353CC}">
+              <c16:uniqueId val="{00000002-CAA6-49B1-A0DC-83BA76088274}"/>
             </c:ext>
           </c:extLst>
         </c:ser>
@@ -33049,10 +32668,10 @@
         <c:manualLayout>
           <c:xMode val="edge"/>
           <c:yMode val="edge"/>
-          <c:x val="0.78122258819490042"/>
-          <c:y val="0.15941065313967398"/>
-          <c:w val="0.19300011049188981"/>
-          <c:h val="0.26460376464234242"/>
+          <c:x val="0.77898369407736534"/>
+          <c:y val="0.16637090351967329"/>
+          <c:w val="0.21863596134620294"/>
+          <c:h val="0.4008102716152801"/>
         </c:manualLayout>
       </c:layout>
       <c:overlay val="0"/>
@@ -33197,7 +32816,7 @@
           <c:yMode val="edge"/>
           <c:x val="0.13324290961995416"/>
           <c:y val="0.10404784261803769"/>
-          <c:w val="0.65026090488688915"/>
+          <c:w val="0.57310041105972875"/>
           <c:h val="0.77138843919731881"/>
         </c:manualLayout>
       </c:layout>
@@ -33279,7 +32898,7 @@
           </c:val>
           <c:extLst>
             <c:ext xmlns:c16="http://schemas.microsoft.com/office/drawing/2014/chart" uri="{C3380CC4-5D6E-409C-BE32-E72D297353CC}">
-              <c16:uniqueId val="{00000000-DB60-49FD-9D24-EA00483B9B91}"/>
+              <c16:uniqueId val="{00000000-B18A-43CC-B0F6-0523AC978B0A}"/>
             </c:ext>
           </c:extLst>
         </c:ser>
@@ -33357,7 +32976,7 @@
           </c:val>
           <c:extLst>
             <c:ext xmlns:c16="http://schemas.microsoft.com/office/drawing/2014/chart" uri="{C3380CC4-5D6E-409C-BE32-E72D297353CC}">
-              <c16:uniqueId val="{00000001-DB60-49FD-9D24-EA00483B9B91}"/>
+              <c16:uniqueId val="{00000001-B18A-43CC-B0F6-0523AC978B0A}"/>
             </c:ext>
           </c:extLst>
         </c:ser>
@@ -33435,7 +33054,7 @@
           </c:val>
           <c:extLst>
             <c:ext xmlns:c16="http://schemas.microsoft.com/office/drawing/2014/chart" uri="{C3380CC4-5D6E-409C-BE32-E72D297353CC}">
-              <c16:uniqueId val="{00000002-DB60-49FD-9D24-EA00483B9B91}"/>
+              <c16:uniqueId val="{00000002-B18A-43CC-B0F6-0523AC978B0A}"/>
             </c:ext>
           </c:extLst>
         </c:ser>
@@ -33513,7 +33132,7 @@
           </c:val>
           <c:extLst>
             <c:ext xmlns:c16="http://schemas.microsoft.com/office/drawing/2014/chart" uri="{C3380CC4-5D6E-409C-BE32-E72D297353CC}">
-              <c16:uniqueId val="{00000003-DB60-49FD-9D24-EA00483B9B91}"/>
+              <c16:uniqueId val="{00000003-B18A-43CC-B0F6-0523AC978B0A}"/>
             </c:ext>
           </c:extLst>
         </c:ser>
@@ -33591,7 +33210,7 @@
           </c:val>
           <c:extLst>
             <c:ext xmlns:c16="http://schemas.microsoft.com/office/drawing/2014/chart" uri="{C3380CC4-5D6E-409C-BE32-E72D297353CC}">
-              <c16:uniqueId val="{00000004-DB60-49FD-9D24-EA00483B9B91}"/>
+              <c16:uniqueId val="{00000004-B18A-43CC-B0F6-0523AC978B0A}"/>
             </c:ext>
           </c:extLst>
         </c:ser>
@@ -33669,7 +33288,7 @@
           </c:val>
           <c:extLst>
             <c:ext xmlns:c16="http://schemas.microsoft.com/office/drawing/2014/chart" uri="{C3380CC4-5D6E-409C-BE32-E72D297353CC}">
-              <c16:uniqueId val="{00000005-DB60-49FD-9D24-EA00483B9B91}"/>
+              <c16:uniqueId val="{00000005-B18A-43CC-B0F6-0523AC978B0A}"/>
             </c:ext>
           </c:extLst>
         </c:ser>
@@ -33749,7 +33368,7 @@
           </c:val>
           <c:extLst>
             <c:ext xmlns:c16="http://schemas.microsoft.com/office/drawing/2014/chart" uri="{C3380CC4-5D6E-409C-BE32-E72D297353CC}">
-              <c16:uniqueId val="{00000006-DB60-49FD-9D24-EA00483B9B91}"/>
+              <c16:uniqueId val="{00000006-B18A-43CC-B0F6-0523AC978B0A}"/>
             </c:ext>
           </c:extLst>
         </c:ser>
@@ -33829,7 +33448,7 @@
           </c:val>
           <c:extLst>
             <c:ext xmlns:c16="http://schemas.microsoft.com/office/drawing/2014/chart" uri="{C3380CC4-5D6E-409C-BE32-E72D297353CC}">
-              <c16:uniqueId val="{00000007-DB60-49FD-9D24-EA00483B9B91}"/>
+              <c16:uniqueId val="{00000007-B18A-43CC-B0F6-0523AC978B0A}"/>
             </c:ext>
           </c:extLst>
         </c:ser>
@@ -33846,6 +33465,106 @@
         <c:axId val="363063576"/>
         <c:axId val="363062264"/>
       </c:barChart>
+      <c:lineChart>
+        <c:grouping val="standard"/>
+        <c:varyColors val="0"/>
+        <c:ser>
+          <c:idx val="8"/>
+          <c:order val="8"/>
+          <c:tx>
+            <c:strRef>
+              <c:f>'Budgetierte Kosten'!$A$28</c:f>
+              <c:strCache>
+                <c:ptCount val="1"/>
+                <c:pt idx="0">
+                  <c:v>Gesamtbudget</c:v>
+                </c:pt>
+              </c:strCache>
+            </c:strRef>
+          </c:tx>
+          <c:spPr>
+            <a:ln w="28575" cap="rnd">
+              <a:solidFill>
+                <a:schemeClr val="accent3">
+                  <a:lumMod val="60000"/>
+                </a:schemeClr>
+              </a:solidFill>
+              <a:prstDash val="sysDot"/>
+              <a:round/>
+            </a:ln>
+            <a:effectLst/>
+          </c:spPr>
+          <c:marker>
+            <c:symbol val="none"/>
+          </c:marker>
+          <c:val>
+            <c:numRef>
+              <c:f>'Budgetierte Kosten'!$B$28:$N$28</c:f>
+              <c:numCache>
+                <c:formatCode>"€"#,##0_);\("€"#,##0\)</c:formatCode>
+                <c:ptCount val="13"/>
+                <c:pt idx="0">
+                  <c:v>1250000</c:v>
+                </c:pt>
+                <c:pt idx="1">
+                  <c:v>1250000</c:v>
+                </c:pt>
+                <c:pt idx="2">
+                  <c:v>1250000</c:v>
+                </c:pt>
+                <c:pt idx="3">
+                  <c:v>1250000</c:v>
+                </c:pt>
+                <c:pt idx="4">
+                  <c:v>1250000</c:v>
+                </c:pt>
+                <c:pt idx="5">
+                  <c:v>1250000</c:v>
+                </c:pt>
+                <c:pt idx="6">
+                  <c:v>1250000</c:v>
+                </c:pt>
+                <c:pt idx="7">
+                  <c:v>1250000</c:v>
+                </c:pt>
+                <c:pt idx="8">
+                  <c:v>1250000</c:v>
+                </c:pt>
+                <c:pt idx="9">
+                  <c:v>1250000</c:v>
+                </c:pt>
+                <c:pt idx="10">
+                  <c:v>1250000</c:v>
+                </c:pt>
+                <c:pt idx="11">
+                  <c:v>1250000</c:v>
+                </c:pt>
+                <c:pt idx="12">
+                  <c:v>1250000</c:v>
+                </c:pt>
+              </c:numCache>
+            </c:numRef>
+          </c:val>
+          <c:smooth val="0"/>
+          <c:extLst>
+            <c:ext xmlns:c16="http://schemas.microsoft.com/office/drawing/2014/chart" uri="{C3380CC4-5D6E-409C-BE32-E72D297353CC}">
+              <c16:uniqueId val="{00000008-B18A-43CC-B0F6-0523AC978B0A}"/>
+            </c:ext>
+          </c:extLst>
+        </c:ser>
+        <c:dLbls>
+          <c:showLegendKey val="0"/>
+          <c:showVal val="0"/>
+          <c:showCatName val="0"/>
+          <c:showSerName val="0"/>
+          <c:showPercent val="0"/>
+          <c:showBubbleSize val="0"/>
+        </c:dLbls>
+        <c:marker val="1"/>
+        <c:smooth val="0"/>
+        <c:axId val="363063576"/>
+        <c:axId val="363062264"/>
+      </c:lineChart>
       <c:catAx>
         <c:axId val="363063576"/>
         <c:scaling>
@@ -34083,16 +33802,6 @@
     </c:plotArea>
     <c:legend>
       <c:legendPos val="r"/>
-      <c:layout>
-        <c:manualLayout>
-          <c:xMode val="edge"/>
-          <c:yMode val="edge"/>
-          <c:x val="0.79159184962990736"/>
-          <c:y val="0.10611413957870648"/>
-          <c:w val="0.19798393256398505"/>
-          <c:h val="0.77615149067904976"/>
-        </c:manualLayout>
-      </c:layout>
       <c:overlay val="0"/>
       <c:spPr>
         <a:noFill/>
@@ -55418,7 +55127,7 @@
 </file>
 
 <file path=customXml/itemProps2.xml><?xml version="1.0" encoding="utf-8"?>
-<ds:datastoreItem xmlns:ds="http://schemas.openxmlformats.org/officeDocument/2006/customXml" ds:itemID="{A3FA82D7-5B93-4323-8E8D-204E450F38FD}">
+<ds:datastoreItem xmlns:ds="http://schemas.openxmlformats.org/officeDocument/2006/customXml" ds:itemID="{397C9567-21AD-49CE-8F20-E13E6641705B}">
   <ds:schemaRefs>
     <ds:schemaRef ds:uri="http://schemas.openxmlformats.org/officeDocument/2006/bibliography"/>
   </ds:schemaRefs>

</xml_diff>